<commit_message>
Enviando dados para o back-end
</commit_message>
<xml_diff>
--- a/app_lista tarefas.docx
+++ b/app_lista tarefas.docx
@@ -2456,7 +2456,6 @@
         </w:rPr>
         <w:t xml:space="preserve">nviando dados para o </w:t>
       </w:r>
-      <w:proofErr w:type="spellStart"/>
       <w:r>
         <w:rPr>
           <w:rFonts w:ascii="Arial" w:hAnsi="Arial" w:cs="Arial"/>
@@ -2465,9 +2464,72 @@
           <w:sz w:val="24"/>
           <w:szCs w:val="24"/>
         </w:rPr>
-        <w:t>back-end</w:t>
-      </w:r>
-      <w:proofErr w:type="spellEnd"/>
+        <w:t>Back-END</w:t>
+      </w:r>
+    </w:p>
+    <w:p>
+      <w:pPr>
+        <w:jc w:val="both"/>
+        <w:rPr>
+          <w:rFonts w:ascii="Arial" w:hAnsi="Arial" w:cs="Arial"/>
+          <w:sz w:val="24"/>
+          <w:szCs w:val="24"/>
+        </w:rPr>
+      </w:pPr>
+      <w:r>
+        <w:rPr>
+          <w:rFonts w:ascii="Arial" w:hAnsi="Arial" w:cs="Arial"/>
+          <w:sz w:val="24"/>
+          <w:szCs w:val="24"/>
+        </w:rPr>
+        <w:t xml:space="preserve">Enviar dados do Front, para o Back através do formulário contido no arquivo </w:t>
+      </w:r>
+      <w:proofErr w:type="spellStart"/>
+      <w:r>
+        <w:rPr>
+          <w:rFonts w:ascii="Arial" w:hAnsi="Arial" w:cs="Arial"/>
+          <w:sz w:val="24"/>
+          <w:szCs w:val="24"/>
+        </w:rPr>
+        <w:t>nova_tarefa.php</w:t>
+      </w:r>
+      <w:proofErr w:type="spellEnd"/>
+      <w:r>
+        <w:rPr>
+          <w:rFonts w:ascii="Arial" w:hAnsi="Arial" w:cs="Arial"/>
+          <w:sz w:val="24"/>
+          <w:szCs w:val="24"/>
+        </w:rPr>
+        <w:t>;</w:t>
+      </w:r>
+    </w:p>
+    <w:p>
+      <w:pPr>
+        <w:jc w:val="both"/>
+        <w:rPr>
+          <w:rFonts w:ascii="Arial" w:hAnsi="Arial" w:cs="Arial"/>
+          <w:sz w:val="24"/>
+          <w:szCs w:val="24"/>
+        </w:rPr>
+      </w:pPr>
+      <w:proofErr w:type="spellStart"/>
+      <w:r>
+        <w:rPr>
+          <w:rFonts w:ascii="Arial" w:hAnsi="Arial" w:cs="Arial"/>
+          <w:sz w:val="24"/>
+          <w:szCs w:val="24"/>
+        </w:rPr>
+        <w:t>Form</w:t>
+      </w:r>
+      <w:proofErr w:type="spellEnd"/>
+      <w:r>
+        <w:rPr>
+          <w:rFonts w:ascii="Arial" w:hAnsi="Arial" w:cs="Arial"/>
+          <w:sz w:val="24"/>
+          <w:szCs w:val="24"/>
+        </w:rPr>
+        <w:t xml:space="preserve"> será submetido via POST.</w:t>
+      </w:r>
     </w:p>
     <w:p>
       <w:pPr>
@@ -2476,6 +2538,1304 @@
           <w:rFonts w:ascii="Arial" w:hAnsi="Arial" w:cs="Arial"/>
           <w:b/>
           <w:bCs/>
+          <w:sz w:val="24"/>
+          <w:szCs w:val="24"/>
+        </w:rPr>
+      </w:pPr>
+      <w:proofErr w:type="spellStart"/>
+      <w:r>
+        <w:rPr>
+          <w:rFonts w:ascii="Arial" w:hAnsi="Arial" w:cs="Arial"/>
+          <w:b/>
+          <w:bCs/>
+          <w:sz w:val="24"/>
+          <w:szCs w:val="24"/>
+        </w:rPr>
+        <w:lastRenderedPageBreak/>
+        <w:t>nova_tarefa.php</w:t>
+      </w:r>
+      <w:proofErr w:type="spellEnd"/>
+    </w:p>
+    <w:p>
+      <w:pPr>
+        <w:shd w:val="clear" w:color="auto" w:fill="1F1F1F"/>
+        <w:spacing w:after="0" w:line="285" w:lineRule="atLeast"/>
+        <w:rPr>
+          <w:rFonts w:ascii="Consolas" w:eastAsia="Times New Roman" w:hAnsi="Consolas" w:cs="Times New Roman"/>
+          <w:color w:val="CCCCCC"/>
+          <w:kern w:val="0"/>
+          <w:sz w:val="21"/>
+          <w:szCs w:val="21"/>
+          <w:lang w:eastAsia="pt-BR"/>
+          <w14:ligatures w14:val="none"/>
+        </w:rPr>
+      </w:pPr>
+      <w:r>
+        <w:rPr>
+          <w:rFonts w:ascii="Consolas" w:eastAsia="Times New Roman" w:hAnsi="Consolas" w:cs="Times New Roman"/>
+          <w:color w:val="808080"/>
+          <w:kern w:val="0"/>
+          <w:sz w:val="21"/>
+          <w:szCs w:val="21"/>
+          <w:lang w:eastAsia="pt-BR"/>
+          <w14:ligatures w14:val="none"/>
+        </w:rPr>
+        <w:t>&lt;</w:t>
+      </w:r>
+      <w:proofErr w:type="spellStart"/>
+      <w:r>
+        <w:rPr>
+          <w:rFonts w:ascii="Consolas" w:eastAsia="Times New Roman" w:hAnsi="Consolas" w:cs="Times New Roman"/>
+          <w:color w:val="569CD6"/>
+          <w:kern w:val="0"/>
+          <w:sz w:val="21"/>
+          <w:szCs w:val="21"/>
+          <w:lang w:eastAsia="pt-BR"/>
+          <w14:ligatures w14:val="none"/>
+        </w:rPr>
+        <w:t>form</w:t>
+      </w:r>
+      <w:proofErr w:type="spellEnd"/>
+      <w:r>
+        <w:rPr>
+          <w:rFonts w:ascii="Consolas" w:eastAsia="Times New Roman" w:hAnsi="Consolas" w:cs="Times New Roman"/>
+          <w:color w:val="CCCCCC"/>
+          <w:kern w:val="0"/>
+          <w:sz w:val="21"/>
+          <w:szCs w:val="21"/>
+          <w:lang w:eastAsia="pt-BR"/>
+          <w14:ligatures w14:val="none"/>
+        </w:rPr>
+        <w:t xml:space="preserve"> </w:t>
+      </w:r>
+      <w:proofErr w:type="spellStart"/>
+      <w:r>
+        <w:rPr>
+          <w:rFonts w:ascii="Consolas" w:eastAsia="Times New Roman" w:hAnsi="Consolas" w:cs="Times New Roman"/>
+          <w:color w:val="9CDCFE"/>
+          <w:kern w:val="0"/>
+          <w:sz w:val="21"/>
+          <w:szCs w:val="21"/>
+          <w:lang w:eastAsia="pt-BR"/>
+          <w14:ligatures w14:val="none"/>
+        </w:rPr>
+        <w:t>method</w:t>
+      </w:r>
+      <w:proofErr w:type="spellEnd"/>
+      <w:r>
+        <w:rPr>
+          <w:rFonts w:ascii="Consolas" w:eastAsia="Times New Roman" w:hAnsi="Consolas" w:cs="Times New Roman"/>
+          <w:color w:val="CCCCCC"/>
+          <w:kern w:val="0"/>
+          <w:sz w:val="21"/>
+          <w:szCs w:val="21"/>
+          <w:lang w:eastAsia="pt-BR"/>
+          <w14:ligatures w14:val="none"/>
+        </w:rPr>
+        <w:t>=</w:t>
+      </w:r>
+      <w:r>
+        <w:rPr>
+          <w:rFonts w:ascii="Consolas" w:eastAsia="Times New Roman" w:hAnsi="Consolas" w:cs="Times New Roman"/>
+          <w:color w:val="CE9178"/>
+          <w:kern w:val="0"/>
+          <w:sz w:val="21"/>
+          <w:szCs w:val="21"/>
+          <w:lang w:eastAsia="pt-BR"/>
+          <w14:ligatures w14:val="none"/>
+        </w:rPr>
+        <w:t>"post"</w:t>
+      </w:r>
+      <w:r>
+        <w:rPr>
+          <w:rFonts w:ascii="Consolas" w:eastAsia="Times New Roman" w:hAnsi="Consolas" w:cs="Times New Roman"/>
+          <w:color w:val="CCCCCC"/>
+          <w:kern w:val="0"/>
+          <w:sz w:val="21"/>
+          <w:szCs w:val="21"/>
+          <w:lang w:eastAsia="pt-BR"/>
+          <w14:ligatures w14:val="none"/>
+        </w:rPr>
+        <w:t xml:space="preserve"> </w:t>
+      </w:r>
+      <w:proofErr w:type="spellStart"/>
+      <w:r>
+        <w:rPr>
+          <w:rFonts w:ascii="Consolas" w:eastAsia="Times New Roman" w:hAnsi="Consolas" w:cs="Times New Roman"/>
+          <w:color w:val="9CDCFE"/>
+          <w:kern w:val="0"/>
+          <w:sz w:val="21"/>
+          <w:szCs w:val="21"/>
+          <w:lang w:eastAsia="pt-BR"/>
+          <w14:ligatures w14:val="none"/>
+        </w:rPr>
+        <w:t>action</w:t>
+      </w:r>
+      <w:proofErr w:type="spellEnd"/>
+      <w:r>
+        <w:rPr>
+          <w:rFonts w:ascii="Consolas" w:eastAsia="Times New Roman" w:hAnsi="Consolas" w:cs="Times New Roman"/>
+          <w:color w:val="CCCCCC"/>
+          <w:kern w:val="0"/>
+          <w:sz w:val="21"/>
+          <w:szCs w:val="21"/>
+          <w:lang w:eastAsia="pt-BR"/>
+          <w14:ligatures w14:val="none"/>
+        </w:rPr>
+        <w:t>=</w:t>
+      </w:r>
+      <w:r>
+        <w:rPr>
+          <w:rFonts w:ascii="Consolas" w:eastAsia="Times New Roman" w:hAnsi="Consolas" w:cs="Times New Roman"/>
+          <w:color w:val="CE9178"/>
+          <w:kern w:val="0"/>
+          <w:sz w:val="21"/>
+          <w:szCs w:val="21"/>
+          <w:lang w:eastAsia="pt-BR"/>
+          <w14:ligatures w14:val="none"/>
+        </w:rPr>
+        <w:t>"</w:t>
+      </w:r>
+      <w:proofErr w:type="spellStart"/>
+      <w:r>
+        <w:rPr>
+          <w:rFonts w:ascii="Consolas" w:eastAsia="Times New Roman" w:hAnsi="Consolas" w:cs="Times New Roman"/>
+          <w:color w:val="CE9178"/>
+          <w:kern w:val="0"/>
+          <w:sz w:val="21"/>
+          <w:szCs w:val="21"/>
+          <w:lang w:eastAsia="pt-BR"/>
+          <w14:ligatures w14:val="none"/>
+        </w:rPr>
+        <w:t>tarefa_controller.php</w:t>
+      </w:r>
+      <w:proofErr w:type="spellEnd"/>
+      <w:r>
+        <w:rPr>
+          <w:rFonts w:ascii="Consolas" w:eastAsia="Times New Roman" w:hAnsi="Consolas" w:cs="Times New Roman"/>
+          <w:color w:val="CE9178"/>
+          <w:kern w:val="0"/>
+          <w:sz w:val="21"/>
+          <w:szCs w:val="21"/>
+          <w:lang w:eastAsia="pt-BR"/>
+          <w14:ligatures w14:val="none"/>
+        </w:rPr>
+        <w:t>"</w:t>
+      </w:r>
+      <w:r>
+        <w:rPr>
+          <w:rFonts w:ascii="Consolas" w:eastAsia="Times New Roman" w:hAnsi="Consolas" w:cs="Times New Roman"/>
+          <w:color w:val="808080"/>
+          <w:kern w:val="0"/>
+          <w:sz w:val="21"/>
+          <w:szCs w:val="21"/>
+          <w:lang w:eastAsia="pt-BR"/>
+          <w14:ligatures w14:val="none"/>
+        </w:rPr>
+        <w:t>&gt;</w:t>
+      </w:r>
+    </w:p>
+    <w:p>
+      <w:pPr>
+        <w:shd w:val="clear" w:color="auto" w:fill="1F1F1F"/>
+        <w:spacing w:after="0" w:line="285" w:lineRule="atLeast"/>
+        <w:rPr>
+          <w:rFonts w:ascii="Consolas" w:eastAsia="Times New Roman" w:hAnsi="Consolas" w:cs="Times New Roman"/>
+          <w:color w:val="CCCCCC"/>
+          <w:kern w:val="0"/>
+          <w:sz w:val="21"/>
+          <w:szCs w:val="21"/>
+          <w:lang w:eastAsia="pt-BR"/>
+          <w14:ligatures w14:val="none"/>
+        </w:rPr>
+      </w:pPr>
+      <w:r>
+        <w:rPr>
+          <w:rFonts w:ascii="Consolas" w:eastAsia="Times New Roman" w:hAnsi="Consolas" w:cs="Times New Roman"/>
+          <w:color w:val="CCCCCC"/>
+          <w:kern w:val="0"/>
+          <w:sz w:val="21"/>
+          <w:szCs w:val="21"/>
+          <w:lang w:eastAsia="pt-BR"/>
+          <w14:ligatures w14:val="none"/>
+        </w:rPr>
+        <w:t xml:space="preserve">                                </w:t>
+      </w:r>
+      <w:proofErr w:type="gramStart"/>
+      <w:r>
+        <w:rPr>
+          <w:rFonts w:ascii="Consolas" w:eastAsia="Times New Roman" w:hAnsi="Consolas" w:cs="Times New Roman"/>
+          <w:color w:val="6A9955"/>
+          <w:kern w:val="0"/>
+          <w:sz w:val="21"/>
+          <w:szCs w:val="21"/>
+          <w:lang w:eastAsia="pt-BR"/>
+          <w14:ligatures w14:val="none"/>
+        </w:rPr>
+        <w:t>&lt;!--</w:t>
+      </w:r>
+      <w:proofErr w:type="gramEnd"/>
+      <w:r>
+        <w:rPr>
+          <w:rFonts w:ascii="Consolas" w:eastAsia="Times New Roman" w:hAnsi="Consolas" w:cs="Times New Roman"/>
+          <w:color w:val="6A9955"/>
+          <w:kern w:val="0"/>
+          <w:sz w:val="21"/>
+          <w:szCs w:val="21"/>
+          <w:lang w:eastAsia="pt-BR"/>
+          <w14:ligatures w14:val="none"/>
+        </w:rPr>
+        <w:t>método post + destino(para onde dados serão enviados)--&gt;</w:t>
+      </w:r>
+    </w:p>
+    <w:p>
+      <w:pPr>
+        <w:shd w:val="clear" w:color="auto" w:fill="1F1F1F"/>
+        <w:spacing w:after="0" w:line="285" w:lineRule="atLeast"/>
+        <w:rPr>
+          <w:rFonts w:ascii="Consolas" w:eastAsia="Times New Roman" w:hAnsi="Consolas" w:cs="Times New Roman"/>
+          <w:color w:val="CCCCCC"/>
+          <w:kern w:val="0"/>
+          <w:sz w:val="21"/>
+          <w:szCs w:val="21"/>
+          <w:lang w:eastAsia="pt-BR"/>
+          <w14:ligatures w14:val="none"/>
+        </w:rPr>
+      </w:pPr>
+      <w:r>
+        <w:rPr>
+          <w:rFonts w:ascii="Consolas" w:eastAsia="Times New Roman" w:hAnsi="Consolas" w:cs="Times New Roman"/>
+          <w:color w:val="CCCCCC"/>
+          <w:kern w:val="0"/>
+          <w:sz w:val="21"/>
+          <w:szCs w:val="21"/>
+          <w:lang w:eastAsia="pt-BR"/>
+          <w14:ligatures w14:val="none"/>
+        </w:rPr>
+        <w:t xml:space="preserve">                                </w:t>
+      </w:r>
+      <w:r>
+        <w:rPr>
+          <w:rFonts w:ascii="Consolas" w:eastAsia="Times New Roman" w:hAnsi="Consolas" w:cs="Times New Roman"/>
+          <w:color w:val="808080"/>
+          <w:kern w:val="0"/>
+          <w:sz w:val="21"/>
+          <w:szCs w:val="21"/>
+          <w:lang w:eastAsia="pt-BR"/>
+          <w14:ligatures w14:val="none"/>
+        </w:rPr>
+        <w:t>&lt;</w:t>
+      </w:r>
+      <w:proofErr w:type="spellStart"/>
+      <w:r>
+        <w:rPr>
+          <w:rFonts w:ascii="Consolas" w:eastAsia="Times New Roman" w:hAnsi="Consolas" w:cs="Times New Roman"/>
+          <w:color w:val="569CD6"/>
+          <w:kern w:val="0"/>
+          <w:sz w:val="21"/>
+          <w:szCs w:val="21"/>
+          <w:lang w:eastAsia="pt-BR"/>
+          <w14:ligatures w14:val="none"/>
+        </w:rPr>
+        <w:t>div</w:t>
+      </w:r>
+      <w:proofErr w:type="spellEnd"/>
+      <w:r>
+        <w:rPr>
+          <w:rFonts w:ascii="Consolas" w:eastAsia="Times New Roman" w:hAnsi="Consolas" w:cs="Times New Roman"/>
+          <w:color w:val="CCCCCC"/>
+          <w:kern w:val="0"/>
+          <w:sz w:val="21"/>
+          <w:szCs w:val="21"/>
+          <w:lang w:eastAsia="pt-BR"/>
+          <w14:ligatures w14:val="none"/>
+        </w:rPr>
+        <w:t xml:space="preserve"> </w:t>
+      </w:r>
+      <w:proofErr w:type="spellStart"/>
+      <w:r>
+        <w:rPr>
+          <w:rFonts w:ascii="Consolas" w:eastAsia="Times New Roman" w:hAnsi="Consolas" w:cs="Times New Roman"/>
+          <w:color w:val="9CDCFE"/>
+          <w:kern w:val="0"/>
+          <w:sz w:val="21"/>
+          <w:szCs w:val="21"/>
+          <w:lang w:eastAsia="pt-BR"/>
+          <w14:ligatures w14:val="none"/>
+        </w:rPr>
+        <w:t>class</w:t>
+      </w:r>
+      <w:proofErr w:type="spellEnd"/>
+      <w:r>
+        <w:rPr>
+          <w:rFonts w:ascii="Consolas" w:eastAsia="Times New Roman" w:hAnsi="Consolas" w:cs="Times New Roman"/>
+          <w:color w:val="CCCCCC"/>
+          <w:kern w:val="0"/>
+          <w:sz w:val="21"/>
+          <w:szCs w:val="21"/>
+          <w:lang w:eastAsia="pt-BR"/>
+          <w14:ligatures w14:val="none"/>
+        </w:rPr>
+        <w:t>=</w:t>
+      </w:r>
+      <w:r>
+        <w:rPr>
+          <w:rFonts w:ascii="Consolas" w:eastAsia="Times New Roman" w:hAnsi="Consolas" w:cs="Times New Roman"/>
+          <w:color w:val="CE9178"/>
+          <w:kern w:val="0"/>
+          <w:sz w:val="21"/>
+          <w:szCs w:val="21"/>
+          <w:lang w:eastAsia="pt-BR"/>
+          <w14:ligatures w14:val="none"/>
+        </w:rPr>
+        <w:t>"</w:t>
+      </w:r>
+      <w:proofErr w:type="spellStart"/>
+      <w:r>
+        <w:rPr>
+          <w:rFonts w:ascii="Consolas" w:eastAsia="Times New Roman" w:hAnsi="Consolas" w:cs="Times New Roman"/>
+          <w:color w:val="CE9178"/>
+          <w:kern w:val="0"/>
+          <w:sz w:val="21"/>
+          <w:szCs w:val="21"/>
+          <w:lang w:eastAsia="pt-BR"/>
+          <w14:ligatures w14:val="none"/>
+        </w:rPr>
+        <w:t>form-group</w:t>
+      </w:r>
+      <w:proofErr w:type="spellEnd"/>
+      <w:r>
+        <w:rPr>
+          <w:rFonts w:ascii="Consolas" w:eastAsia="Times New Roman" w:hAnsi="Consolas" w:cs="Times New Roman"/>
+          <w:color w:val="CE9178"/>
+          <w:kern w:val="0"/>
+          <w:sz w:val="21"/>
+          <w:szCs w:val="21"/>
+          <w:lang w:eastAsia="pt-BR"/>
+          <w14:ligatures w14:val="none"/>
+        </w:rPr>
+        <w:t>"</w:t>
+      </w:r>
+      <w:r>
+        <w:rPr>
+          <w:rFonts w:ascii="Consolas" w:eastAsia="Times New Roman" w:hAnsi="Consolas" w:cs="Times New Roman"/>
+          <w:color w:val="808080"/>
+          <w:kern w:val="0"/>
+          <w:sz w:val="21"/>
+          <w:szCs w:val="21"/>
+          <w:lang w:eastAsia="pt-BR"/>
+          <w14:ligatures w14:val="none"/>
+        </w:rPr>
+        <w:t>&gt;</w:t>
+      </w:r>
+    </w:p>
+    <w:p>
+      <w:pPr>
+        <w:shd w:val="clear" w:color="auto" w:fill="1F1F1F"/>
+        <w:spacing w:after="0" w:line="285" w:lineRule="atLeast"/>
+        <w:rPr>
+          <w:rFonts w:ascii="Consolas" w:eastAsia="Times New Roman" w:hAnsi="Consolas" w:cs="Times New Roman"/>
+          <w:color w:val="CE9178"/>
+          <w:kern w:val="0"/>
+          <w:sz w:val="21"/>
+          <w:szCs w:val="21"/>
+          <w:lang w:eastAsia="pt-BR"/>
+          <w14:ligatures w14:val="none"/>
+        </w:rPr>
+      </w:pPr>
+      <w:r>
+        <w:rPr>
+          <w:rFonts w:ascii="Consolas" w:eastAsia="Times New Roman" w:hAnsi="Consolas" w:cs="Times New Roman"/>
+          <w:color w:val="CCCCCC"/>
+          <w:kern w:val="0"/>
+          <w:sz w:val="21"/>
+          <w:szCs w:val="21"/>
+          <w:lang w:eastAsia="pt-BR"/>
+          <w14:ligatures w14:val="none"/>
+        </w:rPr>
+        <w:t xml:space="preserve">                                    </w:t>
+      </w:r>
+      <w:r>
+        <w:rPr>
+          <w:rFonts w:ascii="Consolas" w:eastAsia="Times New Roman" w:hAnsi="Consolas" w:cs="Times New Roman"/>
+          <w:color w:val="808080"/>
+          <w:kern w:val="0"/>
+          <w:sz w:val="21"/>
+          <w:szCs w:val="21"/>
+          <w:lang w:eastAsia="pt-BR"/>
+          <w14:ligatures w14:val="none"/>
+        </w:rPr>
+        <w:t>&lt;</w:t>
+      </w:r>
+      <w:r>
+        <w:rPr>
+          <w:rFonts w:ascii="Consolas" w:eastAsia="Times New Roman" w:hAnsi="Consolas" w:cs="Times New Roman"/>
+          <w:color w:val="569CD6"/>
+          <w:kern w:val="0"/>
+          <w:sz w:val="21"/>
+          <w:szCs w:val="21"/>
+          <w:lang w:eastAsia="pt-BR"/>
+          <w14:ligatures w14:val="none"/>
+        </w:rPr>
+        <w:t>input</w:t>
+      </w:r>
+      <w:r>
+        <w:rPr>
+          <w:rFonts w:ascii="Consolas" w:eastAsia="Times New Roman" w:hAnsi="Consolas" w:cs="Times New Roman"/>
+          <w:color w:val="CCCCCC"/>
+          <w:kern w:val="0"/>
+          <w:sz w:val="21"/>
+          <w:szCs w:val="21"/>
+          <w:lang w:eastAsia="pt-BR"/>
+          <w14:ligatures w14:val="none"/>
+        </w:rPr>
+        <w:t xml:space="preserve"> </w:t>
+      </w:r>
+      <w:proofErr w:type="spellStart"/>
+      <w:r>
+        <w:rPr>
+          <w:rFonts w:ascii="Consolas" w:eastAsia="Times New Roman" w:hAnsi="Consolas" w:cs="Times New Roman"/>
+          <w:color w:val="9CDCFE"/>
+          <w:kern w:val="0"/>
+          <w:sz w:val="21"/>
+          <w:szCs w:val="21"/>
+          <w:lang w:eastAsia="pt-BR"/>
+          <w14:ligatures w14:val="none"/>
+        </w:rPr>
+        <w:t>type</w:t>
+      </w:r>
+      <w:proofErr w:type="spellEnd"/>
+      <w:r>
+        <w:rPr>
+          <w:rFonts w:ascii="Consolas" w:eastAsia="Times New Roman" w:hAnsi="Consolas" w:cs="Times New Roman"/>
+          <w:color w:val="CCCCCC"/>
+          <w:kern w:val="0"/>
+          <w:sz w:val="21"/>
+          <w:szCs w:val="21"/>
+          <w:lang w:eastAsia="pt-BR"/>
+          <w14:ligatures w14:val="none"/>
+        </w:rPr>
+        <w:t>=</w:t>
+      </w:r>
+      <w:r>
+        <w:rPr>
+          <w:rFonts w:ascii="Consolas" w:eastAsia="Times New Roman" w:hAnsi="Consolas" w:cs="Times New Roman"/>
+          <w:color w:val="CE9178"/>
+          <w:kern w:val="0"/>
+          <w:sz w:val="21"/>
+          <w:szCs w:val="21"/>
+          <w:lang w:eastAsia="pt-BR"/>
+          <w14:ligatures w14:val="none"/>
+        </w:rPr>
+        <w:t>"</w:t>
+      </w:r>
+      <w:proofErr w:type="spellStart"/>
+      <w:r>
+        <w:rPr>
+          <w:rFonts w:ascii="Consolas" w:eastAsia="Times New Roman" w:hAnsi="Consolas" w:cs="Times New Roman"/>
+          <w:color w:val="CE9178"/>
+          <w:kern w:val="0"/>
+          <w:sz w:val="21"/>
+          <w:szCs w:val="21"/>
+          <w:lang w:eastAsia="pt-BR"/>
+          <w14:ligatures w14:val="none"/>
+        </w:rPr>
+        <w:t>text</w:t>
+      </w:r>
+      <w:proofErr w:type="spellEnd"/>
+      <w:r>
+        <w:rPr>
+          <w:rFonts w:ascii="Consolas" w:eastAsia="Times New Roman" w:hAnsi="Consolas" w:cs="Times New Roman"/>
+          <w:color w:val="CE9178"/>
+          <w:kern w:val="0"/>
+          <w:sz w:val="21"/>
+          <w:szCs w:val="21"/>
+          <w:lang w:eastAsia="pt-BR"/>
+          <w14:ligatures w14:val="none"/>
+        </w:rPr>
+        <w:t>"</w:t>
+      </w:r>
+      <w:r>
+        <w:rPr>
+          <w:rFonts w:ascii="Consolas" w:eastAsia="Times New Roman" w:hAnsi="Consolas" w:cs="Times New Roman"/>
+          <w:color w:val="CCCCCC"/>
+          <w:kern w:val="0"/>
+          <w:sz w:val="21"/>
+          <w:szCs w:val="21"/>
+          <w:lang w:eastAsia="pt-BR"/>
+          <w14:ligatures w14:val="none"/>
+        </w:rPr>
+        <w:t xml:space="preserve"> </w:t>
+      </w:r>
+      <w:proofErr w:type="spellStart"/>
+      <w:r>
+        <w:rPr>
+          <w:rFonts w:ascii="Consolas" w:eastAsia="Times New Roman" w:hAnsi="Consolas" w:cs="Times New Roman"/>
+          <w:color w:val="9CDCFE"/>
+          <w:kern w:val="0"/>
+          <w:sz w:val="21"/>
+          <w:szCs w:val="21"/>
+          <w:lang w:eastAsia="pt-BR"/>
+          <w14:ligatures w14:val="none"/>
+        </w:rPr>
+        <w:t>name</w:t>
+      </w:r>
+      <w:proofErr w:type="spellEnd"/>
+      <w:r>
+        <w:rPr>
+          <w:rFonts w:ascii="Consolas" w:eastAsia="Times New Roman" w:hAnsi="Consolas" w:cs="Times New Roman"/>
+          <w:color w:val="CCCCCC"/>
+          <w:kern w:val="0"/>
+          <w:sz w:val="21"/>
+          <w:szCs w:val="21"/>
+          <w:lang w:eastAsia="pt-BR"/>
+          <w14:ligatures w14:val="none"/>
+        </w:rPr>
+        <w:t>=</w:t>
+      </w:r>
+      <w:r>
+        <w:rPr>
+          <w:rFonts w:ascii="Consolas" w:eastAsia="Times New Roman" w:hAnsi="Consolas" w:cs="Times New Roman"/>
+          <w:color w:val="CE9178"/>
+          <w:kern w:val="0"/>
+          <w:sz w:val="21"/>
+          <w:szCs w:val="21"/>
+          <w:lang w:eastAsia="pt-BR"/>
+          <w14:ligatures w14:val="none"/>
+        </w:rPr>
+        <w:t>"tarefa"</w:t>
+      </w:r>
+    </w:p>
+    <w:p>
+      <w:pPr>
+        <w:shd w:val="clear" w:color="auto" w:fill="1F1F1F"/>
+        <w:spacing w:after="0" w:line="285" w:lineRule="atLeast"/>
+        <w:ind w:firstLine="708"/>
+        <w:rPr>
+          <w:rFonts w:ascii="Consolas" w:eastAsia="Times New Roman" w:hAnsi="Consolas" w:cs="Times New Roman"/>
+          <w:color w:val="CCCCCC"/>
+          <w:kern w:val="0"/>
+          <w:sz w:val="21"/>
+          <w:szCs w:val="21"/>
+          <w:lang w:eastAsia="pt-BR"/>
+          <w14:ligatures w14:val="none"/>
+        </w:rPr>
+      </w:pPr>
+      <w:r>
+        <w:rPr>
+          <w:rFonts w:ascii="Consolas" w:eastAsia="Times New Roman" w:hAnsi="Consolas" w:cs="Times New Roman"/>
+          <w:color w:val="808080"/>
+          <w:kern w:val="0"/>
+          <w:sz w:val="21"/>
+          <w:szCs w:val="21"/>
+          <w:lang w:eastAsia="pt-BR"/>
+          <w14:ligatures w14:val="none"/>
+        </w:rPr>
+        <w:t xml:space="preserve">                          </w:t>
+      </w:r>
+      <w:r>
+        <w:rPr>
+          <w:rFonts w:ascii="Consolas" w:eastAsia="Times New Roman" w:hAnsi="Consolas" w:cs="Times New Roman"/>
+          <w:color w:val="808080"/>
+          <w:kern w:val="0"/>
+          <w:sz w:val="21"/>
+          <w:szCs w:val="21"/>
+          <w:lang w:eastAsia="pt-BR"/>
+          <w14:ligatures w14:val="none"/>
+        </w:rPr>
+        <w:t>&lt;</w:t>
+      </w:r>
+      <w:r>
+        <w:rPr>
+          <w:rFonts w:ascii="Consolas" w:eastAsia="Times New Roman" w:hAnsi="Consolas" w:cs="Times New Roman"/>
+          <w:color w:val="808080"/>
+          <w:kern w:val="0"/>
+          <w:sz w:val="21"/>
+          <w:szCs w:val="21"/>
+          <w:lang w:eastAsia="pt-BR"/>
+          <w14:ligatures w14:val="none"/>
+        </w:rPr>
+        <w:t>/</w:t>
+      </w:r>
+      <w:proofErr w:type="spellStart"/>
+      <w:r>
+        <w:rPr>
+          <w:rFonts w:ascii="Consolas" w:eastAsia="Times New Roman" w:hAnsi="Consolas" w:cs="Times New Roman"/>
+          <w:color w:val="569CD6"/>
+          <w:kern w:val="0"/>
+          <w:sz w:val="21"/>
+          <w:szCs w:val="21"/>
+          <w:lang w:eastAsia="pt-BR"/>
+          <w14:ligatures w14:val="none"/>
+        </w:rPr>
+        <w:t>div</w:t>
+      </w:r>
+      <w:proofErr w:type="spellEnd"/>
+      <w:r>
+        <w:rPr>
+          <w:rFonts w:ascii="Consolas" w:eastAsia="Times New Roman" w:hAnsi="Consolas" w:cs="Times New Roman"/>
+          <w:color w:val="808080"/>
+          <w:kern w:val="0"/>
+          <w:sz w:val="21"/>
+          <w:szCs w:val="21"/>
+          <w:lang w:eastAsia="pt-BR"/>
+          <w14:ligatures w14:val="none"/>
+        </w:rPr>
+        <w:t>&gt;</w:t>
+      </w:r>
+    </w:p>
+    <w:p>
+      <w:pPr>
+        <w:shd w:val="clear" w:color="auto" w:fill="1F1F1F"/>
+        <w:spacing w:after="0" w:line="285" w:lineRule="atLeast"/>
+        <w:rPr>
+          <w:rFonts w:ascii="Consolas" w:eastAsia="Times New Roman" w:hAnsi="Consolas" w:cs="Times New Roman"/>
+          <w:color w:val="CCCCCC"/>
+          <w:kern w:val="0"/>
+          <w:sz w:val="21"/>
+          <w:szCs w:val="21"/>
+          <w:lang w:eastAsia="pt-BR"/>
+          <w14:ligatures w14:val="none"/>
+        </w:rPr>
+      </w:pPr>
+      <w:r>
+        <w:rPr>
+          <w:rFonts w:ascii="Consolas" w:eastAsia="Times New Roman" w:hAnsi="Consolas" w:cs="Times New Roman"/>
+          <w:color w:val="CCCCCC"/>
+          <w:kern w:val="0"/>
+          <w:sz w:val="21"/>
+          <w:szCs w:val="21"/>
+          <w:lang w:eastAsia="pt-BR"/>
+          <w14:ligatures w14:val="none"/>
+        </w:rPr>
+        <w:t xml:space="preserve">                            </w:t>
+      </w:r>
+      <w:r>
+        <w:rPr>
+          <w:rFonts w:ascii="Consolas" w:eastAsia="Times New Roman" w:hAnsi="Consolas" w:cs="Times New Roman"/>
+          <w:color w:val="808080"/>
+          <w:kern w:val="0"/>
+          <w:sz w:val="21"/>
+          <w:szCs w:val="21"/>
+          <w:lang w:eastAsia="pt-BR"/>
+          <w14:ligatures w14:val="none"/>
+        </w:rPr>
+        <w:t>&lt;/</w:t>
+      </w:r>
+      <w:proofErr w:type="spellStart"/>
+      <w:r>
+        <w:rPr>
+          <w:rFonts w:ascii="Consolas" w:eastAsia="Times New Roman" w:hAnsi="Consolas" w:cs="Times New Roman"/>
+          <w:color w:val="569CD6"/>
+          <w:kern w:val="0"/>
+          <w:sz w:val="21"/>
+          <w:szCs w:val="21"/>
+          <w:lang w:eastAsia="pt-BR"/>
+          <w14:ligatures w14:val="none"/>
+        </w:rPr>
+        <w:t>form</w:t>
+      </w:r>
+      <w:proofErr w:type="spellEnd"/>
+      <w:r>
+        <w:rPr>
+          <w:rFonts w:ascii="Consolas" w:eastAsia="Times New Roman" w:hAnsi="Consolas" w:cs="Times New Roman"/>
+          <w:color w:val="808080"/>
+          <w:kern w:val="0"/>
+          <w:sz w:val="21"/>
+          <w:szCs w:val="21"/>
+          <w:lang w:eastAsia="pt-BR"/>
+          <w14:ligatures w14:val="none"/>
+        </w:rPr>
+        <w:t>&gt;</w:t>
+      </w:r>
+    </w:p>
+    <w:p>
+      <w:pPr>
+        <w:jc w:val="both"/>
+        <w:rPr>
+          <w:rFonts w:ascii="Arial" w:hAnsi="Arial" w:cs="Arial"/>
+          <w:sz w:val="24"/>
+          <w:szCs w:val="24"/>
+        </w:rPr>
+      </w:pPr>
+    </w:p>
+    <w:p>
+      <w:pPr>
+        <w:jc w:val="both"/>
+        <w:rPr>
+          <w:rFonts w:ascii="Arial" w:hAnsi="Arial" w:cs="Arial"/>
+          <w:sz w:val="24"/>
+          <w:szCs w:val="24"/>
+        </w:rPr>
+      </w:pPr>
+      <w:r>
+        <w:rPr>
+          <w:rFonts w:ascii="Arial" w:hAnsi="Arial" w:cs="Arial"/>
+          <w:sz w:val="24"/>
+          <w:szCs w:val="24"/>
+        </w:rPr>
+        <w:t xml:space="preserve">No </w:t>
+      </w:r>
+      <w:proofErr w:type="spellStart"/>
+      <w:r>
+        <w:rPr>
+          <w:rFonts w:ascii="Arial" w:hAnsi="Arial" w:cs="Arial"/>
+          <w:b/>
+          <w:bCs/>
+          <w:sz w:val="24"/>
+          <w:szCs w:val="24"/>
+        </w:rPr>
+        <w:t>tarefa_controller.php</w:t>
+      </w:r>
+      <w:proofErr w:type="spellEnd"/>
+      <w:r>
+        <w:rPr>
+          <w:rFonts w:ascii="Arial" w:hAnsi="Arial" w:cs="Arial"/>
+          <w:sz w:val="24"/>
+          <w:szCs w:val="24"/>
+        </w:rPr>
+        <w:t xml:space="preserve"> no repositório público:</w:t>
+      </w:r>
+    </w:p>
+    <w:p>
+      <w:pPr>
+        <w:shd w:val="clear" w:color="auto" w:fill="1F1F1F"/>
+        <w:spacing w:after="0" w:line="285" w:lineRule="atLeast"/>
+        <w:rPr>
+          <w:rFonts w:ascii="Consolas" w:eastAsia="Times New Roman" w:hAnsi="Consolas" w:cs="Times New Roman"/>
+          <w:color w:val="CCCCCC"/>
+          <w:kern w:val="0"/>
+          <w:sz w:val="21"/>
+          <w:szCs w:val="21"/>
+          <w:lang w:eastAsia="pt-BR"/>
+          <w14:ligatures w14:val="none"/>
+        </w:rPr>
+      </w:pPr>
+      <w:r>
+        <w:rPr>
+          <w:rFonts w:ascii="Consolas" w:eastAsia="Times New Roman" w:hAnsi="Consolas" w:cs="Times New Roman"/>
+          <w:color w:val="569CD6"/>
+          <w:kern w:val="0"/>
+          <w:sz w:val="21"/>
+          <w:szCs w:val="21"/>
+          <w:lang w:eastAsia="pt-BR"/>
+          <w14:ligatures w14:val="none"/>
+        </w:rPr>
+        <w:t>&lt;?PHP</w:t>
+      </w:r>
+    </w:p>
+    <w:p>
+      <w:pPr>
+        <w:shd w:val="clear" w:color="auto" w:fill="1F1F1F"/>
+        <w:spacing w:after="0" w:line="285" w:lineRule="atLeast"/>
+        <w:rPr>
+          <w:rFonts w:ascii="Consolas" w:eastAsia="Times New Roman" w:hAnsi="Consolas" w:cs="Times New Roman"/>
+          <w:color w:val="CCCCCC"/>
+          <w:kern w:val="0"/>
+          <w:sz w:val="21"/>
+          <w:szCs w:val="21"/>
+          <w:lang w:eastAsia="pt-BR"/>
+          <w14:ligatures w14:val="none"/>
+        </w:rPr>
+      </w:pPr>
+      <w:proofErr w:type="spellStart"/>
+      <w:r>
+        <w:rPr>
+          <w:rFonts w:ascii="Consolas" w:eastAsia="Times New Roman" w:hAnsi="Consolas" w:cs="Times New Roman"/>
+          <w:color w:val="C586C0"/>
+          <w:kern w:val="0"/>
+          <w:sz w:val="21"/>
+          <w:szCs w:val="21"/>
+          <w:lang w:eastAsia="pt-BR"/>
+          <w14:ligatures w14:val="none"/>
+        </w:rPr>
+        <w:t>require_once</w:t>
+      </w:r>
+      <w:proofErr w:type="spellEnd"/>
+      <w:r>
+        <w:rPr>
+          <w:rFonts w:ascii="Consolas" w:eastAsia="Times New Roman" w:hAnsi="Consolas" w:cs="Times New Roman"/>
+          <w:color w:val="D4D4D4"/>
+          <w:kern w:val="0"/>
+          <w:sz w:val="21"/>
+          <w:szCs w:val="21"/>
+          <w:lang w:eastAsia="pt-BR"/>
+          <w14:ligatures w14:val="none"/>
+        </w:rPr>
+        <w:t xml:space="preserve"> </w:t>
+      </w:r>
+      <w:r>
+        <w:rPr>
+          <w:rFonts w:ascii="Consolas" w:eastAsia="Times New Roman" w:hAnsi="Consolas" w:cs="Times New Roman"/>
+          <w:color w:val="CE9178"/>
+          <w:kern w:val="0"/>
+          <w:sz w:val="21"/>
+          <w:szCs w:val="21"/>
+          <w:lang w:eastAsia="pt-BR"/>
+          <w14:ligatures w14:val="none"/>
+        </w:rPr>
+        <w:t>'../../</w:t>
+      </w:r>
+      <w:proofErr w:type="spellStart"/>
+      <w:r>
+        <w:rPr>
+          <w:rFonts w:ascii="Consolas" w:eastAsia="Times New Roman" w:hAnsi="Consolas" w:cs="Times New Roman"/>
+          <w:color w:val="CE9178"/>
+          <w:kern w:val="0"/>
+          <w:sz w:val="21"/>
+          <w:szCs w:val="21"/>
+          <w:lang w:eastAsia="pt-BR"/>
+          <w14:ligatures w14:val="none"/>
+        </w:rPr>
+        <w:t>app_lista_tarefas</w:t>
+      </w:r>
+      <w:proofErr w:type="spellEnd"/>
+      <w:r>
+        <w:rPr>
+          <w:rFonts w:ascii="Consolas" w:eastAsia="Times New Roman" w:hAnsi="Consolas" w:cs="Times New Roman"/>
+          <w:color w:val="CE9178"/>
+          <w:kern w:val="0"/>
+          <w:sz w:val="21"/>
+          <w:szCs w:val="21"/>
+          <w:lang w:eastAsia="pt-BR"/>
+          <w14:ligatures w14:val="none"/>
+        </w:rPr>
+        <w:t>/</w:t>
+      </w:r>
+      <w:proofErr w:type="spellStart"/>
+      <w:r>
+        <w:rPr>
+          <w:rFonts w:ascii="Consolas" w:eastAsia="Times New Roman" w:hAnsi="Consolas" w:cs="Times New Roman"/>
+          <w:color w:val="CE9178"/>
+          <w:kern w:val="0"/>
+          <w:sz w:val="21"/>
+          <w:szCs w:val="21"/>
+          <w:lang w:eastAsia="pt-BR"/>
+          <w14:ligatures w14:val="none"/>
+        </w:rPr>
+        <w:t>tarefa_controller.php</w:t>
+      </w:r>
+      <w:proofErr w:type="spellEnd"/>
+      <w:r>
+        <w:rPr>
+          <w:rFonts w:ascii="Consolas" w:eastAsia="Times New Roman" w:hAnsi="Consolas" w:cs="Times New Roman"/>
+          <w:color w:val="CE9178"/>
+          <w:kern w:val="0"/>
+          <w:sz w:val="21"/>
+          <w:szCs w:val="21"/>
+          <w:lang w:eastAsia="pt-BR"/>
+          <w14:ligatures w14:val="none"/>
+        </w:rPr>
+        <w:t>'</w:t>
+      </w:r>
+    </w:p>
+    <w:p>
+      <w:pPr>
+        <w:shd w:val="clear" w:color="auto" w:fill="1F1F1F"/>
+        <w:spacing w:after="0" w:line="285" w:lineRule="atLeast"/>
+        <w:rPr>
+          <w:rFonts w:ascii="Consolas" w:eastAsia="Times New Roman" w:hAnsi="Consolas" w:cs="Times New Roman"/>
+          <w:color w:val="CCCCCC"/>
+          <w:kern w:val="0"/>
+          <w:sz w:val="21"/>
+          <w:szCs w:val="21"/>
+          <w:lang w:eastAsia="pt-BR"/>
+          <w14:ligatures w14:val="none"/>
+        </w:rPr>
+      </w:pPr>
+      <w:r>
+        <w:rPr>
+          <w:rFonts w:ascii="Consolas" w:eastAsia="Times New Roman" w:hAnsi="Consolas" w:cs="Times New Roman"/>
+          <w:color w:val="D4D4D4"/>
+          <w:kern w:val="0"/>
+          <w:sz w:val="21"/>
+          <w:szCs w:val="21"/>
+          <w:lang w:eastAsia="pt-BR"/>
+          <w14:ligatures w14:val="none"/>
+        </w:rPr>
+        <w:t xml:space="preserve">    </w:t>
+      </w:r>
+      <w:r>
+        <w:rPr>
+          <w:rFonts w:ascii="Consolas" w:eastAsia="Times New Roman" w:hAnsi="Consolas" w:cs="Times New Roman"/>
+          <w:color w:val="569CD6"/>
+          <w:kern w:val="0"/>
+          <w:sz w:val="21"/>
+          <w:szCs w:val="21"/>
+          <w:lang w:eastAsia="pt-BR"/>
+          <w14:ligatures w14:val="none"/>
+        </w:rPr>
+        <w:t>?&gt;</w:t>
+      </w:r>
+    </w:p>
+    <w:p>
+      <w:pPr>
+        <w:jc w:val="both"/>
+        <w:rPr>
+          <w:rFonts w:ascii="Arial" w:hAnsi="Arial" w:cs="Arial"/>
+          <w:sz w:val="24"/>
+          <w:szCs w:val="24"/>
+        </w:rPr>
+      </w:pPr>
+    </w:p>
+    <w:p>
+      <w:pPr>
+        <w:jc w:val="both"/>
+        <w:rPr>
+          <w:rFonts w:ascii="Arial" w:hAnsi="Arial" w:cs="Arial"/>
+          <w:sz w:val="24"/>
+          <w:szCs w:val="24"/>
+        </w:rPr>
+      </w:pPr>
+      <w:proofErr w:type="spellStart"/>
+      <w:r>
+        <w:rPr>
+          <w:rFonts w:ascii="Arial" w:hAnsi="Arial" w:cs="Arial"/>
+          <w:b/>
+          <w:bCs/>
+          <w:sz w:val="24"/>
+          <w:szCs w:val="24"/>
+        </w:rPr>
+        <w:t>tarefa_controller.php</w:t>
+      </w:r>
+      <w:proofErr w:type="spellEnd"/>
+      <w:r>
+        <w:rPr>
+          <w:rFonts w:ascii="Arial" w:hAnsi="Arial" w:cs="Arial"/>
+          <w:sz w:val="24"/>
+          <w:szCs w:val="24"/>
+        </w:rPr>
+        <w:t xml:space="preserve"> </w:t>
+      </w:r>
+      <w:r>
+        <w:rPr>
+          <w:rFonts w:ascii="Arial" w:hAnsi="Arial" w:cs="Arial"/>
+          <w:sz w:val="24"/>
+          <w:szCs w:val="24"/>
+        </w:rPr>
+        <w:t>repositório privado&gt;</w:t>
+      </w:r>
+    </w:p>
+    <w:p>
+      <w:pPr>
+        <w:shd w:val="clear" w:color="auto" w:fill="1F1F1F"/>
+        <w:spacing w:after="0" w:line="285" w:lineRule="atLeast"/>
+        <w:rPr>
+          <w:rFonts w:ascii="Consolas" w:eastAsia="Times New Roman" w:hAnsi="Consolas" w:cs="Times New Roman"/>
+          <w:color w:val="CCCCCC"/>
+          <w:kern w:val="0"/>
+          <w:sz w:val="21"/>
+          <w:szCs w:val="21"/>
+          <w:lang w:eastAsia="pt-BR"/>
+          <w14:ligatures w14:val="none"/>
+        </w:rPr>
+      </w:pPr>
+      <w:r>
+        <w:rPr>
+          <w:rFonts w:ascii="Consolas" w:eastAsia="Times New Roman" w:hAnsi="Consolas" w:cs="Times New Roman"/>
+          <w:color w:val="569CD6"/>
+          <w:kern w:val="0"/>
+          <w:sz w:val="21"/>
+          <w:szCs w:val="21"/>
+          <w:lang w:eastAsia="pt-BR"/>
+          <w14:ligatures w14:val="none"/>
+        </w:rPr>
+        <w:t>&lt;?</w:t>
+      </w:r>
+      <w:proofErr w:type="spellStart"/>
+      <w:r>
+        <w:rPr>
+          <w:rFonts w:ascii="Consolas" w:eastAsia="Times New Roman" w:hAnsi="Consolas" w:cs="Times New Roman"/>
+          <w:color w:val="569CD6"/>
+          <w:kern w:val="0"/>
+          <w:sz w:val="21"/>
+          <w:szCs w:val="21"/>
+          <w:lang w:eastAsia="pt-BR"/>
+          <w14:ligatures w14:val="none"/>
+        </w:rPr>
+        <w:t>php</w:t>
+      </w:r>
+      <w:proofErr w:type="spellEnd"/>
+    </w:p>
+    <w:p>
+      <w:pPr>
+        <w:shd w:val="clear" w:color="auto" w:fill="1F1F1F"/>
+        <w:spacing w:after="0" w:line="285" w:lineRule="atLeast"/>
+        <w:rPr>
+          <w:rFonts w:ascii="Consolas" w:eastAsia="Times New Roman" w:hAnsi="Consolas" w:cs="Times New Roman"/>
+          <w:color w:val="CCCCCC"/>
+          <w:kern w:val="0"/>
+          <w:sz w:val="21"/>
+          <w:szCs w:val="21"/>
+          <w:lang w:eastAsia="pt-BR"/>
+          <w14:ligatures w14:val="none"/>
+        </w:rPr>
+      </w:pPr>
+      <w:proofErr w:type="spellStart"/>
+      <w:r>
+        <w:rPr>
+          <w:rFonts w:ascii="Consolas" w:eastAsia="Times New Roman" w:hAnsi="Consolas" w:cs="Times New Roman"/>
+          <w:color w:val="DCDCAA"/>
+          <w:kern w:val="0"/>
+          <w:sz w:val="21"/>
+          <w:szCs w:val="21"/>
+          <w:lang w:eastAsia="pt-BR"/>
+          <w14:ligatures w14:val="none"/>
+        </w:rPr>
+        <w:t>echo</w:t>
+      </w:r>
+      <w:proofErr w:type="spellEnd"/>
+      <w:r>
+        <w:rPr>
+          <w:rFonts w:ascii="Consolas" w:eastAsia="Times New Roman" w:hAnsi="Consolas" w:cs="Times New Roman"/>
+          <w:color w:val="D4D4D4"/>
+          <w:kern w:val="0"/>
+          <w:sz w:val="21"/>
+          <w:szCs w:val="21"/>
+          <w:lang w:eastAsia="pt-BR"/>
+          <w14:ligatures w14:val="none"/>
+        </w:rPr>
+        <w:t xml:space="preserve"> </w:t>
+      </w:r>
+      <w:r>
+        <w:rPr>
+          <w:rFonts w:ascii="Consolas" w:eastAsia="Times New Roman" w:hAnsi="Consolas" w:cs="Times New Roman"/>
+          <w:color w:val="CE9178"/>
+          <w:kern w:val="0"/>
+          <w:sz w:val="21"/>
+          <w:szCs w:val="21"/>
+          <w:lang w:eastAsia="pt-BR"/>
+          <w14:ligatures w14:val="none"/>
+        </w:rPr>
+        <w:t>'&lt;</w:t>
+      </w:r>
+      <w:proofErr w:type="spellStart"/>
+      <w:r>
+        <w:rPr>
+          <w:rFonts w:ascii="Consolas" w:eastAsia="Times New Roman" w:hAnsi="Consolas" w:cs="Times New Roman"/>
+          <w:color w:val="CE9178"/>
+          <w:kern w:val="0"/>
+          <w:sz w:val="21"/>
+          <w:szCs w:val="21"/>
+          <w:lang w:eastAsia="pt-BR"/>
+          <w14:ligatures w14:val="none"/>
+        </w:rPr>
+        <w:t>pre</w:t>
+      </w:r>
+      <w:proofErr w:type="spellEnd"/>
+      <w:r>
+        <w:rPr>
+          <w:rFonts w:ascii="Consolas" w:eastAsia="Times New Roman" w:hAnsi="Consolas" w:cs="Times New Roman"/>
+          <w:color w:val="CE9178"/>
+          <w:kern w:val="0"/>
+          <w:sz w:val="21"/>
+          <w:szCs w:val="21"/>
+          <w:lang w:eastAsia="pt-BR"/>
+          <w14:ligatures w14:val="none"/>
+        </w:rPr>
+        <w:t>&gt;'</w:t>
+      </w:r>
+      <w:r>
+        <w:rPr>
+          <w:rFonts w:ascii="Consolas" w:eastAsia="Times New Roman" w:hAnsi="Consolas" w:cs="Times New Roman"/>
+          <w:color w:val="D4D4D4"/>
+          <w:kern w:val="0"/>
+          <w:sz w:val="21"/>
+          <w:szCs w:val="21"/>
+          <w:lang w:eastAsia="pt-BR"/>
+          <w14:ligatures w14:val="none"/>
+        </w:rPr>
+        <w:t>;</w:t>
+      </w:r>
+    </w:p>
+    <w:p>
+      <w:pPr>
+        <w:shd w:val="clear" w:color="auto" w:fill="1F1F1F"/>
+        <w:spacing w:after="0" w:line="285" w:lineRule="atLeast"/>
+        <w:rPr>
+          <w:rFonts w:ascii="Consolas" w:eastAsia="Times New Roman" w:hAnsi="Consolas" w:cs="Times New Roman"/>
+          <w:color w:val="CCCCCC"/>
+          <w:kern w:val="0"/>
+          <w:sz w:val="21"/>
+          <w:szCs w:val="21"/>
+          <w:lang w:eastAsia="pt-BR"/>
+          <w14:ligatures w14:val="none"/>
+        </w:rPr>
+      </w:pPr>
+      <w:proofErr w:type="spellStart"/>
+      <w:r>
+        <w:rPr>
+          <w:rFonts w:ascii="Consolas" w:eastAsia="Times New Roman" w:hAnsi="Consolas" w:cs="Times New Roman"/>
+          <w:color w:val="DCDCAA"/>
+          <w:kern w:val="0"/>
+          <w:sz w:val="21"/>
+          <w:szCs w:val="21"/>
+          <w:lang w:eastAsia="pt-BR"/>
+          <w14:ligatures w14:val="none"/>
+        </w:rPr>
+        <w:t>print_r</w:t>
+      </w:r>
+      <w:proofErr w:type="spellEnd"/>
+      <w:r>
+        <w:rPr>
+          <w:rFonts w:ascii="Consolas" w:eastAsia="Times New Roman" w:hAnsi="Consolas" w:cs="Times New Roman"/>
+          <w:color w:val="D4D4D4"/>
+          <w:kern w:val="0"/>
+          <w:sz w:val="21"/>
+          <w:szCs w:val="21"/>
+          <w:lang w:eastAsia="pt-BR"/>
+          <w14:ligatures w14:val="none"/>
+        </w:rPr>
+        <w:t>(</w:t>
+      </w:r>
+      <w:r>
+        <w:rPr>
+          <w:rFonts w:ascii="Consolas" w:eastAsia="Times New Roman" w:hAnsi="Consolas" w:cs="Times New Roman"/>
+          <w:color w:val="9CDCFE"/>
+          <w:kern w:val="0"/>
+          <w:sz w:val="21"/>
+          <w:szCs w:val="21"/>
+          <w:lang w:eastAsia="pt-BR"/>
+          <w14:ligatures w14:val="none"/>
+        </w:rPr>
+        <w:t>$_POST</w:t>
+      </w:r>
+      <w:r>
+        <w:rPr>
+          <w:rFonts w:ascii="Consolas" w:eastAsia="Times New Roman" w:hAnsi="Consolas" w:cs="Times New Roman"/>
+          <w:color w:val="D4D4D4"/>
+          <w:kern w:val="0"/>
+          <w:sz w:val="21"/>
+          <w:szCs w:val="21"/>
+          <w:lang w:eastAsia="pt-BR"/>
+          <w14:ligatures w14:val="none"/>
+        </w:rPr>
+        <w:t>);</w:t>
+      </w:r>
+    </w:p>
+    <w:p>
+      <w:pPr>
+        <w:shd w:val="clear" w:color="auto" w:fill="1F1F1F"/>
+        <w:spacing w:after="0" w:line="285" w:lineRule="atLeast"/>
+        <w:rPr>
+          <w:rFonts w:ascii="Consolas" w:eastAsia="Times New Roman" w:hAnsi="Consolas" w:cs="Times New Roman"/>
+          <w:color w:val="CCCCCC"/>
+          <w:kern w:val="0"/>
+          <w:sz w:val="21"/>
+          <w:szCs w:val="21"/>
+          <w:lang w:eastAsia="pt-BR"/>
+          <w14:ligatures w14:val="none"/>
+        </w:rPr>
+      </w:pPr>
+      <w:proofErr w:type="spellStart"/>
+      <w:r>
+        <w:rPr>
+          <w:rFonts w:ascii="Consolas" w:eastAsia="Times New Roman" w:hAnsi="Consolas" w:cs="Times New Roman"/>
+          <w:color w:val="DCDCAA"/>
+          <w:kern w:val="0"/>
+          <w:sz w:val="21"/>
+          <w:szCs w:val="21"/>
+          <w:lang w:eastAsia="pt-BR"/>
+          <w14:ligatures w14:val="none"/>
+        </w:rPr>
+        <w:t>echo</w:t>
+      </w:r>
+      <w:proofErr w:type="spellEnd"/>
+      <w:r>
+        <w:rPr>
+          <w:rFonts w:ascii="Consolas" w:eastAsia="Times New Roman" w:hAnsi="Consolas" w:cs="Times New Roman"/>
+          <w:color w:val="D4D4D4"/>
+          <w:kern w:val="0"/>
+          <w:sz w:val="21"/>
+          <w:szCs w:val="21"/>
+          <w:lang w:eastAsia="pt-BR"/>
+          <w14:ligatures w14:val="none"/>
+        </w:rPr>
+        <w:t xml:space="preserve"> </w:t>
+      </w:r>
+      <w:r>
+        <w:rPr>
+          <w:rFonts w:ascii="Consolas" w:eastAsia="Times New Roman" w:hAnsi="Consolas" w:cs="Times New Roman"/>
+          <w:color w:val="CE9178"/>
+          <w:kern w:val="0"/>
+          <w:sz w:val="21"/>
+          <w:szCs w:val="21"/>
+          <w:lang w:eastAsia="pt-BR"/>
+          <w14:ligatures w14:val="none"/>
+        </w:rPr>
+        <w:t>'&lt;/</w:t>
+      </w:r>
+      <w:proofErr w:type="spellStart"/>
+      <w:r>
+        <w:rPr>
+          <w:rFonts w:ascii="Consolas" w:eastAsia="Times New Roman" w:hAnsi="Consolas" w:cs="Times New Roman"/>
+          <w:color w:val="CE9178"/>
+          <w:kern w:val="0"/>
+          <w:sz w:val="21"/>
+          <w:szCs w:val="21"/>
+          <w:lang w:eastAsia="pt-BR"/>
+          <w14:ligatures w14:val="none"/>
+        </w:rPr>
+        <w:t>pre</w:t>
+      </w:r>
+      <w:proofErr w:type="spellEnd"/>
+      <w:r>
+        <w:rPr>
+          <w:rFonts w:ascii="Consolas" w:eastAsia="Times New Roman" w:hAnsi="Consolas" w:cs="Times New Roman"/>
+          <w:color w:val="CE9178"/>
+          <w:kern w:val="0"/>
+          <w:sz w:val="21"/>
+          <w:szCs w:val="21"/>
+          <w:lang w:eastAsia="pt-BR"/>
+          <w14:ligatures w14:val="none"/>
+        </w:rPr>
+        <w:t>&gt;'</w:t>
+      </w:r>
+      <w:r>
+        <w:rPr>
+          <w:rFonts w:ascii="Consolas" w:eastAsia="Times New Roman" w:hAnsi="Consolas" w:cs="Times New Roman"/>
+          <w:color w:val="D4D4D4"/>
+          <w:kern w:val="0"/>
+          <w:sz w:val="21"/>
+          <w:szCs w:val="21"/>
+          <w:lang w:eastAsia="pt-BR"/>
+          <w14:ligatures w14:val="none"/>
+        </w:rPr>
+        <w:t>;</w:t>
+      </w:r>
+    </w:p>
+    <w:p>
+      <w:pPr>
+        <w:shd w:val="clear" w:color="auto" w:fill="1F1F1F"/>
+        <w:spacing w:after="0" w:line="285" w:lineRule="atLeast"/>
+        <w:rPr>
+          <w:rFonts w:ascii="Consolas" w:eastAsia="Times New Roman" w:hAnsi="Consolas" w:cs="Times New Roman"/>
+          <w:color w:val="CCCCCC"/>
+          <w:kern w:val="0"/>
+          <w:sz w:val="21"/>
+          <w:szCs w:val="21"/>
+          <w:lang w:eastAsia="pt-BR"/>
+          <w14:ligatures w14:val="none"/>
+        </w:rPr>
+      </w:pPr>
+      <w:r>
+        <w:rPr>
+          <w:rFonts w:ascii="Consolas" w:eastAsia="Times New Roman" w:hAnsi="Consolas" w:cs="Times New Roman"/>
+          <w:color w:val="569CD6"/>
+          <w:kern w:val="0"/>
+          <w:sz w:val="21"/>
+          <w:szCs w:val="21"/>
+          <w:lang w:eastAsia="pt-BR"/>
+          <w14:ligatures w14:val="none"/>
+        </w:rPr>
+        <w:t>?&gt;</w:t>
+      </w:r>
+    </w:p>
+    <w:p>
+      <w:pPr>
+        <w:jc w:val="both"/>
+        <w:rPr>
+          <w:rFonts w:ascii="Arial" w:hAnsi="Arial" w:cs="Arial"/>
           <w:sz w:val="24"/>
           <w:szCs w:val="24"/>
         </w:rPr>

</xml_diff>

<commit_message>
listando registros - feedback
</commit_message>
<xml_diff>
--- a/app_lista tarefas.docx
+++ b/app_lista tarefas.docx
@@ -3505,15 +3505,7 @@
           <w:sz w:val="24"/>
           <w:szCs w:val="24"/>
         </w:rPr>
-        <w:t xml:space="preserve"> </w:t>
-      </w:r>
-      <w:r>
-        <w:rPr>
-          <w:rFonts w:ascii="Arial" w:hAnsi="Arial" w:cs="Arial"/>
-          <w:sz w:val="24"/>
-          <w:szCs w:val="24"/>
-        </w:rPr>
-        <w:t>repositório privado&gt;</w:t>
+        <w:t xml:space="preserve"> repositório privado&gt;</w:t>
       </w:r>
     </w:p>
     <w:p>
@@ -3870,6 +3862,4419 @@
           <w:rFonts w:ascii="Arial" w:hAnsi="Arial" w:cs="Arial"/>
           <w:sz w:val="24"/>
           <w:szCs w:val="24"/>
+        </w:rPr>
+      </w:pPr>
+      <w:proofErr w:type="spellStart"/>
+      <w:r>
+        <w:rPr>
+          <w:rFonts w:ascii="Arial" w:hAnsi="Arial" w:cs="Arial"/>
+          <w:b/>
+          <w:bCs/>
+          <w:sz w:val="20"/>
+          <w:szCs w:val="20"/>
+        </w:rPr>
+        <w:t>tarefa.model.php</w:t>
+      </w:r>
+      <w:proofErr w:type="spellEnd"/>
+      <w:r>
+        <w:rPr>
+          <w:rFonts w:ascii="Arial" w:hAnsi="Arial" w:cs="Arial"/>
+          <w:sz w:val="24"/>
+          <w:szCs w:val="24"/>
+        </w:rPr>
+        <w:t xml:space="preserve">, </w:t>
+      </w:r>
+      <w:proofErr w:type="spellStart"/>
+      <w:r>
+        <w:rPr>
+          <w:rFonts w:ascii="Arial" w:hAnsi="Arial" w:cs="Arial"/>
+          <w:b/>
+          <w:bCs/>
+          <w:sz w:val="20"/>
+          <w:szCs w:val="20"/>
+        </w:rPr>
+        <w:t>tarefa.service.php</w:t>
+      </w:r>
+      <w:proofErr w:type="spellEnd"/>
+      <w:r>
+        <w:rPr>
+          <w:rFonts w:ascii="Arial" w:hAnsi="Arial" w:cs="Arial"/>
+          <w:sz w:val="24"/>
+          <w:szCs w:val="24"/>
+        </w:rPr>
+        <w:t xml:space="preserve"> e </w:t>
+      </w:r>
+      <w:proofErr w:type="spellStart"/>
+      <w:r>
+        <w:rPr>
+          <w:rFonts w:ascii="Arial" w:hAnsi="Arial" w:cs="Arial"/>
+          <w:b/>
+          <w:bCs/>
+          <w:sz w:val="20"/>
+          <w:szCs w:val="20"/>
+        </w:rPr>
+        <w:t>conexao</w:t>
+      </w:r>
+      <w:proofErr w:type="spellEnd"/>
+      <w:r>
+        <w:rPr>
+          <w:rFonts w:ascii="Arial" w:hAnsi="Arial" w:cs="Arial"/>
+          <w:sz w:val="20"/>
+          <w:szCs w:val="20"/>
+        </w:rPr>
+        <w:t xml:space="preserve"> </w:t>
+      </w:r>
+      <w:r>
+        <w:rPr>
+          <w:rFonts w:ascii="Arial" w:hAnsi="Arial" w:cs="Arial"/>
+          <w:sz w:val="24"/>
+          <w:szCs w:val="24"/>
+        </w:rPr>
+        <w:t>terão que ser executados em</w:t>
+      </w:r>
+      <w:r>
+        <w:rPr>
+          <w:rFonts w:ascii="Arial" w:hAnsi="Arial" w:cs="Arial"/>
+          <w:sz w:val="20"/>
+          <w:szCs w:val="20"/>
+        </w:rPr>
+        <w:t xml:space="preserve"> </w:t>
+      </w:r>
+      <w:proofErr w:type="spellStart"/>
+      <w:r>
+        <w:rPr>
+          <w:rFonts w:ascii="Arial" w:hAnsi="Arial" w:cs="Arial"/>
+          <w:b/>
+          <w:bCs/>
+          <w:sz w:val="20"/>
+          <w:szCs w:val="20"/>
+        </w:rPr>
+        <w:t>tarefa_controller.php</w:t>
+      </w:r>
+      <w:proofErr w:type="spellEnd"/>
+      <w:r>
+        <w:rPr>
+          <w:rFonts w:ascii="Arial" w:hAnsi="Arial" w:cs="Arial"/>
+          <w:b/>
+          <w:bCs/>
+          <w:sz w:val="20"/>
+          <w:szCs w:val="20"/>
+        </w:rPr>
+        <w:t xml:space="preserve"> </w:t>
+      </w:r>
+      <w:r>
+        <w:rPr>
+          <w:rFonts w:ascii="Arial" w:hAnsi="Arial" w:cs="Arial"/>
+          <w:sz w:val="24"/>
+          <w:szCs w:val="24"/>
+        </w:rPr>
+        <w:t>do</w:t>
+      </w:r>
+      <w:r>
+        <w:rPr>
+          <w:rFonts w:ascii="Arial" w:hAnsi="Arial" w:cs="Arial"/>
+          <w:sz w:val="24"/>
+          <w:szCs w:val="24"/>
+        </w:rPr>
+        <w:t xml:space="preserve"> diretório público, logo faremos um requir</w:t>
+      </w:r>
+      <w:r>
+        <w:rPr>
+          <w:rFonts w:ascii="Arial" w:hAnsi="Arial" w:cs="Arial"/>
+          <w:sz w:val="24"/>
+          <w:szCs w:val="24"/>
+        </w:rPr>
+        <w:t>e</w:t>
+      </w:r>
+      <w:r>
+        <w:rPr>
+          <w:rFonts w:ascii="Arial" w:hAnsi="Arial" w:cs="Arial"/>
+          <w:sz w:val="24"/>
+          <w:szCs w:val="24"/>
+        </w:rPr>
+        <w:t>.</w:t>
+      </w:r>
+    </w:p>
+    <w:p>
+      <w:pPr>
+        <w:jc w:val="both"/>
+        <w:rPr>
+          <w:rFonts w:ascii="Arial" w:hAnsi="Arial" w:cs="Arial"/>
+          <w:color w:val="FFD966" w:themeColor="accent4" w:themeTint="99"/>
+          <w:sz w:val="20"/>
+          <w:szCs w:val="20"/>
+        </w:rPr>
+      </w:pPr>
+      <w:r>
+        <w:rPr>
+          <w:rFonts w:ascii="Arial" w:hAnsi="Arial" w:cs="Arial"/>
+          <w:color w:val="FF0066"/>
+          <w:sz w:val="20"/>
+          <w:szCs w:val="20"/>
+          <w:highlight w:val="black"/>
+        </w:rPr>
+        <w:t>r</w:t>
+      </w:r>
+      <w:r>
+        <w:rPr>
+          <w:rFonts w:ascii="Arial" w:hAnsi="Arial" w:cs="Arial"/>
+          <w:color w:val="FF0066"/>
+          <w:sz w:val="20"/>
+          <w:szCs w:val="20"/>
+          <w:highlight w:val="black"/>
+        </w:rPr>
+        <w:t>equir</w:t>
+      </w:r>
+      <w:r>
+        <w:rPr>
+          <w:rFonts w:ascii="Arial" w:hAnsi="Arial" w:cs="Arial"/>
+          <w:color w:val="FF0066"/>
+          <w:sz w:val="20"/>
+          <w:szCs w:val="20"/>
+          <w:highlight w:val="black"/>
+        </w:rPr>
+        <w:t xml:space="preserve">e </w:t>
+      </w:r>
+      <w:r>
+        <w:rPr>
+          <w:rFonts w:ascii="Arial" w:hAnsi="Arial" w:cs="Arial"/>
+          <w:color w:val="FFD966" w:themeColor="accent4" w:themeTint="99"/>
+          <w:sz w:val="20"/>
+          <w:szCs w:val="20"/>
+          <w:highlight w:val="black"/>
+        </w:rPr>
+        <w:t>“../../app-</w:t>
+      </w:r>
+      <w:proofErr w:type="spellStart"/>
+      <w:r>
+        <w:rPr>
+          <w:rFonts w:ascii="Arial" w:hAnsi="Arial" w:cs="Arial"/>
+          <w:color w:val="FFD966" w:themeColor="accent4" w:themeTint="99"/>
+          <w:sz w:val="20"/>
+          <w:szCs w:val="20"/>
+          <w:highlight w:val="black"/>
+        </w:rPr>
+        <w:t>listatarefas</w:t>
+      </w:r>
+      <w:proofErr w:type="spellEnd"/>
+      <w:r>
+        <w:rPr>
+          <w:rFonts w:ascii="Arial" w:hAnsi="Arial" w:cs="Arial"/>
+          <w:color w:val="FFD966" w:themeColor="accent4" w:themeTint="99"/>
+          <w:sz w:val="20"/>
+          <w:szCs w:val="20"/>
+          <w:highlight w:val="black"/>
+        </w:rPr>
+        <w:t>/</w:t>
+      </w:r>
+      <w:proofErr w:type="spellStart"/>
+      <w:r>
+        <w:rPr>
+          <w:rFonts w:ascii="Arial" w:hAnsi="Arial" w:cs="Arial"/>
+          <w:color w:val="FFD966" w:themeColor="accent4" w:themeTint="99"/>
+          <w:sz w:val="20"/>
+          <w:szCs w:val="20"/>
+          <w:highlight w:val="black"/>
+        </w:rPr>
+        <w:t>tarefa.model.php</w:t>
+      </w:r>
+      <w:proofErr w:type="spellEnd"/>
+      <w:r>
+        <w:rPr>
+          <w:rFonts w:ascii="Arial" w:hAnsi="Arial" w:cs="Arial"/>
+          <w:color w:val="FFD966" w:themeColor="accent4" w:themeTint="99"/>
+          <w:sz w:val="20"/>
+          <w:szCs w:val="20"/>
+          <w:highlight w:val="black"/>
+        </w:rPr>
+        <w:t>”;</w:t>
+      </w:r>
+    </w:p>
+    <w:p>
+      <w:pPr>
+        <w:jc w:val="both"/>
+        <w:rPr>
+          <w:rFonts w:ascii="Arial" w:hAnsi="Arial" w:cs="Arial"/>
+          <w:color w:val="FFD966" w:themeColor="accent4" w:themeTint="99"/>
+          <w:sz w:val="20"/>
+          <w:szCs w:val="20"/>
+        </w:rPr>
+      </w:pPr>
+      <w:r>
+        <w:rPr>
+          <w:rFonts w:ascii="Arial" w:hAnsi="Arial" w:cs="Arial"/>
+          <w:color w:val="FF0066"/>
+          <w:sz w:val="20"/>
+          <w:szCs w:val="20"/>
+          <w:highlight w:val="black"/>
+        </w:rPr>
+        <w:t>r</w:t>
+      </w:r>
+      <w:r>
+        <w:rPr>
+          <w:rFonts w:ascii="Arial" w:hAnsi="Arial" w:cs="Arial"/>
+          <w:color w:val="FF0066"/>
+          <w:sz w:val="20"/>
+          <w:szCs w:val="20"/>
+          <w:highlight w:val="black"/>
+        </w:rPr>
+        <w:t>equir</w:t>
+      </w:r>
+      <w:r>
+        <w:rPr>
+          <w:rFonts w:ascii="Arial" w:hAnsi="Arial" w:cs="Arial"/>
+          <w:color w:val="FF0066"/>
+          <w:sz w:val="20"/>
+          <w:szCs w:val="20"/>
+          <w:highlight w:val="black"/>
+        </w:rPr>
+        <w:t xml:space="preserve">e </w:t>
+      </w:r>
+      <w:r>
+        <w:rPr>
+          <w:rFonts w:ascii="Arial" w:hAnsi="Arial" w:cs="Arial"/>
+          <w:color w:val="FFD966" w:themeColor="accent4" w:themeTint="99"/>
+          <w:sz w:val="20"/>
+          <w:szCs w:val="20"/>
+          <w:highlight w:val="black"/>
+        </w:rPr>
+        <w:t>“../../app-</w:t>
+      </w:r>
+      <w:proofErr w:type="spellStart"/>
+      <w:r>
+        <w:rPr>
+          <w:rFonts w:ascii="Arial" w:hAnsi="Arial" w:cs="Arial"/>
+          <w:color w:val="FFD966" w:themeColor="accent4" w:themeTint="99"/>
+          <w:sz w:val="20"/>
+          <w:szCs w:val="20"/>
+          <w:highlight w:val="black"/>
+        </w:rPr>
+        <w:t>listatarefas</w:t>
+      </w:r>
+      <w:proofErr w:type="spellEnd"/>
+      <w:r>
+        <w:rPr>
+          <w:rFonts w:ascii="Arial" w:hAnsi="Arial" w:cs="Arial"/>
+          <w:color w:val="FFD966" w:themeColor="accent4" w:themeTint="99"/>
+          <w:sz w:val="20"/>
+          <w:szCs w:val="20"/>
+          <w:highlight w:val="black"/>
+        </w:rPr>
+        <w:t>/</w:t>
+      </w:r>
+      <w:proofErr w:type="spellStart"/>
+      <w:r>
+        <w:rPr>
+          <w:rFonts w:ascii="Arial" w:hAnsi="Arial" w:cs="Arial"/>
+          <w:color w:val="FFD966" w:themeColor="accent4" w:themeTint="99"/>
+          <w:sz w:val="20"/>
+          <w:szCs w:val="20"/>
+          <w:highlight w:val="black"/>
+        </w:rPr>
+        <w:t>tarefa.</w:t>
+      </w:r>
+      <w:r>
+        <w:rPr>
+          <w:rFonts w:ascii="Arial" w:hAnsi="Arial" w:cs="Arial"/>
+          <w:color w:val="FFD966" w:themeColor="accent4" w:themeTint="99"/>
+          <w:sz w:val="20"/>
+          <w:szCs w:val="20"/>
+          <w:highlight w:val="black"/>
+        </w:rPr>
+        <w:t>service</w:t>
+      </w:r>
+      <w:r>
+        <w:rPr>
+          <w:rFonts w:ascii="Arial" w:hAnsi="Arial" w:cs="Arial"/>
+          <w:color w:val="FFD966" w:themeColor="accent4" w:themeTint="99"/>
+          <w:sz w:val="20"/>
+          <w:szCs w:val="20"/>
+          <w:highlight w:val="black"/>
+        </w:rPr>
+        <w:t>.php</w:t>
+      </w:r>
+      <w:proofErr w:type="spellEnd"/>
+      <w:r>
+        <w:rPr>
+          <w:rFonts w:ascii="Arial" w:hAnsi="Arial" w:cs="Arial"/>
+          <w:color w:val="FFD966" w:themeColor="accent4" w:themeTint="99"/>
+          <w:sz w:val="20"/>
+          <w:szCs w:val="20"/>
+          <w:highlight w:val="black"/>
+        </w:rPr>
+        <w:t>”;</w:t>
+      </w:r>
+    </w:p>
+    <w:p>
+      <w:pPr>
+        <w:jc w:val="both"/>
+        <w:rPr>
+          <w:rFonts w:ascii="Arial" w:hAnsi="Arial" w:cs="Arial"/>
+          <w:color w:val="FFD966" w:themeColor="accent4" w:themeTint="99"/>
+          <w:sz w:val="20"/>
+          <w:szCs w:val="20"/>
+        </w:rPr>
+      </w:pPr>
+      <w:r>
+        <w:rPr>
+          <w:rFonts w:ascii="Arial" w:hAnsi="Arial" w:cs="Arial"/>
+          <w:color w:val="FF0066"/>
+          <w:sz w:val="20"/>
+          <w:szCs w:val="20"/>
+          <w:highlight w:val="black"/>
+        </w:rPr>
+        <w:t>r</w:t>
+      </w:r>
+      <w:r>
+        <w:rPr>
+          <w:rFonts w:ascii="Arial" w:hAnsi="Arial" w:cs="Arial"/>
+          <w:color w:val="FF0066"/>
+          <w:sz w:val="20"/>
+          <w:szCs w:val="20"/>
+          <w:highlight w:val="black"/>
+        </w:rPr>
+        <w:t>equir</w:t>
+      </w:r>
+      <w:r>
+        <w:rPr>
+          <w:rFonts w:ascii="Arial" w:hAnsi="Arial" w:cs="Arial"/>
+          <w:color w:val="FF0066"/>
+          <w:sz w:val="20"/>
+          <w:szCs w:val="20"/>
+          <w:highlight w:val="black"/>
+        </w:rPr>
+        <w:t xml:space="preserve">e </w:t>
+      </w:r>
+      <w:r>
+        <w:rPr>
+          <w:rFonts w:ascii="Arial" w:hAnsi="Arial" w:cs="Arial"/>
+          <w:color w:val="FFD966" w:themeColor="accent4" w:themeTint="99"/>
+          <w:sz w:val="20"/>
+          <w:szCs w:val="20"/>
+          <w:highlight w:val="black"/>
+        </w:rPr>
+        <w:t>“../../app-</w:t>
+      </w:r>
+      <w:proofErr w:type="spellStart"/>
+      <w:r>
+        <w:rPr>
+          <w:rFonts w:ascii="Arial" w:hAnsi="Arial" w:cs="Arial"/>
+          <w:color w:val="FFD966" w:themeColor="accent4" w:themeTint="99"/>
+          <w:sz w:val="20"/>
+          <w:szCs w:val="20"/>
+          <w:highlight w:val="black"/>
+        </w:rPr>
+        <w:t>listatarefas</w:t>
+      </w:r>
+      <w:proofErr w:type="spellEnd"/>
+      <w:r>
+        <w:rPr>
+          <w:rFonts w:ascii="Arial" w:hAnsi="Arial" w:cs="Arial"/>
+          <w:color w:val="FFD966" w:themeColor="accent4" w:themeTint="99"/>
+          <w:sz w:val="20"/>
+          <w:szCs w:val="20"/>
+          <w:highlight w:val="black"/>
+        </w:rPr>
+        <w:t>/</w:t>
+      </w:r>
+      <w:proofErr w:type="spellStart"/>
+      <w:r>
+        <w:rPr>
+          <w:rFonts w:ascii="Arial" w:hAnsi="Arial" w:cs="Arial"/>
+          <w:color w:val="FFD966" w:themeColor="accent4" w:themeTint="99"/>
+          <w:sz w:val="20"/>
+          <w:szCs w:val="20"/>
+          <w:highlight w:val="black"/>
+        </w:rPr>
+        <w:t>conexao</w:t>
+      </w:r>
+      <w:r>
+        <w:rPr>
+          <w:rFonts w:ascii="Arial" w:hAnsi="Arial" w:cs="Arial"/>
+          <w:color w:val="FFD966" w:themeColor="accent4" w:themeTint="99"/>
+          <w:sz w:val="20"/>
+          <w:szCs w:val="20"/>
+          <w:highlight w:val="black"/>
+        </w:rPr>
+        <w:t>.php</w:t>
+      </w:r>
+      <w:proofErr w:type="spellEnd"/>
+      <w:r>
+        <w:rPr>
+          <w:rFonts w:ascii="Arial" w:hAnsi="Arial" w:cs="Arial"/>
+          <w:color w:val="FFD966" w:themeColor="accent4" w:themeTint="99"/>
+          <w:sz w:val="20"/>
+          <w:szCs w:val="20"/>
+          <w:highlight w:val="black"/>
+        </w:rPr>
+        <w:t>”;</w:t>
+      </w:r>
+    </w:p>
+    <w:p>
+      <w:pPr>
+        <w:jc w:val="both"/>
+        <w:rPr>
+          <w:rFonts w:ascii="Arial" w:hAnsi="Arial" w:cs="Arial"/>
+          <w:sz w:val="24"/>
+          <w:szCs w:val="24"/>
+        </w:rPr>
+      </w:pPr>
+      <w:r>
+        <w:rPr>
+          <w:rFonts w:ascii="Arial" w:hAnsi="Arial" w:cs="Arial"/>
+          <w:sz w:val="24"/>
+          <w:szCs w:val="24"/>
+        </w:rPr>
+        <w:t xml:space="preserve">Ainda em </w:t>
+      </w:r>
+      <w:proofErr w:type="spellStart"/>
+      <w:r>
+        <w:rPr>
+          <w:rFonts w:ascii="Arial" w:hAnsi="Arial" w:cs="Arial"/>
+          <w:b/>
+          <w:bCs/>
+          <w:sz w:val="20"/>
+          <w:szCs w:val="20"/>
+        </w:rPr>
+        <w:t>tarefa_controller.php</w:t>
+      </w:r>
+      <w:proofErr w:type="spellEnd"/>
+      <w:r>
+        <w:rPr>
+          <w:rFonts w:ascii="Arial" w:hAnsi="Arial" w:cs="Arial"/>
+          <w:sz w:val="24"/>
+          <w:szCs w:val="24"/>
+        </w:rPr>
+        <w:t xml:space="preserve"> na pasta privada, cria-se instância do objeto tarefa:</w:t>
+      </w:r>
+    </w:p>
+    <w:p>
+      <w:pPr>
+        <w:jc w:val="both"/>
+        <w:rPr>
+          <w:rFonts w:ascii="Arial" w:hAnsi="Arial" w:cs="Arial"/>
+          <w:color w:val="FFFFFF" w:themeColor="background1"/>
+          <w:sz w:val="20"/>
+          <w:szCs w:val="20"/>
+        </w:rPr>
+      </w:pPr>
+      <w:r>
+        <w:rPr>
+          <w:rFonts w:ascii="Arial" w:hAnsi="Arial" w:cs="Arial"/>
+          <w:color w:val="FFFFFF" w:themeColor="background1"/>
+          <w:sz w:val="20"/>
+          <w:szCs w:val="20"/>
+          <w:highlight w:val="black"/>
+        </w:rPr>
+        <w:t xml:space="preserve">$tarefa </w:t>
+      </w:r>
+      <w:r>
+        <w:rPr>
+          <w:rFonts w:ascii="Arial" w:hAnsi="Arial" w:cs="Arial"/>
+          <w:color w:val="FF0066"/>
+          <w:sz w:val="20"/>
+          <w:szCs w:val="20"/>
+          <w:highlight w:val="black"/>
+        </w:rPr>
+        <w:t xml:space="preserve">= new </w:t>
+      </w:r>
+      <w:proofErr w:type="gramStart"/>
+      <w:r>
+        <w:rPr>
+          <w:rFonts w:ascii="Arial" w:hAnsi="Arial" w:cs="Arial"/>
+          <w:i/>
+          <w:iCs/>
+          <w:color w:val="00B0F0"/>
+          <w:sz w:val="20"/>
+          <w:szCs w:val="20"/>
+          <w:highlight w:val="black"/>
+        </w:rPr>
+        <w:t>Tarefa</w:t>
+      </w:r>
+      <w:r>
+        <w:rPr>
+          <w:rFonts w:ascii="Arial" w:hAnsi="Arial" w:cs="Arial"/>
+          <w:color w:val="FFFFFF" w:themeColor="background1"/>
+          <w:sz w:val="20"/>
+          <w:szCs w:val="20"/>
+          <w:highlight w:val="black"/>
+        </w:rPr>
+        <w:t>(</w:t>
+      </w:r>
+      <w:proofErr w:type="gramEnd"/>
+      <w:r>
+        <w:rPr>
+          <w:rFonts w:ascii="Arial" w:hAnsi="Arial" w:cs="Arial"/>
+          <w:color w:val="FFFFFF" w:themeColor="background1"/>
+          <w:sz w:val="20"/>
+          <w:szCs w:val="20"/>
+          <w:highlight w:val="black"/>
+        </w:rPr>
+        <w:t>);</w:t>
+      </w:r>
+    </w:p>
+    <w:p>
+      <w:pPr>
+        <w:jc w:val="both"/>
+        <w:rPr>
+          <w:rFonts w:ascii="Arial" w:hAnsi="Arial" w:cs="Arial"/>
+          <w:sz w:val="20"/>
+          <w:szCs w:val="20"/>
+        </w:rPr>
+      </w:pPr>
+      <w:r>
+        <w:rPr>
+          <w:rFonts w:ascii="Arial" w:hAnsi="Arial" w:cs="Arial"/>
+          <w:sz w:val="20"/>
+          <w:szCs w:val="20"/>
+        </w:rPr>
+        <w:t xml:space="preserve">Acessa método mágico __set, definido em </w:t>
+      </w:r>
+      <w:proofErr w:type="spellStart"/>
+      <w:proofErr w:type="gramStart"/>
+      <w:r>
+        <w:rPr>
+          <w:rFonts w:ascii="Arial" w:hAnsi="Arial" w:cs="Arial"/>
+          <w:sz w:val="20"/>
+          <w:szCs w:val="20"/>
+        </w:rPr>
+        <w:t>tarefa.model</w:t>
+      </w:r>
+      <w:proofErr w:type="spellEnd"/>
+      <w:proofErr w:type="gramEnd"/>
+      <w:r>
+        <w:rPr>
+          <w:rFonts w:ascii="Arial" w:hAnsi="Arial" w:cs="Arial"/>
+          <w:sz w:val="20"/>
+          <w:szCs w:val="20"/>
+        </w:rPr>
+        <w:t xml:space="preserve">, para que na </w:t>
+      </w:r>
+      <w:proofErr w:type="spellStart"/>
+      <w:r>
+        <w:rPr>
+          <w:rFonts w:ascii="Arial" w:hAnsi="Arial" w:cs="Arial"/>
+          <w:sz w:val="20"/>
+          <w:szCs w:val="20"/>
+        </w:rPr>
+        <w:t>SuperGlobal</w:t>
+      </w:r>
+      <w:proofErr w:type="spellEnd"/>
+      <w:r>
+        <w:rPr>
+          <w:rFonts w:ascii="Arial" w:hAnsi="Arial" w:cs="Arial"/>
+          <w:sz w:val="20"/>
+          <w:szCs w:val="20"/>
+        </w:rPr>
+        <w:t xml:space="preserve"> post no índice </w:t>
+      </w:r>
+      <w:r>
+        <w:rPr>
+          <w:rFonts w:ascii="Arial" w:hAnsi="Arial" w:cs="Arial"/>
+          <w:i/>
+          <w:iCs/>
+          <w:sz w:val="20"/>
+          <w:szCs w:val="20"/>
+        </w:rPr>
+        <w:t>[tarefa]</w:t>
+      </w:r>
+      <w:r>
+        <w:rPr>
+          <w:rFonts w:ascii="Arial" w:hAnsi="Arial" w:cs="Arial"/>
+          <w:sz w:val="20"/>
+          <w:szCs w:val="20"/>
+        </w:rPr>
+        <w:t xml:space="preserve"> </w:t>
+      </w:r>
+      <w:proofErr w:type="spellStart"/>
+      <w:r>
+        <w:rPr>
+          <w:rFonts w:ascii="Arial" w:hAnsi="Arial" w:cs="Arial"/>
+          <w:sz w:val="20"/>
+          <w:szCs w:val="20"/>
+        </w:rPr>
+        <w:t>setar</w:t>
+      </w:r>
+      <w:proofErr w:type="spellEnd"/>
+      <w:r>
+        <w:rPr>
+          <w:rFonts w:ascii="Arial" w:hAnsi="Arial" w:cs="Arial"/>
+          <w:sz w:val="20"/>
+          <w:szCs w:val="20"/>
+        </w:rPr>
+        <w:t xml:space="preserve"> o </w:t>
+      </w:r>
+      <w:r>
+        <w:rPr>
+          <w:rFonts w:ascii="Arial" w:hAnsi="Arial" w:cs="Arial"/>
+          <w:i/>
+          <w:iCs/>
+          <w:sz w:val="20"/>
+          <w:szCs w:val="20"/>
+        </w:rPr>
+        <w:t>atributo tarefa do objeto</w:t>
+      </w:r>
+      <w:r>
+        <w:rPr>
+          <w:rFonts w:ascii="Arial" w:hAnsi="Arial" w:cs="Arial"/>
+          <w:sz w:val="20"/>
+          <w:szCs w:val="20"/>
+        </w:rPr>
+        <w:t>:</w:t>
+      </w:r>
+    </w:p>
+    <w:p>
+      <w:pPr>
+        <w:jc w:val="both"/>
+        <w:rPr>
+          <w:rFonts w:ascii="Arial" w:hAnsi="Arial" w:cs="Arial"/>
+          <w:color w:val="FFFFFF" w:themeColor="background1"/>
+          <w:sz w:val="20"/>
+          <w:szCs w:val="20"/>
+        </w:rPr>
+      </w:pPr>
+      <w:r>
+        <w:rPr>
+          <w:rFonts w:ascii="Arial" w:hAnsi="Arial" w:cs="Arial"/>
+          <w:color w:val="FFFFFF" w:themeColor="background1"/>
+          <w:sz w:val="20"/>
+          <w:szCs w:val="20"/>
+          <w:highlight w:val="black"/>
+        </w:rPr>
+        <w:t>$tarefa</w:t>
+      </w:r>
+      <w:r>
+        <w:rPr>
+          <w:rFonts w:ascii="Arial" w:hAnsi="Arial" w:cs="Arial"/>
+          <w:color w:val="FFFFFF" w:themeColor="background1"/>
+          <w:sz w:val="20"/>
+          <w:szCs w:val="20"/>
+          <w:highlight w:val="black"/>
+        </w:rPr>
+        <w:t>-&gt;</w:t>
+      </w:r>
+      <w:r>
+        <w:rPr>
+          <w:rFonts w:ascii="Arial" w:hAnsi="Arial" w:cs="Arial"/>
+          <w:color w:val="00B0F0"/>
+          <w:sz w:val="20"/>
+          <w:szCs w:val="20"/>
+          <w:highlight w:val="black"/>
+        </w:rPr>
+        <w:t>_</w:t>
+      </w:r>
+      <w:r>
+        <w:rPr>
+          <w:rFonts w:ascii="Arial" w:hAnsi="Arial" w:cs="Arial"/>
+          <w:color w:val="00B0F0"/>
+          <w:sz w:val="20"/>
+          <w:szCs w:val="20"/>
+          <w:highlight w:val="black"/>
+        </w:rPr>
+        <w:t>_</w:t>
+      </w:r>
+      <w:proofErr w:type="gramStart"/>
+      <w:r>
+        <w:rPr>
+          <w:rFonts w:ascii="Arial" w:hAnsi="Arial" w:cs="Arial"/>
+          <w:color w:val="00B0F0"/>
+          <w:sz w:val="20"/>
+          <w:szCs w:val="20"/>
+          <w:highlight w:val="black"/>
+        </w:rPr>
+        <w:t>set</w:t>
+      </w:r>
+      <w:r>
+        <w:rPr>
+          <w:rFonts w:ascii="Arial" w:hAnsi="Arial" w:cs="Arial"/>
+          <w:color w:val="FFFFFF" w:themeColor="background1"/>
+          <w:sz w:val="20"/>
+          <w:szCs w:val="20"/>
+          <w:highlight w:val="black"/>
+        </w:rPr>
+        <w:t>(</w:t>
+      </w:r>
+      <w:proofErr w:type="gramEnd"/>
+      <w:r>
+        <w:rPr>
+          <w:rFonts w:ascii="Arial" w:hAnsi="Arial" w:cs="Arial"/>
+          <w:color w:val="FFD966" w:themeColor="accent4" w:themeTint="99"/>
+          <w:sz w:val="20"/>
+          <w:szCs w:val="20"/>
+          <w:highlight w:val="black"/>
+        </w:rPr>
+        <w:t>’tarefa’</w:t>
+      </w:r>
+      <w:r>
+        <w:rPr>
+          <w:rFonts w:ascii="Arial" w:hAnsi="Arial" w:cs="Arial"/>
+          <w:color w:val="FFFFFF" w:themeColor="background1"/>
+          <w:sz w:val="20"/>
+          <w:szCs w:val="20"/>
+          <w:highlight w:val="black"/>
+        </w:rPr>
+        <w:t xml:space="preserve"> , $_POST[</w:t>
+      </w:r>
+      <w:r>
+        <w:rPr>
+          <w:rFonts w:ascii="Arial" w:hAnsi="Arial" w:cs="Arial"/>
+          <w:color w:val="FFD966" w:themeColor="accent4" w:themeTint="99"/>
+          <w:sz w:val="20"/>
+          <w:szCs w:val="20"/>
+          <w:highlight w:val="black"/>
+        </w:rPr>
+        <w:t>’tarefa’</w:t>
+      </w:r>
+      <w:r>
+        <w:rPr>
+          <w:rFonts w:ascii="Arial" w:hAnsi="Arial" w:cs="Arial"/>
+          <w:color w:val="FFFFFF" w:themeColor="background1"/>
+          <w:sz w:val="20"/>
+          <w:szCs w:val="20"/>
+          <w:highlight w:val="black"/>
+        </w:rPr>
+        <w:t>]</w:t>
+      </w:r>
+      <w:r>
+        <w:rPr>
+          <w:rFonts w:ascii="Arial" w:hAnsi="Arial" w:cs="Arial"/>
+          <w:color w:val="FFFFFF" w:themeColor="background1"/>
+          <w:sz w:val="20"/>
+          <w:szCs w:val="20"/>
+          <w:highlight w:val="black"/>
+        </w:rPr>
+        <w:t>);</w:t>
+      </w:r>
+    </w:p>
+    <w:p>
+      <w:pPr>
+        <w:jc w:val="both"/>
+        <w:rPr>
+          <w:rFonts w:ascii="Arial" w:hAnsi="Arial" w:cs="Arial"/>
+          <w:sz w:val="20"/>
+          <w:szCs w:val="20"/>
+        </w:rPr>
+      </w:pPr>
+    </w:p>
+    <w:p>
+      <w:pPr>
+        <w:jc w:val="both"/>
+        <w:rPr>
+          <w:rFonts w:ascii="Arial" w:hAnsi="Arial" w:cs="Arial"/>
+          <w:sz w:val="20"/>
+          <w:szCs w:val="20"/>
+        </w:rPr>
+      </w:pPr>
+      <w:r>
+        <w:rPr>
+          <w:rFonts w:ascii="Arial" w:hAnsi="Arial" w:cs="Arial"/>
+          <w:sz w:val="20"/>
+          <w:szCs w:val="20"/>
+        </w:rPr>
+        <w:t>Criar instância de conexão (com bd)</w:t>
+      </w:r>
+    </w:p>
+    <w:p>
+      <w:pPr>
+        <w:jc w:val="both"/>
+        <w:rPr>
+          <w:rFonts w:ascii="Arial" w:hAnsi="Arial" w:cs="Arial"/>
+          <w:color w:val="FFFFFF" w:themeColor="background1"/>
+          <w:sz w:val="20"/>
+          <w:szCs w:val="20"/>
+        </w:rPr>
+      </w:pPr>
+      <w:r>
+        <w:rPr>
+          <w:rFonts w:ascii="Arial" w:hAnsi="Arial" w:cs="Arial"/>
+          <w:color w:val="FFFFFF" w:themeColor="background1"/>
+          <w:sz w:val="20"/>
+          <w:szCs w:val="20"/>
+          <w:highlight w:val="black"/>
+        </w:rPr>
+        <w:t>$</w:t>
+      </w:r>
+      <w:proofErr w:type="spellStart"/>
+      <w:r>
+        <w:rPr>
+          <w:rFonts w:ascii="Arial" w:hAnsi="Arial" w:cs="Arial"/>
+          <w:color w:val="FFFFFF" w:themeColor="background1"/>
+          <w:sz w:val="20"/>
+          <w:szCs w:val="20"/>
+          <w:highlight w:val="black"/>
+        </w:rPr>
+        <w:t>conexao</w:t>
+      </w:r>
+      <w:proofErr w:type="spellEnd"/>
+      <w:r>
+        <w:rPr>
+          <w:rFonts w:ascii="Arial" w:hAnsi="Arial" w:cs="Arial"/>
+          <w:color w:val="FFFFFF" w:themeColor="background1"/>
+          <w:sz w:val="20"/>
+          <w:szCs w:val="20"/>
+          <w:highlight w:val="black"/>
+        </w:rPr>
+        <w:t xml:space="preserve"> </w:t>
+      </w:r>
+      <w:r>
+        <w:rPr>
+          <w:rFonts w:ascii="Arial" w:hAnsi="Arial" w:cs="Arial"/>
+          <w:color w:val="FF0066"/>
+          <w:sz w:val="20"/>
+          <w:szCs w:val="20"/>
+          <w:highlight w:val="black"/>
+        </w:rPr>
+        <w:t xml:space="preserve">= new </w:t>
+      </w:r>
+      <w:proofErr w:type="spellStart"/>
+      <w:proofErr w:type="gramStart"/>
+      <w:r>
+        <w:rPr>
+          <w:rFonts w:ascii="Arial" w:hAnsi="Arial" w:cs="Arial"/>
+          <w:i/>
+          <w:iCs/>
+          <w:color w:val="00B0F0"/>
+          <w:sz w:val="20"/>
+          <w:szCs w:val="20"/>
+          <w:highlight w:val="black"/>
+        </w:rPr>
+        <w:t>Conexao</w:t>
+      </w:r>
+      <w:proofErr w:type="spellEnd"/>
+      <w:r>
+        <w:rPr>
+          <w:rFonts w:ascii="Arial" w:hAnsi="Arial" w:cs="Arial"/>
+          <w:color w:val="FFFFFF" w:themeColor="background1"/>
+          <w:sz w:val="20"/>
+          <w:szCs w:val="20"/>
+          <w:highlight w:val="black"/>
+        </w:rPr>
+        <w:t>(</w:t>
+      </w:r>
+      <w:proofErr w:type="gramEnd"/>
+      <w:r>
+        <w:rPr>
+          <w:rFonts w:ascii="Arial" w:hAnsi="Arial" w:cs="Arial"/>
+          <w:color w:val="FFFFFF" w:themeColor="background1"/>
+          <w:sz w:val="20"/>
+          <w:szCs w:val="20"/>
+          <w:highlight w:val="black"/>
+        </w:rPr>
+        <w:t>);</w:t>
+      </w:r>
+    </w:p>
+    <w:p>
+      <w:pPr>
+        <w:jc w:val="both"/>
+        <w:rPr>
+          <w:rFonts w:ascii="Arial" w:hAnsi="Arial" w:cs="Arial"/>
+          <w:color w:val="FFFFFF" w:themeColor="background1"/>
+          <w:sz w:val="20"/>
+          <w:szCs w:val="20"/>
+        </w:rPr>
+      </w:pPr>
+    </w:p>
+    <w:p>
+      <w:pPr>
+        <w:jc w:val="both"/>
+        <w:rPr>
+          <w:rFonts w:ascii="Arial" w:hAnsi="Arial" w:cs="Arial"/>
+          <w:sz w:val="20"/>
+          <w:szCs w:val="20"/>
+        </w:rPr>
+      </w:pPr>
+      <w:r>
+        <w:rPr>
+          <w:rFonts w:ascii="Arial" w:hAnsi="Arial" w:cs="Arial"/>
+          <w:sz w:val="20"/>
+          <w:szCs w:val="20"/>
+        </w:rPr>
+        <w:t xml:space="preserve">Instância de </w:t>
+      </w:r>
+      <w:proofErr w:type="spellStart"/>
+      <w:r>
+        <w:rPr>
+          <w:rFonts w:ascii="Arial" w:hAnsi="Arial" w:cs="Arial"/>
+          <w:sz w:val="20"/>
+          <w:szCs w:val="20"/>
+        </w:rPr>
+        <w:t>tarefaService</w:t>
+      </w:r>
+      <w:proofErr w:type="spellEnd"/>
+      <w:r>
+        <w:rPr>
+          <w:rFonts w:ascii="Arial" w:hAnsi="Arial" w:cs="Arial"/>
+          <w:sz w:val="20"/>
+          <w:szCs w:val="20"/>
+        </w:rPr>
+        <w:t xml:space="preserve">, pois é esse objeto que </w:t>
+      </w:r>
+      <w:r>
+        <w:rPr>
+          <w:rFonts w:ascii="Arial" w:hAnsi="Arial" w:cs="Arial"/>
+          <w:sz w:val="20"/>
+          <w:szCs w:val="20"/>
+        </w:rPr>
+        <w:t>recupera o objeto de tarefa e a conexão para a realização das operações junto ao banco de dados</w:t>
+      </w:r>
+      <w:r>
+        <w:rPr>
+          <w:rFonts w:ascii="Arial" w:hAnsi="Arial" w:cs="Arial"/>
+          <w:sz w:val="20"/>
+          <w:szCs w:val="20"/>
+        </w:rPr>
+        <w:t>:</w:t>
+      </w:r>
+    </w:p>
+    <w:p>
+      <w:pPr>
+        <w:jc w:val="both"/>
+        <w:rPr>
+          <w:rFonts w:ascii="Arial" w:hAnsi="Arial" w:cs="Arial"/>
+          <w:color w:val="FFFFFF" w:themeColor="background1"/>
+          <w:sz w:val="20"/>
+          <w:szCs w:val="20"/>
+        </w:rPr>
+      </w:pPr>
+      <w:r>
+        <w:rPr>
+          <w:rFonts w:ascii="Arial" w:hAnsi="Arial" w:cs="Arial"/>
+          <w:color w:val="FFFFFF" w:themeColor="background1"/>
+          <w:sz w:val="20"/>
+          <w:szCs w:val="20"/>
+          <w:highlight w:val="black"/>
+        </w:rPr>
+        <w:t>$</w:t>
+      </w:r>
+      <w:proofErr w:type="spellStart"/>
+      <w:r>
+        <w:rPr>
+          <w:rFonts w:ascii="Arial" w:hAnsi="Arial" w:cs="Arial"/>
+          <w:color w:val="FFFFFF" w:themeColor="background1"/>
+          <w:sz w:val="20"/>
+          <w:szCs w:val="20"/>
+          <w:highlight w:val="black"/>
+        </w:rPr>
+        <w:t>tarefaService</w:t>
+      </w:r>
+      <w:proofErr w:type="spellEnd"/>
+      <w:r>
+        <w:rPr>
+          <w:rFonts w:ascii="Arial" w:hAnsi="Arial" w:cs="Arial"/>
+          <w:color w:val="FFFFFF" w:themeColor="background1"/>
+          <w:sz w:val="20"/>
+          <w:szCs w:val="20"/>
+          <w:highlight w:val="black"/>
+        </w:rPr>
+        <w:t xml:space="preserve"> </w:t>
+      </w:r>
+      <w:r>
+        <w:rPr>
+          <w:rFonts w:ascii="Arial" w:hAnsi="Arial" w:cs="Arial"/>
+          <w:color w:val="FF0066"/>
+          <w:sz w:val="20"/>
+          <w:szCs w:val="20"/>
+          <w:highlight w:val="black"/>
+        </w:rPr>
+        <w:t xml:space="preserve">= new </w:t>
+      </w:r>
+      <w:proofErr w:type="spellStart"/>
+      <w:proofErr w:type="gramStart"/>
+      <w:r>
+        <w:rPr>
+          <w:rFonts w:ascii="Arial" w:hAnsi="Arial" w:cs="Arial"/>
+          <w:i/>
+          <w:iCs/>
+          <w:color w:val="00B0F0"/>
+          <w:sz w:val="20"/>
+          <w:szCs w:val="20"/>
+          <w:highlight w:val="black"/>
+        </w:rPr>
+        <w:t>TarefaService</w:t>
+      </w:r>
+      <w:proofErr w:type="spellEnd"/>
+      <w:r>
+        <w:rPr>
+          <w:rFonts w:ascii="Arial" w:hAnsi="Arial" w:cs="Arial"/>
+          <w:color w:val="FFFFFF" w:themeColor="background1"/>
+          <w:sz w:val="20"/>
+          <w:szCs w:val="20"/>
+          <w:highlight w:val="black"/>
+        </w:rPr>
+        <w:t>(</w:t>
+      </w:r>
+      <w:proofErr w:type="gramEnd"/>
+      <w:r>
+        <w:rPr>
+          <w:rFonts w:ascii="Arial" w:hAnsi="Arial" w:cs="Arial"/>
+          <w:color w:val="FFFFFF" w:themeColor="background1"/>
+          <w:sz w:val="20"/>
+          <w:szCs w:val="20"/>
+          <w:highlight w:val="black"/>
+        </w:rPr>
+        <w:t>);</w:t>
+      </w:r>
+    </w:p>
+    <w:p>
+      <w:pPr>
+        <w:jc w:val="both"/>
+        <w:rPr>
+          <w:rFonts w:ascii="Arial" w:hAnsi="Arial" w:cs="Arial"/>
+          <w:sz w:val="20"/>
+          <w:szCs w:val="20"/>
+        </w:rPr>
+      </w:pPr>
+      <w:r>
+        <w:rPr>
+          <w:rFonts w:ascii="Arial" w:hAnsi="Arial" w:cs="Arial"/>
+          <w:sz w:val="20"/>
+          <w:szCs w:val="20"/>
+        </w:rPr>
+        <w:lastRenderedPageBreak/>
+        <w:t xml:space="preserve">Criando em </w:t>
+      </w:r>
+      <w:proofErr w:type="spellStart"/>
+      <w:proofErr w:type="gramStart"/>
+      <w:r>
+        <w:rPr>
+          <w:rFonts w:ascii="Arial" w:hAnsi="Arial" w:cs="Arial"/>
+          <w:sz w:val="20"/>
+          <w:szCs w:val="20"/>
+        </w:rPr>
+        <w:t>tarefa.service</w:t>
+      </w:r>
+      <w:proofErr w:type="spellEnd"/>
+      <w:proofErr w:type="gramEnd"/>
+      <w:r>
+        <w:rPr>
+          <w:rFonts w:ascii="Arial" w:hAnsi="Arial" w:cs="Arial"/>
+          <w:sz w:val="20"/>
+          <w:szCs w:val="20"/>
+        </w:rPr>
+        <w:t xml:space="preserve">, o </w:t>
+      </w:r>
+      <w:proofErr w:type="spellStart"/>
+      <w:r>
+        <w:rPr>
+          <w:rFonts w:ascii="Arial" w:hAnsi="Arial" w:cs="Arial"/>
+          <w:sz w:val="20"/>
+          <w:szCs w:val="20"/>
+        </w:rPr>
+        <w:t>constructor</w:t>
+      </w:r>
+      <w:proofErr w:type="spellEnd"/>
+      <w:r>
+        <w:rPr>
+          <w:rFonts w:ascii="Arial" w:hAnsi="Arial" w:cs="Arial"/>
+          <w:sz w:val="20"/>
+          <w:szCs w:val="20"/>
+        </w:rPr>
+        <w:t xml:space="preserve"> do objeto que receberá como parâmetro variável de tarefa e a conexão que serão atribuídos aos atributos internos.</w:t>
+      </w:r>
+    </w:p>
+    <w:p>
+      <w:pPr>
+        <w:spacing w:line="240" w:lineRule="auto"/>
+        <w:jc w:val="both"/>
+        <w:rPr>
+          <w:rFonts w:ascii="Arial" w:hAnsi="Arial" w:cs="Arial"/>
+          <w:color w:val="FFFFFF" w:themeColor="background1"/>
+          <w:sz w:val="20"/>
+          <w:szCs w:val="20"/>
+          <w:highlight w:val="black"/>
+        </w:rPr>
+      </w:pPr>
+      <w:proofErr w:type="spellStart"/>
+      <w:r>
+        <w:rPr>
+          <w:rFonts w:ascii="Arial" w:hAnsi="Arial" w:cs="Arial"/>
+          <w:color w:val="FF0066"/>
+          <w:sz w:val="20"/>
+          <w:szCs w:val="20"/>
+          <w:highlight w:val="black"/>
+        </w:rPr>
+        <w:t>private</w:t>
+      </w:r>
+      <w:proofErr w:type="spellEnd"/>
+      <w:r>
+        <w:rPr>
+          <w:rFonts w:ascii="Arial" w:hAnsi="Arial" w:cs="Arial"/>
+          <w:color w:val="FF0066"/>
+          <w:sz w:val="20"/>
+          <w:szCs w:val="20"/>
+          <w:highlight w:val="black"/>
+        </w:rPr>
+        <w:t xml:space="preserve"> </w:t>
+      </w:r>
+      <w:r>
+        <w:rPr>
+          <w:rFonts w:ascii="Arial" w:hAnsi="Arial" w:cs="Arial"/>
+          <w:color w:val="FFFFFF" w:themeColor="background1"/>
+          <w:sz w:val="20"/>
+          <w:szCs w:val="20"/>
+          <w:highlight w:val="black"/>
+        </w:rPr>
+        <w:t>$</w:t>
+      </w:r>
+      <w:proofErr w:type="spellStart"/>
+      <w:r>
+        <w:rPr>
+          <w:rFonts w:ascii="Arial" w:hAnsi="Arial" w:cs="Arial"/>
+          <w:color w:val="FFFFFF" w:themeColor="background1"/>
+          <w:sz w:val="20"/>
+          <w:szCs w:val="20"/>
+          <w:highlight w:val="black"/>
+        </w:rPr>
+        <w:t>conexao</w:t>
+      </w:r>
+      <w:proofErr w:type="spellEnd"/>
+      <w:r>
+        <w:rPr>
+          <w:rFonts w:ascii="Arial" w:hAnsi="Arial" w:cs="Arial"/>
+          <w:color w:val="FFFFFF" w:themeColor="background1"/>
+          <w:sz w:val="20"/>
+          <w:szCs w:val="20"/>
+          <w:highlight w:val="black"/>
+        </w:rPr>
+        <w:t>;</w:t>
+      </w:r>
+    </w:p>
+    <w:p>
+      <w:pPr>
+        <w:spacing w:line="240" w:lineRule="auto"/>
+        <w:jc w:val="both"/>
+        <w:rPr>
+          <w:rFonts w:ascii="Arial" w:hAnsi="Arial" w:cs="Arial"/>
+          <w:sz w:val="20"/>
+          <w:szCs w:val="20"/>
+          <w:highlight w:val="black"/>
+        </w:rPr>
+      </w:pPr>
+      <w:proofErr w:type="spellStart"/>
+      <w:r>
+        <w:rPr>
+          <w:rFonts w:ascii="Arial" w:hAnsi="Arial" w:cs="Arial"/>
+          <w:color w:val="FF0066"/>
+          <w:sz w:val="20"/>
+          <w:szCs w:val="20"/>
+          <w:highlight w:val="black"/>
+        </w:rPr>
+        <w:t>private</w:t>
+      </w:r>
+      <w:proofErr w:type="spellEnd"/>
+      <w:r>
+        <w:rPr>
+          <w:rFonts w:ascii="Arial" w:hAnsi="Arial" w:cs="Arial"/>
+          <w:color w:val="FF0066"/>
+          <w:sz w:val="20"/>
+          <w:szCs w:val="20"/>
+          <w:highlight w:val="black"/>
+        </w:rPr>
+        <w:t xml:space="preserve"> </w:t>
+      </w:r>
+      <w:r>
+        <w:rPr>
+          <w:rFonts w:ascii="Arial" w:hAnsi="Arial" w:cs="Arial"/>
+          <w:color w:val="FFFFFF" w:themeColor="background1"/>
+          <w:sz w:val="20"/>
+          <w:szCs w:val="20"/>
+          <w:highlight w:val="black"/>
+        </w:rPr>
+        <w:t>$tarefa;</w:t>
+      </w:r>
+    </w:p>
+    <w:p>
+      <w:pPr>
+        <w:spacing w:line="240" w:lineRule="auto"/>
+        <w:jc w:val="both"/>
+        <w:rPr>
+          <w:rFonts w:ascii="Arial" w:hAnsi="Arial" w:cs="Arial"/>
+          <w:sz w:val="20"/>
+          <w:szCs w:val="20"/>
+          <w:highlight w:val="black"/>
+        </w:rPr>
+      </w:pPr>
+    </w:p>
+    <w:p>
+      <w:pPr>
+        <w:spacing w:line="240" w:lineRule="auto"/>
+        <w:jc w:val="both"/>
+        <w:rPr>
+          <w:rFonts w:ascii="Arial" w:hAnsi="Arial" w:cs="Arial"/>
+          <w:color w:val="FFFFFF" w:themeColor="background1"/>
+          <w:sz w:val="20"/>
+          <w:szCs w:val="20"/>
+          <w:highlight w:val="black"/>
+        </w:rPr>
+      </w:pPr>
+      <w:proofErr w:type="spellStart"/>
+      <w:r>
+        <w:rPr>
+          <w:rFonts w:ascii="Arial" w:hAnsi="Arial" w:cs="Arial"/>
+          <w:color w:val="FF0066"/>
+          <w:sz w:val="20"/>
+          <w:szCs w:val="20"/>
+          <w:highlight w:val="black"/>
+        </w:rPr>
+        <w:t>public</w:t>
+      </w:r>
+      <w:proofErr w:type="spellEnd"/>
+      <w:r>
+        <w:rPr>
+          <w:rFonts w:ascii="Arial" w:hAnsi="Arial" w:cs="Arial"/>
+          <w:color w:val="FF0066"/>
+          <w:sz w:val="20"/>
+          <w:szCs w:val="20"/>
+          <w:highlight w:val="black"/>
+        </w:rPr>
+        <w:t xml:space="preserve"> </w:t>
+      </w:r>
+      <w:proofErr w:type="spellStart"/>
+      <w:r>
+        <w:rPr>
+          <w:rFonts w:ascii="Arial" w:hAnsi="Arial" w:cs="Arial"/>
+          <w:i/>
+          <w:iCs/>
+          <w:color w:val="00B0F0"/>
+          <w:sz w:val="20"/>
+          <w:szCs w:val="20"/>
+          <w:highlight w:val="black"/>
+        </w:rPr>
+        <w:t>function</w:t>
+      </w:r>
+      <w:proofErr w:type="spellEnd"/>
+      <w:r>
+        <w:rPr>
+          <w:rFonts w:ascii="Arial" w:hAnsi="Arial" w:cs="Arial"/>
+          <w:i/>
+          <w:iCs/>
+          <w:color w:val="00B0F0"/>
+          <w:sz w:val="20"/>
+          <w:szCs w:val="20"/>
+          <w:highlight w:val="black"/>
+        </w:rPr>
+        <w:t xml:space="preserve"> __</w:t>
+      </w:r>
+      <w:proofErr w:type="spellStart"/>
+      <w:proofErr w:type="gramStart"/>
+      <w:r>
+        <w:rPr>
+          <w:rFonts w:ascii="Arial" w:hAnsi="Arial" w:cs="Arial"/>
+          <w:i/>
+          <w:iCs/>
+          <w:color w:val="00B0F0"/>
+          <w:sz w:val="20"/>
+          <w:szCs w:val="20"/>
+          <w:highlight w:val="black"/>
+        </w:rPr>
+        <w:t>construct</w:t>
+      </w:r>
+      <w:proofErr w:type="spellEnd"/>
+      <w:r>
+        <w:rPr>
+          <w:rFonts w:ascii="Arial" w:hAnsi="Arial" w:cs="Arial"/>
+          <w:color w:val="FFFFFF" w:themeColor="background1"/>
+          <w:sz w:val="20"/>
+          <w:szCs w:val="20"/>
+          <w:highlight w:val="black"/>
+        </w:rPr>
+        <w:t>(</w:t>
+      </w:r>
+      <w:proofErr w:type="spellStart"/>
+      <w:proofErr w:type="gramEnd"/>
+      <w:r>
+        <w:rPr>
+          <w:rFonts w:ascii="Arial" w:hAnsi="Arial" w:cs="Arial"/>
+          <w:i/>
+          <w:iCs/>
+          <w:color w:val="00B0F0"/>
+          <w:sz w:val="20"/>
+          <w:szCs w:val="20"/>
+          <w:highlight w:val="black"/>
+        </w:rPr>
+        <w:t>Conexao</w:t>
+      </w:r>
+      <w:proofErr w:type="spellEnd"/>
+      <w:r>
+        <w:rPr>
+          <w:rFonts w:ascii="Arial" w:hAnsi="Arial" w:cs="Arial"/>
+          <w:i/>
+          <w:iCs/>
+          <w:color w:val="00B0F0"/>
+          <w:sz w:val="20"/>
+          <w:szCs w:val="20"/>
+          <w:highlight w:val="black"/>
+        </w:rPr>
+        <w:t xml:space="preserve"> </w:t>
+      </w:r>
+      <w:r>
+        <w:rPr>
+          <w:rFonts w:ascii="Arial" w:hAnsi="Arial" w:cs="Arial"/>
+          <w:i/>
+          <w:iCs/>
+          <w:color w:val="ED7D31" w:themeColor="accent2"/>
+          <w:sz w:val="20"/>
+          <w:szCs w:val="20"/>
+          <w:highlight w:val="black"/>
+        </w:rPr>
+        <w:t>$</w:t>
+      </w:r>
+      <w:proofErr w:type="spellStart"/>
+      <w:r>
+        <w:rPr>
+          <w:rFonts w:ascii="Arial" w:hAnsi="Arial" w:cs="Arial"/>
+          <w:i/>
+          <w:iCs/>
+          <w:color w:val="ED7D31" w:themeColor="accent2"/>
+          <w:sz w:val="20"/>
+          <w:szCs w:val="20"/>
+          <w:highlight w:val="black"/>
+        </w:rPr>
+        <w:t>conexao</w:t>
+      </w:r>
+      <w:proofErr w:type="spellEnd"/>
+      <w:r>
+        <w:rPr>
+          <w:rFonts w:ascii="Arial" w:hAnsi="Arial" w:cs="Arial"/>
+          <w:color w:val="FFFFFF" w:themeColor="background1"/>
+          <w:sz w:val="20"/>
+          <w:szCs w:val="20"/>
+          <w:highlight w:val="black"/>
+        </w:rPr>
+        <w:t>,</w:t>
+      </w:r>
+      <w:r>
+        <w:rPr>
+          <w:rFonts w:ascii="Arial" w:hAnsi="Arial" w:cs="Arial"/>
+          <w:sz w:val="20"/>
+          <w:szCs w:val="20"/>
+          <w:highlight w:val="black"/>
+        </w:rPr>
+        <w:t xml:space="preserve"> </w:t>
+      </w:r>
+      <w:r>
+        <w:rPr>
+          <w:rFonts w:ascii="Arial" w:hAnsi="Arial" w:cs="Arial"/>
+          <w:i/>
+          <w:iCs/>
+          <w:color w:val="00B0F0"/>
+          <w:sz w:val="20"/>
+          <w:szCs w:val="20"/>
+          <w:highlight w:val="black"/>
+        </w:rPr>
+        <w:t xml:space="preserve">Tarefa </w:t>
+      </w:r>
+      <w:r>
+        <w:rPr>
+          <w:rFonts w:ascii="Arial" w:hAnsi="Arial" w:cs="Arial"/>
+          <w:i/>
+          <w:iCs/>
+          <w:color w:val="ED7D31" w:themeColor="accent2"/>
+          <w:sz w:val="20"/>
+          <w:szCs w:val="20"/>
+          <w:highlight w:val="black"/>
+        </w:rPr>
+        <w:t>$tarefa</w:t>
+      </w:r>
+      <w:r>
+        <w:rPr>
+          <w:rFonts w:ascii="Arial" w:hAnsi="Arial" w:cs="Arial"/>
+          <w:color w:val="FFFFFF" w:themeColor="background1"/>
+          <w:sz w:val="20"/>
+          <w:szCs w:val="20"/>
+          <w:highlight w:val="black"/>
+        </w:rPr>
+        <w:t>) {</w:t>
+      </w:r>
+    </w:p>
+    <w:p>
+      <w:pPr>
+        <w:spacing w:line="240" w:lineRule="auto"/>
+        <w:jc w:val="both"/>
+        <w:rPr>
+          <w:rFonts w:ascii="Arial" w:hAnsi="Arial" w:cs="Arial"/>
+          <w:sz w:val="20"/>
+          <w:szCs w:val="20"/>
+          <w:highlight w:val="black"/>
+        </w:rPr>
+      </w:pPr>
+      <w:r>
+        <w:rPr>
+          <w:rFonts w:ascii="Arial" w:hAnsi="Arial" w:cs="Arial"/>
+          <w:sz w:val="20"/>
+          <w:szCs w:val="20"/>
+          <w:highlight w:val="black"/>
+        </w:rPr>
+        <w:tab/>
+      </w:r>
+      <w:r>
+        <w:rPr>
+          <w:rFonts w:ascii="Arial" w:hAnsi="Arial" w:cs="Arial"/>
+          <w:i/>
+          <w:iCs/>
+          <w:color w:val="ED7D31" w:themeColor="accent2"/>
+          <w:sz w:val="20"/>
+          <w:szCs w:val="20"/>
+          <w:highlight w:val="black"/>
+        </w:rPr>
+        <w:t>$</w:t>
+      </w:r>
+      <w:proofErr w:type="spellStart"/>
+      <w:r>
+        <w:rPr>
+          <w:rFonts w:ascii="Arial" w:hAnsi="Arial" w:cs="Arial"/>
+          <w:i/>
+          <w:iCs/>
+          <w:color w:val="ED7D31" w:themeColor="accent2"/>
+          <w:sz w:val="20"/>
+          <w:szCs w:val="20"/>
+          <w:highlight w:val="black"/>
+        </w:rPr>
+        <w:t>this</w:t>
+      </w:r>
+      <w:proofErr w:type="spellEnd"/>
+      <w:r>
+        <w:rPr>
+          <w:rFonts w:ascii="Arial" w:hAnsi="Arial" w:cs="Arial"/>
+          <w:color w:val="FFFFFF" w:themeColor="background1"/>
+          <w:sz w:val="20"/>
+          <w:szCs w:val="20"/>
+          <w:highlight w:val="black"/>
+        </w:rPr>
+        <w:t>-&gt;</w:t>
+      </w:r>
+      <w:proofErr w:type="spellStart"/>
+      <w:r>
+        <w:rPr>
+          <w:rFonts w:ascii="Arial" w:hAnsi="Arial" w:cs="Arial"/>
+          <w:color w:val="FFFFFF" w:themeColor="background1"/>
+          <w:sz w:val="20"/>
+          <w:szCs w:val="20"/>
+          <w:highlight w:val="black"/>
+        </w:rPr>
+        <w:t>conexao</w:t>
+      </w:r>
+      <w:proofErr w:type="spellEnd"/>
+      <w:r>
+        <w:rPr>
+          <w:rFonts w:ascii="Arial" w:hAnsi="Arial" w:cs="Arial"/>
+          <w:color w:val="FFFFFF" w:themeColor="background1"/>
+          <w:sz w:val="20"/>
+          <w:szCs w:val="20"/>
+          <w:highlight w:val="black"/>
+        </w:rPr>
+        <w:t xml:space="preserve"> </w:t>
+      </w:r>
+      <w:r>
+        <w:rPr>
+          <w:rFonts w:ascii="Arial" w:hAnsi="Arial" w:cs="Arial"/>
+          <w:color w:val="FF0066"/>
+          <w:sz w:val="20"/>
+          <w:szCs w:val="20"/>
+          <w:highlight w:val="black"/>
+        </w:rPr>
+        <w:t xml:space="preserve">= </w:t>
+      </w:r>
+      <w:r>
+        <w:rPr>
+          <w:rFonts w:ascii="Arial" w:hAnsi="Arial" w:cs="Arial"/>
+          <w:color w:val="FFFFFF" w:themeColor="background1"/>
+          <w:sz w:val="20"/>
+          <w:szCs w:val="20"/>
+          <w:highlight w:val="black"/>
+        </w:rPr>
+        <w:t>$</w:t>
+      </w:r>
+      <w:proofErr w:type="spellStart"/>
+      <w:r>
+        <w:rPr>
+          <w:rFonts w:ascii="Arial" w:hAnsi="Arial" w:cs="Arial"/>
+          <w:color w:val="FFFFFF" w:themeColor="background1"/>
+          <w:sz w:val="20"/>
+          <w:szCs w:val="20"/>
+          <w:highlight w:val="black"/>
+        </w:rPr>
+        <w:t>conexao</w:t>
+      </w:r>
+      <w:proofErr w:type="spellEnd"/>
+      <w:r>
+        <w:rPr>
+          <w:rFonts w:ascii="Arial" w:hAnsi="Arial" w:cs="Arial"/>
+          <w:color w:val="FFFFFF" w:themeColor="background1"/>
+          <w:sz w:val="20"/>
+          <w:szCs w:val="20"/>
+          <w:highlight w:val="black"/>
+        </w:rPr>
+        <w:t>;</w:t>
+      </w:r>
+    </w:p>
+    <w:p>
+      <w:pPr>
+        <w:spacing w:line="240" w:lineRule="auto"/>
+        <w:ind w:firstLine="708"/>
+        <w:jc w:val="both"/>
+        <w:rPr>
+          <w:rFonts w:ascii="Arial" w:hAnsi="Arial" w:cs="Arial"/>
+          <w:color w:val="FFFFFF" w:themeColor="background1"/>
+          <w:sz w:val="20"/>
+          <w:szCs w:val="20"/>
+          <w:highlight w:val="black"/>
+        </w:rPr>
+      </w:pPr>
+      <w:r>
+        <w:rPr>
+          <w:rFonts w:ascii="Arial" w:hAnsi="Arial" w:cs="Arial"/>
+          <w:i/>
+          <w:iCs/>
+          <w:color w:val="ED7D31" w:themeColor="accent2"/>
+          <w:sz w:val="20"/>
+          <w:szCs w:val="20"/>
+          <w:highlight w:val="black"/>
+        </w:rPr>
+        <w:t>$</w:t>
+      </w:r>
+      <w:proofErr w:type="spellStart"/>
+      <w:r>
+        <w:rPr>
+          <w:rFonts w:ascii="Arial" w:hAnsi="Arial" w:cs="Arial"/>
+          <w:i/>
+          <w:iCs/>
+          <w:color w:val="ED7D31" w:themeColor="accent2"/>
+          <w:sz w:val="20"/>
+          <w:szCs w:val="20"/>
+          <w:highlight w:val="black"/>
+        </w:rPr>
+        <w:t>this</w:t>
+      </w:r>
+      <w:proofErr w:type="spellEnd"/>
+      <w:r>
+        <w:rPr>
+          <w:rFonts w:ascii="Arial" w:hAnsi="Arial" w:cs="Arial"/>
+          <w:color w:val="FFFFFF" w:themeColor="background1"/>
+          <w:sz w:val="20"/>
+          <w:szCs w:val="20"/>
+          <w:highlight w:val="black"/>
+        </w:rPr>
+        <w:t xml:space="preserve">-&gt;tarefa </w:t>
+      </w:r>
+      <w:r>
+        <w:rPr>
+          <w:rFonts w:ascii="Arial" w:hAnsi="Arial" w:cs="Arial"/>
+          <w:color w:val="FF0066"/>
+          <w:sz w:val="20"/>
+          <w:szCs w:val="20"/>
+          <w:highlight w:val="black"/>
+        </w:rPr>
+        <w:t xml:space="preserve">= </w:t>
+      </w:r>
+      <w:r>
+        <w:rPr>
+          <w:rFonts w:ascii="Arial" w:hAnsi="Arial" w:cs="Arial"/>
+          <w:color w:val="FFFFFF" w:themeColor="background1"/>
+          <w:sz w:val="20"/>
+          <w:szCs w:val="20"/>
+          <w:highlight w:val="black"/>
+        </w:rPr>
+        <w:t>$tarefa;</w:t>
+      </w:r>
+    </w:p>
+    <w:p>
+      <w:pPr>
+        <w:spacing w:line="240" w:lineRule="auto"/>
+        <w:jc w:val="both"/>
+        <w:rPr>
+          <w:rFonts w:ascii="Arial" w:hAnsi="Arial" w:cs="Arial"/>
+          <w:color w:val="FFFFFF" w:themeColor="background1"/>
+          <w:sz w:val="20"/>
+          <w:szCs w:val="20"/>
+        </w:rPr>
+      </w:pPr>
+      <w:r>
+        <w:rPr>
+          <w:rFonts w:ascii="Arial" w:hAnsi="Arial" w:cs="Arial"/>
+          <w:color w:val="FFFFFF" w:themeColor="background1"/>
+          <w:sz w:val="20"/>
+          <w:szCs w:val="20"/>
+          <w:highlight w:val="black"/>
+        </w:rPr>
+        <w:t>}</w:t>
+      </w:r>
+      <w:r>
+        <w:rPr>
+          <w:rFonts w:ascii="Arial" w:hAnsi="Arial" w:cs="Arial"/>
+          <w:color w:val="FFFFFF" w:themeColor="background1"/>
+          <w:sz w:val="20"/>
+          <w:szCs w:val="20"/>
+        </w:rPr>
+        <w:tab/>
+      </w:r>
+    </w:p>
+    <w:p>
+      <w:pPr>
+        <w:spacing w:line="240" w:lineRule="auto"/>
+        <w:jc w:val="both"/>
+        <w:rPr>
+          <w:rFonts w:ascii="Arial" w:hAnsi="Arial" w:cs="Arial"/>
+          <w:color w:val="FFFFFF" w:themeColor="background1"/>
+          <w:sz w:val="20"/>
+          <w:szCs w:val="20"/>
+        </w:rPr>
+      </w:pPr>
+    </w:p>
+    <w:p>
+      <w:pPr>
+        <w:spacing w:line="240" w:lineRule="auto"/>
+        <w:jc w:val="both"/>
+        <w:rPr>
+          <w:rFonts w:ascii="Arial" w:hAnsi="Arial" w:cs="Arial"/>
+          <w:i/>
+          <w:iCs/>
+          <w:color w:val="00B0F0"/>
+          <w:sz w:val="20"/>
+          <w:szCs w:val="20"/>
+        </w:rPr>
+      </w:pPr>
+      <w:proofErr w:type="spellStart"/>
+      <w:r>
+        <w:rPr>
+          <w:rFonts w:ascii="Arial" w:hAnsi="Arial" w:cs="Arial"/>
+          <w:i/>
+          <w:iCs/>
+          <w:color w:val="00B0F0"/>
+          <w:sz w:val="20"/>
+          <w:szCs w:val="20"/>
+          <w:highlight w:val="black"/>
+        </w:rPr>
+        <w:t>Conexao</w:t>
+      </w:r>
+      <w:proofErr w:type="spellEnd"/>
+      <w:r>
+        <w:rPr>
+          <w:rFonts w:ascii="Arial" w:hAnsi="Arial" w:cs="Arial"/>
+          <w:i/>
+          <w:iCs/>
+          <w:color w:val="00B0F0"/>
+          <w:sz w:val="20"/>
+          <w:szCs w:val="20"/>
+        </w:rPr>
+        <w:t xml:space="preserve"> </w:t>
+      </w:r>
+      <w:r>
+        <w:rPr>
+          <w:rFonts w:ascii="Arial" w:hAnsi="Arial" w:cs="Arial"/>
+          <w:sz w:val="20"/>
+          <w:szCs w:val="20"/>
+        </w:rPr>
+        <w:t xml:space="preserve">e </w:t>
+      </w:r>
+      <w:r>
+        <w:rPr>
+          <w:rFonts w:ascii="Arial" w:hAnsi="Arial" w:cs="Arial"/>
+          <w:i/>
+          <w:iCs/>
+          <w:color w:val="00B0F0"/>
+          <w:sz w:val="20"/>
+          <w:szCs w:val="20"/>
+          <w:highlight w:val="black"/>
+        </w:rPr>
+        <w:t>Tarefa</w:t>
+      </w:r>
+    </w:p>
+    <w:p>
+      <w:pPr>
+        <w:spacing w:line="240" w:lineRule="auto"/>
+        <w:jc w:val="both"/>
+        <w:rPr>
+          <w:rFonts w:ascii="Arial" w:hAnsi="Arial" w:cs="Arial"/>
+          <w:sz w:val="20"/>
+          <w:szCs w:val="20"/>
+        </w:rPr>
+      </w:pPr>
+      <w:r>
+        <w:rPr>
+          <w:rFonts w:ascii="Arial" w:hAnsi="Arial" w:cs="Arial"/>
+          <w:sz w:val="20"/>
+          <w:szCs w:val="20"/>
+        </w:rPr>
+        <w:t>Para fins de maior segurança.</w:t>
+      </w:r>
+    </w:p>
+    <w:p>
+      <w:pPr>
+        <w:spacing w:line="240" w:lineRule="auto"/>
+        <w:jc w:val="both"/>
+        <w:rPr>
+          <w:rFonts w:ascii="Arial" w:hAnsi="Arial" w:cs="Arial"/>
+          <w:sz w:val="20"/>
+          <w:szCs w:val="20"/>
+        </w:rPr>
+      </w:pPr>
+    </w:p>
+    <w:p>
+      <w:pPr>
+        <w:shd w:val="clear" w:color="auto" w:fill="1F1F1F"/>
+        <w:spacing w:after="0" w:line="285" w:lineRule="atLeast"/>
+        <w:rPr>
+          <w:rFonts w:ascii="Arial" w:eastAsia="Times New Roman" w:hAnsi="Arial" w:cs="Arial"/>
+          <w:color w:val="CCCCCC"/>
+          <w:kern w:val="0"/>
+          <w:sz w:val="20"/>
+          <w:szCs w:val="20"/>
+          <w:lang w:eastAsia="pt-BR"/>
+          <w14:ligatures w14:val="none"/>
+        </w:rPr>
+      </w:pPr>
+      <w:proofErr w:type="spellStart"/>
+      <w:proofErr w:type="gramStart"/>
+      <w:r>
+        <w:rPr>
+          <w:rFonts w:ascii="Arial" w:eastAsia="Times New Roman" w:hAnsi="Arial" w:cs="Arial"/>
+          <w:color w:val="4EC9B0"/>
+          <w:kern w:val="0"/>
+          <w:sz w:val="20"/>
+          <w:szCs w:val="20"/>
+          <w:lang w:eastAsia="pt-BR"/>
+          <w14:ligatures w14:val="none"/>
+        </w:rPr>
+        <w:t>TarefaService</w:t>
+      </w:r>
+      <w:proofErr w:type="spellEnd"/>
+      <w:r>
+        <w:rPr>
+          <w:rFonts w:ascii="Arial" w:eastAsia="Times New Roman" w:hAnsi="Arial" w:cs="Arial"/>
+          <w:color w:val="D4D4D4"/>
+          <w:kern w:val="0"/>
+          <w:sz w:val="20"/>
+          <w:szCs w:val="20"/>
+          <w:lang w:eastAsia="pt-BR"/>
+          <w14:ligatures w14:val="none"/>
+        </w:rPr>
+        <w:t>(</w:t>
+      </w:r>
+      <w:proofErr w:type="gramEnd"/>
+      <w:r>
+        <w:rPr>
+          <w:rFonts w:ascii="Arial" w:eastAsia="Times New Roman" w:hAnsi="Arial" w:cs="Arial"/>
+          <w:color w:val="9CDCFE"/>
+          <w:kern w:val="0"/>
+          <w:sz w:val="20"/>
+          <w:szCs w:val="20"/>
+          <w:lang w:eastAsia="pt-BR"/>
+          <w14:ligatures w14:val="none"/>
+        </w:rPr>
+        <w:t>$</w:t>
+      </w:r>
+      <w:proofErr w:type="spellStart"/>
+      <w:r>
+        <w:rPr>
+          <w:rFonts w:ascii="Arial" w:eastAsia="Times New Roman" w:hAnsi="Arial" w:cs="Arial"/>
+          <w:color w:val="9CDCFE"/>
+          <w:kern w:val="0"/>
+          <w:sz w:val="20"/>
+          <w:szCs w:val="20"/>
+          <w:lang w:eastAsia="pt-BR"/>
+          <w14:ligatures w14:val="none"/>
+        </w:rPr>
+        <w:t>conexao</w:t>
+      </w:r>
+      <w:proofErr w:type="spellEnd"/>
+      <w:r>
+        <w:rPr>
+          <w:rFonts w:ascii="Arial" w:eastAsia="Times New Roman" w:hAnsi="Arial" w:cs="Arial"/>
+          <w:color w:val="D4D4D4"/>
+          <w:kern w:val="0"/>
+          <w:sz w:val="20"/>
+          <w:szCs w:val="20"/>
+          <w:lang w:eastAsia="pt-BR"/>
+          <w14:ligatures w14:val="none"/>
+        </w:rPr>
+        <w:t xml:space="preserve">, </w:t>
+      </w:r>
+      <w:r>
+        <w:rPr>
+          <w:rFonts w:ascii="Arial" w:eastAsia="Times New Roman" w:hAnsi="Arial" w:cs="Arial"/>
+          <w:color w:val="9CDCFE"/>
+          <w:kern w:val="0"/>
+          <w:sz w:val="20"/>
+          <w:szCs w:val="20"/>
+          <w:lang w:eastAsia="pt-BR"/>
+          <w14:ligatures w14:val="none"/>
+        </w:rPr>
+        <w:t>$tarefa</w:t>
+      </w:r>
+      <w:r>
+        <w:rPr>
+          <w:rFonts w:ascii="Arial" w:eastAsia="Times New Roman" w:hAnsi="Arial" w:cs="Arial"/>
+          <w:color w:val="D4D4D4"/>
+          <w:kern w:val="0"/>
+          <w:sz w:val="20"/>
+          <w:szCs w:val="20"/>
+          <w:lang w:eastAsia="pt-BR"/>
+          <w14:ligatures w14:val="none"/>
+        </w:rPr>
+        <w:t>);</w:t>
+      </w:r>
+    </w:p>
+    <w:p>
+      <w:pPr>
+        <w:spacing w:line="240" w:lineRule="auto"/>
+        <w:jc w:val="both"/>
+        <w:rPr>
+          <w:rFonts w:ascii="Arial" w:hAnsi="Arial" w:cs="Arial"/>
+          <w:sz w:val="20"/>
+          <w:szCs w:val="20"/>
+        </w:rPr>
+      </w:pPr>
+      <w:r>
+        <w:rPr>
+          <w:rFonts w:ascii="Arial" w:hAnsi="Arial" w:cs="Arial"/>
+          <w:sz w:val="20"/>
+          <w:szCs w:val="20"/>
+        </w:rPr>
+        <w:t xml:space="preserve">Parâmetros recebidos são atributos criados na </w:t>
+      </w:r>
+      <w:proofErr w:type="spellStart"/>
+      <w:r>
+        <w:rPr>
+          <w:rFonts w:ascii="Arial" w:hAnsi="Arial" w:cs="Arial"/>
+          <w:sz w:val="20"/>
+          <w:szCs w:val="20"/>
+        </w:rPr>
+        <w:t>class</w:t>
+      </w:r>
+      <w:proofErr w:type="spellEnd"/>
+      <w:r>
+        <w:rPr>
+          <w:rFonts w:ascii="Arial" w:hAnsi="Arial" w:cs="Arial"/>
+          <w:sz w:val="20"/>
+          <w:szCs w:val="20"/>
+        </w:rPr>
+        <w:t xml:space="preserve"> </w:t>
+      </w:r>
+      <w:proofErr w:type="spellStart"/>
+      <w:r>
+        <w:rPr>
+          <w:rFonts w:ascii="Arial" w:hAnsi="Arial" w:cs="Arial"/>
+          <w:sz w:val="20"/>
+          <w:szCs w:val="20"/>
+        </w:rPr>
+        <w:t>TarefaService</w:t>
+      </w:r>
+      <w:proofErr w:type="spellEnd"/>
+      <w:r>
+        <w:rPr>
+          <w:rFonts w:ascii="Arial" w:hAnsi="Arial" w:cs="Arial"/>
+          <w:sz w:val="20"/>
+          <w:szCs w:val="20"/>
+        </w:rPr>
+        <w:t>.</w:t>
+      </w:r>
+    </w:p>
+    <w:p>
+      <w:pPr>
+        <w:spacing w:line="240" w:lineRule="auto"/>
+        <w:jc w:val="both"/>
+        <w:rPr>
+          <w:rFonts w:ascii="Arial" w:hAnsi="Arial" w:cs="Arial"/>
+          <w:sz w:val="20"/>
+          <w:szCs w:val="20"/>
+        </w:rPr>
+      </w:pPr>
+    </w:p>
+    <w:p>
+      <w:pPr>
+        <w:shd w:val="clear" w:color="auto" w:fill="1F1F1F"/>
+        <w:spacing w:line="285" w:lineRule="atLeast"/>
+        <w:rPr>
+          <w:rFonts w:ascii="Arial" w:eastAsia="Times New Roman" w:hAnsi="Arial" w:cs="Arial"/>
+          <w:color w:val="CCCCCC"/>
+          <w:kern w:val="0"/>
+          <w:sz w:val="20"/>
+          <w:szCs w:val="20"/>
+          <w:lang w:eastAsia="pt-BR"/>
+          <w14:ligatures w14:val="none"/>
+        </w:rPr>
+      </w:pPr>
+      <w:r>
+        <w:rPr>
+          <w:rFonts w:ascii="Arial" w:eastAsia="Times New Roman" w:hAnsi="Arial" w:cs="Arial"/>
+          <w:color w:val="D4D4D4"/>
+          <w:kern w:val="0"/>
+          <w:sz w:val="20"/>
+          <w:szCs w:val="20"/>
+          <w:lang w:eastAsia="pt-BR"/>
+          <w14:ligatures w14:val="none"/>
+        </w:rPr>
+        <w:t> </w:t>
+      </w:r>
+      <w:r>
+        <w:rPr>
+          <w:rFonts w:ascii="Arial" w:eastAsia="Times New Roman" w:hAnsi="Arial" w:cs="Arial"/>
+          <w:color w:val="569CD6"/>
+          <w:kern w:val="0"/>
+          <w:sz w:val="20"/>
+          <w:szCs w:val="20"/>
+          <w:lang w:eastAsia="pt-BR"/>
+          <w14:ligatures w14:val="none"/>
+        </w:rPr>
+        <w:t>$</w:t>
+      </w:r>
+      <w:proofErr w:type="spellStart"/>
+      <w:r>
+        <w:rPr>
+          <w:rFonts w:ascii="Arial" w:eastAsia="Times New Roman" w:hAnsi="Arial" w:cs="Arial"/>
+          <w:color w:val="569CD6"/>
+          <w:kern w:val="0"/>
+          <w:sz w:val="20"/>
+          <w:szCs w:val="20"/>
+          <w:lang w:eastAsia="pt-BR"/>
+          <w14:ligatures w14:val="none"/>
+        </w:rPr>
+        <w:t>this</w:t>
+      </w:r>
+      <w:proofErr w:type="spellEnd"/>
+      <w:r>
+        <w:rPr>
+          <w:rFonts w:ascii="Arial" w:eastAsia="Times New Roman" w:hAnsi="Arial" w:cs="Arial"/>
+          <w:color w:val="D4D4D4"/>
+          <w:kern w:val="0"/>
+          <w:sz w:val="20"/>
+          <w:szCs w:val="20"/>
+          <w:lang w:eastAsia="pt-BR"/>
+          <w14:ligatures w14:val="none"/>
+        </w:rPr>
+        <w:t>-&gt;</w:t>
+      </w:r>
+      <w:proofErr w:type="spellStart"/>
+      <w:r>
+        <w:rPr>
+          <w:rFonts w:ascii="Arial" w:eastAsia="Times New Roman" w:hAnsi="Arial" w:cs="Arial"/>
+          <w:color w:val="9CDCFE"/>
+          <w:kern w:val="0"/>
+          <w:sz w:val="20"/>
+          <w:szCs w:val="20"/>
+          <w:lang w:eastAsia="pt-BR"/>
+          <w14:ligatures w14:val="none"/>
+        </w:rPr>
+        <w:t>conexao</w:t>
+      </w:r>
+      <w:proofErr w:type="spellEnd"/>
+      <w:r>
+        <w:rPr>
+          <w:rFonts w:ascii="Arial" w:eastAsia="Times New Roman" w:hAnsi="Arial" w:cs="Arial"/>
+          <w:color w:val="D4D4D4"/>
+          <w:kern w:val="0"/>
+          <w:sz w:val="20"/>
+          <w:szCs w:val="20"/>
+          <w:lang w:eastAsia="pt-BR"/>
+          <w14:ligatures w14:val="none"/>
+        </w:rPr>
+        <w:t xml:space="preserve"> = </w:t>
+      </w:r>
+      <w:r>
+        <w:rPr>
+          <w:rFonts w:ascii="Arial" w:eastAsia="Times New Roman" w:hAnsi="Arial" w:cs="Arial"/>
+          <w:color w:val="9CDCFE"/>
+          <w:kern w:val="0"/>
+          <w:sz w:val="20"/>
+          <w:szCs w:val="20"/>
+          <w:lang w:eastAsia="pt-BR"/>
+          <w14:ligatures w14:val="none"/>
+        </w:rPr>
+        <w:t>$</w:t>
+      </w:r>
+      <w:proofErr w:type="spellStart"/>
+      <w:r>
+        <w:rPr>
+          <w:rFonts w:ascii="Arial" w:eastAsia="Times New Roman" w:hAnsi="Arial" w:cs="Arial"/>
+          <w:color w:val="9CDCFE"/>
+          <w:kern w:val="0"/>
+          <w:sz w:val="20"/>
+          <w:szCs w:val="20"/>
+          <w:lang w:eastAsia="pt-BR"/>
+          <w14:ligatures w14:val="none"/>
+        </w:rPr>
+        <w:t>conexao</w:t>
+      </w:r>
+      <w:proofErr w:type="spellEnd"/>
+      <w:r>
+        <w:rPr>
+          <w:rFonts w:ascii="Arial" w:hAnsi="Arial" w:cs="Arial"/>
+          <w:color w:val="D4D4D4"/>
+          <w:sz w:val="20"/>
+          <w:szCs w:val="20"/>
+        </w:rPr>
+        <w:t xml:space="preserve"> </w:t>
+      </w:r>
+      <w:r>
+        <w:rPr>
+          <w:rFonts w:ascii="Arial" w:eastAsia="Times New Roman" w:hAnsi="Arial" w:cs="Arial"/>
+          <w:color w:val="D4D4D4"/>
+          <w:kern w:val="0"/>
+          <w:sz w:val="20"/>
+          <w:szCs w:val="20"/>
+          <w:lang w:eastAsia="pt-BR"/>
+          <w14:ligatures w14:val="none"/>
+        </w:rPr>
+        <w:t>-&gt;</w:t>
+      </w:r>
+      <w:proofErr w:type="gramStart"/>
+      <w:r>
+        <w:rPr>
+          <w:rFonts w:ascii="Arial" w:eastAsia="Times New Roman" w:hAnsi="Arial" w:cs="Arial"/>
+          <w:color w:val="DCDCAA"/>
+          <w:kern w:val="0"/>
+          <w:sz w:val="20"/>
+          <w:szCs w:val="20"/>
+          <w:lang w:eastAsia="pt-BR"/>
+          <w14:ligatures w14:val="none"/>
+        </w:rPr>
+        <w:t>conectar</w:t>
+      </w:r>
+      <w:r>
+        <w:rPr>
+          <w:rFonts w:ascii="Arial" w:eastAsia="Times New Roman" w:hAnsi="Arial" w:cs="Arial"/>
+          <w:color w:val="D4D4D4"/>
+          <w:kern w:val="0"/>
+          <w:sz w:val="20"/>
+          <w:szCs w:val="20"/>
+          <w:lang w:eastAsia="pt-BR"/>
+          <w14:ligatures w14:val="none"/>
+        </w:rPr>
+        <w:t>(</w:t>
+      </w:r>
+      <w:proofErr w:type="gramEnd"/>
+      <w:r>
+        <w:rPr>
+          <w:rFonts w:ascii="Arial" w:eastAsia="Times New Roman" w:hAnsi="Arial" w:cs="Arial"/>
+          <w:color w:val="D4D4D4"/>
+          <w:kern w:val="0"/>
+          <w:sz w:val="20"/>
+          <w:szCs w:val="20"/>
+          <w:lang w:eastAsia="pt-BR"/>
+          <w14:ligatures w14:val="none"/>
+        </w:rPr>
+        <w:t>);</w:t>
+      </w:r>
+      <w:r>
+        <w:rPr>
+          <w:rFonts w:ascii="Arial" w:eastAsia="Times New Roman" w:hAnsi="Arial" w:cs="Arial"/>
+          <w:color w:val="CCCCCC"/>
+          <w:kern w:val="0"/>
+          <w:sz w:val="20"/>
+          <w:szCs w:val="20"/>
+          <w:lang w:eastAsia="pt-BR"/>
+          <w14:ligatures w14:val="none"/>
+        </w:rPr>
+        <w:t xml:space="preserve"> </w:t>
+      </w:r>
+      <w:r>
+        <w:rPr>
+          <w:rFonts w:ascii="Arial" w:eastAsia="Times New Roman" w:hAnsi="Arial" w:cs="Arial"/>
+          <w:color w:val="6A9955"/>
+          <w:kern w:val="0"/>
+          <w:sz w:val="20"/>
+          <w:szCs w:val="20"/>
+          <w:lang w:eastAsia="pt-BR"/>
+          <w14:ligatures w14:val="none"/>
+        </w:rPr>
+        <w:t>//conectar() ----- link de conexão com o banco de dados(necessário)</w:t>
+      </w:r>
+    </w:p>
+    <w:p>
+      <w:pPr>
+        <w:spacing w:line="240" w:lineRule="auto"/>
+        <w:jc w:val="both"/>
+        <w:rPr>
+          <w:rFonts w:ascii="Arial" w:hAnsi="Arial" w:cs="Arial"/>
+          <w:sz w:val="20"/>
+          <w:szCs w:val="20"/>
+        </w:rPr>
+      </w:pPr>
+    </w:p>
+    <w:p>
+      <w:pPr>
+        <w:shd w:val="clear" w:color="auto" w:fill="1F1F1F"/>
+        <w:spacing w:after="0" w:line="285" w:lineRule="atLeast"/>
+        <w:rPr>
+          <w:rFonts w:ascii="Arial" w:eastAsia="Times New Roman" w:hAnsi="Arial" w:cs="Arial"/>
+          <w:color w:val="CCCCCC"/>
+          <w:kern w:val="0"/>
+          <w:sz w:val="20"/>
+          <w:szCs w:val="20"/>
+          <w:lang w:eastAsia="pt-BR"/>
+          <w14:ligatures w14:val="none"/>
+        </w:rPr>
+      </w:pPr>
+      <w:proofErr w:type="spellStart"/>
+      <w:r>
+        <w:rPr>
+          <w:rFonts w:ascii="Arial" w:eastAsia="Times New Roman" w:hAnsi="Arial" w:cs="Arial"/>
+          <w:color w:val="569CD6"/>
+          <w:kern w:val="0"/>
+          <w:sz w:val="20"/>
+          <w:szCs w:val="20"/>
+          <w:lang w:eastAsia="pt-BR"/>
+          <w14:ligatures w14:val="none"/>
+        </w:rPr>
+        <w:t>public</w:t>
+      </w:r>
+      <w:proofErr w:type="spellEnd"/>
+      <w:r>
+        <w:rPr>
+          <w:rFonts w:ascii="Arial" w:eastAsia="Times New Roman" w:hAnsi="Arial" w:cs="Arial"/>
+          <w:color w:val="D4D4D4"/>
+          <w:kern w:val="0"/>
+          <w:sz w:val="20"/>
+          <w:szCs w:val="20"/>
+          <w:lang w:eastAsia="pt-BR"/>
+          <w14:ligatures w14:val="none"/>
+        </w:rPr>
+        <w:t xml:space="preserve"> </w:t>
+      </w:r>
+      <w:proofErr w:type="spellStart"/>
+      <w:r>
+        <w:rPr>
+          <w:rFonts w:ascii="Arial" w:eastAsia="Times New Roman" w:hAnsi="Arial" w:cs="Arial"/>
+          <w:color w:val="569CD6"/>
+          <w:kern w:val="0"/>
+          <w:sz w:val="20"/>
+          <w:szCs w:val="20"/>
+          <w:lang w:eastAsia="pt-BR"/>
+          <w14:ligatures w14:val="none"/>
+        </w:rPr>
+        <w:t>function</w:t>
+      </w:r>
+      <w:proofErr w:type="spellEnd"/>
+      <w:r>
+        <w:rPr>
+          <w:rFonts w:ascii="Arial" w:eastAsia="Times New Roman" w:hAnsi="Arial" w:cs="Arial"/>
+          <w:color w:val="D4D4D4"/>
+          <w:kern w:val="0"/>
+          <w:sz w:val="20"/>
+          <w:szCs w:val="20"/>
+          <w:lang w:eastAsia="pt-BR"/>
+          <w14:ligatures w14:val="none"/>
+        </w:rPr>
+        <w:t xml:space="preserve"> </w:t>
+      </w:r>
+      <w:proofErr w:type="gramStart"/>
+      <w:r>
+        <w:rPr>
+          <w:rFonts w:ascii="Arial" w:eastAsia="Times New Roman" w:hAnsi="Arial" w:cs="Arial"/>
+          <w:color w:val="DCDCAA"/>
+          <w:kern w:val="0"/>
+          <w:sz w:val="20"/>
+          <w:szCs w:val="20"/>
+          <w:lang w:eastAsia="pt-BR"/>
+          <w14:ligatures w14:val="none"/>
+        </w:rPr>
+        <w:t>inserir</w:t>
+      </w:r>
+      <w:r>
+        <w:rPr>
+          <w:rFonts w:ascii="Arial" w:eastAsia="Times New Roman" w:hAnsi="Arial" w:cs="Arial"/>
+          <w:color w:val="D4D4D4"/>
+          <w:kern w:val="0"/>
+          <w:sz w:val="20"/>
+          <w:szCs w:val="20"/>
+          <w:lang w:eastAsia="pt-BR"/>
+          <w14:ligatures w14:val="none"/>
+        </w:rPr>
+        <w:t>(</w:t>
+      </w:r>
+      <w:proofErr w:type="gramEnd"/>
+      <w:r>
+        <w:rPr>
+          <w:rFonts w:ascii="Arial" w:eastAsia="Times New Roman" w:hAnsi="Arial" w:cs="Arial"/>
+          <w:color w:val="D4D4D4"/>
+          <w:kern w:val="0"/>
+          <w:sz w:val="20"/>
+          <w:szCs w:val="20"/>
+          <w:lang w:eastAsia="pt-BR"/>
+          <w14:ligatures w14:val="none"/>
+        </w:rPr>
+        <w:t xml:space="preserve">) </w:t>
+      </w:r>
+      <w:r>
+        <w:rPr>
+          <w:rFonts w:ascii="Arial" w:eastAsia="Times New Roman" w:hAnsi="Arial" w:cs="Arial"/>
+          <w:color w:val="6A9955"/>
+          <w:kern w:val="0"/>
+          <w:sz w:val="20"/>
+          <w:szCs w:val="20"/>
+          <w:lang w:eastAsia="pt-BR"/>
+          <w14:ligatures w14:val="none"/>
+        </w:rPr>
+        <w:t>//</w:t>
+      </w:r>
+      <w:proofErr w:type="spellStart"/>
+      <w:r>
+        <w:rPr>
+          <w:rFonts w:ascii="Arial" w:eastAsia="Times New Roman" w:hAnsi="Arial" w:cs="Arial"/>
+          <w:color w:val="6A9955"/>
+          <w:kern w:val="0"/>
+          <w:sz w:val="20"/>
+          <w:szCs w:val="20"/>
+          <w:lang w:eastAsia="pt-BR"/>
+          <w14:ligatures w14:val="none"/>
+        </w:rPr>
+        <w:t>create</w:t>
+      </w:r>
+      <w:proofErr w:type="spellEnd"/>
+    </w:p>
+    <w:p>
+      <w:pPr>
+        <w:shd w:val="clear" w:color="auto" w:fill="1F1F1F"/>
+        <w:spacing w:after="0" w:line="285" w:lineRule="atLeast"/>
+        <w:rPr>
+          <w:rFonts w:ascii="Arial" w:eastAsia="Times New Roman" w:hAnsi="Arial" w:cs="Arial"/>
+          <w:color w:val="CCCCCC"/>
+          <w:kern w:val="0"/>
+          <w:sz w:val="20"/>
+          <w:szCs w:val="20"/>
+          <w:lang w:eastAsia="pt-BR"/>
+          <w14:ligatures w14:val="none"/>
+        </w:rPr>
+      </w:pPr>
+      <w:r>
+        <w:rPr>
+          <w:rFonts w:ascii="Arial" w:eastAsia="Times New Roman" w:hAnsi="Arial" w:cs="Arial"/>
+          <w:color w:val="D4D4D4"/>
+          <w:kern w:val="0"/>
+          <w:sz w:val="20"/>
+          <w:szCs w:val="20"/>
+          <w:lang w:eastAsia="pt-BR"/>
+          <w14:ligatures w14:val="none"/>
+        </w:rPr>
+        <w:t>    {</w:t>
+      </w:r>
+    </w:p>
+    <w:p>
+      <w:pPr>
+        <w:shd w:val="clear" w:color="auto" w:fill="1F1F1F"/>
+        <w:spacing w:after="0" w:line="285" w:lineRule="atLeast"/>
+        <w:rPr>
+          <w:rFonts w:ascii="Arial" w:eastAsia="Times New Roman" w:hAnsi="Arial" w:cs="Arial"/>
+          <w:color w:val="CCCCCC"/>
+          <w:kern w:val="0"/>
+          <w:sz w:val="20"/>
+          <w:szCs w:val="20"/>
+          <w:lang w:eastAsia="pt-BR"/>
+          <w14:ligatures w14:val="none"/>
+        </w:rPr>
+      </w:pPr>
+      <w:r>
+        <w:rPr>
+          <w:rFonts w:ascii="Arial" w:eastAsia="Times New Roman" w:hAnsi="Arial" w:cs="Arial"/>
+          <w:color w:val="D4D4D4"/>
+          <w:kern w:val="0"/>
+          <w:sz w:val="20"/>
+          <w:szCs w:val="20"/>
+          <w:lang w:eastAsia="pt-BR"/>
+          <w14:ligatures w14:val="none"/>
+        </w:rPr>
+        <w:t xml:space="preserve">        </w:t>
+      </w:r>
+      <w:r>
+        <w:rPr>
+          <w:rFonts w:ascii="Arial" w:eastAsia="Times New Roman" w:hAnsi="Arial" w:cs="Arial"/>
+          <w:color w:val="9CDCFE"/>
+          <w:kern w:val="0"/>
+          <w:sz w:val="20"/>
+          <w:szCs w:val="20"/>
+          <w:lang w:eastAsia="pt-BR"/>
+          <w14:ligatures w14:val="none"/>
+        </w:rPr>
+        <w:t>$query</w:t>
+      </w:r>
+      <w:r>
+        <w:rPr>
+          <w:rFonts w:ascii="Arial" w:eastAsia="Times New Roman" w:hAnsi="Arial" w:cs="Arial"/>
+          <w:color w:val="D4D4D4"/>
+          <w:kern w:val="0"/>
+          <w:sz w:val="20"/>
+          <w:szCs w:val="20"/>
+          <w:lang w:eastAsia="pt-BR"/>
+          <w14:ligatures w14:val="none"/>
+        </w:rPr>
+        <w:t xml:space="preserve"> = </w:t>
+      </w:r>
+      <w:r>
+        <w:rPr>
+          <w:rFonts w:ascii="Arial" w:eastAsia="Times New Roman" w:hAnsi="Arial" w:cs="Arial"/>
+          <w:color w:val="CE9178"/>
+          <w:kern w:val="0"/>
+          <w:sz w:val="20"/>
+          <w:szCs w:val="20"/>
+          <w:lang w:eastAsia="pt-BR"/>
+          <w14:ligatures w14:val="none"/>
+        </w:rPr>
+        <w:t>'</w:t>
+      </w:r>
+      <w:proofErr w:type="spellStart"/>
+      <w:r>
+        <w:rPr>
+          <w:rFonts w:ascii="Arial" w:eastAsia="Times New Roman" w:hAnsi="Arial" w:cs="Arial"/>
+          <w:color w:val="CE9178"/>
+          <w:kern w:val="0"/>
+          <w:sz w:val="20"/>
+          <w:szCs w:val="20"/>
+          <w:lang w:eastAsia="pt-BR"/>
+          <w14:ligatures w14:val="none"/>
+        </w:rPr>
+        <w:t>insert</w:t>
+      </w:r>
+      <w:proofErr w:type="spellEnd"/>
+      <w:r>
+        <w:rPr>
+          <w:rFonts w:ascii="Arial" w:eastAsia="Times New Roman" w:hAnsi="Arial" w:cs="Arial"/>
+          <w:color w:val="CE9178"/>
+          <w:kern w:val="0"/>
+          <w:sz w:val="20"/>
+          <w:szCs w:val="20"/>
+          <w:lang w:eastAsia="pt-BR"/>
+          <w14:ligatures w14:val="none"/>
+        </w:rPr>
+        <w:t xml:space="preserve"> </w:t>
+      </w:r>
+      <w:proofErr w:type="spellStart"/>
+      <w:r>
+        <w:rPr>
+          <w:rFonts w:ascii="Arial" w:eastAsia="Times New Roman" w:hAnsi="Arial" w:cs="Arial"/>
+          <w:color w:val="CE9178"/>
+          <w:kern w:val="0"/>
+          <w:sz w:val="20"/>
+          <w:szCs w:val="20"/>
+          <w:lang w:eastAsia="pt-BR"/>
+          <w14:ligatures w14:val="none"/>
+        </w:rPr>
+        <w:t>into</w:t>
+      </w:r>
+      <w:proofErr w:type="spellEnd"/>
+      <w:r>
+        <w:rPr>
+          <w:rFonts w:ascii="Arial" w:eastAsia="Times New Roman" w:hAnsi="Arial" w:cs="Arial"/>
+          <w:color w:val="CE9178"/>
+          <w:kern w:val="0"/>
+          <w:sz w:val="20"/>
+          <w:szCs w:val="20"/>
+          <w:lang w:eastAsia="pt-BR"/>
+          <w14:ligatures w14:val="none"/>
+        </w:rPr>
+        <w:t xml:space="preserve"> </w:t>
+      </w:r>
+      <w:proofErr w:type="spellStart"/>
+      <w:r>
+        <w:rPr>
+          <w:rFonts w:ascii="Arial" w:eastAsia="Times New Roman" w:hAnsi="Arial" w:cs="Arial"/>
+          <w:color w:val="CE9178"/>
+          <w:kern w:val="0"/>
+          <w:sz w:val="20"/>
+          <w:szCs w:val="20"/>
+          <w:lang w:eastAsia="pt-BR"/>
+          <w14:ligatures w14:val="none"/>
+        </w:rPr>
+        <w:t>tb_tarefas</w:t>
+      </w:r>
+      <w:proofErr w:type="spellEnd"/>
+      <w:r>
+        <w:rPr>
+          <w:rFonts w:ascii="Arial" w:eastAsia="Times New Roman" w:hAnsi="Arial" w:cs="Arial"/>
+          <w:color w:val="CE9178"/>
+          <w:kern w:val="0"/>
+          <w:sz w:val="20"/>
+          <w:szCs w:val="20"/>
+          <w:lang w:eastAsia="pt-BR"/>
+          <w14:ligatures w14:val="none"/>
+        </w:rPr>
+        <w:t>(tarefa)</w:t>
+      </w:r>
+      <w:proofErr w:type="spellStart"/>
+      <w:r>
+        <w:rPr>
+          <w:rFonts w:ascii="Arial" w:eastAsia="Times New Roman" w:hAnsi="Arial" w:cs="Arial"/>
+          <w:color w:val="CE9178"/>
+          <w:kern w:val="0"/>
+          <w:sz w:val="20"/>
+          <w:szCs w:val="20"/>
+          <w:lang w:eastAsia="pt-BR"/>
+          <w14:ligatures w14:val="none"/>
+        </w:rPr>
+        <w:t>values</w:t>
+      </w:r>
+      <w:proofErr w:type="spellEnd"/>
+      <w:r>
+        <w:rPr>
+          <w:rFonts w:ascii="Arial" w:eastAsia="Times New Roman" w:hAnsi="Arial" w:cs="Arial"/>
+          <w:color w:val="CE9178"/>
+          <w:kern w:val="0"/>
+          <w:sz w:val="20"/>
+          <w:szCs w:val="20"/>
+          <w:lang w:eastAsia="pt-BR"/>
+          <w14:ligatures w14:val="none"/>
+        </w:rPr>
+        <w:t>(:tarefa)'</w:t>
+      </w:r>
+      <w:r>
+        <w:rPr>
+          <w:rFonts w:ascii="Arial" w:eastAsia="Times New Roman" w:hAnsi="Arial" w:cs="Arial"/>
+          <w:color w:val="D4D4D4"/>
+          <w:kern w:val="0"/>
+          <w:sz w:val="20"/>
+          <w:szCs w:val="20"/>
+          <w:lang w:eastAsia="pt-BR"/>
+          <w14:ligatures w14:val="none"/>
+        </w:rPr>
+        <w:t>;</w:t>
+      </w:r>
+    </w:p>
+    <w:p>
+      <w:pPr>
+        <w:spacing w:line="240" w:lineRule="auto"/>
+        <w:jc w:val="both"/>
+        <w:rPr>
+          <w:rFonts w:ascii="Arial" w:hAnsi="Arial" w:cs="Arial"/>
+          <w:sz w:val="20"/>
+          <w:szCs w:val="20"/>
+        </w:rPr>
+      </w:pPr>
+      <w:r>
+        <w:rPr>
+          <w:rFonts w:ascii="Arial" w:hAnsi="Arial" w:cs="Arial"/>
+          <w:sz w:val="20"/>
+          <w:szCs w:val="20"/>
+        </w:rPr>
+        <w:t>Criando variável onde ‘tarefa’ recebe um parâmetro nomeado ‘:tarefa’.</w:t>
+      </w:r>
+    </w:p>
+    <w:p>
+      <w:pPr>
+        <w:spacing w:line="240" w:lineRule="auto"/>
+        <w:jc w:val="both"/>
+        <w:rPr>
+          <w:rFonts w:ascii="Arial" w:hAnsi="Arial" w:cs="Arial"/>
+          <w:sz w:val="20"/>
+          <w:szCs w:val="20"/>
+        </w:rPr>
+      </w:pPr>
+    </w:p>
+    <w:p>
+      <w:pPr>
+        <w:shd w:val="clear" w:color="auto" w:fill="1F1F1F"/>
+        <w:spacing w:after="0" w:line="285" w:lineRule="atLeast"/>
+        <w:rPr>
+          <w:rFonts w:ascii="Arial" w:eastAsia="Times New Roman" w:hAnsi="Arial" w:cs="Arial"/>
+          <w:color w:val="CCCCCC"/>
+          <w:kern w:val="0"/>
+          <w:sz w:val="20"/>
+          <w:szCs w:val="20"/>
+          <w:lang w:eastAsia="pt-BR"/>
+          <w14:ligatures w14:val="none"/>
+        </w:rPr>
+      </w:pPr>
+      <w:r>
+        <w:rPr>
+          <w:rFonts w:ascii="Arial" w:eastAsia="Times New Roman" w:hAnsi="Arial" w:cs="Arial"/>
+          <w:color w:val="D4D4D4"/>
+          <w:kern w:val="0"/>
+          <w:sz w:val="20"/>
+          <w:szCs w:val="20"/>
+          <w:lang w:eastAsia="pt-BR"/>
+          <w14:ligatures w14:val="none"/>
+        </w:rPr>
+        <w:t xml:space="preserve">        </w:t>
+      </w:r>
+      <w:r>
+        <w:rPr>
+          <w:rFonts w:ascii="Arial" w:eastAsia="Times New Roman" w:hAnsi="Arial" w:cs="Arial"/>
+          <w:color w:val="9CDCFE"/>
+          <w:kern w:val="0"/>
+          <w:sz w:val="20"/>
+          <w:szCs w:val="20"/>
+          <w:lang w:eastAsia="pt-BR"/>
+          <w14:ligatures w14:val="none"/>
+        </w:rPr>
+        <w:t>$</w:t>
+      </w:r>
+      <w:proofErr w:type="spellStart"/>
+      <w:r>
+        <w:rPr>
+          <w:rFonts w:ascii="Arial" w:eastAsia="Times New Roman" w:hAnsi="Arial" w:cs="Arial"/>
+          <w:color w:val="9CDCFE"/>
+          <w:kern w:val="0"/>
+          <w:sz w:val="20"/>
+          <w:szCs w:val="20"/>
+          <w:lang w:eastAsia="pt-BR"/>
+          <w14:ligatures w14:val="none"/>
+        </w:rPr>
+        <w:t>stmt</w:t>
+      </w:r>
+      <w:proofErr w:type="spellEnd"/>
+      <w:r>
+        <w:rPr>
+          <w:rFonts w:ascii="Arial" w:eastAsia="Times New Roman" w:hAnsi="Arial" w:cs="Arial"/>
+          <w:color w:val="D4D4D4"/>
+          <w:kern w:val="0"/>
+          <w:sz w:val="20"/>
+          <w:szCs w:val="20"/>
+          <w:lang w:eastAsia="pt-BR"/>
+          <w14:ligatures w14:val="none"/>
+        </w:rPr>
+        <w:t xml:space="preserve"> = </w:t>
+      </w:r>
+      <w:r>
+        <w:rPr>
+          <w:rFonts w:ascii="Arial" w:eastAsia="Times New Roman" w:hAnsi="Arial" w:cs="Arial"/>
+          <w:color w:val="569CD6"/>
+          <w:kern w:val="0"/>
+          <w:sz w:val="20"/>
+          <w:szCs w:val="20"/>
+          <w:lang w:eastAsia="pt-BR"/>
+          <w14:ligatures w14:val="none"/>
+        </w:rPr>
+        <w:t>$</w:t>
+      </w:r>
+      <w:proofErr w:type="spellStart"/>
+      <w:r>
+        <w:rPr>
+          <w:rFonts w:ascii="Arial" w:eastAsia="Times New Roman" w:hAnsi="Arial" w:cs="Arial"/>
+          <w:color w:val="569CD6"/>
+          <w:kern w:val="0"/>
+          <w:sz w:val="20"/>
+          <w:szCs w:val="20"/>
+          <w:lang w:eastAsia="pt-BR"/>
+          <w14:ligatures w14:val="none"/>
+        </w:rPr>
+        <w:t>this</w:t>
+      </w:r>
+      <w:proofErr w:type="spellEnd"/>
+      <w:r>
+        <w:rPr>
+          <w:rFonts w:ascii="Arial" w:eastAsia="Times New Roman" w:hAnsi="Arial" w:cs="Arial"/>
+          <w:color w:val="D4D4D4"/>
+          <w:kern w:val="0"/>
+          <w:sz w:val="20"/>
+          <w:szCs w:val="20"/>
+          <w:lang w:eastAsia="pt-BR"/>
+          <w14:ligatures w14:val="none"/>
+        </w:rPr>
+        <w:t>-&gt;</w:t>
+      </w:r>
+      <w:proofErr w:type="spellStart"/>
+      <w:r>
+        <w:rPr>
+          <w:rFonts w:ascii="Arial" w:eastAsia="Times New Roman" w:hAnsi="Arial" w:cs="Arial"/>
+          <w:color w:val="9CDCFE"/>
+          <w:kern w:val="0"/>
+          <w:sz w:val="20"/>
+          <w:szCs w:val="20"/>
+          <w:lang w:eastAsia="pt-BR"/>
+          <w14:ligatures w14:val="none"/>
+        </w:rPr>
+        <w:t>conexao</w:t>
+      </w:r>
+      <w:proofErr w:type="spellEnd"/>
+      <w:r>
+        <w:rPr>
+          <w:rFonts w:ascii="Arial" w:eastAsia="Times New Roman" w:hAnsi="Arial" w:cs="Arial"/>
+          <w:color w:val="D4D4D4"/>
+          <w:kern w:val="0"/>
+          <w:sz w:val="20"/>
+          <w:szCs w:val="20"/>
+          <w:lang w:eastAsia="pt-BR"/>
+          <w14:ligatures w14:val="none"/>
+        </w:rPr>
+        <w:t>-&gt;</w:t>
+      </w:r>
+      <w:r>
+        <w:rPr>
+          <w:rFonts w:ascii="Arial" w:eastAsia="Times New Roman" w:hAnsi="Arial" w:cs="Arial"/>
+          <w:color w:val="DCDCAA"/>
+          <w:kern w:val="0"/>
+          <w:sz w:val="20"/>
+          <w:szCs w:val="20"/>
+          <w:lang w:eastAsia="pt-BR"/>
+          <w14:ligatures w14:val="none"/>
+        </w:rPr>
+        <w:t>prepare</w:t>
+      </w:r>
+      <w:r>
+        <w:rPr>
+          <w:rFonts w:ascii="Arial" w:eastAsia="Times New Roman" w:hAnsi="Arial" w:cs="Arial"/>
+          <w:color w:val="D4D4D4"/>
+          <w:kern w:val="0"/>
+          <w:sz w:val="20"/>
+          <w:szCs w:val="20"/>
+          <w:lang w:eastAsia="pt-BR"/>
+          <w14:ligatures w14:val="none"/>
+        </w:rPr>
+        <w:t>(</w:t>
+      </w:r>
+      <w:r>
+        <w:rPr>
+          <w:rFonts w:ascii="Arial" w:eastAsia="Times New Roman" w:hAnsi="Arial" w:cs="Arial"/>
+          <w:color w:val="9CDCFE"/>
+          <w:kern w:val="0"/>
+          <w:sz w:val="20"/>
+          <w:szCs w:val="20"/>
+          <w:lang w:eastAsia="pt-BR"/>
+          <w14:ligatures w14:val="none"/>
+        </w:rPr>
+        <w:t>$query</w:t>
+      </w:r>
+      <w:r>
+        <w:rPr>
+          <w:rFonts w:ascii="Arial" w:eastAsia="Times New Roman" w:hAnsi="Arial" w:cs="Arial"/>
+          <w:color w:val="D4D4D4"/>
+          <w:kern w:val="0"/>
+          <w:sz w:val="20"/>
+          <w:szCs w:val="20"/>
+          <w:lang w:eastAsia="pt-BR"/>
+          <w14:ligatures w14:val="none"/>
+        </w:rPr>
+        <w:t>);</w:t>
+      </w:r>
+    </w:p>
+    <w:p>
+      <w:pPr>
+        <w:spacing w:line="240" w:lineRule="auto"/>
+        <w:jc w:val="both"/>
+        <w:rPr>
+          <w:rFonts w:ascii="Arial" w:hAnsi="Arial" w:cs="Arial"/>
+          <w:sz w:val="20"/>
+          <w:szCs w:val="20"/>
+        </w:rPr>
+      </w:pPr>
+      <w:r>
+        <w:rPr>
+          <w:rFonts w:ascii="Arial" w:hAnsi="Arial" w:cs="Arial"/>
+          <w:sz w:val="20"/>
+          <w:szCs w:val="20"/>
+        </w:rPr>
+        <w:t xml:space="preserve">Criando variável </w:t>
+      </w:r>
+      <w:r>
+        <w:rPr>
+          <w:rFonts w:ascii="Arial" w:hAnsi="Arial" w:cs="Arial"/>
+          <w:b/>
+          <w:bCs/>
+          <w:sz w:val="20"/>
+          <w:szCs w:val="20"/>
+        </w:rPr>
+        <w:t>(</w:t>
+      </w:r>
+      <w:proofErr w:type="spellStart"/>
+      <w:r>
+        <w:rPr>
+          <w:rFonts w:ascii="Arial" w:hAnsi="Arial" w:cs="Arial"/>
+          <w:b/>
+          <w:bCs/>
+          <w:sz w:val="20"/>
+          <w:szCs w:val="20"/>
+        </w:rPr>
+        <w:t>stmt</w:t>
+      </w:r>
+      <w:proofErr w:type="spellEnd"/>
+      <w:r>
+        <w:rPr>
+          <w:rFonts w:ascii="Arial" w:hAnsi="Arial" w:cs="Arial"/>
+          <w:b/>
+          <w:bCs/>
+          <w:sz w:val="20"/>
+          <w:szCs w:val="20"/>
+        </w:rPr>
+        <w:t>)</w:t>
+      </w:r>
+      <w:r>
+        <w:rPr>
+          <w:rFonts w:ascii="Arial" w:hAnsi="Arial" w:cs="Arial"/>
+          <w:sz w:val="20"/>
+          <w:szCs w:val="20"/>
+        </w:rPr>
+        <w:t xml:space="preserve"> que recebe variável </w:t>
+      </w:r>
+      <w:r>
+        <w:rPr>
+          <w:rFonts w:ascii="Arial" w:hAnsi="Arial" w:cs="Arial"/>
+          <w:b/>
+          <w:bCs/>
+          <w:sz w:val="20"/>
+          <w:szCs w:val="20"/>
+        </w:rPr>
+        <w:t>(</w:t>
+      </w:r>
+      <w:proofErr w:type="spellStart"/>
+      <w:r>
+        <w:rPr>
+          <w:rFonts w:ascii="Arial" w:hAnsi="Arial" w:cs="Arial"/>
+          <w:b/>
+          <w:bCs/>
+          <w:sz w:val="20"/>
+          <w:szCs w:val="20"/>
+        </w:rPr>
+        <w:t>conexao</w:t>
+      </w:r>
+      <w:proofErr w:type="spellEnd"/>
+      <w:r>
+        <w:rPr>
+          <w:rFonts w:ascii="Arial" w:hAnsi="Arial" w:cs="Arial"/>
+          <w:b/>
+          <w:bCs/>
+          <w:sz w:val="20"/>
+          <w:szCs w:val="20"/>
+        </w:rPr>
+        <w:t>)</w:t>
+      </w:r>
+      <w:r>
+        <w:rPr>
+          <w:rFonts w:ascii="Arial" w:hAnsi="Arial" w:cs="Arial"/>
+          <w:b/>
+          <w:bCs/>
+          <w:sz w:val="20"/>
+          <w:szCs w:val="20"/>
+        </w:rPr>
+        <w:t xml:space="preserve"> </w:t>
+      </w:r>
+      <w:r>
+        <w:rPr>
+          <w:rFonts w:ascii="Arial" w:hAnsi="Arial" w:cs="Arial"/>
+          <w:sz w:val="20"/>
+          <w:szCs w:val="20"/>
+        </w:rPr>
+        <w:t>que recebe a instância de PDO;</w:t>
+      </w:r>
+    </w:p>
+    <w:p>
+      <w:pPr>
+        <w:spacing w:line="240" w:lineRule="auto"/>
+        <w:jc w:val="both"/>
+        <w:rPr>
+          <w:rFonts w:ascii="Arial" w:hAnsi="Arial" w:cs="Arial"/>
+          <w:color w:val="000000" w:themeColor="text1"/>
+          <w:sz w:val="20"/>
+          <w:szCs w:val="20"/>
+        </w:rPr>
+      </w:pPr>
+      <w:r>
+        <w:rPr>
+          <w:rFonts w:ascii="Arial" w:hAnsi="Arial" w:cs="Arial"/>
+          <w:sz w:val="20"/>
+          <w:szCs w:val="20"/>
+        </w:rPr>
+        <w:t xml:space="preserve">Executa método prepare </w:t>
+      </w:r>
+      <w:r>
+        <w:rPr>
+          <w:rFonts w:ascii="Arial" w:hAnsi="Arial" w:cs="Arial"/>
+          <w:sz w:val="20"/>
+          <w:szCs w:val="20"/>
+        </w:rPr>
+        <w:t>(</w:t>
+      </w:r>
+      <w:r>
+        <w:rPr>
+          <w:rFonts w:ascii="Arial" w:hAnsi="Arial" w:cs="Arial"/>
+          <w:color w:val="000000" w:themeColor="text1"/>
+          <w:sz w:val="20"/>
+          <w:szCs w:val="20"/>
+          <w:shd w:val="clear" w:color="auto" w:fill="F2F2F2"/>
+        </w:rPr>
+        <w:t>Prepara uma instrução SQL para execução</w:t>
+      </w:r>
+      <w:r>
+        <w:rPr>
+          <w:rFonts w:ascii="Arial" w:hAnsi="Arial" w:cs="Arial"/>
+          <w:color w:val="000000" w:themeColor="text1"/>
+          <w:sz w:val="20"/>
+          <w:szCs w:val="20"/>
+        </w:rPr>
+        <w:t>),</w:t>
+      </w:r>
+      <w:r>
+        <w:rPr>
+          <w:rFonts w:ascii="Arial" w:hAnsi="Arial" w:cs="Arial"/>
+          <w:color w:val="000000" w:themeColor="text1"/>
+          <w:sz w:val="20"/>
+          <w:szCs w:val="20"/>
+        </w:rPr>
+        <w:t xml:space="preserve"> passando a query (tratada como uma variável que faz uma solicitação de informações a um banco de dados).</w:t>
+      </w:r>
+    </w:p>
+    <w:p>
+      <w:pPr>
+        <w:spacing w:line="240" w:lineRule="auto"/>
+        <w:jc w:val="both"/>
+        <w:rPr>
+          <w:rFonts w:ascii="Arial" w:hAnsi="Arial" w:cs="Arial"/>
+          <w:color w:val="000000" w:themeColor="text1"/>
+          <w:sz w:val="20"/>
+          <w:szCs w:val="20"/>
+        </w:rPr>
+      </w:pPr>
+    </w:p>
+    <w:p>
+      <w:pPr>
+        <w:shd w:val="clear" w:color="auto" w:fill="1F1F1F"/>
+        <w:spacing w:after="0" w:line="285" w:lineRule="atLeast"/>
+        <w:rPr>
+          <w:rFonts w:ascii="Arial" w:eastAsia="Times New Roman" w:hAnsi="Arial" w:cs="Arial"/>
+          <w:color w:val="CCCCCC"/>
+          <w:kern w:val="0"/>
+          <w:sz w:val="21"/>
+          <w:szCs w:val="21"/>
+          <w:lang w:eastAsia="pt-BR"/>
+          <w14:ligatures w14:val="none"/>
+        </w:rPr>
+      </w:pPr>
+      <w:r>
+        <w:rPr>
+          <w:rFonts w:ascii="Arial" w:eastAsia="Times New Roman" w:hAnsi="Arial" w:cs="Arial"/>
+          <w:color w:val="D4D4D4"/>
+          <w:kern w:val="0"/>
+          <w:sz w:val="21"/>
+          <w:szCs w:val="21"/>
+          <w:lang w:eastAsia="pt-BR"/>
+          <w14:ligatures w14:val="none"/>
+        </w:rPr>
+        <w:t xml:space="preserve">        </w:t>
+      </w:r>
+      <w:r>
+        <w:rPr>
+          <w:rFonts w:ascii="Arial" w:eastAsia="Times New Roman" w:hAnsi="Arial" w:cs="Arial"/>
+          <w:color w:val="9CDCFE"/>
+          <w:kern w:val="0"/>
+          <w:sz w:val="21"/>
+          <w:szCs w:val="21"/>
+          <w:lang w:eastAsia="pt-BR"/>
+          <w14:ligatures w14:val="none"/>
+        </w:rPr>
+        <w:t>$</w:t>
+      </w:r>
+      <w:proofErr w:type="spellStart"/>
+      <w:r>
+        <w:rPr>
+          <w:rFonts w:ascii="Arial" w:eastAsia="Times New Roman" w:hAnsi="Arial" w:cs="Arial"/>
+          <w:color w:val="9CDCFE"/>
+          <w:kern w:val="0"/>
+          <w:sz w:val="21"/>
+          <w:szCs w:val="21"/>
+          <w:lang w:eastAsia="pt-BR"/>
+          <w14:ligatures w14:val="none"/>
+        </w:rPr>
+        <w:t>stmt</w:t>
+      </w:r>
+      <w:proofErr w:type="spellEnd"/>
+      <w:r>
+        <w:rPr>
+          <w:rFonts w:ascii="Arial" w:eastAsia="Times New Roman" w:hAnsi="Arial" w:cs="Arial"/>
+          <w:color w:val="D4D4D4"/>
+          <w:kern w:val="0"/>
+          <w:sz w:val="21"/>
+          <w:szCs w:val="21"/>
+          <w:lang w:eastAsia="pt-BR"/>
+          <w14:ligatures w14:val="none"/>
+        </w:rPr>
+        <w:t>-&gt;</w:t>
+      </w:r>
+      <w:proofErr w:type="spellStart"/>
+      <w:proofErr w:type="gramStart"/>
+      <w:r>
+        <w:rPr>
+          <w:rFonts w:ascii="Arial" w:eastAsia="Times New Roman" w:hAnsi="Arial" w:cs="Arial"/>
+          <w:color w:val="DCDCAA"/>
+          <w:kern w:val="0"/>
+          <w:sz w:val="21"/>
+          <w:szCs w:val="21"/>
+          <w:lang w:eastAsia="pt-BR"/>
+          <w14:ligatures w14:val="none"/>
+        </w:rPr>
+        <w:t>bindValue</w:t>
+      </w:r>
+      <w:proofErr w:type="spellEnd"/>
+      <w:r>
+        <w:rPr>
+          <w:rFonts w:ascii="Arial" w:eastAsia="Times New Roman" w:hAnsi="Arial" w:cs="Arial"/>
+          <w:color w:val="D4D4D4"/>
+          <w:kern w:val="0"/>
+          <w:sz w:val="21"/>
+          <w:szCs w:val="21"/>
+          <w:lang w:eastAsia="pt-BR"/>
+          <w14:ligatures w14:val="none"/>
+        </w:rPr>
+        <w:t>(</w:t>
+      </w:r>
+      <w:proofErr w:type="gramEnd"/>
+      <w:r>
+        <w:rPr>
+          <w:rFonts w:ascii="Arial" w:eastAsia="Times New Roman" w:hAnsi="Arial" w:cs="Arial"/>
+          <w:color w:val="CE9178"/>
+          <w:kern w:val="0"/>
+          <w:sz w:val="21"/>
+          <w:szCs w:val="21"/>
+          <w:lang w:eastAsia="pt-BR"/>
+          <w14:ligatures w14:val="none"/>
+        </w:rPr>
+        <w:t>':tarefa'</w:t>
+      </w:r>
+      <w:r>
+        <w:rPr>
+          <w:rFonts w:ascii="Arial" w:eastAsia="Times New Roman" w:hAnsi="Arial" w:cs="Arial"/>
+          <w:color w:val="D4D4D4"/>
+          <w:kern w:val="0"/>
+          <w:sz w:val="21"/>
+          <w:szCs w:val="21"/>
+          <w:lang w:eastAsia="pt-BR"/>
+          <w14:ligatures w14:val="none"/>
+        </w:rPr>
+        <w:t xml:space="preserve">, </w:t>
+      </w:r>
+      <w:r>
+        <w:rPr>
+          <w:rFonts w:ascii="Arial" w:eastAsia="Times New Roman" w:hAnsi="Arial" w:cs="Arial"/>
+          <w:color w:val="569CD6"/>
+          <w:kern w:val="0"/>
+          <w:sz w:val="21"/>
+          <w:szCs w:val="21"/>
+          <w:lang w:eastAsia="pt-BR"/>
+          <w14:ligatures w14:val="none"/>
+        </w:rPr>
+        <w:t>$</w:t>
+      </w:r>
+      <w:proofErr w:type="spellStart"/>
+      <w:r>
+        <w:rPr>
+          <w:rFonts w:ascii="Arial" w:eastAsia="Times New Roman" w:hAnsi="Arial" w:cs="Arial"/>
+          <w:color w:val="569CD6"/>
+          <w:kern w:val="0"/>
+          <w:sz w:val="21"/>
+          <w:szCs w:val="21"/>
+          <w:lang w:eastAsia="pt-BR"/>
+          <w14:ligatures w14:val="none"/>
+        </w:rPr>
+        <w:t>this</w:t>
+      </w:r>
+      <w:proofErr w:type="spellEnd"/>
+      <w:r>
+        <w:rPr>
+          <w:rFonts w:ascii="Arial" w:eastAsia="Times New Roman" w:hAnsi="Arial" w:cs="Arial"/>
+          <w:color w:val="D4D4D4"/>
+          <w:kern w:val="0"/>
+          <w:sz w:val="21"/>
+          <w:szCs w:val="21"/>
+          <w:lang w:eastAsia="pt-BR"/>
+          <w14:ligatures w14:val="none"/>
+        </w:rPr>
+        <w:t>-&gt;</w:t>
+      </w:r>
+      <w:r>
+        <w:rPr>
+          <w:rFonts w:ascii="Arial" w:eastAsia="Times New Roman" w:hAnsi="Arial" w:cs="Arial"/>
+          <w:color w:val="9CDCFE"/>
+          <w:kern w:val="0"/>
+          <w:sz w:val="21"/>
+          <w:szCs w:val="21"/>
+          <w:lang w:eastAsia="pt-BR"/>
+          <w14:ligatures w14:val="none"/>
+        </w:rPr>
+        <w:t>tarefa</w:t>
+      </w:r>
+      <w:r>
+        <w:rPr>
+          <w:rFonts w:ascii="Arial" w:eastAsia="Times New Roman" w:hAnsi="Arial" w:cs="Arial"/>
+          <w:color w:val="D4D4D4"/>
+          <w:kern w:val="0"/>
+          <w:sz w:val="21"/>
+          <w:szCs w:val="21"/>
+          <w:lang w:eastAsia="pt-BR"/>
+          <w14:ligatures w14:val="none"/>
+        </w:rPr>
+        <w:t>-&gt;</w:t>
+      </w:r>
+      <w:r>
+        <w:rPr>
+          <w:rFonts w:ascii="Arial" w:eastAsia="Times New Roman" w:hAnsi="Arial" w:cs="Arial"/>
+          <w:color w:val="DCDCAA"/>
+          <w:kern w:val="0"/>
+          <w:sz w:val="21"/>
+          <w:szCs w:val="21"/>
+          <w:lang w:eastAsia="pt-BR"/>
+          <w14:ligatures w14:val="none"/>
+        </w:rPr>
+        <w:t>__</w:t>
+      </w:r>
+      <w:proofErr w:type="spellStart"/>
+      <w:r>
+        <w:rPr>
+          <w:rFonts w:ascii="Arial" w:eastAsia="Times New Roman" w:hAnsi="Arial" w:cs="Arial"/>
+          <w:color w:val="DCDCAA"/>
+          <w:kern w:val="0"/>
+          <w:sz w:val="21"/>
+          <w:szCs w:val="21"/>
+          <w:lang w:eastAsia="pt-BR"/>
+          <w14:ligatures w14:val="none"/>
+        </w:rPr>
+        <w:t>get</w:t>
+      </w:r>
+      <w:proofErr w:type="spellEnd"/>
+      <w:r>
+        <w:rPr>
+          <w:rFonts w:ascii="Arial" w:eastAsia="Times New Roman" w:hAnsi="Arial" w:cs="Arial"/>
+          <w:color w:val="D4D4D4"/>
+          <w:kern w:val="0"/>
+          <w:sz w:val="21"/>
+          <w:szCs w:val="21"/>
+          <w:lang w:eastAsia="pt-BR"/>
+          <w14:ligatures w14:val="none"/>
+        </w:rPr>
+        <w:t>(</w:t>
+      </w:r>
+      <w:r>
+        <w:rPr>
+          <w:rFonts w:ascii="Arial" w:eastAsia="Times New Roman" w:hAnsi="Arial" w:cs="Arial"/>
+          <w:color w:val="CE9178"/>
+          <w:kern w:val="0"/>
+          <w:sz w:val="21"/>
+          <w:szCs w:val="21"/>
+          <w:lang w:eastAsia="pt-BR"/>
+          <w14:ligatures w14:val="none"/>
+        </w:rPr>
+        <w:t>'tarefa'</w:t>
+      </w:r>
+      <w:r>
+        <w:rPr>
+          <w:rFonts w:ascii="Arial" w:eastAsia="Times New Roman" w:hAnsi="Arial" w:cs="Arial"/>
+          <w:color w:val="D4D4D4"/>
+          <w:kern w:val="0"/>
+          <w:sz w:val="21"/>
+          <w:szCs w:val="21"/>
+          <w:lang w:eastAsia="pt-BR"/>
+          <w14:ligatures w14:val="none"/>
+        </w:rPr>
+        <w:t xml:space="preserve">)); </w:t>
+      </w:r>
+      <w:r>
+        <w:rPr>
+          <w:rFonts w:ascii="Arial" w:eastAsia="Times New Roman" w:hAnsi="Arial" w:cs="Arial"/>
+          <w:color w:val="6A9955"/>
+          <w:kern w:val="0"/>
+          <w:sz w:val="21"/>
+          <w:szCs w:val="21"/>
+          <w:lang w:eastAsia="pt-BR"/>
+          <w14:ligatures w14:val="none"/>
+        </w:rPr>
+        <w:t xml:space="preserve">//vinculando valor(tarefa do método </w:t>
+      </w:r>
+      <w:proofErr w:type="spellStart"/>
+      <w:r>
+        <w:rPr>
+          <w:rFonts w:ascii="Arial" w:eastAsia="Times New Roman" w:hAnsi="Arial" w:cs="Arial"/>
+          <w:color w:val="6A9955"/>
+          <w:kern w:val="0"/>
+          <w:sz w:val="21"/>
+          <w:szCs w:val="21"/>
+          <w:lang w:eastAsia="pt-BR"/>
+          <w14:ligatures w14:val="none"/>
+        </w:rPr>
+        <w:t>get</w:t>
+      </w:r>
+      <w:proofErr w:type="spellEnd"/>
+      <w:r>
+        <w:rPr>
+          <w:rFonts w:ascii="Arial" w:eastAsia="Times New Roman" w:hAnsi="Arial" w:cs="Arial"/>
+          <w:color w:val="6A9955"/>
+          <w:kern w:val="0"/>
+          <w:sz w:val="21"/>
+          <w:szCs w:val="21"/>
+          <w:lang w:eastAsia="pt-BR"/>
+          <w14:ligatures w14:val="none"/>
+        </w:rPr>
+        <w:t>) com variável(tarefa) dentro da query</w:t>
+      </w:r>
+    </w:p>
+    <w:p>
+      <w:pPr>
+        <w:spacing w:line="240" w:lineRule="auto"/>
+        <w:jc w:val="both"/>
+        <w:rPr>
+          <w:rFonts w:ascii="Arial" w:hAnsi="Arial" w:cs="Arial"/>
+          <w:color w:val="000000" w:themeColor="text1"/>
+          <w:sz w:val="20"/>
+          <w:szCs w:val="20"/>
+        </w:rPr>
+      </w:pPr>
+      <w:r>
+        <w:rPr>
+          <w:rFonts w:ascii="Arial" w:hAnsi="Arial" w:cs="Arial"/>
+          <w:color w:val="000000" w:themeColor="text1"/>
+          <w:sz w:val="20"/>
+          <w:szCs w:val="20"/>
+        </w:rPr>
+        <w:t>Vincula valor (:tarefa) do método GET, com variável (tarefa) dentro da query.</w:t>
+      </w:r>
+    </w:p>
+    <w:p>
+      <w:pPr>
+        <w:spacing w:line="240" w:lineRule="auto"/>
+        <w:jc w:val="both"/>
+        <w:rPr>
+          <w:rFonts w:ascii="Arial" w:hAnsi="Arial" w:cs="Arial"/>
+          <w:color w:val="000000" w:themeColor="text1"/>
+          <w:sz w:val="20"/>
+          <w:szCs w:val="20"/>
+        </w:rPr>
+      </w:pPr>
+    </w:p>
+    <w:p>
+      <w:pPr>
+        <w:shd w:val="clear" w:color="auto" w:fill="1F1F1F"/>
+        <w:spacing w:after="0" w:line="285" w:lineRule="atLeast"/>
+        <w:rPr>
+          <w:rFonts w:ascii="Arial" w:eastAsia="Times New Roman" w:hAnsi="Arial" w:cs="Arial"/>
+          <w:color w:val="CCCCCC"/>
+          <w:kern w:val="0"/>
+          <w:sz w:val="20"/>
+          <w:szCs w:val="20"/>
+          <w:lang w:eastAsia="pt-BR"/>
+          <w14:ligatures w14:val="none"/>
+        </w:rPr>
+      </w:pPr>
+      <w:r>
+        <w:rPr>
+          <w:rFonts w:ascii="Arial" w:eastAsia="Times New Roman" w:hAnsi="Arial" w:cs="Arial"/>
+          <w:color w:val="D4D4D4"/>
+          <w:kern w:val="0"/>
+          <w:sz w:val="20"/>
+          <w:szCs w:val="20"/>
+          <w:lang w:eastAsia="pt-BR"/>
+          <w14:ligatures w14:val="none"/>
+        </w:rPr>
+        <w:t xml:space="preserve">        </w:t>
+      </w:r>
+      <w:r>
+        <w:rPr>
+          <w:rFonts w:ascii="Arial" w:eastAsia="Times New Roman" w:hAnsi="Arial" w:cs="Arial"/>
+          <w:color w:val="9CDCFE"/>
+          <w:kern w:val="0"/>
+          <w:sz w:val="20"/>
+          <w:szCs w:val="20"/>
+          <w:lang w:eastAsia="pt-BR"/>
+          <w14:ligatures w14:val="none"/>
+        </w:rPr>
+        <w:t>$</w:t>
+      </w:r>
+      <w:proofErr w:type="spellStart"/>
+      <w:r>
+        <w:rPr>
+          <w:rFonts w:ascii="Arial" w:eastAsia="Times New Roman" w:hAnsi="Arial" w:cs="Arial"/>
+          <w:color w:val="9CDCFE"/>
+          <w:kern w:val="0"/>
+          <w:sz w:val="20"/>
+          <w:szCs w:val="20"/>
+          <w:lang w:eastAsia="pt-BR"/>
+          <w14:ligatures w14:val="none"/>
+        </w:rPr>
+        <w:t>stmt</w:t>
+      </w:r>
+      <w:proofErr w:type="spellEnd"/>
+      <w:r>
+        <w:rPr>
+          <w:rFonts w:ascii="Arial" w:eastAsia="Times New Roman" w:hAnsi="Arial" w:cs="Arial"/>
+          <w:color w:val="D4D4D4"/>
+          <w:kern w:val="0"/>
+          <w:sz w:val="20"/>
+          <w:szCs w:val="20"/>
+          <w:lang w:eastAsia="pt-BR"/>
+          <w14:ligatures w14:val="none"/>
+        </w:rPr>
+        <w:t>-&gt;</w:t>
+      </w:r>
+      <w:proofErr w:type="gramStart"/>
+      <w:r>
+        <w:rPr>
+          <w:rFonts w:ascii="Arial" w:eastAsia="Times New Roman" w:hAnsi="Arial" w:cs="Arial"/>
+          <w:color w:val="DCDCAA"/>
+          <w:kern w:val="0"/>
+          <w:sz w:val="20"/>
+          <w:szCs w:val="20"/>
+          <w:lang w:eastAsia="pt-BR"/>
+          <w14:ligatures w14:val="none"/>
+        </w:rPr>
+        <w:t>execute</w:t>
+      </w:r>
+      <w:r>
+        <w:rPr>
+          <w:rFonts w:ascii="Arial" w:eastAsia="Times New Roman" w:hAnsi="Arial" w:cs="Arial"/>
+          <w:color w:val="D4D4D4"/>
+          <w:kern w:val="0"/>
+          <w:sz w:val="20"/>
+          <w:szCs w:val="20"/>
+          <w:lang w:eastAsia="pt-BR"/>
+          <w14:ligatures w14:val="none"/>
+        </w:rPr>
+        <w:t>(</w:t>
+      </w:r>
+      <w:proofErr w:type="gramEnd"/>
+      <w:r>
+        <w:rPr>
+          <w:rFonts w:ascii="Arial" w:eastAsia="Times New Roman" w:hAnsi="Arial" w:cs="Arial"/>
+          <w:color w:val="D4D4D4"/>
+          <w:kern w:val="0"/>
+          <w:sz w:val="20"/>
+          <w:szCs w:val="20"/>
+          <w:lang w:eastAsia="pt-BR"/>
+          <w14:ligatures w14:val="none"/>
+        </w:rPr>
+        <w:t>);</w:t>
+      </w:r>
+    </w:p>
+    <w:p>
+      <w:pPr>
+        <w:spacing w:line="240" w:lineRule="auto"/>
+        <w:jc w:val="both"/>
+        <w:rPr>
+          <w:rFonts w:ascii="Arial" w:hAnsi="Arial" w:cs="Arial"/>
+          <w:color w:val="000000" w:themeColor="text1"/>
+          <w:sz w:val="20"/>
+          <w:szCs w:val="20"/>
+        </w:rPr>
+      </w:pPr>
+      <w:r>
+        <w:rPr>
+          <w:rFonts w:ascii="Arial" w:hAnsi="Arial" w:cs="Arial"/>
+          <w:color w:val="000000" w:themeColor="text1"/>
+          <w:sz w:val="20"/>
+          <w:szCs w:val="20"/>
+        </w:rPr>
+        <w:t>Ex</w:t>
+      </w:r>
+      <w:r>
+        <w:rPr>
+          <w:rFonts w:ascii="Arial" w:hAnsi="Arial" w:cs="Arial"/>
+          <w:color w:val="000000" w:themeColor="text1"/>
+          <w:sz w:val="20"/>
+          <w:szCs w:val="20"/>
+        </w:rPr>
+        <w:t>e</w:t>
+      </w:r>
+      <w:r>
+        <w:rPr>
+          <w:rFonts w:ascii="Arial" w:hAnsi="Arial" w:cs="Arial"/>
+          <w:color w:val="000000" w:themeColor="text1"/>
+          <w:sz w:val="20"/>
+          <w:szCs w:val="20"/>
+        </w:rPr>
+        <w:t>cutando query</w:t>
+      </w:r>
+      <w:r>
+        <w:rPr>
+          <w:rFonts w:ascii="Arial" w:hAnsi="Arial" w:cs="Arial"/>
+          <w:color w:val="000000" w:themeColor="text1"/>
+          <w:sz w:val="20"/>
+          <w:szCs w:val="20"/>
+        </w:rPr>
+        <w:t>.</w:t>
+      </w:r>
+    </w:p>
+    <w:p>
+      <w:pPr>
+        <w:spacing w:line="240" w:lineRule="auto"/>
+        <w:jc w:val="both"/>
+        <w:rPr>
+          <w:rFonts w:ascii="Arial" w:hAnsi="Arial" w:cs="Arial"/>
+          <w:color w:val="000000" w:themeColor="text1"/>
+          <w:sz w:val="20"/>
+          <w:szCs w:val="20"/>
+        </w:rPr>
+      </w:pPr>
+    </w:p>
+    <w:p>
+      <w:pPr>
+        <w:shd w:val="clear" w:color="auto" w:fill="1F1F1F"/>
+        <w:spacing w:after="0" w:line="285" w:lineRule="atLeast"/>
+        <w:rPr>
+          <w:rFonts w:ascii="Arial" w:eastAsia="Times New Roman" w:hAnsi="Arial" w:cs="Arial"/>
+          <w:color w:val="CCCCCC"/>
+          <w:kern w:val="0"/>
+          <w:sz w:val="21"/>
+          <w:szCs w:val="21"/>
+          <w:lang w:eastAsia="pt-BR"/>
+          <w14:ligatures w14:val="none"/>
+        </w:rPr>
+      </w:pPr>
+      <w:proofErr w:type="gramStart"/>
+      <w:r>
+        <w:rPr>
+          <w:rFonts w:ascii="Arial" w:eastAsia="Times New Roman" w:hAnsi="Arial" w:cs="Arial"/>
+          <w:color w:val="DCDCAA"/>
+          <w:kern w:val="0"/>
+          <w:sz w:val="21"/>
+          <w:szCs w:val="21"/>
+          <w:lang w:eastAsia="pt-BR"/>
+          <w14:ligatures w14:val="none"/>
+        </w:rPr>
+        <w:t>header</w:t>
+      </w:r>
+      <w:r>
+        <w:rPr>
+          <w:rFonts w:ascii="Arial" w:eastAsia="Times New Roman" w:hAnsi="Arial" w:cs="Arial"/>
+          <w:color w:val="D4D4D4"/>
+          <w:kern w:val="0"/>
+          <w:sz w:val="21"/>
+          <w:szCs w:val="21"/>
+          <w:lang w:eastAsia="pt-BR"/>
+          <w14:ligatures w14:val="none"/>
+        </w:rPr>
+        <w:t>(</w:t>
+      </w:r>
+      <w:proofErr w:type="gramEnd"/>
+      <w:r>
+        <w:rPr>
+          <w:rFonts w:ascii="Arial" w:eastAsia="Times New Roman" w:hAnsi="Arial" w:cs="Arial"/>
+          <w:color w:val="CE9178"/>
+          <w:kern w:val="0"/>
+          <w:sz w:val="21"/>
+          <w:szCs w:val="21"/>
+          <w:lang w:eastAsia="pt-BR"/>
+          <w14:ligatures w14:val="none"/>
+        </w:rPr>
+        <w:t>'</w:t>
+      </w:r>
+      <w:proofErr w:type="spellStart"/>
+      <w:r>
+        <w:rPr>
+          <w:rFonts w:ascii="Arial" w:eastAsia="Times New Roman" w:hAnsi="Arial" w:cs="Arial"/>
+          <w:color w:val="CE9178"/>
+          <w:kern w:val="0"/>
+          <w:sz w:val="21"/>
+          <w:szCs w:val="21"/>
+          <w:lang w:eastAsia="pt-BR"/>
+          <w14:ligatures w14:val="none"/>
+        </w:rPr>
+        <w:t>Location</w:t>
+      </w:r>
+      <w:proofErr w:type="spellEnd"/>
+      <w:r>
+        <w:rPr>
+          <w:rFonts w:ascii="Arial" w:eastAsia="Times New Roman" w:hAnsi="Arial" w:cs="Arial"/>
+          <w:color w:val="CE9178"/>
+          <w:kern w:val="0"/>
+          <w:sz w:val="21"/>
+          <w:szCs w:val="21"/>
+          <w:lang w:eastAsia="pt-BR"/>
+          <w14:ligatures w14:val="none"/>
+        </w:rPr>
+        <w:t xml:space="preserve">: </w:t>
+      </w:r>
+      <w:proofErr w:type="spellStart"/>
+      <w:r>
+        <w:rPr>
+          <w:rFonts w:ascii="Arial" w:eastAsia="Times New Roman" w:hAnsi="Arial" w:cs="Arial"/>
+          <w:color w:val="CE9178"/>
+          <w:kern w:val="0"/>
+          <w:sz w:val="21"/>
+          <w:szCs w:val="21"/>
+          <w:lang w:eastAsia="pt-BR"/>
+          <w14:ligatures w14:val="none"/>
+        </w:rPr>
+        <w:t>nova_tarefa.php?inclusao</w:t>
+      </w:r>
+      <w:proofErr w:type="spellEnd"/>
+      <w:r>
+        <w:rPr>
+          <w:rFonts w:ascii="Arial" w:eastAsia="Times New Roman" w:hAnsi="Arial" w:cs="Arial"/>
+          <w:color w:val="CE9178"/>
+          <w:kern w:val="0"/>
+          <w:sz w:val="21"/>
+          <w:szCs w:val="21"/>
+          <w:lang w:eastAsia="pt-BR"/>
+          <w14:ligatures w14:val="none"/>
+        </w:rPr>
+        <w:t>=1'</w:t>
+      </w:r>
+      <w:r>
+        <w:rPr>
+          <w:rFonts w:ascii="Arial" w:eastAsia="Times New Roman" w:hAnsi="Arial" w:cs="Arial"/>
+          <w:color w:val="D4D4D4"/>
+          <w:kern w:val="0"/>
+          <w:sz w:val="21"/>
+          <w:szCs w:val="21"/>
+          <w:lang w:eastAsia="pt-BR"/>
+          <w14:ligatures w14:val="none"/>
+        </w:rPr>
+        <w:t>);</w:t>
+      </w:r>
+    </w:p>
+    <w:p>
+      <w:pPr>
+        <w:spacing w:line="240" w:lineRule="auto"/>
+        <w:jc w:val="both"/>
+        <w:rPr>
+          <w:rFonts w:ascii="Arial" w:hAnsi="Arial" w:cs="Arial"/>
+          <w:color w:val="000000" w:themeColor="text1"/>
+          <w:sz w:val="20"/>
+          <w:szCs w:val="20"/>
+        </w:rPr>
+      </w:pPr>
+      <w:r>
+        <w:rPr>
+          <w:rFonts w:ascii="Arial" w:hAnsi="Arial" w:cs="Arial"/>
+          <w:color w:val="000000" w:themeColor="text1"/>
+          <w:sz w:val="20"/>
+          <w:szCs w:val="20"/>
+        </w:rPr>
+        <w:t>Assim que</w:t>
+      </w:r>
+      <w:r>
+        <w:rPr>
+          <w:rFonts w:ascii="Arial" w:hAnsi="Arial" w:cs="Arial"/>
+          <w:color w:val="000000" w:themeColor="text1"/>
+          <w:sz w:val="20"/>
+          <w:szCs w:val="20"/>
+        </w:rPr>
+        <w:t xml:space="preserve"> formulário for enviado, usuário é encaminhado para esta </w:t>
+      </w:r>
+      <w:proofErr w:type="spellStart"/>
+      <w:r>
+        <w:rPr>
+          <w:rFonts w:ascii="Arial" w:hAnsi="Arial" w:cs="Arial"/>
+          <w:color w:val="000000" w:themeColor="text1"/>
+          <w:sz w:val="20"/>
+          <w:szCs w:val="20"/>
+        </w:rPr>
+        <w:t>url</w:t>
+      </w:r>
+      <w:proofErr w:type="spellEnd"/>
+      <w:r>
+        <w:rPr>
+          <w:rFonts w:ascii="Arial" w:hAnsi="Arial" w:cs="Arial"/>
+          <w:color w:val="000000" w:themeColor="text1"/>
+          <w:sz w:val="20"/>
+          <w:szCs w:val="20"/>
+        </w:rPr>
+        <w:t>.</w:t>
+      </w:r>
+    </w:p>
+    <w:p>
+      <w:pPr>
+        <w:spacing w:line="240" w:lineRule="auto"/>
+        <w:jc w:val="both"/>
+        <w:rPr>
+          <w:rFonts w:ascii="Arial" w:hAnsi="Arial" w:cs="Arial"/>
+          <w:color w:val="000000" w:themeColor="text1"/>
+          <w:sz w:val="20"/>
+          <w:szCs w:val="20"/>
+        </w:rPr>
+      </w:pPr>
+    </w:p>
+    <w:p>
+      <w:pPr>
+        <w:shd w:val="clear" w:color="auto" w:fill="1F1F1F"/>
+        <w:spacing w:after="0" w:line="285" w:lineRule="atLeast"/>
+        <w:rPr>
+          <w:rFonts w:ascii="Arial" w:eastAsia="Times New Roman" w:hAnsi="Arial" w:cs="Arial"/>
+          <w:color w:val="CCCCCC"/>
+          <w:kern w:val="0"/>
+          <w:sz w:val="20"/>
+          <w:szCs w:val="20"/>
+          <w:lang w:eastAsia="pt-BR"/>
+          <w14:ligatures w14:val="none"/>
+        </w:rPr>
+      </w:pPr>
+      <w:r>
+        <w:rPr>
+          <w:rFonts w:ascii="Arial" w:eastAsia="Times New Roman" w:hAnsi="Arial" w:cs="Arial"/>
+          <w:color w:val="569CD6"/>
+          <w:kern w:val="0"/>
+          <w:sz w:val="20"/>
+          <w:szCs w:val="20"/>
+          <w:lang w:eastAsia="pt-BR"/>
+          <w14:ligatures w14:val="none"/>
+        </w:rPr>
+        <w:lastRenderedPageBreak/>
+        <w:t>&lt;?</w:t>
+      </w:r>
+      <w:proofErr w:type="spellStart"/>
+      <w:r>
+        <w:rPr>
+          <w:rFonts w:ascii="Arial" w:eastAsia="Times New Roman" w:hAnsi="Arial" w:cs="Arial"/>
+          <w:color w:val="569CD6"/>
+          <w:kern w:val="0"/>
+          <w:sz w:val="20"/>
+          <w:szCs w:val="20"/>
+          <w:lang w:eastAsia="pt-BR"/>
+          <w14:ligatures w14:val="none"/>
+        </w:rPr>
+        <w:t>php</w:t>
+      </w:r>
+      <w:proofErr w:type="spellEnd"/>
+    </w:p>
+    <w:p>
+      <w:pPr>
+        <w:shd w:val="clear" w:color="auto" w:fill="1F1F1F"/>
+        <w:spacing w:after="0" w:line="285" w:lineRule="atLeast"/>
+        <w:rPr>
+          <w:rFonts w:ascii="Arial" w:eastAsia="Times New Roman" w:hAnsi="Arial" w:cs="Arial"/>
+          <w:color w:val="CCCCCC"/>
+          <w:kern w:val="0"/>
+          <w:sz w:val="20"/>
+          <w:szCs w:val="20"/>
+          <w:lang w:eastAsia="pt-BR"/>
+          <w14:ligatures w14:val="none"/>
+        </w:rPr>
+      </w:pPr>
+      <w:r>
+        <w:rPr>
+          <w:rFonts w:ascii="Arial" w:eastAsia="Times New Roman" w:hAnsi="Arial" w:cs="Arial"/>
+          <w:color w:val="D4D4D4"/>
+          <w:kern w:val="0"/>
+          <w:sz w:val="20"/>
+          <w:szCs w:val="20"/>
+          <w:lang w:eastAsia="pt-BR"/>
+          <w14:ligatures w14:val="none"/>
+        </w:rPr>
+        <w:t xml:space="preserve">    </w:t>
+      </w:r>
+      <w:proofErr w:type="spellStart"/>
+      <w:r>
+        <w:rPr>
+          <w:rFonts w:ascii="Arial" w:eastAsia="Times New Roman" w:hAnsi="Arial" w:cs="Arial"/>
+          <w:color w:val="C586C0"/>
+          <w:kern w:val="0"/>
+          <w:sz w:val="20"/>
+          <w:szCs w:val="20"/>
+          <w:lang w:eastAsia="pt-BR"/>
+          <w14:ligatures w14:val="none"/>
+        </w:rPr>
+        <w:t>if</w:t>
+      </w:r>
+      <w:proofErr w:type="spellEnd"/>
+      <w:r>
+        <w:rPr>
+          <w:rFonts w:ascii="Arial" w:eastAsia="Times New Roman" w:hAnsi="Arial" w:cs="Arial"/>
+          <w:color w:val="D4D4D4"/>
+          <w:kern w:val="0"/>
+          <w:sz w:val="20"/>
+          <w:szCs w:val="20"/>
+          <w:lang w:eastAsia="pt-BR"/>
+          <w14:ligatures w14:val="none"/>
+        </w:rPr>
+        <w:t xml:space="preserve"> (</w:t>
+      </w:r>
+      <w:proofErr w:type="spellStart"/>
+      <w:r>
+        <w:rPr>
+          <w:rFonts w:ascii="Arial" w:eastAsia="Times New Roman" w:hAnsi="Arial" w:cs="Arial"/>
+          <w:color w:val="DCDCAA"/>
+          <w:kern w:val="0"/>
+          <w:sz w:val="20"/>
+          <w:szCs w:val="20"/>
+          <w:lang w:eastAsia="pt-BR"/>
+          <w14:ligatures w14:val="none"/>
+        </w:rPr>
+        <w:t>isset</w:t>
+      </w:r>
+      <w:proofErr w:type="spellEnd"/>
+      <w:r>
+        <w:rPr>
+          <w:rFonts w:ascii="Arial" w:eastAsia="Times New Roman" w:hAnsi="Arial" w:cs="Arial"/>
+          <w:color w:val="D4D4D4"/>
+          <w:kern w:val="0"/>
+          <w:sz w:val="20"/>
+          <w:szCs w:val="20"/>
+          <w:lang w:eastAsia="pt-BR"/>
+          <w14:ligatures w14:val="none"/>
+        </w:rPr>
+        <w:t>(</w:t>
+      </w:r>
+      <w:r>
+        <w:rPr>
+          <w:rFonts w:ascii="Arial" w:eastAsia="Times New Roman" w:hAnsi="Arial" w:cs="Arial"/>
+          <w:color w:val="9CDCFE"/>
+          <w:kern w:val="0"/>
+          <w:sz w:val="20"/>
+          <w:szCs w:val="20"/>
+          <w:lang w:eastAsia="pt-BR"/>
+          <w14:ligatures w14:val="none"/>
+        </w:rPr>
+        <w:t>$_GET</w:t>
+      </w:r>
+      <w:r>
+        <w:rPr>
+          <w:rFonts w:ascii="Arial" w:eastAsia="Times New Roman" w:hAnsi="Arial" w:cs="Arial"/>
+          <w:color w:val="D4D4D4"/>
+          <w:kern w:val="0"/>
+          <w:sz w:val="20"/>
+          <w:szCs w:val="20"/>
+          <w:lang w:eastAsia="pt-BR"/>
+          <w14:ligatures w14:val="none"/>
+        </w:rPr>
+        <w:t>[</w:t>
+      </w:r>
+      <w:r>
+        <w:rPr>
+          <w:rFonts w:ascii="Arial" w:eastAsia="Times New Roman" w:hAnsi="Arial" w:cs="Arial"/>
+          <w:color w:val="CE9178"/>
+          <w:kern w:val="0"/>
+          <w:sz w:val="20"/>
+          <w:szCs w:val="20"/>
+          <w:lang w:eastAsia="pt-BR"/>
+          <w14:ligatures w14:val="none"/>
+        </w:rPr>
+        <w:t>'</w:t>
+      </w:r>
+      <w:proofErr w:type="spellStart"/>
+      <w:r>
+        <w:rPr>
+          <w:rFonts w:ascii="Arial" w:eastAsia="Times New Roman" w:hAnsi="Arial" w:cs="Arial"/>
+          <w:color w:val="CE9178"/>
+          <w:kern w:val="0"/>
+          <w:sz w:val="20"/>
+          <w:szCs w:val="20"/>
+          <w:lang w:eastAsia="pt-BR"/>
+          <w14:ligatures w14:val="none"/>
+        </w:rPr>
+        <w:t>inclusao</w:t>
+      </w:r>
+      <w:proofErr w:type="spellEnd"/>
+      <w:r>
+        <w:rPr>
+          <w:rFonts w:ascii="Arial" w:eastAsia="Times New Roman" w:hAnsi="Arial" w:cs="Arial"/>
+          <w:color w:val="CE9178"/>
+          <w:kern w:val="0"/>
+          <w:sz w:val="20"/>
+          <w:szCs w:val="20"/>
+          <w:lang w:eastAsia="pt-BR"/>
+          <w14:ligatures w14:val="none"/>
+        </w:rPr>
+        <w:t>'</w:t>
+      </w:r>
+      <w:r>
+        <w:rPr>
+          <w:rFonts w:ascii="Arial" w:eastAsia="Times New Roman" w:hAnsi="Arial" w:cs="Arial"/>
+          <w:color w:val="D4D4D4"/>
+          <w:kern w:val="0"/>
+          <w:sz w:val="20"/>
+          <w:szCs w:val="20"/>
+          <w:lang w:eastAsia="pt-BR"/>
+          <w14:ligatures w14:val="none"/>
+        </w:rPr>
+        <w:t xml:space="preserve">]) &amp;&amp; </w:t>
+      </w:r>
+      <w:r>
+        <w:rPr>
+          <w:rFonts w:ascii="Arial" w:eastAsia="Times New Roman" w:hAnsi="Arial" w:cs="Arial"/>
+          <w:color w:val="9CDCFE"/>
+          <w:kern w:val="0"/>
+          <w:sz w:val="20"/>
+          <w:szCs w:val="20"/>
+          <w:lang w:eastAsia="pt-BR"/>
+          <w14:ligatures w14:val="none"/>
+        </w:rPr>
+        <w:t>$_GET</w:t>
+      </w:r>
+      <w:r>
+        <w:rPr>
+          <w:rFonts w:ascii="Arial" w:eastAsia="Times New Roman" w:hAnsi="Arial" w:cs="Arial"/>
+          <w:color w:val="D4D4D4"/>
+          <w:kern w:val="0"/>
+          <w:sz w:val="20"/>
+          <w:szCs w:val="20"/>
+          <w:lang w:eastAsia="pt-BR"/>
+          <w14:ligatures w14:val="none"/>
+        </w:rPr>
+        <w:t>[</w:t>
+      </w:r>
+      <w:r>
+        <w:rPr>
+          <w:rFonts w:ascii="Arial" w:eastAsia="Times New Roman" w:hAnsi="Arial" w:cs="Arial"/>
+          <w:color w:val="CE9178"/>
+          <w:kern w:val="0"/>
+          <w:sz w:val="20"/>
+          <w:szCs w:val="20"/>
+          <w:lang w:eastAsia="pt-BR"/>
+          <w14:ligatures w14:val="none"/>
+        </w:rPr>
+        <w:t>'</w:t>
+      </w:r>
+      <w:proofErr w:type="spellStart"/>
+      <w:r>
+        <w:rPr>
+          <w:rFonts w:ascii="Arial" w:eastAsia="Times New Roman" w:hAnsi="Arial" w:cs="Arial"/>
+          <w:color w:val="CE9178"/>
+          <w:kern w:val="0"/>
+          <w:sz w:val="20"/>
+          <w:szCs w:val="20"/>
+          <w:lang w:eastAsia="pt-BR"/>
+          <w14:ligatures w14:val="none"/>
+        </w:rPr>
+        <w:t>inclusao</w:t>
+      </w:r>
+      <w:proofErr w:type="spellEnd"/>
+      <w:r>
+        <w:rPr>
+          <w:rFonts w:ascii="Arial" w:eastAsia="Times New Roman" w:hAnsi="Arial" w:cs="Arial"/>
+          <w:color w:val="CE9178"/>
+          <w:kern w:val="0"/>
+          <w:sz w:val="20"/>
+          <w:szCs w:val="20"/>
+          <w:lang w:eastAsia="pt-BR"/>
+          <w14:ligatures w14:val="none"/>
+        </w:rPr>
+        <w:t>'</w:t>
+      </w:r>
+      <w:r>
+        <w:rPr>
+          <w:rFonts w:ascii="Arial" w:eastAsia="Times New Roman" w:hAnsi="Arial" w:cs="Arial"/>
+          <w:color w:val="D4D4D4"/>
+          <w:kern w:val="0"/>
+          <w:sz w:val="20"/>
+          <w:szCs w:val="20"/>
+          <w:lang w:eastAsia="pt-BR"/>
+          <w14:ligatures w14:val="none"/>
+        </w:rPr>
+        <w:t xml:space="preserve">] == </w:t>
+      </w:r>
+      <w:r>
+        <w:rPr>
+          <w:rFonts w:ascii="Arial" w:eastAsia="Times New Roman" w:hAnsi="Arial" w:cs="Arial"/>
+          <w:color w:val="B5CEA8"/>
+          <w:kern w:val="0"/>
+          <w:sz w:val="20"/>
+          <w:szCs w:val="20"/>
+          <w:lang w:eastAsia="pt-BR"/>
+          <w14:ligatures w14:val="none"/>
+        </w:rPr>
+        <w:t>1</w:t>
+      </w:r>
+      <w:r>
+        <w:rPr>
+          <w:rFonts w:ascii="Arial" w:eastAsia="Times New Roman" w:hAnsi="Arial" w:cs="Arial"/>
+          <w:color w:val="D4D4D4"/>
+          <w:kern w:val="0"/>
+          <w:sz w:val="20"/>
+          <w:szCs w:val="20"/>
+          <w:lang w:eastAsia="pt-BR"/>
+          <w14:ligatures w14:val="none"/>
+        </w:rPr>
+        <w:t>) {</w:t>
+      </w:r>
+    </w:p>
+    <w:p>
+      <w:pPr>
+        <w:spacing w:line="240" w:lineRule="auto"/>
+        <w:jc w:val="both"/>
+        <w:rPr>
+          <w:rFonts w:ascii="Arial" w:hAnsi="Arial" w:cs="Arial"/>
+          <w:color w:val="000000" w:themeColor="text1"/>
+          <w:sz w:val="20"/>
+          <w:szCs w:val="20"/>
+        </w:rPr>
+      </w:pPr>
+      <w:proofErr w:type="spellStart"/>
+      <w:r>
+        <w:rPr>
+          <w:rFonts w:ascii="Arial" w:hAnsi="Arial" w:cs="Arial"/>
+          <w:b/>
+          <w:bCs/>
+          <w:color w:val="000000" w:themeColor="text1"/>
+          <w:sz w:val="20"/>
+          <w:szCs w:val="20"/>
+        </w:rPr>
+        <w:t>Isset</w:t>
+      </w:r>
+      <w:proofErr w:type="spellEnd"/>
+      <w:r>
+        <w:rPr>
+          <w:rFonts w:ascii="Arial" w:hAnsi="Arial" w:cs="Arial"/>
+          <w:color w:val="000000" w:themeColor="text1"/>
+          <w:sz w:val="20"/>
+          <w:szCs w:val="20"/>
+        </w:rPr>
+        <w:t xml:space="preserve"> – verifica se a variável existe.</w:t>
+      </w:r>
+    </w:p>
+    <w:p>
+      <w:pPr>
+        <w:spacing w:line="240" w:lineRule="auto"/>
+        <w:jc w:val="both"/>
+        <w:rPr>
+          <w:rFonts w:ascii="Arial" w:hAnsi="Arial" w:cs="Arial"/>
+          <w:color w:val="000000" w:themeColor="text1"/>
+          <w:sz w:val="20"/>
+          <w:szCs w:val="20"/>
+        </w:rPr>
+      </w:pPr>
+      <w:r>
+        <w:rPr>
+          <w:rFonts w:ascii="Arial" w:hAnsi="Arial" w:cs="Arial"/>
+          <w:color w:val="000000" w:themeColor="text1"/>
+          <w:sz w:val="20"/>
+          <w:szCs w:val="20"/>
+        </w:rPr>
+        <w:t>Verificando se na super b=global GET existe o valor incluso e se ele é igual a um.</w:t>
+      </w:r>
+    </w:p>
+    <w:p>
+      <w:pPr>
+        <w:shd w:val="clear" w:color="auto" w:fill="1F1F1F"/>
+        <w:spacing w:after="0" w:line="285" w:lineRule="atLeast"/>
+        <w:rPr>
+          <w:rFonts w:ascii="Arial" w:eastAsia="Times New Roman" w:hAnsi="Arial" w:cs="Arial"/>
+          <w:color w:val="CCCCCC"/>
+          <w:kern w:val="0"/>
+          <w:sz w:val="20"/>
+          <w:szCs w:val="20"/>
+          <w:lang w:eastAsia="pt-BR"/>
+          <w14:ligatures w14:val="none"/>
+        </w:rPr>
+      </w:pPr>
+      <w:r>
+        <w:rPr>
+          <w:rFonts w:ascii="Arial" w:eastAsia="Times New Roman" w:hAnsi="Arial" w:cs="Arial"/>
+          <w:color w:val="569CD6"/>
+          <w:kern w:val="0"/>
+          <w:sz w:val="20"/>
+          <w:szCs w:val="20"/>
+          <w:lang w:eastAsia="pt-BR"/>
+          <w14:ligatures w14:val="none"/>
+        </w:rPr>
+        <w:t>?&gt;</w:t>
+      </w:r>
+    </w:p>
+    <w:p>
+      <w:pPr>
+        <w:shd w:val="clear" w:color="auto" w:fill="1F1F1F"/>
+        <w:spacing w:after="0" w:line="285" w:lineRule="atLeast"/>
+        <w:rPr>
+          <w:rFonts w:ascii="Arial" w:eastAsia="Times New Roman" w:hAnsi="Arial" w:cs="Arial"/>
+          <w:color w:val="CCCCCC"/>
+          <w:kern w:val="0"/>
+          <w:sz w:val="20"/>
+          <w:szCs w:val="20"/>
+          <w:lang w:eastAsia="pt-BR"/>
+          <w14:ligatures w14:val="none"/>
+        </w:rPr>
+      </w:pPr>
+      <w:r>
+        <w:rPr>
+          <w:rFonts w:ascii="Arial" w:eastAsia="Times New Roman" w:hAnsi="Arial" w:cs="Arial"/>
+          <w:color w:val="CCCCCC"/>
+          <w:kern w:val="0"/>
+          <w:sz w:val="20"/>
+          <w:szCs w:val="20"/>
+          <w:lang w:eastAsia="pt-BR"/>
+          <w14:ligatures w14:val="none"/>
+        </w:rPr>
+        <w:t xml:space="preserve">        </w:t>
+      </w:r>
+      <w:r>
+        <w:rPr>
+          <w:rFonts w:ascii="Arial" w:eastAsia="Times New Roman" w:hAnsi="Arial" w:cs="Arial"/>
+          <w:color w:val="808080"/>
+          <w:kern w:val="0"/>
+          <w:sz w:val="20"/>
+          <w:szCs w:val="20"/>
+          <w:lang w:eastAsia="pt-BR"/>
+          <w14:ligatures w14:val="none"/>
+        </w:rPr>
+        <w:t>&lt;</w:t>
+      </w:r>
+      <w:proofErr w:type="spellStart"/>
+      <w:r>
+        <w:rPr>
+          <w:rFonts w:ascii="Arial" w:eastAsia="Times New Roman" w:hAnsi="Arial" w:cs="Arial"/>
+          <w:color w:val="569CD6"/>
+          <w:kern w:val="0"/>
+          <w:sz w:val="20"/>
+          <w:szCs w:val="20"/>
+          <w:lang w:eastAsia="pt-BR"/>
+          <w14:ligatures w14:val="none"/>
+        </w:rPr>
+        <w:t>div</w:t>
+      </w:r>
+      <w:proofErr w:type="spellEnd"/>
+      <w:r>
+        <w:rPr>
+          <w:rFonts w:ascii="Arial" w:eastAsia="Times New Roman" w:hAnsi="Arial" w:cs="Arial"/>
+          <w:color w:val="CCCCCC"/>
+          <w:kern w:val="0"/>
+          <w:sz w:val="20"/>
+          <w:szCs w:val="20"/>
+          <w:lang w:eastAsia="pt-BR"/>
+          <w14:ligatures w14:val="none"/>
+        </w:rPr>
+        <w:t xml:space="preserve"> </w:t>
+      </w:r>
+      <w:proofErr w:type="spellStart"/>
+      <w:r>
+        <w:rPr>
+          <w:rFonts w:ascii="Arial" w:eastAsia="Times New Roman" w:hAnsi="Arial" w:cs="Arial"/>
+          <w:color w:val="9CDCFE"/>
+          <w:kern w:val="0"/>
+          <w:sz w:val="20"/>
+          <w:szCs w:val="20"/>
+          <w:lang w:eastAsia="pt-BR"/>
+          <w14:ligatures w14:val="none"/>
+        </w:rPr>
+        <w:t>class</w:t>
+      </w:r>
+      <w:proofErr w:type="spellEnd"/>
+      <w:r>
+        <w:rPr>
+          <w:rFonts w:ascii="Arial" w:eastAsia="Times New Roman" w:hAnsi="Arial" w:cs="Arial"/>
+          <w:color w:val="CCCCCC"/>
+          <w:kern w:val="0"/>
+          <w:sz w:val="20"/>
+          <w:szCs w:val="20"/>
+          <w:lang w:eastAsia="pt-BR"/>
+          <w14:ligatures w14:val="none"/>
+        </w:rPr>
+        <w:t>=</w:t>
+      </w:r>
+      <w:r>
+        <w:rPr>
+          <w:rFonts w:ascii="Arial" w:eastAsia="Times New Roman" w:hAnsi="Arial" w:cs="Arial"/>
+          <w:color w:val="CE9178"/>
+          <w:kern w:val="0"/>
+          <w:sz w:val="20"/>
+          <w:szCs w:val="20"/>
+          <w:lang w:eastAsia="pt-BR"/>
+          <w14:ligatures w14:val="none"/>
+        </w:rPr>
+        <w:t>"</w:t>
+      </w:r>
+      <w:proofErr w:type="spellStart"/>
+      <w:r>
+        <w:rPr>
+          <w:rFonts w:ascii="Arial" w:eastAsia="Times New Roman" w:hAnsi="Arial" w:cs="Arial"/>
+          <w:color w:val="CE9178"/>
+          <w:kern w:val="0"/>
+          <w:sz w:val="20"/>
+          <w:szCs w:val="20"/>
+          <w:lang w:eastAsia="pt-BR"/>
+          <w14:ligatures w14:val="none"/>
+        </w:rPr>
+        <w:t>bg-success</w:t>
+      </w:r>
+      <w:proofErr w:type="spellEnd"/>
+      <w:r>
+        <w:rPr>
+          <w:rFonts w:ascii="Arial" w:eastAsia="Times New Roman" w:hAnsi="Arial" w:cs="Arial"/>
+          <w:color w:val="CE9178"/>
+          <w:kern w:val="0"/>
+          <w:sz w:val="20"/>
+          <w:szCs w:val="20"/>
+          <w:lang w:eastAsia="pt-BR"/>
+          <w14:ligatures w14:val="none"/>
+        </w:rPr>
+        <w:t xml:space="preserve"> pt-2 </w:t>
+      </w:r>
+      <w:proofErr w:type="spellStart"/>
+      <w:r>
+        <w:rPr>
+          <w:rFonts w:ascii="Arial" w:eastAsia="Times New Roman" w:hAnsi="Arial" w:cs="Arial"/>
+          <w:color w:val="CE9178"/>
+          <w:kern w:val="0"/>
+          <w:sz w:val="20"/>
+          <w:szCs w:val="20"/>
+          <w:lang w:eastAsia="pt-BR"/>
+          <w14:ligatures w14:val="none"/>
+        </w:rPr>
+        <w:t>text-white</w:t>
+      </w:r>
+      <w:proofErr w:type="spellEnd"/>
+      <w:r>
+        <w:rPr>
+          <w:rFonts w:ascii="Arial" w:eastAsia="Times New Roman" w:hAnsi="Arial" w:cs="Arial"/>
+          <w:color w:val="CE9178"/>
+          <w:kern w:val="0"/>
+          <w:sz w:val="20"/>
+          <w:szCs w:val="20"/>
+          <w:lang w:eastAsia="pt-BR"/>
+          <w14:ligatures w14:val="none"/>
+        </w:rPr>
+        <w:t xml:space="preserve"> d-</w:t>
+      </w:r>
+      <w:proofErr w:type="spellStart"/>
+      <w:r>
+        <w:rPr>
+          <w:rFonts w:ascii="Arial" w:eastAsia="Times New Roman" w:hAnsi="Arial" w:cs="Arial"/>
+          <w:color w:val="CE9178"/>
+          <w:kern w:val="0"/>
+          <w:sz w:val="20"/>
+          <w:szCs w:val="20"/>
+          <w:lang w:eastAsia="pt-BR"/>
+          <w14:ligatures w14:val="none"/>
+        </w:rPr>
+        <w:t>flex</w:t>
+      </w:r>
+      <w:proofErr w:type="spellEnd"/>
+      <w:r>
+        <w:rPr>
+          <w:rFonts w:ascii="Arial" w:eastAsia="Times New Roman" w:hAnsi="Arial" w:cs="Arial"/>
+          <w:color w:val="CE9178"/>
+          <w:kern w:val="0"/>
+          <w:sz w:val="20"/>
+          <w:szCs w:val="20"/>
+          <w:lang w:eastAsia="pt-BR"/>
+          <w14:ligatures w14:val="none"/>
+        </w:rPr>
+        <w:t xml:space="preserve"> </w:t>
+      </w:r>
+      <w:proofErr w:type="spellStart"/>
+      <w:r>
+        <w:rPr>
+          <w:rFonts w:ascii="Arial" w:eastAsia="Times New Roman" w:hAnsi="Arial" w:cs="Arial"/>
+          <w:color w:val="CE9178"/>
+          <w:kern w:val="0"/>
+          <w:sz w:val="20"/>
+          <w:szCs w:val="20"/>
+          <w:lang w:eastAsia="pt-BR"/>
+          <w14:ligatures w14:val="none"/>
+        </w:rPr>
+        <w:t>justify</w:t>
+      </w:r>
+      <w:proofErr w:type="spellEnd"/>
+      <w:r>
+        <w:rPr>
+          <w:rFonts w:ascii="Arial" w:eastAsia="Times New Roman" w:hAnsi="Arial" w:cs="Arial"/>
+          <w:color w:val="CE9178"/>
+          <w:kern w:val="0"/>
+          <w:sz w:val="20"/>
+          <w:szCs w:val="20"/>
+          <w:lang w:eastAsia="pt-BR"/>
+          <w14:ligatures w14:val="none"/>
+        </w:rPr>
+        <w:t>-</w:t>
+      </w:r>
+      <w:proofErr w:type="spellStart"/>
+      <w:r>
+        <w:rPr>
+          <w:rFonts w:ascii="Arial" w:eastAsia="Times New Roman" w:hAnsi="Arial" w:cs="Arial"/>
+          <w:color w:val="CE9178"/>
+          <w:kern w:val="0"/>
+          <w:sz w:val="20"/>
+          <w:szCs w:val="20"/>
+          <w:lang w:eastAsia="pt-BR"/>
+          <w14:ligatures w14:val="none"/>
+        </w:rPr>
+        <w:t>content</w:t>
+      </w:r>
+      <w:proofErr w:type="spellEnd"/>
+      <w:r>
+        <w:rPr>
+          <w:rFonts w:ascii="Arial" w:eastAsia="Times New Roman" w:hAnsi="Arial" w:cs="Arial"/>
+          <w:color w:val="CE9178"/>
+          <w:kern w:val="0"/>
+          <w:sz w:val="20"/>
+          <w:szCs w:val="20"/>
+          <w:lang w:eastAsia="pt-BR"/>
+          <w14:ligatures w14:val="none"/>
+        </w:rPr>
+        <w:t>-center"</w:t>
+      </w:r>
+      <w:r>
+        <w:rPr>
+          <w:rFonts w:ascii="Arial" w:eastAsia="Times New Roman" w:hAnsi="Arial" w:cs="Arial"/>
+          <w:color w:val="808080"/>
+          <w:kern w:val="0"/>
+          <w:sz w:val="20"/>
+          <w:szCs w:val="20"/>
+          <w:lang w:eastAsia="pt-BR"/>
+          <w14:ligatures w14:val="none"/>
+        </w:rPr>
+        <w:t>&gt;</w:t>
+      </w:r>
+    </w:p>
+    <w:p>
+      <w:pPr>
+        <w:shd w:val="clear" w:color="auto" w:fill="1F1F1F"/>
+        <w:spacing w:after="0" w:line="285" w:lineRule="atLeast"/>
+        <w:rPr>
+          <w:rFonts w:ascii="Arial" w:eastAsia="Times New Roman" w:hAnsi="Arial" w:cs="Arial"/>
+          <w:color w:val="CCCCCC"/>
+          <w:kern w:val="0"/>
+          <w:sz w:val="20"/>
+          <w:szCs w:val="20"/>
+          <w:lang w:eastAsia="pt-BR"/>
+          <w14:ligatures w14:val="none"/>
+        </w:rPr>
+      </w:pPr>
+      <w:r>
+        <w:rPr>
+          <w:rFonts w:ascii="Arial" w:eastAsia="Times New Roman" w:hAnsi="Arial" w:cs="Arial"/>
+          <w:color w:val="CCCCCC"/>
+          <w:kern w:val="0"/>
+          <w:sz w:val="20"/>
+          <w:szCs w:val="20"/>
+          <w:lang w:eastAsia="pt-BR"/>
+          <w14:ligatures w14:val="none"/>
+        </w:rPr>
+        <w:t xml:space="preserve">            </w:t>
+      </w:r>
+      <w:r>
+        <w:rPr>
+          <w:rFonts w:ascii="Arial" w:eastAsia="Times New Roman" w:hAnsi="Arial" w:cs="Arial"/>
+          <w:color w:val="808080"/>
+          <w:kern w:val="0"/>
+          <w:sz w:val="20"/>
+          <w:szCs w:val="20"/>
+          <w:lang w:eastAsia="pt-BR"/>
+          <w14:ligatures w14:val="none"/>
+        </w:rPr>
+        <w:t>&lt;</w:t>
+      </w:r>
+      <w:r>
+        <w:rPr>
+          <w:rFonts w:ascii="Arial" w:eastAsia="Times New Roman" w:hAnsi="Arial" w:cs="Arial"/>
+          <w:color w:val="569CD6"/>
+          <w:kern w:val="0"/>
+          <w:sz w:val="20"/>
+          <w:szCs w:val="20"/>
+          <w:lang w:eastAsia="pt-BR"/>
+          <w14:ligatures w14:val="none"/>
+        </w:rPr>
+        <w:t>h5</w:t>
+      </w:r>
+      <w:r>
+        <w:rPr>
+          <w:rFonts w:ascii="Arial" w:eastAsia="Times New Roman" w:hAnsi="Arial" w:cs="Arial"/>
+          <w:color w:val="808080"/>
+          <w:kern w:val="0"/>
+          <w:sz w:val="20"/>
+          <w:szCs w:val="20"/>
+          <w:lang w:eastAsia="pt-BR"/>
+          <w14:ligatures w14:val="none"/>
+        </w:rPr>
+        <w:t>&gt;</w:t>
+      </w:r>
+      <w:r>
+        <w:rPr>
+          <w:rFonts w:ascii="Arial" w:eastAsia="Times New Roman" w:hAnsi="Arial" w:cs="Arial"/>
+          <w:color w:val="CCCCCC"/>
+          <w:kern w:val="0"/>
+          <w:sz w:val="20"/>
+          <w:szCs w:val="20"/>
+          <w:lang w:eastAsia="pt-BR"/>
+          <w14:ligatures w14:val="none"/>
+        </w:rPr>
+        <w:t>Tarefa inserida com sucesso!</w:t>
+      </w:r>
+      <w:r>
+        <w:rPr>
+          <w:rFonts w:ascii="Arial" w:eastAsia="Times New Roman" w:hAnsi="Arial" w:cs="Arial"/>
+          <w:color w:val="CCCCCC"/>
+          <w:kern w:val="0"/>
+          <w:sz w:val="20"/>
+          <w:szCs w:val="20"/>
+          <w:lang w:eastAsia="pt-BR"/>
+          <w14:ligatures w14:val="none"/>
+        </w:rPr>
+        <w:t xml:space="preserve"> </w:t>
+      </w:r>
+      <w:r>
+        <w:rPr>
+          <w:rFonts w:ascii="Arial" w:eastAsia="Times New Roman" w:hAnsi="Arial" w:cs="Arial"/>
+          <w:color w:val="808080"/>
+          <w:kern w:val="0"/>
+          <w:sz w:val="20"/>
+          <w:szCs w:val="20"/>
+          <w:lang w:eastAsia="pt-BR"/>
+          <w14:ligatures w14:val="none"/>
+        </w:rPr>
+        <w:t>&lt;/</w:t>
+      </w:r>
+      <w:r>
+        <w:rPr>
+          <w:rFonts w:ascii="Arial" w:eastAsia="Times New Roman" w:hAnsi="Arial" w:cs="Arial"/>
+          <w:color w:val="569CD6"/>
+          <w:kern w:val="0"/>
+          <w:sz w:val="20"/>
+          <w:szCs w:val="20"/>
+          <w:lang w:eastAsia="pt-BR"/>
+          <w14:ligatures w14:val="none"/>
+        </w:rPr>
+        <w:t>h5</w:t>
+      </w:r>
+      <w:r>
+        <w:rPr>
+          <w:rFonts w:ascii="Arial" w:eastAsia="Times New Roman" w:hAnsi="Arial" w:cs="Arial"/>
+          <w:color w:val="808080"/>
+          <w:kern w:val="0"/>
+          <w:sz w:val="20"/>
+          <w:szCs w:val="20"/>
+          <w:lang w:eastAsia="pt-BR"/>
+          <w14:ligatures w14:val="none"/>
+        </w:rPr>
+        <w:t>&gt;</w:t>
+      </w:r>
+    </w:p>
+    <w:p>
+      <w:pPr>
+        <w:shd w:val="clear" w:color="auto" w:fill="1F1F1F"/>
+        <w:spacing w:after="0" w:line="285" w:lineRule="atLeast"/>
+        <w:rPr>
+          <w:rFonts w:ascii="Arial" w:eastAsia="Times New Roman" w:hAnsi="Arial" w:cs="Arial"/>
+          <w:color w:val="CCCCCC"/>
+          <w:kern w:val="0"/>
+          <w:sz w:val="20"/>
+          <w:szCs w:val="20"/>
+          <w:lang w:eastAsia="pt-BR"/>
+          <w14:ligatures w14:val="none"/>
+        </w:rPr>
+      </w:pPr>
+      <w:r>
+        <w:rPr>
+          <w:rFonts w:ascii="Arial" w:eastAsia="Times New Roman" w:hAnsi="Arial" w:cs="Arial"/>
+          <w:color w:val="CCCCCC"/>
+          <w:kern w:val="0"/>
+          <w:sz w:val="20"/>
+          <w:szCs w:val="20"/>
+          <w:lang w:eastAsia="pt-BR"/>
+          <w14:ligatures w14:val="none"/>
+        </w:rPr>
+        <w:t xml:space="preserve">        </w:t>
+      </w:r>
+      <w:r>
+        <w:rPr>
+          <w:rFonts w:ascii="Arial" w:eastAsia="Times New Roman" w:hAnsi="Arial" w:cs="Arial"/>
+          <w:color w:val="808080"/>
+          <w:kern w:val="0"/>
+          <w:sz w:val="20"/>
+          <w:szCs w:val="20"/>
+          <w:lang w:eastAsia="pt-BR"/>
+          <w14:ligatures w14:val="none"/>
+        </w:rPr>
+        <w:t>&lt;/</w:t>
+      </w:r>
+      <w:proofErr w:type="spellStart"/>
+      <w:r>
+        <w:rPr>
+          <w:rFonts w:ascii="Arial" w:eastAsia="Times New Roman" w:hAnsi="Arial" w:cs="Arial"/>
+          <w:color w:val="569CD6"/>
+          <w:kern w:val="0"/>
+          <w:sz w:val="20"/>
+          <w:szCs w:val="20"/>
+          <w:lang w:eastAsia="pt-BR"/>
+          <w14:ligatures w14:val="none"/>
+        </w:rPr>
+        <w:t>div</w:t>
+      </w:r>
+      <w:proofErr w:type="spellEnd"/>
+      <w:r>
+        <w:rPr>
+          <w:rFonts w:ascii="Arial" w:eastAsia="Times New Roman" w:hAnsi="Arial" w:cs="Arial"/>
+          <w:color w:val="808080"/>
+          <w:kern w:val="0"/>
+          <w:sz w:val="20"/>
+          <w:szCs w:val="20"/>
+          <w:lang w:eastAsia="pt-BR"/>
+          <w14:ligatures w14:val="none"/>
+        </w:rPr>
+        <w:t>&gt;</w:t>
+      </w:r>
+    </w:p>
+    <w:p>
+      <w:pPr>
+        <w:shd w:val="clear" w:color="auto" w:fill="1F1F1F"/>
+        <w:spacing w:after="0" w:line="285" w:lineRule="atLeast"/>
+        <w:rPr>
+          <w:rFonts w:ascii="Arial" w:eastAsia="Times New Roman" w:hAnsi="Arial" w:cs="Arial"/>
+          <w:color w:val="CCCCCC"/>
+          <w:kern w:val="0"/>
+          <w:sz w:val="20"/>
+          <w:szCs w:val="20"/>
+          <w:lang w:eastAsia="pt-BR"/>
+          <w14:ligatures w14:val="none"/>
+        </w:rPr>
+      </w:pPr>
+      <w:r>
+        <w:rPr>
+          <w:rFonts w:ascii="Arial" w:eastAsia="Times New Roman" w:hAnsi="Arial" w:cs="Arial"/>
+          <w:color w:val="CCCCCC"/>
+          <w:kern w:val="0"/>
+          <w:sz w:val="20"/>
+          <w:szCs w:val="20"/>
+          <w:lang w:eastAsia="pt-BR"/>
+          <w14:ligatures w14:val="none"/>
+        </w:rPr>
+        <w:t xml:space="preserve">    </w:t>
+      </w:r>
+      <w:r>
+        <w:rPr>
+          <w:rFonts w:ascii="Arial" w:eastAsia="Times New Roman" w:hAnsi="Arial" w:cs="Arial"/>
+          <w:color w:val="569CD6"/>
+          <w:kern w:val="0"/>
+          <w:sz w:val="20"/>
+          <w:szCs w:val="20"/>
+          <w:lang w:eastAsia="pt-BR"/>
+          <w14:ligatures w14:val="none"/>
+        </w:rPr>
+        <w:t>&lt;?</w:t>
+      </w:r>
+      <w:proofErr w:type="spellStart"/>
+      <w:proofErr w:type="gramStart"/>
+      <w:r>
+        <w:rPr>
+          <w:rFonts w:ascii="Arial" w:eastAsia="Times New Roman" w:hAnsi="Arial" w:cs="Arial"/>
+          <w:color w:val="569CD6"/>
+          <w:kern w:val="0"/>
+          <w:sz w:val="20"/>
+          <w:szCs w:val="20"/>
+          <w:lang w:eastAsia="pt-BR"/>
+          <w14:ligatures w14:val="none"/>
+        </w:rPr>
+        <w:t>php</w:t>
+      </w:r>
+      <w:proofErr w:type="spellEnd"/>
+      <w:r>
+        <w:rPr>
+          <w:rFonts w:ascii="Arial" w:eastAsia="Times New Roman" w:hAnsi="Arial" w:cs="Arial"/>
+          <w:color w:val="D4D4D4"/>
+          <w:kern w:val="0"/>
+          <w:sz w:val="20"/>
+          <w:szCs w:val="20"/>
+          <w:lang w:eastAsia="pt-BR"/>
+          <w14:ligatures w14:val="none"/>
+        </w:rPr>
+        <w:t xml:space="preserve"> }</w:t>
+      </w:r>
+      <w:proofErr w:type="gramEnd"/>
+      <w:r>
+        <w:rPr>
+          <w:rFonts w:ascii="Arial" w:eastAsia="Times New Roman" w:hAnsi="Arial" w:cs="Arial"/>
+          <w:color w:val="D4D4D4"/>
+          <w:kern w:val="0"/>
+          <w:sz w:val="20"/>
+          <w:szCs w:val="20"/>
+          <w:lang w:eastAsia="pt-BR"/>
+          <w14:ligatures w14:val="none"/>
+        </w:rPr>
+        <w:t xml:space="preserve"> </w:t>
+      </w:r>
+      <w:r>
+        <w:rPr>
+          <w:rFonts w:ascii="Arial" w:eastAsia="Times New Roman" w:hAnsi="Arial" w:cs="Arial"/>
+          <w:color w:val="569CD6"/>
+          <w:kern w:val="0"/>
+          <w:sz w:val="20"/>
+          <w:szCs w:val="20"/>
+          <w:lang w:eastAsia="pt-BR"/>
+          <w14:ligatures w14:val="none"/>
+        </w:rPr>
+        <w:t>?&gt;</w:t>
+      </w:r>
+    </w:p>
+    <w:p>
+      <w:pPr>
+        <w:spacing w:line="240" w:lineRule="auto"/>
+        <w:jc w:val="both"/>
+        <w:rPr>
+          <w:rFonts w:ascii="Arial" w:hAnsi="Arial" w:cs="Arial"/>
+          <w:color w:val="000000" w:themeColor="text1"/>
+          <w:sz w:val="20"/>
+          <w:szCs w:val="20"/>
         </w:rPr>
       </w:pPr>
     </w:p>

</xml_diff>

<commit_message>
Listando registros - 1
</commit_message>
<xml_diff>
--- a/app_lista tarefas.docx
+++ b/app_lista tarefas.docx
@@ -8275,6 +8275,2420 @@
           <w:color w:val="000000" w:themeColor="text1"/>
           <w:sz w:val="20"/>
           <w:szCs w:val="20"/>
+        </w:rPr>
+      </w:pPr>
+    </w:p>
+    <w:p>
+      <w:pPr>
+        <w:spacing w:line="240" w:lineRule="auto"/>
+        <w:jc w:val="both"/>
+        <w:rPr>
+          <w:rFonts w:ascii="Arial" w:hAnsi="Arial" w:cs="Arial"/>
+          <w:color w:val="000000" w:themeColor="text1"/>
+          <w:sz w:val="20"/>
+          <w:szCs w:val="20"/>
+        </w:rPr>
+      </w:pPr>
+    </w:p>
+    <w:p>
+      <w:pPr>
+        <w:spacing w:line="240" w:lineRule="auto"/>
+        <w:jc w:val="both"/>
+        <w:rPr>
+          <w:rFonts w:ascii="Arial" w:hAnsi="Arial" w:cs="Arial"/>
+          <w:b/>
+          <w:bCs/>
+          <w:color w:val="000000" w:themeColor="text1"/>
+          <w:sz w:val="24"/>
+          <w:szCs w:val="24"/>
+        </w:rPr>
+      </w:pPr>
+      <w:r>
+        <w:rPr>
+          <w:rFonts w:ascii="Arial" w:hAnsi="Arial" w:cs="Arial"/>
+          <w:b/>
+          <w:bCs/>
+          <w:color w:val="000000" w:themeColor="text1"/>
+          <w:sz w:val="24"/>
+          <w:szCs w:val="24"/>
+        </w:rPr>
+        <w:t>Listando registros – 1</w:t>
+      </w:r>
+    </w:p>
+    <w:p>
+      <w:pPr>
+        <w:spacing w:line="240" w:lineRule="auto"/>
+        <w:jc w:val="both"/>
+        <w:rPr>
+          <w:rFonts w:ascii="Arial" w:hAnsi="Arial" w:cs="Arial"/>
+          <w:color w:val="000000" w:themeColor="text1"/>
+          <w:sz w:val="24"/>
+          <w:szCs w:val="24"/>
+        </w:rPr>
+      </w:pPr>
+      <w:r>
+        <w:rPr>
+          <w:rFonts w:ascii="Arial" w:hAnsi="Arial" w:cs="Arial"/>
+          <w:color w:val="000000" w:themeColor="text1"/>
+          <w:sz w:val="24"/>
+          <w:szCs w:val="24"/>
+        </w:rPr>
+        <w:t>Será feito u</w:t>
+      </w:r>
+      <w:r>
+        <w:rPr>
+          <w:rFonts w:ascii="Arial" w:hAnsi="Arial" w:cs="Arial"/>
+          <w:color w:val="000000" w:themeColor="text1"/>
+          <w:sz w:val="24"/>
+          <w:szCs w:val="24"/>
+        </w:rPr>
+        <w:t xml:space="preserve">ma </w:t>
+      </w:r>
+      <w:proofErr w:type="spellStart"/>
+      <w:r>
+        <w:rPr>
+          <w:rFonts w:ascii="Arial" w:hAnsi="Arial" w:cs="Arial"/>
+          <w:b/>
+          <w:bCs/>
+          <w:color w:val="000000" w:themeColor="text1"/>
+          <w:sz w:val="24"/>
+          <w:szCs w:val="24"/>
+        </w:rPr>
+        <w:t>refatoração</w:t>
+      </w:r>
+      <w:proofErr w:type="spellEnd"/>
+      <w:r>
+        <w:rPr>
+          <w:rFonts w:ascii="Arial" w:hAnsi="Arial" w:cs="Arial"/>
+          <w:color w:val="000000" w:themeColor="text1"/>
+          <w:sz w:val="24"/>
+          <w:szCs w:val="24"/>
+        </w:rPr>
+        <w:t xml:space="preserve">, </w:t>
+      </w:r>
+      <w:r>
+        <w:rPr>
+          <w:rFonts w:ascii="Arial" w:hAnsi="Arial" w:cs="Arial"/>
+          <w:b/>
+          <w:bCs/>
+          <w:color w:val="000000" w:themeColor="text1"/>
+          <w:sz w:val="24"/>
+          <w:szCs w:val="24"/>
+        </w:rPr>
+        <w:t>para</w:t>
+      </w:r>
+      <w:r>
+        <w:rPr>
+          <w:rFonts w:ascii="Arial" w:hAnsi="Arial" w:cs="Arial"/>
+          <w:color w:val="000000" w:themeColor="text1"/>
+          <w:sz w:val="24"/>
+          <w:szCs w:val="24"/>
+        </w:rPr>
+        <w:t xml:space="preserve"> que </w:t>
+      </w:r>
+      <w:proofErr w:type="spellStart"/>
+      <w:r>
+        <w:rPr>
+          <w:rFonts w:ascii="Arial" w:hAnsi="Arial" w:cs="Arial"/>
+          <w:b/>
+          <w:bCs/>
+          <w:color w:val="000000" w:themeColor="text1"/>
+          <w:sz w:val="24"/>
+          <w:szCs w:val="24"/>
+        </w:rPr>
+        <w:t>tarefa_controller.php</w:t>
+      </w:r>
+      <w:proofErr w:type="spellEnd"/>
+      <w:r>
+        <w:rPr>
+          <w:rFonts w:ascii="Arial" w:hAnsi="Arial" w:cs="Arial"/>
+          <w:b/>
+          <w:bCs/>
+          <w:color w:val="000000" w:themeColor="text1"/>
+          <w:sz w:val="24"/>
+          <w:szCs w:val="24"/>
+        </w:rPr>
+        <w:t xml:space="preserve"> </w:t>
+      </w:r>
+      <w:r>
+        <w:rPr>
+          <w:rFonts w:ascii="Arial" w:hAnsi="Arial" w:cs="Arial"/>
+          <w:color w:val="000000" w:themeColor="text1"/>
+          <w:sz w:val="24"/>
+          <w:szCs w:val="24"/>
+        </w:rPr>
+        <w:t xml:space="preserve">seja capaz de </w:t>
+      </w:r>
+      <w:r>
+        <w:rPr>
+          <w:rFonts w:ascii="Arial" w:hAnsi="Arial" w:cs="Arial"/>
+          <w:b/>
+          <w:bCs/>
+          <w:color w:val="000000" w:themeColor="text1"/>
+          <w:sz w:val="24"/>
+          <w:szCs w:val="24"/>
+        </w:rPr>
+        <w:t>tratar</w:t>
+      </w:r>
+      <w:r>
+        <w:rPr>
+          <w:rFonts w:ascii="Arial" w:hAnsi="Arial" w:cs="Arial"/>
+          <w:color w:val="000000" w:themeColor="text1"/>
+          <w:sz w:val="24"/>
+          <w:szCs w:val="24"/>
+        </w:rPr>
+        <w:t xml:space="preserve"> as </w:t>
+      </w:r>
+      <w:r>
+        <w:rPr>
+          <w:rFonts w:ascii="Arial" w:hAnsi="Arial" w:cs="Arial"/>
+          <w:b/>
+          <w:bCs/>
+          <w:color w:val="000000" w:themeColor="text1"/>
+          <w:sz w:val="24"/>
+          <w:szCs w:val="24"/>
+        </w:rPr>
+        <w:t>ações de inclusão</w:t>
+      </w:r>
+      <w:r>
+        <w:rPr>
+          <w:rFonts w:ascii="Arial" w:hAnsi="Arial" w:cs="Arial"/>
+          <w:color w:val="000000" w:themeColor="text1"/>
+          <w:sz w:val="24"/>
+          <w:szCs w:val="24"/>
+        </w:rPr>
+        <w:t xml:space="preserve"> (que atualmente é o que ele já faz) </w:t>
+      </w:r>
+      <w:r>
+        <w:rPr>
+          <w:rFonts w:ascii="Arial" w:hAnsi="Arial" w:cs="Arial"/>
+          <w:b/>
+          <w:bCs/>
+          <w:color w:val="000000" w:themeColor="text1"/>
+          <w:sz w:val="24"/>
+          <w:szCs w:val="24"/>
+        </w:rPr>
+        <w:t>e listagem das tarefas</w:t>
+      </w:r>
+      <w:r>
+        <w:rPr>
+          <w:rFonts w:ascii="Arial" w:hAnsi="Arial" w:cs="Arial"/>
+          <w:color w:val="000000" w:themeColor="text1"/>
+          <w:sz w:val="24"/>
+          <w:szCs w:val="24"/>
+        </w:rPr>
+        <w:t>;</w:t>
+      </w:r>
+    </w:p>
+    <w:p>
+      <w:pPr>
+        <w:spacing w:line="240" w:lineRule="auto"/>
+        <w:jc w:val="both"/>
+        <w:rPr>
+          <w:rFonts w:ascii="Arial" w:hAnsi="Arial" w:cs="Arial"/>
+          <w:color w:val="000000" w:themeColor="text1"/>
+          <w:sz w:val="24"/>
+          <w:szCs w:val="24"/>
+        </w:rPr>
+      </w:pPr>
+    </w:p>
+    <w:p>
+      <w:pPr>
+        <w:spacing w:line="240" w:lineRule="auto"/>
+        <w:jc w:val="both"/>
+        <w:rPr>
+          <w:rFonts w:ascii="Arial" w:hAnsi="Arial" w:cs="Arial"/>
+          <w:b/>
+          <w:bCs/>
+          <w:i/>
+          <w:iCs/>
+          <w:color w:val="000000" w:themeColor="text1"/>
+          <w:sz w:val="24"/>
+          <w:szCs w:val="24"/>
+        </w:rPr>
+      </w:pPr>
+      <w:proofErr w:type="spellStart"/>
+      <w:r>
+        <w:rPr>
+          <w:rFonts w:ascii="Arial" w:hAnsi="Arial" w:cs="Arial"/>
+          <w:b/>
+          <w:bCs/>
+          <w:i/>
+          <w:iCs/>
+          <w:color w:val="000000" w:themeColor="text1"/>
+          <w:sz w:val="24"/>
+          <w:szCs w:val="24"/>
+        </w:rPr>
+        <w:t>nova_tarefa.php</w:t>
+      </w:r>
+      <w:proofErr w:type="spellEnd"/>
+    </w:p>
+    <w:p>
+      <w:pPr>
+        <w:spacing w:line="240" w:lineRule="auto"/>
+        <w:jc w:val="both"/>
+        <w:rPr>
+          <w:rFonts w:ascii="Arial" w:hAnsi="Arial" w:cs="Arial"/>
+          <w:color w:val="000000" w:themeColor="text1"/>
+          <w:sz w:val="24"/>
+          <w:szCs w:val="24"/>
+        </w:rPr>
+      </w:pPr>
+      <w:r>
+        <w:rPr>
+          <w:rFonts w:ascii="Arial" w:hAnsi="Arial" w:cs="Arial"/>
+          <w:color w:val="000000" w:themeColor="text1"/>
+          <w:sz w:val="24"/>
+          <w:szCs w:val="24"/>
+        </w:rPr>
+        <w:t xml:space="preserve">no </w:t>
+      </w:r>
+      <w:proofErr w:type="spellStart"/>
+      <w:r>
+        <w:rPr>
+          <w:rFonts w:ascii="Arial" w:hAnsi="Arial" w:cs="Arial"/>
+          <w:color w:val="000000" w:themeColor="text1"/>
+          <w:sz w:val="24"/>
+          <w:szCs w:val="24"/>
+        </w:rPr>
+        <w:t>action</w:t>
+      </w:r>
+      <w:proofErr w:type="spellEnd"/>
+      <w:r>
+        <w:rPr>
+          <w:rFonts w:ascii="Arial" w:hAnsi="Arial" w:cs="Arial"/>
+          <w:color w:val="000000" w:themeColor="text1"/>
+          <w:sz w:val="24"/>
+          <w:szCs w:val="24"/>
+        </w:rPr>
+        <w:t xml:space="preserve"> do formulário:</w:t>
+      </w:r>
+    </w:p>
+    <w:p>
+      <w:pPr>
+        <w:shd w:val="clear" w:color="auto" w:fill="1F1F1F"/>
+        <w:spacing w:after="0" w:line="285" w:lineRule="atLeast"/>
+        <w:rPr>
+          <w:rFonts w:ascii="Consolas" w:eastAsia="Times New Roman" w:hAnsi="Consolas" w:cs="Times New Roman"/>
+          <w:color w:val="CCCCCC"/>
+          <w:kern w:val="0"/>
+          <w:sz w:val="21"/>
+          <w:szCs w:val="21"/>
+          <w:lang w:eastAsia="pt-BR"/>
+          <w14:ligatures w14:val="none"/>
+        </w:rPr>
+      </w:pPr>
+      <w:r>
+        <w:rPr>
+          <w:rFonts w:ascii="Consolas" w:eastAsia="Times New Roman" w:hAnsi="Consolas" w:cs="Times New Roman"/>
+          <w:color w:val="808080"/>
+          <w:kern w:val="0"/>
+          <w:sz w:val="21"/>
+          <w:szCs w:val="21"/>
+          <w:lang w:eastAsia="pt-BR"/>
+          <w14:ligatures w14:val="none"/>
+        </w:rPr>
+        <w:t>&lt;</w:t>
+      </w:r>
+      <w:proofErr w:type="spellStart"/>
+      <w:r>
+        <w:rPr>
+          <w:rFonts w:ascii="Consolas" w:eastAsia="Times New Roman" w:hAnsi="Consolas" w:cs="Times New Roman"/>
+          <w:color w:val="569CD6"/>
+          <w:kern w:val="0"/>
+          <w:sz w:val="21"/>
+          <w:szCs w:val="21"/>
+          <w:lang w:eastAsia="pt-BR"/>
+          <w14:ligatures w14:val="none"/>
+        </w:rPr>
+        <w:t>form</w:t>
+      </w:r>
+      <w:proofErr w:type="spellEnd"/>
+      <w:r>
+        <w:rPr>
+          <w:rFonts w:ascii="Consolas" w:eastAsia="Times New Roman" w:hAnsi="Consolas" w:cs="Times New Roman"/>
+          <w:color w:val="CCCCCC"/>
+          <w:kern w:val="0"/>
+          <w:sz w:val="21"/>
+          <w:szCs w:val="21"/>
+          <w:lang w:eastAsia="pt-BR"/>
+          <w14:ligatures w14:val="none"/>
+        </w:rPr>
+        <w:t xml:space="preserve"> </w:t>
+      </w:r>
+      <w:proofErr w:type="spellStart"/>
+      <w:r>
+        <w:rPr>
+          <w:rFonts w:ascii="Consolas" w:eastAsia="Times New Roman" w:hAnsi="Consolas" w:cs="Times New Roman"/>
+          <w:color w:val="9CDCFE"/>
+          <w:kern w:val="0"/>
+          <w:sz w:val="21"/>
+          <w:szCs w:val="21"/>
+          <w:lang w:eastAsia="pt-BR"/>
+          <w14:ligatures w14:val="none"/>
+        </w:rPr>
+        <w:t>method</w:t>
+      </w:r>
+      <w:proofErr w:type="spellEnd"/>
+      <w:r>
+        <w:rPr>
+          <w:rFonts w:ascii="Consolas" w:eastAsia="Times New Roman" w:hAnsi="Consolas" w:cs="Times New Roman"/>
+          <w:color w:val="CCCCCC"/>
+          <w:kern w:val="0"/>
+          <w:sz w:val="21"/>
+          <w:szCs w:val="21"/>
+          <w:lang w:eastAsia="pt-BR"/>
+          <w14:ligatures w14:val="none"/>
+        </w:rPr>
+        <w:t>=</w:t>
+      </w:r>
+      <w:r>
+        <w:rPr>
+          <w:rFonts w:ascii="Consolas" w:eastAsia="Times New Roman" w:hAnsi="Consolas" w:cs="Times New Roman"/>
+          <w:color w:val="CE9178"/>
+          <w:kern w:val="0"/>
+          <w:sz w:val="21"/>
+          <w:szCs w:val="21"/>
+          <w:lang w:eastAsia="pt-BR"/>
+          <w14:ligatures w14:val="none"/>
+        </w:rPr>
+        <w:t>"post"</w:t>
+      </w:r>
+      <w:r>
+        <w:rPr>
+          <w:rFonts w:ascii="Consolas" w:eastAsia="Times New Roman" w:hAnsi="Consolas" w:cs="Times New Roman"/>
+          <w:color w:val="CCCCCC"/>
+          <w:kern w:val="0"/>
+          <w:sz w:val="21"/>
+          <w:szCs w:val="21"/>
+          <w:lang w:eastAsia="pt-BR"/>
+          <w14:ligatures w14:val="none"/>
+        </w:rPr>
+        <w:t xml:space="preserve"> </w:t>
+      </w:r>
+      <w:proofErr w:type="spellStart"/>
+      <w:r>
+        <w:rPr>
+          <w:rFonts w:ascii="Consolas" w:eastAsia="Times New Roman" w:hAnsi="Consolas" w:cs="Times New Roman"/>
+          <w:color w:val="9CDCFE"/>
+          <w:kern w:val="0"/>
+          <w:sz w:val="21"/>
+          <w:szCs w:val="21"/>
+          <w:lang w:eastAsia="pt-BR"/>
+          <w14:ligatures w14:val="none"/>
+        </w:rPr>
+        <w:t>action</w:t>
+      </w:r>
+      <w:proofErr w:type="spellEnd"/>
+      <w:r>
+        <w:rPr>
+          <w:rFonts w:ascii="Consolas" w:eastAsia="Times New Roman" w:hAnsi="Consolas" w:cs="Times New Roman"/>
+          <w:color w:val="CCCCCC"/>
+          <w:kern w:val="0"/>
+          <w:sz w:val="21"/>
+          <w:szCs w:val="21"/>
+          <w:lang w:eastAsia="pt-BR"/>
+          <w14:ligatures w14:val="none"/>
+        </w:rPr>
+        <w:t>=</w:t>
+      </w:r>
+      <w:r>
+        <w:rPr>
+          <w:rFonts w:ascii="Consolas" w:eastAsia="Times New Roman" w:hAnsi="Consolas" w:cs="Times New Roman"/>
+          <w:color w:val="CE9178"/>
+          <w:kern w:val="0"/>
+          <w:sz w:val="21"/>
+          <w:szCs w:val="21"/>
+          <w:lang w:eastAsia="pt-BR"/>
+          <w14:ligatures w14:val="none"/>
+        </w:rPr>
+        <w:t>"</w:t>
+      </w:r>
+      <w:proofErr w:type="spellStart"/>
+      <w:r>
+        <w:rPr>
+          <w:rFonts w:ascii="Consolas" w:eastAsia="Times New Roman" w:hAnsi="Consolas" w:cs="Times New Roman"/>
+          <w:color w:val="CE9178"/>
+          <w:kern w:val="0"/>
+          <w:sz w:val="21"/>
+          <w:szCs w:val="21"/>
+          <w:lang w:eastAsia="pt-BR"/>
+          <w14:ligatures w14:val="none"/>
+        </w:rPr>
+        <w:t>tarefa_controller.php?acao</w:t>
+      </w:r>
+      <w:proofErr w:type="spellEnd"/>
+      <w:r>
+        <w:rPr>
+          <w:rFonts w:ascii="Consolas" w:eastAsia="Times New Roman" w:hAnsi="Consolas" w:cs="Times New Roman"/>
+          <w:color w:val="CE9178"/>
+          <w:kern w:val="0"/>
+          <w:sz w:val="21"/>
+          <w:szCs w:val="21"/>
+          <w:lang w:eastAsia="pt-BR"/>
+          <w14:ligatures w14:val="none"/>
+        </w:rPr>
+        <w:t>=inserir"</w:t>
+      </w:r>
+      <w:r>
+        <w:rPr>
+          <w:rFonts w:ascii="Consolas" w:eastAsia="Times New Roman" w:hAnsi="Consolas" w:cs="Times New Roman"/>
+          <w:color w:val="808080"/>
+          <w:kern w:val="0"/>
+          <w:sz w:val="21"/>
+          <w:szCs w:val="21"/>
+          <w:lang w:eastAsia="pt-BR"/>
+          <w14:ligatures w14:val="none"/>
+        </w:rPr>
+        <w:t>&gt;</w:t>
+      </w:r>
+    </w:p>
+    <w:p>
+      <w:pPr>
+        <w:spacing w:line="240" w:lineRule="auto"/>
+        <w:jc w:val="both"/>
+        <w:rPr>
+          <w:rFonts w:ascii="Arial" w:hAnsi="Arial" w:cs="Arial"/>
+          <w:color w:val="000000" w:themeColor="text1"/>
+          <w:sz w:val="24"/>
+          <w:szCs w:val="24"/>
+        </w:rPr>
+      </w:pPr>
+      <w:proofErr w:type="spellStart"/>
+      <w:r>
+        <w:rPr>
+          <w:rFonts w:ascii="Arial" w:hAnsi="Arial" w:cs="Arial"/>
+          <w:b/>
+          <w:bCs/>
+          <w:i/>
+          <w:iCs/>
+          <w:color w:val="000000" w:themeColor="text1"/>
+          <w:sz w:val="24"/>
+          <w:szCs w:val="24"/>
+        </w:rPr>
+        <w:t>tarefa_controller.php</w:t>
+      </w:r>
+      <w:proofErr w:type="spellEnd"/>
+      <w:r>
+        <w:rPr>
+          <w:rFonts w:ascii="Arial" w:hAnsi="Arial" w:cs="Arial"/>
+          <w:color w:val="000000" w:themeColor="text1"/>
+          <w:sz w:val="24"/>
+          <w:szCs w:val="24"/>
+        </w:rPr>
+        <w:t xml:space="preserve"> só </w:t>
+      </w:r>
+      <w:r>
+        <w:rPr>
+          <w:rFonts w:ascii="Arial" w:hAnsi="Arial" w:cs="Arial"/>
+          <w:color w:val="000000" w:themeColor="text1"/>
+          <w:sz w:val="24"/>
+          <w:szCs w:val="24"/>
+        </w:rPr>
+        <w:t>é</w:t>
+      </w:r>
+      <w:r>
+        <w:rPr>
+          <w:rFonts w:ascii="Arial" w:hAnsi="Arial" w:cs="Arial"/>
+          <w:color w:val="000000" w:themeColor="text1"/>
+          <w:sz w:val="24"/>
+          <w:szCs w:val="24"/>
+        </w:rPr>
+        <w:t xml:space="preserve"> </w:t>
+      </w:r>
+      <w:r>
+        <w:rPr>
+          <w:rFonts w:ascii="Arial" w:hAnsi="Arial" w:cs="Arial"/>
+          <w:b/>
+          <w:bCs/>
+          <w:color w:val="000000" w:themeColor="text1"/>
+          <w:sz w:val="24"/>
+          <w:szCs w:val="24"/>
+        </w:rPr>
+        <w:t>executado</w:t>
+      </w:r>
+      <w:r>
+        <w:rPr>
+          <w:rFonts w:ascii="Arial" w:hAnsi="Arial" w:cs="Arial"/>
+          <w:color w:val="000000" w:themeColor="text1"/>
+          <w:sz w:val="24"/>
+          <w:szCs w:val="24"/>
+        </w:rPr>
+        <w:t xml:space="preserve">, </w:t>
+      </w:r>
+      <w:r>
+        <w:rPr>
+          <w:rFonts w:ascii="Arial" w:hAnsi="Arial" w:cs="Arial"/>
+          <w:b/>
+          <w:bCs/>
+          <w:color w:val="000000" w:themeColor="text1"/>
+          <w:sz w:val="24"/>
+          <w:szCs w:val="24"/>
+        </w:rPr>
+        <w:t>caso</w:t>
+      </w:r>
+      <w:r>
+        <w:rPr>
+          <w:rFonts w:ascii="Arial" w:hAnsi="Arial" w:cs="Arial"/>
+          <w:color w:val="000000" w:themeColor="text1"/>
+          <w:sz w:val="24"/>
+          <w:szCs w:val="24"/>
+        </w:rPr>
+        <w:t xml:space="preserve"> </w:t>
+      </w:r>
+      <w:r>
+        <w:rPr>
+          <w:rFonts w:ascii="Arial" w:hAnsi="Arial" w:cs="Arial"/>
+          <w:b/>
+          <w:bCs/>
+          <w:color w:val="000000" w:themeColor="text1"/>
+          <w:sz w:val="24"/>
+          <w:szCs w:val="24"/>
+        </w:rPr>
+        <w:t>exista</w:t>
+      </w:r>
+      <w:r>
+        <w:rPr>
+          <w:rFonts w:ascii="Arial" w:hAnsi="Arial" w:cs="Arial"/>
+          <w:b/>
+          <w:bCs/>
+          <w:color w:val="000000" w:themeColor="text1"/>
+          <w:sz w:val="24"/>
+          <w:szCs w:val="24"/>
+        </w:rPr>
+        <w:t xml:space="preserve"> 'acao'</w:t>
+      </w:r>
+      <w:r>
+        <w:rPr>
+          <w:rFonts w:ascii="Arial" w:hAnsi="Arial" w:cs="Arial"/>
+          <w:color w:val="000000" w:themeColor="text1"/>
+          <w:sz w:val="24"/>
+          <w:szCs w:val="24"/>
+        </w:rPr>
+        <w:t xml:space="preserve"> e se </w:t>
+      </w:r>
+      <w:r>
+        <w:rPr>
+          <w:rFonts w:ascii="Arial" w:hAnsi="Arial" w:cs="Arial"/>
+          <w:b/>
+          <w:bCs/>
+          <w:color w:val="000000" w:themeColor="text1"/>
+          <w:sz w:val="24"/>
+          <w:szCs w:val="24"/>
+        </w:rPr>
+        <w:t>'</w:t>
+      </w:r>
+      <w:proofErr w:type="spellStart"/>
+      <w:r>
+        <w:rPr>
+          <w:rFonts w:ascii="Arial" w:hAnsi="Arial" w:cs="Arial"/>
+          <w:b/>
+          <w:bCs/>
+          <w:color w:val="000000" w:themeColor="text1"/>
+          <w:sz w:val="24"/>
+          <w:szCs w:val="24"/>
+        </w:rPr>
+        <w:t>acao</w:t>
+      </w:r>
+      <w:proofErr w:type="spellEnd"/>
+      <w:r>
+        <w:rPr>
+          <w:rFonts w:ascii="Arial" w:hAnsi="Arial" w:cs="Arial"/>
+          <w:color w:val="000000" w:themeColor="text1"/>
+          <w:sz w:val="24"/>
+          <w:szCs w:val="24"/>
+        </w:rPr>
+        <w:t xml:space="preserve"> for</w:t>
+      </w:r>
+      <w:r>
+        <w:rPr>
+          <w:rFonts w:ascii="Arial" w:hAnsi="Arial" w:cs="Arial"/>
+          <w:color w:val="000000" w:themeColor="text1"/>
+          <w:sz w:val="24"/>
+          <w:szCs w:val="24"/>
+        </w:rPr>
+        <w:t xml:space="preserve"> </w:t>
+      </w:r>
+      <w:r>
+        <w:rPr>
+          <w:rFonts w:ascii="Arial" w:hAnsi="Arial" w:cs="Arial"/>
+          <w:b/>
+          <w:bCs/>
+          <w:color w:val="000000" w:themeColor="text1"/>
+          <w:sz w:val="24"/>
+          <w:szCs w:val="24"/>
+        </w:rPr>
+        <w:t>=</w:t>
+      </w:r>
+      <w:r>
+        <w:rPr>
+          <w:rFonts w:ascii="Arial" w:hAnsi="Arial" w:cs="Arial"/>
+          <w:b/>
+          <w:bCs/>
+          <w:color w:val="000000" w:themeColor="text1"/>
+          <w:sz w:val="24"/>
+          <w:szCs w:val="24"/>
+        </w:rPr>
+        <w:t xml:space="preserve"> existir</w:t>
+      </w:r>
+      <w:r>
+        <w:rPr>
+          <w:rFonts w:ascii="Arial" w:hAnsi="Arial" w:cs="Arial"/>
+          <w:color w:val="000000" w:themeColor="text1"/>
+          <w:sz w:val="24"/>
+          <w:szCs w:val="24"/>
+        </w:rPr>
+        <w:t>'</w:t>
+      </w:r>
+      <w:r>
+        <w:rPr>
+          <w:rFonts w:ascii="Arial" w:hAnsi="Arial" w:cs="Arial"/>
+          <w:color w:val="000000" w:themeColor="text1"/>
+          <w:sz w:val="24"/>
+          <w:szCs w:val="24"/>
+        </w:rPr>
+        <w:t xml:space="preserve">. </w:t>
+      </w:r>
+    </w:p>
+    <w:p>
+      <w:pPr>
+        <w:spacing w:line="240" w:lineRule="auto"/>
+        <w:jc w:val="both"/>
+        <w:rPr>
+          <w:rFonts w:ascii="Arial" w:hAnsi="Arial" w:cs="Arial"/>
+          <w:color w:val="000000" w:themeColor="text1"/>
+          <w:sz w:val="24"/>
+          <w:szCs w:val="24"/>
+        </w:rPr>
+      </w:pPr>
+    </w:p>
+    <w:p>
+      <w:pPr>
+        <w:shd w:val="clear" w:color="auto" w:fill="1F1F1F"/>
+        <w:spacing w:after="0" w:line="285" w:lineRule="atLeast"/>
+        <w:rPr>
+          <w:rFonts w:ascii="Consolas" w:eastAsia="Times New Roman" w:hAnsi="Consolas" w:cs="Times New Roman"/>
+          <w:color w:val="CCCCCC"/>
+          <w:kern w:val="0"/>
+          <w:sz w:val="21"/>
+          <w:szCs w:val="21"/>
+          <w:lang w:eastAsia="pt-BR"/>
+          <w14:ligatures w14:val="none"/>
+        </w:rPr>
+      </w:pPr>
+      <w:proofErr w:type="spellStart"/>
+      <w:r>
+        <w:rPr>
+          <w:rFonts w:ascii="Consolas" w:eastAsia="Times New Roman" w:hAnsi="Consolas" w:cs="Times New Roman"/>
+          <w:color w:val="C586C0"/>
+          <w:kern w:val="0"/>
+          <w:sz w:val="21"/>
+          <w:szCs w:val="21"/>
+          <w:lang w:eastAsia="pt-BR"/>
+          <w14:ligatures w14:val="none"/>
+        </w:rPr>
+        <w:t>if</w:t>
+      </w:r>
+      <w:proofErr w:type="spellEnd"/>
+      <w:r>
+        <w:rPr>
+          <w:rFonts w:ascii="Consolas" w:eastAsia="Times New Roman" w:hAnsi="Consolas" w:cs="Times New Roman"/>
+          <w:color w:val="D4D4D4"/>
+          <w:kern w:val="0"/>
+          <w:sz w:val="21"/>
+          <w:szCs w:val="21"/>
+          <w:lang w:eastAsia="pt-BR"/>
+          <w14:ligatures w14:val="none"/>
+        </w:rPr>
+        <w:t xml:space="preserve"> (</w:t>
+      </w:r>
+      <w:proofErr w:type="spellStart"/>
+      <w:r>
+        <w:rPr>
+          <w:rFonts w:ascii="Consolas" w:eastAsia="Times New Roman" w:hAnsi="Consolas" w:cs="Times New Roman"/>
+          <w:color w:val="DCDCAA"/>
+          <w:kern w:val="0"/>
+          <w:sz w:val="21"/>
+          <w:szCs w:val="21"/>
+          <w:lang w:eastAsia="pt-BR"/>
+          <w14:ligatures w14:val="none"/>
+        </w:rPr>
+        <w:t>isset</w:t>
+      </w:r>
+      <w:proofErr w:type="spellEnd"/>
+      <w:r>
+        <w:rPr>
+          <w:rFonts w:ascii="Consolas" w:eastAsia="Times New Roman" w:hAnsi="Consolas" w:cs="Times New Roman"/>
+          <w:color w:val="D4D4D4"/>
+          <w:kern w:val="0"/>
+          <w:sz w:val="21"/>
+          <w:szCs w:val="21"/>
+          <w:lang w:eastAsia="pt-BR"/>
+          <w14:ligatures w14:val="none"/>
+        </w:rPr>
+        <w:t>(</w:t>
+      </w:r>
+      <w:r>
+        <w:rPr>
+          <w:rFonts w:ascii="Consolas" w:eastAsia="Times New Roman" w:hAnsi="Consolas" w:cs="Times New Roman"/>
+          <w:color w:val="9CDCFE"/>
+          <w:kern w:val="0"/>
+          <w:sz w:val="21"/>
+          <w:szCs w:val="21"/>
+          <w:lang w:eastAsia="pt-BR"/>
+          <w14:ligatures w14:val="none"/>
+        </w:rPr>
+        <w:t>$_GET</w:t>
+      </w:r>
+      <w:r>
+        <w:rPr>
+          <w:rFonts w:ascii="Consolas" w:eastAsia="Times New Roman" w:hAnsi="Consolas" w:cs="Times New Roman"/>
+          <w:color w:val="D4D4D4"/>
+          <w:kern w:val="0"/>
+          <w:sz w:val="21"/>
+          <w:szCs w:val="21"/>
+          <w:lang w:eastAsia="pt-BR"/>
+          <w14:ligatures w14:val="none"/>
+        </w:rPr>
+        <w:t>[</w:t>
+      </w:r>
+      <w:r>
+        <w:rPr>
+          <w:rFonts w:ascii="Consolas" w:eastAsia="Times New Roman" w:hAnsi="Consolas" w:cs="Times New Roman"/>
+          <w:color w:val="CE9178"/>
+          <w:kern w:val="0"/>
+          <w:sz w:val="21"/>
+          <w:szCs w:val="21"/>
+          <w:lang w:eastAsia="pt-BR"/>
+          <w14:ligatures w14:val="none"/>
+        </w:rPr>
+        <w:t>'</w:t>
+      </w:r>
+      <w:proofErr w:type="spellStart"/>
+      <w:r>
+        <w:rPr>
+          <w:rFonts w:ascii="Consolas" w:eastAsia="Times New Roman" w:hAnsi="Consolas" w:cs="Times New Roman"/>
+          <w:color w:val="CE9178"/>
+          <w:kern w:val="0"/>
+          <w:sz w:val="21"/>
+          <w:szCs w:val="21"/>
+          <w:lang w:eastAsia="pt-BR"/>
+          <w14:ligatures w14:val="none"/>
+        </w:rPr>
+        <w:t>acao</w:t>
+      </w:r>
+      <w:proofErr w:type="spellEnd"/>
+      <w:r>
+        <w:rPr>
+          <w:rFonts w:ascii="Consolas" w:eastAsia="Times New Roman" w:hAnsi="Consolas" w:cs="Times New Roman"/>
+          <w:color w:val="CE9178"/>
+          <w:kern w:val="0"/>
+          <w:sz w:val="21"/>
+          <w:szCs w:val="21"/>
+          <w:lang w:eastAsia="pt-BR"/>
+          <w14:ligatures w14:val="none"/>
+        </w:rPr>
+        <w:t>'</w:t>
+      </w:r>
+      <w:r>
+        <w:rPr>
+          <w:rFonts w:ascii="Consolas" w:eastAsia="Times New Roman" w:hAnsi="Consolas" w:cs="Times New Roman"/>
+          <w:color w:val="D4D4D4"/>
+          <w:kern w:val="0"/>
+          <w:sz w:val="21"/>
+          <w:szCs w:val="21"/>
+          <w:lang w:eastAsia="pt-BR"/>
+          <w14:ligatures w14:val="none"/>
+        </w:rPr>
+        <w:t xml:space="preserve">]) &amp;&amp; </w:t>
+      </w:r>
+      <w:r>
+        <w:rPr>
+          <w:rFonts w:ascii="Consolas" w:eastAsia="Times New Roman" w:hAnsi="Consolas" w:cs="Times New Roman"/>
+          <w:color w:val="9CDCFE"/>
+          <w:kern w:val="0"/>
+          <w:sz w:val="21"/>
+          <w:szCs w:val="21"/>
+          <w:lang w:eastAsia="pt-BR"/>
+          <w14:ligatures w14:val="none"/>
+        </w:rPr>
+        <w:t>$_GET</w:t>
+      </w:r>
+      <w:r>
+        <w:rPr>
+          <w:rFonts w:ascii="Consolas" w:eastAsia="Times New Roman" w:hAnsi="Consolas" w:cs="Times New Roman"/>
+          <w:color w:val="D4D4D4"/>
+          <w:kern w:val="0"/>
+          <w:sz w:val="21"/>
+          <w:szCs w:val="21"/>
+          <w:lang w:eastAsia="pt-BR"/>
+          <w14:ligatures w14:val="none"/>
+        </w:rPr>
+        <w:t>[</w:t>
+      </w:r>
+      <w:r>
+        <w:rPr>
+          <w:rFonts w:ascii="Consolas" w:eastAsia="Times New Roman" w:hAnsi="Consolas" w:cs="Times New Roman"/>
+          <w:color w:val="CE9178"/>
+          <w:kern w:val="0"/>
+          <w:sz w:val="21"/>
+          <w:szCs w:val="21"/>
+          <w:lang w:eastAsia="pt-BR"/>
+          <w14:ligatures w14:val="none"/>
+        </w:rPr>
+        <w:t>'</w:t>
+      </w:r>
+      <w:proofErr w:type="spellStart"/>
+      <w:r>
+        <w:rPr>
+          <w:rFonts w:ascii="Consolas" w:eastAsia="Times New Roman" w:hAnsi="Consolas" w:cs="Times New Roman"/>
+          <w:color w:val="CE9178"/>
+          <w:kern w:val="0"/>
+          <w:sz w:val="21"/>
+          <w:szCs w:val="21"/>
+          <w:lang w:eastAsia="pt-BR"/>
+          <w14:ligatures w14:val="none"/>
+        </w:rPr>
+        <w:t>acao</w:t>
+      </w:r>
+      <w:proofErr w:type="spellEnd"/>
+      <w:r>
+        <w:rPr>
+          <w:rFonts w:ascii="Consolas" w:eastAsia="Times New Roman" w:hAnsi="Consolas" w:cs="Times New Roman"/>
+          <w:color w:val="CE9178"/>
+          <w:kern w:val="0"/>
+          <w:sz w:val="21"/>
+          <w:szCs w:val="21"/>
+          <w:lang w:eastAsia="pt-BR"/>
+          <w14:ligatures w14:val="none"/>
+        </w:rPr>
+        <w:t>'</w:t>
+      </w:r>
+      <w:r>
+        <w:rPr>
+          <w:rFonts w:ascii="Consolas" w:eastAsia="Times New Roman" w:hAnsi="Consolas" w:cs="Times New Roman"/>
+          <w:color w:val="D4D4D4"/>
+          <w:kern w:val="0"/>
+          <w:sz w:val="21"/>
+          <w:szCs w:val="21"/>
+          <w:lang w:eastAsia="pt-BR"/>
+          <w14:ligatures w14:val="none"/>
+        </w:rPr>
+        <w:t xml:space="preserve">] == </w:t>
+      </w:r>
+      <w:r>
+        <w:rPr>
+          <w:rFonts w:ascii="Consolas" w:eastAsia="Times New Roman" w:hAnsi="Consolas" w:cs="Times New Roman"/>
+          <w:color w:val="CE9178"/>
+          <w:kern w:val="0"/>
+          <w:sz w:val="21"/>
+          <w:szCs w:val="21"/>
+          <w:lang w:eastAsia="pt-BR"/>
+          <w14:ligatures w14:val="none"/>
+        </w:rPr>
+        <w:t>'inserir'</w:t>
+      </w:r>
+      <w:r>
+        <w:rPr>
+          <w:rFonts w:ascii="Consolas" w:eastAsia="Times New Roman" w:hAnsi="Consolas" w:cs="Times New Roman"/>
+          <w:color w:val="D4D4D4"/>
+          <w:kern w:val="0"/>
+          <w:sz w:val="21"/>
+          <w:szCs w:val="21"/>
+          <w:lang w:eastAsia="pt-BR"/>
+          <w14:ligatures w14:val="none"/>
+        </w:rPr>
+        <w:t>) {</w:t>
+      </w:r>
+    </w:p>
+    <w:p>
+      <w:pPr>
+        <w:spacing w:line="240" w:lineRule="auto"/>
+        <w:jc w:val="both"/>
+        <w:rPr>
+          <w:rFonts w:ascii="Arial" w:hAnsi="Arial" w:cs="Arial"/>
+          <w:color w:val="000000" w:themeColor="text1"/>
+          <w:sz w:val="24"/>
+          <w:szCs w:val="24"/>
+        </w:rPr>
+      </w:pPr>
+      <w:r>
+        <w:rPr>
+          <w:rFonts w:ascii="Arial" w:hAnsi="Arial" w:cs="Arial"/>
+          <w:color w:val="000000" w:themeColor="text1"/>
+          <w:sz w:val="24"/>
+          <w:szCs w:val="24"/>
+        </w:rPr>
+        <w:t xml:space="preserve">Aplicando condição </w:t>
+      </w:r>
+      <w:proofErr w:type="spellStart"/>
+      <w:r>
+        <w:rPr>
+          <w:rFonts w:ascii="Arial" w:hAnsi="Arial" w:cs="Arial"/>
+          <w:color w:val="000000" w:themeColor="text1"/>
+          <w:sz w:val="24"/>
+          <w:szCs w:val="24"/>
+        </w:rPr>
+        <w:t>if</w:t>
+      </w:r>
+      <w:proofErr w:type="spellEnd"/>
+      <w:r>
+        <w:rPr>
+          <w:rFonts w:ascii="Arial" w:hAnsi="Arial" w:cs="Arial"/>
+          <w:color w:val="000000" w:themeColor="text1"/>
+          <w:sz w:val="24"/>
+          <w:szCs w:val="24"/>
+        </w:rPr>
+        <w:t>/</w:t>
+      </w:r>
+      <w:proofErr w:type="spellStart"/>
+      <w:r>
+        <w:rPr>
+          <w:rFonts w:ascii="Arial" w:hAnsi="Arial" w:cs="Arial"/>
+          <w:color w:val="000000" w:themeColor="text1"/>
+          <w:sz w:val="24"/>
+          <w:szCs w:val="24"/>
+        </w:rPr>
+        <w:t>else</w:t>
+      </w:r>
+      <w:proofErr w:type="spellEnd"/>
+      <w:r>
+        <w:rPr>
+          <w:rFonts w:ascii="Arial" w:hAnsi="Arial" w:cs="Arial"/>
+          <w:color w:val="000000" w:themeColor="text1"/>
+          <w:sz w:val="24"/>
+          <w:szCs w:val="24"/>
+        </w:rPr>
+        <w:t xml:space="preserve"> em </w:t>
+      </w:r>
+      <w:proofErr w:type="spellStart"/>
+      <w:r>
+        <w:rPr>
+          <w:rFonts w:ascii="Arial" w:hAnsi="Arial" w:cs="Arial"/>
+          <w:color w:val="000000" w:themeColor="text1"/>
+          <w:sz w:val="24"/>
+          <w:szCs w:val="24"/>
+        </w:rPr>
+        <w:t>tarefa_controller.php</w:t>
+      </w:r>
+      <w:proofErr w:type="spellEnd"/>
+      <w:r>
+        <w:rPr>
+          <w:rFonts w:ascii="Arial" w:hAnsi="Arial" w:cs="Arial"/>
+          <w:color w:val="000000" w:themeColor="text1"/>
+          <w:sz w:val="24"/>
+          <w:szCs w:val="24"/>
+        </w:rPr>
+        <w:t>.</w:t>
+      </w:r>
+    </w:p>
+    <w:p>
+      <w:pPr>
+        <w:spacing w:line="240" w:lineRule="auto"/>
+        <w:jc w:val="both"/>
+        <w:rPr>
+          <w:rFonts w:ascii="Arial" w:hAnsi="Arial" w:cs="Arial"/>
+          <w:color w:val="000000" w:themeColor="text1"/>
+          <w:sz w:val="24"/>
+          <w:szCs w:val="24"/>
+        </w:rPr>
+      </w:pPr>
+    </w:p>
+    <w:p>
+      <w:pPr>
+        <w:spacing w:line="240" w:lineRule="auto"/>
+        <w:jc w:val="both"/>
+        <w:rPr>
+          <w:rFonts w:ascii="Arial" w:hAnsi="Arial" w:cs="Arial"/>
+          <w:color w:val="000000" w:themeColor="text1"/>
+          <w:sz w:val="24"/>
+          <w:szCs w:val="24"/>
+        </w:rPr>
+      </w:pPr>
+      <w:r>
+        <w:rPr>
+          <w:rFonts w:ascii="Arial" w:hAnsi="Arial" w:cs="Arial"/>
+          <w:color w:val="000000" w:themeColor="text1"/>
+          <w:sz w:val="24"/>
+          <w:szCs w:val="24"/>
+        </w:rPr>
+        <w:t>Criando variável ação para clareza no código</w:t>
+      </w:r>
+    </w:p>
+    <w:p>
+      <w:pPr>
+        <w:shd w:val="clear" w:color="auto" w:fill="1F1F1F"/>
+        <w:spacing w:after="0" w:line="285" w:lineRule="atLeast"/>
+        <w:rPr>
+          <w:rFonts w:ascii="Consolas" w:eastAsia="Times New Roman" w:hAnsi="Consolas" w:cs="Times New Roman"/>
+          <w:color w:val="CCCCCC"/>
+          <w:kern w:val="0"/>
+          <w:sz w:val="21"/>
+          <w:szCs w:val="21"/>
+          <w:lang w:eastAsia="pt-BR"/>
+          <w14:ligatures w14:val="none"/>
+        </w:rPr>
+      </w:pPr>
+      <w:r>
+        <w:rPr>
+          <w:rFonts w:ascii="Consolas" w:eastAsia="Times New Roman" w:hAnsi="Consolas" w:cs="Times New Roman"/>
+          <w:color w:val="9CDCFE"/>
+          <w:kern w:val="0"/>
+          <w:sz w:val="21"/>
+          <w:szCs w:val="21"/>
+          <w:lang w:eastAsia="pt-BR"/>
+          <w14:ligatures w14:val="none"/>
+        </w:rPr>
+        <w:t>$</w:t>
+      </w:r>
+      <w:proofErr w:type="spellStart"/>
+      <w:r>
+        <w:rPr>
+          <w:rFonts w:ascii="Consolas" w:eastAsia="Times New Roman" w:hAnsi="Consolas" w:cs="Times New Roman"/>
+          <w:color w:val="9CDCFE"/>
+          <w:kern w:val="0"/>
+          <w:sz w:val="21"/>
+          <w:szCs w:val="21"/>
+          <w:lang w:eastAsia="pt-BR"/>
+          <w14:ligatures w14:val="none"/>
+        </w:rPr>
+        <w:t>acao</w:t>
+      </w:r>
+      <w:proofErr w:type="spellEnd"/>
+      <w:r>
+        <w:rPr>
+          <w:rFonts w:ascii="Consolas" w:eastAsia="Times New Roman" w:hAnsi="Consolas" w:cs="Times New Roman"/>
+          <w:color w:val="D4D4D4"/>
+          <w:kern w:val="0"/>
+          <w:sz w:val="21"/>
+          <w:szCs w:val="21"/>
+          <w:lang w:eastAsia="pt-BR"/>
+          <w14:ligatures w14:val="none"/>
+        </w:rPr>
+        <w:t xml:space="preserve"> = </w:t>
+      </w:r>
+      <w:proofErr w:type="spellStart"/>
+      <w:r>
+        <w:rPr>
+          <w:rFonts w:ascii="Consolas" w:eastAsia="Times New Roman" w:hAnsi="Consolas" w:cs="Times New Roman"/>
+          <w:color w:val="DCDCAA"/>
+          <w:kern w:val="0"/>
+          <w:sz w:val="21"/>
+          <w:szCs w:val="21"/>
+          <w:lang w:eastAsia="pt-BR"/>
+          <w14:ligatures w14:val="none"/>
+        </w:rPr>
+        <w:t>isset</w:t>
+      </w:r>
+      <w:proofErr w:type="spellEnd"/>
+      <w:r>
+        <w:rPr>
+          <w:rFonts w:ascii="Consolas" w:eastAsia="Times New Roman" w:hAnsi="Consolas" w:cs="Times New Roman"/>
+          <w:color w:val="D4D4D4"/>
+          <w:kern w:val="0"/>
+          <w:sz w:val="21"/>
+          <w:szCs w:val="21"/>
+          <w:lang w:eastAsia="pt-BR"/>
+          <w14:ligatures w14:val="none"/>
+        </w:rPr>
+        <w:t>(</w:t>
+      </w:r>
+      <w:r>
+        <w:rPr>
+          <w:rFonts w:ascii="Consolas" w:eastAsia="Times New Roman" w:hAnsi="Consolas" w:cs="Times New Roman"/>
+          <w:color w:val="9CDCFE"/>
+          <w:kern w:val="0"/>
+          <w:sz w:val="21"/>
+          <w:szCs w:val="21"/>
+          <w:lang w:eastAsia="pt-BR"/>
+          <w14:ligatures w14:val="none"/>
+        </w:rPr>
+        <w:t>$_GET</w:t>
+      </w:r>
+      <w:r>
+        <w:rPr>
+          <w:rFonts w:ascii="Consolas" w:eastAsia="Times New Roman" w:hAnsi="Consolas" w:cs="Times New Roman"/>
+          <w:color w:val="D4D4D4"/>
+          <w:kern w:val="0"/>
+          <w:sz w:val="21"/>
+          <w:szCs w:val="21"/>
+          <w:lang w:eastAsia="pt-BR"/>
+          <w14:ligatures w14:val="none"/>
+        </w:rPr>
+        <w:t>[</w:t>
+      </w:r>
+      <w:r>
+        <w:rPr>
+          <w:rFonts w:ascii="Consolas" w:eastAsia="Times New Roman" w:hAnsi="Consolas" w:cs="Times New Roman"/>
+          <w:color w:val="CE9178"/>
+          <w:kern w:val="0"/>
+          <w:sz w:val="21"/>
+          <w:szCs w:val="21"/>
+          <w:lang w:eastAsia="pt-BR"/>
+          <w14:ligatures w14:val="none"/>
+        </w:rPr>
+        <w:t>'</w:t>
+      </w:r>
+      <w:proofErr w:type="spellStart"/>
+      <w:r>
+        <w:rPr>
+          <w:rFonts w:ascii="Consolas" w:eastAsia="Times New Roman" w:hAnsi="Consolas" w:cs="Times New Roman"/>
+          <w:color w:val="CE9178"/>
+          <w:kern w:val="0"/>
+          <w:sz w:val="21"/>
+          <w:szCs w:val="21"/>
+          <w:lang w:eastAsia="pt-BR"/>
+          <w14:ligatures w14:val="none"/>
+        </w:rPr>
+        <w:t>acao</w:t>
+      </w:r>
+      <w:proofErr w:type="spellEnd"/>
+      <w:r>
+        <w:rPr>
+          <w:rFonts w:ascii="Consolas" w:eastAsia="Times New Roman" w:hAnsi="Consolas" w:cs="Times New Roman"/>
+          <w:color w:val="CE9178"/>
+          <w:kern w:val="0"/>
+          <w:sz w:val="21"/>
+          <w:szCs w:val="21"/>
+          <w:lang w:eastAsia="pt-BR"/>
+          <w14:ligatures w14:val="none"/>
+        </w:rPr>
+        <w:t>'</w:t>
+      </w:r>
+      <w:r>
+        <w:rPr>
+          <w:rFonts w:ascii="Consolas" w:eastAsia="Times New Roman" w:hAnsi="Consolas" w:cs="Times New Roman"/>
+          <w:color w:val="D4D4D4"/>
+          <w:kern w:val="0"/>
+          <w:sz w:val="21"/>
+          <w:szCs w:val="21"/>
+          <w:lang w:eastAsia="pt-BR"/>
+          <w14:ligatures w14:val="none"/>
+        </w:rPr>
+        <w:t>]</w:t>
+      </w:r>
+      <w:proofErr w:type="gramStart"/>
+      <w:r>
+        <w:rPr>
+          <w:rFonts w:ascii="Consolas" w:eastAsia="Times New Roman" w:hAnsi="Consolas" w:cs="Times New Roman"/>
+          <w:color w:val="D4D4D4"/>
+          <w:kern w:val="0"/>
+          <w:sz w:val="21"/>
+          <w:szCs w:val="21"/>
+          <w:lang w:eastAsia="pt-BR"/>
+          <w14:ligatures w14:val="none"/>
+        </w:rPr>
+        <w:t>) ?</w:t>
+      </w:r>
+      <w:proofErr w:type="gramEnd"/>
+      <w:r>
+        <w:rPr>
+          <w:rFonts w:ascii="Consolas" w:eastAsia="Times New Roman" w:hAnsi="Consolas" w:cs="Times New Roman"/>
+          <w:color w:val="D4D4D4"/>
+          <w:kern w:val="0"/>
+          <w:sz w:val="21"/>
+          <w:szCs w:val="21"/>
+          <w:lang w:eastAsia="pt-BR"/>
+          <w14:ligatures w14:val="none"/>
+        </w:rPr>
+        <w:t xml:space="preserve"> </w:t>
+      </w:r>
+      <w:r>
+        <w:rPr>
+          <w:rFonts w:ascii="Consolas" w:eastAsia="Times New Roman" w:hAnsi="Consolas" w:cs="Times New Roman"/>
+          <w:color w:val="9CDCFE"/>
+          <w:kern w:val="0"/>
+          <w:sz w:val="21"/>
+          <w:szCs w:val="21"/>
+          <w:lang w:eastAsia="pt-BR"/>
+          <w14:ligatures w14:val="none"/>
+        </w:rPr>
+        <w:t>$_GET</w:t>
+      </w:r>
+      <w:r>
+        <w:rPr>
+          <w:rFonts w:ascii="Consolas" w:eastAsia="Times New Roman" w:hAnsi="Consolas" w:cs="Times New Roman"/>
+          <w:color w:val="D4D4D4"/>
+          <w:kern w:val="0"/>
+          <w:sz w:val="21"/>
+          <w:szCs w:val="21"/>
+          <w:lang w:eastAsia="pt-BR"/>
+          <w14:ligatures w14:val="none"/>
+        </w:rPr>
+        <w:t>[</w:t>
+      </w:r>
+      <w:r>
+        <w:rPr>
+          <w:rFonts w:ascii="Consolas" w:eastAsia="Times New Roman" w:hAnsi="Consolas" w:cs="Times New Roman"/>
+          <w:color w:val="CE9178"/>
+          <w:kern w:val="0"/>
+          <w:sz w:val="21"/>
+          <w:szCs w:val="21"/>
+          <w:lang w:eastAsia="pt-BR"/>
+          <w14:ligatures w14:val="none"/>
+        </w:rPr>
+        <w:t>'</w:t>
+      </w:r>
+      <w:proofErr w:type="spellStart"/>
+      <w:r>
+        <w:rPr>
+          <w:rFonts w:ascii="Consolas" w:eastAsia="Times New Roman" w:hAnsi="Consolas" w:cs="Times New Roman"/>
+          <w:color w:val="CE9178"/>
+          <w:kern w:val="0"/>
+          <w:sz w:val="21"/>
+          <w:szCs w:val="21"/>
+          <w:lang w:eastAsia="pt-BR"/>
+          <w14:ligatures w14:val="none"/>
+        </w:rPr>
+        <w:t>acao</w:t>
+      </w:r>
+      <w:proofErr w:type="spellEnd"/>
+      <w:r>
+        <w:rPr>
+          <w:rFonts w:ascii="Consolas" w:eastAsia="Times New Roman" w:hAnsi="Consolas" w:cs="Times New Roman"/>
+          <w:color w:val="CE9178"/>
+          <w:kern w:val="0"/>
+          <w:sz w:val="21"/>
+          <w:szCs w:val="21"/>
+          <w:lang w:eastAsia="pt-BR"/>
+          <w14:ligatures w14:val="none"/>
+        </w:rPr>
+        <w:t>'</w:t>
+      </w:r>
+      <w:r>
+        <w:rPr>
+          <w:rFonts w:ascii="Consolas" w:eastAsia="Times New Roman" w:hAnsi="Consolas" w:cs="Times New Roman"/>
+          <w:color w:val="D4D4D4"/>
+          <w:kern w:val="0"/>
+          <w:sz w:val="21"/>
+          <w:szCs w:val="21"/>
+          <w:lang w:eastAsia="pt-BR"/>
+          <w14:ligatures w14:val="none"/>
+        </w:rPr>
+        <w:t xml:space="preserve">]: </w:t>
+      </w:r>
+      <w:r>
+        <w:rPr>
+          <w:rFonts w:ascii="Consolas" w:eastAsia="Times New Roman" w:hAnsi="Consolas" w:cs="Times New Roman"/>
+          <w:color w:val="9CDCFE"/>
+          <w:kern w:val="0"/>
+          <w:sz w:val="21"/>
+          <w:szCs w:val="21"/>
+          <w:lang w:eastAsia="pt-BR"/>
+          <w14:ligatures w14:val="none"/>
+        </w:rPr>
+        <w:t>$</w:t>
+      </w:r>
+      <w:proofErr w:type="spellStart"/>
+      <w:r>
+        <w:rPr>
+          <w:rFonts w:ascii="Consolas" w:eastAsia="Times New Roman" w:hAnsi="Consolas" w:cs="Times New Roman"/>
+          <w:color w:val="9CDCFE"/>
+          <w:kern w:val="0"/>
+          <w:sz w:val="21"/>
+          <w:szCs w:val="21"/>
+          <w:lang w:eastAsia="pt-BR"/>
+          <w14:ligatures w14:val="none"/>
+        </w:rPr>
+        <w:t>acao</w:t>
+      </w:r>
+      <w:proofErr w:type="spellEnd"/>
+      <w:r>
+        <w:rPr>
+          <w:rFonts w:ascii="Consolas" w:eastAsia="Times New Roman" w:hAnsi="Consolas" w:cs="Times New Roman"/>
+          <w:color w:val="D4D4D4"/>
+          <w:kern w:val="0"/>
+          <w:sz w:val="21"/>
+          <w:szCs w:val="21"/>
+          <w:lang w:eastAsia="pt-BR"/>
+          <w14:ligatures w14:val="none"/>
+        </w:rPr>
+        <w:t>;</w:t>
+      </w:r>
+    </w:p>
+    <w:p>
+      <w:pPr>
+        <w:spacing w:line="240" w:lineRule="auto"/>
+        <w:jc w:val="both"/>
+        <w:rPr>
+          <w:rFonts w:ascii="Arial" w:hAnsi="Arial" w:cs="Arial"/>
+          <w:color w:val="000000" w:themeColor="text1"/>
+          <w:sz w:val="24"/>
+          <w:szCs w:val="24"/>
+        </w:rPr>
+      </w:pPr>
+      <w:r>
+        <w:rPr>
+          <w:rFonts w:ascii="Arial" w:hAnsi="Arial" w:cs="Arial"/>
+          <w:color w:val="000000" w:themeColor="text1"/>
+          <w:sz w:val="24"/>
+          <w:szCs w:val="24"/>
+        </w:rPr>
+        <w:t>Se houver um índice ação definido na super global GET</w:t>
+      </w:r>
+      <w:r>
+        <w:rPr>
+          <w:rFonts w:ascii="Arial" w:hAnsi="Arial" w:cs="Arial"/>
+          <w:color w:val="000000" w:themeColor="text1"/>
+          <w:sz w:val="24"/>
+          <w:szCs w:val="24"/>
+        </w:rPr>
+        <w:t xml:space="preserve"> </w:t>
+      </w:r>
+      <w:r>
+        <w:rPr>
+          <w:rFonts w:ascii="Consolas" w:eastAsia="Times New Roman" w:hAnsi="Consolas" w:cs="Times New Roman"/>
+          <w:color w:val="9CDCFE"/>
+          <w:kern w:val="0"/>
+          <w:sz w:val="21"/>
+          <w:szCs w:val="21"/>
+          <w:highlight w:val="black"/>
+          <w:lang w:eastAsia="pt-BR"/>
+          <w14:ligatures w14:val="none"/>
+        </w:rPr>
+        <w:t>$</w:t>
+      </w:r>
+      <w:proofErr w:type="spellStart"/>
+      <w:r>
+        <w:rPr>
+          <w:rFonts w:ascii="Consolas" w:eastAsia="Times New Roman" w:hAnsi="Consolas" w:cs="Times New Roman"/>
+          <w:color w:val="9CDCFE"/>
+          <w:kern w:val="0"/>
+          <w:sz w:val="21"/>
+          <w:szCs w:val="21"/>
+          <w:highlight w:val="black"/>
+          <w:lang w:eastAsia="pt-BR"/>
+          <w14:ligatures w14:val="none"/>
+        </w:rPr>
+        <w:t>acao</w:t>
+      </w:r>
+      <w:proofErr w:type="spellEnd"/>
+      <w:r>
+        <w:rPr>
+          <w:rFonts w:ascii="Consolas" w:eastAsia="Times New Roman" w:hAnsi="Consolas" w:cs="Times New Roman"/>
+          <w:color w:val="D4D4D4"/>
+          <w:kern w:val="0"/>
+          <w:sz w:val="21"/>
+          <w:szCs w:val="21"/>
+          <w:highlight w:val="black"/>
+          <w:lang w:eastAsia="pt-BR"/>
+          <w14:ligatures w14:val="none"/>
+        </w:rPr>
+        <w:t xml:space="preserve"> = </w:t>
+      </w:r>
+      <w:proofErr w:type="spellStart"/>
+      <w:r>
+        <w:rPr>
+          <w:rFonts w:ascii="Consolas" w:eastAsia="Times New Roman" w:hAnsi="Consolas" w:cs="Times New Roman"/>
+          <w:color w:val="DCDCAA"/>
+          <w:kern w:val="0"/>
+          <w:sz w:val="21"/>
+          <w:szCs w:val="21"/>
+          <w:highlight w:val="black"/>
+          <w:lang w:eastAsia="pt-BR"/>
+          <w14:ligatures w14:val="none"/>
+        </w:rPr>
+        <w:t>isset</w:t>
+      </w:r>
+      <w:proofErr w:type="spellEnd"/>
+      <w:r>
+        <w:rPr>
+          <w:rFonts w:ascii="Consolas" w:eastAsia="Times New Roman" w:hAnsi="Consolas" w:cs="Times New Roman"/>
+          <w:color w:val="D4D4D4"/>
+          <w:kern w:val="0"/>
+          <w:sz w:val="21"/>
+          <w:szCs w:val="21"/>
+          <w:highlight w:val="black"/>
+          <w:lang w:eastAsia="pt-BR"/>
+          <w14:ligatures w14:val="none"/>
+        </w:rPr>
+        <w:t>(</w:t>
+      </w:r>
+      <w:r>
+        <w:rPr>
+          <w:rFonts w:ascii="Consolas" w:eastAsia="Times New Roman" w:hAnsi="Consolas" w:cs="Times New Roman"/>
+          <w:color w:val="9CDCFE"/>
+          <w:kern w:val="0"/>
+          <w:sz w:val="21"/>
+          <w:szCs w:val="21"/>
+          <w:highlight w:val="black"/>
+          <w:lang w:eastAsia="pt-BR"/>
+          <w14:ligatures w14:val="none"/>
+        </w:rPr>
+        <w:t>$_GET</w:t>
+      </w:r>
+      <w:r>
+        <w:rPr>
+          <w:rFonts w:ascii="Consolas" w:eastAsia="Times New Roman" w:hAnsi="Consolas" w:cs="Times New Roman"/>
+          <w:color w:val="D4D4D4"/>
+          <w:kern w:val="0"/>
+          <w:sz w:val="21"/>
+          <w:szCs w:val="21"/>
+          <w:highlight w:val="black"/>
+          <w:lang w:eastAsia="pt-BR"/>
+          <w14:ligatures w14:val="none"/>
+        </w:rPr>
+        <w:t>[</w:t>
+      </w:r>
+      <w:r>
+        <w:rPr>
+          <w:rFonts w:ascii="Consolas" w:eastAsia="Times New Roman" w:hAnsi="Consolas" w:cs="Times New Roman"/>
+          <w:color w:val="CE9178"/>
+          <w:kern w:val="0"/>
+          <w:sz w:val="21"/>
+          <w:szCs w:val="21"/>
+          <w:highlight w:val="black"/>
+          <w:lang w:eastAsia="pt-BR"/>
+          <w14:ligatures w14:val="none"/>
+        </w:rPr>
+        <w:t>'</w:t>
+      </w:r>
+      <w:proofErr w:type="spellStart"/>
+      <w:r>
+        <w:rPr>
+          <w:rFonts w:ascii="Consolas" w:eastAsia="Times New Roman" w:hAnsi="Consolas" w:cs="Times New Roman"/>
+          <w:color w:val="CE9178"/>
+          <w:kern w:val="0"/>
+          <w:sz w:val="21"/>
+          <w:szCs w:val="21"/>
+          <w:highlight w:val="black"/>
+          <w:lang w:eastAsia="pt-BR"/>
+          <w14:ligatures w14:val="none"/>
+        </w:rPr>
+        <w:t>acao</w:t>
+      </w:r>
+      <w:proofErr w:type="spellEnd"/>
+      <w:r>
+        <w:rPr>
+          <w:rFonts w:ascii="Consolas" w:eastAsia="Times New Roman" w:hAnsi="Consolas" w:cs="Times New Roman"/>
+          <w:color w:val="CE9178"/>
+          <w:kern w:val="0"/>
+          <w:sz w:val="21"/>
+          <w:szCs w:val="21"/>
+          <w:highlight w:val="black"/>
+          <w:lang w:eastAsia="pt-BR"/>
+          <w14:ligatures w14:val="none"/>
+        </w:rPr>
+        <w:t>'</w:t>
+      </w:r>
+      <w:r>
+        <w:rPr>
+          <w:rFonts w:ascii="Consolas" w:eastAsia="Times New Roman" w:hAnsi="Consolas" w:cs="Times New Roman"/>
+          <w:color w:val="D4D4D4"/>
+          <w:kern w:val="0"/>
+          <w:sz w:val="21"/>
+          <w:szCs w:val="21"/>
+          <w:highlight w:val="black"/>
+          <w:lang w:eastAsia="pt-BR"/>
+          <w14:ligatures w14:val="none"/>
+        </w:rPr>
+        <w:t>])</w:t>
+      </w:r>
+      <w:r>
+        <w:rPr>
+          <w:rFonts w:ascii="Arial" w:hAnsi="Arial" w:cs="Arial"/>
+          <w:color w:val="000000" w:themeColor="text1"/>
+          <w:sz w:val="24"/>
+          <w:szCs w:val="24"/>
+        </w:rPr>
+        <w:t xml:space="preserve">, </w:t>
+      </w:r>
+      <w:r>
+        <w:rPr>
+          <w:rFonts w:ascii="Arial" w:hAnsi="Arial" w:cs="Arial"/>
+          <w:color w:val="000000" w:themeColor="text1"/>
+          <w:sz w:val="24"/>
+          <w:szCs w:val="24"/>
+        </w:rPr>
+        <w:t>esse respectivo</w:t>
+      </w:r>
+      <w:r>
+        <w:rPr>
+          <w:rFonts w:ascii="Arial" w:hAnsi="Arial" w:cs="Arial"/>
+          <w:color w:val="000000" w:themeColor="text1"/>
+          <w:sz w:val="24"/>
+          <w:szCs w:val="24"/>
+        </w:rPr>
+        <w:t xml:space="preserve"> </w:t>
+      </w:r>
+      <w:r>
+        <w:rPr>
+          <w:rFonts w:ascii="Arial" w:hAnsi="Arial" w:cs="Arial"/>
+          <w:color w:val="000000" w:themeColor="text1"/>
+          <w:sz w:val="24"/>
+          <w:szCs w:val="24"/>
+        </w:rPr>
+        <w:t>valor será</w:t>
+      </w:r>
+      <w:r>
+        <w:rPr>
+          <w:rFonts w:ascii="Arial" w:hAnsi="Arial" w:cs="Arial"/>
+          <w:color w:val="000000" w:themeColor="text1"/>
+          <w:sz w:val="24"/>
+          <w:szCs w:val="24"/>
+        </w:rPr>
+        <w:t xml:space="preserve"> trabalhado</w:t>
+      </w:r>
+      <w:r>
+        <w:rPr>
+          <w:rFonts w:ascii="Arial" w:hAnsi="Arial" w:cs="Arial"/>
+          <w:color w:val="000000" w:themeColor="text1"/>
+          <w:sz w:val="24"/>
+          <w:szCs w:val="24"/>
+        </w:rPr>
+        <w:t xml:space="preserve"> </w:t>
+      </w:r>
+      <w:r>
+        <w:rPr>
+          <w:rFonts w:ascii="Consolas" w:eastAsia="Times New Roman" w:hAnsi="Consolas" w:cs="Times New Roman"/>
+          <w:color w:val="9CDCFE"/>
+          <w:kern w:val="0"/>
+          <w:sz w:val="21"/>
+          <w:szCs w:val="21"/>
+          <w:highlight w:val="black"/>
+          <w:lang w:eastAsia="pt-BR"/>
+          <w14:ligatures w14:val="none"/>
+        </w:rPr>
+        <w:t>$_GET</w:t>
+      </w:r>
+      <w:r>
+        <w:rPr>
+          <w:rFonts w:ascii="Consolas" w:eastAsia="Times New Roman" w:hAnsi="Consolas" w:cs="Times New Roman"/>
+          <w:color w:val="D4D4D4"/>
+          <w:kern w:val="0"/>
+          <w:sz w:val="21"/>
+          <w:szCs w:val="21"/>
+          <w:highlight w:val="black"/>
+          <w:lang w:eastAsia="pt-BR"/>
+          <w14:ligatures w14:val="none"/>
+        </w:rPr>
+        <w:t>[</w:t>
+      </w:r>
+      <w:r>
+        <w:rPr>
+          <w:rFonts w:ascii="Consolas" w:eastAsia="Times New Roman" w:hAnsi="Consolas" w:cs="Times New Roman"/>
+          <w:color w:val="CE9178"/>
+          <w:kern w:val="0"/>
+          <w:sz w:val="21"/>
+          <w:szCs w:val="21"/>
+          <w:highlight w:val="black"/>
+          <w:lang w:eastAsia="pt-BR"/>
+          <w14:ligatures w14:val="none"/>
+        </w:rPr>
+        <w:t>'</w:t>
+      </w:r>
+      <w:proofErr w:type="spellStart"/>
+      <w:r>
+        <w:rPr>
+          <w:rFonts w:ascii="Consolas" w:eastAsia="Times New Roman" w:hAnsi="Consolas" w:cs="Times New Roman"/>
+          <w:color w:val="CE9178"/>
+          <w:kern w:val="0"/>
+          <w:sz w:val="21"/>
+          <w:szCs w:val="21"/>
+          <w:highlight w:val="black"/>
+          <w:lang w:eastAsia="pt-BR"/>
+          <w14:ligatures w14:val="none"/>
+        </w:rPr>
+        <w:t>acao</w:t>
+      </w:r>
+      <w:proofErr w:type="spellEnd"/>
+      <w:r>
+        <w:rPr>
+          <w:rFonts w:ascii="Consolas" w:eastAsia="Times New Roman" w:hAnsi="Consolas" w:cs="Times New Roman"/>
+          <w:color w:val="CE9178"/>
+          <w:kern w:val="0"/>
+          <w:sz w:val="21"/>
+          <w:szCs w:val="21"/>
+          <w:highlight w:val="black"/>
+          <w:lang w:eastAsia="pt-BR"/>
+          <w14:ligatures w14:val="none"/>
+        </w:rPr>
+        <w:t>'</w:t>
+      </w:r>
+      <w:r>
+        <w:rPr>
+          <w:rFonts w:ascii="Consolas" w:eastAsia="Times New Roman" w:hAnsi="Consolas" w:cs="Times New Roman"/>
+          <w:color w:val="D4D4D4"/>
+          <w:kern w:val="0"/>
+          <w:sz w:val="21"/>
+          <w:szCs w:val="21"/>
+          <w:highlight w:val="black"/>
+          <w:lang w:eastAsia="pt-BR"/>
+          <w14:ligatures w14:val="none"/>
+        </w:rPr>
+        <w:t>]</w:t>
+      </w:r>
+      <w:r>
+        <w:rPr>
+          <w:rFonts w:ascii="Arial" w:hAnsi="Arial" w:cs="Arial"/>
+          <w:color w:val="000000" w:themeColor="text1"/>
+          <w:sz w:val="24"/>
+          <w:szCs w:val="24"/>
+        </w:rPr>
+        <w:t>;</w:t>
+      </w:r>
+    </w:p>
+    <w:p>
+      <w:pPr>
+        <w:spacing w:line="240" w:lineRule="auto"/>
+        <w:jc w:val="both"/>
+        <w:rPr>
+          <w:rFonts w:ascii="Consolas" w:eastAsia="Times New Roman" w:hAnsi="Consolas" w:cs="Times New Roman"/>
+          <w:color w:val="000000" w:themeColor="text1"/>
+          <w:kern w:val="0"/>
+          <w:sz w:val="21"/>
+          <w:szCs w:val="21"/>
+          <w:lang w:eastAsia="pt-BR"/>
+          <w14:ligatures w14:val="none"/>
+        </w:rPr>
+      </w:pPr>
+      <w:r>
+        <w:rPr>
+          <w:rFonts w:ascii="Arial" w:hAnsi="Arial" w:cs="Arial"/>
+          <w:color w:val="000000" w:themeColor="text1"/>
+          <w:sz w:val="24"/>
+          <w:szCs w:val="24"/>
+        </w:rPr>
+        <w:t xml:space="preserve">Caso o contrário, aplicação </w:t>
+      </w:r>
+      <w:r>
+        <w:rPr>
+          <w:rFonts w:ascii="Arial" w:hAnsi="Arial" w:cs="Arial"/>
+          <w:b/>
+          <w:bCs/>
+          <w:color w:val="000000" w:themeColor="text1"/>
+          <w:sz w:val="24"/>
+          <w:szCs w:val="24"/>
+        </w:rPr>
+        <w:t>espera</w:t>
+      </w:r>
+      <w:r>
+        <w:rPr>
+          <w:rFonts w:ascii="Arial" w:hAnsi="Arial" w:cs="Arial"/>
+          <w:color w:val="000000" w:themeColor="text1"/>
+          <w:sz w:val="24"/>
+          <w:szCs w:val="24"/>
+        </w:rPr>
+        <w:t xml:space="preserve"> uma </w:t>
+      </w:r>
+      <w:r>
+        <w:rPr>
+          <w:rFonts w:ascii="Arial" w:hAnsi="Arial" w:cs="Arial"/>
+          <w:b/>
+          <w:bCs/>
+          <w:color w:val="000000" w:themeColor="text1"/>
+          <w:sz w:val="24"/>
+          <w:szCs w:val="24"/>
+        </w:rPr>
+        <w:t>variável</w:t>
+      </w:r>
+      <w:r>
+        <w:rPr>
+          <w:rFonts w:ascii="Arial" w:hAnsi="Arial" w:cs="Arial"/>
+          <w:color w:val="000000" w:themeColor="text1"/>
+          <w:sz w:val="24"/>
+          <w:szCs w:val="24"/>
+        </w:rPr>
+        <w:t xml:space="preserve"> chamada </w:t>
+      </w:r>
+      <w:proofErr w:type="gramStart"/>
+      <w:r>
+        <w:rPr>
+          <w:rFonts w:ascii="Arial" w:hAnsi="Arial" w:cs="Arial"/>
+          <w:b/>
+          <w:bCs/>
+          <w:color w:val="000000" w:themeColor="text1"/>
+          <w:sz w:val="24"/>
+          <w:szCs w:val="24"/>
+        </w:rPr>
+        <w:t>ação</w:t>
+      </w:r>
+      <w:r>
+        <w:rPr>
+          <w:rFonts w:ascii="Arial" w:hAnsi="Arial" w:cs="Arial"/>
+          <w:b/>
+          <w:bCs/>
+          <w:color w:val="000000" w:themeColor="text1"/>
+          <w:sz w:val="24"/>
+          <w:szCs w:val="24"/>
+        </w:rPr>
+        <w:t xml:space="preserve"> </w:t>
+      </w:r>
+      <w:r>
+        <w:rPr>
+          <w:rFonts w:ascii="Consolas" w:eastAsia="Times New Roman" w:hAnsi="Consolas" w:cs="Times New Roman"/>
+          <w:color w:val="D4D4D4"/>
+          <w:kern w:val="0"/>
+          <w:sz w:val="21"/>
+          <w:szCs w:val="21"/>
+          <w:highlight w:val="black"/>
+          <w:lang w:eastAsia="pt-BR"/>
+          <w14:ligatures w14:val="none"/>
+        </w:rPr>
+        <w:t>:</w:t>
+      </w:r>
+      <w:proofErr w:type="gramEnd"/>
+      <w:r>
+        <w:rPr>
+          <w:rFonts w:ascii="Consolas" w:eastAsia="Times New Roman" w:hAnsi="Consolas" w:cs="Times New Roman"/>
+          <w:color w:val="D4D4D4"/>
+          <w:kern w:val="0"/>
+          <w:sz w:val="21"/>
+          <w:szCs w:val="21"/>
+          <w:highlight w:val="black"/>
+          <w:lang w:eastAsia="pt-BR"/>
+          <w14:ligatures w14:val="none"/>
+        </w:rPr>
+        <w:t xml:space="preserve"> </w:t>
+      </w:r>
+      <w:r>
+        <w:rPr>
+          <w:rFonts w:ascii="Consolas" w:eastAsia="Times New Roman" w:hAnsi="Consolas" w:cs="Times New Roman"/>
+          <w:color w:val="9CDCFE"/>
+          <w:kern w:val="0"/>
+          <w:sz w:val="21"/>
+          <w:szCs w:val="21"/>
+          <w:highlight w:val="black"/>
+          <w:lang w:eastAsia="pt-BR"/>
+          <w14:ligatures w14:val="none"/>
+        </w:rPr>
+        <w:t>$</w:t>
+      </w:r>
+      <w:proofErr w:type="spellStart"/>
+      <w:r>
+        <w:rPr>
+          <w:rFonts w:ascii="Consolas" w:eastAsia="Times New Roman" w:hAnsi="Consolas" w:cs="Times New Roman"/>
+          <w:color w:val="9CDCFE"/>
+          <w:kern w:val="0"/>
+          <w:sz w:val="21"/>
+          <w:szCs w:val="21"/>
+          <w:highlight w:val="black"/>
+          <w:lang w:eastAsia="pt-BR"/>
+          <w14:ligatures w14:val="none"/>
+        </w:rPr>
+        <w:t>acao</w:t>
+      </w:r>
+      <w:proofErr w:type="spellEnd"/>
+      <w:r>
+        <w:rPr>
+          <w:rFonts w:ascii="Consolas" w:eastAsia="Times New Roman" w:hAnsi="Consolas" w:cs="Times New Roman"/>
+          <w:color w:val="D4D4D4"/>
+          <w:kern w:val="0"/>
+          <w:sz w:val="21"/>
+          <w:szCs w:val="21"/>
+          <w:highlight w:val="black"/>
+          <w:lang w:eastAsia="pt-BR"/>
+          <w14:ligatures w14:val="none"/>
+        </w:rPr>
+        <w:t>;</w:t>
+      </w:r>
+      <w:r>
+        <w:rPr>
+          <w:rFonts w:ascii="Consolas" w:eastAsia="Times New Roman" w:hAnsi="Consolas" w:cs="Times New Roman"/>
+          <w:color w:val="000000" w:themeColor="text1"/>
+          <w:kern w:val="0"/>
+          <w:sz w:val="21"/>
+          <w:szCs w:val="21"/>
+          <w:lang w:eastAsia="pt-BR"/>
+          <w14:ligatures w14:val="none"/>
+        </w:rPr>
+        <w:t>.</w:t>
+      </w:r>
+    </w:p>
+    <w:p>
+      <w:pPr>
+        <w:spacing w:line="240" w:lineRule="auto"/>
+        <w:jc w:val="both"/>
+        <w:rPr>
+          <w:rFonts w:ascii="Consolas" w:eastAsia="Times New Roman" w:hAnsi="Consolas" w:cs="Times New Roman"/>
+          <w:color w:val="000000" w:themeColor="text1"/>
+          <w:kern w:val="0"/>
+          <w:sz w:val="21"/>
+          <w:szCs w:val="21"/>
+          <w:lang w:eastAsia="pt-BR"/>
+          <w14:ligatures w14:val="none"/>
+        </w:rPr>
+      </w:pPr>
+    </w:p>
+    <w:p>
+      <w:pPr>
+        <w:shd w:val="clear" w:color="auto" w:fill="1F1F1F"/>
+        <w:spacing w:after="0" w:line="285" w:lineRule="atLeast"/>
+        <w:rPr>
+          <w:rFonts w:ascii="Consolas" w:eastAsia="Times New Roman" w:hAnsi="Consolas" w:cs="Times New Roman"/>
+          <w:color w:val="CCCCCC"/>
+          <w:kern w:val="0"/>
+          <w:sz w:val="21"/>
+          <w:szCs w:val="21"/>
+          <w:lang w:eastAsia="pt-BR"/>
+          <w14:ligatures w14:val="none"/>
+        </w:rPr>
+      </w:pPr>
+      <w:r>
+        <w:rPr>
+          <w:rFonts w:ascii="Consolas" w:eastAsia="Times New Roman" w:hAnsi="Consolas" w:cs="Times New Roman"/>
+          <w:color w:val="9CDCFE"/>
+          <w:kern w:val="0"/>
+          <w:sz w:val="21"/>
+          <w:szCs w:val="21"/>
+          <w:lang w:eastAsia="pt-BR"/>
+          <w14:ligatures w14:val="none"/>
+        </w:rPr>
+        <w:t>$</w:t>
+      </w:r>
+      <w:proofErr w:type="spellStart"/>
+      <w:r>
+        <w:rPr>
+          <w:rFonts w:ascii="Consolas" w:eastAsia="Times New Roman" w:hAnsi="Consolas" w:cs="Times New Roman"/>
+          <w:color w:val="9CDCFE"/>
+          <w:kern w:val="0"/>
+          <w:sz w:val="21"/>
+          <w:szCs w:val="21"/>
+          <w:lang w:eastAsia="pt-BR"/>
+          <w14:ligatures w14:val="none"/>
+        </w:rPr>
+        <w:t>acao</w:t>
+      </w:r>
+      <w:proofErr w:type="spellEnd"/>
+      <w:r>
+        <w:rPr>
+          <w:rFonts w:ascii="Consolas" w:eastAsia="Times New Roman" w:hAnsi="Consolas" w:cs="Times New Roman"/>
+          <w:color w:val="D4D4D4"/>
+          <w:kern w:val="0"/>
+          <w:sz w:val="21"/>
+          <w:szCs w:val="21"/>
+          <w:lang w:eastAsia="pt-BR"/>
+          <w14:ligatures w14:val="none"/>
+        </w:rPr>
+        <w:t xml:space="preserve"> = </w:t>
+      </w:r>
+      <w:proofErr w:type="spellStart"/>
+      <w:r>
+        <w:rPr>
+          <w:rFonts w:ascii="Consolas" w:eastAsia="Times New Roman" w:hAnsi="Consolas" w:cs="Times New Roman"/>
+          <w:color w:val="DCDCAA"/>
+          <w:kern w:val="0"/>
+          <w:sz w:val="21"/>
+          <w:szCs w:val="21"/>
+          <w:lang w:eastAsia="pt-BR"/>
+          <w14:ligatures w14:val="none"/>
+        </w:rPr>
+        <w:t>isset</w:t>
+      </w:r>
+      <w:proofErr w:type="spellEnd"/>
+      <w:r>
+        <w:rPr>
+          <w:rFonts w:ascii="Consolas" w:eastAsia="Times New Roman" w:hAnsi="Consolas" w:cs="Times New Roman"/>
+          <w:color w:val="D4D4D4"/>
+          <w:kern w:val="0"/>
+          <w:sz w:val="21"/>
+          <w:szCs w:val="21"/>
+          <w:lang w:eastAsia="pt-BR"/>
+          <w14:ligatures w14:val="none"/>
+        </w:rPr>
+        <w:t>(</w:t>
+      </w:r>
+      <w:r>
+        <w:rPr>
+          <w:rFonts w:ascii="Consolas" w:eastAsia="Times New Roman" w:hAnsi="Consolas" w:cs="Times New Roman"/>
+          <w:color w:val="9CDCFE"/>
+          <w:kern w:val="0"/>
+          <w:sz w:val="21"/>
+          <w:szCs w:val="21"/>
+          <w:lang w:eastAsia="pt-BR"/>
+          <w14:ligatures w14:val="none"/>
+        </w:rPr>
+        <w:t>$_GET</w:t>
+      </w:r>
+      <w:r>
+        <w:rPr>
+          <w:rFonts w:ascii="Consolas" w:eastAsia="Times New Roman" w:hAnsi="Consolas" w:cs="Times New Roman"/>
+          <w:color w:val="D4D4D4"/>
+          <w:kern w:val="0"/>
+          <w:sz w:val="21"/>
+          <w:szCs w:val="21"/>
+          <w:lang w:eastAsia="pt-BR"/>
+          <w14:ligatures w14:val="none"/>
+        </w:rPr>
+        <w:t>[</w:t>
+      </w:r>
+      <w:r>
+        <w:rPr>
+          <w:rFonts w:ascii="Consolas" w:eastAsia="Times New Roman" w:hAnsi="Consolas" w:cs="Times New Roman"/>
+          <w:color w:val="CE9178"/>
+          <w:kern w:val="0"/>
+          <w:sz w:val="21"/>
+          <w:szCs w:val="21"/>
+          <w:lang w:eastAsia="pt-BR"/>
+          <w14:ligatures w14:val="none"/>
+        </w:rPr>
+        <w:t>'</w:t>
+      </w:r>
+      <w:proofErr w:type="spellStart"/>
+      <w:r>
+        <w:rPr>
+          <w:rFonts w:ascii="Consolas" w:eastAsia="Times New Roman" w:hAnsi="Consolas" w:cs="Times New Roman"/>
+          <w:color w:val="CE9178"/>
+          <w:kern w:val="0"/>
+          <w:sz w:val="21"/>
+          <w:szCs w:val="21"/>
+          <w:lang w:eastAsia="pt-BR"/>
+          <w14:ligatures w14:val="none"/>
+        </w:rPr>
+        <w:t>acao</w:t>
+      </w:r>
+      <w:proofErr w:type="spellEnd"/>
+      <w:r>
+        <w:rPr>
+          <w:rFonts w:ascii="Consolas" w:eastAsia="Times New Roman" w:hAnsi="Consolas" w:cs="Times New Roman"/>
+          <w:color w:val="CE9178"/>
+          <w:kern w:val="0"/>
+          <w:sz w:val="21"/>
+          <w:szCs w:val="21"/>
+          <w:lang w:eastAsia="pt-BR"/>
+          <w14:ligatures w14:val="none"/>
+        </w:rPr>
+        <w:t>'</w:t>
+      </w:r>
+      <w:r>
+        <w:rPr>
+          <w:rFonts w:ascii="Consolas" w:eastAsia="Times New Roman" w:hAnsi="Consolas" w:cs="Times New Roman"/>
+          <w:color w:val="D4D4D4"/>
+          <w:kern w:val="0"/>
+          <w:sz w:val="21"/>
+          <w:szCs w:val="21"/>
+          <w:lang w:eastAsia="pt-BR"/>
+          <w14:ligatures w14:val="none"/>
+        </w:rPr>
+        <w:t>]</w:t>
+      </w:r>
+      <w:proofErr w:type="gramStart"/>
+      <w:r>
+        <w:rPr>
+          <w:rFonts w:ascii="Consolas" w:eastAsia="Times New Roman" w:hAnsi="Consolas" w:cs="Times New Roman"/>
+          <w:color w:val="D4D4D4"/>
+          <w:kern w:val="0"/>
+          <w:sz w:val="21"/>
+          <w:szCs w:val="21"/>
+          <w:lang w:eastAsia="pt-BR"/>
+          <w14:ligatures w14:val="none"/>
+        </w:rPr>
+        <w:t>) ?</w:t>
+      </w:r>
+      <w:proofErr w:type="gramEnd"/>
+      <w:r>
+        <w:rPr>
+          <w:rFonts w:ascii="Consolas" w:eastAsia="Times New Roman" w:hAnsi="Consolas" w:cs="Times New Roman"/>
+          <w:color w:val="D4D4D4"/>
+          <w:kern w:val="0"/>
+          <w:sz w:val="21"/>
+          <w:szCs w:val="21"/>
+          <w:lang w:eastAsia="pt-BR"/>
+          <w14:ligatures w14:val="none"/>
+        </w:rPr>
+        <w:t xml:space="preserve"> </w:t>
+      </w:r>
+      <w:r>
+        <w:rPr>
+          <w:rFonts w:ascii="Consolas" w:eastAsia="Times New Roman" w:hAnsi="Consolas" w:cs="Times New Roman"/>
+          <w:color w:val="9CDCFE"/>
+          <w:kern w:val="0"/>
+          <w:sz w:val="21"/>
+          <w:szCs w:val="21"/>
+          <w:lang w:eastAsia="pt-BR"/>
+          <w14:ligatures w14:val="none"/>
+        </w:rPr>
+        <w:t>$_GET</w:t>
+      </w:r>
+      <w:r>
+        <w:rPr>
+          <w:rFonts w:ascii="Consolas" w:eastAsia="Times New Roman" w:hAnsi="Consolas" w:cs="Times New Roman"/>
+          <w:color w:val="D4D4D4"/>
+          <w:kern w:val="0"/>
+          <w:sz w:val="21"/>
+          <w:szCs w:val="21"/>
+          <w:lang w:eastAsia="pt-BR"/>
+          <w14:ligatures w14:val="none"/>
+        </w:rPr>
+        <w:t>[</w:t>
+      </w:r>
+      <w:r>
+        <w:rPr>
+          <w:rFonts w:ascii="Consolas" w:eastAsia="Times New Roman" w:hAnsi="Consolas" w:cs="Times New Roman"/>
+          <w:color w:val="CE9178"/>
+          <w:kern w:val="0"/>
+          <w:sz w:val="21"/>
+          <w:szCs w:val="21"/>
+          <w:lang w:eastAsia="pt-BR"/>
+          <w14:ligatures w14:val="none"/>
+        </w:rPr>
+        <w:t>'</w:t>
+      </w:r>
+      <w:proofErr w:type="spellStart"/>
+      <w:r>
+        <w:rPr>
+          <w:rFonts w:ascii="Consolas" w:eastAsia="Times New Roman" w:hAnsi="Consolas" w:cs="Times New Roman"/>
+          <w:color w:val="CE9178"/>
+          <w:kern w:val="0"/>
+          <w:sz w:val="21"/>
+          <w:szCs w:val="21"/>
+          <w:lang w:eastAsia="pt-BR"/>
+          <w14:ligatures w14:val="none"/>
+        </w:rPr>
+        <w:t>acao</w:t>
+      </w:r>
+      <w:proofErr w:type="spellEnd"/>
+      <w:r>
+        <w:rPr>
+          <w:rFonts w:ascii="Consolas" w:eastAsia="Times New Roman" w:hAnsi="Consolas" w:cs="Times New Roman"/>
+          <w:color w:val="CE9178"/>
+          <w:kern w:val="0"/>
+          <w:sz w:val="21"/>
+          <w:szCs w:val="21"/>
+          <w:lang w:eastAsia="pt-BR"/>
+          <w14:ligatures w14:val="none"/>
+        </w:rPr>
+        <w:t>'</w:t>
+      </w:r>
+      <w:r>
+        <w:rPr>
+          <w:rFonts w:ascii="Consolas" w:eastAsia="Times New Roman" w:hAnsi="Consolas" w:cs="Times New Roman"/>
+          <w:color w:val="D4D4D4"/>
+          <w:kern w:val="0"/>
+          <w:sz w:val="21"/>
+          <w:szCs w:val="21"/>
+          <w:lang w:eastAsia="pt-BR"/>
+          <w14:ligatures w14:val="none"/>
+        </w:rPr>
+        <w:t xml:space="preserve">]: </w:t>
+      </w:r>
+      <w:r>
+        <w:rPr>
+          <w:rFonts w:ascii="Consolas" w:eastAsia="Times New Roman" w:hAnsi="Consolas" w:cs="Times New Roman"/>
+          <w:color w:val="9CDCFE"/>
+          <w:kern w:val="0"/>
+          <w:sz w:val="21"/>
+          <w:szCs w:val="21"/>
+          <w:lang w:eastAsia="pt-BR"/>
+          <w14:ligatures w14:val="none"/>
+        </w:rPr>
+        <w:t>$</w:t>
+      </w:r>
+      <w:proofErr w:type="spellStart"/>
+      <w:r>
+        <w:rPr>
+          <w:rFonts w:ascii="Consolas" w:eastAsia="Times New Roman" w:hAnsi="Consolas" w:cs="Times New Roman"/>
+          <w:color w:val="9CDCFE"/>
+          <w:kern w:val="0"/>
+          <w:sz w:val="21"/>
+          <w:szCs w:val="21"/>
+          <w:lang w:eastAsia="pt-BR"/>
+          <w14:ligatures w14:val="none"/>
+        </w:rPr>
+        <w:t>acao</w:t>
+      </w:r>
+      <w:proofErr w:type="spellEnd"/>
+      <w:r>
+        <w:rPr>
+          <w:rFonts w:ascii="Consolas" w:eastAsia="Times New Roman" w:hAnsi="Consolas" w:cs="Times New Roman"/>
+          <w:color w:val="D4D4D4"/>
+          <w:kern w:val="0"/>
+          <w:sz w:val="21"/>
+          <w:szCs w:val="21"/>
+          <w:lang w:eastAsia="pt-BR"/>
+          <w14:ligatures w14:val="none"/>
+        </w:rPr>
+        <w:t>;</w:t>
+      </w:r>
+    </w:p>
+    <w:p>
+      <w:pPr>
+        <w:shd w:val="clear" w:color="auto" w:fill="1F1F1F"/>
+        <w:spacing w:after="0" w:line="285" w:lineRule="atLeast"/>
+        <w:rPr>
+          <w:rFonts w:ascii="Consolas" w:eastAsia="Times New Roman" w:hAnsi="Consolas" w:cs="Times New Roman"/>
+          <w:color w:val="CCCCCC"/>
+          <w:kern w:val="0"/>
+          <w:sz w:val="21"/>
+          <w:szCs w:val="21"/>
+          <w:lang w:eastAsia="pt-BR"/>
+          <w14:ligatures w14:val="none"/>
+        </w:rPr>
+      </w:pPr>
+    </w:p>
+    <w:p>
+      <w:pPr>
+        <w:shd w:val="clear" w:color="auto" w:fill="1F1F1F"/>
+        <w:spacing w:after="0" w:line="285" w:lineRule="atLeast"/>
+        <w:rPr>
+          <w:rFonts w:ascii="Consolas" w:eastAsia="Times New Roman" w:hAnsi="Consolas" w:cs="Times New Roman"/>
+          <w:color w:val="D4D4D4"/>
+          <w:kern w:val="0"/>
+          <w:sz w:val="21"/>
+          <w:szCs w:val="21"/>
+          <w:lang w:eastAsia="pt-BR"/>
+          <w14:ligatures w14:val="none"/>
+        </w:rPr>
+      </w:pPr>
+      <w:proofErr w:type="spellStart"/>
+      <w:r>
+        <w:rPr>
+          <w:rFonts w:ascii="Consolas" w:eastAsia="Times New Roman" w:hAnsi="Consolas" w:cs="Times New Roman"/>
+          <w:color w:val="C586C0"/>
+          <w:kern w:val="0"/>
+          <w:sz w:val="21"/>
+          <w:szCs w:val="21"/>
+          <w:lang w:eastAsia="pt-BR"/>
+          <w14:ligatures w14:val="none"/>
+        </w:rPr>
+        <w:t>if</w:t>
+      </w:r>
+      <w:proofErr w:type="spellEnd"/>
+      <w:r>
+        <w:rPr>
+          <w:rFonts w:ascii="Consolas" w:eastAsia="Times New Roman" w:hAnsi="Consolas" w:cs="Times New Roman"/>
+          <w:color w:val="D4D4D4"/>
+          <w:kern w:val="0"/>
+          <w:sz w:val="21"/>
+          <w:szCs w:val="21"/>
+          <w:lang w:eastAsia="pt-BR"/>
+          <w14:ligatures w14:val="none"/>
+        </w:rPr>
+        <w:t xml:space="preserve"> (</w:t>
+      </w:r>
+      <w:r>
+        <w:rPr>
+          <w:rFonts w:ascii="Consolas" w:eastAsia="Times New Roman" w:hAnsi="Consolas" w:cs="Times New Roman"/>
+          <w:color w:val="9CDCFE"/>
+          <w:kern w:val="0"/>
+          <w:sz w:val="21"/>
+          <w:szCs w:val="21"/>
+          <w:lang w:eastAsia="pt-BR"/>
+          <w14:ligatures w14:val="none"/>
+        </w:rPr>
+        <w:t>$</w:t>
+      </w:r>
+      <w:proofErr w:type="spellStart"/>
+      <w:r>
+        <w:rPr>
+          <w:rFonts w:ascii="Consolas" w:eastAsia="Times New Roman" w:hAnsi="Consolas" w:cs="Times New Roman"/>
+          <w:color w:val="9CDCFE"/>
+          <w:kern w:val="0"/>
+          <w:sz w:val="21"/>
+          <w:szCs w:val="21"/>
+          <w:lang w:eastAsia="pt-BR"/>
+          <w14:ligatures w14:val="none"/>
+        </w:rPr>
+        <w:t>acao</w:t>
+      </w:r>
+      <w:proofErr w:type="spellEnd"/>
+      <w:r>
+        <w:rPr>
+          <w:rFonts w:ascii="Consolas" w:eastAsia="Times New Roman" w:hAnsi="Consolas" w:cs="Times New Roman"/>
+          <w:color w:val="D4D4D4"/>
+          <w:kern w:val="0"/>
+          <w:sz w:val="21"/>
+          <w:szCs w:val="21"/>
+          <w:lang w:eastAsia="pt-BR"/>
+          <w14:ligatures w14:val="none"/>
+        </w:rPr>
+        <w:t xml:space="preserve"> == </w:t>
+      </w:r>
+      <w:r>
+        <w:rPr>
+          <w:rFonts w:ascii="Consolas" w:eastAsia="Times New Roman" w:hAnsi="Consolas" w:cs="Times New Roman"/>
+          <w:color w:val="CE9178"/>
+          <w:kern w:val="0"/>
+          <w:sz w:val="21"/>
+          <w:szCs w:val="21"/>
+          <w:lang w:eastAsia="pt-BR"/>
+          <w14:ligatures w14:val="none"/>
+        </w:rPr>
+        <w:t>'inserir'</w:t>
+      </w:r>
+      <w:r>
+        <w:rPr>
+          <w:rFonts w:ascii="Consolas" w:eastAsia="Times New Roman" w:hAnsi="Consolas" w:cs="Times New Roman"/>
+          <w:color w:val="D4D4D4"/>
+          <w:kern w:val="0"/>
+          <w:sz w:val="21"/>
+          <w:szCs w:val="21"/>
+          <w:lang w:eastAsia="pt-BR"/>
+          <w14:ligatures w14:val="none"/>
+        </w:rPr>
+        <w:t>) {</w:t>
+      </w:r>
+    </w:p>
+    <w:p>
+      <w:pPr>
+        <w:shd w:val="clear" w:color="auto" w:fill="1F1F1F"/>
+        <w:spacing w:after="0" w:line="285" w:lineRule="atLeast"/>
+        <w:rPr>
+          <w:rFonts w:ascii="Consolas" w:eastAsia="Times New Roman" w:hAnsi="Consolas" w:cs="Times New Roman"/>
+          <w:color w:val="D4D4D4"/>
+          <w:kern w:val="0"/>
+          <w:sz w:val="21"/>
+          <w:szCs w:val="21"/>
+          <w:lang w:eastAsia="pt-BR"/>
+          <w14:ligatures w14:val="none"/>
+        </w:rPr>
+      </w:pPr>
+    </w:p>
+    <w:p>
+      <w:pPr>
+        <w:shd w:val="clear" w:color="auto" w:fill="1F1F1F"/>
+        <w:spacing w:after="0" w:line="285" w:lineRule="atLeast"/>
+        <w:rPr>
+          <w:rFonts w:ascii="Consolas" w:eastAsia="Times New Roman" w:hAnsi="Consolas" w:cs="Times New Roman"/>
+          <w:color w:val="CCCCCC"/>
+          <w:kern w:val="0"/>
+          <w:sz w:val="21"/>
+          <w:szCs w:val="21"/>
+          <w:lang w:eastAsia="pt-BR"/>
+          <w14:ligatures w14:val="none"/>
+        </w:rPr>
+      </w:pPr>
+      <w:proofErr w:type="gramStart"/>
+      <w:r>
+        <w:rPr>
+          <w:rFonts w:ascii="Consolas" w:eastAsia="Times New Roman" w:hAnsi="Consolas" w:cs="Times New Roman"/>
+          <w:color w:val="D4D4D4"/>
+          <w:kern w:val="0"/>
+          <w:sz w:val="21"/>
+          <w:szCs w:val="21"/>
+          <w:lang w:eastAsia="pt-BR"/>
+          <w14:ligatures w14:val="none"/>
+        </w:rPr>
+        <w:t>}</w:t>
+      </w:r>
+      <w:proofErr w:type="spellStart"/>
+      <w:r>
+        <w:rPr>
+          <w:rFonts w:ascii="Consolas" w:eastAsia="Times New Roman" w:hAnsi="Consolas" w:cs="Times New Roman"/>
+          <w:color w:val="C586C0"/>
+          <w:kern w:val="0"/>
+          <w:sz w:val="21"/>
+          <w:szCs w:val="21"/>
+          <w:lang w:eastAsia="pt-BR"/>
+          <w14:ligatures w14:val="none"/>
+        </w:rPr>
+        <w:t>else</w:t>
+      </w:r>
+      <w:proofErr w:type="spellEnd"/>
+      <w:proofErr w:type="gramEnd"/>
+      <w:r>
+        <w:rPr>
+          <w:rFonts w:ascii="Consolas" w:eastAsia="Times New Roman" w:hAnsi="Consolas" w:cs="Times New Roman"/>
+          <w:color w:val="D4D4D4"/>
+          <w:kern w:val="0"/>
+          <w:sz w:val="21"/>
+          <w:szCs w:val="21"/>
+          <w:lang w:eastAsia="pt-BR"/>
+          <w14:ligatures w14:val="none"/>
+        </w:rPr>
+        <w:t xml:space="preserve"> </w:t>
+      </w:r>
+      <w:proofErr w:type="spellStart"/>
+      <w:r>
+        <w:rPr>
+          <w:rFonts w:ascii="Consolas" w:eastAsia="Times New Roman" w:hAnsi="Consolas" w:cs="Times New Roman"/>
+          <w:color w:val="C586C0"/>
+          <w:kern w:val="0"/>
+          <w:sz w:val="21"/>
+          <w:szCs w:val="21"/>
+          <w:lang w:eastAsia="pt-BR"/>
+          <w14:ligatures w14:val="none"/>
+        </w:rPr>
+        <w:t>if</w:t>
+      </w:r>
+      <w:proofErr w:type="spellEnd"/>
+      <w:r>
+        <w:rPr>
+          <w:rFonts w:ascii="Consolas" w:eastAsia="Times New Roman" w:hAnsi="Consolas" w:cs="Times New Roman"/>
+          <w:color w:val="D4D4D4"/>
+          <w:kern w:val="0"/>
+          <w:sz w:val="21"/>
+          <w:szCs w:val="21"/>
+          <w:lang w:eastAsia="pt-BR"/>
+          <w14:ligatures w14:val="none"/>
+        </w:rPr>
+        <w:t xml:space="preserve"> (</w:t>
+      </w:r>
+      <w:r>
+        <w:rPr>
+          <w:rFonts w:ascii="Consolas" w:eastAsia="Times New Roman" w:hAnsi="Consolas" w:cs="Times New Roman"/>
+          <w:color w:val="9CDCFE"/>
+          <w:kern w:val="0"/>
+          <w:sz w:val="21"/>
+          <w:szCs w:val="21"/>
+          <w:lang w:eastAsia="pt-BR"/>
+          <w14:ligatures w14:val="none"/>
+        </w:rPr>
+        <w:t>$</w:t>
+      </w:r>
+      <w:proofErr w:type="spellStart"/>
+      <w:r>
+        <w:rPr>
+          <w:rFonts w:ascii="Consolas" w:eastAsia="Times New Roman" w:hAnsi="Consolas" w:cs="Times New Roman"/>
+          <w:color w:val="9CDCFE"/>
+          <w:kern w:val="0"/>
+          <w:sz w:val="21"/>
+          <w:szCs w:val="21"/>
+          <w:lang w:eastAsia="pt-BR"/>
+          <w14:ligatures w14:val="none"/>
+        </w:rPr>
+        <w:t>acao</w:t>
+      </w:r>
+      <w:proofErr w:type="spellEnd"/>
+      <w:r>
+        <w:rPr>
+          <w:rFonts w:ascii="Consolas" w:eastAsia="Times New Roman" w:hAnsi="Consolas" w:cs="Times New Roman"/>
+          <w:color w:val="D4D4D4"/>
+          <w:kern w:val="0"/>
+          <w:sz w:val="21"/>
+          <w:szCs w:val="21"/>
+          <w:lang w:eastAsia="pt-BR"/>
+          <w14:ligatures w14:val="none"/>
+        </w:rPr>
+        <w:t xml:space="preserve"> == </w:t>
+      </w:r>
+      <w:r>
+        <w:rPr>
+          <w:rFonts w:ascii="Consolas" w:eastAsia="Times New Roman" w:hAnsi="Consolas" w:cs="Times New Roman"/>
+          <w:color w:val="CE9178"/>
+          <w:kern w:val="0"/>
+          <w:sz w:val="21"/>
+          <w:szCs w:val="21"/>
+          <w:lang w:eastAsia="pt-BR"/>
+          <w14:ligatures w14:val="none"/>
+        </w:rPr>
+        <w:t>'recuperar'</w:t>
+      </w:r>
+      <w:r>
+        <w:rPr>
+          <w:rFonts w:ascii="Consolas" w:eastAsia="Times New Roman" w:hAnsi="Consolas" w:cs="Times New Roman"/>
+          <w:color w:val="D4D4D4"/>
+          <w:kern w:val="0"/>
+          <w:sz w:val="21"/>
+          <w:szCs w:val="21"/>
+          <w:lang w:eastAsia="pt-BR"/>
+          <w14:ligatures w14:val="none"/>
+        </w:rPr>
+        <w:t>) {}</w:t>
+      </w:r>
+    </w:p>
+    <w:p>
+      <w:pPr>
+        <w:spacing w:line="240" w:lineRule="auto"/>
+        <w:jc w:val="both"/>
+        <w:rPr>
+          <w:rFonts w:ascii="Consolas" w:eastAsia="Times New Roman" w:hAnsi="Consolas" w:cs="Times New Roman"/>
+          <w:color w:val="D4D4D4"/>
+          <w:kern w:val="0"/>
+          <w:sz w:val="21"/>
+          <w:szCs w:val="21"/>
+          <w:lang w:eastAsia="pt-BR"/>
+          <w14:ligatures w14:val="none"/>
         </w:rPr>
       </w:pPr>
     </w:p>

</xml_diff>

<commit_message>
Listando registros - 2
</commit_message>
<xml_diff>
--- a/app_lista tarefas.docx
+++ b/app_lista tarefas.docx
@@ -10691,6 +10691,4777 @@
           <w14:ligatures w14:val="none"/>
         </w:rPr>
       </w:pPr>
+    </w:p>
+    <w:p>
+      <w:pPr>
+        <w:spacing w:line="240" w:lineRule="auto"/>
+        <w:jc w:val="both"/>
+        <w:rPr>
+          <w:rFonts w:ascii="Consolas" w:eastAsia="Times New Roman" w:hAnsi="Consolas" w:cs="Times New Roman"/>
+          <w:color w:val="D4D4D4"/>
+          <w:kern w:val="0"/>
+          <w:sz w:val="21"/>
+          <w:szCs w:val="21"/>
+          <w:lang w:eastAsia="pt-BR"/>
+          <w14:ligatures w14:val="none"/>
+        </w:rPr>
+      </w:pPr>
+    </w:p>
+    <w:p>
+      <w:pPr>
+        <w:spacing w:line="240" w:lineRule="auto"/>
+        <w:jc w:val="both"/>
+        <w:rPr>
+          <w:rFonts w:ascii="Arial" w:eastAsia="Times New Roman" w:hAnsi="Arial" w:cs="Arial"/>
+          <w:b/>
+          <w:bCs/>
+          <w:color w:val="000000" w:themeColor="text1"/>
+          <w:kern w:val="0"/>
+          <w:sz w:val="24"/>
+          <w:szCs w:val="24"/>
+          <w:lang w:eastAsia="pt-BR"/>
+          <w14:ligatures w14:val="none"/>
+        </w:rPr>
+      </w:pPr>
+    </w:p>
+    <w:p>
+      <w:pPr>
+        <w:spacing w:line="240" w:lineRule="auto"/>
+        <w:jc w:val="both"/>
+        <w:rPr>
+          <w:rFonts w:ascii="Arial" w:eastAsia="Times New Roman" w:hAnsi="Arial" w:cs="Arial"/>
+          <w:b/>
+          <w:bCs/>
+          <w:color w:val="000000" w:themeColor="text1"/>
+          <w:kern w:val="0"/>
+          <w:sz w:val="24"/>
+          <w:szCs w:val="24"/>
+          <w:lang w:eastAsia="pt-BR"/>
+          <w14:ligatures w14:val="none"/>
+        </w:rPr>
+      </w:pPr>
+      <w:r>
+        <w:rPr>
+          <w:rFonts w:ascii="Arial" w:eastAsia="Times New Roman" w:hAnsi="Arial" w:cs="Arial"/>
+          <w:b/>
+          <w:bCs/>
+          <w:color w:val="000000" w:themeColor="text1"/>
+          <w:kern w:val="0"/>
+          <w:sz w:val="24"/>
+          <w:szCs w:val="24"/>
+          <w:lang w:eastAsia="pt-BR"/>
+          <w14:ligatures w14:val="none"/>
+        </w:rPr>
+        <w:lastRenderedPageBreak/>
+        <w:t>Listando registros – 2</w:t>
+      </w:r>
+    </w:p>
+    <w:p>
+      <w:pPr>
+        <w:spacing w:line="240" w:lineRule="auto"/>
+        <w:jc w:val="both"/>
+        <w:rPr>
+          <w:rFonts w:ascii="Arial" w:eastAsia="Times New Roman" w:hAnsi="Arial" w:cs="Arial"/>
+          <w:b/>
+          <w:bCs/>
+          <w:i/>
+          <w:iCs/>
+          <w:color w:val="000000" w:themeColor="text1"/>
+          <w:kern w:val="0"/>
+          <w:sz w:val="20"/>
+          <w:szCs w:val="20"/>
+          <w:lang w:eastAsia="pt-BR"/>
+          <w14:ligatures w14:val="none"/>
+        </w:rPr>
+      </w:pPr>
+      <w:proofErr w:type="spellStart"/>
+      <w:r>
+        <w:rPr>
+          <w:rFonts w:ascii="Arial" w:eastAsia="Times New Roman" w:hAnsi="Arial" w:cs="Arial"/>
+          <w:b/>
+          <w:bCs/>
+          <w:i/>
+          <w:iCs/>
+          <w:color w:val="000000" w:themeColor="text1"/>
+          <w:kern w:val="0"/>
+          <w:sz w:val="20"/>
+          <w:szCs w:val="20"/>
+          <w:lang w:eastAsia="pt-BR"/>
+          <w14:ligatures w14:val="none"/>
+        </w:rPr>
+        <w:t>tarefa.service.php</w:t>
+      </w:r>
+      <w:proofErr w:type="spellEnd"/>
+    </w:p>
+    <w:p>
+      <w:pPr>
+        <w:shd w:val="clear" w:color="auto" w:fill="1F1F1F"/>
+        <w:spacing w:after="0" w:line="285" w:lineRule="atLeast"/>
+        <w:rPr>
+          <w:rFonts w:ascii="Consolas" w:eastAsia="Times New Roman" w:hAnsi="Consolas" w:cs="Times New Roman"/>
+          <w:color w:val="CCCCCC"/>
+          <w:kern w:val="0"/>
+          <w:sz w:val="16"/>
+          <w:szCs w:val="16"/>
+          <w:lang w:eastAsia="pt-BR"/>
+          <w14:ligatures w14:val="none"/>
+        </w:rPr>
+      </w:pPr>
+      <w:proofErr w:type="spellStart"/>
+      <w:r>
+        <w:rPr>
+          <w:rFonts w:ascii="Consolas" w:eastAsia="Times New Roman" w:hAnsi="Consolas" w:cs="Times New Roman"/>
+          <w:color w:val="569CD6"/>
+          <w:kern w:val="0"/>
+          <w:sz w:val="16"/>
+          <w:szCs w:val="16"/>
+          <w:lang w:eastAsia="pt-BR"/>
+          <w14:ligatures w14:val="none"/>
+        </w:rPr>
+        <w:t>public</w:t>
+      </w:r>
+      <w:proofErr w:type="spellEnd"/>
+      <w:r>
+        <w:rPr>
+          <w:rFonts w:ascii="Consolas" w:eastAsia="Times New Roman" w:hAnsi="Consolas" w:cs="Times New Roman"/>
+          <w:color w:val="D4D4D4"/>
+          <w:kern w:val="0"/>
+          <w:sz w:val="16"/>
+          <w:szCs w:val="16"/>
+          <w:lang w:eastAsia="pt-BR"/>
+          <w14:ligatures w14:val="none"/>
+        </w:rPr>
+        <w:t xml:space="preserve"> </w:t>
+      </w:r>
+      <w:proofErr w:type="spellStart"/>
+      <w:r>
+        <w:rPr>
+          <w:rFonts w:ascii="Consolas" w:eastAsia="Times New Roman" w:hAnsi="Consolas" w:cs="Times New Roman"/>
+          <w:color w:val="569CD6"/>
+          <w:kern w:val="0"/>
+          <w:sz w:val="16"/>
+          <w:szCs w:val="16"/>
+          <w:lang w:eastAsia="pt-BR"/>
+          <w14:ligatures w14:val="none"/>
+        </w:rPr>
+        <w:t>function</w:t>
+      </w:r>
+      <w:proofErr w:type="spellEnd"/>
+      <w:r>
+        <w:rPr>
+          <w:rFonts w:ascii="Consolas" w:eastAsia="Times New Roman" w:hAnsi="Consolas" w:cs="Times New Roman"/>
+          <w:color w:val="D4D4D4"/>
+          <w:kern w:val="0"/>
+          <w:sz w:val="16"/>
+          <w:szCs w:val="16"/>
+          <w:lang w:eastAsia="pt-BR"/>
+          <w14:ligatures w14:val="none"/>
+        </w:rPr>
+        <w:t xml:space="preserve"> </w:t>
+      </w:r>
+      <w:proofErr w:type="gramStart"/>
+      <w:r>
+        <w:rPr>
+          <w:rFonts w:ascii="Consolas" w:eastAsia="Times New Roman" w:hAnsi="Consolas" w:cs="Times New Roman"/>
+          <w:color w:val="DCDCAA"/>
+          <w:kern w:val="0"/>
+          <w:sz w:val="16"/>
+          <w:szCs w:val="16"/>
+          <w:lang w:eastAsia="pt-BR"/>
+          <w14:ligatures w14:val="none"/>
+        </w:rPr>
+        <w:t>recuperar</w:t>
+      </w:r>
+      <w:r>
+        <w:rPr>
+          <w:rFonts w:ascii="Consolas" w:eastAsia="Times New Roman" w:hAnsi="Consolas" w:cs="Times New Roman"/>
+          <w:color w:val="D4D4D4"/>
+          <w:kern w:val="0"/>
+          <w:sz w:val="16"/>
+          <w:szCs w:val="16"/>
+          <w:lang w:eastAsia="pt-BR"/>
+          <w14:ligatures w14:val="none"/>
+        </w:rPr>
+        <w:t>(</w:t>
+      </w:r>
+      <w:proofErr w:type="gramEnd"/>
+      <w:r>
+        <w:rPr>
+          <w:rFonts w:ascii="Consolas" w:eastAsia="Times New Roman" w:hAnsi="Consolas" w:cs="Times New Roman"/>
+          <w:color w:val="D4D4D4"/>
+          <w:kern w:val="0"/>
+          <w:sz w:val="16"/>
+          <w:szCs w:val="16"/>
+          <w:lang w:eastAsia="pt-BR"/>
+          <w14:ligatures w14:val="none"/>
+        </w:rPr>
+        <w:t xml:space="preserve">) </w:t>
+      </w:r>
+      <w:r>
+        <w:rPr>
+          <w:rFonts w:ascii="Consolas" w:eastAsia="Times New Roman" w:hAnsi="Consolas" w:cs="Times New Roman"/>
+          <w:color w:val="6A9955"/>
+          <w:kern w:val="0"/>
+          <w:sz w:val="16"/>
+          <w:szCs w:val="16"/>
+          <w:lang w:eastAsia="pt-BR"/>
+          <w14:ligatures w14:val="none"/>
+        </w:rPr>
+        <w:t>//</w:t>
+      </w:r>
+      <w:proofErr w:type="spellStart"/>
+      <w:r>
+        <w:rPr>
+          <w:rFonts w:ascii="Consolas" w:eastAsia="Times New Roman" w:hAnsi="Consolas" w:cs="Times New Roman"/>
+          <w:color w:val="6A9955"/>
+          <w:kern w:val="0"/>
+          <w:sz w:val="16"/>
+          <w:szCs w:val="16"/>
+          <w:lang w:eastAsia="pt-BR"/>
+          <w14:ligatures w14:val="none"/>
+        </w:rPr>
+        <w:t>read</w:t>
+      </w:r>
+      <w:proofErr w:type="spellEnd"/>
+    </w:p>
+    <w:p>
+      <w:pPr>
+        <w:shd w:val="clear" w:color="auto" w:fill="1F1F1F"/>
+        <w:spacing w:after="0" w:line="285" w:lineRule="atLeast"/>
+        <w:rPr>
+          <w:rFonts w:ascii="Consolas" w:eastAsia="Times New Roman" w:hAnsi="Consolas" w:cs="Times New Roman"/>
+          <w:color w:val="CCCCCC"/>
+          <w:kern w:val="0"/>
+          <w:sz w:val="16"/>
+          <w:szCs w:val="16"/>
+          <w:lang w:eastAsia="pt-BR"/>
+          <w14:ligatures w14:val="none"/>
+        </w:rPr>
+      </w:pPr>
+      <w:r>
+        <w:rPr>
+          <w:rFonts w:ascii="Consolas" w:eastAsia="Times New Roman" w:hAnsi="Consolas" w:cs="Times New Roman"/>
+          <w:color w:val="D4D4D4"/>
+          <w:kern w:val="0"/>
+          <w:sz w:val="16"/>
+          <w:szCs w:val="16"/>
+          <w:lang w:eastAsia="pt-BR"/>
+          <w14:ligatures w14:val="none"/>
+        </w:rPr>
+        <w:t>    {</w:t>
+      </w:r>
+    </w:p>
+    <w:p>
+      <w:pPr>
+        <w:shd w:val="clear" w:color="auto" w:fill="1F1F1F"/>
+        <w:spacing w:after="0" w:line="285" w:lineRule="atLeast"/>
+        <w:rPr>
+          <w:rFonts w:ascii="Consolas" w:eastAsia="Times New Roman" w:hAnsi="Consolas" w:cs="Times New Roman"/>
+          <w:color w:val="CCCCCC"/>
+          <w:kern w:val="0"/>
+          <w:sz w:val="16"/>
+          <w:szCs w:val="16"/>
+          <w:lang w:eastAsia="pt-BR"/>
+          <w14:ligatures w14:val="none"/>
+        </w:rPr>
+      </w:pPr>
+      <w:r>
+        <w:rPr>
+          <w:rFonts w:ascii="Consolas" w:eastAsia="Times New Roman" w:hAnsi="Consolas" w:cs="Times New Roman"/>
+          <w:color w:val="D4D4D4"/>
+          <w:kern w:val="0"/>
+          <w:sz w:val="16"/>
+          <w:szCs w:val="16"/>
+          <w:lang w:eastAsia="pt-BR"/>
+          <w14:ligatures w14:val="none"/>
+        </w:rPr>
+        <w:t xml:space="preserve">        </w:t>
+      </w:r>
+      <w:r>
+        <w:rPr>
+          <w:rFonts w:ascii="Consolas" w:eastAsia="Times New Roman" w:hAnsi="Consolas" w:cs="Times New Roman"/>
+          <w:color w:val="9CDCFE"/>
+          <w:kern w:val="0"/>
+          <w:sz w:val="16"/>
+          <w:szCs w:val="16"/>
+          <w:lang w:eastAsia="pt-BR"/>
+          <w14:ligatures w14:val="none"/>
+        </w:rPr>
+        <w:t>$query</w:t>
+      </w:r>
+      <w:r>
+        <w:rPr>
+          <w:rFonts w:ascii="Consolas" w:eastAsia="Times New Roman" w:hAnsi="Consolas" w:cs="Times New Roman"/>
+          <w:color w:val="D4D4D4"/>
+          <w:kern w:val="0"/>
+          <w:sz w:val="16"/>
+          <w:szCs w:val="16"/>
+          <w:lang w:eastAsia="pt-BR"/>
+          <w14:ligatures w14:val="none"/>
+        </w:rPr>
+        <w:t xml:space="preserve"> = </w:t>
+      </w:r>
+      <w:r>
+        <w:rPr>
+          <w:rFonts w:ascii="Consolas" w:eastAsia="Times New Roman" w:hAnsi="Consolas" w:cs="Times New Roman"/>
+          <w:color w:val="CE9178"/>
+          <w:kern w:val="0"/>
+          <w:sz w:val="16"/>
+          <w:szCs w:val="16"/>
+          <w:lang w:eastAsia="pt-BR"/>
+          <w14:ligatures w14:val="none"/>
+        </w:rPr>
+        <w:t>'</w:t>
+      </w:r>
+      <w:proofErr w:type="spellStart"/>
+      <w:r>
+        <w:rPr>
+          <w:rFonts w:ascii="Consolas" w:eastAsia="Times New Roman" w:hAnsi="Consolas" w:cs="Times New Roman"/>
+          <w:color w:val="CE9178"/>
+          <w:kern w:val="0"/>
+          <w:sz w:val="16"/>
+          <w:szCs w:val="16"/>
+          <w:lang w:eastAsia="pt-BR"/>
+          <w14:ligatures w14:val="none"/>
+        </w:rPr>
+        <w:t>select</w:t>
+      </w:r>
+      <w:proofErr w:type="spellEnd"/>
+      <w:r>
+        <w:rPr>
+          <w:rFonts w:ascii="Consolas" w:eastAsia="Times New Roman" w:hAnsi="Consolas" w:cs="Times New Roman"/>
+          <w:color w:val="CE9178"/>
+          <w:kern w:val="0"/>
+          <w:sz w:val="16"/>
+          <w:szCs w:val="16"/>
+          <w:lang w:eastAsia="pt-BR"/>
+          <w14:ligatures w14:val="none"/>
+        </w:rPr>
+        <w:t xml:space="preserve"> id, </w:t>
+      </w:r>
+      <w:proofErr w:type="spellStart"/>
+      <w:r>
+        <w:rPr>
+          <w:rFonts w:ascii="Consolas" w:eastAsia="Times New Roman" w:hAnsi="Consolas" w:cs="Times New Roman"/>
+          <w:color w:val="CE9178"/>
+          <w:kern w:val="0"/>
+          <w:sz w:val="16"/>
+          <w:szCs w:val="16"/>
+          <w:lang w:eastAsia="pt-BR"/>
+          <w14:ligatures w14:val="none"/>
+        </w:rPr>
+        <w:t>id_status</w:t>
+      </w:r>
+      <w:proofErr w:type="spellEnd"/>
+      <w:r>
+        <w:rPr>
+          <w:rFonts w:ascii="Consolas" w:eastAsia="Times New Roman" w:hAnsi="Consolas" w:cs="Times New Roman"/>
+          <w:color w:val="CE9178"/>
+          <w:kern w:val="0"/>
+          <w:sz w:val="16"/>
+          <w:szCs w:val="16"/>
+          <w:lang w:eastAsia="pt-BR"/>
+          <w14:ligatures w14:val="none"/>
+        </w:rPr>
+        <w:t xml:space="preserve">, tarefa </w:t>
+      </w:r>
+      <w:proofErr w:type="spellStart"/>
+      <w:r>
+        <w:rPr>
+          <w:rFonts w:ascii="Consolas" w:eastAsia="Times New Roman" w:hAnsi="Consolas" w:cs="Times New Roman"/>
+          <w:color w:val="CE9178"/>
+          <w:kern w:val="0"/>
+          <w:sz w:val="16"/>
+          <w:szCs w:val="16"/>
+          <w:lang w:eastAsia="pt-BR"/>
+          <w14:ligatures w14:val="none"/>
+        </w:rPr>
+        <w:t>from</w:t>
+      </w:r>
+      <w:proofErr w:type="spellEnd"/>
+      <w:r>
+        <w:rPr>
+          <w:rFonts w:ascii="Consolas" w:eastAsia="Times New Roman" w:hAnsi="Consolas" w:cs="Times New Roman"/>
+          <w:color w:val="CE9178"/>
+          <w:kern w:val="0"/>
+          <w:sz w:val="16"/>
+          <w:szCs w:val="16"/>
+          <w:lang w:eastAsia="pt-BR"/>
+          <w14:ligatures w14:val="none"/>
+        </w:rPr>
+        <w:t xml:space="preserve"> </w:t>
+      </w:r>
+      <w:proofErr w:type="spellStart"/>
+      <w:r>
+        <w:rPr>
+          <w:rFonts w:ascii="Consolas" w:eastAsia="Times New Roman" w:hAnsi="Consolas" w:cs="Times New Roman"/>
+          <w:color w:val="CE9178"/>
+          <w:kern w:val="0"/>
+          <w:sz w:val="16"/>
+          <w:szCs w:val="16"/>
+          <w:lang w:eastAsia="pt-BR"/>
+          <w14:ligatures w14:val="none"/>
+        </w:rPr>
+        <w:t>tb_tarefas</w:t>
+      </w:r>
+      <w:proofErr w:type="spellEnd"/>
+      <w:r>
+        <w:rPr>
+          <w:rFonts w:ascii="Consolas" w:eastAsia="Times New Roman" w:hAnsi="Consolas" w:cs="Times New Roman"/>
+          <w:color w:val="CE9178"/>
+          <w:kern w:val="0"/>
+          <w:sz w:val="16"/>
+          <w:szCs w:val="16"/>
+          <w:lang w:eastAsia="pt-BR"/>
+          <w14:ligatures w14:val="none"/>
+        </w:rPr>
+        <w:t>'</w:t>
+      </w:r>
+      <w:r>
+        <w:rPr>
+          <w:rFonts w:ascii="Consolas" w:eastAsia="Times New Roman" w:hAnsi="Consolas" w:cs="Times New Roman"/>
+          <w:color w:val="D4D4D4"/>
+          <w:kern w:val="0"/>
+          <w:sz w:val="16"/>
+          <w:szCs w:val="16"/>
+          <w:lang w:eastAsia="pt-BR"/>
+          <w14:ligatures w14:val="none"/>
+        </w:rPr>
+        <w:t xml:space="preserve">; </w:t>
+      </w:r>
+      <w:r>
+        <w:rPr>
+          <w:rFonts w:ascii="Consolas" w:eastAsia="Times New Roman" w:hAnsi="Consolas" w:cs="Times New Roman"/>
+          <w:color w:val="6A9955"/>
+          <w:kern w:val="0"/>
+          <w:sz w:val="16"/>
+          <w:szCs w:val="16"/>
+          <w:lang w:eastAsia="pt-BR"/>
+          <w14:ligatures w14:val="none"/>
+        </w:rPr>
+        <w:t xml:space="preserve">//query recupera 3 colunas específicas de </w:t>
+      </w:r>
+      <w:proofErr w:type="spellStart"/>
+      <w:r>
+        <w:rPr>
+          <w:rFonts w:ascii="Consolas" w:eastAsia="Times New Roman" w:hAnsi="Consolas" w:cs="Times New Roman"/>
+          <w:color w:val="6A9955"/>
+          <w:kern w:val="0"/>
+          <w:sz w:val="16"/>
+          <w:szCs w:val="16"/>
+          <w:lang w:eastAsia="pt-BR"/>
+          <w14:ligatures w14:val="none"/>
+        </w:rPr>
+        <w:t>tb_tarefas</w:t>
+      </w:r>
+      <w:proofErr w:type="spellEnd"/>
+    </w:p>
+    <w:p>
+      <w:pPr>
+        <w:shd w:val="clear" w:color="auto" w:fill="1F1F1F"/>
+        <w:spacing w:after="0" w:line="285" w:lineRule="atLeast"/>
+        <w:rPr>
+          <w:rFonts w:ascii="Consolas" w:eastAsia="Times New Roman" w:hAnsi="Consolas" w:cs="Times New Roman"/>
+          <w:color w:val="CCCCCC"/>
+          <w:kern w:val="0"/>
+          <w:sz w:val="16"/>
+          <w:szCs w:val="16"/>
+          <w:lang w:eastAsia="pt-BR"/>
+          <w14:ligatures w14:val="none"/>
+        </w:rPr>
+      </w:pPr>
+      <w:r>
+        <w:rPr>
+          <w:rFonts w:ascii="Consolas" w:eastAsia="Times New Roman" w:hAnsi="Consolas" w:cs="Times New Roman"/>
+          <w:color w:val="D4D4D4"/>
+          <w:kern w:val="0"/>
+          <w:sz w:val="16"/>
+          <w:szCs w:val="16"/>
+          <w:lang w:eastAsia="pt-BR"/>
+          <w14:ligatures w14:val="none"/>
+        </w:rPr>
+        <w:t xml:space="preserve">        </w:t>
+      </w:r>
+      <w:r>
+        <w:rPr>
+          <w:rFonts w:ascii="Consolas" w:eastAsia="Times New Roman" w:hAnsi="Consolas" w:cs="Times New Roman"/>
+          <w:color w:val="9CDCFE"/>
+          <w:kern w:val="0"/>
+          <w:sz w:val="16"/>
+          <w:szCs w:val="16"/>
+          <w:lang w:eastAsia="pt-BR"/>
+          <w14:ligatures w14:val="none"/>
+        </w:rPr>
+        <w:t>$</w:t>
+      </w:r>
+      <w:proofErr w:type="spellStart"/>
+      <w:r>
+        <w:rPr>
+          <w:rFonts w:ascii="Consolas" w:eastAsia="Times New Roman" w:hAnsi="Consolas" w:cs="Times New Roman"/>
+          <w:color w:val="9CDCFE"/>
+          <w:kern w:val="0"/>
+          <w:sz w:val="16"/>
+          <w:szCs w:val="16"/>
+          <w:lang w:eastAsia="pt-BR"/>
+          <w14:ligatures w14:val="none"/>
+        </w:rPr>
+        <w:t>stmt</w:t>
+      </w:r>
+      <w:proofErr w:type="spellEnd"/>
+      <w:r>
+        <w:rPr>
+          <w:rFonts w:ascii="Consolas" w:eastAsia="Times New Roman" w:hAnsi="Consolas" w:cs="Times New Roman"/>
+          <w:color w:val="D4D4D4"/>
+          <w:kern w:val="0"/>
+          <w:sz w:val="16"/>
+          <w:szCs w:val="16"/>
+          <w:lang w:eastAsia="pt-BR"/>
+          <w14:ligatures w14:val="none"/>
+        </w:rPr>
+        <w:t xml:space="preserve"> = </w:t>
+      </w:r>
+      <w:r>
+        <w:rPr>
+          <w:rFonts w:ascii="Consolas" w:eastAsia="Times New Roman" w:hAnsi="Consolas" w:cs="Times New Roman"/>
+          <w:color w:val="569CD6"/>
+          <w:kern w:val="0"/>
+          <w:sz w:val="16"/>
+          <w:szCs w:val="16"/>
+          <w:lang w:eastAsia="pt-BR"/>
+          <w14:ligatures w14:val="none"/>
+        </w:rPr>
+        <w:t>$</w:t>
+      </w:r>
+      <w:proofErr w:type="spellStart"/>
+      <w:r>
+        <w:rPr>
+          <w:rFonts w:ascii="Consolas" w:eastAsia="Times New Roman" w:hAnsi="Consolas" w:cs="Times New Roman"/>
+          <w:color w:val="569CD6"/>
+          <w:kern w:val="0"/>
+          <w:sz w:val="16"/>
+          <w:szCs w:val="16"/>
+          <w:lang w:eastAsia="pt-BR"/>
+          <w14:ligatures w14:val="none"/>
+        </w:rPr>
+        <w:t>this</w:t>
+      </w:r>
+      <w:proofErr w:type="spellEnd"/>
+      <w:r>
+        <w:rPr>
+          <w:rFonts w:ascii="Consolas" w:eastAsia="Times New Roman" w:hAnsi="Consolas" w:cs="Times New Roman"/>
+          <w:color w:val="D4D4D4"/>
+          <w:kern w:val="0"/>
+          <w:sz w:val="16"/>
+          <w:szCs w:val="16"/>
+          <w:lang w:eastAsia="pt-BR"/>
+          <w14:ligatures w14:val="none"/>
+        </w:rPr>
+        <w:t>-&gt;</w:t>
+      </w:r>
+      <w:proofErr w:type="spellStart"/>
+      <w:r>
+        <w:rPr>
+          <w:rFonts w:ascii="Consolas" w:eastAsia="Times New Roman" w:hAnsi="Consolas" w:cs="Times New Roman"/>
+          <w:color w:val="9CDCFE"/>
+          <w:kern w:val="0"/>
+          <w:sz w:val="16"/>
+          <w:szCs w:val="16"/>
+          <w:lang w:eastAsia="pt-BR"/>
+          <w14:ligatures w14:val="none"/>
+        </w:rPr>
+        <w:t>conexao</w:t>
+      </w:r>
+      <w:proofErr w:type="spellEnd"/>
+      <w:r>
+        <w:rPr>
+          <w:rFonts w:ascii="Consolas" w:eastAsia="Times New Roman" w:hAnsi="Consolas" w:cs="Times New Roman"/>
+          <w:color w:val="D4D4D4"/>
+          <w:kern w:val="0"/>
+          <w:sz w:val="16"/>
+          <w:szCs w:val="16"/>
+          <w:lang w:eastAsia="pt-BR"/>
+          <w14:ligatures w14:val="none"/>
+        </w:rPr>
+        <w:t>-&gt;</w:t>
+      </w:r>
+      <w:r>
+        <w:rPr>
+          <w:rFonts w:ascii="Consolas" w:eastAsia="Times New Roman" w:hAnsi="Consolas" w:cs="Times New Roman"/>
+          <w:color w:val="DCDCAA"/>
+          <w:kern w:val="0"/>
+          <w:sz w:val="16"/>
+          <w:szCs w:val="16"/>
+          <w:lang w:eastAsia="pt-BR"/>
+          <w14:ligatures w14:val="none"/>
+        </w:rPr>
+        <w:t>prepare</w:t>
+      </w:r>
+      <w:r>
+        <w:rPr>
+          <w:rFonts w:ascii="Consolas" w:eastAsia="Times New Roman" w:hAnsi="Consolas" w:cs="Times New Roman"/>
+          <w:color w:val="D4D4D4"/>
+          <w:kern w:val="0"/>
+          <w:sz w:val="16"/>
+          <w:szCs w:val="16"/>
+          <w:lang w:eastAsia="pt-BR"/>
+          <w14:ligatures w14:val="none"/>
+        </w:rPr>
+        <w:t>(</w:t>
+      </w:r>
+      <w:r>
+        <w:rPr>
+          <w:rFonts w:ascii="Consolas" w:eastAsia="Times New Roman" w:hAnsi="Consolas" w:cs="Times New Roman"/>
+          <w:color w:val="9CDCFE"/>
+          <w:kern w:val="0"/>
+          <w:sz w:val="16"/>
+          <w:szCs w:val="16"/>
+          <w:lang w:eastAsia="pt-BR"/>
+          <w14:ligatures w14:val="none"/>
+        </w:rPr>
+        <w:t>$query</w:t>
+      </w:r>
+      <w:r>
+        <w:rPr>
+          <w:rFonts w:ascii="Consolas" w:eastAsia="Times New Roman" w:hAnsi="Consolas" w:cs="Times New Roman"/>
+          <w:color w:val="D4D4D4"/>
+          <w:kern w:val="0"/>
+          <w:sz w:val="16"/>
+          <w:szCs w:val="16"/>
+          <w:lang w:eastAsia="pt-BR"/>
+          <w14:ligatures w14:val="none"/>
+        </w:rPr>
+        <w:t xml:space="preserve">); </w:t>
+      </w:r>
+      <w:r>
+        <w:rPr>
+          <w:rFonts w:ascii="Consolas" w:eastAsia="Times New Roman" w:hAnsi="Consolas" w:cs="Times New Roman"/>
+          <w:color w:val="6A9955"/>
+          <w:kern w:val="0"/>
+          <w:sz w:val="16"/>
+          <w:szCs w:val="16"/>
+          <w:lang w:eastAsia="pt-BR"/>
+          <w14:ligatures w14:val="none"/>
+        </w:rPr>
+        <w:t xml:space="preserve">// </w:t>
+      </w:r>
+      <w:proofErr w:type="spellStart"/>
+      <w:r>
+        <w:rPr>
+          <w:rFonts w:ascii="Consolas" w:eastAsia="Times New Roman" w:hAnsi="Consolas" w:cs="Times New Roman"/>
+          <w:color w:val="6A9955"/>
+          <w:kern w:val="0"/>
+          <w:sz w:val="16"/>
+          <w:szCs w:val="16"/>
+          <w:lang w:eastAsia="pt-BR"/>
+          <w14:ligatures w14:val="none"/>
+        </w:rPr>
+        <w:t>stmt</w:t>
+      </w:r>
+      <w:proofErr w:type="spellEnd"/>
+      <w:r>
+        <w:rPr>
+          <w:rFonts w:ascii="Consolas" w:eastAsia="Times New Roman" w:hAnsi="Consolas" w:cs="Times New Roman"/>
+          <w:color w:val="6A9955"/>
+          <w:kern w:val="0"/>
+          <w:sz w:val="16"/>
+          <w:szCs w:val="16"/>
+          <w:lang w:eastAsia="pt-BR"/>
+          <w14:ligatures w14:val="none"/>
+        </w:rPr>
+        <w:t xml:space="preserve"> recebe </w:t>
+      </w:r>
+      <w:proofErr w:type="spellStart"/>
+      <w:r>
+        <w:rPr>
+          <w:rFonts w:ascii="Consolas" w:eastAsia="Times New Roman" w:hAnsi="Consolas" w:cs="Times New Roman"/>
+          <w:color w:val="6A9955"/>
+          <w:kern w:val="0"/>
+          <w:sz w:val="16"/>
+          <w:szCs w:val="16"/>
+          <w:lang w:eastAsia="pt-BR"/>
+          <w14:ligatures w14:val="none"/>
+        </w:rPr>
+        <w:t>conexao</w:t>
+      </w:r>
+      <w:proofErr w:type="spellEnd"/>
+      <w:r>
+        <w:rPr>
+          <w:rFonts w:ascii="Consolas" w:eastAsia="Times New Roman" w:hAnsi="Consolas" w:cs="Times New Roman"/>
+          <w:color w:val="6A9955"/>
+          <w:kern w:val="0"/>
+          <w:sz w:val="16"/>
+          <w:szCs w:val="16"/>
+          <w:lang w:eastAsia="pt-BR"/>
+          <w14:ligatures w14:val="none"/>
+        </w:rPr>
+        <w:t xml:space="preserve"> (contém-instancia de PDO) e executa método </w:t>
+      </w:r>
+      <w:proofErr w:type="gramStart"/>
+      <w:r>
+        <w:rPr>
+          <w:rFonts w:ascii="Consolas" w:eastAsia="Times New Roman" w:hAnsi="Consolas" w:cs="Times New Roman"/>
+          <w:color w:val="6A9955"/>
+          <w:kern w:val="0"/>
+          <w:sz w:val="16"/>
+          <w:szCs w:val="16"/>
+          <w:lang w:eastAsia="pt-BR"/>
+          <w14:ligatures w14:val="none"/>
+        </w:rPr>
+        <w:t>prepare(</w:t>
+      </w:r>
+      <w:proofErr w:type="gramEnd"/>
+      <w:r>
+        <w:rPr>
+          <w:rFonts w:ascii="Consolas" w:eastAsia="Times New Roman" w:hAnsi="Consolas" w:cs="Times New Roman"/>
+          <w:color w:val="6A9955"/>
+          <w:kern w:val="0"/>
+          <w:sz w:val="16"/>
+          <w:szCs w:val="16"/>
+          <w:lang w:eastAsia="pt-BR"/>
+          <w14:ligatures w14:val="none"/>
+        </w:rPr>
+        <w:t xml:space="preserve">que prepara uma instrução SQL para execução), passando a query(faz solicitação de informações a um </w:t>
+      </w:r>
+      <w:proofErr w:type="spellStart"/>
+      <w:r>
+        <w:rPr>
+          <w:rFonts w:ascii="Consolas" w:eastAsia="Times New Roman" w:hAnsi="Consolas" w:cs="Times New Roman"/>
+          <w:color w:val="6A9955"/>
+          <w:kern w:val="0"/>
+          <w:sz w:val="16"/>
+          <w:szCs w:val="16"/>
+          <w:lang w:eastAsia="pt-BR"/>
+          <w14:ligatures w14:val="none"/>
+        </w:rPr>
+        <w:t>bd</w:t>
+      </w:r>
+      <w:proofErr w:type="spellEnd"/>
+      <w:r>
+        <w:rPr>
+          <w:rFonts w:ascii="Consolas" w:eastAsia="Times New Roman" w:hAnsi="Consolas" w:cs="Times New Roman"/>
+          <w:color w:val="6A9955"/>
+          <w:kern w:val="0"/>
+          <w:sz w:val="16"/>
+          <w:szCs w:val="16"/>
+          <w:lang w:eastAsia="pt-BR"/>
+          <w14:ligatures w14:val="none"/>
+        </w:rPr>
+        <w:t>)</w:t>
+      </w:r>
+    </w:p>
+    <w:p>
+      <w:pPr>
+        <w:shd w:val="clear" w:color="auto" w:fill="1F1F1F"/>
+        <w:spacing w:after="0" w:line="285" w:lineRule="atLeast"/>
+        <w:rPr>
+          <w:rFonts w:ascii="Consolas" w:eastAsia="Times New Roman" w:hAnsi="Consolas" w:cs="Times New Roman"/>
+          <w:color w:val="CCCCCC"/>
+          <w:kern w:val="0"/>
+          <w:sz w:val="16"/>
+          <w:szCs w:val="16"/>
+          <w:lang w:eastAsia="pt-BR"/>
+          <w14:ligatures w14:val="none"/>
+        </w:rPr>
+      </w:pPr>
+      <w:r>
+        <w:rPr>
+          <w:rFonts w:ascii="Consolas" w:eastAsia="Times New Roman" w:hAnsi="Consolas" w:cs="Times New Roman"/>
+          <w:color w:val="D4D4D4"/>
+          <w:kern w:val="0"/>
+          <w:sz w:val="16"/>
+          <w:szCs w:val="16"/>
+          <w:lang w:eastAsia="pt-BR"/>
+          <w14:ligatures w14:val="none"/>
+        </w:rPr>
+        <w:t xml:space="preserve">        </w:t>
+      </w:r>
+      <w:r>
+        <w:rPr>
+          <w:rFonts w:ascii="Consolas" w:eastAsia="Times New Roman" w:hAnsi="Consolas" w:cs="Times New Roman"/>
+          <w:color w:val="9CDCFE"/>
+          <w:kern w:val="0"/>
+          <w:sz w:val="16"/>
+          <w:szCs w:val="16"/>
+          <w:lang w:eastAsia="pt-BR"/>
+          <w14:ligatures w14:val="none"/>
+        </w:rPr>
+        <w:t>$</w:t>
+      </w:r>
+      <w:proofErr w:type="spellStart"/>
+      <w:r>
+        <w:rPr>
+          <w:rFonts w:ascii="Consolas" w:eastAsia="Times New Roman" w:hAnsi="Consolas" w:cs="Times New Roman"/>
+          <w:color w:val="9CDCFE"/>
+          <w:kern w:val="0"/>
+          <w:sz w:val="16"/>
+          <w:szCs w:val="16"/>
+          <w:lang w:eastAsia="pt-BR"/>
+          <w14:ligatures w14:val="none"/>
+        </w:rPr>
+        <w:t>stmt</w:t>
+      </w:r>
+      <w:proofErr w:type="spellEnd"/>
+      <w:r>
+        <w:rPr>
+          <w:rFonts w:ascii="Consolas" w:eastAsia="Times New Roman" w:hAnsi="Consolas" w:cs="Times New Roman"/>
+          <w:color w:val="D4D4D4"/>
+          <w:kern w:val="0"/>
+          <w:sz w:val="16"/>
+          <w:szCs w:val="16"/>
+          <w:lang w:eastAsia="pt-BR"/>
+          <w14:ligatures w14:val="none"/>
+        </w:rPr>
+        <w:t>-&gt;</w:t>
+      </w:r>
+      <w:proofErr w:type="gramStart"/>
+      <w:r>
+        <w:rPr>
+          <w:rFonts w:ascii="Consolas" w:eastAsia="Times New Roman" w:hAnsi="Consolas" w:cs="Times New Roman"/>
+          <w:color w:val="DCDCAA"/>
+          <w:kern w:val="0"/>
+          <w:sz w:val="16"/>
+          <w:szCs w:val="16"/>
+          <w:lang w:eastAsia="pt-BR"/>
+          <w14:ligatures w14:val="none"/>
+        </w:rPr>
+        <w:t>execute</w:t>
+      </w:r>
+      <w:r>
+        <w:rPr>
+          <w:rFonts w:ascii="Consolas" w:eastAsia="Times New Roman" w:hAnsi="Consolas" w:cs="Times New Roman"/>
+          <w:color w:val="D4D4D4"/>
+          <w:kern w:val="0"/>
+          <w:sz w:val="16"/>
+          <w:szCs w:val="16"/>
+          <w:lang w:eastAsia="pt-BR"/>
+          <w14:ligatures w14:val="none"/>
+        </w:rPr>
+        <w:t>(</w:t>
+      </w:r>
+      <w:proofErr w:type="gramEnd"/>
+      <w:r>
+        <w:rPr>
+          <w:rFonts w:ascii="Consolas" w:eastAsia="Times New Roman" w:hAnsi="Consolas" w:cs="Times New Roman"/>
+          <w:color w:val="D4D4D4"/>
+          <w:kern w:val="0"/>
+          <w:sz w:val="16"/>
+          <w:szCs w:val="16"/>
+          <w:lang w:eastAsia="pt-BR"/>
+          <w14:ligatures w14:val="none"/>
+        </w:rPr>
+        <w:t xml:space="preserve">); </w:t>
+      </w:r>
+      <w:r>
+        <w:rPr>
+          <w:rFonts w:ascii="Consolas" w:eastAsia="Times New Roman" w:hAnsi="Consolas" w:cs="Times New Roman"/>
+          <w:color w:val="6A9955"/>
+          <w:kern w:val="0"/>
+          <w:sz w:val="16"/>
+          <w:szCs w:val="16"/>
+          <w:lang w:eastAsia="pt-BR"/>
+          <w14:ligatures w14:val="none"/>
+        </w:rPr>
+        <w:t>//executando query</w:t>
+      </w:r>
+    </w:p>
+    <w:p>
+      <w:pPr>
+        <w:shd w:val="clear" w:color="auto" w:fill="1F1F1F"/>
+        <w:spacing w:after="0" w:line="285" w:lineRule="atLeast"/>
+        <w:rPr>
+          <w:rFonts w:ascii="Consolas" w:eastAsia="Times New Roman" w:hAnsi="Consolas" w:cs="Times New Roman"/>
+          <w:color w:val="CCCCCC"/>
+          <w:kern w:val="0"/>
+          <w:sz w:val="16"/>
+          <w:szCs w:val="16"/>
+          <w:lang w:eastAsia="pt-BR"/>
+          <w14:ligatures w14:val="none"/>
+        </w:rPr>
+      </w:pPr>
+      <w:r>
+        <w:rPr>
+          <w:rFonts w:ascii="Consolas" w:eastAsia="Times New Roman" w:hAnsi="Consolas" w:cs="Times New Roman"/>
+          <w:color w:val="D4D4D4"/>
+          <w:kern w:val="0"/>
+          <w:sz w:val="16"/>
+          <w:szCs w:val="16"/>
+          <w:lang w:eastAsia="pt-BR"/>
+          <w14:ligatures w14:val="none"/>
+        </w:rPr>
+        <w:t xml:space="preserve">        </w:t>
+      </w:r>
+      <w:proofErr w:type="spellStart"/>
+      <w:r>
+        <w:rPr>
+          <w:rFonts w:ascii="Consolas" w:eastAsia="Times New Roman" w:hAnsi="Consolas" w:cs="Times New Roman"/>
+          <w:color w:val="C586C0"/>
+          <w:kern w:val="0"/>
+          <w:sz w:val="16"/>
+          <w:szCs w:val="16"/>
+          <w:lang w:eastAsia="pt-BR"/>
+          <w14:ligatures w14:val="none"/>
+        </w:rPr>
+        <w:t>return</w:t>
+      </w:r>
+      <w:proofErr w:type="spellEnd"/>
+      <w:r>
+        <w:rPr>
+          <w:rFonts w:ascii="Consolas" w:eastAsia="Times New Roman" w:hAnsi="Consolas" w:cs="Times New Roman"/>
+          <w:color w:val="D4D4D4"/>
+          <w:kern w:val="0"/>
+          <w:sz w:val="16"/>
+          <w:szCs w:val="16"/>
+          <w:lang w:eastAsia="pt-BR"/>
+          <w14:ligatures w14:val="none"/>
+        </w:rPr>
+        <w:t xml:space="preserve"> </w:t>
+      </w:r>
+      <w:r>
+        <w:rPr>
+          <w:rFonts w:ascii="Consolas" w:eastAsia="Times New Roman" w:hAnsi="Consolas" w:cs="Times New Roman"/>
+          <w:color w:val="9CDCFE"/>
+          <w:kern w:val="0"/>
+          <w:sz w:val="16"/>
+          <w:szCs w:val="16"/>
+          <w:lang w:eastAsia="pt-BR"/>
+          <w14:ligatures w14:val="none"/>
+        </w:rPr>
+        <w:t>$</w:t>
+      </w:r>
+      <w:proofErr w:type="spellStart"/>
+      <w:r>
+        <w:rPr>
+          <w:rFonts w:ascii="Consolas" w:eastAsia="Times New Roman" w:hAnsi="Consolas" w:cs="Times New Roman"/>
+          <w:color w:val="9CDCFE"/>
+          <w:kern w:val="0"/>
+          <w:sz w:val="16"/>
+          <w:szCs w:val="16"/>
+          <w:lang w:eastAsia="pt-BR"/>
+          <w14:ligatures w14:val="none"/>
+        </w:rPr>
+        <w:t>stmt</w:t>
+      </w:r>
+      <w:proofErr w:type="spellEnd"/>
+      <w:r>
+        <w:rPr>
+          <w:rFonts w:ascii="Consolas" w:eastAsia="Times New Roman" w:hAnsi="Consolas" w:cs="Times New Roman"/>
+          <w:color w:val="D4D4D4"/>
+          <w:kern w:val="0"/>
+          <w:sz w:val="16"/>
+          <w:szCs w:val="16"/>
+          <w:lang w:eastAsia="pt-BR"/>
+          <w14:ligatures w14:val="none"/>
+        </w:rPr>
+        <w:t>-&gt;</w:t>
+      </w:r>
+      <w:proofErr w:type="spellStart"/>
+      <w:proofErr w:type="gramStart"/>
+      <w:r>
+        <w:rPr>
+          <w:rFonts w:ascii="Consolas" w:eastAsia="Times New Roman" w:hAnsi="Consolas" w:cs="Times New Roman"/>
+          <w:color w:val="DCDCAA"/>
+          <w:kern w:val="0"/>
+          <w:sz w:val="16"/>
+          <w:szCs w:val="16"/>
+          <w:lang w:eastAsia="pt-BR"/>
+          <w14:ligatures w14:val="none"/>
+        </w:rPr>
+        <w:t>fetchAll</w:t>
+      </w:r>
+      <w:proofErr w:type="spellEnd"/>
+      <w:r>
+        <w:rPr>
+          <w:rFonts w:ascii="Consolas" w:eastAsia="Times New Roman" w:hAnsi="Consolas" w:cs="Times New Roman"/>
+          <w:color w:val="D4D4D4"/>
+          <w:kern w:val="0"/>
+          <w:sz w:val="16"/>
+          <w:szCs w:val="16"/>
+          <w:lang w:eastAsia="pt-BR"/>
+          <w14:ligatures w14:val="none"/>
+        </w:rPr>
+        <w:t>(</w:t>
+      </w:r>
+      <w:proofErr w:type="gramEnd"/>
+      <w:r>
+        <w:rPr>
+          <w:rFonts w:ascii="Consolas" w:eastAsia="Times New Roman" w:hAnsi="Consolas" w:cs="Times New Roman"/>
+          <w:color w:val="4EC9B0"/>
+          <w:kern w:val="0"/>
+          <w:sz w:val="16"/>
+          <w:szCs w:val="16"/>
+          <w:lang w:eastAsia="pt-BR"/>
+          <w14:ligatures w14:val="none"/>
+        </w:rPr>
+        <w:t>PDO</w:t>
+      </w:r>
+      <w:r>
+        <w:rPr>
+          <w:rFonts w:ascii="Consolas" w:eastAsia="Times New Roman" w:hAnsi="Consolas" w:cs="Times New Roman"/>
+          <w:color w:val="D4D4D4"/>
+          <w:kern w:val="0"/>
+          <w:sz w:val="16"/>
+          <w:szCs w:val="16"/>
+          <w:lang w:eastAsia="pt-BR"/>
+          <w14:ligatures w14:val="none"/>
+        </w:rPr>
+        <w:t xml:space="preserve">::FETCH_OBJ); </w:t>
+      </w:r>
+      <w:r>
+        <w:rPr>
+          <w:rFonts w:ascii="Consolas" w:eastAsia="Times New Roman" w:hAnsi="Consolas" w:cs="Times New Roman"/>
+          <w:color w:val="6A9955"/>
+          <w:kern w:val="0"/>
+          <w:sz w:val="16"/>
+          <w:szCs w:val="16"/>
+          <w:lang w:eastAsia="pt-BR"/>
+          <w14:ligatures w14:val="none"/>
+        </w:rPr>
+        <w:t>//recupera tudo na variável como objeto</w:t>
+      </w:r>
+    </w:p>
+    <w:p>
+      <w:pPr>
+        <w:shd w:val="clear" w:color="auto" w:fill="1F1F1F"/>
+        <w:spacing w:after="0" w:line="285" w:lineRule="atLeast"/>
+        <w:rPr>
+          <w:rFonts w:ascii="Consolas" w:eastAsia="Times New Roman" w:hAnsi="Consolas" w:cs="Times New Roman"/>
+          <w:color w:val="CCCCCC"/>
+          <w:kern w:val="0"/>
+          <w:sz w:val="16"/>
+          <w:szCs w:val="16"/>
+          <w:lang w:eastAsia="pt-BR"/>
+          <w14:ligatures w14:val="none"/>
+        </w:rPr>
+      </w:pPr>
+      <w:r>
+        <w:rPr>
+          <w:rFonts w:ascii="Consolas" w:eastAsia="Times New Roman" w:hAnsi="Consolas" w:cs="Times New Roman"/>
+          <w:color w:val="D4D4D4"/>
+          <w:kern w:val="0"/>
+          <w:sz w:val="16"/>
+          <w:szCs w:val="16"/>
+          <w:lang w:eastAsia="pt-BR"/>
+          <w14:ligatures w14:val="none"/>
+        </w:rPr>
+        <w:t>    }</w:t>
+      </w:r>
+    </w:p>
+    <w:p>
+      <w:pPr>
+        <w:spacing w:line="240" w:lineRule="auto"/>
+        <w:jc w:val="both"/>
+        <w:rPr>
+          <w:rFonts w:ascii="Arial" w:eastAsia="Times New Roman" w:hAnsi="Arial" w:cs="Arial"/>
+          <w:color w:val="000000" w:themeColor="text1"/>
+          <w:kern w:val="0"/>
+          <w:sz w:val="24"/>
+          <w:szCs w:val="24"/>
+          <w:lang w:eastAsia="pt-BR"/>
+          <w14:ligatures w14:val="none"/>
+        </w:rPr>
+      </w:pPr>
+    </w:p>
+    <w:p>
+      <w:pPr>
+        <w:spacing w:line="240" w:lineRule="auto"/>
+        <w:jc w:val="both"/>
+        <w:rPr>
+          <w:rFonts w:ascii="Arial" w:eastAsia="Times New Roman" w:hAnsi="Arial" w:cs="Arial"/>
+          <w:b/>
+          <w:bCs/>
+          <w:i/>
+          <w:iCs/>
+          <w:color w:val="000000" w:themeColor="text1"/>
+          <w:kern w:val="0"/>
+          <w:sz w:val="20"/>
+          <w:szCs w:val="20"/>
+          <w:lang w:eastAsia="pt-BR"/>
+          <w14:ligatures w14:val="none"/>
+        </w:rPr>
+      </w:pPr>
+      <w:proofErr w:type="spellStart"/>
+      <w:r>
+        <w:rPr>
+          <w:rFonts w:ascii="Arial" w:eastAsia="Times New Roman" w:hAnsi="Arial" w:cs="Arial"/>
+          <w:b/>
+          <w:bCs/>
+          <w:i/>
+          <w:iCs/>
+          <w:color w:val="000000" w:themeColor="text1"/>
+          <w:kern w:val="0"/>
+          <w:sz w:val="20"/>
+          <w:szCs w:val="20"/>
+          <w:lang w:eastAsia="pt-BR"/>
+          <w14:ligatures w14:val="none"/>
+        </w:rPr>
+        <w:t>tarefa_controller.php</w:t>
+      </w:r>
+      <w:proofErr w:type="spellEnd"/>
+    </w:p>
+    <w:p>
+      <w:pPr>
+        <w:shd w:val="clear" w:color="auto" w:fill="1F1F1F"/>
+        <w:spacing w:after="0" w:line="285" w:lineRule="atLeast"/>
+        <w:rPr>
+          <w:rFonts w:ascii="Consolas" w:eastAsia="Times New Roman" w:hAnsi="Consolas" w:cs="Times New Roman"/>
+          <w:color w:val="CCCCCC"/>
+          <w:kern w:val="0"/>
+          <w:sz w:val="16"/>
+          <w:szCs w:val="16"/>
+          <w:lang w:eastAsia="pt-BR"/>
+          <w14:ligatures w14:val="none"/>
+        </w:rPr>
+      </w:pPr>
+      <w:proofErr w:type="spellStart"/>
+      <w:r>
+        <w:rPr>
+          <w:rFonts w:ascii="Consolas" w:eastAsia="Times New Roman" w:hAnsi="Consolas" w:cs="Times New Roman"/>
+          <w:color w:val="C586C0"/>
+          <w:kern w:val="0"/>
+          <w:sz w:val="16"/>
+          <w:szCs w:val="16"/>
+          <w:lang w:eastAsia="pt-BR"/>
+          <w14:ligatures w14:val="none"/>
+        </w:rPr>
+        <w:t>else</w:t>
+      </w:r>
+      <w:proofErr w:type="spellEnd"/>
+      <w:r>
+        <w:rPr>
+          <w:rFonts w:ascii="Consolas" w:eastAsia="Times New Roman" w:hAnsi="Consolas" w:cs="Times New Roman"/>
+          <w:color w:val="D4D4D4"/>
+          <w:kern w:val="0"/>
+          <w:sz w:val="16"/>
+          <w:szCs w:val="16"/>
+          <w:lang w:eastAsia="pt-BR"/>
+          <w14:ligatures w14:val="none"/>
+        </w:rPr>
+        <w:t xml:space="preserve"> </w:t>
+      </w:r>
+      <w:proofErr w:type="spellStart"/>
+      <w:r>
+        <w:rPr>
+          <w:rFonts w:ascii="Consolas" w:eastAsia="Times New Roman" w:hAnsi="Consolas" w:cs="Times New Roman"/>
+          <w:color w:val="C586C0"/>
+          <w:kern w:val="0"/>
+          <w:sz w:val="16"/>
+          <w:szCs w:val="16"/>
+          <w:lang w:eastAsia="pt-BR"/>
+          <w14:ligatures w14:val="none"/>
+        </w:rPr>
+        <w:t>if</w:t>
+      </w:r>
+      <w:proofErr w:type="spellEnd"/>
+      <w:r>
+        <w:rPr>
+          <w:rFonts w:ascii="Consolas" w:eastAsia="Times New Roman" w:hAnsi="Consolas" w:cs="Times New Roman"/>
+          <w:color w:val="D4D4D4"/>
+          <w:kern w:val="0"/>
+          <w:sz w:val="16"/>
+          <w:szCs w:val="16"/>
+          <w:lang w:eastAsia="pt-BR"/>
+          <w14:ligatures w14:val="none"/>
+        </w:rPr>
+        <w:t xml:space="preserve"> (</w:t>
+      </w:r>
+      <w:r>
+        <w:rPr>
+          <w:rFonts w:ascii="Consolas" w:eastAsia="Times New Roman" w:hAnsi="Consolas" w:cs="Times New Roman"/>
+          <w:color w:val="9CDCFE"/>
+          <w:kern w:val="0"/>
+          <w:sz w:val="16"/>
+          <w:szCs w:val="16"/>
+          <w:lang w:eastAsia="pt-BR"/>
+          <w14:ligatures w14:val="none"/>
+        </w:rPr>
+        <w:t>$</w:t>
+      </w:r>
+      <w:proofErr w:type="spellStart"/>
+      <w:r>
+        <w:rPr>
+          <w:rFonts w:ascii="Consolas" w:eastAsia="Times New Roman" w:hAnsi="Consolas" w:cs="Times New Roman"/>
+          <w:color w:val="9CDCFE"/>
+          <w:kern w:val="0"/>
+          <w:sz w:val="16"/>
+          <w:szCs w:val="16"/>
+          <w:lang w:eastAsia="pt-BR"/>
+          <w14:ligatures w14:val="none"/>
+        </w:rPr>
+        <w:t>acao</w:t>
+      </w:r>
+      <w:proofErr w:type="spellEnd"/>
+      <w:r>
+        <w:rPr>
+          <w:rFonts w:ascii="Consolas" w:eastAsia="Times New Roman" w:hAnsi="Consolas" w:cs="Times New Roman"/>
+          <w:color w:val="D4D4D4"/>
+          <w:kern w:val="0"/>
+          <w:sz w:val="16"/>
+          <w:szCs w:val="16"/>
+          <w:lang w:eastAsia="pt-BR"/>
+          <w14:ligatures w14:val="none"/>
+        </w:rPr>
+        <w:t xml:space="preserve"> == </w:t>
+      </w:r>
+      <w:r>
+        <w:rPr>
+          <w:rFonts w:ascii="Consolas" w:eastAsia="Times New Roman" w:hAnsi="Consolas" w:cs="Times New Roman"/>
+          <w:color w:val="CE9178"/>
+          <w:kern w:val="0"/>
+          <w:sz w:val="16"/>
+          <w:szCs w:val="16"/>
+          <w:lang w:eastAsia="pt-BR"/>
+          <w14:ligatures w14:val="none"/>
+        </w:rPr>
+        <w:t>'recuperar'</w:t>
+      </w:r>
+      <w:r>
+        <w:rPr>
+          <w:rFonts w:ascii="Consolas" w:eastAsia="Times New Roman" w:hAnsi="Consolas" w:cs="Times New Roman"/>
+          <w:color w:val="D4D4D4"/>
+          <w:kern w:val="0"/>
+          <w:sz w:val="16"/>
+          <w:szCs w:val="16"/>
+          <w:lang w:eastAsia="pt-BR"/>
+          <w14:ligatures w14:val="none"/>
+        </w:rPr>
+        <w:t>) {</w:t>
+      </w:r>
+    </w:p>
+    <w:p>
+      <w:pPr>
+        <w:shd w:val="clear" w:color="auto" w:fill="1F1F1F"/>
+        <w:spacing w:after="0" w:line="285" w:lineRule="atLeast"/>
+        <w:rPr>
+          <w:rFonts w:ascii="Consolas" w:eastAsia="Times New Roman" w:hAnsi="Consolas" w:cs="Times New Roman"/>
+          <w:color w:val="CCCCCC"/>
+          <w:kern w:val="0"/>
+          <w:sz w:val="16"/>
+          <w:szCs w:val="16"/>
+          <w:lang w:eastAsia="pt-BR"/>
+          <w14:ligatures w14:val="none"/>
+        </w:rPr>
+      </w:pPr>
+      <w:r>
+        <w:rPr>
+          <w:rFonts w:ascii="Consolas" w:eastAsia="Times New Roman" w:hAnsi="Consolas" w:cs="Times New Roman"/>
+          <w:color w:val="D4D4D4"/>
+          <w:kern w:val="0"/>
+          <w:sz w:val="16"/>
+          <w:szCs w:val="16"/>
+          <w:lang w:eastAsia="pt-BR"/>
+          <w14:ligatures w14:val="none"/>
+        </w:rPr>
+        <w:t xml:space="preserve">    </w:t>
+      </w:r>
+      <w:r>
+        <w:rPr>
+          <w:rFonts w:ascii="Consolas" w:eastAsia="Times New Roman" w:hAnsi="Consolas" w:cs="Times New Roman"/>
+          <w:color w:val="9CDCFE"/>
+          <w:kern w:val="0"/>
+          <w:sz w:val="16"/>
+          <w:szCs w:val="16"/>
+          <w:lang w:eastAsia="pt-BR"/>
+          <w14:ligatures w14:val="none"/>
+        </w:rPr>
+        <w:t>$tarefa</w:t>
+      </w:r>
+      <w:r>
+        <w:rPr>
+          <w:rFonts w:ascii="Consolas" w:eastAsia="Times New Roman" w:hAnsi="Consolas" w:cs="Times New Roman"/>
+          <w:color w:val="D4D4D4"/>
+          <w:kern w:val="0"/>
+          <w:sz w:val="16"/>
+          <w:szCs w:val="16"/>
+          <w:lang w:eastAsia="pt-BR"/>
+          <w14:ligatures w14:val="none"/>
+        </w:rPr>
+        <w:t xml:space="preserve"> = </w:t>
+      </w:r>
+      <w:r>
+        <w:rPr>
+          <w:rFonts w:ascii="Consolas" w:eastAsia="Times New Roman" w:hAnsi="Consolas" w:cs="Times New Roman"/>
+          <w:color w:val="569CD6"/>
+          <w:kern w:val="0"/>
+          <w:sz w:val="16"/>
+          <w:szCs w:val="16"/>
+          <w:lang w:eastAsia="pt-BR"/>
+          <w14:ligatures w14:val="none"/>
+        </w:rPr>
+        <w:t>new</w:t>
+      </w:r>
+      <w:r>
+        <w:rPr>
+          <w:rFonts w:ascii="Consolas" w:eastAsia="Times New Roman" w:hAnsi="Consolas" w:cs="Times New Roman"/>
+          <w:color w:val="D4D4D4"/>
+          <w:kern w:val="0"/>
+          <w:sz w:val="16"/>
+          <w:szCs w:val="16"/>
+          <w:lang w:eastAsia="pt-BR"/>
+          <w14:ligatures w14:val="none"/>
+        </w:rPr>
+        <w:t xml:space="preserve"> </w:t>
+      </w:r>
+      <w:proofErr w:type="gramStart"/>
+      <w:r>
+        <w:rPr>
+          <w:rFonts w:ascii="Consolas" w:eastAsia="Times New Roman" w:hAnsi="Consolas" w:cs="Times New Roman"/>
+          <w:color w:val="4EC9B0"/>
+          <w:kern w:val="0"/>
+          <w:sz w:val="16"/>
+          <w:szCs w:val="16"/>
+          <w:lang w:eastAsia="pt-BR"/>
+          <w14:ligatures w14:val="none"/>
+        </w:rPr>
+        <w:t>Tarefa</w:t>
+      </w:r>
+      <w:r>
+        <w:rPr>
+          <w:rFonts w:ascii="Consolas" w:eastAsia="Times New Roman" w:hAnsi="Consolas" w:cs="Times New Roman"/>
+          <w:color w:val="D4D4D4"/>
+          <w:kern w:val="0"/>
+          <w:sz w:val="16"/>
+          <w:szCs w:val="16"/>
+          <w:lang w:eastAsia="pt-BR"/>
+          <w14:ligatures w14:val="none"/>
+        </w:rPr>
+        <w:t>(</w:t>
+      </w:r>
+      <w:proofErr w:type="gramEnd"/>
+      <w:r>
+        <w:rPr>
+          <w:rFonts w:ascii="Consolas" w:eastAsia="Times New Roman" w:hAnsi="Consolas" w:cs="Times New Roman"/>
+          <w:color w:val="D4D4D4"/>
+          <w:kern w:val="0"/>
+          <w:sz w:val="16"/>
+          <w:szCs w:val="16"/>
+          <w:lang w:eastAsia="pt-BR"/>
+          <w14:ligatures w14:val="none"/>
+        </w:rPr>
+        <w:t xml:space="preserve">); </w:t>
+      </w:r>
+      <w:r>
+        <w:rPr>
+          <w:rFonts w:ascii="Consolas" w:eastAsia="Times New Roman" w:hAnsi="Consolas" w:cs="Times New Roman"/>
+          <w:color w:val="6A9955"/>
+          <w:kern w:val="0"/>
+          <w:sz w:val="16"/>
+          <w:szCs w:val="16"/>
+          <w:lang w:eastAsia="pt-BR"/>
+          <w14:ligatures w14:val="none"/>
+        </w:rPr>
+        <w:t xml:space="preserve">//criando instancia do </w:t>
+      </w:r>
+      <w:proofErr w:type="spellStart"/>
+      <w:r>
+        <w:rPr>
+          <w:rFonts w:ascii="Consolas" w:eastAsia="Times New Roman" w:hAnsi="Consolas" w:cs="Times New Roman"/>
+          <w:color w:val="6A9955"/>
+          <w:kern w:val="0"/>
+          <w:sz w:val="16"/>
+          <w:szCs w:val="16"/>
+          <w:lang w:eastAsia="pt-BR"/>
+          <w14:ligatures w14:val="none"/>
+        </w:rPr>
+        <w:t>obj</w:t>
+      </w:r>
+      <w:proofErr w:type="spellEnd"/>
+      <w:r>
+        <w:rPr>
+          <w:rFonts w:ascii="Consolas" w:eastAsia="Times New Roman" w:hAnsi="Consolas" w:cs="Times New Roman"/>
+          <w:color w:val="6A9955"/>
+          <w:kern w:val="0"/>
+          <w:sz w:val="16"/>
+          <w:szCs w:val="16"/>
+          <w:lang w:eastAsia="pt-BR"/>
+          <w14:ligatures w14:val="none"/>
+        </w:rPr>
+        <w:t xml:space="preserve"> tarefa</w:t>
+      </w:r>
+    </w:p>
+    <w:p>
+      <w:pPr>
+        <w:shd w:val="clear" w:color="auto" w:fill="1F1F1F"/>
+        <w:spacing w:after="0" w:line="285" w:lineRule="atLeast"/>
+        <w:rPr>
+          <w:rFonts w:ascii="Consolas" w:eastAsia="Times New Roman" w:hAnsi="Consolas" w:cs="Times New Roman"/>
+          <w:color w:val="CCCCCC"/>
+          <w:kern w:val="0"/>
+          <w:sz w:val="16"/>
+          <w:szCs w:val="16"/>
+          <w:lang w:eastAsia="pt-BR"/>
+          <w14:ligatures w14:val="none"/>
+        </w:rPr>
+      </w:pPr>
+      <w:r>
+        <w:rPr>
+          <w:rFonts w:ascii="Consolas" w:eastAsia="Times New Roman" w:hAnsi="Consolas" w:cs="Times New Roman"/>
+          <w:color w:val="D4D4D4"/>
+          <w:kern w:val="0"/>
+          <w:sz w:val="16"/>
+          <w:szCs w:val="16"/>
+          <w:lang w:eastAsia="pt-BR"/>
+          <w14:ligatures w14:val="none"/>
+        </w:rPr>
+        <w:t xml:space="preserve">    </w:t>
+      </w:r>
+      <w:r>
+        <w:rPr>
+          <w:rFonts w:ascii="Consolas" w:eastAsia="Times New Roman" w:hAnsi="Consolas" w:cs="Times New Roman"/>
+          <w:color w:val="9CDCFE"/>
+          <w:kern w:val="0"/>
+          <w:sz w:val="16"/>
+          <w:szCs w:val="16"/>
+          <w:lang w:eastAsia="pt-BR"/>
+          <w14:ligatures w14:val="none"/>
+        </w:rPr>
+        <w:t>$</w:t>
+      </w:r>
+      <w:proofErr w:type="spellStart"/>
+      <w:r>
+        <w:rPr>
+          <w:rFonts w:ascii="Consolas" w:eastAsia="Times New Roman" w:hAnsi="Consolas" w:cs="Times New Roman"/>
+          <w:color w:val="9CDCFE"/>
+          <w:kern w:val="0"/>
+          <w:sz w:val="16"/>
+          <w:szCs w:val="16"/>
+          <w:lang w:eastAsia="pt-BR"/>
+          <w14:ligatures w14:val="none"/>
+        </w:rPr>
+        <w:t>conexao</w:t>
+      </w:r>
+      <w:proofErr w:type="spellEnd"/>
+      <w:r>
+        <w:rPr>
+          <w:rFonts w:ascii="Consolas" w:eastAsia="Times New Roman" w:hAnsi="Consolas" w:cs="Times New Roman"/>
+          <w:color w:val="D4D4D4"/>
+          <w:kern w:val="0"/>
+          <w:sz w:val="16"/>
+          <w:szCs w:val="16"/>
+          <w:lang w:eastAsia="pt-BR"/>
+          <w14:ligatures w14:val="none"/>
+        </w:rPr>
+        <w:t xml:space="preserve"> = </w:t>
+      </w:r>
+      <w:r>
+        <w:rPr>
+          <w:rFonts w:ascii="Consolas" w:eastAsia="Times New Roman" w:hAnsi="Consolas" w:cs="Times New Roman"/>
+          <w:color w:val="569CD6"/>
+          <w:kern w:val="0"/>
+          <w:sz w:val="16"/>
+          <w:szCs w:val="16"/>
+          <w:lang w:eastAsia="pt-BR"/>
+          <w14:ligatures w14:val="none"/>
+        </w:rPr>
+        <w:t>new</w:t>
+      </w:r>
+      <w:r>
+        <w:rPr>
+          <w:rFonts w:ascii="Consolas" w:eastAsia="Times New Roman" w:hAnsi="Consolas" w:cs="Times New Roman"/>
+          <w:color w:val="D4D4D4"/>
+          <w:kern w:val="0"/>
+          <w:sz w:val="16"/>
+          <w:szCs w:val="16"/>
+          <w:lang w:eastAsia="pt-BR"/>
+          <w14:ligatures w14:val="none"/>
+        </w:rPr>
+        <w:t xml:space="preserve"> </w:t>
+      </w:r>
+      <w:proofErr w:type="spellStart"/>
+      <w:proofErr w:type="gramStart"/>
+      <w:r>
+        <w:rPr>
+          <w:rFonts w:ascii="Consolas" w:eastAsia="Times New Roman" w:hAnsi="Consolas" w:cs="Times New Roman"/>
+          <w:color w:val="4EC9B0"/>
+          <w:kern w:val="0"/>
+          <w:sz w:val="16"/>
+          <w:szCs w:val="16"/>
+          <w:lang w:eastAsia="pt-BR"/>
+          <w14:ligatures w14:val="none"/>
+        </w:rPr>
+        <w:t>Conexao</w:t>
+      </w:r>
+      <w:proofErr w:type="spellEnd"/>
+      <w:r>
+        <w:rPr>
+          <w:rFonts w:ascii="Consolas" w:eastAsia="Times New Roman" w:hAnsi="Consolas" w:cs="Times New Roman"/>
+          <w:color w:val="D4D4D4"/>
+          <w:kern w:val="0"/>
+          <w:sz w:val="16"/>
+          <w:szCs w:val="16"/>
+          <w:lang w:eastAsia="pt-BR"/>
+          <w14:ligatures w14:val="none"/>
+        </w:rPr>
+        <w:t>(</w:t>
+      </w:r>
+      <w:proofErr w:type="gramEnd"/>
+      <w:r>
+        <w:rPr>
+          <w:rFonts w:ascii="Consolas" w:eastAsia="Times New Roman" w:hAnsi="Consolas" w:cs="Times New Roman"/>
+          <w:color w:val="D4D4D4"/>
+          <w:kern w:val="0"/>
+          <w:sz w:val="16"/>
+          <w:szCs w:val="16"/>
+          <w:lang w:eastAsia="pt-BR"/>
+          <w14:ligatures w14:val="none"/>
+        </w:rPr>
+        <w:t xml:space="preserve">); </w:t>
+      </w:r>
+      <w:r>
+        <w:rPr>
+          <w:rFonts w:ascii="Consolas" w:eastAsia="Times New Roman" w:hAnsi="Consolas" w:cs="Times New Roman"/>
+          <w:color w:val="6A9955"/>
+          <w:kern w:val="0"/>
+          <w:sz w:val="16"/>
+          <w:szCs w:val="16"/>
+          <w:lang w:eastAsia="pt-BR"/>
+          <w14:ligatures w14:val="none"/>
+        </w:rPr>
+        <w:t xml:space="preserve">//instancia de </w:t>
+      </w:r>
+      <w:proofErr w:type="spellStart"/>
+      <w:r>
+        <w:rPr>
+          <w:rFonts w:ascii="Consolas" w:eastAsia="Times New Roman" w:hAnsi="Consolas" w:cs="Times New Roman"/>
+          <w:color w:val="6A9955"/>
+          <w:kern w:val="0"/>
+          <w:sz w:val="16"/>
+          <w:szCs w:val="16"/>
+          <w:lang w:eastAsia="pt-BR"/>
+          <w14:ligatures w14:val="none"/>
+        </w:rPr>
+        <w:t>conexao</w:t>
+      </w:r>
+      <w:proofErr w:type="spellEnd"/>
+    </w:p>
+    <w:p>
+      <w:pPr>
+        <w:shd w:val="clear" w:color="auto" w:fill="1F1F1F"/>
+        <w:spacing w:after="0" w:line="285" w:lineRule="atLeast"/>
+        <w:rPr>
+          <w:rFonts w:ascii="Consolas" w:eastAsia="Times New Roman" w:hAnsi="Consolas" w:cs="Times New Roman"/>
+          <w:color w:val="CCCCCC"/>
+          <w:kern w:val="0"/>
+          <w:sz w:val="16"/>
+          <w:szCs w:val="16"/>
+          <w:lang w:eastAsia="pt-BR"/>
+          <w14:ligatures w14:val="none"/>
+        </w:rPr>
+      </w:pPr>
+    </w:p>
+    <w:p>
+      <w:pPr>
+        <w:shd w:val="clear" w:color="auto" w:fill="1F1F1F"/>
+        <w:spacing w:after="0" w:line="285" w:lineRule="atLeast"/>
+        <w:rPr>
+          <w:rFonts w:ascii="Consolas" w:eastAsia="Times New Roman" w:hAnsi="Consolas" w:cs="Times New Roman"/>
+          <w:color w:val="CCCCCC"/>
+          <w:kern w:val="0"/>
+          <w:sz w:val="16"/>
+          <w:szCs w:val="16"/>
+          <w:lang w:eastAsia="pt-BR"/>
+          <w14:ligatures w14:val="none"/>
+        </w:rPr>
+      </w:pPr>
+      <w:r>
+        <w:rPr>
+          <w:rFonts w:ascii="Consolas" w:eastAsia="Times New Roman" w:hAnsi="Consolas" w:cs="Times New Roman"/>
+          <w:color w:val="D4D4D4"/>
+          <w:kern w:val="0"/>
+          <w:sz w:val="16"/>
+          <w:szCs w:val="16"/>
+          <w:lang w:eastAsia="pt-BR"/>
+          <w14:ligatures w14:val="none"/>
+        </w:rPr>
+        <w:t xml:space="preserve">    </w:t>
+      </w:r>
+      <w:r>
+        <w:rPr>
+          <w:rFonts w:ascii="Consolas" w:eastAsia="Times New Roman" w:hAnsi="Consolas" w:cs="Times New Roman"/>
+          <w:color w:val="9CDCFE"/>
+          <w:kern w:val="0"/>
+          <w:sz w:val="16"/>
+          <w:szCs w:val="16"/>
+          <w:lang w:eastAsia="pt-BR"/>
+          <w14:ligatures w14:val="none"/>
+        </w:rPr>
+        <w:t>$</w:t>
+      </w:r>
+      <w:proofErr w:type="spellStart"/>
+      <w:r>
+        <w:rPr>
+          <w:rFonts w:ascii="Consolas" w:eastAsia="Times New Roman" w:hAnsi="Consolas" w:cs="Times New Roman"/>
+          <w:color w:val="9CDCFE"/>
+          <w:kern w:val="0"/>
+          <w:sz w:val="16"/>
+          <w:szCs w:val="16"/>
+          <w:lang w:eastAsia="pt-BR"/>
+          <w14:ligatures w14:val="none"/>
+        </w:rPr>
+        <w:t>tarefaService</w:t>
+      </w:r>
+      <w:proofErr w:type="spellEnd"/>
+      <w:r>
+        <w:rPr>
+          <w:rFonts w:ascii="Consolas" w:eastAsia="Times New Roman" w:hAnsi="Consolas" w:cs="Times New Roman"/>
+          <w:color w:val="D4D4D4"/>
+          <w:kern w:val="0"/>
+          <w:sz w:val="16"/>
+          <w:szCs w:val="16"/>
+          <w:lang w:eastAsia="pt-BR"/>
+          <w14:ligatures w14:val="none"/>
+        </w:rPr>
+        <w:t xml:space="preserve"> = </w:t>
+      </w:r>
+      <w:r>
+        <w:rPr>
+          <w:rFonts w:ascii="Consolas" w:eastAsia="Times New Roman" w:hAnsi="Consolas" w:cs="Times New Roman"/>
+          <w:color w:val="569CD6"/>
+          <w:kern w:val="0"/>
+          <w:sz w:val="16"/>
+          <w:szCs w:val="16"/>
+          <w:lang w:eastAsia="pt-BR"/>
+          <w14:ligatures w14:val="none"/>
+        </w:rPr>
+        <w:t>new</w:t>
+      </w:r>
+      <w:r>
+        <w:rPr>
+          <w:rFonts w:ascii="Consolas" w:eastAsia="Times New Roman" w:hAnsi="Consolas" w:cs="Times New Roman"/>
+          <w:color w:val="D4D4D4"/>
+          <w:kern w:val="0"/>
+          <w:sz w:val="16"/>
+          <w:szCs w:val="16"/>
+          <w:lang w:eastAsia="pt-BR"/>
+          <w14:ligatures w14:val="none"/>
+        </w:rPr>
+        <w:t xml:space="preserve"> </w:t>
+      </w:r>
+      <w:proofErr w:type="spellStart"/>
+      <w:proofErr w:type="gramStart"/>
+      <w:r>
+        <w:rPr>
+          <w:rFonts w:ascii="Consolas" w:eastAsia="Times New Roman" w:hAnsi="Consolas" w:cs="Times New Roman"/>
+          <w:color w:val="4EC9B0"/>
+          <w:kern w:val="0"/>
+          <w:sz w:val="16"/>
+          <w:szCs w:val="16"/>
+          <w:lang w:eastAsia="pt-BR"/>
+          <w14:ligatures w14:val="none"/>
+        </w:rPr>
+        <w:t>TarefaService</w:t>
+      </w:r>
+      <w:proofErr w:type="spellEnd"/>
+      <w:r>
+        <w:rPr>
+          <w:rFonts w:ascii="Consolas" w:eastAsia="Times New Roman" w:hAnsi="Consolas" w:cs="Times New Roman"/>
+          <w:color w:val="D4D4D4"/>
+          <w:kern w:val="0"/>
+          <w:sz w:val="16"/>
+          <w:szCs w:val="16"/>
+          <w:lang w:eastAsia="pt-BR"/>
+          <w14:ligatures w14:val="none"/>
+        </w:rPr>
+        <w:t>(</w:t>
+      </w:r>
+      <w:proofErr w:type="gramEnd"/>
+      <w:r>
+        <w:rPr>
+          <w:rFonts w:ascii="Consolas" w:eastAsia="Times New Roman" w:hAnsi="Consolas" w:cs="Times New Roman"/>
+          <w:color w:val="9CDCFE"/>
+          <w:kern w:val="0"/>
+          <w:sz w:val="16"/>
+          <w:szCs w:val="16"/>
+          <w:lang w:eastAsia="pt-BR"/>
+          <w14:ligatures w14:val="none"/>
+        </w:rPr>
+        <w:t>$</w:t>
+      </w:r>
+      <w:proofErr w:type="spellStart"/>
+      <w:r>
+        <w:rPr>
+          <w:rFonts w:ascii="Consolas" w:eastAsia="Times New Roman" w:hAnsi="Consolas" w:cs="Times New Roman"/>
+          <w:color w:val="9CDCFE"/>
+          <w:kern w:val="0"/>
+          <w:sz w:val="16"/>
+          <w:szCs w:val="16"/>
+          <w:lang w:eastAsia="pt-BR"/>
+          <w14:ligatures w14:val="none"/>
+        </w:rPr>
+        <w:t>conexao</w:t>
+      </w:r>
+      <w:proofErr w:type="spellEnd"/>
+      <w:r>
+        <w:rPr>
+          <w:rFonts w:ascii="Consolas" w:eastAsia="Times New Roman" w:hAnsi="Consolas" w:cs="Times New Roman"/>
+          <w:color w:val="D4D4D4"/>
+          <w:kern w:val="0"/>
+          <w:sz w:val="16"/>
+          <w:szCs w:val="16"/>
+          <w:lang w:eastAsia="pt-BR"/>
+          <w14:ligatures w14:val="none"/>
+        </w:rPr>
+        <w:t xml:space="preserve">, </w:t>
+      </w:r>
+      <w:r>
+        <w:rPr>
+          <w:rFonts w:ascii="Consolas" w:eastAsia="Times New Roman" w:hAnsi="Consolas" w:cs="Times New Roman"/>
+          <w:color w:val="9CDCFE"/>
+          <w:kern w:val="0"/>
+          <w:sz w:val="16"/>
+          <w:szCs w:val="16"/>
+          <w:lang w:eastAsia="pt-BR"/>
+          <w14:ligatures w14:val="none"/>
+        </w:rPr>
+        <w:t>$tarefa</w:t>
+      </w:r>
+      <w:r>
+        <w:rPr>
+          <w:rFonts w:ascii="Consolas" w:eastAsia="Times New Roman" w:hAnsi="Consolas" w:cs="Times New Roman"/>
+          <w:color w:val="D4D4D4"/>
+          <w:kern w:val="0"/>
+          <w:sz w:val="16"/>
+          <w:szCs w:val="16"/>
+          <w:lang w:eastAsia="pt-BR"/>
+          <w14:ligatures w14:val="none"/>
+        </w:rPr>
+        <w:t xml:space="preserve">); </w:t>
+      </w:r>
+      <w:r>
+        <w:rPr>
+          <w:rFonts w:ascii="Consolas" w:eastAsia="Times New Roman" w:hAnsi="Consolas" w:cs="Times New Roman"/>
+          <w:color w:val="6A9955"/>
+          <w:kern w:val="0"/>
+          <w:sz w:val="16"/>
+          <w:szCs w:val="16"/>
+          <w:lang w:eastAsia="pt-BR"/>
+          <w14:ligatures w14:val="none"/>
+        </w:rPr>
+        <w:t xml:space="preserve">//instancia de tarefa </w:t>
+      </w:r>
+      <w:proofErr w:type="spellStart"/>
+      <w:r>
+        <w:rPr>
+          <w:rFonts w:ascii="Consolas" w:eastAsia="Times New Roman" w:hAnsi="Consolas" w:cs="Times New Roman"/>
+          <w:color w:val="6A9955"/>
+          <w:kern w:val="0"/>
+          <w:sz w:val="16"/>
+          <w:szCs w:val="16"/>
+          <w:lang w:eastAsia="pt-BR"/>
+          <w14:ligatures w14:val="none"/>
+        </w:rPr>
+        <w:t>service</w:t>
+      </w:r>
+      <w:proofErr w:type="spellEnd"/>
+      <w:r>
+        <w:rPr>
+          <w:rFonts w:ascii="Consolas" w:eastAsia="Times New Roman" w:hAnsi="Consolas" w:cs="Times New Roman"/>
+          <w:color w:val="6A9955"/>
+          <w:kern w:val="0"/>
+          <w:sz w:val="16"/>
+          <w:szCs w:val="16"/>
+          <w:lang w:eastAsia="pt-BR"/>
+          <w14:ligatures w14:val="none"/>
+        </w:rPr>
+        <w:t xml:space="preserve"> pois é o </w:t>
+      </w:r>
+      <w:proofErr w:type="spellStart"/>
+      <w:r>
+        <w:rPr>
+          <w:rFonts w:ascii="Consolas" w:eastAsia="Times New Roman" w:hAnsi="Consolas" w:cs="Times New Roman"/>
+          <w:color w:val="6A9955"/>
+          <w:kern w:val="0"/>
+          <w:sz w:val="16"/>
+          <w:szCs w:val="16"/>
+          <w:lang w:eastAsia="pt-BR"/>
+          <w14:ligatures w14:val="none"/>
+        </w:rPr>
+        <w:t>obj</w:t>
+      </w:r>
+      <w:proofErr w:type="spellEnd"/>
+      <w:r>
+        <w:rPr>
+          <w:rFonts w:ascii="Consolas" w:eastAsia="Times New Roman" w:hAnsi="Consolas" w:cs="Times New Roman"/>
+          <w:color w:val="6A9955"/>
+          <w:kern w:val="0"/>
+          <w:sz w:val="16"/>
+          <w:szCs w:val="16"/>
+          <w:lang w:eastAsia="pt-BR"/>
+          <w14:ligatures w14:val="none"/>
+        </w:rPr>
+        <w:t xml:space="preserve"> </w:t>
+      </w:r>
+      <w:proofErr w:type="spellStart"/>
+      <w:r>
+        <w:rPr>
+          <w:rFonts w:ascii="Consolas" w:eastAsia="Times New Roman" w:hAnsi="Consolas" w:cs="Times New Roman"/>
+          <w:color w:val="6A9955"/>
+          <w:kern w:val="0"/>
+          <w:sz w:val="16"/>
+          <w:szCs w:val="16"/>
+          <w:lang w:eastAsia="pt-BR"/>
+          <w14:ligatures w14:val="none"/>
+        </w:rPr>
+        <w:t>tarefaservice</w:t>
+      </w:r>
+      <w:proofErr w:type="spellEnd"/>
+      <w:r>
+        <w:rPr>
+          <w:rFonts w:ascii="Consolas" w:eastAsia="Times New Roman" w:hAnsi="Consolas" w:cs="Times New Roman"/>
+          <w:color w:val="6A9955"/>
+          <w:kern w:val="0"/>
+          <w:sz w:val="16"/>
+          <w:szCs w:val="16"/>
+          <w:lang w:eastAsia="pt-BR"/>
+          <w14:ligatures w14:val="none"/>
+        </w:rPr>
+        <w:t xml:space="preserve"> que recupera objeto e </w:t>
+      </w:r>
+      <w:proofErr w:type="spellStart"/>
+      <w:r>
+        <w:rPr>
+          <w:rFonts w:ascii="Consolas" w:eastAsia="Times New Roman" w:hAnsi="Consolas" w:cs="Times New Roman"/>
+          <w:color w:val="6A9955"/>
+          <w:kern w:val="0"/>
+          <w:sz w:val="16"/>
+          <w:szCs w:val="16"/>
+          <w:lang w:eastAsia="pt-BR"/>
+          <w14:ligatures w14:val="none"/>
+        </w:rPr>
+        <w:t>conexao</w:t>
+      </w:r>
+      <w:proofErr w:type="spellEnd"/>
+      <w:r>
+        <w:rPr>
+          <w:rFonts w:ascii="Consolas" w:eastAsia="Times New Roman" w:hAnsi="Consolas" w:cs="Times New Roman"/>
+          <w:color w:val="6A9955"/>
+          <w:kern w:val="0"/>
+          <w:sz w:val="16"/>
+          <w:szCs w:val="16"/>
+          <w:lang w:eastAsia="pt-BR"/>
+          <w14:ligatures w14:val="none"/>
+        </w:rPr>
+        <w:t xml:space="preserve"> para </w:t>
+      </w:r>
+      <w:proofErr w:type="spellStart"/>
+      <w:r>
+        <w:rPr>
+          <w:rFonts w:ascii="Consolas" w:eastAsia="Times New Roman" w:hAnsi="Consolas" w:cs="Times New Roman"/>
+          <w:color w:val="6A9955"/>
+          <w:kern w:val="0"/>
+          <w:sz w:val="16"/>
+          <w:szCs w:val="16"/>
+          <w:lang w:eastAsia="pt-BR"/>
+          <w14:ligatures w14:val="none"/>
+        </w:rPr>
+        <w:t>relização</w:t>
+      </w:r>
+      <w:proofErr w:type="spellEnd"/>
+      <w:r>
+        <w:rPr>
+          <w:rFonts w:ascii="Consolas" w:eastAsia="Times New Roman" w:hAnsi="Consolas" w:cs="Times New Roman"/>
+          <w:color w:val="6A9955"/>
+          <w:kern w:val="0"/>
+          <w:sz w:val="16"/>
+          <w:szCs w:val="16"/>
+          <w:lang w:eastAsia="pt-BR"/>
+          <w14:ligatures w14:val="none"/>
+        </w:rPr>
+        <w:t xml:space="preserve"> das operações junto ao banco de dados</w:t>
+      </w:r>
+    </w:p>
+    <w:p>
+      <w:pPr>
+        <w:shd w:val="clear" w:color="auto" w:fill="1F1F1F"/>
+        <w:spacing w:after="0" w:line="285" w:lineRule="atLeast"/>
+        <w:rPr>
+          <w:rFonts w:ascii="Consolas" w:eastAsia="Times New Roman" w:hAnsi="Consolas" w:cs="Times New Roman"/>
+          <w:color w:val="CCCCCC"/>
+          <w:kern w:val="0"/>
+          <w:sz w:val="16"/>
+          <w:szCs w:val="16"/>
+          <w:lang w:eastAsia="pt-BR"/>
+          <w14:ligatures w14:val="none"/>
+        </w:rPr>
+      </w:pPr>
+      <w:r>
+        <w:rPr>
+          <w:rFonts w:ascii="Consolas" w:eastAsia="Times New Roman" w:hAnsi="Consolas" w:cs="Times New Roman"/>
+          <w:color w:val="D4D4D4"/>
+          <w:kern w:val="0"/>
+          <w:sz w:val="16"/>
+          <w:szCs w:val="16"/>
+          <w:lang w:eastAsia="pt-BR"/>
+          <w14:ligatures w14:val="none"/>
+        </w:rPr>
+        <w:t xml:space="preserve">    </w:t>
+      </w:r>
+      <w:r>
+        <w:rPr>
+          <w:rFonts w:ascii="Consolas" w:eastAsia="Times New Roman" w:hAnsi="Consolas" w:cs="Times New Roman"/>
+          <w:color w:val="9CDCFE"/>
+          <w:kern w:val="0"/>
+          <w:sz w:val="16"/>
+          <w:szCs w:val="16"/>
+          <w:lang w:eastAsia="pt-BR"/>
+          <w14:ligatures w14:val="none"/>
+        </w:rPr>
+        <w:t>$</w:t>
+      </w:r>
+      <w:proofErr w:type="spellStart"/>
+      <w:r>
+        <w:rPr>
+          <w:rFonts w:ascii="Consolas" w:eastAsia="Times New Roman" w:hAnsi="Consolas" w:cs="Times New Roman"/>
+          <w:color w:val="9CDCFE"/>
+          <w:kern w:val="0"/>
+          <w:sz w:val="16"/>
+          <w:szCs w:val="16"/>
+          <w:lang w:eastAsia="pt-BR"/>
+          <w14:ligatures w14:val="none"/>
+        </w:rPr>
+        <w:t>tarefaService</w:t>
+      </w:r>
+      <w:proofErr w:type="spellEnd"/>
+      <w:r>
+        <w:rPr>
+          <w:rFonts w:ascii="Consolas" w:eastAsia="Times New Roman" w:hAnsi="Consolas" w:cs="Times New Roman"/>
+          <w:color w:val="D4D4D4"/>
+          <w:kern w:val="0"/>
+          <w:sz w:val="16"/>
+          <w:szCs w:val="16"/>
+          <w:lang w:eastAsia="pt-BR"/>
+          <w14:ligatures w14:val="none"/>
+        </w:rPr>
+        <w:t>-&gt;</w:t>
+      </w:r>
+      <w:proofErr w:type="gramStart"/>
+      <w:r>
+        <w:rPr>
+          <w:rFonts w:ascii="Consolas" w:eastAsia="Times New Roman" w:hAnsi="Consolas" w:cs="Times New Roman"/>
+          <w:color w:val="DCDCAA"/>
+          <w:kern w:val="0"/>
+          <w:sz w:val="16"/>
+          <w:szCs w:val="16"/>
+          <w:lang w:eastAsia="pt-BR"/>
+          <w14:ligatures w14:val="none"/>
+        </w:rPr>
+        <w:t>recuperar</w:t>
+      </w:r>
+      <w:r>
+        <w:rPr>
+          <w:rFonts w:ascii="Consolas" w:eastAsia="Times New Roman" w:hAnsi="Consolas" w:cs="Times New Roman"/>
+          <w:color w:val="D4D4D4"/>
+          <w:kern w:val="0"/>
+          <w:sz w:val="16"/>
+          <w:szCs w:val="16"/>
+          <w:lang w:eastAsia="pt-BR"/>
+          <w14:ligatures w14:val="none"/>
+        </w:rPr>
+        <w:t>(</w:t>
+      </w:r>
+      <w:proofErr w:type="gramEnd"/>
+      <w:r>
+        <w:rPr>
+          <w:rFonts w:ascii="Consolas" w:eastAsia="Times New Roman" w:hAnsi="Consolas" w:cs="Times New Roman"/>
+          <w:color w:val="D4D4D4"/>
+          <w:kern w:val="0"/>
+          <w:sz w:val="16"/>
+          <w:szCs w:val="16"/>
+          <w:lang w:eastAsia="pt-BR"/>
+          <w14:ligatures w14:val="none"/>
+        </w:rPr>
+        <w:t>);</w:t>
+      </w:r>
+      <w:r>
+        <w:rPr>
+          <w:rFonts w:ascii="Consolas" w:eastAsia="Times New Roman" w:hAnsi="Consolas" w:cs="Times New Roman"/>
+          <w:color w:val="6A9955"/>
+          <w:kern w:val="0"/>
+          <w:sz w:val="16"/>
+          <w:szCs w:val="16"/>
+          <w:lang w:eastAsia="pt-BR"/>
+          <w14:ligatures w14:val="none"/>
+        </w:rPr>
+        <w:t>//</w:t>
+      </w:r>
+      <w:proofErr w:type="spellStart"/>
+      <w:r>
+        <w:rPr>
+          <w:rFonts w:ascii="Consolas" w:eastAsia="Times New Roman" w:hAnsi="Consolas" w:cs="Times New Roman"/>
+          <w:color w:val="6A9955"/>
+          <w:kern w:val="0"/>
+          <w:sz w:val="16"/>
+          <w:szCs w:val="16"/>
+          <w:lang w:eastAsia="pt-BR"/>
+          <w14:ligatures w14:val="none"/>
+        </w:rPr>
+        <w:t>return</w:t>
+      </w:r>
+      <w:proofErr w:type="spellEnd"/>
+      <w:r>
+        <w:rPr>
+          <w:rFonts w:ascii="Consolas" w:eastAsia="Times New Roman" w:hAnsi="Consolas" w:cs="Times New Roman"/>
+          <w:color w:val="6A9955"/>
+          <w:kern w:val="0"/>
+          <w:sz w:val="16"/>
+          <w:szCs w:val="16"/>
+          <w:lang w:eastAsia="pt-BR"/>
+          <w14:ligatures w14:val="none"/>
+        </w:rPr>
+        <w:t xml:space="preserve"> do método será exibido</w:t>
+      </w:r>
+    </w:p>
+    <w:p>
+      <w:pPr>
+        <w:shd w:val="clear" w:color="auto" w:fill="1F1F1F"/>
+        <w:spacing w:after="0" w:line="285" w:lineRule="atLeast"/>
+        <w:rPr>
+          <w:rFonts w:ascii="Consolas" w:eastAsia="Times New Roman" w:hAnsi="Consolas" w:cs="Times New Roman"/>
+          <w:color w:val="CCCCCC"/>
+          <w:kern w:val="0"/>
+          <w:sz w:val="16"/>
+          <w:szCs w:val="16"/>
+          <w:lang w:eastAsia="pt-BR"/>
+          <w14:ligatures w14:val="none"/>
+        </w:rPr>
+      </w:pPr>
+      <w:r>
+        <w:rPr>
+          <w:rFonts w:ascii="Consolas" w:eastAsia="Times New Roman" w:hAnsi="Consolas" w:cs="Times New Roman"/>
+          <w:color w:val="D4D4D4"/>
+          <w:kern w:val="0"/>
+          <w:sz w:val="16"/>
+          <w:szCs w:val="16"/>
+          <w:lang w:eastAsia="pt-BR"/>
+          <w14:ligatures w14:val="none"/>
+        </w:rPr>
+        <w:t>}</w:t>
+      </w:r>
+    </w:p>
+    <w:p>
+      <w:pPr>
+        <w:spacing w:line="240" w:lineRule="auto"/>
+        <w:jc w:val="both"/>
+        <w:rPr>
+          <w:rFonts w:ascii="Arial" w:eastAsia="Times New Roman" w:hAnsi="Arial" w:cs="Arial"/>
+          <w:color w:val="000000" w:themeColor="text1"/>
+          <w:kern w:val="0"/>
+          <w:sz w:val="24"/>
+          <w:szCs w:val="24"/>
+          <w:lang w:eastAsia="pt-BR"/>
+          <w14:ligatures w14:val="none"/>
+        </w:rPr>
+      </w:pPr>
+    </w:p>
+    <w:p>
+      <w:pPr>
+        <w:spacing w:line="240" w:lineRule="auto"/>
+        <w:jc w:val="both"/>
+        <w:rPr>
+          <w:rFonts w:ascii="Arial" w:eastAsia="Times New Roman" w:hAnsi="Arial" w:cs="Arial"/>
+          <w:b/>
+          <w:bCs/>
+          <w:i/>
+          <w:iCs/>
+          <w:color w:val="000000" w:themeColor="text1"/>
+          <w:kern w:val="0"/>
+          <w:sz w:val="20"/>
+          <w:szCs w:val="20"/>
+          <w:lang w:eastAsia="pt-BR"/>
+          <w14:ligatures w14:val="none"/>
+        </w:rPr>
+      </w:pPr>
+      <w:r>
+        <w:rPr>
+          <w:rFonts w:ascii="Arial" w:eastAsia="Times New Roman" w:hAnsi="Arial" w:cs="Arial"/>
+          <w:color w:val="000000" w:themeColor="text1"/>
+          <w:kern w:val="0"/>
+          <w:sz w:val="20"/>
+          <w:szCs w:val="20"/>
+          <w:lang w:eastAsia="pt-BR"/>
+          <w14:ligatures w14:val="none"/>
+        </w:rPr>
+        <w:t xml:space="preserve">Dinamizando tarefas em </w:t>
+      </w:r>
+      <w:proofErr w:type="spellStart"/>
+      <w:r>
+        <w:rPr>
+          <w:rFonts w:ascii="Arial" w:eastAsia="Times New Roman" w:hAnsi="Arial" w:cs="Arial"/>
+          <w:b/>
+          <w:bCs/>
+          <w:i/>
+          <w:iCs/>
+          <w:color w:val="000000" w:themeColor="text1"/>
+          <w:kern w:val="0"/>
+          <w:sz w:val="20"/>
+          <w:szCs w:val="20"/>
+          <w:lang w:eastAsia="pt-BR"/>
+          <w14:ligatures w14:val="none"/>
+        </w:rPr>
+        <w:t>todas_tarefas.php</w:t>
+      </w:r>
+      <w:proofErr w:type="spellEnd"/>
+    </w:p>
+    <w:p>
+      <w:pPr>
+        <w:shd w:val="clear" w:color="auto" w:fill="1F1F1F"/>
+        <w:spacing w:after="0" w:line="285" w:lineRule="atLeast"/>
+        <w:rPr>
+          <w:rFonts w:ascii="Book Antiqua" w:eastAsia="Times New Roman" w:hAnsi="Book Antiqua" w:cs="Times New Roman"/>
+          <w:color w:val="CCCCCC"/>
+          <w:kern w:val="0"/>
+          <w:sz w:val="16"/>
+          <w:szCs w:val="16"/>
+          <w:lang w:eastAsia="pt-BR"/>
+          <w14:ligatures w14:val="none"/>
+        </w:rPr>
+      </w:pPr>
+      <w:r>
+        <w:rPr>
+          <w:rFonts w:ascii="Book Antiqua" w:eastAsia="Times New Roman" w:hAnsi="Book Antiqua" w:cs="Times New Roman"/>
+          <w:color w:val="569CD6"/>
+          <w:kern w:val="0"/>
+          <w:sz w:val="16"/>
+          <w:szCs w:val="16"/>
+          <w:lang w:eastAsia="pt-BR"/>
+          <w14:ligatures w14:val="none"/>
+        </w:rPr>
+        <w:t>&lt;?</w:t>
+      </w:r>
+      <w:proofErr w:type="spellStart"/>
+      <w:r>
+        <w:rPr>
+          <w:rFonts w:ascii="Book Antiqua" w:eastAsia="Times New Roman" w:hAnsi="Book Antiqua" w:cs="Times New Roman"/>
+          <w:color w:val="569CD6"/>
+          <w:kern w:val="0"/>
+          <w:sz w:val="16"/>
+          <w:szCs w:val="16"/>
+          <w:lang w:eastAsia="pt-BR"/>
+          <w14:ligatures w14:val="none"/>
+        </w:rPr>
+        <w:t>php</w:t>
+      </w:r>
+      <w:proofErr w:type="spellEnd"/>
+      <w:r>
+        <w:rPr>
+          <w:rFonts w:ascii="Book Antiqua" w:eastAsia="Times New Roman" w:hAnsi="Book Antiqua" w:cs="Times New Roman"/>
+          <w:color w:val="D4D4D4"/>
+          <w:kern w:val="0"/>
+          <w:sz w:val="16"/>
+          <w:szCs w:val="16"/>
+          <w:lang w:eastAsia="pt-BR"/>
+          <w14:ligatures w14:val="none"/>
+        </w:rPr>
+        <w:t xml:space="preserve"> </w:t>
+      </w:r>
+      <w:proofErr w:type="spellStart"/>
+      <w:r>
+        <w:rPr>
+          <w:rFonts w:ascii="Book Antiqua" w:eastAsia="Times New Roman" w:hAnsi="Book Antiqua" w:cs="Times New Roman"/>
+          <w:color w:val="C586C0"/>
+          <w:kern w:val="0"/>
+          <w:sz w:val="16"/>
+          <w:szCs w:val="16"/>
+          <w:lang w:eastAsia="pt-BR"/>
+          <w14:ligatures w14:val="none"/>
+        </w:rPr>
+        <w:t>foreach</w:t>
+      </w:r>
+      <w:proofErr w:type="spellEnd"/>
+      <w:r>
+        <w:rPr>
+          <w:rFonts w:ascii="Book Antiqua" w:eastAsia="Times New Roman" w:hAnsi="Book Antiqua" w:cs="Times New Roman"/>
+          <w:color w:val="D4D4D4"/>
+          <w:kern w:val="0"/>
+          <w:sz w:val="16"/>
+          <w:szCs w:val="16"/>
+          <w:lang w:eastAsia="pt-BR"/>
+          <w14:ligatures w14:val="none"/>
+        </w:rPr>
+        <w:t xml:space="preserve"> (</w:t>
+      </w:r>
+      <w:r>
+        <w:rPr>
+          <w:rFonts w:ascii="Book Antiqua" w:eastAsia="Times New Roman" w:hAnsi="Book Antiqua" w:cs="Times New Roman"/>
+          <w:color w:val="9CDCFE"/>
+          <w:kern w:val="0"/>
+          <w:sz w:val="16"/>
+          <w:szCs w:val="16"/>
+          <w:lang w:eastAsia="pt-BR"/>
+          <w14:ligatures w14:val="none"/>
+        </w:rPr>
+        <w:t>$tarefas</w:t>
+      </w:r>
+      <w:r>
+        <w:rPr>
+          <w:rFonts w:ascii="Book Antiqua" w:eastAsia="Times New Roman" w:hAnsi="Book Antiqua" w:cs="Times New Roman"/>
+          <w:color w:val="D4D4D4"/>
+          <w:kern w:val="0"/>
+          <w:sz w:val="16"/>
+          <w:szCs w:val="16"/>
+          <w:lang w:eastAsia="pt-BR"/>
+          <w14:ligatures w14:val="none"/>
+        </w:rPr>
+        <w:t xml:space="preserve"> as </w:t>
+      </w:r>
+      <w:r>
+        <w:rPr>
+          <w:rFonts w:ascii="Book Antiqua" w:eastAsia="Times New Roman" w:hAnsi="Book Antiqua" w:cs="Times New Roman"/>
+          <w:color w:val="9CDCFE"/>
+          <w:kern w:val="0"/>
+          <w:sz w:val="16"/>
+          <w:szCs w:val="16"/>
+          <w:lang w:eastAsia="pt-BR"/>
+          <w14:ligatures w14:val="none"/>
+        </w:rPr>
+        <w:t>$</w:t>
+      </w:r>
+      <w:proofErr w:type="spellStart"/>
+      <w:r>
+        <w:rPr>
+          <w:rFonts w:ascii="Book Antiqua" w:eastAsia="Times New Roman" w:hAnsi="Book Antiqua" w:cs="Times New Roman"/>
+          <w:color w:val="9CDCFE"/>
+          <w:kern w:val="0"/>
+          <w:sz w:val="16"/>
+          <w:szCs w:val="16"/>
+          <w:lang w:eastAsia="pt-BR"/>
+          <w14:ligatures w14:val="none"/>
+        </w:rPr>
+        <w:t>indice</w:t>
+      </w:r>
+      <w:proofErr w:type="spellEnd"/>
+      <w:r>
+        <w:rPr>
+          <w:rFonts w:ascii="Book Antiqua" w:eastAsia="Times New Roman" w:hAnsi="Book Antiqua" w:cs="Times New Roman"/>
+          <w:color w:val="D4D4D4"/>
+          <w:kern w:val="0"/>
+          <w:sz w:val="16"/>
+          <w:szCs w:val="16"/>
+          <w:lang w:eastAsia="pt-BR"/>
+          <w14:ligatures w14:val="none"/>
+        </w:rPr>
+        <w:t xml:space="preserve"> =&gt; </w:t>
+      </w:r>
+      <w:r>
+        <w:rPr>
+          <w:rFonts w:ascii="Book Antiqua" w:eastAsia="Times New Roman" w:hAnsi="Book Antiqua" w:cs="Times New Roman"/>
+          <w:color w:val="9CDCFE"/>
+          <w:kern w:val="0"/>
+          <w:sz w:val="16"/>
+          <w:szCs w:val="16"/>
+          <w:lang w:eastAsia="pt-BR"/>
+          <w14:ligatures w14:val="none"/>
+        </w:rPr>
+        <w:t>$tarefa</w:t>
+      </w:r>
+      <w:r>
+        <w:rPr>
+          <w:rFonts w:ascii="Book Antiqua" w:eastAsia="Times New Roman" w:hAnsi="Book Antiqua" w:cs="Times New Roman"/>
+          <w:color w:val="D4D4D4"/>
+          <w:kern w:val="0"/>
+          <w:sz w:val="16"/>
+          <w:szCs w:val="16"/>
+          <w:lang w:eastAsia="pt-BR"/>
+          <w14:ligatures w14:val="none"/>
+        </w:rPr>
+        <w:t xml:space="preserve">) </w:t>
+      </w:r>
+      <w:proofErr w:type="gramStart"/>
+      <w:r>
+        <w:rPr>
+          <w:rFonts w:ascii="Book Antiqua" w:eastAsia="Times New Roman" w:hAnsi="Book Antiqua" w:cs="Times New Roman"/>
+          <w:color w:val="D4D4D4"/>
+          <w:kern w:val="0"/>
+          <w:sz w:val="16"/>
+          <w:szCs w:val="16"/>
+          <w:lang w:eastAsia="pt-BR"/>
+          <w14:ligatures w14:val="none"/>
+        </w:rPr>
+        <w:t xml:space="preserve">{ </w:t>
+      </w:r>
+      <w:r>
+        <w:rPr>
+          <w:rFonts w:ascii="Book Antiqua" w:eastAsia="Times New Roman" w:hAnsi="Book Antiqua" w:cs="Times New Roman"/>
+          <w:color w:val="569CD6"/>
+          <w:kern w:val="0"/>
+          <w:sz w:val="16"/>
+          <w:szCs w:val="16"/>
+          <w:lang w:eastAsia="pt-BR"/>
+          <w14:ligatures w14:val="none"/>
+        </w:rPr>
+        <w:t>?</w:t>
+      </w:r>
+      <w:proofErr w:type="gramEnd"/>
+      <w:r>
+        <w:rPr>
+          <w:rFonts w:ascii="Book Antiqua" w:eastAsia="Times New Roman" w:hAnsi="Book Antiqua" w:cs="Times New Roman"/>
+          <w:color w:val="569CD6"/>
+          <w:kern w:val="0"/>
+          <w:sz w:val="16"/>
+          <w:szCs w:val="16"/>
+          <w:lang w:eastAsia="pt-BR"/>
+          <w14:ligatures w14:val="none"/>
+        </w:rPr>
+        <w:t>&gt;</w:t>
+      </w:r>
+    </w:p>
+    <w:p>
+      <w:pPr>
+        <w:shd w:val="clear" w:color="auto" w:fill="1F1F1F"/>
+        <w:spacing w:after="0" w:line="285" w:lineRule="atLeast"/>
+        <w:rPr>
+          <w:rFonts w:ascii="Book Antiqua" w:eastAsia="Times New Roman" w:hAnsi="Book Antiqua" w:cs="Times New Roman"/>
+          <w:color w:val="CCCCCC"/>
+          <w:kern w:val="0"/>
+          <w:sz w:val="16"/>
+          <w:szCs w:val="16"/>
+          <w:lang w:eastAsia="pt-BR"/>
+          <w14:ligatures w14:val="none"/>
+        </w:rPr>
+      </w:pPr>
+      <w:r>
+        <w:rPr>
+          <w:rFonts w:ascii="Book Antiqua" w:eastAsia="Times New Roman" w:hAnsi="Book Antiqua" w:cs="Times New Roman"/>
+          <w:color w:val="CCCCCC"/>
+          <w:kern w:val="0"/>
+          <w:sz w:val="16"/>
+          <w:szCs w:val="16"/>
+          <w:lang w:eastAsia="pt-BR"/>
+          <w14:ligatures w14:val="none"/>
+        </w:rPr>
+        <w:t xml:space="preserve">                                </w:t>
+      </w:r>
+      <w:r>
+        <w:rPr>
+          <w:rFonts w:ascii="Book Antiqua" w:eastAsia="Times New Roman" w:hAnsi="Book Antiqua" w:cs="Times New Roman"/>
+          <w:color w:val="808080"/>
+          <w:kern w:val="0"/>
+          <w:sz w:val="16"/>
+          <w:szCs w:val="16"/>
+          <w:lang w:eastAsia="pt-BR"/>
+          <w14:ligatures w14:val="none"/>
+        </w:rPr>
+        <w:t>&lt;</w:t>
+      </w:r>
+      <w:proofErr w:type="spellStart"/>
+      <w:r>
+        <w:rPr>
+          <w:rFonts w:ascii="Book Antiqua" w:eastAsia="Times New Roman" w:hAnsi="Book Antiqua" w:cs="Times New Roman"/>
+          <w:color w:val="569CD6"/>
+          <w:kern w:val="0"/>
+          <w:sz w:val="16"/>
+          <w:szCs w:val="16"/>
+          <w:lang w:eastAsia="pt-BR"/>
+          <w14:ligatures w14:val="none"/>
+        </w:rPr>
+        <w:t>div</w:t>
+      </w:r>
+      <w:proofErr w:type="spellEnd"/>
+      <w:r>
+        <w:rPr>
+          <w:rFonts w:ascii="Book Antiqua" w:eastAsia="Times New Roman" w:hAnsi="Book Antiqua" w:cs="Times New Roman"/>
+          <w:color w:val="CCCCCC"/>
+          <w:kern w:val="0"/>
+          <w:sz w:val="16"/>
+          <w:szCs w:val="16"/>
+          <w:lang w:eastAsia="pt-BR"/>
+          <w14:ligatures w14:val="none"/>
+        </w:rPr>
+        <w:t xml:space="preserve"> </w:t>
+      </w:r>
+      <w:proofErr w:type="spellStart"/>
+      <w:r>
+        <w:rPr>
+          <w:rFonts w:ascii="Book Antiqua" w:eastAsia="Times New Roman" w:hAnsi="Book Antiqua" w:cs="Times New Roman"/>
+          <w:color w:val="9CDCFE"/>
+          <w:kern w:val="0"/>
+          <w:sz w:val="16"/>
+          <w:szCs w:val="16"/>
+          <w:lang w:eastAsia="pt-BR"/>
+          <w14:ligatures w14:val="none"/>
+        </w:rPr>
+        <w:t>class</w:t>
+      </w:r>
+      <w:proofErr w:type="spellEnd"/>
+      <w:r>
+        <w:rPr>
+          <w:rFonts w:ascii="Book Antiqua" w:eastAsia="Times New Roman" w:hAnsi="Book Antiqua" w:cs="Times New Roman"/>
+          <w:color w:val="CCCCCC"/>
+          <w:kern w:val="0"/>
+          <w:sz w:val="16"/>
+          <w:szCs w:val="16"/>
+          <w:lang w:eastAsia="pt-BR"/>
+          <w14:ligatures w14:val="none"/>
+        </w:rPr>
+        <w:t>=</w:t>
+      </w:r>
+      <w:r>
+        <w:rPr>
+          <w:rFonts w:ascii="Book Antiqua" w:eastAsia="Times New Roman" w:hAnsi="Book Antiqua" w:cs="Times New Roman"/>
+          <w:color w:val="CE9178"/>
+          <w:kern w:val="0"/>
+          <w:sz w:val="16"/>
+          <w:szCs w:val="16"/>
+          <w:lang w:eastAsia="pt-BR"/>
+          <w14:ligatures w14:val="none"/>
+        </w:rPr>
+        <w:t>"</w:t>
+      </w:r>
+      <w:proofErr w:type="spellStart"/>
+      <w:r>
+        <w:rPr>
+          <w:rFonts w:ascii="Book Antiqua" w:eastAsia="Times New Roman" w:hAnsi="Book Antiqua" w:cs="Times New Roman"/>
+          <w:color w:val="CE9178"/>
+          <w:kern w:val="0"/>
+          <w:sz w:val="16"/>
+          <w:szCs w:val="16"/>
+          <w:lang w:eastAsia="pt-BR"/>
+          <w14:ligatures w14:val="none"/>
+        </w:rPr>
+        <w:t>row</w:t>
+      </w:r>
+      <w:proofErr w:type="spellEnd"/>
+      <w:r>
+        <w:rPr>
+          <w:rFonts w:ascii="Book Antiqua" w:eastAsia="Times New Roman" w:hAnsi="Book Antiqua" w:cs="Times New Roman"/>
+          <w:color w:val="CE9178"/>
+          <w:kern w:val="0"/>
+          <w:sz w:val="16"/>
+          <w:szCs w:val="16"/>
+          <w:lang w:eastAsia="pt-BR"/>
+          <w14:ligatures w14:val="none"/>
+        </w:rPr>
+        <w:t xml:space="preserve"> mb-3 d-</w:t>
+      </w:r>
+      <w:proofErr w:type="spellStart"/>
+      <w:r>
+        <w:rPr>
+          <w:rFonts w:ascii="Book Antiqua" w:eastAsia="Times New Roman" w:hAnsi="Book Antiqua" w:cs="Times New Roman"/>
+          <w:color w:val="CE9178"/>
+          <w:kern w:val="0"/>
+          <w:sz w:val="16"/>
+          <w:szCs w:val="16"/>
+          <w:lang w:eastAsia="pt-BR"/>
+          <w14:ligatures w14:val="none"/>
+        </w:rPr>
+        <w:t>flex</w:t>
+      </w:r>
+      <w:proofErr w:type="spellEnd"/>
+      <w:r>
+        <w:rPr>
+          <w:rFonts w:ascii="Book Antiqua" w:eastAsia="Times New Roman" w:hAnsi="Book Antiqua" w:cs="Times New Roman"/>
+          <w:color w:val="CE9178"/>
+          <w:kern w:val="0"/>
+          <w:sz w:val="16"/>
+          <w:szCs w:val="16"/>
+          <w:lang w:eastAsia="pt-BR"/>
+          <w14:ligatures w14:val="none"/>
+        </w:rPr>
+        <w:t xml:space="preserve"> </w:t>
+      </w:r>
+      <w:proofErr w:type="spellStart"/>
+      <w:r>
+        <w:rPr>
+          <w:rFonts w:ascii="Book Antiqua" w:eastAsia="Times New Roman" w:hAnsi="Book Antiqua" w:cs="Times New Roman"/>
+          <w:color w:val="CE9178"/>
+          <w:kern w:val="0"/>
+          <w:sz w:val="16"/>
+          <w:szCs w:val="16"/>
+          <w:lang w:eastAsia="pt-BR"/>
+          <w14:ligatures w14:val="none"/>
+        </w:rPr>
+        <w:t>align</w:t>
+      </w:r>
+      <w:proofErr w:type="spellEnd"/>
+      <w:r>
+        <w:rPr>
+          <w:rFonts w:ascii="Book Antiqua" w:eastAsia="Times New Roman" w:hAnsi="Book Antiqua" w:cs="Times New Roman"/>
+          <w:color w:val="CE9178"/>
+          <w:kern w:val="0"/>
+          <w:sz w:val="16"/>
+          <w:szCs w:val="16"/>
+          <w:lang w:eastAsia="pt-BR"/>
+          <w14:ligatures w14:val="none"/>
+        </w:rPr>
+        <w:t>-</w:t>
+      </w:r>
+      <w:proofErr w:type="spellStart"/>
+      <w:r>
+        <w:rPr>
+          <w:rFonts w:ascii="Book Antiqua" w:eastAsia="Times New Roman" w:hAnsi="Book Antiqua" w:cs="Times New Roman"/>
+          <w:color w:val="CE9178"/>
+          <w:kern w:val="0"/>
+          <w:sz w:val="16"/>
+          <w:szCs w:val="16"/>
+          <w:lang w:eastAsia="pt-BR"/>
+          <w14:ligatures w14:val="none"/>
+        </w:rPr>
+        <w:t>items</w:t>
+      </w:r>
+      <w:proofErr w:type="spellEnd"/>
+      <w:r>
+        <w:rPr>
+          <w:rFonts w:ascii="Book Antiqua" w:eastAsia="Times New Roman" w:hAnsi="Book Antiqua" w:cs="Times New Roman"/>
+          <w:color w:val="CE9178"/>
+          <w:kern w:val="0"/>
+          <w:sz w:val="16"/>
+          <w:szCs w:val="16"/>
+          <w:lang w:eastAsia="pt-BR"/>
+          <w14:ligatures w14:val="none"/>
+        </w:rPr>
+        <w:t>-center tarefa"</w:t>
+      </w:r>
+      <w:r>
+        <w:rPr>
+          <w:rFonts w:ascii="Book Antiqua" w:eastAsia="Times New Roman" w:hAnsi="Book Antiqua" w:cs="Times New Roman"/>
+          <w:color w:val="808080"/>
+          <w:kern w:val="0"/>
+          <w:sz w:val="16"/>
+          <w:szCs w:val="16"/>
+          <w:lang w:eastAsia="pt-BR"/>
+          <w14:ligatures w14:val="none"/>
+        </w:rPr>
+        <w:t>&gt;</w:t>
+      </w:r>
+    </w:p>
+    <w:p>
+      <w:pPr>
+        <w:shd w:val="clear" w:color="auto" w:fill="1F1F1F"/>
+        <w:spacing w:after="0" w:line="285" w:lineRule="atLeast"/>
+        <w:rPr>
+          <w:rFonts w:ascii="Book Antiqua" w:eastAsia="Times New Roman" w:hAnsi="Book Antiqua" w:cs="Times New Roman"/>
+          <w:color w:val="CCCCCC"/>
+          <w:kern w:val="0"/>
+          <w:sz w:val="16"/>
+          <w:szCs w:val="16"/>
+          <w:lang w:eastAsia="pt-BR"/>
+          <w14:ligatures w14:val="none"/>
+        </w:rPr>
+      </w:pPr>
+      <w:r>
+        <w:rPr>
+          <w:rFonts w:ascii="Book Antiqua" w:eastAsia="Times New Roman" w:hAnsi="Book Antiqua" w:cs="Times New Roman"/>
+          <w:color w:val="CCCCCC"/>
+          <w:kern w:val="0"/>
+          <w:sz w:val="16"/>
+          <w:szCs w:val="16"/>
+          <w:lang w:eastAsia="pt-BR"/>
+          <w14:ligatures w14:val="none"/>
+        </w:rPr>
+        <w:t xml:space="preserve">                                    </w:t>
+      </w:r>
+      <w:r>
+        <w:rPr>
+          <w:rFonts w:ascii="Book Antiqua" w:eastAsia="Times New Roman" w:hAnsi="Book Antiqua" w:cs="Times New Roman"/>
+          <w:color w:val="808080"/>
+          <w:kern w:val="0"/>
+          <w:sz w:val="16"/>
+          <w:szCs w:val="16"/>
+          <w:lang w:eastAsia="pt-BR"/>
+          <w14:ligatures w14:val="none"/>
+        </w:rPr>
+        <w:t>&lt;</w:t>
+      </w:r>
+      <w:proofErr w:type="spellStart"/>
+      <w:r>
+        <w:rPr>
+          <w:rFonts w:ascii="Book Antiqua" w:eastAsia="Times New Roman" w:hAnsi="Book Antiqua" w:cs="Times New Roman"/>
+          <w:color w:val="569CD6"/>
+          <w:kern w:val="0"/>
+          <w:sz w:val="16"/>
+          <w:szCs w:val="16"/>
+          <w:lang w:eastAsia="pt-BR"/>
+          <w14:ligatures w14:val="none"/>
+        </w:rPr>
+        <w:t>div</w:t>
+      </w:r>
+      <w:proofErr w:type="spellEnd"/>
+      <w:r>
+        <w:rPr>
+          <w:rFonts w:ascii="Book Antiqua" w:eastAsia="Times New Roman" w:hAnsi="Book Antiqua" w:cs="Times New Roman"/>
+          <w:color w:val="CCCCCC"/>
+          <w:kern w:val="0"/>
+          <w:sz w:val="16"/>
+          <w:szCs w:val="16"/>
+          <w:lang w:eastAsia="pt-BR"/>
+          <w14:ligatures w14:val="none"/>
+        </w:rPr>
+        <w:t xml:space="preserve"> </w:t>
+      </w:r>
+      <w:proofErr w:type="spellStart"/>
+      <w:r>
+        <w:rPr>
+          <w:rFonts w:ascii="Book Antiqua" w:eastAsia="Times New Roman" w:hAnsi="Book Antiqua" w:cs="Times New Roman"/>
+          <w:color w:val="9CDCFE"/>
+          <w:kern w:val="0"/>
+          <w:sz w:val="16"/>
+          <w:szCs w:val="16"/>
+          <w:lang w:eastAsia="pt-BR"/>
+          <w14:ligatures w14:val="none"/>
+        </w:rPr>
+        <w:t>class</w:t>
+      </w:r>
+      <w:proofErr w:type="spellEnd"/>
+      <w:r>
+        <w:rPr>
+          <w:rFonts w:ascii="Book Antiqua" w:eastAsia="Times New Roman" w:hAnsi="Book Antiqua" w:cs="Times New Roman"/>
+          <w:color w:val="CCCCCC"/>
+          <w:kern w:val="0"/>
+          <w:sz w:val="16"/>
+          <w:szCs w:val="16"/>
+          <w:lang w:eastAsia="pt-BR"/>
+          <w14:ligatures w14:val="none"/>
+        </w:rPr>
+        <w:t>=</w:t>
+      </w:r>
+      <w:r>
+        <w:rPr>
+          <w:rFonts w:ascii="Book Antiqua" w:eastAsia="Times New Roman" w:hAnsi="Book Antiqua" w:cs="Times New Roman"/>
+          <w:color w:val="CE9178"/>
+          <w:kern w:val="0"/>
+          <w:sz w:val="16"/>
+          <w:szCs w:val="16"/>
+          <w:lang w:eastAsia="pt-BR"/>
+          <w14:ligatures w14:val="none"/>
+        </w:rPr>
+        <w:t>"col-sm-9"</w:t>
+      </w:r>
+      <w:r>
+        <w:rPr>
+          <w:rFonts w:ascii="Book Antiqua" w:eastAsia="Times New Roman" w:hAnsi="Book Antiqua" w:cs="Times New Roman"/>
+          <w:color w:val="808080"/>
+          <w:kern w:val="0"/>
+          <w:sz w:val="16"/>
+          <w:szCs w:val="16"/>
+          <w:lang w:eastAsia="pt-BR"/>
+          <w14:ligatures w14:val="none"/>
+        </w:rPr>
+        <w:t>&gt;</w:t>
+      </w:r>
+    </w:p>
+    <w:p>
+      <w:pPr>
+        <w:shd w:val="clear" w:color="auto" w:fill="1F1F1F"/>
+        <w:spacing w:after="0" w:line="285" w:lineRule="atLeast"/>
+        <w:ind w:firstLine="708"/>
+        <w:rPr>
+          <w:rFonts w:ascii="Times New Roman" w:eastAsia="Times New Roman" w:hAnsi="Times New Roman" w:cs="Times New Roman"/>
+          <w:color w:val="CCCCCC"/>
+          <w:kern w:val="0"/>
+          <w:sz w:val="16"/>
+          <w:szCs w:val="16"/>
+          <w:lang w:eastAsia="pt-BR"/>
+          <w14:ligatures w14:val="none"/>
+        </w:rPr>
+      </w:pPr>
+      <w:proofErr w:type="gramStart"/>
+      <w:r>
+        <w:rPr>
+          <w:rFonts w:ascii="Times New Roman" w:eastAsia="Times New Roman" w:hAnsi="Times New Roman" w:cs="Times New Roman"/>
+          <w:color w:val="569CD6"/>
+          <w:kern w:val="0"/>
+          <w:sz w:val="16"/>
+          <w:szCs w:val="16"/>
+          <w:lang w:eastAsia="pt-BR"/>
+          <w14:ligatures w14:val="none"/>
+        </w:rPr>
+        <w:t>&lt;?=</w:t>
+      </w:r>
+      <w:proofErr w:type="gramEnd"/>
+      <w:r>
+        <w:rPr>
+          <w:rFonts w:ascii="Times New Roman" w:eastAsia="Times New Roman" w:hAnsi="Times New Roman" w:cs="Times New Roman"/>
+          <w:color w:val="D4D4D4"/>
+          <w:kern w:val="0"/>
+          <w:sz w:val="16"/>
+          <w:szCs w:val="16"/>
+          <w:lang w:eastAsia="pt-BR"/>
+          <w14:ligatures w14:val="none"/>
+        </w:rPr>
+        <w:t xml:space="preserve"> </w:t>
+      </w:r>
+      <w:r>
+        <w:rPr>
+          <w:rFonts w:ascii="Times New Roman" w:eastAsia="Times New Roman" w:hAnsi="Times New Roman" w:cs="Times New Roman"/>
+          <w:color w:val="9CDCFE"/>
+          <w:kern w:val="0"/>
+          <w:sz w:val="16"/>
+          <w:szCs w:val="16"/>
+          <w:lang w:eastAsia="pt-BR"/>
+          <w14:ligatures w14:val="none"/>
+        </w:rPr>
+        <w:t>$tarefa</w:t>
+      </w:r>
+      <w:r>
+        <w:rPr>
+          <w:rFonts w:ascii="Times New Roman" w:eastAsia="Times New Roman" w:hAnsi="Times New Roman" w:cs="Times New Roman"/>
+          <w:color w:val="D4D4D4"/>
+          <w:kern w:val="0"/>
+          <w:sz w:val="16"/>
+          <w:szCs w:val="16"/>
+          <w:lang w:eastAsia="pt-BR"/>
+          <w14:ligatures w14:val="none"/>
+        </w:rPr>
+        <w:t>-&gt;</w:t>
+      </w:r>
+      <w:r>
+        <w:rPr>
+          <w:rFonts w:ascii="Times New Roman" w:eastAsia="Times New Roman" w:hAnsi="Times New Roman" w:cs="Times New Roman"/>
+          <w:color w:val="9CDCFE"/>
+          <w:kern w:val="0"/>
+          <w:sz w:val="16"/>
+          <w:szCs w:val="16"/>
+          <w:lang w:eastAsia="pt-BR"/>
+          <w14:ligatures w14:val="none"/>
+        </w:rPr>
+        <w:t>tarefa</w:t>
+      </w:r>
+      <w:r>
+        <w:rPr>
+          <w:rFonts w:ascii="Times New Roman" w:eastAsia="Times New Roman" w:hAnsi="Times New Roman" w:cs="Times New Roman"/>
+          <w:color w:val="D4D4D4"/>
+          <w:kern w:val="0"/>
+          <w:sz w:val="16"/>
+          <w:szCs w:val="16"/>
+          <w:lang w:eastAsia="pt-BR"/>
+          <w14:ligatures w14:val="none"/>
+        </w:rPr>
+        <w:t xml:space="preserve"> </w:t>
+      </w:r>
+      <w:r>
+        <w:rPr>
+          <w:rFonts w:ascii="Times New Roman" w:eastAsia="Times New Roman" w:hAnsi="Times New Roman" w:cs="Times New Roman"/>
+          <w:color w:val="569CD6"/>
+          <w:kern w:val="0"/>
+          <w:sz w:val="16"/>
+          <w:szCs w:val="16"/>
+          <w:lang w:eastAsia="pt-BR"/>
+          <w14:ligatures w14:val="none"/>
+        </w:rPr>
+        <w:t>?&gt;</w:t>
+      </w:r>
+      <w:r>
+        <w:rPr>
+          <w:rFonts w:ascii="Times New Roman" w:eastAsia="Times New Roman" w:hAnsi="Times New Roman" w:cs="Times New Roman"/>
+          <w:color w:val="CCCCCC"/>
+          <w:kern w:val="0"/>
+          <w:sz w:val="16"/>
+          <w:szCs w:val="16"/>
+          <w:lang w:eastAsia="pt-BR"/>
+          <w14:ligatures w14:val="none"/>
+        </w:rPr>
+        <w:t>(</w:t>
+      </w:r>
+      <w:r>
+        <w:rPr>
+          <w:rFonts w:ascii="Times New Roman" w:eastAsia="Times New Roman" w:hAnsi="Times New Roman" w:cs="Times New Roman"/>
+          <w:color w:val="569CD6"/>
+          <w:kern w:val="0"/>
+          <w:sz w:val="16"/>
+          <w:szCs w:val="16"/>
+          <w:lang w:eastAsia="pt-BR"/>
+          <w14:ligatures w14:val="none"/>
+        </w:rPr>
+        <w:t>&lt;?=</w:t>
+      </w:r>
+      <w:r>
+        <w:rPr>
+          <w:rFonts w:ascii="Times New Roman" w:eastAsia="Times New Roman" w:hAnsi="Times New Roman" w:cs="Times New Roman"/>
+          <w:color w:val="D4D4D4"/>
+          <w:kern w:val="0"/>
+          <w:sz w:val="16"/>
+          <w:szCs w:val="16"/>
+          <w:lang w:eastAsia="pt-BR"/>
+          <w14:ligatures w14:val="none"/>
+        </w:rPr>
+        <w:t xml:space="preserve"> </w:t>
+      </w:r>
+      <w:r>
+        <w:rPr>
+          <w:rFonts w:ascii="Times New Roman" w:eastAsia="Times New Roman" w:hAnsi="Times New Roman" w:cs="Times New Roman"/>
+          <w:color w:val="9CDCFE"/>
+          <w:kern w:val="0"/>
+          <w:sz w:val="16"/>
+          <w:szCs w:val="16"/>
+          <w:lang w:eastAsia="pt-BR"/>
+          <w14:ligatures w14:val="none"/>
+        </w:rPr>
+        <w:t>$tarefa</w:t>
+      </w:r>
+      <w:r>
+        <w:rPr>
+          <w:rFonts w:ascii="Times New Roman" w:eastAsia="Times New Roman" w:hAnsi="Times New Roman" w:cs="Times New Roman"/>
+          <w:color w:val="D4D4D4"/>
+          <w:kern w:val="0"/>
+          <w:sz w:val="16"/>
+          <w:szCs w:val="16"/>
+          <w:lang w:eastAsia="pt-BR"/>
+          <w14:ligatures w14:val="none"/>
+        </w:rPr>
+        <w:t>-&gt;</w:t>
+      </w:r>
+      <w:proofErr w:type="spellStart"/>
+      <w:r>
+        <w:rPr>
+          <w:rFonts w:ascii="Times New Roman" w:eastAsia="Times New Roman" w:hAnsi="Times New Roman" w:cs="Times New Roman"/>
+          <w:color w:val="9CDCFE"/>
+          <w:kern w:val="0"/>
+          <w:sz w:val="16"/>
+          <w:szCs w:val="16"/>
+          <w:lang w:eastAsia="pt-BR"/>
+          <w14:ligatures w14:val="none"/>
+        </w:rPr>
+        <w:t>id_status</w:t>
+      </w:r>
+      <w:proofErr w:type="spellEnd"/>
+      <w:r>
+        <w:rPr>
+          <w:rFonts w:ascii="Times New Roman" w:eastAsia="Times New Roman" w:hAnsi="Times New Roman" w:cs="Times New Roman"/>
+          <w:color w:val="569CD6"/>
+          <w:kern w:val="0"/>
+          <w:sz w:val="16"/>
+          <w:szCs w:val="16"/>
+          <w:lang w:eastAsia="pt-BR"/>
+          <w14:ligatures w14:val="none"/>
+        </w:rPr>
+        <w:t>?&gt;</w:t>
+      </w:r>
+      <w:r>
+        <w:rPr>
+          <w:rFonts w:ascii="Times New Roman" w:eastAsia="Times New Roman" w:hAnsi="Times New Roman" w:cs="Times New Roman"/>
+          <w:color w:val="CCCCCC"/>
+          <w:kern w:val="0"/>
+          <w:sz w:val="16"/>
+          <w:szCs w:val="16"/>
+          <w:lang w:eastAsia="pt-BR"/>
+          <w14:ligatures w14:val="none"/>
+        </w:rPr>
+        <w:t>)</w:t>
+      </w:r>
+    </w:p>
+    <w:p>
+      <w:pPr>
+        <w:shd w:val="clear" w:color="auto" w:fill="1F1F1F"/>
+        <w:spacing w:after="0" w:line="285" w:lineRule="atLeast"/>
+        <w:rPr>
+          <w:rFonts w:ascii="Book Antiqua" w:eastAsia="Times New Roman" w:hAnsi="Book Antiqua" w:cs="Times New Roman"/>
+          <w:color w:val="808080"/>
+          <w:kern w:val="0"/>
+          <w:sz w:val="16"/>
+          <w:szCs w:val="16"/>
+          <w:lang w:eastAsia="pt-BR"/>
+          <w14:ligatures w14:val="none"/>
+        </w:rPr>
+      </w:pPr>
+      <w:r>
+        <w:rPr>
+          <w:rFonts w:ascii="Book Antiqua" w:eastAsia="Times New Roman" w:hAnsi="Book Antiqua" w:cs="Times New Roman"/>
+          <w:color w:val="CCCCCC"/>
+          <w:kern w:val="0"/>
+          <w:sz w:val="16"/>
+          <w:szCs w:val="16"/>
+          <w:lang w:eastAsia="pt-BR"/>
+          <w14:ligatures w14:val="none"/>
+        </w:rPr>
+        <w:t xml:space="preserve">                                    </w:t>
+      </w:r>
+      <w:r>
+        <w:rPr>
+          <w:rFonts w:ascii="Book Antiqua" w:eastAsia="Times New Roman" w:hAnsi="Book Antiqua" w:cs="Times New Roman"/>
+          <w:color w:val="808080"/>
+          <w:kern w:val="0"/>
+          <w:sz w:val="16"/>
+          <w:szCs w:val="16"/>
+          <w:lang w:eastAsia="pt-BR"/>
+          <w14:ligatures w14:val="none"/>
+        </w:rPr>
+        <w:t>&lt;/</w:t>
+      </w:r>
+      <w:proofErr w:type="spellStart"/>
+      <w:r>
+        <w:rPr>
+          <w:rFonts w:ascii="Book Antiqua" w:eastAsia="Times New Roman" w:hAnsi="Book Antiqua" w:cs="Times New Roman"/>
+          <w:color w:val="569CD6"/>
+          <w:kern w:val="0"/>
+          <w:sz w:val="16"/>
+          <w:szCs w:val="16"/>
+          <w:lang w:eastAsia="pt-BR"/>
+          <w14:ligatures w14:val="none"/>
+        </w:rPr>
+        <w:t>div</w:t>
+      </w:r>
+      <w:proofErr w:type="spellEnd"/>
+      <w:r>
+        <w:rPr>
+          <w:rFonts w:ascii="Book Antiqua" w:eastAsia="Times New Roman" w:hAnsi="Book Antiqua" w:cs="Times New Roman"/>
+          <w:color w:val="808080"/>
+          <w:kern w:val="0"/>
+          <w:sz w:val="16"/>
+          <w:szCs w:val="16"/>
+          <w:lang w:eastAsia="pt-BR"/>
+          <w14:ligatures w14:val="none"/>
+        </w:rPr>
+        <w:t>&gt;</w:t>
+      </w:r>
+    </w:p>
+    <w:p>
+      <w:pPr>
+        <w:shd w:val="clear" w:color="auto" w:fill="1F1F1F"/>
+        <w:spacing w:after="0" w:line="285" w:lineRule="atLeast"/>
+        <w:rPr>
+          <w:rFonts w:ascii="Book Antiqua" w:eastAsia="Times New Roman" w:hAnsi="Book Antiqua" w:cs="Times New Roman"/>
+          <w:color w:val="CCCCCC"/>
+          <w:kern w:val="0"/>
+          <w:sz w:val="16"/>
+          <w:szCs w:val="16"/>
+          <w:lang w:eastAsia="pt-BR"/>
+          <w14:ligatures w14:val="none"/>
+        </w:rPr>
+      </w:pPr>
+      <w:r>
+        <w:rPr>
+          <w:rFonts w:ascii="Book Antiqua" w:eastAsia="Times New Roman" w:hAnsi="Book Antiqua" w:cs="Times New Roman"/>
+          <w:color w:val="808080"/>
+          <w:kern w:val="0"/>
+          <w:sz w:val="16"/>
+          <w:szCs w:val="16"/>
+          <w:lang w:eastAsia="pt-BR"/>
+          <w14:ligatures w14:val="none"/>
+        </w:rPr>
+        <w:tab/>
+      </w:r>
+      <w:r>
+        <w:rPr>
+          <w:rFonts w:ascii="Book Antiqua" w:eastAsia="Times New Roman" w:hAnsi="Book Antiqua" w:cs="Times New Roman"/>
+          <w:color w:val="808080"/>
+          <w:kern w:val="0"/>
+          <w:sz w:val="16"/>
+          <w:szCs w:val="16"/>
+          <w:lang w:eastAsia="pt-BR"/>
+          <w14:ligatures w14:val="none"/>
+        </w:rPr>
+        <w:tab/>
+      </w:r>
+      <w:r>
+        <w:rPr>
+          <w:rFonts w:ascii="Book Antiqua" w:eastAsia="Times New Roman" w:hAnsi="Book Antiqua" w:cs="Times New Roman"/>
+          <w:color w:val="808080"/>
+          <w:kern w:val="0"/>
+          <w:sz w:val="16"/>
+          <w:szCs w:val="16"/>
+          <w:lang w:eastAsia="pt-BR"/>
+          <w14:ligatures w14:val="none"/>
+        </w:rPr>
+        <w:t>&lt;/</w:t>
+      </w:r>
+      <w:proofErr w:type="spellStart"/>
+      <w:r>
+        <w:rPr>
+          <w:rFonts w:ascii="Book Antiqua" w:eastAsia="Times New Roman" w:hAnsi="Book Antiqua" w:cs="Times New Roman"/>
+          <w:color w:val="569CD6"/>
+          <w:kern w:val="0"/>
+          <w:sz w:val="16"/>
+          <w:szCs w:val="16"/>
+          <w:lang w:eastAsia="pt-BR"/>
+          <w14:ligatures w14:val="none"/>
+        </w:rPr>
+        <w:t>div</w:t>
+      </w:r>
+      <w:proofErr w:type="spellEnd"/>
+      <w:r>
+        <w:rPr>
+          <w:rFonts w:ascii="Book Antiqua" w:eastAsia="Times New Roman" w:hAnsi="Book Antiqua" w:cs="Times New Roman"/>
+          <w:color w:val="808080"/>
+          <w:kern w:val="0"/>
+          <w:sz w:val="16"/>
+          <w:szCs w:val="16"/>
+          <w:lang w:eastAsia="pt-BR"/>
+          <w14:ligatures w14:val="none"/>
+        </w:rPr>
+        <w:t>&gt;</w:t>
+      </w:r>
+    </w:p>
+    <w:p>
+      <w:pPr>
+        <w:shd w:val="clear" w:color="auto" w:fill="1F1F1F"/>
+        <w:spacing w:after="0" w:line="285" w:lineRule="atLeast"/>
+        <w:rPr>
+          <w:rFonts w:ascii="Book Antiqua" w:eastAsia="Times New Roman" w:hAnsi="Book Antiqua" w:cs="Times New Roman"/>
+          <w:color w:val="CCCCCC"/>
+          <w:kern w:val="0"/>
+          <w:sz w:val="16"/>
+          <w:szCs w:val="16"/>
+          <w:lang w:eastAsia="pt-BR"/>
+          <w14:ligatures w14:val="none"/>
+        </w:rPr>
+      </w:pPr>
+      <w:r>
+        <w:rPr>
+          <w:rFonts w:ascii="Book Antiqua" w:eastAsia="Times New Roman" w:hAnsi="Book Antiqua" w:cs="Times New Roman"/>
+          <w:color w:val="569CD6"/>
+          <w:kern w:val="0"/>
+          <w:sz w:val="16"/>
+          <w:szCs w:val="16"/>
+          <w:lang w:eastAsia="pt-BR"/>
+          <w14:ligatures w14:val="none"/>
+        </w:rPr>
+        <w:t>&lt;?</w:t>
+      </w:r>
+      <w:proofErr w:type="spellStart"/>
+      <w:proofErr w:type="gramStart"/>
+      <w:r>
+        <w:rPr>
+          <w:rFonts w:ascii="Book Antiqua" w:eastAsia="Times New Roman" w:hAnsi="Book Antiqua" w:cs="Times New Roman"/>
+          <w:color w:val="569CD6"/>
+          <w:kern w:val="0"/>
+          <w:sz w:val="16"/>
+          <w:szCs w:val="16"/>
+          <w:lang w:eastAsia="pt-BR"/>
+          <w14:ligatures w14:val="none"/>
+        </w:rPr>
+        <w:t>php</w:t>
+      </w:r>
+      <w:proofErr w:type="spellEnd"/>
+      <w:r>
+        <w:rPr>
+          <w:rFonts w:ascii="Book Antiqua" w:eastAsia="Times New Roman" w:hAnsi="Book Antiqua" w:cs="Times New Roman"/>
+          <w:color w:val="D4D4D4"/>
+          <w:kern w:val="0"/>
+          <w:sz w:val="16"/>
+          <w:szCs w:val="16"/>
+          <w:lang w:eastAsia="pt-BR"/>
+          <w14:ligatures w14:val="none"/>
+        </w:rPr>
+        <w:t xml:space="preserve"> }</w:t>
+      </w:r>
+      <w:proofErr w:type="gramEnd"/>
+      <w:r>
+        <w:rPr>
+          <w:rFonts w:ascii="Book Antiqua" w:eastAsia="Times New Roman" w:hAnsi="Book Antiqua" w:cs="Times New Roman"/>
+          <w:color w:val="D4D4D4"/>
+          <w:kern w:val="0"/>
+          <w:sz w:val="16"/>
+          <w:szCs w:val="16"/>
+          <w:lang w:eastAsia="pt-BR"/>
+          <w14:ligatures w14:val="none"/>
+        </w:rPr>
+        <w:t xml:space="preserve"> </w:t>
+      </w:r>
+      <w:r>
+        <w:rPr>
+          <w:rFonts w:ascii="Book Antiqua" w:eastAsia="Times New Roman" w:hAnsi="Book Antiqua" w:cs="Times New Roman"/>
+          <w:color w:val="569CD6"/>
+          <w:kern w:val="0"/>
+          <w:sz w:val="16"/>
+          <w:szCs w:val="16"/>
+          <w:lang w:eastAsia="pt-BR"/>
+          <w14:ligatures w14:val="none"/>
+        </w:rPr>
+        <w:t>?&gt;</w:t>
+      </w:r>
+    </w:p>
+    <w:p>
+      <w:pPr>
+        <w:spacing w:line="240" w:lineRule="auto"/>
+        <w:jc w:val="both"/>
+        <w:rPr>
+          <w:rFonts w:ascii="Arial" w:eastAsia="Times New Roman" w:hAnsi="Arial" w:cs="Arial"/>
+          <w:color w:val="000000" w:themeColor="text1"/>
+          <w:kern w:val="0"/>
+          <w:sz w:val="24"/>
+          <w:szCs w:val="24"/>
+          <w:lang w:eastAsia="pt-BR"/>
+          <w14:ligatures w14:val="none"/>
+        </w:rPr>
+      </w:pPr>
+    </w:p>
+    <w:p>
+      <w:pPr>
+        <w:spacing w:line="240" w:lineRule="auto"/>
+        <w:jc w:val="both"/>
+        <w:rPr>
+          <w:rFonts w:ascii="Arial" w:eastAsia="Times New Roman" w:hAnsi="Arial" w:cs="Arial"/>
+          <w:color w:val="000000" w:themeColor="text1"/>
+          <w:kern w:val="0"/>
+          <w:sz w:val="24"/>
+          <w:szCs w:val="24"/>
+          <w:lang w:eastAsia="pt-BR"/>
+          <w14:ligatures w14:val="none"/>
+        </w:rPr>
+      </w:pPr>
+      <w:r>
+        <w:rPr>
+          <w:rFonts w:ascii="Arial" w:eastAsia="Times New Roman" w:hAnsi="Arial" w:cs="Arial"/>
+          <w:color w:val="000000" w:themeColor="text1"/>
+          <w:kern w:val="0"/>
+          <w:sz w:val="24"/>
+          <w:szCs w:val="24"/>
+          <w:lang w:eastAsia="pt-BR"/>
+          <w14:ligatures w14:val="none"/>
+        </w:rPr>
+        <w:t>Exibindo texto de status da tarefa:</w:t>
+      </w:r>
+    </w:p>
+    <w:p>
+      <w:pPr>
+        <w:spacing w:line="240" w:lineRule="auto"/>
+        <w:jc w:val="both"/>
+        <w:rPr>
+          <w:rFonts w:ascii="Arial" w:eastAsia="Times New Roman" w:hAnsi="Arial" w:cs="Arial"/>
+          <w:b/>
+          <w:bCs/>
+          <w:i/>
+          <w:iCs/>
+          <w:color w:val="000000" w:themeColor="text1"/>
+          <w:kern w:val="0"/>
+          <w:sz w:val="20"/>
+          <w:szCs w:val="20"/>
+          <w:lang w:eastAsia="pt-BR"/>
+          <w14:ligatures w14:val="none"/>
+        </w:rPr>
+      </w:pPr>
+      <w:proofErr w:type="spellStart"/>
+      <w:r>
+        <w:rPr>
+          <w:rFonts w:ascii="Arial" w:eastAsia="Times New Roman" w:hAnsi="Arial" w:cs="Arial"/>
+          <w:b/>
+          <w:bCs/>
+          <w:i/>
+          <w:iCs/>
+          <w:color w:val="000000" w:themeColor="text1"/>
+          <w:kern w:val="0"/>
+          <w:sz w:val="20"/>
+          <w:szCs w:val="20"/>
+          <w:lang w:eastAsia="pt-BR"/>
+          <w14:ligatures w14:val="none"/>
+        </w:rPr>
+        <w:t>todas_tarefas.php</w:t>
+      </w:r>
+      <w:proofErr w:type="spellEnd"/>
+    </w:p>
+    <w:p>
+      <w:pPr>
+        <w:shd w:val="clear" w:color="auto" w:fill="1F1F1F"/>
+        <w:spacing w:after="0" w:line="285" w:lineRule="atLeast"/>
+        <w:ind w:firstLine="708"/>
+        <w:rPr>
+          <w:rFonts w:ascii="Times New Roman" w:eastAsia="Times New Roman" w:hAnsi="Times New Roman" w:cs="Times New Roman"/>
+          <w:color w:val="CCCCCC"/>
+          <w:kern w:val="0"/>
+          <w:sz w:val="16"/>
+          <w:szCs w:val="16"/>
+          <w:lang w:eastAsia="pt-BR"/>
+          <w14:ligatures w14:val="none"/>
+        </w:rPr>
+      </w:pPr>
+      <w:proofErr w:type="gramStart"/>
+      <w:r>
+        <w:rPr>
+          <w:rFonts w:ascii="Times New Roman" w:eastAsia="Times New Roman" w:hAnsi="Times New Roman" w:cs="Times New Roman"/>
+          <w:color w:val="569CD6"/>
+          <w:kern w:val="0"/>
+          <w:sz w:val="16"/>
+          <w:szCs w:val="16"/>
+          <w:lang w:eastAsia="pt-BR"/>
+          <w14:ligatures w14:val="none"/>
+        </w:rPr>
+        <w:t>&lt;?=</w:t>
+      </w:r>
+      <w:proofErr w:type="gramEnd"/>
+      <w:r>
+        <w:rPr>
+          <w:rFonts w:ascii="Times New Roman" w:eastAsia="Times New Roman" w:hAnsi="Times New Roman" w:cs="Times New Roman"/>
+          <w:color w:val="D4D4D4"/>
+          <w:kern w:val="0"/>
+          <w:sz w:val="16"/>
+          <w:szCs w:val="16"/>
+          <w:lang w:eastAsia="pt-BR"/>
+          <w14:ligatures w14:val="none"/>
+        </w:rPr>
+        <w:t xml:space="preserve"> </w:t>
+      </w:r>
+      <w:r>
+        <w:rPr>
+          <w:rFonts w:ascii="Times New Roman" w:eastAsia="Times New Roman" w:hAnsi="Times New Roman" w:cs="Times New Roman"/>
+          <w:color w:val="9CDCFE"/>
+          <w:kern w:val="0"/>
+          <w:sz w:val="16"/>
+          <w:szCs w:val="16"/>
+          <w:lang w:eastAsia="pt-BR"/>
+          <w14:ligatures w14:val="none"/>
+        </w:rPr>
+        <w:t>$tarefa</w:t>
+      </w:r>
+      <w:r>
+        <w:rPr>
+          <w:rFonts w:ascii="Times New Roman" w:eastAsia="Times New Roman" w:hAnsi="Times New Roman" w:cs="Times New Roman"/>
+          <w:color w:val="D4D4D4"/>
+          <w:kern w:val="0"/>
+          <w:sz w:val="16"/>
+          <w:szCs w:val="16"/>
+          <w:lang w:eastAsia="pt-BR"/>
+          <w14:ligatures w14:val="none"/>
+        </w:rPr>
+        <w:t>-&gt;</w:t>
+      </w:r>
+      <w:r>
+        <w:rPr>
+          <w:rFonts w:ascii="Times New Roman" w:eastAsia="Times New Roman" w:hAnsi="Times New Roman" w:cs="Times New Roman"/>
+          <w:color w:val="9CDCFE"/>
+          <w:kern w:val="0"/>
+          <w:sz w:val="16"/>
+          <w:szCs w:val="16"/>
+          <w:lang w:eastAsia="pt-BR"/>
+          <w14:ligatures w14:val="none"/>
+        </w:rPr>
+        <w:t>tarefa</w:t>
+      </w:r>
+      <w:r>
+        <w:rPr>
+          <w:rFonts w:ascii="Times New Roman" w:eastAsia="Times New Roman" w:hAnsi="Times New Roman" w:cs="Times New Roman"/>
+          <w:color w:val="D4D4D4"/>
+          <w:kern w:val="0"/>
+          <w:sz w:val="16"/>
+          <w:szCs w:val="16"/>
+          <w:lang w:eastAsia="pt-BR"/>
+          <w14:ligatures w14:val="none"/>
+        </w:rPr>
+        <w:t xml:space="preserve"> </w:t>
+      </w:r>
+      <w:r>
+        <w:rPr>
+          <w:rFonts w:ascii="Times New Roman" w:eastAsia="Times New Roman" w:hAnsi="Times New Roman" w:cs="Times New Roman"/>
+          <w:color w:val="569CD6"/>
+          <w:kern w:val="0"/>
+          <w:sz w:val="16"/>
+          <w:szCs w:val="16"/>
+          <w:lang w:eastAsia="pt-BR"/>
+          <w14:ligatures w14:val="none"/>
+        </w:rPr>
+        <w:t>?&gt;</w:t>
+      </w:r>
+      <w:r>
+        <w:rPr>
+          <w:rFonts w:ascii="Times New Roman" w:eastAsia="Times New Roman" w:hAnsi="Times New Roman" w:cs="Times New Roman"/>
+          <w:color w:val="CCCCCC"/>
+          <w:kern w:val="0"/>
+          <w:sz w:val="16"/>
+          <w:szCs w:val="16"/>
+          <w:lang w:eastAsia="pt-BR"/>
+          <w14:ligatures w14:val="none"/>
+        </w:rPr>
+        <w:t>(</w:t>
+      </w:r>
+      <w:r>
+        <w:rPr>
+          <w:rFonts w:ascii="Times New Roman" w:eastAsia="Times New Roman" w:hAnsi="Times New Roman" w:cs="Times New Roman"/>
+          <w:color w:val="569CD6"/>
+          <w:kern w:val="0"/>
+          <w:sz w:val="16"/>
+          <w:szCs w:val="16"/>
+          <w:lang w:eastAsia="pt-BR"/>
+          <w14:ligatures w14:val="none"/>
+        </w:rPr>
+        <w:t>&lt;?=</w:t>
+      </w:r>
+      <w:r>
+        <w:rPr>
+          <w:rFonts w:ascii="Times New Roman" w:eastAsia="Times New Roman" w:hAnsi="Times New Roman" w:cs="Times New Roman"/>
+          <w:color w:val="D4D4D4"/>
+          <w:kern w:val="0"/>
+          <w:sz w:val="16"/>
+          <w:szCs w:val="16"/>
+          <w:lang w:eastAsia="pt-BR"/>
+          <w14:ligatures w14:val="none"/>
+        </w:rPr>
+        <w:t xml:space="preserve"> </w:t>
+      </w:r>
+      <w:r>
+        <w:rPr>
+          <w:rFonts w:ascii="Times New Roman" w:eastAsia="Times New Roman" w:hAnsi="Times New Roman" w:cs="Times New Roman"/>
+          <w:color w:val="9CDCFE"/>
+          <w:kern w:val="0"/>
+          <w:sz w:val="16"/>
+          <w:szCs w:val="16"/>
+          <w:lang w:eastAsia="pt-BR"/>
+          <w14:ligatures w14:val="none"/>
+        </w:rPr>
+        <w:t>$tarefa</w:t>
+      </w:r>
+      <w:r>
+        <w:rPr>
+          <w:rFonts w:ascii="Times New Roman" w:eastAsia="Times New Roman" w:hAnsi="Times New Roman" w:cs="Times New Roman"/>
+          <w:color w:val="D4D4D4"/>
+          <w:kern w:val="0"/>
+          <w:sz w:val="16"/>
+          <w:szCs w:val="16"/>
+          <w:lang w:eastAsia="pt-BR"/>
+          <w14:ligatures w14:val="none"/>
+        </w:rPr>
+        <w:t>-&gt;</w:t>
+      </w:r>
+      <w:r>
+        <w:rPr>
+          <w:rFonts w:ascii="Times New Roman" w:eastAsia="Times New Roman" w:hAnsi="Times New Roman" w:cs="Times New Roman"/>
+          <w:color w:val="9CDCFE"/>
+          <w:kern w:val="0"/>
+          <w:sz w:val="16"/>
+          <w:szCs w:val="16"/>
+          <w:lang w:eastAsia="pt-BR"/>
+          <w14:ligatures w14:val="none"/>
+        </w:rPr>
+        <w:t>status</w:t>
+      </w:r>
+      <w:r>
+        <w:rPr>
+          <w:rFonts w:ascii="Times New Roman" w:eastAsia="Times New Roman" w:hAnsi="Times New Roman" w:cs="Times New Roman"/>
+          <w:color w:val="569CD6"/>
+          <w:kern w:val="0"/>
+          <w:sz w:val="16"/>
+          <w:szCs w:val="16"/>
+          <w:lang w:eastAsia="pt-BR"/>
+          <w14:ligatures w14:val="none"/>
+        </w:rPr>
+        <w:t>?&gt;</w:t>
+      </w:r>
+      <w:r>
+        <w:rPr>
+          <w:rFonts w:ascii="Times New Roman" w:eastAsia="Times New Roman" w:hAnsi="Times New Roman" w:cs="Times New Roman"/>
+          <w:color w:val="CCCCCC"/>
+          <w:kern w:val="0"/>
+          <w:sz w:val="16"/>
+          <w:szCs w:val="16"/>
+          <w:lang w:eastAsia="pt-BR"/>
+          <w14:ligatures w14:val="none"/>
+        </w:rPr>
+        <w:t>)</w:t>
+      </w:r>
+    </w:p>
+    <w:p>
+      <w:pPr>
+        <w:spacing w:line="240" w:lineRule="auto"/>
+        <w:jc w:val="both"/>
+        <w:rPr>
+          <w:rFonts w:ascii="Arial" w:eastAsia="Times New Roman" w:hAnsi="Arial" w:cs="Arial"/>
+          <w:color w:val="000000" w:themeColor="text1"/>
+          <w:kern w:val="0"/>
+          <w:sz w:val="24"/>
+          <w:szCs w:val="24"/>
+          <w:lang w:eastAsia="pt-BR"/>
+          <w14:ligatures w14:val="none"/>
+        </w:rPr>
+      </w:pPr>
+    </w:p>
+    <w:p>
+      <w:pPr>
+        <w:spacing w:line="240" w:lineRule="auto"/>
+        <w:jc w:val="both"/>
+        <w:rPr>
+          <w:rFonts w:ascii="Arial" w:eastAsia="Times New Roman" w:hAnsi="Arial" w:cs="Arial"/>
+          <w:b/>
+          <w:bCs/>
+          <w:i/>
+          <w:iCs/>
+          <w:color w:val="000000" w:themeColor="text1"/>
+          <w:kern w:val="0"/>
+          <w:sz w:val="20"/>
+          <w:szCs w:val="20"/>
+          <w:lang w:eastAsia="pt-BR"/>
+          <w14:ligatures w14:val="none"/>
+        </w:rPr>
+      </w:pPr>
+      <w:proofErr w:type="spellStart"/>
+      <w:r>
+        <w:rPr>
+          <w:rFonts w:ascii="Arial" w:eastAsia="Times New Roman" w:hAnsi="Arial" w:cs="Arial"/>
+          <w:b/>
+          <w:bCs/>
+          <w:i/>
+          <w:iCs/>
+          <w:color w:val="000000" w:themeColor="text1"/>
+          <w:kern w:val="0"/>
+          <w:sz w:val="20"/>
+          <w:szCs w:val="20"/>
+          <w:lang w:eastAsia="pt-BR"/>
+          <w14:ligatures w14:val="none"/>
+        </w:rPr>
+        <w:t>tarefa.</w:t>
+      </w:r>
+      <w:r>
+        <w:rPr>
+          <w:rFonts w:ascii="Arial" w:eastAsia="Times New Roman" w:hAnsi="Arial" w:cs="Arial"/>
+          <w:b/>
+          <w:bCs/>
+          <w:i/>
+          <w:iCs/>
+          <w:color w:val="000000" w:themeColor="text1"/>
+          <w:kern w:val="0"/>
+          <w:sz w:val="20"/>
+          <w:szCs w:val="20"/>
+          <w:lang w:eastAsia="pt-BR"/>
+          <w14:ligatures w14:val="none"/>
+        </w:rPr>
+        <w:t>service.</w:t>
+      </w:r>
+      <w:r>
+        <w:rPr>
+          <w:rFonts w:ascii="Arial" w:eastAsia="Times New Roman" w:hAnsi="Arial" w:cs="Arial"/>
+          <w:b/>
+          <w:bCs/>
+          <w:i/>
+          <w:iCs/>
+          <w:color w:val="000000" w:themeColor="text1"/>
+          <w:kern w:val="0"/>
+          <w:sz w:val="20"/>
+          <w:szCs w:val="20"/>
+          <w:lang w:eastAsia="pt-BR"/>
+          <w14:ligatures w14:val="none"/>
+        </w:rPr>
+        <w:t>php</w:t>
+      </w:r>
+      <w:proofErr w:type="spellEnd"/>
+    </w:p>
+    <w:p>
+      <w:pPr>
+        <w:shd w:val="clear" w:color="auto" w:fill="1F1F1F"/>
+        <w:spacing w:after="0" w:line="240" w:lineRule="auto"/>
+        <w:rPr>
+          <w:rFonts w:ascii="Times New Roman" w:eastAsia="Times New Roman" w:hAnsi="Times New Roman" w:cs="Times New Roman"/>
+          <w:color w:val="CCCCCC"/>
+          <w:kern w:val="0"/>
+          <w:sz w:val="16"/>
+          <w:szCs w:val="16"/>
+          <w:lang w:eastAsia="pt-BR"/>
+          <w14:ligatures w14:val="none"/>
+        </w:rPr>
+      </w:pPr>
+      <w:proofErr w:type="spellStart"/>
+      <w:r>
+        <w:rPr>
+          <w:rFonts w:ascii="Times New Roman" w:eastAsia="Times New Roman" w:hAnsi="Times New Roman" w:cs="Times New Roman"/>
+          <w:color w:val="569CD6"/>
+          <w:kern w:val="0"/>
+          <w:sz w:val="16"/>
+          <w:szCs w:val="16"/>
+          <w:lang w:eastAsia="pt-BR"/>
+          <w14:ligatures w14:val="none"/>
+        </w:rPr>
+        <w:t>public</w:t>
+      </w:r>
+      <w:proofErr w:type="spellEnd"/>
+      <w:r>
+        <w:rPr>
+          <w:rFonts w:ascii="Times New Roman" w:eastAsia="Times New Roman" w:hAnsi="Times New Roman" w:cs="Times New Roman"/>
+          <w:color w:val="D4D4D4"/>
+          <w:kern w:val="0"/>
+          <w:sz w:val="16"/>
+          <w:szCs w:val="16"/>
+          <w:lang w:eastAsia="pt-BR"/>
+          <w14:ligatures w14:val="none"/>
+        </w:rPr>
+        <w:t xml:space="preserve"> </w:t>
+      </w:r>
+      <w:proofErr w:type="spellStart"/>
+      <w:r>
+        <w:rPr>
+          <w:rFonts w:ascii="Times New Roman" w:eastAsia="Times New Roman" w:hAnsi="Times New Roman" w:cs="Times New Roman"/>
+          <w:color w:val="569CD6"/>
+          <w:kern w:val="0"/>
+          <w:sz w:val="16"/>
+          <w:szCs w:val="16"/>
+          <w:lang w:eastAsia="pt-BR"/>
+          <w14:ligatures w14:val="none"/>
+        </w:rPr>
+        <w:t>function</w:t>
+      </w:r>
+      <w:proofErr w:type="spellEnd"/>
+      <w:r>
+        <w:rPr>
+          <w:rFonts w:ascii="Times New Roman" w:eastAsia="Times New Roman" w:hAnsi="Times New Roman" w:cs="Times New Roman"/>
+          <w:color w:val="D4D4D4"/>
+          <w:kern w:val="0"/>
+          <w:sz w:val="16"/>
+          <w:szCs w:val="16"/>
+          <w:lang w:eastAsia="pt-BR"/>
+          <w14:ligatures w14:val="none"/>
+        </w:rPr>
+        <w:t xml:space="preserve"> </w:t>
+      </w:r>
+      <w:proofErr w:type="gramStart"/>
+      <w:r>
+        <w:rPr>
+          <w:rFonts w:ascii="Times New Roman" w:eastAsia="Times New Roman" w:hAnsi="Times New Roman" w:cs="Times New Roman"/>
+          <w:color w:val="DCDCAA"/>
+          <w:kern w:val="0"/>
+          <w:sz w:val="16"/>
+          <w:szCs w:val="16"/>
+          <w:lang w:eastAsia="pt-BR"/>
+          <w14:ligatures w14:val="none"/>
+        </w:rPr>
+        <w:t>recuperar</w:t>
+      </w:r>
+      <w:r>
+        <w:rPr>
+          <w:rFonts w:ascii="Times New Roman" w:eastAsia="Times New Roman" w:hAnsi="Times New Roman" w:cs="Times New Roman"/>
+          <w:color w:val="D4D4D4"/>
+          <w:kern w:val="0"/>
+          <w:sz w:val="16"/>
+          <w:szCs w:val="16"/>
+          <w:lang w:eastAsia="pt-BR"/>
+          <w14:ligatures w14:val="none"/>
+        </w:rPr>
+        <w:t>(</w:t>
+      </w:r>
+      <w:proofErr w:type="gramEnd"/>
+      <w:r>
+        <w:rPr>
+          <w:rFonts w:ascii="Times New Roman" w:eastAsia="Times New Roman" w:hAnsi="Times New Roman" w:cs="Times New Roman"/>
+          <w:color w:val="D4D4D4"/>
+          <w:kern w:val="0"/>
+          <w:sz w:val="16"/>
+          <w:szCs w:val="16"/>
+          <w:lang w:eastAsia="pt-BR"/>
+          <w14:ligatures w14:val="none"/>
+        </w:rPr>
+        <w:t xml:space="preserve">) </w:t>
+      </w:r>
+      <w:r>
+        <w:rPr>
+          <w:rFonts w:ascii="Times New Roman" w:eastAsia="Times New Roman" w:hAnsi="Times New Roman" w:cs="Times New Roman"/>
+          <w:color w:val="6A9955"/>
+          <w:kern w:val="0"/>
+          <w:sz w:val="16"/>
+          <w:szCs w:val="16"/>
+          <w:lang w:eastAsia="pt-BR"/>
+          <w14:ligatures w14:val="none"/>
+        </w:rPr>
+        <w:t>//</w:t>
+      </w:r>
+      <w:proofErr w:type="spellStart"/>
+      <w:r>
+        <w:rPr>
+          <w:rFonts w:ascii="Times New Roman" w:eastAsia="Times New Roman" w:hAnsi="Times New Roman" w:cs="Times New Roman"/>
+          <w:color w:val="6A9955"/>
+          <w:kern w:val="0"/>
+          <w:sz w:val="16"/>
+          <w:szCs w:val="16"/>
+          <w:lang w:eastAsia="pt-BR"/>
+          <w14:ligatures w14:val="none"/>
+        </w:rPr>
+        <w:t>read</w:t>
+      </w:r>
+      <w:proofErr w:type="spellEnd"/>
+    </w:p>
+    <w:p>
+      <w:pPr>
+        <w:shd w:val="clear" w:color="auto" w:fill="1F1F1F"/>
+        <w:spacing w:after="0" w:line="240" w:lineRule="auto"/>
+        <w:rPr>
+          <w:rFonts w:ascii="Times New Roman" w:eastAsia="Times New Roman" w:hAnsi="Times New Roman" w:cs="Times New Roman"/>
+          <w:color w:val="CCCCCC"/>
+          <w:kern w:val="0"/>
+          <w:sz w:val="16"/>
+          <w:szCs w:val="16"/>
+          <w:lang w:eastAsia="pt-BR"/>
+          <w14:ligatures w14:val="none"/>
+        </w:rPr>
+      </w:pPr>
+      <w:r>
+        <w:rPr>
+          <w:rFonts w:ascii="Times New Roman" w:eastAsia="Times New Roman" w:hAnsi="Times New Roman" w:cs="Times New Roman"/>
+          <w:color w:val="D4D4D4"/>
+          <w:kern w:val="0"/>
+          <w:sz w:val="16"/>
+          <w:szCs w:val="16"/>
+          <w:lang w:eastAsia="pt-BR"/>
+          <w14:ligatures w14:val="none"/>
+        </w:rPr>
+        <w:t>    {</w:t>
+      </w:r>
+    </w:p>
+    <w:p>
+      <w:pPr>
+        <w:shd w:val="clear" w:color="auto" w:fill="1F1F1F"/>
+        <w:spacing w:after="0" w:line="240" w:lineRule="auto"/>
+        <w:rPr>
+          <w:rFonts w:ascii="Times New Roman" w:eastAsia="Times New Roman" w:hAnsi="Times New Roman" w:cs="Times New Roman"/>
+          <w:color w:val="CCCCCC"/>
+          <w:kern w:val="0"/>
+          <w:sz w:val="16"/>
+          <w:szCs w:val="16"/>
+          <w:lang w:eastAsia="pt-BR"/>
+          <w14:ligatures w14:val="none"/>
+        </w:rPr>
+      </w:pPr>
+      <w:r>
+        <w:rPr>
+          <w:rFonts w:ascii="Times New Roman" w:eastAsia="Times New Roman" w:hAnsi="Times New Roman" w:cs="Times New Roman"/>
+          <w:color w:val="D4D4D4"/>
+          <w:kern w:val="0"/>
+          <w:sz w:val="16"/>
+          <w:szCs w:val="16"/>
+          <w:lang w:eastAsia="pt-BR"/>
+          <w14:ligatures w14:val="none"/>
+        </w:rPr>
+        <w:t xml:space="preserve">        </w:t>
+      </w:r>
+      <w:r>
+        <w:rPr>
+          <w:rFonts w:ascii="Times New Roman" w:eastAsia="Times New Roman" w:hAnsi="Times New Roman" w:cs="Times New Roman"/>
+          <w:color w:val="9CDCFE"/>
+          <w:kern w:val="0"/>
+          <w:sz w:val="16"/>
+          <w:szCs w:val="16"/>
+          <w:lang w:eastAsia="pt-BR"/>
+          <w14:ligatures w14:val="none"/>
+        </w:rPr>
+        <w:t>$query</w:t>
+      </w:r>
+      <w:r>
+        <w:rPr>
+          <w:rFonts w:ascii="Times New Roman" w:eastAsia="Times New Roman" w:hAnsi="Times New Roman" w:cs="Times New Roman"/>
+          <w:color w:val="D4D4D4"/>
+          <w:kern w:val="0"/>
+          <w:sz w:val="16"/>
+          <w:szCs w:val="16"/>
+          <w:lang w:eastAsia="pt-BR"/>
+          <w14:ligatures w14:val="none"/>
+        </w:rPr>
+        <w:t xml:space="preserve"> = </w:t>
+      </w:r>
+      <w:r>
+        <w:rPr>
+          <w:rFonts w:ascii="Times New Roman" w:eastAsia="Times New Roman" w:hAnsi="Times New Roman" w:cs="Times New Roman"/>
+          <w:color w:val="CE9178"/>
+          <w:kern w:val="0"/>
+          <w:sz w:val="16"/>
+          <w:szCs w:val="16"/>
+          <w:lang w:eastAsia="pt-BR"/>
+          <w14:ligatures w14:val="none"/>
+        </w:rPr>
+        <w:t>'</w:t>
+      </w:r>
+      <w:proofErr w:type="spellStart"/>
+      <w:r>
+        <w:rPr>
+          <w:rFonts w:ascii="Times New Roman" w:eastAsia="Times New Roman" w:hAnsi="Times New Roman" w:cs="Times New Roman"/>
+          <w:color w:val="CE9178"/>
+          <w:kern w:val="0"/>
+          <w:sz w:val="16"/>
+          <w:szCs w:val="16"/>
+          <w:lang w:eastAsia="pt-BR"/>
+          <w14:ligatures w14:val="none"/>
+        </w:rPr>
+        <w:t>select</w:t>
+      </w:r>
+      <w:proofErr w:type="spellEnd"/>
+    </w:p>
+    <w:p>
+      <w:pPr>
+        <w:shd w:val="clear" w:color="auto" w:fill="1F1F1F"/>
+        <w:spacing w:after="0" w:line="240" w:lineRule="auto"/>
+        <w:rPr>
+          <w:rFonts w:ascii="Times New Roman" w:eastAsia="Times New Roman" w:hAnsi="Times New Roman" w:cs="Times New Roman"/>
+          <w:color w:val="CCCCCC"/>
+          <w:kern w:val="0"/>
+          <w:sz w:val="16"/>
+          <w:szCs w:val="16"/>
+          <w:lang w:eastAsia="pt-BR"/>
+          <w14:ligatures w14:val="none"/>
+        </w:rPr>
+      </w:pPr>
+      <w:r>
+        <w:rPr>
+          <w:rFonts w:ascii="Times New Roman" w:eastAsia="Times New Roman" w:hAnsi="Times New Roman" w:cs="Times New Roman"/>
+          <w:color w:val="CE9178"/>
+          <w:kern w:val="0"/>
+          <w:sz w:val="16"/>
+          <w:szCs w:val="16"/>
+          <w:lang w:eastAsia="pt-BR"/>
+          <w14:ligatures w14:val="none"/>
+        </w:rPr>
+        <w:t xml:space="preserve">                    t.id, </w:t>
+      </w:r>
+      <w:proofErr w:type="spellStart"/>
+      <w:proofErr w:type="gramStart"/>
+      <w:r>
+        <w:rPr>
+          <w:rFonts w:ascii="Times New Roman" w:eastAsia="Times New Roman" w:hAnsi="Times New Roman" w:cs="Times New Roman"/>
+          <w:color w:val="CE9178"/>
+          <w:kern w:val="0"/>
+          <w:sz w:val="16"/>
+          <w:szCs w:val="16"/>
+          <w:lang w:eastAsia="pt-BR"/>
+          <w14:ligatures w14:val="none"/>
+        </w:rPr>
+        <w:t>s.status</w:t>
+      </w:r>
+      <w:proofErr w:type="spellEnd"/>
+      <w:proofErr w:type="gramEnd"/>
+      <w:r>
+        <w:rPr>
+          <w:rFonts w:ascii="Times New Roman" w:eastAsia="Times New Roman" w:hAnsi="Times New Roman" w:cs="Times New Roman"/>
+          <w:color w:val="CE9178"/>
+          <w:kern w:val="0"/>
+          <w:sz w:val="16"/>
+          <w:szCs w:val="16"/>
+          <w:lang w:eastAsia="pt-BR"/>
+          <w14:ligatures w14:val="none"/>
+        </w:rPr>
+        <w:t xml:space="preserve">, </w:t>
+      </w:r>
+      <w:proofErr w:type="spellStart"/>
+      <w:r>
+        <w:rPr>
+          <w:rFonts w:ascii="Times New Roman" w:eastAsia="Times New Roman" w:hAnsi="Times New Roman" w:cs="Times New Roman"/>
+          <w:color w:val="CE9178"/>
+          <w:kern w:val="0"/>
+          <w:sz w:val="16"/>
+          <w:szCs w:val="16"/>
+          <w:lang w:eastAsia="pt-BR"/>
+          <w14:ligatures w14:val="none"/>
+        </w:rPr>
+        <w:t>t.tarefa</w:t>
+      </w:r>
+      <w:proofErr w:type="spellEnd"/>
+      <w:r>
+        <w:rPr>
+          <w:rFonts w:ascii="Times New Roman" w:eastAsia="Times New Roman" w:hAnsi="Times New Roman" w:cs="Times New Roman"/>
+          <w:color w:val="CE9178"/>
+          <w:kern w:val="0"/>
+          <w:sz w:val="16"/>
+          <w:szCs w:val="16"/>
+          <w:lang w:eastAsia="pt-BR"/>
+          <w14:ligatures w14:val="none"/>
+        </w:rPr>
+        <w:t xml:space="preserve"> </w:t>
+      </w:r>
+    </w:p>
+    <w:p>
+      <w:pPr>
+        <w:shd w:val="clear" w:color="auto" w:fill="1F1F1F"/>
+        <w:spacing w:after="0" w:line="240" w:lineRule="auto"/>
+        <w:rPr>
+          <w:rFonts w:ascii="Times New Roman" w:eastAsia="Times New Roman" w:hAnsi="Times New Roman" w:cs="Times New Roman"/>
+          <w:color w:val="CCCCCC"/>
+          <w:kern w:val="0"/>
+          <w:sz w:val="16"/>
+          <w:szCs w:val="16"/>
+          <w:lang w:eastAsia="pt-BR"/>
+          <w14:ligatures w14:val="none"/>
+        </w:rPr>
+      </w:pPr>
+      <w:r>
+        <w:rPr>
+          <w:rFonts w:ascii="Times New Roman" w:eastAsia="Times New Roman" w:hAnsi="Times New Roman" w:cs="Times New Roman"/>
+          <w:color w:val="CE9178"/>
+          <w:kern w:val="0"/>
+          <w:sz w:val="16"/>
+          <w:szCs w:val="16"/>
+          <w:lang w:eastAsia="pt-BR"/>
+          <w14:ligatures w14:val="none"/>
+        </w:rPr>
+        <w:t>                 </w:t>
+      </w:r>
+      <w:proofErr w:type="spellStart"/>
+      <w:r>
+        <w:rPr>
+          <w:rFonts w:ascii="Times New Roman" w:eastAsia="Times New Roman" w:hAnsi="Times New Roman" w:cs="Times New Roman"/>
+          <w:color w:val="CE9178"/>
+          <w:kern w:val="0"/>
+          <w:sz w:val="16"/>
+          <w:szCs w:val="16"/>
+          <w:lang w:eastAsia="pt-BR"/>
+          <w14:ligatures w14:val="none"/>
+        </w:rPr>
+        <w:t>from</w:t>
+      </w:r>
+      <w:proofErr w:type="spellEnd"/>
+    </w:p>
+    <w:p>
+      <w:pPr>
+        <w:shd w:val="clear" w:color="auto" w:fill="1F1F1F"/>
+        <w:spacing w:after="0" w:line="240" w:lineRule="auto"/>
+        <w:rPr>
+          <w:rFonts w:ascii="Times New Roman" w:eastAsia="Times New Roman" w:hAnsi="Times New Roman" w:cs="Times New Roman"/>
+          <w:color w:val="CCCCCC"/>
+          <w:kern w:val="0"/>
+          <w:sz w:val="16"/>
+          <w:szCs w:val="16"/>
+          <w:lang w:eastAsia="pt-BR"/>
+          <w14:ligatures w14:val="none"/>
+        </w:rPr>
+      </w:pPr>
+      <w:r>
+        <w:rPr>
+          <w:rFonts w:ascii="Times New Roman" w:eastAsia="Times New Roman" w:hAnsi="Times New Roman" w:cs="Times New Roman"/>
+          <w:color w:val="CE9178"/>
+          <w:kern w:val="0"/>
+          <w:sz w:val="16"/>
+          <w:szCs w:val="16"/>
+          <w:lang w:eastAsia="pt-BR"/>
+          <w14:ligatures w14:val="none"/>
+        </w:rPr>
+        <w:t xml:space="preserve">                    </w:t>
+      </w:r>
+      <w:proofErr w:type="spellStart"/>
+      <w:r>
+        <w:rPr>
+          <w:rFonts w:ascii="Times New Roman" w:eastAsia="Times New Roman" w:hAnsi="Times New Roman" w:cs="Times New Roman"/>
+          <w:color w:val="CE9178"/>
+          <w:kern w:val="0"/>
+          <w:sz w:val="16"/>
+          <w:szCs w:val="16"/>
+          <w:lang w:eastAsia="pt-BR"/>
+          <w14:ligatures w14:val="none"/>
+        </w:rPr>
+        <w:t>tb_tarefas</w:t>
+      </w:r>
+      <w:proofErr w:type="spellEnd"/>
+      <w:r>
+        <w:rPr>
+          <w:rFonts w:ascii="Times New Roman" w:eastAsia="Times New Roman" w:hAnsi="Times New Roman" w:cs="Times New Roman"/>
+          <w:color w:val="CE9178"/>
+          <w:kern w:val="0"/>
+          <w:sz w:val="16"/>
+          <w:szCs w:val="16"/>
+          <w:lang w:eastAsia="pt-BR"/>
+          <w14:ligatures w14:val="none"/>
+        </w:rPr>
+        <w:t xml:space="preserve"> as t</w:t>
+      </w:r>
+    </w:p>
+    <w:p>
+      <w:pPr>
+        <w:shd w:val="clear" w:color="auto" w:fill="1F1F1F"/>
+        <w:spacing w:after="0" w:line="240" w:lineRule="auto"/>
+        <w:rPr>
+          <w:rFonts w:ascii="Times New Roman" w:eastAsia="Times New Roman" w:hAnsi="Times New Roman" w:cs="Times New Roman"/>
+          <w:color w:val="CE9178"/>
+          <w:kern w:val="0"/>
+          <w:sz w:val="16"/>
+          <w:szCs w:val="16"/>
+          <w:lang w:eastAsia="pt-BR"/>
+          <w14:ligatures w14:val="none"/>
+        </w:rPr>
+      </w:pPr>
+      <w:r>
+        <w:rPr>
+          <w:rFonts w:ascii="Times New Roman" w:eastAsia="Times New Roman" w:hAnsi="Times New Roman" w:cs="Times New Roman"/>
+          <w:color w:val="CE9178"/>
+          <w:kern w:val="0"/>
+          <w:sz w:val="16"/>
+          <w:szCs w:val="16"/>
+          <w:lang w:eastAsia="pt-BR"/>
+          <w14:ligatures w14:val="none"/>
+        </w:rPr>
+        <w:t xml:space="preserve">                    </w:t>
+      </w:r>
+      <w:proofErr w:type="spellStart"/>
+      <w:r>
+        <w:rPr>
+          <w:rFonts w:ascii="Times New Roman" w:eastAsia="Times New Roman" w:hAnsi="Times New Roman" w:cs="Times New Roman"/>
+          <w:color w:val="CE9178"/>
+          <w:kern w:val="0"/>
+          <w:sz w:val="16"/>
+          <w:szCs w:val="16"/>
+          <w:lang w:eastAsia="pt-BR"/>
+          <w14:ligatures w14:val="none"/>
+        </w:rPr>
+        <w:t>left</w:t>
+      </w:r>
+      <w:proofErr w:type="spellEnd"/>
+      <w:r>
+        <w:rPr>
+          <w:rFonts w:ascii="Times New Roman" w:eastAsia="Times New Roman" w:hAnsi="Times New Roman" w:cs="Times New Roman"/>
+          <w:color w:val="CE9178"/>
+          <w:kern w:val="0"/>
+          <w:sz w:val="16"/>
+          <w:szCs w:val="16"/>
+          <w:lang w:eastAsia="pt-BR"/>
+          <w14:ligatures w14:val="none"/>
+        </w:rPr>
+        <w:t xml:space="preserve"> </w:t>
+      </w:r>
+      <w:proofErr w:type="spellStart"/>
+      <w:r>
+        <w:rPr>
+          <w:rFonts w:ascii="Times New Roman" w:eastAsia="Times New Roman" w:hAnsi="Times New Roman" w:cs="Times New Roman"/>
+          <w:color w:val="CE9178"/>
+          <w:kern w:val="0"/>
+          <w:sz w:val="16"/>
+          <w:szCs w:val="16"/>
+          <w:lang w:eastAsia="pt-BR"/>
+          <w14:ligatures w14:val="none"/>
+        </w:rPr>
+        <w:t>join</w:t>
+      </w:r>
+      <w:proofErr w:type="spellEnd"/>
+      <w:r>
+        <w:rPr>
+          <w:rFonts w:ascii="Times New Roman" w:eastAsia="Times New Roman" w:hAnsi="Times New Roman" w:cs="Times New Roman"/>
+          <w:color w:val="CE9178"/>
+          <w:kern w:val="0"/>
+          <w:sz w:val="16"/>
+          <w:szCs w:val="16"/>
+          <w:lang w:eastAsia="pt-BR"/>
+          <w14:ligatures w14:val="none"/>
+        </w:rPr>
+        <w:t xml:space="preserve"> </w:t>
+      </w:r>
+    </w:p>
+    <w:p>
+      <w:pPr>
+        <w:shd w:val="clear" w:color="auto" w:fill="1F1F1F"/>
+        <w:spacing w:after="0" w:line="240" w:lineRule="auto"/>
+        <w:ind w:firstLine="708"/>
+        <w:rPr>
+          <w:rFonts w:ascii="Times New Roman" w:eastAsia="Times New Roman" w:hAnsi="Times New Roman" w:cs="Times New Roman"/>
+          <w:color w:val="CCCCCC"/>
+          <w:kern w:val="0"/>
+          <w:sz w:val="16"/>
+          <w:szCs w:val="16"/>
+          <w:lang w:eastAsia="pt-BR"/>
+          <w14:ligatures w14:val="none"/>
+        </w:rPr>
+      </w:pPr>
+      <w:proofErr w:type="spellStart"/>
+      <w:r>
+        <w:rPr>
+          <w:rFonts w:ascii="Times New Roman" w:eastAsia="Times New Roman" w:hAnsi="Times New Roman" w:cs="Times New Roman"/>
+          <w:color w:val="CE9178"/>
+          <w:kern w:val="0"/>
+          <w:sz w:val="16"/>
+          <w:szCs w:val="16"/>
+          <w:lang w:eastAsia="pt-BR"/>
+          <w14:ligatures w14:val="none"/>
+        </w:rPr>
+        <w:t>tb_status</w:t>
+      </w:r>
+      <w:proofErr w:type="spellEnd"/>
+      <w:r>
+        <w:rPr>
+          <w:rFonts w:ascii="Times New Roman" w:eastAsia="Times New Roman" w:hAnsi="Times New Roman" w:cs="Times New Roman"/>
+          <w:color w:val="CE9178"/>
+          <w:kern w:val="0"/>
+          <w:sz w:val="16"/>
+          <w:szCs w:val="16"/>
+          <w:lang w:eastAsia="pt-BR"/>
+          <w14:ligatures w14:val="none"/>
+        </w:rPr>
+        <w:t xml:space="preserve"> as s </w:t>
+      </w:r>
+      <w:proofErr w:type="spellStart"/>
+      <w:r>
+        <w:rPr>
+          <w:rFonts w:ascii="Times New Roman" w:eastAsia="Times New Roman" w:hAnsi="Times New Roman" w:cs="Times New Roman"/>
+          <w:color w:val="CE9178"/>
+          <w:kern w:val="0"/>
+          <w:sz w:val="16"/>
+          <w:szCs w:val="16"/>
+          <w:lang w:eastAsia="pt-BR"/>
+          <w14:ligatures w14:val="none"/>
+        </w:rPr>
+        <w:t>on</w:t>
+      </w:r>
+      <w:proofErr w:type="spellEnd"/>
+      <w:r>
+        <w:rPr>
+          <w:rFonts w:ascii="Times New Roman" w:eastAsia="Times New Roman" w:hAnsi="Times New Roman" w:cs="Times New Roman"/>
+          <w:color w:val="CE9178"/>
+          <w:kern w:val="0"/>
+          <w:sz w:val="16"/>
+          <w:szCs w:val="16"/>
+          <w:lang w:eastAsia="pt-BR"/>
+          <w14:ligatures w14:val="none"/>
+        </w:rPr>
+        <w:t xml:space="preserve"> (</w:t>
+      </w:r>
+      <w:proofErr w:type="spellStart"/>
+      <w:r>
+        <w:rPr>
+          <w:rFonts w:ascii="Times New Roman" w:eastAsia="Times New Roman" w:hAnsi="Times New Roman" w:cs="Times New Roman"/>
+          <w:color w:val="CE9178"/>
+          <w:kern w:val="0"/>
+          <w:sz w:val="16"/>
+          <w:szCs w:val="16"/>
+          <w:lang w:eastAsia="pt-BR"/>
+          <w14:ligatures w14:val="none"/>
+        </w:rPr>
+        <w:t>t.id_status</w:t>
+      </w:r>
+      <w:proofErr w:type="spellEnd"/>
+      <w:r>
+        <w:rPr>
+          <w:rFonts w:ascii="Times New Roman" w:eastAsia="Times New Roman" w:hAnsi="Times New Roman" w:cs="Times New Roman"/>
+          <w:color w:val="CE9178"/>
+          <w:kern w:val="0"/>
+          <w:sz w:val="16"/>
+          <w:szCs w:val="16"/>
+          <w:lang w:eastAsia="pt-BR"/>
+          <w14:ligatures w14:val="none"/>
+        </w:rPr>
+        <w:t xml:space="preserve"> = s.id)</w:t>
+      </w:r>
+    </w:p>
+    <w:p>
+      <w:pPr>
+        <w:shd w:val="clear" w:color="auto" w:fill="1F1F1F"/>
+        <w:spacing w:after="0" w:line="240" w:lineRule="auto"/>
+        <w:rPr>
+          <w:rFonts w:ascii="Times New Roman" w:eastAsia="Times New Roman" w:hAnsi="Times New Roman" w:cs="Times New Roman"/>
+          <w:color w:val="CCCCCC"/>
+          <w:kern w:val="0"/>
+          <w:sz w:val="16"/>
+          <w:szCs w:val="16"/>
+          <w:lang w:eastAsia="pt-BR"/>
+          <w14:ligatures w14:val="none"/>
+        </w:rPr>
+      </w:pPr>
+      <w:r>
+        <w:rPr>
+          <w:rFonts w:ascii="Times New Roman" w:eastAsia="Times New Roman" w:hAnsi="Times New Roman" w:cs="Times New Roman"/>
+          <w:color w:val="CE9178"/>
+          <w:kern w:val="0"/>
+          <w:sz w:val="16"/>
+          <w:szCs w:val="16"/>
+          <w:lang w:eastAsia="pt-BR"/>
+          <w14:ligatures w14:val="none"/>
+        </w:rPr>
+        <w:t>          '</w:t>
+      </w:r>
+      <w:r>
+        <w:rPr>
+          <w:rFonts w:ascii="Times New Roman" w:eastAsia="Times New Roman" w:hAnsi="Times New Roman" w:cs="Times New Roman"/>
+          <w:color w:val="D4D4D4"/>
+          <w:kern w:val="0"/>
+          <w:sz w:val="16"/>
+          <w:szCs w:val="16"/>
+          <w:lang w:eastAsia="pt-BR"/>
+          <w14:ligatures w14:val="none"/>
+        </w:rPr>
+        <w:t>;</w:t>
+      </w:r>
+    </w:p>
+    <w:p>
+      <w:pPr>
+        <w:spacing w:line="240" w:lineRule="auto"/>
+        <w:jc w:val="both"/>
+        <w:rPr>
+          <w:rFonts w:ascii="Arial" w:eastAsia="Times New Roman" w:hAnsi="Arial" w:cs="Arial"/>
+          <w:color w:val="000000" w:themeColor="text1"/>
+          <w:kern w:val="0"/>
+          <w:sz w:val="20"/>
+          <w:szCs w:val="20"/>
+          <w:lang w:eastAsia="pt-BR"/>
+          <w14:ligatures w14:val="none"/>
+        </w:rPr>
+      </w:pPr>
+    </w:p>
+    <w:p>
+      <w:pPr>
+        <w:spacing w:line="240" w:lineRule="auto"/>
+        <w:jc w:val="both"/>
+        <w:rPr>
+          <w:rFonts w:ascii="Times New Roman" w:eastAsia="Times New Roman" w:hAnsi="Times New Roman" w:cs="Times New Roman"/>
+          <w:color w:val="CE9178"/>
+          <w:kern w:val="0"/>
+          <w:sz w:val="16"/>
+          <w:szCs w:val="16"/>
+          <w:lang w:eastAsia="pt-BR"/>
+          <w14:ligatures w14:val="none"/>
+        </w:rPr>
+      </w:pPr>
+      <w:proofErr w:type="spellStart"/>
+      <w:r>
+        <w:rPr>
+          <w:rFonts w:ascii="Arial" w:eastAsia="Times New Roman" w:hAnsi="Arial" w:cs="Arial"/>
+          <w:color w:val="000000" w:themeColor="text1"/>
+          <w:kern w:val="0"/>
+          <w:sz w:val="20"/>
+          <w:szCs w:val="20"/>
+          <w:lang w:eastAsia="pt-BR"/>
+          <w14:ligatures w14:val="none"/>
+        </w:rPr>
+        <w:t>tb_tarefas</w:t>
+      </w:r>
+      <w:proofErr w:type="spellEnd"/>
+      <w:r>
+        <w:rPr>
+          <w:rFonts w:ascii="Arial" w:eastAsia="Times New Roman" w:hAnsi="Arial" w:cs="Arial"/>
+          <w:color w:val="000000" w:themeColor="text1"/>
+          <w:kern w:val="0"/>
+          <w:sz w:val="20"/>
+          <w:szCs w:val="20"/>
+          <w:lang w:eastAsia="pt-BR"/>
+          <w14:ligatures w14:val="none"/>
+        </w:rPr>
+        <w:t xml:space="preserve">: t ---- </w:t>
+      </w:r>
+      <w:proofErr w:type="spellStart"/>
+      <w:r>
+        <w:rPr>
+          <w:rFonts w:ascii="Times New Roman" w:eastAsia="Times New Roman" w:hAnsi="Times New Roman" w:cs="Times New Roman"/>
+          <w:color w:val="CE9178"/>
+          <w:kern w:val="0"/>
+          <w:sz w:val="24"/>
+          <w:szCs w:val="24"/>
+          <w:highlight w:val="black"/>
+          <w:lang w:eastAsia="pt-BR"/>
+          <w14:ligatures w14:val="none"/>
+        </w:rPr>
+        <w:t>tb_tarefas</w:t>
+      </w:r>
+      <w:proofErr w:type="spellEnd"/>
+      <w:r>
+        <w:rPr>
+          <w:rFonts w:ascii="Times New Roman" w:eastAsia="Times New Roman" w:hAnsi="Times New Roman" w:cs="Times New Roman"/>
+          <w:color w:val="CE9178"/>
+          <w:kern w:val="0"/>
+          <w:sz w:val="24"/>
+          <w:szCs w:val="24"/>
+          <w:highlight w:val="black"/>
+          <w:lang w:eastAsia="pt-BR"/>
+          <w14:ligatures w14:val="none"/>
+        </w:rPr>
+        <w:t xml:space="preserve"> as t</w:t>
+      </w:r>
+    </w:p>
+    <w:p>
+      <w:pPr>
+        <w:spacing w:line="240" w:lineRule="auto"/>
+        <w:jc w:val="both"/>
+        <w:rPr>
+          <w:rFonts w:ascii="Times New Roman" w:eastAsia="Times New Roman" w:hAnsi="Times New Roman" w:cs="Times New Roman"/>
+          <w:color w:val="CE9178"/>
+          <w:kern w:val="0"/>
+          <w:sz w:val="24"/>
+          <w:szCs w:val="24"/>
+          <w:lang w:eastAsia="pt-BR"/>
+          <w14:ligatures w14:val="none"/>
+        </w:rPr>
+      </w:pPr>
+      <w:r>
+        <w:rPr>
+          <w:rFonts w:ascii="Arial" w:eastAsia="Times New Roman" w:hAnsi="Arial" w:cs="Arial"/>
+          <w:color w:val="000000" w:themeColor="text1"/>
+          <w:kern w:val="0"/>
+          <w:sz w:val="20"/>
+          <w:szCs w:val="20"/>
+          <w:lang w:eastAsia="pt-BR"/>
+          <w14:ligatures w14:val="none"/>
+        </w:rPr>
+        <w:t xml:space="preserve">priorizando coluna a esquerda (que recupera dados da tabela) --- </w:t>
+      </w:r>
+      <w:proofErr w:type="spellStart"/>
+      <w:r>
+        <w:rPr>
+          <w:rFonts w:ascii="Times New Roman" w:eastAsia="Times New Roman" w:hAnsi="Times New Roman" w:cs="Times New Roman"/>
+          <w:color w:val="CE9178"/>
+          <w:kern w:val="0"/>
+          <w:sz w:val="24"/>
+          <w:szCs w:val="24"/>
+          <w:highlight w:val="black"/>
+          <w:lang w:eastAsia="pt-BR"/>
+          <w14:ligatures w14:val="none"/>
+        </w:rPr>
+        <w:t>left</w:t>
+      </w:r>
+      <w:proofErr w:type="spellEnd"/>
+      <w:r>
+        <w:rPr>
+          <w:rFonts w:ascii="Times New Roman" w:eastAsia="Times New Roman" w:hAnsi="Times New Roman" w:cs="Times New Roman"/>
+          <w:color w:val="CE9178"/>
+          <w:kern w:val="0"/>
+          <w:sz w:val="24"/>
+          <w:szCs w:val="24"/>
+          <w:highlight w:val="black"/>
+          <w:lang w:eastAsia="pt-BR"/>
+          <w14:ligatures w14:val="none"/>
+        </w:rPr>
+        <w:t xml:space="preserve"> </w:t>
+      </w:r>
+      <w:r>
+        <w:rPr>
+          <w:rFonts w:ascii="Times New Roman" w:eastAsia="Times New Roman" w:hAnsi="Times New Roman" w:cs="Times New Roman"/>
+          <w:color w:val="CE9178"/>
+          <w:kern w:val="0"/>
+          <w:sz w:val="24"/>
+          <w:szCs w:val="24"/>
+          <w:highlight w:val="black"/>
+          <w:lang w:eastAsia="pt-BR"/>
+          <w14:ligatures w14:val="none"/>
+        </w:rPr>
+        <w:t>Join</w:t>
+      </w:r>
+    </w:p>
+    <w:p>
+      <w:pPr>
+        <w:spacing w:line="240" w:lineRule="auto"/>
+        <w:jc w:val="both"/>
+        <w:rPr>
+          <w:rFonts w:ascii="Times New Roman" w:eastAsia="Times New Roman" w:hAnsi="Times New Roman" w:cs="Times New Roman"/>
+          <w:color w:val="CE9178"/>
+          <w:kern w:val="0"/>
+          <w:sz w:val="24"/>
+          <w:szCs w:val="24"/>
+          <w:lang w:eastAsia="pt-BR"/>
+          <w14:ligatures w14:val="none"/>
+        </w:rPr>
+      </w:pPr>
+      <w:proofErr w:type="spellStart"/>
+      <w:r>
+        <w:rPr>
+          <w:rFonts w:ascii="Arial" w:eastAsia="Times New Roman" w:hAnsi="Arial" w:cs="Arial"/>
+          <w:color w:val="000000" w:themeColor="text1"/>
+          <w:kern w:val="0"/>
+          <w:sz w:val="20"/>
+          <w:szCs w:val="20"/>
+          <w:lang w:eastAsia="pt-BR"/>
+          <w14:ligatures w14:val="none"/>
+        </w:rPr>
+        <w:t>tb_</w:t>
+      </w:r>
+      <w:r>
+        <w:rPr>
+          <w:rFonts w:ascii="Arial" w:eastAsia="Times New Roman" w:hAnsi="Arial" w:cs="Arial"/>
+          <w:color w:val="000000" w:themeColor="text1"/>
+          <w:kern w:val="0"/>
+          <w:sz w:val="20"/>
+          <w:szCs w:val="20"/>
+          <w:lang w:eastAsia="pt-BR"/>
+          <w14:ligatures w14:val="none"/>
+        </w:rPr>
+        <w:t>status</w:t>
+      </w:r>
+      <w:proofErr w:type="spellEnd"/>
+      <w:r>
+        <w:rPr>
+          <w:rFonts w:ascii="Arial" w:eastAsia="Times New Roman" w:hAnsi="Arial" w:cs="Arial"/>
+          <w:color w:val="000000" w:themeColor="text1"/>
+          <w:kern w:val="0"/>
+          <w:sz w:val="20"/>
+          <w:szCs w:val="20"/>
+          <w:lang w:eastAsia="pt-BR"/>
+          <w14:ligatures w14:val="none"/>
+        </w:rPr>
+        <w:t xml:space="preserve">: </w:t>
+      </w:r>
+      <w:r>
+        <w:rPr>
+          <w:rFonts w:ascii="Arial" w:eastAsia="Times New Roman" w:hAnsi="Arial" w:cs="Arial"/>
+          <w:color w:val="000000" w:themeColor="text1"/>
+          <w:kern w:val="0"/>
+          <w:sz w:val="20"/>
+          <w:szCs w:val="20"/>
+          <w:lang w:eastAsia="pt-BR"/>
+          <w14:ligatures w14:val="none"/>
+        </w:rPr>
+        <w:t xml:space="preserve">s --- </w:t>
+      </w:r>
+      <w:proofErr w:type="spellStart"/>
+      <w:r>
+        <w:rPr>
+          <w:rFonts w:ascii="Times New Roman" w:eastAsia="Times New Roman" w:hAnsi="Times New Roman" w:cs="Times New Roman"/>
+          <w:color w:val="CE9178"/>
+          <w:kern w:val="0"/>
+          <w:sz w:val="24"/>
+          <w:szCs w:val="24"/>
+          <w:highlight w:val="black"/>
+          <w:lang w:eastAsia="pt-BR"/>
+          <w14:ligatures w14:val="none"/>
+        </w:rPr>
+        <w:t>tb_status</w:t>
+      </w:r>
+      <w:proofErr w:type="spellEnd"/>
+      <w:r>
+        <w:rPr>
+          <w:rFonts w:ascii="Times New Roman" w:eastAsia="Times New Roman" w:hAnsi="Times New Roman" w:cs="Times New Roman"/>
+          <w:color w:val="CE9178"/>
+          <w:kern w:val="0"/>
+          <w:sz w:val="24"/>
+          <w:szCs w:val="24"/>
+          <w:highlight w:val="black"/>
+          <w:lang w:eastAsia="pt-BR"/>
+          <w14:ligatures w14:val="none"/>
+        </w:rPr>
+        <w:t xml:space="preserve"> as s</w:t>
+      </w:r>
+    </w:p>
+    <w:p>
+      <w:pPr>
+        <w:spacing w:line="240" w:lineRule="auto"/>
+        <w:jc w:val="both"/>
+        <w:rPr>
+          <w:rFonts w:ascii="Times New Roman" w:eastAsia="Times New Roman" w:hAnsi="Times New Roman" w:cs="Times New Roman"/>
+          <w:color w:val="CE9178"/>
+          <w:kern w:val="0"/>
+          <w:sz w:val="24"/>
+          <w:szCs w:val="24"/>
+          <w:lang w:eastAsia="pt-BR"/>
+          <w14:ligatures w14:val="none"/>
+        </w:rPr>
+      </w:pPr>
+      <w:r>
+        <w:rPr>
+          <w:rFonts w:ascii="Arial" w:eastAsia="Times New Roman" w:hAnsi="Arial" w:cs="Arial"/>
+          <w:color w:val="000000" w:themeColor="text1"/>
+          <w:kern w:val="0"/>
+          <w:sz w:val="20"/>
+          <w:szCs w:val="20"/>
+          <w:lang w:eastAsia="pt-BR"/>
+          <w14:ligatures w14:val="none"/>
+        </w:rPr>
+        <w:t>juntando</w:t>
+      </w:r>
+      <w:r>
+        <w:rPr>
+          <w:rFonts w:ascii="Arial" w:eastAsia="Times New Roman" w:hAnsi="Arial" w:cs="Arial"/>
+          <w:color w:val="000000" w:themeColor="text1"/>
+          <w:kern w:val="0"/>
+          <w:sz w:val="20"/>
+          <w:szCs w:val="20"/>
+          <w:lang w:eastAsia="pt-BR"/>
+          <w14:ligatures w14:val="none"/>
+        </w:rPr>
+        <w:t xml:space="preserve"> </w:t>
+      </w:r>
+      <w:proofErr w:type="spellStart"/>
+      <w:r>
+        <w:rPr>
+          <w:rFonts w:ascii="Arial" w:eastAsia="Times New Roman" w:hAnsi="Arial" w:cs="Arial"/>
+          <w:color w:val="000000" w:themeColor="text1"/>
+          <w:kern w:val="0"/>
+          <w:sz w:val="20"/>
+          <w:szCs w:val="20"/>
+          <w:lang w:eastAsia="pt-BR"/>
+          <w14:ligatures w14:val="none"/>
+        </w:rPr>
+        <w:t>id</w:t>
+      </w:r>
+      <w:r>
+        <w:rPr>
+          <w:rFonts w:ascii="Arial" w:eastAsia="Times New Roman" w:hAnsi="Arial" w:cs="Arial"/>
+          <w:color w:val="000000" w:themeColor="text1"/>
+          <w:kern w:val="0"/>
+          <w:sz w:val="20"/>
+          <w:szCs w:val="20"/>
+          <w:lang w:eastAsia="pt-BR"/>
+          <w14:ligatures w14:val="none"/>
+        </w:rPr>
+        <w:t>_status</w:t>
+      </w:r>
+      <w:proofErr w:type="spellEnd"/>
+      <w:r>
+        <w:rPr>
+          <w:rFonts w:ascii="Arial" w:eastAsia="Times New Roman" w:hAnsi="Arial" w:cs="Arial"/>
+          <w:color w:val="000000" w:themeColor="text1"/>
+          <w:kern w:val="0"/>
+          <w:sz w:val="20"/>
+          <w:szCs w:val="20"/>
+          <w:lang w:eastAsia="pt-BR"/>
+          <w14:ligatures w14:val="none"/>
+        </w:rPr>
+        <w:t xml:space="preserve"> de </w:t>
+      </w:r>
+      <w:proofErr w:type="spellStart"/>
+      <w:r>
+        <w:rPr>
+          <w:rFonts w:ascii="Arial" w:eastAsia="Times New Roman" w:hAnsi="Arial" w:cs="Arial"/>
+          <w:color w:val="000000" w:themeColor="text1"/>
+          <w:kern w:val="0"/>
+          <w:sz w:val="20"/>
+          <w:szCs w:val="20"/>
+          <w:lang w:eastAsia="pt-BR"/>
+          <w14:ligatures w14:val="none"/>
+        </w:rPr>
+        <w:t>tb_tarefas</w:t>
+      </w:r>
+      <w:proofErr w:type="spellEnd"/>
+      <w:r>
+        <w:rPr>
+          <w:rFonts w:ascii="Arial" w:eastAsia="Times New Roman" w:hAnsi="Arial" w:cs="Arial"/>
+          <w:color w:val="000000" w:themeColor="text1"/>
+          <w:kern w:val="0"/>
+          <w:sz w:val="20"/>
+          <w:szCs w:val="20"/>
+          <w:lang w:eastAsia="pt-BR"/>
+          <w14:ligatures w14:val="none"/>
+        </w:rPr>
+        <w:t xml:space="preserve"> com </w:t>
+      </w:r>
+      <w:r>
+        <w:rPr>
+          <w:rFonts w:ascii="Arial" w:eastAsia="Times New Roman" w:hAnsi="Arial" w:cs="Arial"/>
+          <w:color w:val="000000" w:themeColor="text1"/>
+          <w:kern w:val="0"/>
+          <w:sz w:val="20"/>
+          <w:szCs w:val="20"/>
+          <w:lang w:eastAsia="pt-BR"/>
+          <w14:ligatures w14:val="none"/>
+        </w:rPr>
+        <w:t>id</w:t>
+      </w:r>
+      <w:r>
+        <w:rPr>
+          <w:rFonts w:ascii="Arial" w:eastAsia="Times New Roman" w:hAnsi="Arial" w:cs="Arial"/>
+          <w:color w:val="000000" w:themeColor="text1"/>
+          <w:kern w:val="0"/>
+          <w:sz w:val="20"/>
+          <w:szCs w:val="20"/>
+          <w:lang w:eastAsia="pt-BR"/>
+          <w14:ligatures w14:val="none"/>
+        </w:rPr>
+        <w:t xml:space="preserve"> de </w:t>
+      </w:r>
+      <w:proofErr w:type="spellStart"/>
+      <w:r>
+        <w:rPr>
+          <w:rFonts w:ascii="Arial" w:eastAsia="Times New Roman" w:hAnsi="Arial" w:cs="Arial"/>
+          <w:color w:val="000000" w:themeColor="text1"/>
+          <w:kern w:val="0"/>
+          <w:sz w:val="20"/>
+          <w:szCs w:val="20"/>
+          <w:lang w:eastAsia="pt-BR"/>
+          <w14:ligatures w14:val="none"/>
+        </w:rPr>
+        <w:t>tb_status</w:t>
+      </w:r>
+      <w:proofErr w:type="spellEnd"/>
+      <w:r>
+        <w:rPr>
+          <w:rFonts w:ascii="Arial" w:eastAsia="Times New Roman" w:hAnsi="Arial" w:cs="Arial"/>
+          <w:color w:val="000000" w:themeColor="text1"/>
+          <w:kern w:val="0"/>
+          <w:sz w:val="20"/>
+          <w:szCs w:val="20"/>
+          <w:lang w:eastAsia="pt-BR"/>
+          <w14:ligatures w14:val="none"/>
+        </w:rPr>
+        <w:t>: para recuperar informações escritas do status</w:t>
+      </w:r>
+      <w:r>
+        <w:rPr>
+          <w:rFonts w:ascii="Arial" w:eastAsia="Times New Roman" w:hAnsi="Arial" w:cs="Arial"/>
+          <w:color w:val="000000" w:themeColor="text1"/>
+          <w:kern w:val="0"/>
+          <w:sz w:val="20"/>
+          <w:szCs w:val="20"/>
+          <w:lang w:eastAsia="pt-BR"/>
+          <w14:ligatures w14:val="none"/>
+        </w:rPr>
+        <w:t xml:space="preserve"> ---</w:t>
+      </w:r>
+      <w:r>
+        <w:rPr>
+          <w:rFonts w:ascii="Times New Roman" w:eastAsia="Times New Roman" w:hAnsi="Times New Roman" w:cs="Times New Roman"/>
+          <w:color w:val="CE9178"/>
+          <w:kern w:val="0"/>
+          <w:sz w:val="16"/>
+          <w:szCs w:val="16"/>
+          <w:lang w:eastAsia="pt-BR"/>
+          <w14:ligatures w14:val="none"/>
+        </w:rPr>
+        <w:t xml:space="preserve"> </w:t>
+      </w:r>
+      <w:proofErr w:type="spellStart"/>
+      <w:r>
+        <w:rPr>
+          <w:rFonts w:ascii="Times New Roman" w:eastAsia="Times New Roman" w:hAnsi="Times New Roman" w:cs="Times New Roman"/>
+          <w:color w:val="CE9178"/>
+          <w:kern w:val="0"/>
+          <w:sz w:val="24"/>
+          <w:szCs w:val="24"/>
+          <w:highlight w:val="black"/>
+          <w:lang w:eastAsia="pt-BR"/>
+          <w14:ligatures w14:val="none"/>
+        </w:rPr>
+        <w:t>on</w:t>
+      </w:r>
+      <w:proofErr w:type="spellEnd"/>
+      <w:r>
+        <w:rPr>
+          <w:rFonts w:ascii="Times New Roman" w:eastAsia="Times New Roman" w:hAnsi="Times New Roman" w:cs="Times New Roman"/>
+          <w:color w:val="CE9178"/>
+          <w:kern w:val="0"/>
+          <w:sz w:val="24"/>
+          <w:szCs w:val="24"/>
+          <w:highlight w:val="black"/>
+          <w:lang w:eastAsia="pt-BR"/>
+          <w14:ligatures w14:val="none"/>
+        </w:rPr>
+        <w:t xml:space="preserve"> (</w:t>
+      </w:r>
+      <w:proofErr w:type="spellStart"/>
+      <w:r>
+        <w:rPr>
+          <w:rFonts w:ascii="Times New Roman" w:eastAsia="Times New Roman" w:hAnsi="Times New Roman" w:cs="Times New Roman"/>
+          <w:color w:val="CE9178"/>
+          <w:kern w:val="0"/>
+          <w:sz w:val="24"/>
+          <w:szCs w:val="24"/>
+          <w:highlight w:val="black"/>
+          <w:lang w:eastAsia="pt-BR"/>
+          <w14:ligatures w14:val="none"/>
+        </w:rPr>
+        <w:t>t.id_status</w:t>
+      </w:r>
+      <w:proofErr w:type="spellEnd"/>
+      <w:r>
+        <w:rPr>
+          <w:rFonts w:ascii="Times New Roman" w:eastAsia="Times New Roman" w:hAnsi="Times New Roman" w:cs="Times New Roman"/>
+          <w:color w:val="CE9178"/>
+          <w:kern w:val="0"/>
+          <w:sz w:val="24"/>
+          <w:szCs w:val="24"/>
+          <w:highlight w:val="black"/>
+          <w:lang w:eastAsia="pt-BR"/>
+          <w14:ligatures w14:val="none"/>
+        </w:rPr>
+        <w:t xml:space="preserve"> = s.id)</w:t>
+      </w:r>
+    </w:p>
+    <w:p>
+      <w:pPr>
+        <w:spacing w:line="240" w:lineRule="auto"/>
+        <w:jc w:val="both"/>
+        <w:rPr>
+          <w:rFonts w:ascii="Arial" w:eastAsia="Times New Roman" w:hAnsi="Arial" w:cs="Arial"/>
+          <w:color w:val="000000" w:themeColor="text1"/>
+          <w:kern w:val="0"/>
+          <w:sz w:val="20"/>
+          <w:szCs w:val="20"/>
+          <w:lang w:eastAsia="pt-BR"/>
+          <w14:ligatures w14:val="none"/>
+        </w:rPr>
+      </w:pPr>
+      <w:r>
+        <w:rPr>
+          <w:rFonts w:ascii="Times New Roman" w:eastAsia="Times New Roman" w:hAnsi="Times New Roman" w:cs="Times New Roman"/>
+          <w:color w:val="CE9178"/>
+          <w:kern w:val="0"/>
+          <w:sz w:val="24"/>
+          <w:szCs w:val="24"/>
+          <w:highlight w:val="black"/>
+          <w:lang w:eastAsia="pt-BR"/>
+          <w14:ligatures w14:val="none"/>
+        </w:rPr>
+        <w:t xml:space="preserve">t.id, </w:t>
+      </w:r>
+      <w:proofErr w:type="spellStart"/>
+      <w:proofErr w:type="gramStart"/>
+      <w:r>
+        <w:rPr>
+          <w:rFonts w:ascii="Times New Roman" w:eastAsia="Times New Roman" w:hAnsi="Times New Roman" w:cs="Times New Roman"/>
+          <w:color w:val="CE9178"/>
+          <w:kern w:val="0"/>
+          <w:sz w:val="24"/>
+          <w:szCs w:val="24"/>
+          <w:highlight w:val="black"/>
+          <w:lang w:eastAsia="pt-BR"/>
+          <w14:ligatures w14:val="none"/>
+        </w:rPr>
+        <w:t>s.status</w:t>
+      </w:r>
+      <w:proofErr w:type="spellEnd"/>
+      <w:proofErr w:type="gramEnd"/>
+      <w:r>
+        <w:rPr>
+          <w:rFonts w:ascii="Times New Roman" w:eastAsia="Times New Roman" w:hAnsi="Times New Roman" w:cs="Times New Roman"/>
+          <w:color w:val="CE9178"/>
+          <w:kern w:val="0"/>
+          <w:sz w:val="24"/>
+          <w:szCs w:val="24"/>
+          <w:highlight w:val="black"/>
+          <w:lang w:eastAsia="pt-BR"/>
+          <w14:ligatures w14:val="none"/>
+        </w:rPr>
+        <w:t xml:space="preserve">, </w:t>
+      </w:r>
+      <w:proofErr w:type="spellStart"/>
+      <w:r>
+        <w:rPr>
+          <w:rFonts w:ascii="Times New Roman" w:eastAsia="Times New Roman" w:hAnsi="Times New Roman" w:cs="Times New Roman"/>
+          <w:color w:val="CE9178"/>
+          <w:kern w:val="0"/>
+          <w:sz w:val="24"/>
+          <w:szCs w:val="24"/>
+          <w:highlight w:val="black"/>
+          <w:lang w:eastAsia="pt-BR"/>
+          <w14:ligatures w14:val="none"/>
+        </w:rPr>
+        <w:t>t.tarefa</w:t>
+      </w:r>
+      <w:proofErr w:type="spellEnd"/>
+      <w:r>
+        <w:rPr>
+          <w:rFonts w:ascii="Times New Roman" w:eastAsia="Times New Roman" w:hAnsi="Times New Roman" w:cs="Times New Roman"/>
+          <w:color w:val="CE9178"/>
+          <w:kern w:val="0"/>
+          <w:sz w:val="24"/>
+          <w:szCs w:val="24"/>
+          <w:lang w:eastAsia="pt-BR"/>
+          <w14:ligatures w14:val="none"/>
+        </w:rPr>
+        <w:t xml:space="preserve"> </w:t>
+      </w:r>
+      <w:r>
+        <w:rPr>
+          <w:rFonts w:ascii="Arial" w:eastAsia="Times New Roman" w:hAnsi="Arial" w:cs="Arial"/>
+          <w:color w:val="000000" w:themeColor="text1"/>
+          <w:kern w:val="0"/>
+          <w:sz w:val="20"/>
+          <w:szCs w:val="20"/>
+          <w:lang w:eastAsia="pt-BR"/>
+          <w14:ligatures w14:val="none"/>
+        </w:rPr>
+        <w:t>---</w:t>
+      </w:r>
+      <w:r>
+        <w:rPr>
+          <w:rFonts w:ascii="Arial" w:eastAsia="Times New Roman" w:hAnsi="Arial" w:cs="Arial"/>
+          <w:color w:val="000000" w:themeColor="text1"/>
+          <w:kern w:val="0"/>
+          <w:sz w:val="20"/>
+          <w:szCs w:val="20"/>
+          <w:lang w:eastAsia="pt-BR"/>
+          <w14:ligatures w14:val="none"/>
+        </w:rPr>
+        <w:t xml:space="preserve"> </w:t>
+      </w:r>
+      <w:r>
+        <w:rPr>
+          <w:rFonts w:ascii="Arial" w:eastAsia="Times New Roman" w:hAnsi="Arial" w:cs="Arial"/>
+          <w:b/>
+          <w:bCs/>
+          <w:color w:val="000000" w:themeColor="text1"/>
+          <w:kern w:val="0"/>
+          <w:sz w:val="20"/>
+          <w:szCs w:val="20"/>
+          <w:lang w:eastAsia="pt-BR"/>
+          <w14:ligatures w14:val="none"/>
+        </w:rPr>
+        <w:t xml:space="preserve">id </w:t>
+      </w:r>
+      <w:r>
+        <w:rPr>
+          <w:rFonts w:ascii="Arial" w:eastAsia="Times New Roman" w:hAnsi="Arial" w:cs="Arial"/>
+          <w:color w:val="000000" w:themeColor="text1"/>
+          <w:kern w:val="0"/>
+          <w:sz w:val="20"/>
+          <w:szCs w:val="20"/>
+          <w:lang w:eastAsia="pt-BR"/>
+          <w14:ligatures w14:val="none"/>
+        </w:rPr>
+        <w:t xml:space="preserve">e </w:t>
+      </w:r>
+      <w:r>
+        <w:rPr>
+          <w:rFonts w:ascii="Arial" w:eastAsia="Times New Roman" w:hAnsi="Arial" w:cs="Arial"/>
+          <w:b/>
+          <w:bCs/>
+          <w:color w:val="000000" w:themeColor="text1"/>
+          <w:kern w:val="0"/>
+          <w:sz w:val="20"/>
+          <w:szCs w:val="20"/>
+          <w:lang w:eastAsia="pt-BR"/>
+          <w14:ligatures w14:val="none"/>
+        </w:rPr>
+        <w:t xml:space="preserve">tarefa </w:t>
+      </w:r>
+      <w:r>
+        <w:rPr>
+          <w:rFonts w:ascii="Arial" w:eastAsia="Times New Roman" w:hAnsi="Arial" w:cs="Arial"/>
+          <w:color w:val="000000" w:themeColor="text1"/>
+          <w:kern w:val="0"/>
+          <w:sz w:val="20"/>
+          <w:szCs w:val="20"/>
+          <w:lang w:eastAsia="pt-BR"/>
+          <w14:ligatures w14:val="none"/>
+        </w:rPr>
+        <w:t xml:space="preserve">vem de </w:t>
+      </w:r>
+      <w:proofErr w:type="spellStart"/>
+      <w:r>
+        <w:rPr>
+          <w:rFonts w:ascii="Arial" w:eastAsia="Times New Roman" w:hAnsi="Arial" w:cs="Arial"/>
+          <w:b/>
+          <w:bCs/>
+          <w:color w:val="000000" w:themeColor="text1"/>
+          <w:kern w:val="0"/>
+          <w:sz w:val="20"/>
+          <w:szCs w:val="20"/>
+          <w:lang w:eastAsia="pt-BR"/>
+          <w14:ligatures w14:val="none"/>
+        </w:rPr>
+        <w:t>tb_tarefas</w:t>
+      </w:r>
+      <w:proofErr w:type="spellEnd"/>
+      <w:r>
+        <w:rPr>
+          <w:rFonts w:ascii="Arial" w:eastAsia="Times New Roman" w:hAnsi="Arial" w:cs="Arial"/>
+          <w:color w:val="000000" w:themeColor="text1"/>
+          <w:kern w:val="0"/>
+          <w:sz w:val="20"/>
+          <w:szCs w:val="20"/>
+          <w:lang w:eastAsia="pt-BR"/>
+          <w14:ligatures w14:val="none"/>
+        </w:rPr>
+        <w:t xml:space="preserve">; </w:t>
+      </w:r>
+      <w:r>
+        <w:rPr>
+          <w:rFonts w:ascii="Arial" w:eastAsia="Times New Roman" w:hAnsi="Arial" w:cs="Arial"/>
+          <w:b/>
+          <w:bCs/>
+          <w:color w:val="000000" w:themeColor="text1"/>
+          <w:kern w:val="0"/>
+          <w:sz w:val="20"/>
+          <w:szCs w:val="20"/>
+          <w:lang w:eastAsia="pt-BR"/>
+          <w14:ligatures w14:val="none"/>
+        </w:rPr>
+        <w:t>status</w:t>
+      </w:r>
+      <w:r>
+        <w:rPr>
+          <w:rFonts w:ascii="Arial" w:eastAsia="Times New Roman" w:hAnsi="Arial" w:cs="Arial"/>
+          <w:color w:val="000000" w:themeColor="text1"/>
+          <w:kern w:val="0"/>
+          <w:sz w:val="20"/>
+          <w:szCs w:val="20"/>
+          <w:lang w:eastAsia="pt-BR"/>
+          <w14:ligatures w14:val="none"/>
+        </w:rPr>
+        <w:t xml:space="preserve"> vem de </w:t>
+      </w:r>
+      <w:proofErr w:type="spellStart"/>
+      <w:r>
+        <w:rPr>
+          <w:rFonts w:ascii="Arial" w:eastAsia="Times New Roman" w:hAnsi="Arial" w:cs="Arial"/>
+          <w:b/>
+          <w:bCs/>
+          <w:color w:val="000000" w:themeColor="text1"/>
+          <w:kern w:val="0"/>
+          <w:sz w:val="20"/>
+          <w:szCs w:val="20"/>
+          <w:lang w:eastAsia="pt-BR"/>
+          <w14:ligatures w14:val="none"/>
+        </w:rPr>
+        <w:t>tb_status</w:t>
+      </w:r>
+      <w:proofErr w:type="spellEnd"/>
+      <w:r>
+        <w:rPr>
+          <w:rFonts w:ascii="Arial" w:eastAsia="Times New Roman" w:hAnsi="Arial" w:cs="Arial"/>
+          <w:color w:val="000000" w:themeColor="text1"/>
+          <w:kern w:val="0"/>
+          <w:sz w:val="20"/>
+          <w:szCs w:val="20"/>
+          <w:lang w:eastAsia="pt-BR"/>
+          <w14:ligatures w14:val="none"/>
+        </w:rPr>
+        <w:t>.</w:t>
+      </w:r>
     </w:p>
     <w:sectPr>
       <w:pgSz w:w="11906" w:h="16838"/>
@@ -11102,7 +15873,7 @@
   <w:style w:type="paragraph" w:default="1" w:styleId="Normal">
     <w:name w:val="Normal"/>
     <w:qFormat/>
-    <w:rsid w:val="00D51747"/>
+    <w:rsid w:val="00224D23"/>
     <w:pPr>
       <w:spacing w:line="256" w:lineRule="auto"/>
     </w:pPr>

</xml_diff>

<commit_message>
atualiz. registro - 1
</commit_message>
<xml_diff>
--- a/app_lista tarefas.docx
+++ b/app_lista tarefas.docx
@@ -15461,6 +15461,3675 @@
           <w14:ligatures w14:val="none"/>
         </w:rPr>
         <w:t>.</w:t>
+      </w:r>
+    </w:p>
+    <w:p>
+      <w:pPr>
+        <w:spacing w:line="240" w:lineRule="auto"/>
+        <w:jc w:val="both"/>
+        <w:rPr>
+          <w:rFonts w:ascii="Arial" w:eastAsia="Times New Roman" w:hAnsi="Arial" w:cs="Arial"/>
+          <w:color w:val="000000" w:themeColor="text1"/>
+          <w:kern w:val="0"/>
+          <w:sz w:val="20"/>
+          <w:szCs w:val="20"/>
+          <w:lang w:eastAsia="pt-BR"/>
+          <w14:ligatures w14:val="none"/>
+        </w:rPr>
+      </w:pPr>
+    </w:p>
+    <w:p>
+      <w:pPr>
+        <w:spacing w:line="240" w:lineRule="auto"/>
+        <w:jc w:val="both"/>
+        <w:rPr>
+          <w:rFonts w:ascii="Arial" w:eastAsia="Times New Roman" w:hAnsi="Arial" w:cs="Arial"/>
+          <w:color w:val="000000" w:themeColor="text1"/>
+          <w:kern w:val="0"/>
+          <w:sz w:val="20"/>
+          <w:szCs w:val="20"/>
+          <w:lang w:eastAsia="pt-BR"/>
+          <w14:ligatures w14:val="none"/>
+        </w:rPr>
+      </w:pPr>
+    </w:p>
+    <w:p>
+      <w:pPr>
+        <w:spacing w:line="240" w:lineRule="auto"/>
+        <w:jc w:val="both"/>
+        <w:rPr>
+          <w:rFonts w:ascii="Arial" w:eastAsia="Times New Roman" w:hAnsi="Arial" w:cs="Arial"/>
+          <w:b/>
+          <w:bCs/>
+          <w:color w:val="000000" w:themeColor="text1"/>
+          <w:kern w:val="0"/>
+          <w:sz w:val="24"/>
+          <w:szCs w:val="24"/>
+          <w:lang w:eastAsia="pt-BR"/>
+          <w14:ligatures w14:val="none"/>
+        </w:rPr>
+      </w:pPr>
+      <w:r>
+        <w:rPr>
+          <w:rFonts w:ascii="Arial" w:eastAsia="Times New Roman" w:hAnsi="Arial" w:cs="Arial"/>
+          <w:b/>
+          <w:bCs/>
+          <w:color w:val="000000" w:themeColor="text1"/>
+          <w:kern w:val="0"/>
+          <w:sz w:val="24"/>
+          <w:szCs w:val="24"/>
+          <w:lang w:eastAsia="pt-BR"/>
+          <w14:ligatures w14:val="none"/>
+        </w:rPr>
+        <w:t>Atualizando registros – 1</w:t>
+      </w:r>
+    </w:p>
+    <w:p>
+      <w:pPr>
+        <w:spacing w:line="240" w:lineRule="auto"/>
+        <w:jc w:val="both"/>
+        <w:rPr>
+          <w:rFonts w:ascii="Arial" w:eastAsia="Times New Roman" w:hAnsi="Arial" w:cs="Arial"/>
+          <w:color w:val="000000" w:themeColor="text1"/>
+          <w:kern w:val="0"/>
+          <w:sz w:val="24"/>
+          <w:szCs w:val="24"/>
+          <w:lang w:eastAsia="pt-BR"/>
+          <w14:ligatures w14:val="none"/>
+        </w:rPr>
+      </w:pPr>
+      <w:r>
+        <w:rPr>
+          <w:rFonts w:ascii="Arial" w:eastAsia="Times New Roman" w:hAnsi="Arial" w:cs="Arial"/>
+          <w:color w:val="000000" w:themeColor="text1"/>
+          <w:kern w:val="0"/>
+          <w:sz w:val="24"/>
+          <w:szCs w:val="24"/>
+          <w:lang w:eastAsia="pt-BR"/>
+          <w14:ligatures w14:val="none"/>
+        </w:rPr>
+        <w:t>Adicionando evento de click no elemento HTML de edição</w:t>
+      </w:r>
+    </w:p>
+    <w:p>
+      <w:pPr>
+        <w:shd w:val="clear" w:color="auto" w:fill="1F1F1F"/>
+        <w:spacing w:after="0" w:line="285" w:lineRule="atLeast"/>
+        <w:rPr>
+          <w:rFonts w:ascii="Consolas" w:eastAsia="Times New Roman" w:hAnsi="Consolas" w:cs="Times New Roman"/>
+          <w:color w:val="CCCCCC"/>
+          <w:kern w:val="0"/>
+          <w:sz w:val="20"/>
+          <w:szCs w:val="20"/>
+          <w:lang w:eastAsia="pt-BR"/>
+          <w14:ligatures w14:val="none"/>
+        </w:rPr>
+      </w:pPr>
+      <w:r>
+        <w:rPr>
+          <w:rFonts w:ascii="Consolas" w:eastAsia="Times New Roman" w:hAnsi="Consolas" w:cs="Times New Roman"/>
+          <w:color w:val="808080"/>
+          <w:kern w:val="0"/>
+          <w:sz w:val="20"/>
+          <w:szCs w:val="20"/>
+          <w:lang w:eastAsia="pt-BR"/>
+          <w14:ligatures w14:val="none"/>
+        </w:rPr>
+        <w:t>&lt;</w:t>
+      </w:r>
+      <w:r>
+        <w:rPr>
+          <w:rFonts w:ascii="Consolas" w:eastAsia="Times New Roman" w:hAnsi="Consolas" w:cs="Times New Roman"/>
+          <w:color w:val="569CD6"/>
+          <w:kern w:val="0"/>
+          <w:sz w:val="20"/>
+          <w:szCs w:val="20"/>
+          <w:lang w:eastAsia="pt-BR"/>
+          <w14:ligatures w14:val="none"/>
+        </w:rPr>
+        <w:t>i</w:t>
+      </w:r>
+      <w:r>
+        <w:rPr>
+          <w:rFonts w:ascii="Consolas" w:eastAsia="Times New Roman" w:hAnsi="Consolas" w:cs="Times New Roman"/>
+          <w:color w:val="CCCCCC"/>
+          <w:kern w:val="0"/>
+          <w:sz w:val="20"/>
+          <w:szCs w:val="20"/>
+          <w:lang w:eastAsia="pt-BR"/>
+          <w14:ligatures w14:val="none"/>
+        </w:rPr>
+        <w:t xml:space="preserve"> </w:t>
+      </w:r>
+      <w:proofErr w:type="spellStart"/>
+      <w:r>
+        <w:rPr>
+          <w:rFonts w:ascii="Consolas" w:eastAsia="Times New Roman" w:hAnsi="Consolas" w:cs="Times New Roman"/>
+          <w:color w:val="9CDCFE"/>
+          <w:kern w:val="0"/>
+          <w:sz w:val="20"/>
+          <w:szCs w:val="20"/>
+          <w:lang w:eastAsia="pt-BR"/>
+          <w14:ligatures w14:val="none"/>
+        </w:rPr>
+        <w:t>class</w:t>
+      </w:r>
+      <w:proofErr w:type="spellEnd"/>
+      <w:r>
+        <w:rPr>
+          <w:rFonts w:ascii="Consolas" w:eastAsia="Times New Roman" w:hAnsi="Consolas" w:cs="Times New Roman"/>
+          <w:color w:val="CCCCCC"/>
+          <w:kern w:val="0"/>
+          <w:sz w:val="20"/>
+          <w:szCs w:val="20"/>
+          <w:lang w:eastAsia="pt-BR"/>
+          <w14:ligatures w14:val="none"/>
+        </w:rPr>
+        <w:t>=</w:t>
+      </w:r>
+      <w:r>
+        <w:rPr>
+          <w:rFonts w:ascii="Consolas" w:eastAsia="Times New Roman" w:hAnsi="Consolas" w:cs="Times New Roman"/>
+          <w:color w:val="CE9178"/>
+          <w:kern w:val="0"/>
+          <w:sz w:val="20"/>
+          <w:szCs w:val="20"/>
+          <w:lang w:eastAsia="pt-BR"/>
+          <w14:ligatures w14:val="none"/>
+        </w:rPr>
+        <w:t>"</w:t>
+      </w:r>
+      <w:proofErr w:type="spellStart"/>
+      <w:r>
+        <w:rPr>
+          <w:rFonts w:ascii="Consolas" w:eastAsia="Times New Roman" w:hAnsi="Consolas" w:cs="Times New Roman"/>
+          <w:color w:val="CE9178"/>
+          <w:kern w:val="0"/>
+          <w:sz w:val="20"/>
+          <w:szCs w:val="20"/>
+          <w:lang w:eastAsia="pt-BR"/>
+          <w14:ligatures w14:val="none"/>
+        </w:rPr>
+        <w:t>fas</w:t>
+      </w:r>
+      <w:proofErr w:type="spellEnd"/>
+      <w:r>
+        <w:rPr>
+          <w:rFonts w:ascii="Consolas" w:eastAsia="Times New Roman" w:hAnsi="Consolas" w:cs="Times New Roman"/>
+          <w:color w:val="CE9178"/>
+          <w:kern w:val="0"/>
+          <w:sz w:val="20"/>
+          <w:szCs w:val="20"/>
+          <w:lang w:eastAsia="pt-BR"/>
+          <w14:ligatures w14:val="none"/>
+        </w:rPr>
+        <w:t xml:space="preserve"> </w:t>
+      </w:r>
+      <w:proofErr w:type="spellStart"/>
+      <w:r>
+        <w:rPr>
+          <w:rFonts w:ascii="Consolas" w:eastAsia="Times New Roman" w:hAnsi="Consolas" w:cs="Times New Roman"/>
+          <w:color w:val="CE9178"/>
+          <w:kern w:val="0"/>
+          <w:sz w:val="20"/>
+          <w:szCs w:val="20"/>
+          <w:lang w:eastAsia="pt-BR"/>
+          <w14:ligatures w14:val="none"/>
+        </w:rPr>
+        <w:t>fa-edit</w:t>
+      </w:r>
+      <w:proofErr w:type="spellEnd"/>
+      <w:r>
+        <w:rPr>
+          <w:rFonts w:ascii="Consolas" w:eastAsia="Times New Roman" w:hAnsi="Consolas" w:cs="Times New Roman"/>
+          <w:color w:val="CE9178"/>
+          <w:kern w:val="0"/>
+          <w:sz w:val="20"/>
+          <w:szCs w:val="20"/>
+          <w:lang w:eastAsia="pt-BR"/>
+          <w14:ligatures w14:val="none"/>
+        </w:rPr>
+        <w:t xml:space="preserve"> </w:t>
+      </w:r>
+      <w:proofErr w:type="spellStart"/>
+      <w:r>
+        <w:rPr>
+          <w:rFonts w:ascii="Consolas" w:eastAsia="Times New Roman" w:hAnsi="Consolas" w:cs="Times New Roman"/>
+          <w:color w:val="CE9178"/>
+          <w:kern w:val="0"/>
+          <w:sz w:val="20"/>
+          <w:szCs w:val="20"/>
+          <w:lang w:eastAsia="pt-BR"/>
+          <w14:ligatures w14:val="none"/>
+        </w:rPr>
+        <w:t>fa-lg</w:t>
+      </w:r>
+      <w:proofErr w:type="spellEnd"/>
+      <w:r>
+        <w:rPr>
+          <w:rFonts w:ascii="Consolas" w:eastAsia="Times New Roman" w:hAnsi="Consolas" w:cs="Times New Roman"/>
+          <w:color w:val="CE9178"/>
+          <w:kern w:val="0"/>
+          <w:sz w:val="20"/>
+          <w:szCs w:val="20"/>
+          <w:lang w:eastAsia="pt-BR"/>
+          <w14:ligatures w14:val="none"/>
+        </w:rPr>
+        <w:t xml:space="preserve"> </w:t>
+      </w:r>
+      <w:proofErr w:type="spellStart"/>
+      <w:r>
+        <w:rPr>
+          <w:rFonts w:ascii="Consolas" w:eastAsia="Times New Roman" w:hAnsi="Consolas" w:cs="Times New Roman"/>
+          <w:color w:val="CE9178"/>
+          <w:kern w:val="0"/>
+          <w:sz w:val="20"/>
+          <w:szCs w:val="20"/>
+          <w:lang w:eastAsia="pt-BR"/>
+          <w14:ligatures w14:val="none"/>
+        </w:rPr>
+        <w:t>text-info</w:t>
+      </w:r>
+      <w:proofErr w:type="spellEnd"/>
+      <w:r>
+        <w:rPr>
+          <w:rFonts w:ascii="Consolas" w:eastAsia="Times New Roman" w:hAnsi="Consolas" w:cs="Times New Roman"/>
+          <w:color w:val="CE9178"/>
+          <w:kern w:val="0"/>
+          <w:sz w:val="20"/>
+          <w:szCs w:val="20"/>
+          <w:lang w:eastAsia="pt-BR"/>
+          <w14:ligatures w14:val="none"/>
+        </w:rPr>
+        <w:t>"</w:t>
+      </w:r>
+      <w:r>
+        <w:rPr>
+          <w:rFonts w:ascii="Consolas" w:eastAsia="Times New Roman" w:hAnsi="Consolas" w:cs="Times New Roman"/>
+          <w:color w:val="CCCCCC"/>
+          <w:kern w:val="0"/>
+          <w:sz w:val="20"/>
+          <w:szCs w:val="20"/>
+          <w:lang w:eastAsia="pt-BR"/>
+          <w14:ligatures w14:val="none"/>
+        </w:rPr>
+        <w:t xml:space="preserve"> </w:t>
+      </w:r>
+      <w:proofErr w:type="spellStart"/>
+      <w:r>
+        <w:rPr>
+          <w:rFonts w:ascii="Consolas" w:eastAsia="Times New Roman" w:hAnsi="Consolas" w:cs="Times New Roman"/>
+          <w:color w:val="9CDCFE"/>
+          <w:kern w:val="0"/>
+          <w:sz w:val="20"/>
+          <w:szCs w:val="20"/>
+          <w:lang w:eastAsia="pt-BR"/>
+          <w14:ligatures w14:val="none"/>
+        </w:rPr>
+        <w:t>onclick</w:t>
+      </w:r>
+      <w:proofErr w:type="spellEnd"/>
+      <w:r>
+        <w:rPr>
+          <w:rFonts w:ascii="Consolas" w:eastAsia="Times New Roman" w:hAnsi="Consolas" w:cs="Times New Roman"/>
+          <w:color w:val="CCCCCC"/>
+          <w:kern w:val="0"/>
+          <w:sz w:val="20"/>
+          <w:szCs w:val="20"/>
+          <w:lang w:eastAsia="pt-BR"/>
+          <w14:ligatures w14:val="none"/>
+        </w:rPr>
+        <w:t>=</w:t>
+      </w:r>
+      <w:r>
+        <w:rPr>
+          <w:rFonts w:ascii="Consolas" w:eastAsia="Times New Roman" w:hAnsi="Consolas" w:cs="Times New Roman"/>
+          <w:color w:val="CE9178"/>
+          <w:kern w:val="0"/>
+          <w:sz w:val="20"/>
+          <w:szCs w:val="20"/>
+          <w:lang w:eastAsia="pt-BR"/>
+          <w14:ligatures w14:val="none"/>
+        </w:rPr>
+        <w:t>"</w:t>
+      </w:r>
+      <w:r>
+        <w:rPr>
+          <w:rFonts w:ascii="Consolas" w:eastAsia="Times New Roman" w:hAnsi="Consolas" w:cs="Times New Roman"/>
+          <w:color w:val="DCDCAA"/>
+          <w:kern w:val="0"/>
+          <w:sz w:val="20"/>
+          <w:szCs w:val="20"/>
+          <w:lang w:eastAsia="pt-BR"/>
+          <w14:ligatures w14:val="none"/>
+        </w:rPr>
+        <w:t>editar</w:t>
+      </w:r>
+      <w:r>
+        <w:rPr>
+          <w:rFonts w:ascii="Consolas" w:eastAsia="Times New Roman" w:hAnsi="Consolas" w:cs="Times New Roman"/>
+          <w:color w:val="CE9178"/>
+          <w:kern w:val="0"/>
+          <w:sz w:val="20"/>
+          <w:szCs w:val="20"/>
+          <w:lang w:eastAsia="pt-BR"/>
+          <w14:ligatures w14:val="none"/>
+        </w:rPr>
+        <w:t>()"</w:t>
+      </w:r>
+      <w:r>
+        <w:rPr>
+          <w:rFonts w:ascii="Consolas" w:eastAsia="Times New Roman" w:hAnsi="Consolas" w:cs="Times New Roman"/>
+          <w:color w:val="808080"/>
+          <w:kern w:val="0"/>
+          <w:sz w:val="20"/>
+          <w:szCs w:val="20"/>
+          <w:lang w:eastAsia="pt-BR"/>
+          <w14:ligatures w14:val="none"/>
+        </w:rPr>
+        <w:t>&gt;&lt;/</w:t>
+      </w:r>
+      <w:r>
+        <w:rPr>
+          <w:rFonts w:ascii="Consolas" w:eastAsia="Times New Roman" w:hAnsi="Consolas" w:cs="Times New Roman"/>
+          <w:color w:val="569CD6"/>
+          <w:kern w:val="0"/>
+          <w:sz w:val="20"/>
+          <w:szCs w:val="20"/>
+          <w:lang w:eastAsia="pt-BR"/>
+          <w14:ligatures w14:val="none"/>
+        </w:rPr>
+        <w:t>i</w:t>
+      </w:r>
+      <w:r>
+        <w:rPr>
+          <w:rFonts w:ascii="Consolas" w:eastAsia="Times New Roman" w:hAnsi="Consolas" w:cs="Times New Roman"/>
+          <w:color w:val="808080"/>
+          <w:kern w:val="0"/>
+          <w:sz w:val="20"/>
+          <w:szCs w:val="20"/>
+          <w:lang w:eastAsia="pt-BR"/>
+          <w14:ligatures w14:val="none"/>
+        </w:rPr>
+        <w:t>&gt;</w:t>
+      </w:r>
+    </w:p>
+    <w:p>
+      <w:pPr>
+        <w:spacing w:line="240" w:lineRule="auto"/>
+        <w:jc w:val="both"/>
+        <w:rPr>
+          <w:rFonts w:ascii="Arial" w:eastAsia="Times New Roman" w:hAnsi="Arial" w:cs="Arial"/>
+          <w:color w:val="000000" w:themeColor="text1"/>
+          <w:kern w:val="0"/>
+          <w:sz w:val="24"/>
+          <w:szCs w:val="24"/>
+          <w:lang w:eastAsia="pt-BR"/>
+          <w14:ligatures w14:val="none"/>
+        </w:rPr>
+      </w:pPr>
+    </w:p>
+    <w:p>
+      <w:pPr>
+        <w:spacing w:line="240" w:lineRule="auto"/>
+        <w:jc w:val="both"/>
+        <w:rPr>
+          <w:rFonts w:ascii="Arial" w:eastAsia="Times New Roman" w:hAnsi="Arial" w:cs="Arial"/>
+          <w:color w:val="000000" w:themeColor="text1"/>
+          <w:kern w:val="0"/>
+          <w:sz w:val="24"/>
+          <w:szCs w:val="24"/>
+          <w:lang w:eastAsia="pt-BR"/>
+          <w14:ligatures w14:val="none"/>
+        </w:rPr>
+      </w:pPr>
+      <w:r>
+        <w:rPr>
+          <w:rFonts w:ascii="Arial" w:eastAsia="Times New Roman" w:hAnsi="Arial" w:cs="Arial"/>
+          <w:color w:val="000000" w:themeColor="text1"/>
+          <w:kern w:val="0"/>
+          <w:sz w:val="24"/>
+          <w:szCs w:val="24"/>
+          <w:lang w:eastAsia="pt-BR"/>
+          <w14:ligatures w14:val="none"/>
+        </w:rPr>
+        <w:t xml:space="preserve">Criando </w:t>
+      </w:r>
+      <w:r>
+        <w:rPr>
+          <w:rFonts w:ascii="Arial" w:eastAsia="Times New Roman" w:hAnsi="Arial" w:cs="Arial"/>
+          <w:b/>
+          <w:bCs/>
+          <w:color w:val="000000" w:themeColor="text1"/>
+          <w:kern w:val="0"/>
+          <w:sz w:val="24"/>
+          <w:szCs w:val="24"/>
+          <w:lang w:eastAsia="pt-BR"/>
+          <w14:ligatures w14:val="none"/>
+        </w:rPr>
+        <w:t>script</w:t>
+      </w:r>
+      <w:r>
+        <w:rPr>
+          <w:rFonts w:ascii="Arial" w:eastAsia="Times New Roman" w:hAnsi="Arial" w:cs="Arial"/>
+          <w:color w:val="000000" w:themeColor="text1"/>
+          <w:kern w:val="0"/>
+          <w:sz w:val="24"/>
+          <w:szCs w:val="24"/>
+          <w:lang w:eastAsia="pt-BR"/>
+          <w14:ligatures w14:val="none"/>
+        </w:rPr>
+        <w:t xml:space="preserve"> (em header) com função </w:t>
+      </w:r>
+      <w:r>
+        <w:rPr>
+          <w:rFonts w:ascii="Arial" w:eastAsia="Times New Roman" w:hAnsi="Arial" w:cs="Arial"/>
+          <w:b/>
+          <w:bCs/>
+          <w:color w:val="000000" w:themeColor="text1"/>
+          <w:kern w:val="0"/>
+          <w:sz w:val="24"/>
+          <w:szCs w:val="24"/>
+          <w:lang w:eastAsia="pt-BR"/>
+          <w14:ligatures w14:val="none"/>
+        </w:rPr>
+        <w:t>editar</w:t>
+      </w:r>
+      <w:r>
+        <w:rPr>
+          <w:rFonts w:ascii="Arial" w:eastAsia="Times New Roman" w:hAnsi="Arial" w:cs="Arial"/>
+          <w:b/>
+          <w:bCs/>
+          <w:color w:val="000000" w:themeColor="text1"/>
+          <w:kern w:val="0"/>
+          <w:sz w:val="24"/>
+          <w:szCs w:val="24"/>
+          <w:lang w:eastAsia="pt-BR"/>
+          <w14:ligatures w14:val="none"/>
+        </w:rPr>
+        <w:t xml:space="preserve"> </w:t>
+      </w:r>
+      <w:r>
+        <w:rPr>
+          <w:rFonts w:ascii="Arial" w:eastAsia="Times New Roman" w:hAnsi="Arial" w:cs="Arial"/>
+          <w:b/>
+          <w:bCs/>
+          <w:color w:val="000000" w:themeColor="text1"/>
+          <w:kern w:val="0"/>
+          <w:sz w:val="24"/>
+          <w:szCs w:val="24"/>
+          <w:lang w:eastAsia="pt-BR"/>
+          <w14:ligatures w14:val="none"/>
+        </w:rPr>
+        <w:t>()</w:t>
+      </w:r>
+      <w:r>
+        <w:rPr>
+          <w:rFonts w:ascii="Arial" w:eastAsia="Times New Roman" w:hAnsi="Arial" w:cs="Arial"/>
+          <w:b/>
+          <w:bCs/>
+          <w:color w:val="000000" w:themeColor="text1"/>
+          <w:kern w:val="0"/>
+          <w:sz w:val="24"/>
+          <w:szCs w:val="24"/>
+          <w:lang w:eastAsia="pt-BR"/>
+          <w14:ligatures w14:val="none"/>
+        </w:rPr>
+        <w:t xml:space="preserve"> </w:t>
+      </w:r>
+      <w:r>
+        <w:rPr>
+          <w:rFonts w:ascii="Arial" w:eastAsia="Times New Roman" w:hAnsi="Arial" w:cs="Arial"/>
+          <w:color w:val="000000" w:themeColor="text1"/>
+          <w:kern w:val="0"/>
+          <w:sz w:val="24"/>
+          <w:szCs w:val="24"/>
+          <w:lang w:eastAsia="pt-BR"/>
+          <w14:ligatures w14:val="none"/>
+        </w:rPr>
+        <w:t>e dentro dela criar elementos.</w:t>
+      </w:r>
+    </w:p>
+    <w:p>
+      <w:pPr>
+        <w:shd w:val="clear" w:color="auto" w:fill="1F1F1F"/>
+        <w:spacing w:after="0" w:line="240" w:lineRule="auto"/>
+        <w:rPr>
+          <w:rFonts w:ascii="Times New Roman" w:eastAsia="Times New Roman" w:hAnsi="Times New Roman" w:cs="Times New Roman"/>
+          <w:color w:val="CCCCCC"/>
+          <w:kern w:val="0"/>
+          <w:sz w:val="16"/>
+          <w:szCs w:val="16"/>
+          <w:lang w:eastAsia="pt-BR"/>
+          <w14:ligatures w14:val="none"/>
+        </w:rPr>
+      </w:pPr>
+      <w:r>
+        <w:rPr>
+          <w:rFonts w:ascii="Times New Roman" w:eastAsia="Times New Roman" w:hAnsi="Times New Roman" w:cs="Times New Roman"/>
+          <w:color w:val="808080"/>
+          <w:kern w:val="0"/>
+          <w:sz w:val="16"/>
+          <w:szCs w:val="16"/>
+          <w:lang w:eastAsia="pt-BR"/>
+          <w14:ligatures w14:val="none"/>
+        </w:rPr>
+        <w:t>&lt;</w:t>
+      </w:r>
+      <w:proofErr w:type="spellStart"/>
+      <w:r>
+        <w:rPr>
+          <w:rFonts w:ascii="Times New Roman" w:eastAsia="Times New Roman" w:hAnsi="Times New Roman" w:cs="Times New Roman"/>
+          <w:color w:val="569CD6"/>
+          <w:kern w:val="0"/>
+          <w:sz w:val="16"/>
+          <w:szCs w:val="16"/>
+          <w:lang w:eastAsia="pt-BR"/>
+          <w14:ligatures w14:val="none"/>
+        </w:rPr>
+        <w:t>head</w:t>
+      </w:r>
+      <w:proofErr w:type="spellEnd"/>
+      <w:r>
+        <w:rPr>
+          <w:rFonts w:ascii="Times New Roman" w:eastAsia="Times New Roman" w:hAnsi="Times New Roman" w:cs="Times New Roman"/>
+          <w:color w:val="808080"/>
+          <w:kern w:val="0"/>
+          <w:sz w:val="16"/>
+          <w:szCs w:val="16"/>
+          <w:lang w:eastAsia="pt-BR"/>
+          <w14:ligatures w14:val="none"/>
+        </w:rPr>
+        <w:t>&gt;</w:t>
+      </w:r>
+    </w:p>
+    <w:p>
+      <w:pPr>
+        <w:shd w:val="clear" w:color="auto" w:fill="1F1F1F"/>
+        <w:spacing w:after="0" w:line="240" w:lineRule="auto"/>
+        <w:rPr>
+          <w:rFonts w:ascii="Times New Roman" w:eastAsia="Times New Roman" w:hAnsi="Times New Roman" w:cs="Times New Roman"/>
+          <w:color w:val="CCCCCC"/>
+          <w:kern w:val="0"/>
+          <w:sz w:val="16"/>
+          <w:szCs w:val="16"/>
+          <w:lang w:eastAsia="pt-BR"/>
+          <w14:ligatures w14:val="none"/>
+        </w:rPr>
+      </w:pPr>
+      <w:r>
+        <w:rPr>
+          <w:rFonts w:ascii="Times New Roman" w:eastAsia="Times New Roman" w:hAnsi="Times New Roman" w:cs="Times New Roman"/>
+          <w:color w:val="CCCCCC"/>
+          <w:kern w:val="0"/>
+          <w:sz w:val="16"/>
+          <w:szCs w:val="16"/>
+          <w:lang w:eastAsia="pt-BR"/>
+          <w14:ligatures w14:val="none"/>
+        </w:rPr>
+        <w:t xml:space="preserve">    </w:t>
+      </w:r>
+      <w:r>
+        <w:rPr>
+          <w:rFonts w:ascii="Times New Roman" w:eastAsia="Times New Roman" w:hAnsi="Times New Roman" w:cs="Times New Roman"/>
+          <w:color w:val="808080"/>
+          <w:kern w:val="0"/>
+          <w:sz w:val="16"/>
+          <w:szCs w:val="16"/>
+          <w:lang w:eastAsia="pt-BR"/>
+          <w14:ligatures w14:val="none"/>
+        </w:rPr>
+        <w:t>&lt;</w:t>
+      </w:r>
+      <w:r>
+        <w:rPr>
+          <w:rFonts w:ascii="Times New Roman" w:eastAsia="Times New Roman" w:hAnsi="Times New Roman" w:cs="Times New Roman"/>
+          <w:color w:val="569CD6"/>
+          <w:kern w:val="0"/>
+          <w:sz w:val="16"/>
+          <w:szCs w:val="16"/>
+          <w:lang w:eastAsia="pt-BR"/>
+          <w14:ligatures w14:val="none"/>
+        </w:rPr>
+        <w:t>script</w:t>
+      </w:r>
+      <w:r>
+        <w:rPr>
+          <w:rFonts w:ascii="Times New Roman" w:eastAsia="Times New Roman" w:hAnsi="Times New Roman" w:cs="Times New Roman"/>
+          <w:color w:val="808080"/>
+          <w:kern w:val="0"/>
+          <w:sz w:val="16"/>
+          <w:szCs w:val="16"/>
+          <w:lang w:eastAsia="pt-BR"/>
+          <w14:ligatures w14:val="none"/>
+        </w:rPr>
+        <w:t>&gt;</w:t>
+      </w:r>
+    </w:p>
+    <w:p>
+      <w:pPr>
+        <w:shd w:val="clear" w:color="auto" w:fill="1F1F1F"/>
+        <w:spacing w:after="0" w:line="240" w:lineRule="auto"/>
+        <w:ind w:firstLine="708"/>
+        <w:rPr>
+          <w:rFonts w:ascii="Times New Roman" w:eastAsia="Times New Roman" w:hAnsi="Times New Roman" w:cs="Times New Roman"/>
+          <w:color w:val="CCCCCC"/>
+          <w:kern w:val="0"/>
+          <w:sz w:val="16"/>
+          <w:szCs w:val="16"/>
+          <w:lang w:eastAsia="pt-BR"/>
+          <w14:ligatures w14:val="none"/>
+        </w:rPr>
+      </w:pPr>
+      <w:proofErr w:type="spellStart"/>
+      <w:r>
+        <w:rPr>
+          <w:rFonts w:ascii="Times New Roman" w:eastAsia="Times New Roman" w:hAnsi="Times New Roman" w:cs="Times New Roman"/>
+          <w:color w:val="569CD6"/>
+          <w:kern w:val="0"/>
+          <w:sz w:val="16"/>
+          <w:szCs w:val="16"/>
+          <w:lang w:eastAsia="pt-BR"/>
+          <w14:ligatures w14:val="none"/>
+        </w:rPr>
+        <w:t>function</w:t>
+      </w:r>
+      <w:proofErr w:type="spellEnd"/>
+      <w:r>
+        <w:rPr>
+          <w:rFonts w:ascii="Times New Roman" w:eastAsia="Times New Roman" w:hAnsi="Times New Roman" w:cs="Times New Roman"/>
+          <w:color w:val="D4D4D4"/>
+          <w:kern w:val="0"/>
+          <w:sz w:val="16"/>
+          <w:szCs w:val="16"/>
+          <w:lang w:eastAsia="pt-BR"/>
+          <w14:ligatures w14:val="none"/>
+        </w:rPr>
+        <w:t xml:space="preserve"> </w:t>
+      </w:r>
+      <w:proofErr w:type="gramStart"/>
+      <w:r>
+        <w:rPr>
+          <w:rFonts w:ascii="Times New Roman" w:eastAsia="Times New Roman" w:hAnsi="Times New Roman" w:cs="Times New Roman"/>
+          <w:color w:val="DCDCAA"/>
+          <w:kern w:val="0"/>
+          <w:sz w:val="16"/>
+          <w:szCs w:val="16"/>
+          <w:lang w:eastAsia="pt-BR"/>
+          <w14:ligatures w14:val="none"/>
+        </w:rPr>
+        <w:t>editar</w:t>
+      </w:r>
+      <w:r>
+        <w:rPr>
+          <w:rFonts w:ascii="Times New Roman" w:eastAsia="Times New Roman" w:hAnsi="Times New Roman" w:cs="Times New Roman"/>
+          <w:color w:val="D4D4D4"/>
+          <w:kern w:val="0"/>
+          <w:sz w:val="16"/>
+          <w:szCs w:val="16"/>
+          <w:lang w:eastAsia="pt-BR"/>
+          <w14:ligatures w14:val="none"/>
+        </w:rPr>
+        <w:t>(</w:t>
+      </w:r>
+      <w:proofErr w:type="gramEnd"/>
+      <w:r>
+        <w:rPr>
+          <w:rFonts w:ascii="Times New Roman" w:eastAsia="Times New Roman" w:hAnsi="Times New Roman" w:cs="Times New Roman"/>
+          <w:color w:val="D4D4D4"/>
+          <w:kern w:val="0"/>
+          <w:sz w:val="16"/>
+          <w:szCs w:val="16"/>
+          <w:lang w:eastAsia="pt-BR"/>
+          <w14:ligatures w14:val="none"/>
+        </w:rPr>
+        <w:t>) {</w:t>
+      </w:r>
+    </w:p>
+    <w:p>
+      <w:pPr>
+        <w:shd w:val="clear" w:color="auto" w:fill="1F1F1F"/>
+        <w:spacing w:after="0" w:line="240" w:lineRule="auto"/>
+        <w:rPr>
+          <w:rFonts w:ascii="Times New Roman" w:eastAsia="Times New Roman" w:hAnsi="Times New Roman" w:cs="Times New Roman"/>
+          <w:color w:val="6A9955"/>
+          <w:kern w:val="0"/>
+          <w:sz w:val="16"/>
+          <w:szCs w:val="16"/>
+          <w:lang w:eastAsia="pt-BR"/>
+          <w14:ligatures w14:val="none"/>
+        </w:rPr>
+      </w:pPr>
+      <w:r>
+        <w:rPr>
+          <w:rFonts w:ascii="Times New Roman" w:eastAsia="Times New Roman" w:hAnsi="Times New Roman" w:cs="Times New Roman"/>
+          <w:color w:val="D4D4D4"/>
+          <w:kern w:val="0"/>
+          <w:sz w:val="16"/>
+          <w:szCs w:val="16"/>
+          <w:lang w:eastAsia="pt-BR"/>
+          <w14:ligatures w14:val="none"/>
+        </w:rPr>
+        <w:t xml:space="preserve">            </w:t>
+      </w:r>
+      <w:r>
+        <w:rPr>
+          <w:rFonts w:ascii="Times New Roman" w:eastAsia="Times New Roman" w:hAnsi="Times New Roman" w:cs="Times New Roman"/>
+          <w:color w:val="6A9955"/>
+          <w:kern w:val="0"/>
+          <w:sz w:val="16"/>
+          <w:szCs w:val="16"/>
+          <w:lang w:eastAsia="pt-BR"/>
+          <w14:ligatures w14:val="none"/>
+        </w:rPr>
+        <w:t xml:space="preserve">//criar </w:t>
+      </w:r>
+      <w:proofErr w:type="spellStart"/>
+      <w:r>
+        <w:rPr>
+          <w:rFonts w:ascii="Times New Roman" w:eastAsia="Times New Roman" w:hAnsi="Times New Roman" w:cs="Times New Roman"/>
+          <w:color w:val="6A9955"/>
+          <w:kern w:val="0"/>
+          <w:sz w:val="16"/>
+          <w:szCs w:val="16"/>
+          <w:lang w:eastAsia="pt-BR"/>
+          <w14:ligatures w14:val="none"/>
+        </w:rPr>
+        <w:t>form</w:t>
+      </w:r>
+      <w:proofErr w:type="spellEnd"/>
+      <w:r>
+        <w:rPr>
+          <w:rFonts w:ascii="Times New Roman" w:eastAsia="Times New Roman" w:hAnsi="Times New Roman" w:cs="Times New Roman"/>
+          <w:color w:val="6A9955"/>
+          <w:kern w:val="0"/>
+          <w:sz w:val="16"/>
+          <w:szCs w:val="16"/>
+          <w:lang w:eastAsia="pt-BR"/>
+          <w14:ligatures w14:val="none"/>
+        </w:rPr>
+        <w:t xml:space="preserve"> de </w:t>
+      </w:r>
+      <w:r>
+        <w:rPr>
+          <w:rFonts w:ascii="Times New Roman" w:eastAsia="Times New Roman" w:hAnsi="Times New Roman" w:cs="Times New Roman"/>
+          <w:color w:val="6A9955"/>
+          <w:kern w:val="0"/>
+          <w:sz w:val="16"/>
+          <w:szCs w:val="16"/>
+          <w:lang w:eastAsia="pt-BR"/>
+          <w14:ligatures w14:val="none"/>
+        </w:rPr>
+        <w:t>edição</w:t>
+      </w:r>
+    </w:p>
+    <w:p>
+      <w:pPr>
+        <w:shd w:val="clear" w:color="auto" w:fill="1F1F1F"/>
+        <w:spacing w:after="0" w:line="240" w:lineRule="auto"/>
+        <w:rPr>
+          <w:rFonts w:ascii="Times New Roman" w:eastAsia="Times New Roman" w:hAnsi="Times New Roman" w:cs="Times New Roman"/>
+          <w:color w:val="CCCCCC"/>
+          <w:kern w:val="0"/>
+          <w:sz w:val="16"/>
+          <w:szCs w:val="16"/>
+          <w:lang w:eastAsia="pt-BR"/>
+          <w14:ligatures w14:val="none"/>
+        </w:rPr>
+      </w:pPr>
+      <w:r>
+        <w:rPr>
+          <w:rFonts w:ascii="Consolas" w:eastAsia="Times New Roman" w:hAnsi="Consolas" w:cs="Times New Roman"/>
+          <w:color w:val="D4D4D4"/>
+          <w:kern w:val="0"/>
+          <w:sz w:val="21"/>
+          <w:szCs w:val="21"/>
+          <w:lang w:eastAsia="pt-BR"/>
+          <w14:ligatures w14:val="none"/>
+        </w:rPr>
+        <w:t xml:space="preserve">    </w:t>
+      </w:r>
+      <w:proofErr w:type="spellStart"/>
+      <w:r>
+        <w:rPr>
+          <w:rFonts w:ascii="Times New Roman" w:eastAsia="Times New Roman" w:hAnsi="Times New Roman" w:cs="Times New Roman"/>
+          <w:color w:val="569CD6"/>
+          <w:kern w:val="0"/>
+          <w:sz w:val="16"/>
+          <w:szCs w:val="16"/>
+          <w:lang w:eastAsia="pt-BR"/>
+          <w14:ligatures w14:val="none"/>
+        </w:rPr>
+        <w:t>let</w:t>
+      </w:r>
+      <w:proofErr w:type="spellEnd"/>
+      <w:r>
+        <w:rPr>
+          <w:rFonts w:ascii="Times New Roman" w:eastAsia="Times New Roman" w:hAnsi="Times New Roman" w:cs="Times New Roman"/>
+          <w:color w:val="D4D4D4"/>
+          <w:kern w:val="0"/>
+          <w:sz w:val="16"/>
+          <w:szCs w:val="16"/>
+          <w:lang w:eastAsia="pt-BR"/>
+          <w14:ligatures w14:val="none"/>
+        </w:rPr>
+        <w:t xml:space="preserve"> </w:t>
+      </w:r>
+      <w:proofErr w:type="spellStart"/>
+      <w:r>
+        <w:rPr>
+          <w:rFonts w:ascii="Times New Roman" w:eastAsia="Times New Roman" w:hAnsi="Times New Roman" w:cs="Times New Roman"/>
+          <w:color w:val="9CDCFE"/>
+          <w:kern w:val="0"/>
+          <w:sz w:val="16"/>
+          <w:szCs w:val="16"/>
+          <w:lang w:eastAsia="pt-BR"/>
+          <w14:ligatures w14:val="none"/>
+        </w:rPr>
+        <w:t>form</w:t>
+      </w:r>
+      <w:proofErr w:type="spellEnd"/>
+      <w:r>
+        <w:rPr>
+          <w:rFonts w:ascii="Times New Roman" w:eastAsia="Times New Roman" w:hAnsi="Times New Roman" w:cs="Times New Roman"/>
+          <w:color w:val="D4D4D4"/>
+          <w:kern w:val="0"/>
+          <w:sz w:val="16"/>
+          <w:szCs w:val="16"/>
+          <w:lang w:eastAsia="pt-BR"/>
+          <w14:ligatures w14:val="none"/>
+        </w:rPr>
+        <w:t xml:space="preserve"> = </w:t>
+      </w:r>
+      <w:proofErr w:type="spellStart"/>
+      <w:proofErr w:type="gramStart"/>
+      <w:r>
+        <w:rPr>
+          <w:rFonts w:ascii="Times New Roman" w:eastAsia="Times New Roman" w:hAnsi="Times New Roman" w:cs="Times New Roman"/>
+          <w:color w:val="9CDCFE"/>
+          <w:kern w:val="0"/>
+          <w:sz w:val="16"/>
+          <w:szCs w:val="16"/>
+          <w:lang w:eastAsia="pt-BR"/>
+          <w14:ligatures w14:val="none"/>
+        </w:rPr>
+        <w:t>document</w:t>
+      </w:r>
+      <w:r>
+        <w:rPr>
+          <w:rFonts w:ascii="Times New Roman" w:eastAsia="Times New Roman" w:hAnsi="Times New Roman" w:cs="Times New Roman"/>
+          <w:color w:val="D4D4D4"/>
+          <w:kern w:val="0"/>
+          <w:sz w:val="16"/>
+          <w:szCs w:val="16"/>
+          <w:lang w:eastAsia="pt-BR"/>
+          <w14:ligatures w14:val="none"/>
+        </w:rPr>
+        <w:t>.</w:t>
+      </w:r>
+      <w:r>
+        <w:rPr>
+          <w:rFonts w:ascii="Times New Roman" w:eastAsia="Times New Roman" w:hAnsi="Times New Roman" w:cs="Times New Roman"/>
+          <w:color w:val="DCDCAA"/>
+          <w:kern w:val="0"/>
+          <w:sz w:val="16"/>
+          <w:szCs w:val="16"/>
+          <w:lang w:eastAsia="pt-BR"/>
+          <w14:ligatures w14:val="none"/>
+        </w:rPr>
+        <w:t>createElement</w:t>
+      </w:r>
+      <w:proofErr w:type="spellEnd"/>
+      <w:proofErr w:type="gramEnd"/>
+      <w:r>
+        <w:rPr>
+          <w:rFonts w:ascii="Times New Roman" w:eastAsia="Times New Roman" w:hAnsi="Times New Roman" w:cs="Times New Roman"/>
+          <w:color w:val="D4D4D4"/>
+          <w:kern w:val="0"/>
+          <w:sz w:val="16"/>
+          <w:szCs w:val="16"/>
+          <w:lang w:eastAsia="pt-BR"/>
+          <w14:ligatures w14:val="none"/>
+        </w:rPr>
+        <w:t>(</w:t>
+      </w:r>
+      <w:r>
+        <w:rPr>
+          <w:rFonts w:ascii="Times New Roman" w:eastAsia="Times New Roman" w:hAnsi="Times New Roman" w:cs="Times New Roman"/>
+          <w:color w:val="CE9178"/>
+          <w:kern w:val="0"/>
+          <w:sz w:val="16"/>
+          <w:szCs w:val="16"/>
+          <w:lang w:eastAsia="pt-BR"/>
+          <w14:ligatures w14:val="none"/>
+        </w:rPr>
+        <w:t>'</w:t>
+      </w:r>
+      <w:proofErr w:type="spellStart"/>
+      <w:r>
+        <w:rPr>
+          <w:rFonts w:ascii="Times New Roman" w:eastAsia="Times New Roman" w:hAnsi="Times New Roman" w:cs="Times New Roman"/>
+          <w:color w:val="CE9178"/>
+          <w:kern w:val="0"/>
+          <w:sz w:val="16"/>
+          <w:szCs w:val="16"/>
+          <w:lang w:eastAsia="pt-BR"/>
+          <w14:ligatures w14:val="none"/>
+        </w:rPr>
+        <w:t>form</w:t>
+      </w:r>
+      <w:proofErr w:type="spellEnd"/>
+      <w:r>
+        <w:rPr>
+          <w:rFonts w:ascii="Times New Roman" w:eastAsia="Times New Roman" w:hAnsi="Times New Roman" w:cs="Times New Roman"/>
+          <w:color w:val="CE9178"/>
+          <w:kern w:val="0"/>
+          <w:sz w:val="16"/>
+          <w:szCs w:val="16"/>
+          <w:lang w:eastAsia="pt-BR"/>
+          <w14:ligatures w14:val="none"/>
+        </w:rPr>
+        <w:t>'</w:t>
+      </w:r>
+      <w:r>
+        <w:rPr>
+          <w:rFonts w:ascii="Times New Roman" w:eastAsia="Times New Roman" w:hAnsi="Times New Roman" w:cs="Times New Roman"/>
+          <w:color w:val="D4D4D4"/>
+          <w:kern w:val="0"/>
+          <w:sz w:val="16"/>
+          <w:szCs w:val="16"/>
+          <w:lang w:eastAsia="pt-BR"/>
+          <w14:ligatures w14:val="none"/>
+        </w:rPr>
+        <w:t>)</w:t>
+      </w:r>
+    </w:p>
+    <w:p>
+      <w:pPr>
+        <w:shd w:val="clear" w:color="auto" w:fill="1F1F1F"/>
+        <w:spacing w:after="0" w:line="240" w:lineRule="auto"/>
+        <w:rPr>
+          <w:rFonts w:ascii="Times New Roman" w:eastAsia="Times New Roman" w:hAnsi="Times New Roman" w:cs="Times New Roman"/>
+          <w:color w:val="CCCCCC"/>
+          <w:kern w:val="0"/>
+          <w:sz w:val="16"/>
+          <w:szCs w:val="16"/>
+          <w:lang w:eastAsia="pt-BR"/>
+          <w14:ligatures w14:val="none"/>
+        </w:rPr>
+      </w:pPr>
+    </w:p>
+    <w:p>
+      <w:pPr>
+        <w:shd w:val="clear" w:color="auto" w:fill="1F1F1F"/>
+        <w:spacing w:after="0" w:line="240" w:lineRule="auto"/>
+        <w:rPr>
+          <w:rFonts w:ascii="Times New Roman" w:eastAsia="Times New Roman" w:hAnsi="Times New Roman" w:cs="Times New Roman"/>
+          <w:color w:val="CCCCCC"/>
+          <w:kern w:val="0"/>
+          <w:sz w:val="16"/>
+          <w:szCs w:val="16"/>
+          <w:lang w:eastAsia="pt-BR"/>
+          <w14:ligatures w14:val="none"/>
+        </w:rPr>
+      </w:pPr>
+      <w:r>
+        <w:rPr>
+          <w:rFonts w:ascii="Times New Roman" w:eastAsia="Times New Roman" w:hAnsi="Times New Roman" w:cs="Times New Roman"/>
+          <w:color w:val="D4D4D4"/>
+          <w:kern w:val="0"/>
+          <w:sz w:val="16"/>
+          <w:szCs w:val="16"/>
+          <w:lang w:eastAsia="pt-BR"/>
+          <w14:ligatures w14:val="none"/>
+        </w:rPr>
+        <w:t xml:space="preserve">            </w:t>
+      </w:r>
+      <w:r>
+        <w:rPr>
+          <w:rFonts w:ascii="Times New Roman" w:eastAsia="Times New Roman" w:hAnsi="Times New Roman" w:cs="Times New Roman"/>
+          <w:color w:val="6A9955"/>
+          <w:kern w:val="0"/>
+          <w:sz w:val="16"/>
+          <w:szCs w:val="16"/>
+          <w:lang w:eastAsia="pt-BR"/>
+          <w14:ligatures w14:val="none"/>
+        </w:rPr>
+        <w:t>//criar input para entrada do texto</w:t>
+      </w:r>
+    </w:p>
+    <w:p>
+      <w:pPr>
+        <w:shd w:val="clear" w:color="auto" w:fill="1F1F1F"/>
+        <w:spacing w:after="0" w:line="240" w:lineRule="auto"/>
+        <w:rPr>
+          <w:rFonts w:ascii="Times New Roman" w:eastAsia="Times New Roman" w:hAnsi="Times New Roman" w:cs="Times New Roman"/>
+          <w:color w:val="CCCCCC"/>
+          <w:kern w:val="0"/>
+          <w:sz w:val="16"/>
+          <w:szCs w:val="16"/>
+          <w:lang w:eastAsia="pt-BR"/>
+          <w14:ligatures w14:val="none"/>
+        </w:rPr>
+      </w:pPr>
+      <w:r>
+        <w:rPr>
+          <w:rFonts w:ascii="Times New Roman" w:eastAsia="Times New Roman" w:hAnsi="Times New Roman" w:cs="Times New Roman"/>
+          <w:color w:val="D4D4D4"/>
+          <w:kern w:val="0"/>
+          <w:sz w:val="16"/>
+          <w:szCs w:val="16"/>
+          <w:lang w:eastAsia="pt-BR"/>
+          <w14:ligatures w14:val="none"/>
+        </w:rPr>
+        <w:t xml:space="preserve">    </w:t>
+      </w:r>
+      <w:r>
+        <w:rPr>
+          <w:rFonts w:ascii="Times New Roman" w:eastAsia="Times New Roman" w:hAnsi="Times New Roman" w:cs="Times New Roman"/>
+          <w:color w:val="D4D4D4"/>
+          <w:kern w:val="0"/>
+          <w:sz w:val="16"/>
+          <w:szCs w:val="16"/>
+          <w:lang w:eastAsia="pt-BR"/>
+          <w14:ligatures w14:val="none"/>
+        </w:rPr>
+        <w:t xml:space="preserve">       </w:t>
+      </w:r>
+      <w:proofErr w:type="spellStart"/>
+      <w:r>
+        <w:rPr>
+          <w:rFonts w:ascii="Times New Roman" w:eastAsia="Times New Roman" w:hAnsi="Times New Roman" w:cs="Times New Roman"/>
+          <w:color w:val="569CD6"/>
+          <w:kern w:val="0"/>
+          <w:sz w:val="16"/>
+          <w:szCs w:val="16"/>
+          <w:lang w:eastAsia="pt-BR"/>
+          <w14:ligatures w14:val="none"/>
+        </w:rPr>
+        <w:t>let</w:t>
+      </w:r>
+      <w:proofErr w:type="spellEnd"/>
+      <w:r>
+        <w:rPr>
+          <w:rFonts w:ascii="Times New Roman" w:eastAsia="Times New Roman" w:hAnsi="Times New Roman" w:cs="Times New Roman"/>
+          <w:color w:val="D4D4D4"/>
+          <w:kern w:val="0"/>
+          <w:sz w:val="16"/>
+          <w:szCs w:val="16"/>
+          <w:lang w:eastAsia="pt-BR"/>
+          <w14:ligatures w14:val="none"/>
+        </w:rPr>
+        <w:t xml:space="preserve"> </w:t>
+      </w:r>
+      <w:proofErr w:type="spellStart"/>
+      <w:r>
+        <w:rPr>
+          <w:rFonts w:ascii="Times New Roman" w:eastAsia="Times New Roman" w:hAnsi="Times New Roman" w:cs="Times New Roman"/>
+          <w:color w:val="9CDCFE"/>
+          <w:kern w:val="0"/>
+          <w:sz w:val="16"/>
+          <w:szCs w:val="16"/>
+          <w:lang w:eastAsia="pt-BR"/>
+          <w14:ligatures w14:val="none"/>
+        </w:rPr>
+        <w:t>inputTarefa</w:t>
+      </w:r>
+      <w:proofErr w:type="spellEnd"/>
+      <w:r>
+        <w:rPr>
+          <w:rFonts w:ascii="Times New Roman" w:eastAsia="Times New Roman" w:hAnsi="Times New Roman" w:cs="Times New Roman"/>
+          <w:color w:val="D4D4D4"/>
+          <w:kern w:val="0"/>
+          <w:sz w:val="16"/>
+          <w:szCs w:val="16"/>
+          <w:lang w:eastAsia="pt-BR"/>
+          <w14:ligatures w14:val="none"/>
+        </w:rPr>
+        <w:t xml:space="preserve"> = </w:t>
+      </w:r>
+      <w:proofErr w:type="spellStart"/>
+      <w:proofErr w:type="gramStart"/>
+      <w:r>
+        <w:rPr>
+          <w:rFonts w:ascii="Times New Roman" w:eastAsia="Times New Roman" w:hAnsi="Times New Roman" w:cs="Times New Roman"/>
+          <w:color w:val="9CDCFE"/>
+          <w:kern w:val="0"/>
+          <w:sz w:val="16"/>
+          <w:szCs w:val="16"/>
+          <w:lang w:eastAsia="pt-BR"/>
+          <w14:ligatures w14:val="none"/>
+        </w:rPr>
+        <w:t>document</w:t>
+      </w:r>
+      <w:r>
+        <w:rPr>
+          <w:rFonts w:ascii="Times New Roman" w:eastAsia="Times New Roman" w:hAnsi="Times New Roman" w:cs="Times New Roman"/>
+          <w:color w:val="D4D4D4"/>
+          <w:kern w:val="0"/>
+          <w:sz w:val="16"/>
+          <w:szCs w:val="16"/>
+          <w:lang w:eastAsia="pt-BR"/>
+          <w14:ligatures w14:val="none"/>
+        </w:rPr>
+        <w:t>.</w:t>
+      </w:r>
+      <w:r>
+        <w:rPr>
+          <w:rFonts w:ascii="Times New Roman" w:eastAsia="Times New Roman" w:hAnsi="Times New Roman" w:cs="Times New Roman"/>
+          <w:color w:val="DCDCAA"/>
+          <w:kern w:val="0"/>
+          <w:sz w:val="16"/>
+          <w:szCs w:val="16"/>
+          <w:lang w:eastAsia="pt-BR"/>
+          <w14:ligatures w14:val="none"/>
+        </w:rPr>
+        <w:t>createElement</w:t>
+      </w:r>
+      <w:proofErr w:type="spellEnd"/>
+      <w:proofErr w:type="gramEnd"/>
+      <w:r>
+        <w:rPr>
+          <w:rFonts w:ascii="Times New Roman" w:eastAsia="Times New Roman" w:hAnsi="Times New Roman" w:cs="Times New Roman"/>
+          <w:color w:val="D4D4D4"/>
+          <w:kern w:val="0"/>
+          <w:sz w:val="16"/>
+          <w:szCs w:val="16"/>
+          <w:lang w:eastAsia="pt-BR"/>
+          <w14:ligatures w14:val="none"/>
+        </w:rPr>
+        <w:t>(</w:t>
+      </w:r>
+      <w:r>
+        <w:rPr>
+          <w:rFonts w:ascii="Times New Roman" w:eastAsia="Times New Roman" w:hAnsi="Times New Roman" w:cs="Times New Roman"/>
+          <w:color w:val="CE9178"/>
+          <w:kern w:val="0"/>
+          <w:sz w:val="16"/>
+          <w:szCs w:val="16"/>
+          <w:lang w:eastAsia="pt-BR"/>
+          <w14:ligatures w14:val="none"/>
+        </w:rPr>
+        <w:t>'input'</w:t>
+      </w:r>
+      <w:r>
+        <w:rPr>
+          <w:rFonts w:ascii="Times New Roman" w:eastAsia="Times New Roman" w:hAnsi="Times New Roman" w:cs="Times New Roman"/>
+          <w:color w:val="D4D4D4"/>
+          <w:kern w:val="0"/>
+          <w:sz w:val="16"/>
+          <w:szCs w:val="16"/>
+          <w:lang w:eastAsia="pt-BR"/>
+          <w14:ligatures w14:val="none"/>
+        </w:rPr>
+        <w:t>)</w:t>
+      </w:r>
+    </w:p>
+    <w:p>
+      <w:pPr>
+        <w:shd w:val="clear" w:color="auto" w:fill="1F1F1F"/>
+        <w:spacing w:after="0" w:line="240" w:lineRule="auto"/>
+        <w:rPr>
+          <w:rFonts w:ascii="Times New Roman" w:eastAsia="Times New Roman" w:hAnsi="Times New Roman" w:cs="Times New Roman"/>
+          <w:color w:val="D4D4D4"/>
+          <w:kern w:val="0"/>
+          <w:sz w:val="16"/>
+          <w:szCs w:val="16"/>
+          <w:lang w:eastAsia="pt-BR"/>
+          <w14:ligatures w14:val="none"/>
+        </w:rPr>
+      </w:pPr>
+    </w:p>
+    <w:p>
+      <w:pPr>
+        <w:shd w:val="clear" w:color="auto" w:fill="1F1F1F"/>
+        <w:spacing w:after="0" w:line="240" w:lineRule="auto"/>
+        <w:rPr>
+          <w:rFonts w:ascii="Times New Roman" w:eastAsia="Times New Roman" w:hAnsi="Times New Roman" w:cs="Times New Roman"/>
+          <w:color w:val="6A9955"/>
+          <w:kern w:val="0"/>
+          <w:sz w:val="16"/>
+          <w:szCs w:val="16"/>
+          <w:lang w:eastAsia="pt-BR"/>
+          <w14:ligatures w14:val="none"/>
+        </w:rPr>
+      </w:pPr>
+      <w:r>
+        <w:rPr>
+          <w:rFonts w:ascii="Times New Roman" w:eastAsia="Times New Roman" w:hAnsi="Times New Roman" w:cs="Times New Roman"/>
+          <w:color w:val="D4D4D4"/>
+          <w:kern w:val="0"/>
+          <w:sz w:val="16"/>
+          <w:szCs w:val="16"/>
+          <w:lang w:eastAsia="pt-BR"/>
+          <w14:ligatures w14:val="none"/>
+        </w:rPr>
+        <w:t xml:space="preserve">            </w:t>
+      </w:r>
+      <w:r>
+        <w:rPr>
+          <w:rFonts w:ascii="Times New Roman" w:eastAsia="Times New Roman" w:hAnsi="Times New Roman" w:cs="Times New Roman"/>
+          <w:color w:val="6A9955"/>
+          <w:kern w:val="0"/>
+          <w:sz w:val="16"/>
+          <w:szCs w:val="16"/>
+          <w:lang w:eastAsia="pt-BR"/>
+          <w14:ligatures w14:val="none"/>
+        </w:rPr>
+        <w:t xml:space="preserve">//criar um </w:t>
+      </w:r>
+      <w:proofErr w:type="spellStart"/>
+      <w:r>
+        <w:rPr>
+          <w:rFonts w:ascii="Times New Roman" w:eastAsia="Times New Roman" w:hAnsi="Times New Roman" w:cs="Times New Roman"/>
+          <w:color w:val="6A9955"/>
+          <w:kern w:val="0"/>
+          <w:sz w:val="16"/>
+          <w:szCs w:val="16"/>
+          <w:lang w:eastAsia="pt-BR"/>
+          <w14:ligatures w14:val="none"/>
+        </w:rPr>
+        <w:t>button</w:t>
+      </w:r>
+      <w:proofErr w:type="spellEnd"/>
+      <w:r>
+        <w:rPr>
+          <w:rFonts w:ascii="Times New Roman" w:eastAsia="Times New Roman" w:hAnsi="Times New Roman" w:cs="Times New Roman"/>
+          <w:color w:val="6A9955"/>
+          <w:kern w:val="0"/>
+          <w:sz w:val="16"/>
+          <w:szCs w:val="16"/>
+          <w:lang w:eastAsia="pt-BR"/>
+          <w14:ligatures w14:val="none"/>
+        </w:rPr>
+        <w:t xml:space="preserve"> para o envio do </w:t>
+      </w:r>
+      <w:proofErr w:type="spellStart"/>
+      <w:r>
+        <w:rPr>
+          <w:rFonts w:ascii="Times New Roman" w:eastAsia="Times New Roman" w:hAnsi="Times New Roman" w:cs="Times New Roman"/>
+          <w:color w:val="6A9955"/>
+          <w:kern w:val="0"/>
+          <w:sz w:val="16"/>
+          <w:szCs w:val="16"/>
+          <w:lang w:eastAsia="pt-BR"/>
+          <w14:ligatures w14:val="none"/>
+        </w:rPr>
+        <w:t>form</w:t>
+      </w:r>
+      <w:proofErr w:type="spellEnd"/>
+    </w:p>
+    <w:p>
+      <w:pPr>
+        <w:shd w:val="clear" w:color="auto" w:fill="1F1F1F"/>
+        <w:spacing w:after="0" w:line="240" w:lineRule="auto"/>
+        <w:rPr>
+          <w:rFonts w:ascii="Times New Roman" w:eastAsia="Times New Roman" w:hAnsi="Times New Roman" w:cs="Times New Roman"/>
+          <w:color w:val="CCCCCC"/>
+          <w:kern w:val="0"/>
+          <w:sz w:val="16"/>
+          <w:szCs w:val="16"/>
+          <w:lang w:eastAsia="pt-BR"/>
+          <w14:ligatures w14:val="none"/>
+        </w:rPr>
+      </w:pPr>
+      <w:r>
+        <w:rPr>
+          <w:rFonts w:ascii="Times New Roman" w:eastAsia="Times New Roman" w:hAnsi="Times New Roman" w:cs="Times New Roman"/>
+          <w:color w:val="D4D4D4"/>
+          <w:kern w:val="0"/>
+          <w:sz w:val="16"/>
+          <w:szCs w:val="16"/>
+          <w:lang w:eastAsia="pt-BR"/>
+          <w14:ligatures w14:val="none"/>
+        </w:rPr>
+        <w:t xml:space="preserve">       </w:t>
+      </w:r>
+      <w:r>
+        <w:rPr>
+          <w:rFonts w:ascii="Times New Roman" w:eastAsia="Times New Roman" w:hAnsi="Times New Roman" w:cs="Times New Roman"/>
+          <w:color w:val="D4D4D4"/>
+          <w:kern w:val="0"/>
+          <w:sz w:val="16"/>
+          <w:szCs w:val="16"/>
+          <w:lang w:eastAsia="pt-BR"/>
+          <w14:ligatures w14:val="none"/>
+        </w:rPr>
+        <w:t xml:space="preserve">    </w:t>
+      </w:r>
+      <w:proofErr w:type="spellStart"/>
+      <w:r>
+        <w:rPr>
+          <w:rFonts w:ascii="Times New Roman" w:eastAsia="Times New Roman" w:hAnsi="Times New Roman" w:cs="Times New Roman"/>
+          <w:color w:val="569CD6"/>
+          <w:kern w:val="0"/>
+          <w:sz w:val="16"/>
+          <w:szCs w:val="16"/>
+          <w:lang w:eastAsia="pt-BR"/>
+          <w14:ligatures w14:val="none"/>
+        </w:rPr>
+        <w:t>let</w:t>
+      </w:r>
+      <w:proofErr w:type="spellEnd"/>
+      <w:r>
+        <w:rPr>
+          <w:rFonts w:ascii="Times New Roman" w:eastAsia="Times New Roman" w:hAnsi="Times New Roman" w:cs="Times New Roman"/>
+          <w:color w:val="D4D4D4"/>
+          <w:kern w:val="0"/>
+          <w:sz w:val="16"/>
+          <w:szCs w:val="16"/>
+          <w:lang w:eastAsia="pt-BR"/>
+          <w14:ligatures w14:val="none"/>
+        </w:rPr>
+        <w:t xml:space="preserve"> </w:t>
+      </w:r>
+      <w:proofErr w:type="spellStart"/>
+      <w:r>
+        <w:rPr>
+          <w:rFonts w:ascii="Times New Roman" w:eastAsia="Times New Roman" w:hAnsi="Times New Roman" w:cs="Times New Roman"/>
+          <w:color w:val="9CDCFE"/>
+          <w:kern w:val="0"/>
+          <w:sz w:val="16"/>
+          <w:szCs w:val="16"/>
+          <w:lang w:eastAsia="pt-BR"/>
+          <w14:ligatures w14:val="none"/>
+        </w:rPr>
+        <w:t>button</w:t>
+      </w:r>
+      <w:proofErr w:type="spellEnd"/>
+      <w:r>
+        <w:rPr>
+          <w:rFonts w:ascii="Times New Roman" w:eastAsia="Times New Roman" w:hAnsi="Times New Roman" w:cs="Times New Roman"/>
+          <w:color w:val="D4D4D4"/>
+          <w:kern w:val="0"/>
+          <w:sz w:val="16"/>
+          <w:szCs w:val="16"/>
+          <w:lang w:eastAsia="pt-BR"/>
+          <w14:ligatures w14:val="none"/>
+        </w:rPr>
+        <w:t xml:space="preserve"> = </w:t>
+      </w:r>
+      <w:proofErr w:type="spellStart"/>
+      <w:proofErr w:type="gramStart"/>
+      <w:r>
+        <w:rPr>
+          <w:rFonts w:ascii="Times New Roman" w:eastAsia="Times New Roman" w:hAnsi="Times New Roman" w:cs="Times New Roman"/>
+          <w:color w:val="9CDCFE"/>
+          <w:kern w:val="0"/>
+          <w:sz w:val="16"/>
+          <w:szCs w:val="16"/>
+          <w:lang w:eastAsia="pt-BR"/>
+          <w14:ligatures w14:val="none"/>
+        </w:rPr>
+        <w:t>document</w:t>
+      </w:r>
+      <w:r>
+        <w:rPr>
+          <w:rFonts w:ascii="Times New Roman" w:eastAsia="Times New Roman" w:hAnsi="Times New Roman" w:cs="Times New Roman"/>
+          <w:color w:val="D4D4D4"/>
+          <w:kern w:val="0"/>
+          <w:sz w:val="16"/>
+          <w:szCs w:val="16"/>
+          <w:lang w:eastAsia="pt-BR"/>
+          <w14:ligatures w14:val="none"/>
+        </w:rPr>
+        <w:t>.</w:t>
+      </w:r>
+      <w:r>
+        <w:rPr>
+          <w:rFonts w:ascii="Times New Roman" w:eastAsia="Times New Roman" w:hAnsi="Times New Roman" w:cs="Times New Roman"/>
+          <w:color w:val="DCDCAA"/>
+          <w:kern w:val="0"/>
+          <w:sz w:val="16"/>
+          <w:szCs w:val="16"/>
+          <w:lang w:eastAsia="pt-BR"/>
+          <w14:ligatures w14:val="none"/>
+        </w:rPr>
+        <w:t>createElement</w:t>
+      </w:r>
+      <w:proofErr w:type="spellEnd"/>
+      <w:proofErr w:type="gramEnd"/>
+      <w:r>
+        <w:rPr>
+          <w:rFonts w:ascii="Times New Roman" w:eastAsia="Times New Roman" w:hAnsi="Times New Roman" w:cs="Times New Roman"/>
+          <w:color w:val="D4D4D4"/>
+          <w:kern w:val="0"/>
+          <w:sz w:val="16"/>
+          <w:szCs w:val="16"/>
+          <w:lang w:eastAsia="pt-BR"/>
+          <w14:ligatures w14:val="none"/>
+        </w:rPr>
+        <w:t>(</w:t>
+      </w:r>
+      <w:r>
+        <w:rPr>
+          <w:rFonts w:ascii="Times New Roman" w:eastAsia="Times New Roman" w:hAnsi="Times New Roman" w:cs="Times New Roman"/>
+          <w:color w:val="CE9178"/>
+          <w:kern w:val="0"/>
+          <w:sz w:val="16"/>
+          <w:szCs w:val="16"/>
+          <w:lang w:eastAsia="pt-BR"/>
+          <w14:ligatures w14:val="none"/>
+        </w:rPr>
+        <w:t>'</w:t>
+      </w:r>
+      <w:proofErr w:type="spellStart"/>
+      <w:r>
+        <w:rPr>
+          <w:rFonts w:ascii="Times New Roman" w:eastAsia="Times New Roman" w:hAnsi="Times New Roman" w:cs="Times New Roman"/>
+          <w:color w:val="CE9178"/>
+          <w:kern w:val="0"/>
+          <w:sz w:val="16"/>
+          <w:szCs w:val="16"/>
+          <w:lang w:eastAsia="pt-BR"/>
+          <w14:ligatures w14:val="none"/>
+        </w:rPr>
+        <w:t>button</w:t>
+      </w:r>
+      <w:proofErr w:type="spellEnd"/>
+      <w:r>
+        <w:rPr>
+          <w:rFonts w:ascii="Times New Roman" w:eastAsia="Times New Roman" w:hAnsi="Times New Roman" w:cs="Times New Roman"/>
+          <w:color w:val="CE9178"/>
+          <w:kern w:val="0"/>
+          <w:sz w:val="16"/>
+          <w:szCs w:val="16"/>
+          <w:lang w:eastAsia="pt-BR"/>
+          <w14:ligatures w14:val="none"/>
+        </w:rPr>
+        <w:t>'</w:t>
+      </w:r>
+      <w:r>
+        <w:rPr>
+          <w:rFonts w:ascii="Times New Roman" w:eastAsia="Times New Roman" w:hAnsi="Times New Roman" w:cs="Times New Roman"/>
+          <w:color w:val="D4D4D4"/>
+          <w:kern w:val="0"/>
+          <w:sz w:val="16"/>
+          <w:szCs w:val="16"/>
+          <w:lang w:eastAsia="pt-BR"/>
+          <w14:ligatures w14:val="none"/>
+        </w:rPr>
+        <w:t>)</w:t>
+      </w:r>
+    </w:p>
+    <w:p>
+      <w:pPr>
+        <w:shd w:val="clear" w:color="auto" w:fill="1F1F1F"/>
+        <w:spacing w:after="0" w:line="240" w:lineRule="auto"/>
+        <w:rPr>
+          <w:rFonts w:ascii="Times New Roman" w:eastAsia="Times New Roman" w:hAnsi="Times New Roman" w:cs="Times New Roman"/>
+          <w:color w:val="CCCCCC"/>
+          <w:kern w:val="0"/>
+          <w:sz w:val="16"/>
+          <w:szCs w:val="16"/>
+          <w:lang w:eastAsia="pt-BR"/>
+          <w14:ligatures w14:val="none"/>
+        </w:rPr>
+      </w:pPr>
+    </w:p>
+    <w:p>
+      <w:pPr>
+        <w:shd w:val="clear" w:color="auto" w:fill="1F1F1F"/>
+        <w:spacing w:after="0" w:line="240" w:lineRule="auto"/>
+        <w:rPr>
+          <w:rFonts w:ascii="Times New Roman" w:eastAsia="Times New Roman" w:hAnsi="Times New Roman" w:cs="Times New Roman"/>
+          <w:color w:val="CCCCCC"/>
+          <w:kern w:val="0"/>
+          <w:sz w:val="16"/>
+          <w:szCs w:val="16"/>
+          <w:lang w:eastAsia="pt-BR"/>
+          <w14:ligatures w14:val="none"/>
+        </w:rPr>
+      </w:pPr>
+      <w:r>
+        <w:rPr>
+          <w:rFonts w:ascii="Times New Roman" w:eastAsia="Times New Roman" w:hAnsi="Times New Roman" w:cs="Times New Roman"/>
+          <w:color w:val="D4D4D4"/>
+          <w:kern w:val="0"/>
+          <w:sz w:val="16"/>
+          <w:szCs w:val="16"/>
+          <w:lang w:eastAsia="pt-BR"/>
+          <w14:ligatures w14:val="none"/>
+        </w:rPr>
+        <w:t>        }</w:t>
+      </w:r>
+    </w:p>
+    <w:p>
+      <w:pPr>
+        <w:shd w:val="clear" w:color="auto" w:fill="1F1F1F"/>
+        <w:spacing w:after="0" w:line="240" w:lineRule="auto"/>
+        <w:rPr>
+          <w:rFonts w:ascii="Times New Roman" w:eastAsia="Times New Roman" w:hAnsi="Times New Roman" w:cs="Times New Roman"/>
+          <w:color w:val="CCCCCC"/>
+          <w:kern w:val="0"/>
+          <w:sz w:val="16"/>
+          <w:szCs w:val="16"/>
+          <w:lang w:eastAsia="pt-BR"/>
+          <w14:ligatures w14:val="none"/>
+        </w:rPr>
+      </w:pPr>
+      <w:r>
+        <w:rPr>
+          <w:rFonts w:ascii="Times New Roman" w:eastAsia="Times New Roman" w:hAnsi="Times New Roman" w:cs="Times New Roman"/>
+          <w:color w:val="D4D4D4"/>
+          <w:kern w:val="0"/>
+          <w:sz w:val="16"/>
+          <w:szCs w:val="16"/>
+          <w:lang w:eastAsia="pt-BR"/>
+          <w14:ligatures w14:val="none"/>
+        </w:rPr>
+        <w:t xml:space="preserve">    </w:t>
+      </w:r>
+      <w:r>
+        <w:rPr>
+          <w:rFonts w:ascii="Times New Roman" w:eastAsia="Times New Roman" w:hAnsi="Times New Roman" w:cs="Times New Roman"/>
+          <w:color w:val="808080"/>
+          <w:kern w:val="0"/>
+          <w:sz w:val="16"/>
+          <w:szCs w:val="16"/>
+          <w:lang w:eastAsia="pt-BR"/>
+          <w14:ligatures w14:val="none"/>
+        </w:rPr>
+        <w:t>&lt;/</w:t>
+      </w:r>
+      <w:r>
+        <w:rPr>
+          <w:rFonts w:ascii="Times New Roman" w:eastAsia="Times New Roman" w:hAnsi="Times New Roman" w:cs="Times New Roman"/>
+          <w:color w:val="569CD6"/>
+          <w:kern w:val="0"/>
+          <w:sz w:val="16"/>
+          <w:szCs w:val="16"/>
+          <w:lang w:eastAsia="pt-BR"/>
+          <w14:ligatures w14:val="none"/>
+        </w:rPr>
+        <w:t>script</w:t>
+      </w:r>
+      <w:r>
+        <w:rPr>
+          <w:rFonts w:ascii="Times New Roman" w:eastAsia="Times New Roman" w:hAnsi="Times New Roman" w:cs="Times New Roman"/>
+          <w:color w:val="808080"/>
+          <w:kern w:val="0"/>
+          <w:sz w:val="16"/>
+          <w:szCs w:val="16"/>
+          <w:lang w:eastAsia="pt-BR"/>
+          <w14:ligatures w14:val="none"/>
+        </w:rPr>
+        <w:t>&gt;</w:t>
+      </w:r>
+    </w:p>
+    <w:p>
+      <w:pPr>
+        <w:shd w:val="clear" w:color="auto" w:fill="1F1F1F"/>
+        <w:spacing w:after="0" w:line="240" w:lineRule="auto"/>
+        <w:rPr>
+          <w:rFonts w:ascii="Times New Roman" w:eastAsia="Times New Roman" w:hAnsi="Times New Roman" w:cs="Times New Roman"/>
+          <w:color w:val="CCCCCC"/>
+          <w:kern w:val="0"/>
+          <w:sz w:val="16"/>
+          <w:szCs w:val="16"/>
+          <w:lang w:eastAsia="pt-BR"/>
+          <w14:ligatures w14:val="none"/>
+        </w:rPr>
+      </w:pPr>
+      <w:r>
+        <w:rPr>
+          <w:rFonts w:ascii="Times New Roman" w:eastAsia="Times New Roman" w:hAnsi="Times New Roman" w:cs="Times New Roman"/>
+          <w:color w:val="808080"/>
+          <w:kern w:val="0"/>
+          <w:sz w:val="16"/>
+          <w:szCs w:val="16"/>
+          <w:lang w:eastAsia="pt-BR"/>
+          <w14:ligatures w14:val="none"/>
+        </w:rPr>
+        <w:t>&lt;/</w:t>
+      </w:r>
+      <w:proofErr w:type="spellStart"/>
+      <w:r>
+        <w:rPr>
+          <w:rFonts w:ascii="Times New Roman" w:eastAsia="Times New Roman" w:hAnsi="Times New Roman" w:cs="Times New Roman"/>
+          <w:color w:val="569CD6"/>
+          <w:kern w:val="0"/>
+          <w:sz w:val="16"/>
+          <w:szCs w:val="16"/>
+          <w:lang w:eastAsia="pt-BR"/>
+          <w14:ligatures w14:val="none"/>
+        </w:rPr>
+        <w:t>head</w:t>
+      </w:r>
+      <w:proofErr w:type="spellEnd"/>
+      <w:r>
+        <w:rPr>
+          <w:rFonts w:ascii="Times New Roman" w:eastAsia="Times New Roman" w:hAnsi="Times New Roman" w:cs="Times New Roman"/>
+          <w:color w:val="808080"/>
+          <w:kern w:val="0"/>
+          <w:sz w:val="16"/>
+          <w:szCs w:val="16"/>
+          <w:lang w:eastAsia="pt-BR"/>
+          <w14:ligatures w14:val="none"/>
+        </w:rPr>
+        <w:t>&gt;</w:t>
+      </w:r>
+    </w:p>
+    <w:p>
+      <w:pPr>
+        <w:spacing w:line="240" w:lineRule="auto"/>
+        <w:jc w:val="both"/>
+        <w:rPr>
+          <w:rFonts w:ascii="Arial" w:eastAsia="Times New Roman" w:hAnsi="Arial" w:cs="Arial"/>
+          <w:color w:val="000000" w:themeColor="text1"/>
+          <w:kern w:val="0"/>
+          <w:sz w:val="24"/>
+          <w:szCs w:val="24"/>
+          <w:lang w:eastAsia="pt-BR"/>
+          <w14:ligatures w14:val="none"/>
+        </w:rPr>
+      </w:pPr>
+    </w:p>
+    <w:p>
+      <w:pPr>
+        <w:spacing w:line="240" w:lineRule="auto"/>
+        <w:jc w:val="both"/>
+        <w:rPr>
+          <w:rFonts w:ascii="Arial" w:eastAsia="Times New Roman" w:hAnsi="Arial" w:cs="Arial"/>
+          <w:color w:val="000000" w:themeColor="text1"/>
+          <w:kern w:val="0"/>
+          <w:sz w:val="24"/>
+          <w:szCs w:val="24"/>
+          <w:lang w:eastAsia="pt-BR"/>
+          <w14:ligatures w14:val="none"/>
+        </w:rPr>
+      </w:pPr>
+      <w:r>
+        <w:rPr>
+          <w:rFonts w:ascii="Arial" w:eastAsia="Times New Roman" w:hAnsi="Arial" w:cs="Arial"/>
+          <w:color w:val="000000" w:themeColor="text1"/>
+          <w:kern w:val="0"/>
+          <w:sz w:val="24"/>
+          <w:szCs w:val="24"/>
+          <w:lang w:eastAsia="pt-BR"/>
+          <w14:ligatures w14:val="none"/>
+        </w:rPr>
+        <w:t xml:space="preserve">Incluindo </w:t>
+      </w:r>
+      <w:proofErr w:type="spellStart"/>
+      <w:r>
+        <w:rPr>
+          <w:rFonts w:ascii="Arial" w:eastAsia="Times New Roman" w:hAnsi="Arial" w:cs="Arial"/>
+          <w:color w:val="000000" w:themeColor="text1"/>
+          <w:kern w:val="0"/>
+          <w:sz w:val="24"/>
+          <w:szCs w:val="24"/>
+          <w:lang w:eastAsia="pt-BR"/>
+          <w14:ligatures w14:val="none"/>
+        </w:rPr>
+        <w:t>inputTarefa</w:t>
+      </w:r>
+      <w:proofErr w:type="spellEnd"/>
+      <w:r>
+        <w:rPr>
+          <w:rFonts w:ascii="Arial" w:eastAsia="Times New Roman" w:hAnsi="Arial" w:cs="Arial"/>
+          <w:color w:val="000000" w:themeColor="text1"/>
+          <w:kern w:val="0"/>
+          <w:sz w:val="24"/>
+          <w:szCs w:val="24"/>
+          <w:lang w:eastAsia="pt-BR"/>
+          <w14:ligatures w14:val="none"/>
+        </w:rPr>
+        <w:t xml:space="preserve"> e </w:t>
+      </w:r>
+      <w:proofErr w:type="spellStart"/>
+      <w:r>
+        <w:rPr>
+          <w:rFonts w:ascii="Arial" w:eastAsia="Times New Roman" w:hAnsi="Arial" w:cs="Arial"/>
+          <w:color w:val="000000" w:themeColor="text1"/>
+          <w:kern w:val="0"/>
+          <w:sz w:val="24"/>
+          <w:szCs w:val="24"/>
+          <w:lang w:eastAsia="pt-BR"/>
+          <w14:ligatures w14:val="none"/>
+        </w:rPr>
+        <w:t>button</w:t>
+      </w:r>
+      <w:proofErr w:type="spellEnd"/>
+      <w:r>
+        <w:rPr>
+          <w:rFonts w:ascii="Arial" w:eastAsia="Times New Roman" w:hAnsi="Arial" w:cs="Arial"/>
+          <w:color w:val="000000" w:themeColor="text1"/>
+          <w:kern w:val="0"/>
+          <w:sz w:val="24"/>
+          <w:szCs w:val="24"/>
+          <w:lang w:eastAsia="pt-BR"/>
+          <w14:ligatures w14:val="none"/>
+        </w:rPr>
+        <w:t xml:space="preserve"> no </w:t>
+      </w:r>
+      <w:proofErr w:type="spellStart"/>
+      <w:r>
+        <w:rPr>
+          <w:rFonts w:ascii="Arial" w:eastAsia="Times New Roman" w:hAnsi="Arial" w:cs="Arial"/>
+          <w:color w:val="000000" w:themeColor="text1"/>
+          <w:kern w:val="0"/>
+          <w:sz w:val="24"/>
+          <w:szCs w:val="24"/>
+          <w:lang w:eastAsia="pt-BR"/>
+          <w14:ligatures w14:val="none"/>
+        </w:rPr>
+        <w:t>form</w:t>
+      </w:r>
+      <w:proofErr w:type="spellEnd"/>
+      <w:r>
+        <w:rPr>
+          <w:rFonts w:ascii="Arial" w:eastAsia="Times New Roman" w:hAnsi="Arial" w:cs="Arial"/>
+          <w:color w:val="000000" w:themeColor="text1"/>
+          <w:kern w:val="0"/>
+          <w:sz w:val="24"/>
+          <w:szCs w:val="24"/>
+          <w:lang w:eastAsia="pt-BR"/>
+          <w14:ligatures w14:val="none"/>
+        </w:rPr>
+        <w:t>:</w:t>
+      </w:r>
+    </w:p>
+    <w:p>
+      <w:pPr>
+        <w:shd w:val="clear" w:color="auto" w:fill="1F1F1F"/>
+        <w:spacing w:after="0" w:line="285" w:lineRule="atLeast"/>
+        <w:rPr>
+          <w:rFonts w:ascii="Times New Roman" w:eastAsia="Times New Roman" w:hAnsi="Times New Roman" w:cs="Times New Roman"/>
+          <w:color w:val="CCCCCC"/>
+          <w:kern w:val="0"/>
+          <w:sz w:val="20"/>
+          <w:szCs w:val="20"/>
+          <w:lang w:eastAsia="pt-BR"/>
+          <w14:ligatures w14:val="none"/>
+        </w:rPr>
+      </w:pPr>
+      <w:r>
+        <w:rPr>
+          <w:rFonts w:ascii="Times New Roman" w:eastAsia="Times New Roman" w:hAnsi="Times New Roman" w:cs="Times New Roman"/>
+          <w:color w:val="D4D4D4"/>
+          <w:kern w:val="0"/>
+          <w:sz w:val="20"/>
+          <w:szCs w:val="20"/>
+          <w:lang w:eastAsia="pt-BR"/>
+          <w14:ligatures w14:val="none"/>
+        </w:rPr>
+        <w:t xml:space="preserve">            </w:t>
+      </w:r>
+      <w:proofErr w:type="spellStart"/>
+      <w:proofErr w:type="gramStart"/>
+      <w:r>
+        <w:rPr>
+          <w:rFonts w:ascii="Times New Roman" w:eastAsia="Times New Roman" w:hAnsi="Times New Roman" w:cs="Times New Roman"/>
+          <w:color w:val="9CDCFE"/>
+          <w:kern w:val="0"/>
+          <w:sz w:val="20"/>
+          <w:szCs w:val="20"/>
+          <w:lang w:eastAsia="pt-BR"/>
+          <w14:ligatures w14:val="none"/>
+        </w:rPr>
+        <w:t>form</w:t>
+      </w:r>
+      <w:r>
+        <w:rPr>
+          <w:rFonts w:ascii="Times New Roman" w:eastAsia="Times New Roman" w:hAnsi="Times New Roman" w:cs="Times New Roman"/>
+          <w:color w:val="D4D4D4"/>
+          <w:kern w:val="0"/>
+          <w:sz w:val="20"/>
+          <w:szCs w:val="20"/>
+          <w:lang w:eastAsia="pt-BR"/>
+          <w14:ligatures w14:val="none"/>
+        </w:rPr>
+        <w:t>.</w:t>
+      </w:r>
+      <w:r>
+        <w:rPr>
+          <w:rFonts w:ascii="Times New Roman" w:eastAsia="Times New Roman" w:hAnsi="Times New Roman" w:cs="Times New Roman"/>
+          <w:color w:val="DCDCAA"/>
+          <w:kern w:val="0"/>
+          <w:sz w:val="20"/>
+          <w:szCs w:val="20"/>
+          <w:lang w:eastAsia="pt-BR"/>
+          <w14:ligatures w14:val="none"/>
+        </w:rPr>
+        <w:t>appendChild</w:t>
+      </w:r>
+      <w:proofErr w:type="spellEnd"/>
+      <w:proofErr w:type="gramEnd"/>
+      <w:r>
+        <w:rPr>
+          <w:rFonts w:ascii="Times New Roman" w:eastAsia="Times New Roman" w:hAnsi="Times New Roman" w:cs="Times New Roman"/>
+          <w:color w:val="D4D4D4"/>
+          <w:kern w:val="0"/>
+          <w:sz w:val="20"/>
+          <w:szCs w:val="20"/>
+          <w:lang w:eastAsia="pt-BR"/>
+          <w14:ligatures w14:val="none"/>
+        </w:rPr>
+        <w:t>(</w:t>
+      </w:r>
+      <w:proofErr w:type="spellStart"/>
+      <w:r>
+        <w:rPr>
+          <w:rFonts w:ascii="Times New Roman" w:eastAsia="Times New Roman" w:hAnsi="Times New Roman" w:cs="Times New Roman"/>
+          <w:color w:val="9CDCFE"/>
+          <w:kern w:val="0"/>
+          <w:sz w:val="20"/>
+          <w:szCs w:val="20"/>
+          <w:lang w:eastAsia="pt-BR"/>
+          <w14:ligatures w14:val="none"/>
+        </w:rPr>
+        <w:t>inputTarefa</w:t>
+      </w:r>
+      <w:proofErr w:type="spellEnd"/>
+      <w:r>
+        <w:rPr>
+          <w:rFonts w:ascii="Times New Roman" w:eastAsia="Times New Roman" w:hAnsi="Times New Roman" w:cs="Times New Roman"/>
+          <w:color w:val="D4D4D4"/>
+          <w:kern w:val="0"/>
+          <w:sz w:val="20"/>
+          <w:szCs w:val="20"/>
+          <w:lang w:eastAsia="pt-BR"/>
+          <w14:ligatures w14:val="none"/>
+        </w:rPr>
+        <w:t>)</w:t>
+      </w:r>
+    </w:p>
+    <w:p>
+      <w:pPr>
+        <w:shd w:val="clear" w:color="auto" w:fill="1F1F1F"/>
+        <w:spacing w:after="0" w:line="285" w:lineRule="atLeast"/>
+        <w:rPr>
+          <w:rFonts w:ascii="Times New Roman" w:eastAsia="Times New Roman" w:hAnsi="Times New Roman" w:cs="Times New Roman"/>
+          <w:color w:val="CCCCCC"/>
+          <w:kern w:val="0"/>
+          <w:sz w:val="20"/>
+          <w:szCs w:val="20"/>
+          <w:lang w:eastAsia="pt-BR"/>
+          <w14:ligatures w14:val="none"/>
+        </w:rPr>
+      </w:pPr>
+      <w:r>
+        <w:rPr>
+          <w:rFonts w:ascii="Times New Roman" w:eastAsia="Times New Roman" w:hAnsi="Times New Roman" w:cs="Times New Roman"/>
+          <w:color w:val="D4D4D4"/>
+          <w:kern w:val="0"/>
+          <w:sz w:val="20"/>
+          <w:szCs w:val="20"/>
+          <w:lang w:eastAsia="pt-BR"/>
+          <w14:ligatures w14:val="none"/>
+        </w:rPr>
+        <w:t xml:space="preserve">            </w:t>
+      </w:r>
+      <w:proofErr w:type="spellStart"/>
+      <w:proofErr w:type="gramStart"/>
+      <w:r>
+        <w:rPr>
+          <w:rFonts w:ascii="Times New Roman" w:eastAsia="Times New Roman" w:hAnsi="Times New Roman" w:cs="Times New Roman"/>
+          <w:color w:val="9CDCFE"/>
+          <w:kern w:val="0"/>
+          <w:sz w:val="20"/>
+          <w:szCs w:val="20"/>
+          <w:lang w:eastAsia="pt-BR"/>
+          <w14:ligatures w14:val="none"/>
+        </w:rPr>
+        <w:t>form</w:t>
+      </w:r>
+      <w:r>
+        <w:rPr>
+          <w:rFonts w:ascii="Times New Roman" w:eastAsia="Times New Roman" w:hAnsi="Times New Roman" w:cs="Times New Roman"/>
+          <w:color w:val="D4D4D4"/>
+          <w:kern w:val="0"/>
+          <w:sz w:val="20"/>
+          <w:szCs w:val="20"/>
+          <w:lang w:eastAsia="pt-BR"/>
+          <w14:ligatures w14:val="none"/>
+        </w:rPr>
+        <w:t>.</w:t>
+      </w:r>
+      <w:r>
+        <w:rPr>
+          <w:rFonts w:ascii="Times New Roman" w:eastAsia="Times New Roman" w:hAnsi="Times New Roman" w:cs="Times New Roman"/>
+          <w:color w:val="DCDCAA"/>
+          <w:kern w:val="0"/>
+          <w:sz w:val="20"/>
+          <w:szCs w:val="20"/>
+          <w:lang w:eastAsia="pt-BR"/>
+          <w14:ligatures w14:val="none"/>
+        </w:rPr>
+        <w:t>appendChild</w:t>
+      </w:r>
+      <w:proofErr w:type="spellEnd"/>
+      <w:proofErr w:type="gramEnd"/>
+      <w:r>
+        <w:rPr>
+          <w:rFonts w:ascii="Times New Roman" w:eastAsia="Times New Roman" w:hAnsi="Times New Roman" w:cs="Times New Roman"/>
+          <w:color w:val="D4D4D4"/>
+          <w:kern w:val="0"/>
+          <w:sz w:val="20"/>
+          <w:szCs w:val="20"/>
+          <w:lang w:eastAsia="pt-BR"/>
+          <w14:ligatures w14:val="none"/>
+        </w:rPr>
+        <w:t>(</w:t>
+      </w:r>
+      <w:proofErr w:type="spellStart"/>
+      <w:r>
+        <w:rPr>
+          <w:rFonts w:ascii="Times New Roman" w:eastAsia="Times New Roman" w:hAnsi="Times New Roman" w:cs="Times New Roman"/>
+          <w:color w:val="9CDCFE"/>
+          <w:kern w:val="0"/>
+          <w:sz w:val="20"/>
+          <w:szCs w:val="20"/>
+          <w:lang w:eastAsia="pt-BR"/>
+          <w14:ligatures w14:val="none"/>
+        </w:rPr>
+        <w:t>button</w:t>
+      </w:r>
+      <w:proofErr w:type="spellEnd"/>
+      <w:r>
+        <w:rPr>
+          <w:rFonts w:ascii="Times New Roman" w:eastAsia="Times New Roman" w:hAnsi="Times New Roman" w:cs="Times New Roman"/>
+          <w:color w:val="D4D4D4"/>
+          <w:kern w:val="0"/>
+          <w:sz w:val="20"/>
+          <w:szCs w:val="20"/>
+          <w:lang w:eastAsia="pt-BR"/>
+          <w14:ligatures w14:val="none"/>
+        </w:rPr>
+        <w:t>)</w:t>
+      </w:r>
+    </w:p>
+    <w:p>
+      <w:pPr>
+        <w:spacing w:line="240" w:lineRule="auto"/>
+        <w:jc w:val="both"/>
+        <w:rPr>
+          <w:rFonts w:ascii="Arial" w:eastAsia="Times New Roman" w:hAnsi="Arial" w:cs="Arial"/>
+          <w:color w:val="000000" w:themeColor="text1"/>
+          <w:kern w:val="0"/>
+          <w:sz w:val="24"/>
+          <w:szCs w:val="24"/>
+          <w:lang w:eastAsia="pt-BR"/>
+          <w14:ligatures w14:val="none"/>
+        </w:rPr>
+      </w:pPr>
+    </w:p>
+    <w:p>
+      <w:pPr>
+        <w:spacing w:line="240" w:lineRule="auto"/>
+        <w:jc w:val="both"/>
+        <w:rPr>
+          <w:rFonts w:ascii="Arial" w:eastAsia="Times New Roman" w:hAnsi="Arial" w:cs="Arial"/>
+          <w:color w:val="000000" w:themeColor="text1"/>
+          <w:kern w:val="0"/>
+          <w:sz w:val="24"/>
+          <w:szCs w:val="24"/>
+          <w:lang w:eastAsia="pt-BR"/>
+          <w14:ligatures w14:val="none"/>
+        </w:rPr>
+      </w:pPr>
+      <w:r>
+        <w:rPr>
+          <w:rFonts w:ascii="Arial" w:eastAsia="Times New Roman" w:hAnsi="Arial" w:cs="Arial"/>
+          <w:color w:val="000000" w:themeColor="text1"/>
+          <w:kern w:val="0"/>
+          <w:sz w:val="24"/>
+          <w:szCs w:val="24"/>
+          <w:lang w:eastAsia="pt-BR"/>
+          <w14:ligatures w14:val="none"/>
+        </w:rPr>
+        <w:t>Foram inclusos padrões nos elementos, como classe, tipo....</w:t>
+      </w:r>
+    </w:p>
+    <w:p>
+      <w:pPr>
+        <w:shd w:val="clear" w:color="auto" w:fill="1F1F1F"/>
+        <w:spacing w:after="0" w:line="285" w:lineRule="atLeast"/>
+        <w:rPr>
+          <w:rFonts w:ascii="Consolas" w:eastAsia="Times New Roman" w:hAnsi="Consolas" w:cs="Times New Roman"/>
+          <w:color w:val="CCCCCC"/>
+          <w:kern w:val="0"/>
+          <w:sz w:val="21"/>
+          <w:szCs w:val="21"/>
+          <w:u w:val="single"/>
+          <w:lang w:eastAsia="pt-BR"/>
+          <w14:ligatures w14:val="none"/>
+        </w:rPr>
+      </w:pPr>
+      <w:proofErr w:type="spellStart"/>
+      <w:proofErr w:type="gramStart"/>
+      <w:r>
+        <w:rPr>
+          <w:rFonts w:ascii="Consolas" w:eastAsia="Times New Roman" w:hAnsi="Consolas" w:cs="Times New Roman"/>
+          <w:color w:val="9CDCFE"/>
+          <w:kern w:val="0"/>
+          <w:sz w:val="21"/>
+          <w:szCs w:val="21"/>
+          <w:lang w:eastAsia="pt-BR"/>
+          <w14:ligatures w14:val="none"/>
+        </w:rPr>
+        <w:t>b</w:t>
+      </w:r>
+      <w:r>
+        <w:rPr>
+          <w:rFonts w:ascii="Consolas" w:eastAsia="Times New Roman" w:hAnsi="Consolas" w:cs="Times New Roman"/>
+          <w:color w:val="9CDCFE"/>
+          <w:kern w:val="0"/>
+          <w:sz w:val="21"/>
+          <w:szCs w:val="21"/>
+          <w:lang w:eastAsia="pt-BR"/>
+          <w14:ligatures w14:val="none"/>
+        </w:rPr>
+        <w:t>utton</w:t>
+      </w:r>
+      <w:r>
+        <w:rPr>
+          <w:rFonts w:ascii="Consolas" w:eastAsia="Times New Roman" w:hAnsi="Consolas" w:cs="Times New Roman"/>
+          <w:color w:val="D4D4D4"/>
+          <w:kern w:val="0"/>
+          <w:sz w:val="21"/>
+          <w:szCs w:val="21"/>
+          <w:lang w:eastAsia="pt-BR"/>
+          <w14:ligatures w14:val="none"/>
+        </w:rPr>
+        <w:t>.</w:t>
+      </w:r>
+      <w:r>
+        <w:rPr>
+          <w:rFonts w:ascii="Consolas" w:eastAsia="Times New Roman" w:hAnsi="Consolas" w:cs="Times New Roman"/>
+          <w:color w:val="9CDCFE"/>
+          <w:kern w:val="0"/>
+          <w:sz w:val="21"/>
+          <w:szCs w:val="21"/>
+          <w:lang w:eastAsia="pt-BR"/>
+          <w14:ligatures w14:val="none"/>
+        </w:rPr>
+        <w:t>innerHTML</w:t>
+      </w:r>
+      <w:proofErr w:type="spellEnd"/>
+      <w:proofErr w:type="gramEnd"/>
+      <w:r>
+        <w:rPr>
+          <w:rFonts w:ascii="Consolas" w:eastAsia="Times New Roman" w:hAnsi="Consolas" w:cs="Times New Roman"/>
+          <w:color w:val="D4D4D4"/>
+          <w:kern w:val="0"/>
+          <w:sz w:val="21"/>
+          <w:szCs w:val="21"/>
+          <w:lang w:eastAsia="pt-BR"/>
+          <w14:ligatures w14:val="none"/>
+        </w:rPr>
+        <w:t xml:space="preserve"> = </w:t>
+      </w:r>
+      <w:r>
+        <w:rPr>
+          <w:rFonts w:ascii="Consolas" w:eastAsia="Times New Roman" w:hAnsi="Consolas" w:cs="Times New Roman"/>
+          <w:color w:val="CE9178"/>
+          <w:kern w:val="0"/>
+          <w:sz w:val="21"/>
+          <w:szCs w:val="21"/>
+          <w:lang w:eastAsia="pt-BR"/>
+          <w14:ligatures w14:val="none"/>
+        </w:rPr>
+        <w:t>'Atualizar'</w:t>
+      </w:r>
+      <w:r>
+        <w:rPr>
+          <w:rFonts w:ascii="Consolas" w:eastAsia="Times New Roman" w:hAnsi="Consolas" w:cs="Times New Roman"/>
+          <w:b/>
+          <w:bCs/>
+          <w:color w:val="6A9955"/>
+          <w:kern w:val="0"/>
+          <w:sz w:val="21"/>
+          <w:szCs w:val="21"/>
+          <w:u w:val="single"/>
+          <w:lang w:eastAsia="pt-BR"/>
+          <w14:ligatures w14:val="none"/>
+        </w:rPr>
+        <w:t>//adicionando texto ao elemento('dentro do HTML/HTML interno)</w:t>
+      </w:r>
+    </w:p>
+    <w:p>
+      <w:pPr>
+        <w:spacing w:line="240" w:lineRule="auto"/>
+        <w:jc w:val="both"/>
+        <w:rPr>
+          <w:rFonts w:ascii="Arial" w:eastAsia="Times New Roman" w:hAnsi="Arial" w:cs="Arial"/>
+          <w:color w:val="000000" w:themeColor="text1"/>
+          <w:kern w:val="0"/>
+          <w:sz w:val="24"/>
+          <w:szCs w:val="24"/>
+          <w:lang w:eastAsia="pt-BR"/>
+          <w14:ligatures w14:val="none"/>
+        </w:rPr>
+      </w:pPr>
+    </w:p>
+    <w:p>
+      <w:pPr>
+        <w:spacing w:line="240" w:lineRule="auto"/>
+        <w:jc w:val="both"/>
+        <w:rPr>
+          <w:rFonts w:ascii="Arial" w:eastAsia="Times New Roman" w:hAnsi="Arial" w:cs="Arial"/>
+          <w:color w:val="000000" w:themeColor="text1"/>
+          <w:kern w:val="0"/>
+          <w:sz w:val="24"/>
+          <w:szCs w:val="24"/>
+          <w:lang w:eastAsia="pt-BR"/>
+          <w14:ligatures w14:val="none"/>
+        </w:rPr>
+      </w:pPr>
+      <w:r>
+        <w:rPr>
+          <w:rFonts w:ascii="Arial" w:eastAsia="Times New Roman" w:hAnsi="Arial" w:cs="Arial"/>
+          <w:color w:val="000000" w:themeColor="text1"/>
+          <w:kern w:val="0"/>
+          <w:sz w:val="24"/>
+          <w:szCs w:val="24"/>
+          <w:lang w:eastAsia="pt-BR"/>
+          <w14:ligatures w14:val="none"/>
+        </w:rPr>
+        <w:t>Adicionando ID a DIV de tarefa, para ser possível atuar sobre ela.</w:t>
+      </w:r>
+    </w:p>
+    <w:p>
+      <w:pPr>
+        <w:shd w:val="clear" w:color="auto" w:fill="1F1F1F"/>
+        <w:spacing w:after="0" w:line="285" w:lineRule="atLeast"/>
+        <w:rPr>
+          <w:rFonts w:ascii="Consolas" w:eastAsia="Times New Roman" w:hAnsi="Consolas" w:cs="Times New Roman"/>
+          <w:color w:val="CCCCCC"/>
+          <w:kern w:val="0"/>
+          <w:sz w:val="21"/>
+          <w:szCs w:val="21"/>
+          <w:lang w:eastAsia="pt-BR"/>
+          <w14:ligatures w14:val="none"/>
+        </w:rPr>
+      </w:pPr>
+      <w:r>
+        <w:rPr>
+          <w:rFonts w:ascii="Consolas" w:eastAsia="Times New Roman" w:hAnsi="Consolas" w:cs="Times New Roman"/>
+          <w:color w:val="808080"/>
+          <w:kern w:val="0"/>
+          <w:sz w:val="21"/>
+          <w:szCs w:val="21"/>
+          <w:lang w:eastAsia="pt-BR"/>
+          <w14:ligatures w14:val="none"/>
+        </w:rPr>
+        <w:t>&lt;</w:t>
+      </w:r>
+      <w:proofErr w:type="spellStart"/>
+      <w:r>
+        <w:rPr>
+          <w:rFonts w:ascii="Consolas" w:eastAsia="Times New Roman" w:hAnsi="Consolas" w:cs="Times New Roman"/>
+          <w:color w:val="569CD6"/>
+          <w:kern w:val="0"/>
+          <w:sz w:val="21"/>
+          <w:szCs w:val="21"/>
+          <w:lang w:eastAsia="pt-BR"/>
+          <w14:ligatures w14:val="none"/>
+        </w:rPr>
+        <w:t>div</w:t>
+      </w:r>
+      <w:proofErr w:type="spellEnd"/>
+      <w:r>
+        <w:rPr>
+          <w:rFonts w:ascii="Consolas" w:eastAsia="Times New Roman" w:hAnsi="Consolas" w:cs="Times New Roman"/>
+          <w:color w:val="CCCCCC"/>
+          <w:kern w:val="0"/>
+          <w:sz w:val="21"/>
+          <w:szCs w:val="21"/>
+          <w:lang w:eastAsia="pt-BR"/>
+          <w14:ligatures w14:val="none"/>
+        </w:rPr>
+        <w:t xml:space="preserve"> </w:t>
+      </w:r>
+      <w:proofErr w:type="spellStart"/>
+      <w:r>
+        <w:rPr>
+          <w:rFonts w:ascii="Consolas" w:eastAsia="Times New Roman" w:hAnsi="Consolas" w:cs="Times New Roman"/>
+          <w:color w:val="9CDCFE"/>
+          <w:kern w:val="0"/>
+          <w:sz w:val="21"/>
+          <w:szCs w:val="21"/>
+          <w:lang w:eastAsia="pt-BR"/>
+          <w14:ligatures w14:val="none"/>
+        </w:rPr>
+        <w:t>class</w:t>
+      </w:r>
+      <w:proofErr w:type="spellEnd"/>
+      <w:r>
+        <w:rPr>
+          <w:rFonts w:ascii="Consolas" w:eastAsia="Times New Roman" w:hAnsi="Consolas" w:cs="Times New Roman"/>
+          <w:color w:val="CCCCCC"/>
+          <w:kern w:val="0"/>
+          <w:sz w:val="21"/>
+          <w:szCs w:val="21"/>
+          <w:lang w:eastAsia="pt-BR"/>
+          <w14:ligatures w14:val="none"/>
+        </w:rPr>
+        <w:t>=</w:t>
+      </w:r>
+      <w:r>
+        <w:rPr>
+          <w:rFonts w:ascii="Consolas" w:eastAsia="Times New Roman" w:hAnsi="Consolas" w:cs="Times New Roman"/>
+          <w:color w:val="CE9178"/>
+          <w:kern w:val="0"/>
+          <w:sz w:val="21"/>
+          <w:szCs w:val="21"/>
+          <w:lang w:eastAsia="pt-BR"/>
+          <w14:ligatures w14:val="none"/>
+        </w:rPr>
+        <w:t>"col-sm-9"</w:t>
+      </w:r>
+      <w:r>
+        <w:rPr>
+          <w:rFonts w:ascii="Consolas" w:eastAsia="Times New Roman" w:hAnsi="Consolas" w:cs="Times New Roman"/>
+          <w:color w:val="CCCCCC"/>
+          <w:kern w:val="0"/>
+          <w:sz w:val="21"/>
+          <w:szCs w:val="21"/>
+          <w:lang w:eastAsia="pt-BR"/>
+          <w14:ligatures w14:val="none"/>
+        </w:rPr>
+        <w:t xml:space="preserve"> </w:t>
+      </w:r>
+      <w:r>
+        <w:rPr>
+          <w:rFonts w:ascii="Consolas" w:eastAsia="Times New Roman" w:hAnsi="Consolas" w:cs="Times New Roman"/>
+          <w:color w:val="9CDCFE"/>
+          <w:kern w:val="0"/>
+          <w:sz w:val="21"/>
+          <w:szCs w:val="21"/>
+          <w:lang w:eastAsia="pt-BR"/>
+          <w14:ligatures w14:val="none"/>
+        </w:rPr>
+        <w:t>id</w:t>
+      </w:r>
+      <w:r>
+        <w:rPr>
+          <w:rFonts w:ascii="Consolas" w:eastAsia="Times New Roman" w:hAnsi="Consolas" w:cs="Times New Roman"/>
+          <w:color w:val="CCCCCC"/>
+          <w:kern w:val="0"/>
+          <w:sz w:val="21"/>
+          <w:szCs w:val="21"/>
+          <w:lang w:eastAsia="pt-BR"/>
+          <w14:ligatures w14:val="none"/>
+        </w:rPr>
+        <w:t>=</w:t>
+      </w:r>
+      <w:r>
+        <w:rPr>
+          <w:rFonts w:ascii="Consolas" w:eastAsia="Times New Roman" w:hAnsi="Consolas" w:cs="Times New Roman"/>
+          <w:color w:val="CE9178"/>
+          <w:kern w:val="0"/>
+          <w:sz w:val="21"/>
+          <w:szCs w:val="21"/>
+          <w:lang w:eastAsia="pt-BR"/>
+          <w14:ligatures w14:val="none"/>
+        </w:rPr>
+        <w:t>"tarefa_</w:t>
+      </w:r>
+      <w:proofErr w:type="gramStart"/>
+      <w:r>
+        <w:rPr>
+          <w:rFonts w:ascii="Consolas" w:eastAsia="Times New Roman" w:hAnsi="Consolas" w:cs="Times New Roman"/>
+          <w:color w:val="569CD6"/>
+          <w:kern w:val="0"/>
+          <w:sz w:val="21"/>
+          <w:szCs w:val="21"/>
+          <w:lang w:eastAsia="pt-BR"/>
+          <w14:ligatures w14:val="none"/>
+        </w:rPr>
+        <w:t>&lt;?=</w:t>
+      </w:r>
+      <w:proofErr w:type="gramEnd"/>
+      <w:r>
+        <w:rPr>
+          <w:rFonts w:ascii="Consolas" w:eastAsia="Times New Roman" w:hAnsi="Consolas" w:cs="Times New Roman"/>
+          <w:color w:val="D4D4D4"/>
+          <w:kern w:val="0"/>
+          <w:sz w:val="21"/>
+          <w:szCs w:val="21"/>
+          <w:lang w:eastAsia="pt-BR"/>
+          <w14:ligatures w14:val="none"/>
+        </w:rPr>
+        <w:t xml:space="preserve"> </w:t>
+      </w:r>
+      <w:r>
+        <w:rPr>
+          <w:rFonts w:ascii="Consolas" w:eastAsia="Times New Roman" w:hAnsi="Consolas" w:cs="Times New Roman"/>
+          <w:color w:val="9CDCFE"/>
+          <w:kern w:val="0"/>
+          <w:sz w:val="21"/>
+          <w:szCs w:val="21"/>
+          <w:lang w:eastAsia="pt-BR"/>
+          <w14:ligatures w14:val="none"/>
+        </w:rPr>
+        <w:t>$tarefa</w:t>
+      </w:r>
+      <w:r>
+        <w:rPr>
+          <w:rFonts w:ascii="Consolas" w:eastAsia="Times New Roman" w:hAnsi="Consolas" w:cs="Times New Roman"/>
+          <w:color w:val="D4D4D4"/>
+          <w:kern w:val="0"/>
+          <w:sz w:val="21"/>
+          <w:szCs w:val="21"/>
+          <w:lang w:eastAsia="pt-BR"/>
+          <w14:ligatures w14:val="none"/>
+        </w:rPr>
+        <w:t>-&gt;</w:t>
+      </w:r>
+      <w:r>
+        <w:rPr>
+          <w:rFonts w:ascii="Consolas" w:eastAsia="Times New Roman" w:hAnsi="Consolas" w:cs="Times New Roman"/>
+          <w:color w:val="9CDCFE"/>
+          <w:kern w:val="0"/>
+          <w:sz w:val="21"/>
+          <w:szCs w:val="21"/>
+          <w:lang w:eastAsia="pt-BR"/>
+          <w14:ligatures w14:val="none"/>
+        </w:rPr>
+        <w:t>id</w:t>
+      </w:r>
+      <w:r>
+        <w:rPr>
+          <w:rFonts w:ascii="Consolas" w:eastAsia="Times New Roman" w:hAnsi="Consolas" w:cs="Times New Roman"/>
+          <w:color w:val="D4D4D4"/>
+          <w:kern w:val="0"/>
+          <w:sz w:val="21"/>
+          <w:szCs w:val="21"/>
+          <w:lang w:eastAsia="pt-BR"/>
+          <w14:ligatures w14:val="none"/>
+        </w:rPr>
+        <w:t xml:space="preserve"> </w:t>
+      </w:r>
+      <w:r>
+        <w:rPr>
+          <w:rFonts w:ascii="Consolas" w:eastAsia="Times New Roman" w:hAnsi="Consolas" w:cs="Times New Roman"/>
+          <w:color w:val="569CD6"/>
+          <w:kern w:val="0"/>
+          <w:sz w:val="21"/>
+          <w:szCs w:val="21"/>
+          <w:lang w:eastAsia="pt-BR"/>
+          <w14:ligatures w14:val="none"/>
+        </w:rPr>
+        <w:t>?&gt;</w:t>
+      </w:r>
+      <w:r>
+        <w:rPr>
+          <w:rFonts w:ascii="Consolas" w:eastAsia="Times New Roman" w:hAnsi="Consolas" w:cs="Times New Roman"/>
+          <w:color w:val="CE9178"/>
+          <w:kern w:val="0"/>
+          <w:sz w:val="21"/>
+          <w:szCs w:val="21"/>
+          <w:lang w:eastAsia="pt-BR"/>
+          <w14:ligatures w14:val="none"/>
+        </w:rPr>
+        <w:t>"</w:t>
+      </w:r>
+      <w:r>
+        <w:rPr>
+          <w:rFonts w:ascii="Consolas" w:eastAsia="Times New Roman" w:hAnsi="Consolas" w:cs="Times New Roman"/>
+          <w:color w:val="808080"/>
+          <w:kern w:val="0"/>
+          <w:sz w:val="21"/>
+          <w:szCs w:val="21"/>
+          <w:lang w:eastAsia="pt-BR"/>
+          <w14:ligatures w14:val="none"/>
+        </w:rPr>
+        <w:t>&gt;</w:t>
+      </w:r>
+    </w:p>
+    <w:p>
+      <w:pPr>
+        <w:spacing w:line="240" w:lineRule="auto"/>
+        <w:jc w:val="both"/>
+        <w:rPr>
+          <w:rFonts w:ascii="Arial" w:eastAsia="Times New Roman" w:hAnsi="Arial" w:cs="Arial"/>
+          <w:color w:val="000000" w:themeColor="text1"/>
+          <w:kern w:val="0"/>
+          <w:sz w:val="24"/>
+          <w:szCs w:val="24"/>
+          <w:lang w:eastAsia="pt-BR"/>
+          <w14:ligatures w14:val="none"/>
+        </w:rPr>
+      </w:pPr>
+      <w:r>
+        <w:rPr>
+          <w:rFonts w:ascii="Arial" w:eastAsia="Times New Roman" w:hAnsi="Arial" w:cs="Arial"/>
+          <w:color w:val="000000" w:themeColor="text1"/>
+          <w:kern w:val="0"/>
+          <w:sz w:val="24"/>
+          <w:szCs w:val="24"/>
+          <w:lang w:eastAsia="pt-BR"/>
+          <w14:ligatures w14:val="none"/>
+        </w:rPr>
+        <w:t>Foi adicionado o id de tarefa, para que ele seja único.</w:t>
+      </w:r>
+    </w:p>
+    <w:p>
+      <w:pPr>
+        <w:spacing w:line="240" w:lineRule="auto"/>
+        <w:jc w:val="both"/>
+        <w:rPr>
+          <w:rFonts w:ascii="Arial" w:eastAsia="Times New Roman" w:hAnsi="Arial" w:cs="Arial"/>
+          <w:color w:val="000000" w:themeColor="text1"/>
+          <w:kern w:val="0"/>
+          <w:sz w:val="24"/>
+          <w:szCs w:val="24"/>
+          <w:lang w:eastAsia="pt-BR"/>
+          <w14:ligatures w14:val="none"/>
+        </w:rPr>
+      </w:pPr>
+    </w:p>
+    <w:p>
+      <w:pPr>
+        <w:spacing w:line="240" w:lineRule="auto"/>
+        <w:jc w:val="both"/>
+        <w:rPr>
+          <w:rFonts w:ascii="Arial" w:eastAsia="Times New Roman" w:hAnsi="Arial" w:cs="Arial"/>
+          <w:color w:val="000000" w:themeColor="text1"/>
+          <w:kern w:val="0"/>
+          <w:sz w:val="24"/>
+          <w:szCs w:val="24"/>
+          <w:lang w:eastAsia="pt-BR"/>
+          <w14:ligatures w14:val="none"/>
+        </w:rPr>
+      </w:pPr>
+    </w:p>
+    <w:p>
+      <w:pPr>
+        <w:spacing w:line="240" w:lineRule="auto"/>
+        <w:jc w:val="both"/>
+        <w:rPr>
+          <w:rFonts w:ascii="Arial" w:eastAsia="Times New Roman" w:hAnsi="Arial" w:cs="Arial"/>
+          <w:color w:val="000000" w:themeColor="text1"/>
+          <w:kern w:val="0"/>
+          <w:sz w:val="24"/>
+          <w:szCs w:val="24"/>
+          <w:lang w:eastAsia="pt-BR"/>
+          <w14:ligatures w14:val="none"/>
+        </w:rPr>
+      </w:pPr>
+      <w:r>
+        <w:rPr>
+          <w:rFonts w:ascii="Arial" w:eastAsia="Times New Roman" w:hAnsi="Arial" w:cs="Arial"/>
+          <w:color w:val="000000" w:themeColor="text1"/>
+          <w:kern w:val="0"/>
+          <w:sz w:val="24"/>
+          <w:szCs w:val="24"/>
+          <w:lang w:eastAsia="pt-BR"/>
+          <w14:ligatures w14:val="none"/>
+        </w:rPr>
+        <w:lastRenderedPageBreak/>
+        <w:t>Adicionando ia ao método editar:</w:t>
+      </w:r>
+    </w:p>
+    <w:p>
+      <w:pPr>
+        <w:shd w:val="clear" w:color="auto" w:fill="1F1F1F"/>
+        <w:spacing w:after="0" w:line="285" w:lineRule="atLeast"/>
+        <w:rPr>
+          <w:rFonts w:ascii="Times New Roman" w:eastAsia="Times New Roman" w:hAnsi="Times New Roman" w:cs="Times New Roman"/>
+          <w:color w:val="CCCCCC"/>
+          <w:kern w:val="0"/>
+          <w:sz w:val="24"/>
+          <w:szCs w:val="24"/>
+          <w:lang w:eastAsia="pt-BR"/>
+          <w14:ligatures w14:val="none"/>
+        </w:rPr>
+      </w:pPr>
+      <w:r>
+        <w:rPr>
+          <w:rFonts w:ascii="Times New Roman" w:eastAsia="Times New Roman" w:hAnsi="Times New Roman" w:cs="Times New Roman"/>
+          <w:color w:val="808080"/>
+          <w:kern w:val="0"/>
+          <w:sz w:val="24"/>
+          <w:szCs w:val="24"/>
+          <w:lang w:eastAsia="pt-BR"/>
+          <w14:ligatures w14:val="none"/>
+        </w:rPr>
+        <w:t>&lt;</w:t>
+      </w:r>
+      <w:r>
+        <w:rPr>
+          <w:rFonts w:ascii="Times New Roman" w:eastAsia="Times New Roman" w:hAnsi="Times New Roman" w:cs="Times New Roman"/>
+          <w:color w:val="569CD6"/>
+          <w:kern w:val="0"/>
+          <w:sz w:val="24"/>
+          <w:szCs w:val="24"/>
+          <w:lang w:eastAsia="pt-BR"/>
+          <w14:ligatures w14:val="none"/>
+        </w:rPr>
+        <w:t>i</w:t>
+      </w:r>
+      <w:r>
+        <w:rPr>
+          <w:rFonts w:ascii="Times New Roman" w:eastAsia="Times New Roman" w:hAnsi="Times New Roman" w:cs="Times New Roman"/>
+          <w:color w:val="CCCCCC"/>
+          <w:kern w:val="0"/>
+          <w:sz w:val="24"/>
+          <w:szCs w:val="24"/>
+          <w:lang w:eastAsia="pt-BR"/>
+          <w14:ligatures w14:val="none"/>
+        </w:rPr>
+        <w:t xml:space="preserve"> </w:t>
+      </w:r>
+      <w:proofErr w:type="spellStart"/>
+      <w:r>
+        <w:rPr>
+          <w:rFonts w:ascii="Times New Roman" w:eastAsia="Times New Roman" w:hAnsi="Times New Roman" w:cs="Times New Roman"/>
+          <w:color w:val="9CDCFE"/>
+          <w:kern w:val="0"/>
+          <w:sz w:val="24"/>
+          <w:szCs w:val="24"/>
+          <w:lang w:eastAsia="pt-BR"/>
+          <w14:ligatures w14:val="none"/>
+        </w:rPr>
+        <w:t>class</w:t>
+      </w:r>
+      <w:proofErr w:type="spellEnd"/>
+      <w:r>
+        <w:rPr>
+          <w:rFonts w:ascii="Times New Roman" w:eastAsia="Times New Roman" w:hAnsi="Times New Roman" w:cs="Times New Roman"/>
+          <w:color w:val="CCCCCC"/>
+          <w:kern w:val="0"/>
+          <w:sz w:val="24"/>
+          <w:szCs w:val="24"/>
+          <w:lang w:eastAsia="pt-BR"/>
+          <w14:ligatures w14:val="none"/>
+        </w:rPr>
+        <w:t>=</w:t>
+      </w:r>
+      <w:r>
+        <w:rPr>
+          <w:rFonts w:ascii="Times New Roman" w:eastAsia="Times New Roman" w:hAnsi="Times New Roman" w:cs="Times New Roman"/>
+          <w:color w:val="CE9178"/>
+          <w:kern w:val="0"/>
+          <w:sz w:val="24"/>
+          <w:szCs w:val="24"/>
+          <w:lang w:eastAsia="pt-BR"/>
+          <w14:ligatures w14:val="none"/>
+        </w:rPr>
+        <w:t>"</w:t>
+      </w:r>
+      <w:proofErr w:type="spellStart"/>
+      <w:r>
+        <w:rPr>
+          <w:rFonts w:ascii="Times New Roman" w:eastAsia="Times New Roman" w:hAnsi="Times New Roman" w:cs="Times New Roman"/>
+          <w:color w:val="CE9178"/>
+          <w:kern w:val="0"/>
+          <w:sz w:val="24"/>
+          <w:szCs w:val="24"/>
+          <w:lang w:eastAsia="pt-BR"/>
+          <w14:ligatures w14:val="none"/>
+        </w:rPr>
+        <w:t>fas</w:t>
+      </w:r>
+      <w:proofErr w:type="spellEnd"/>
+      <w:r>
+        <w:rPr>
+          <w:rFonts w:ascii="Times New Roman" w:eastAsia="Times New Roman" w:hAnsi="Times New Roman" w:cs="Times New Roman"/>
+          <w:color w:val="CE9178"/>
+          <w:kern w:val="0"/>
+          <w:sz w:val="24"/>
+          <w:szCs w:val="24"/>
+          <w:lang w:eastAsia="pt-BR"/>
+          <w14:ligatures w14:val="none"/>
+        </w:rPr>
+        <w:t xml:space="preserve"> </w:t>
+      </w:r>
+      <w:proofErr w:type="spellStart"/>
+      <w:r>
+        <w:rPr>
+          <w:rFonts w:ascii="Times New Roman" w:eastAsia="Times New Roman" w:hAnsi="Times New Roman" w:cs="Times New Roman"/>
+          <w:color w:val="CE9178"/>
+          <w:kern w:val="0"/>
+          <w:sz w:val="24"/>
+          <w:szCs w:val="24"/>
+          <w:lang w:eastAsia="pt-BR"/>
+          <w14:ligatures w14:val="none"/>
+        </w:rPr>
+        <w:t>fa-edit</w:t>
+      </w:r>
+      <w:proofErr w:type="spellEnd"/>
+      <w:r>
+        <w:rPr>
+          <w:rFonts w:ascii="Times New Roman" w:eastAsia="Times New Roman" w:hAnsi="Times New Roman" w:cs="Times New Roman"/>
+          <w:color w:val="CE9178"/>
+          <w:kern w:val="0"/>
+          <w:sz w:val="24"/>
+          <w:szCs w:val="24"/>
+          <w:lang w:eastAsia="pt-BR"/>
+          <w14:ligatures w14:val="none"/>
+        </w:rPr>
+        <w:t xml:space="preserve"> </w:t>
+      </w:r>
+      <w:proofErr w:type="spellStart"/>
+      <w:r>
+        <w:rPr>
+          <w:rFonts w:ascii="Times New Roman" w:eastAsia="Times New Roman" w:hAnsi="Times New Roman" w:cs="Times New Roman"/>
+          <w:color w:val="CE9178"/>
+          <w:kern w:val="0"/>
+          <w:sz w:val="24"/>
+          <w:szCs w:val="24"/>
+          <w:lang w:eastAsia="pt-BR"/>
+          <w14:ligatures w14:val="none"/>
+        </w:rPr>
+        <w:t>fa-lg</w:t>
+      </w:r>
+      <w:proofErr w:type="spellEnd"/>
+      <w:r>
+        <w:rPr>
+          <w:rFonts w:ascii="Times New Roman" w:eastAsia="Times New Roman" w:hAnsi="Times New Roman" w:cs="Times New Roman"/>
+          <w:color w:val="CE9178"/>
+          <w:kern w:val="0"/>
+          <w:sz w:val="24"/>
+          <w:szCs w:val="24"/>
+          <w:lang w:eastAsia="pt-BR"/>
+          <w14:ligatures w14:val="none"/>
+        </w:rPr>
+        <w:t xml:space="preserve"> </w:t>
+      </w:r>
+      <w:proofErr w:type="spellStart"/>
+      <w:r>
+        <w:rPr>
+          <w:rFonts w:ascii="Times New Roman" w:eastAsia="Times New Roman" w:hAnsi="Times New Roman" w:cs="Times New Roman"/>
+          <w:color w:val="CE9178"/>
+          <w:kern w:val="0"/>
+          <w:sz w:val="24"/>
+          <w:szCs w:val="24"/>
+          <w:lang w:eastAsia="pt-BR"/>
+          <w14:ligatures w14:val="none"/>
+        </w:rPr>
+        <w:t>text-info</w:t>
+      </w:r>
+      <w:proofErr w:type="spellEnd"/>
+      <w:r>
+        <w:rPr>
+          <w:rFonts w:ascii="Times New Roman" w:eastAsia="Times New Roman" w:hAnsi="Times New Roman" w:cs="Times New Roman"/>
+          <w:color w:val="CE9178"/>
+          <w:kern w:val="0"/>
+          <w:sz w:val="24"/>
+          <w:szCs w:val="24"/>
+          <w:lang w:eastAsia="pt-BR"/>
+          <w14:ligatures w14:val="none"/>
+        </w:rPr>
+        <w:t>"</w:t>
+      </w:r>
+      <w:r>
+        <w:rPr>
+          <w:rFonts w:ascii="Times New Roman" w:eastAsia="Times New Roman" w:hAnsi="Times New Roman" w:cs="Times New Roman"/>
+          <w:color w:val="CCCCCC"/>
+          <w:kern w:val="0"/>
+          <w:sz w:val="24"/>
+          <w:szCs w:val="24"/>
+          <w:lang w:eastAsia="pt-BR"/>
+          <w14:ligatures w14:val="none"/>
+        </w:rPr>
+        <w:t xml:space="preserve"> </w:t>
+      </w:r>
+      <w:proofErr w:type="spellStart"/>
+      <w:r>
+        <w:rPr>
+          <w:rFonts w:ascii="Times New Roman" w:eastAsia="Times New Roman" w:hAnsi="Times New Roman" w:cs="Times New Roman"/>
+          <w:color w:val="9CDCFE"/>
+          <w:kern w:val="0"/>
+          <w:sz w:val="24"/>
+          <w:szCs w:val="24"/>
+          <w:lang w:eastAsia="pt-BR"/>
+          <w14:ligatures w14:val="none"/>
+        </w:rPr>
+        <w:t>onclick</w:t>
+      </w:r>
+      <w:proofErr w:type="spellEnd"/>
+      <w:r>
+        <w:rPr>
+          <w:rFonts w:ascii="Times New Roman" w:eastAsia="Times New Roman" w:hAnsi="Times New Roman" w:cs="Times New Roman"/>
+          <w:color w:val="CCCCCC"/>
+          <w:kern w:val="0"/>
+          <w:sz w:val="24"/>
+          <w:szCs w:val="24"/>
+          <w:lang w:eastAsia="pt-BR"/>
+          <w14:ligatures w14:val="none"/>
+        </w:rPr>
+        <w:t>=</w:t>
+      </w:r>
+      <w:r>
+        <w:rPr>
+          <w:rFonts w:ascii="Times New Roman" w:eastAsia="Times New Roman" w:hAnsi="Times New Roman" w:cs="Times New Roman"/>
+          <w:color w:val="CE9178"/>
+          <w:kern w:val="0"/>
+          <w:sz w:val="24"/>
+          <w:szCs w:val="24"/>
+          <w:lang w:eastAsia="pt-BR"/>
+          <w14:ligatures w14:val="none"/>
+        </w:rPr>
+        <w:t>"</w:t>
+      </w:r>
+      <w:proofErr w:type="gramStart"/>
+      <w:r>
+        <w:rPr>
+          <w:rFonts w:ascii="Times New Roman" w:eastAsia="Times New Roman" w:hAnsi="Times New Roman" w:cs="Times New Roman"/>
+          <w:color w:val="DCDCAA"/>
+          <w:kern w:val="0"/>
+          <w:sz w:val="24"/>
+          <w:szCs w:val="24"/>
+          <w:lang w:eastAsia="pt-BR"/>
+          <w14:ligatures w14:val="none"/>
+        </w:rPr>
+        <w:t>editar</w:t>
+      </w:r>
+      <w:r>
+        <w:rPr>
+          <w:rFonts w:ascii="Times New Roman" w:eastAsia="Times New Roman" w:hAnsi="Times New Roman" w:cs="Times New Roman"/>
+          <w:color w:val="CE9178"/>
+          <w:kern w:val="0"/>
+          <w:sz w:val="24"/>
+          <w:szCs w:val="24"/>
+          <w:lang w:eastAsia="pt-BR"/>
+          <w14:ligatures w14:val="none"/>
+        </w:rPr>
+        <w:t>(</w:t>
+      </w:r>
+      <w:proofErr w:type="gramEnd"/>
+      <w:r>
+        <w:rPr>
+          <w:rFonts w:ascii="Times New Roman" w:eastAsia="Times New Roman" w:hAnsi="Times New Roman" w:cs="Times New Roman"/>
+          <w:color w:val="569CD6"/>
+          <w:kern w:val="0"/>
+          <w:sz w:val="24"/>
+          <w:szCs w:val="24"/>
+          <w:lang w:eastAsia="pt-BR"/>
+          <w14:ligatures w14:val="none"/>
+        </w:rPr>
+        <w:t>&lt;?=</w:t>
+      </w:r>
+      <w:r>
+        <w:rPr>
+          <w:rFonts w:ascii="Times New Roman" w:eastAsia="Times New Roman" w:hAnsi="Times New Roman" w:cs="Times New Roman"/>
+          <w:color w:val="D4D4D4"/>
+          <w:kern w:val="0"/>
+          <w:sz w:val="24"/>
+          <w:szCs w:val="24"/>
+          <w:lang w:eastAsia="pt-BR"/>
+          <w14:ligatures w14:val="none"/>
+        </w:rPr>
+        <w:t xml:space="preserve"> </w:t>
+      </w:r>
+      <w:r>
+        <w:rPr>
+          <w:rFonts w:ascii="Times New Roman" w:eastAsia="Times New Roman" w:hAnsi="Times New Roman" w:cs="Times New Roman"/>
+          <w:color w:val="9CDCFE"/>
+          <w:kern w:val="0"/>
+          <w:sz w:val="24"/>
+          <w:szCs w:val="24"/>
+          <w:lang w:eastAsia="pt-BR"/>
+          <w14:ligatures w14:val="none"/>
+        </w:rPr>
+        <w:t>$tarefa</w:t>
+      </w:r>
+      <w:r>
+        <w:rPr>
+          <w:rFonts w:ascii="Times New Roman" w:eastAsia="Times New Roman" w:hAnsi="Times New Roman" w:cs="Times New Roman"/>
+          <w:color w:val="D4D4D4"/>
+          <w:kern w:val="0"/>
+          <w:sz w:val="24"/>
+          <w:szCs w:val="24"/>
+          <w:lang w:eastAsia="pt-BR"/>
+          <w14:ligatures w14:val="none"/>
+        </w:rPr>
+        <w:t>-&gt;</w:t>
+      </w:r>
+      <w:r>
+        <w:rPr>
+          <w:rFonts w:ascii="Times New Roman" w:eastAsia="Times New Roman" w:hAnsi="Times New Roman" w:cs="Times New Roman"/>
+          <w:color w:val="9CDCFE"/>
+          <w:kern w:val="0"/>
+          <w:sz w:val="24"/>
+          <w:szCs w:val="24"/>
+          <w:lang w:eastAsia="pt-BR"/>
+          <w14:ligatures w14:val="none"/>
+        </w:rPr>
+        <w:t>id</w:t>
+      </w:r>
+      <w:r>
+        <w:rPr>
+          <w:rFonts w:ascii="Times New Roman" w:eastAsia="Times New Roman" w:hAnsi="Times New Roman" w:cs="Times New Roman"/>
+          <w:color w:val="D4D4D4"/>
+          <w:kern w:val="0"/>
+          <w:sz w:val="24"/>
+          <w:szCs w:val="24"/>
+          <w:lang w:eastAsia="pt-BR"/>
+          <w14:ligatures w14:val="none"/>
+        </w:rPr>
+        <w:t xml:space="preserve"> </w:t>
+      </w:r>
+      <w:r>
+        <w:rPr>
+          <w:rFonts w:ascii="Times New Roman" w:eastAsia="Times New Roman" w:hAnsi="Times New Roman" w:cs="Times New Roman"/>
+          <w:color w:val="569CD6"/>
+          <w:kern w:val="0"/>
+          <w:sz w:val="24"/>
+          <w:szCs w:val="24"/>
+          <w:lang w:eastAsia="pt-BR"/>
+          <w14:ligatures w14:val="none"/>
+        </w:rPr>
+        <w:t>?&gt;</w:t>
+      </w:r>
+      <w:r>
+        <w:rPr>
+          <w:rFonts w:ascii="Times New Roman" w:eastAsia="Times New Roman" w:hAnsi="Times New Roman" w:cs="Times New Roman"/>
+          <w:color w:val="CE9178"/>
+          <w:kern w:val="0"/>
+          <w:sz w:val="24"/>
+          <w:szCs w:val="24"/>
+          <w:lang w:eastAsia="pt-BR"/>
+          <w14:ligatures w14:val="none"/>
+        </w:rPr>
+        <w:t>)"</w:t>
+      </w:r>
+      <w:r>
+        <w:rPr>
+          <w:rFonts w:ascii="Times New Roman" w:eastAsia="Times New Roman" w:hAnsi="Times New Roman" w:cs="Times New Roman"/>
+          <w:color w:val="808080"/>
+          <w:kern w:val="0"/>
+          <w:sz w:val="24"/>
+          <w:szCs w:val="24"/>
+          <w:lang w:eastAsia="pt-BR"/>
+          <w14:ligatures w14:val="none"/>
+        </w:rPr>
+        <w:t>&gt;&lt;/</w:t>
+      </w:r>
+      <w:r>
+        <w:rPr>
+          <w:rFonts w:ascii="Times New Roman" w:eastAsia="Times New Roman" w:hAnsi="Times New Roman" w:cs="Times New Roman"/>
+          <w:color w:val="569CD6"/>
+          <w:kern w:val="0"/>
+          <w:sz w:val="24"/>
+          <w:szCs w:val="24"/>
+          <w:lang w:eastAsia="pt-BR"/>
+          <w14:ligatures w14:val="none"/>
+        </w:rPr>
+        <w:t>i</w:t>
+      </w:r>
+      <w:r>
+        <w:rPr>
+          <w:rFonts w:ascii="Times New Roman" w:eastAsia="Times New Roman" w:hAnsi="Times New Roman" w:cs="Times New Roman"/>
+          <w:color w:val="808080"/>
+          <w:kern w:val="0"/>
+          <w:sz w:val="24"/>
+          <w:szCs w:val="24"/>
+          <w:lang w:eastAsia="pt-BR"/>
+          <w14:ligatures w14:val="none"/>
+        </w:rPr>
+        <w:t>&gt;</w:t>
+      </w:r>
+    </w:p>
+    <w:p>
+      <w:pPr>
+        <w:shd w:val="clear" w:color="auto" w:fill="1F1F1F"/>
+        <w:spacing w:after="0" w:line="285" w:lineRule="atLeast"/>
+        <w:rPr>
+          <w:rFonts w:ascii="Times New Roman" w:eastAsia="Times New Roman" w:hAnsi="Times New Roman" w:cs="Times New Roman"/>
+          <w:color w:val="569CD6"/>
+          <w:kern w:val="0"/>
+          <w:sz w:val="24"/>
+          <w:szCs w:val="24"/>
+          <w:lang w:eastAsia="pt-BR"/>
+          <w14:ligatures w14:val="none"/>
+        </w:rPr>
+      </w:pPr>
+    </w:p>
+    <w:p>
+      <w:pPr>
+        <w:shd w:val="clear" w:color="auto" w:fill="1F1F1F"/>
+        <w:spacing w:after="0" w:line="285" w:lineRule="atLeast"/>
+        <w:rPr>
+          <w:rFonts w:ascii="Times New Roman" w:eastAsia="Times New Roman" w:hAnsi="Times New Roman" w:cs="Times New Roman"/>
+          <w:color w:val="CCCCCC"/>
+          <w:kern w:val="0"/>
+          <w:sz w:val="24"/>
+          <w:szCs w:val="24"/>
+          <w:lang w:eastAsia="pt-BR"/>
+          <w14:ligatures w14:val="none"/>
+        </w:rPr>
+      </w:pPr>
+      <w:proofErr w:type="spellStart"/>
+      <w:r>
+        <w:rPr>
+          <w:rFonts w:ascii="Times New Roman" w:eastAsia="Times New Roman" w:hAnsi="Times New Roman" w:cs="Times New Roman"/>
+          <w:color w:val="569CD6"/>
+          <w:kern w:val="0"/>
+          <w:sz w:val="24"/>
+          <w:szCs w:val="24"/>
+          <w:lang w:eastAsia="pt-BR"/>
+          <w14:ligatures w14:val="none"/>
+        </w:rPr>
+        <w:t>function</w:t>
+      </w:r>
+      <w:proofErr w:type="spellEnd"/>
+      <w:r>
+        <w:rPr>
+          <w:rFonts w:ascii="Times New Roman" w:eastAsia="Times New Roman" w:hAnsi="Times New Roman" w:cs="Times New Roman"/>
+          <w:color w:val="D4D4D4"/>
+          <w:kern w:val="0"/>
+          <w:sz w:val="24"/>
+          <w:szCs w:val="24"/>
+          <w:lang w:eastAsia="pt-BR"/>
+          <w14:ligatures w14:val="none"/>
+        </w:rPr>
+        <w:t xml:space="preserve"> </w:t>
+      </w:r>
+      <w:r>
+        <w:rPr>
+          <w:rFonts w:ascii="Times New Roman" w:eastAsia="Times New Roman" w:hAnsi="Times New Roman" w:cs="Times New Roman"/>
+          <w:color w:val="DCDCAA"/>
+          <w:kern w:val="0"/>
+          <w:sz w:val="24"/>
+          <w:szCs w:val="24"/>
+          <w:lang w:eastAsia="pt-BR"/>
+          <w14:ligatures w14:val="none"/>
+        </w:rPr>
+        <w:t>editar</w:t>
+      </w:r>
+      <w:r>
+        <w:rPr>
+          <w:rFonts w:ascii="Times New Roman" w:eastAsia="Times New Roman" w:hAnsi="Times New Roman" w:cs="Times New Roman"/>
+          <w:color w:val="D4D4D4"/>
+          <w:kern w:val="0"/>
+          <w:sz w:val="24"/>
+          <w:szCs w:val="24"/>
+          <w:lang w:eastAsia="pt-BR"/>
+          <w14:ligatures w14:val="none"/>
+        </w:rPr>
+        <w:t>(</w:t>
+      </w:r>
+      <w:r>
+        <w:rPr>
+          <w:rFonts w:ascii="Times New Roman" w:eastAsia="Times New Roman" w:hAnsi="Times New Roman" w:cs="Times New Roman"/>
+          <w:color w:val="9CDCFE"/>
+          <w:kern w:val="0"/>
+          <w:sz w:val="24"/>
+          <w:szCs w:val="24"/>
+          <w:lang w:eastAsia="pt-BR"/>
+          <w14:ligatures w14:val="none"/>
+        </w:rPr>
+        <w:t>id</w:t>
+      </w:r>
+      <w:r>
+        <w:rPr>
+          <w:rFonts w:ascii="Times New Roman" w:eastAsia="Times New Roman" w:hAnsi="Times New Roman" w:cs="Times New Roman"/>
+          <w:color w:val="D4D4D4"/>
+          <w:kern w:val="0"/>
+          <w:sz w:val="24"/>
+          <w:szCs w:val="24"/>
+          <w:lang w:eastAsia="pt-BR"/>
+          <w14:ligatures w14:val="none"/>
+        </w:rPr>
+        <w:t>) {}</w:t>
+      </w:r>
+    </w:p>
+    <w:p>
+      <w:pPr>
+        <w:spacing w:line="240" w:lineRule="auto"/>
+        <w:jc w:val="both"/>
+        <w:rPr>
+          <w:rFonts w:ascii="Arial" w:eastAsia="Times New Roman" w:hAnsi="Arial" w:cs="Arial"/>
+          <w:color w:val="000000" w:themeColor="text1"/>
+          <w:kern w:val="0"/>
+          <w:sz w:val="24"/>
+          <w:szCs w:val="24"/>
+          <w:lang w:eastAsia="pt-BR"/>
+          <w14:ligatures w14:val="none"/>
+        </w:rPr>
+      </w:pPr>
+      <w:r>
+        <w:rPr>
+          <w:rFonts w:ascii="Arial" w:eastAsia="Times New Roman" w:hAnsi="Arial" w:cs="Arial"/>
+          <w:color w:val="000000" w:themeColor="text1"/>
+          <w:kern w:val="0"/>
+          <w:sz w:val="24"/>
+          <w:szCs w:val="24"/>
+          <w:lang w:eastAsia="pt-BR"/>
+          <w14:ligatures w14:val="none"/>
+        </w:rPr>
+        <w:t>Função recebe ID como parâmetro</w:t>
+      </w:r>
+    </w:p>
+    <w:p>
+      <w:pPr>
+        <w:spacing w:line="240" w:lineRule="auto"/>
+        <w:jc w:val="both"/>
+        <w:rPr>
+          <w:rFonts w:ascii="Arial" w:eastAsia="Times New Roman" w:hAnsi="Arial" w:cs="Arial"/>
+          <w:color w:val="000000" w:themeColor="text1"/>
+          <w:kern w:val="0"/>
+          <w:sz w:val="24"/>
+          <w:szCs w:val="24"/>
+          <w:lang w:eastAsia="pt-BR"/>
+          <w14:ligatures w14:val="none"/>
+        </w:rPr>
+      </w:pPr>
+    </w:p>
+    <w:p>
+      <w:pPr>
+        <w:spacing w:line="240" w:lineRule="auto"/>
+        <w:jc w:val="both"/>
+        <w:rPr>
+          <w:rFonts w:ascii="Arial" w:eastAsia="Times New Roman" w:hAnsi="Arial" w:cs="Arial"/>
+          <w:color w:val="000000" w:themeColor="text1"/>
+          <w:kern w:val="0"/>
+          <w:sz w:val="24"/>
+          <w:szCs w:val="24"/>
+          <w:lang w:eastAsia="pt-BR"/>
+          <w14:ligatures w14:val="none"/>
+        </w:rPr>
+      </w:pPr>
+      <w:r>
+        <w:rPr>
+          <w:rFonts w:ascii="Arial" w:eastAsia="Times New Roman" w:hAnsi="Arial" w:cs="Arial"/>
+          <w:color w:val="000000" w:themeColor="text1"/>
+          <w:kern w:val="0"/>
+          <w:sz w:val="24"/>
+          <w:szCs w:val="24"/>
+          <w:lang w:eastAsia="pt-BR"/>
+          <w14:ligatures w14:val="none"/>
+        </w:rPr>
+        <w:t>Selecionando DIV tarefa (tarefa clicada)</w:t>
+      </w:r>
+    </w:p>
+    <w:p>
+      <w:pPr>
+        <w:shd w:val="clear" w:color="auto" w:fill="1F1F1F"/>
+        <w:spacing w:after="0" w:line="285" w:lineRule="atLeast"/>
+        <w:rPr>
+          <w:rFonts w:ascii="Consolas" w:eastAsia="Times New Roman" w:hAnsi="Consolas" w:cs="Times New Roman"/>
+          <w:color w:val="CCCCCC"/>
+          <w:kern w:val="0"/>
+          <w:sz w:val="21"/>
+          <w:szCs w:val="21"/>
+          <w:lang w:eastAsia="pt-BR"/>
+          <w14:ligatures w14:val="none"/>
+        </w:rPr>
+      </w:pPr>
+      <w:proofErr w:type="spellStart"/>
+      <w:r>
+        <w:rPr>
+          <w:rFonts w:ascii="Consolas" w:eastAsia="Times New Roman" w:hAnsi="Consolas" w:cs="Times New Roman"/>
+          <w:color w:val="569CD6"/>
+          <w:kern w:val="0"/>
+          <w:sz w:val="21"/>
+          <w:szCs w:val="21"/>
+          <w:lang w:eastAsia="pt-BR"/>
+          <w14:ligatures w14:val="none"/>
+        </w:rPr>
+        <w:t>let</w:t>
+      </w:r>
+      <w:proofErr w:type="spellEnd"/>
+      <w:r>
+        <w:rPr>
+          <w:rFonts w:ascii="Consolas" w:eastAsia="Times New Roman" w:hAnsi="Consolas" w:cs="Times New Roman"/>
+          <w:color w:val="D4D4D4"/>
+          <w:kern w:val="0"/>
+          <w:sz w:val="21"/>
+          <w:szCs w:val="21"/>
+          <w:lang w:eastAsia="pt-BR"/>
+          <w14:ligatures w14:val="none"/>
+        </w:rPr>
+        <w:t xml:space="preserve"> </w:t>
+      </w:r>
+      <w:r>
+        <w:rPr>
+          <w:rFonts w:ascii="Consolas" w:eastAsia="Times New Roman" w:hAnsi="Consolas" w:cs="Times New Roman"/>
+          <w:color w:val="9CDCFE"/>
+          <w:kern w:val="0"/>
+          <w:sz w:val="21"/>
+          <w:szCs w:val="21"/>
+          <w:lang w:eastAsia="pt-BR"/>
+          <w14:ligatures w14:val="none"/>
+        </w:rPr>
+        <w:t>tarefa</w:t>
+      </w:r>
+      <w:r>
+        <w:rPr>
+          <w:rFonts w:ascii="Consolas" w:eastAsia="Times New Roman" w:hAnsi="Consolas" w:cs="Times New Roman"/>
+          <w:color w:val="D4D4D4"/>
+          <w:kern w:val="0"/>
+          <w:sz w:val="21"/>
+          <w:szCs w:val="21"/>
+          <w:lang w:eastAsia="pt-BR"/>
+          <w14:ligatures w14:val="none"/>
+        </w:rPr>
+        <w:t xml:space="preserve"> = </w:t>
+      </w:r>
+      <w:proofErr w:type="spellStart"/>
+      <w:proofErr w:type="gramStart"/>
+      <w:r>
+        <w:rPr>
+          <w:rFonts w:ascii="Consolas" w:eastAsia="Times New Roman" w:hAnsi="Consolas" w:cs="Times New Roman"/>
+          <w:color w:val="9CDCFE"/>
+          <w:kern w:val="0"/>
+          <w:sz w:val="21"/>
+          <w:szCs w:val="21"/>
+          <w:lang w:eastAsia="pt-BR"/>
+          <w14:ligatures w14:val="none"/>
+        </w:rPr>
+        <w:t>document</w:t>
+      </w:r>
+      <w:r>
+        <w:rPr>
+          <w:rFonts w:ascii="Consolas" w:eastAsia="Times New Roman" w:hAnsi="Consolas" w:cs="Times New Roman"/>
+          <w:color w:val="D4D4D4"/>
+          <w:kern w:val="0"/>
+          <w:sz w:val="21"/>
+          <w:szCs w:val="21"/>
+          <w:lang w:eastAsia="pt-BR"/>
+          <w14:ligatures w14:val="none"/>
+        </w:rPr>
+        <w:t>.</w:t>
+      </w:r>
+      <w:r>
+        <w:rPr>
+          <w:rFonts w:ascii="Consolas" w:eastAsia="Times New Roman" w:hAnsi="Consolas" w:cs="Times New Roman"/>
+          <w:color w:val="DCDCAA"/>
+          <w:kern w:val="0"/>
+          <w:sz w:val="21"/>
+          <w:szCs w:val="21"/>
+          <w:lang w:eastAsia="pt-BR"/>
+          <w14:ligatures w14:val="none"/>
+        </w:rPr>
+        <w:t>getElementById</w:t>
+      </w:r>
+      <w:proofErr w:type="spellEnd"/>
+      <w:proofErr w:type="gramEnd"/>
+      <w:r>
+        <w:rPr>
+          <w:rFonts w:ascii="Consolas" w:eastAsia="Times New Roman" w:hAnsi="Consolas" w:cs="Times New Roman"/>
+          <w:color w:val="D4D4D4"/>
+          <w:kern w:val="0"/>
+          <w:sz w:val="21"/>
+          <w:szCs w:val="21"/>
+          <w:lang w:eastAsia="pt-BR"/>
+          <w14:ligatures w14:val="none"/>
+        </w:rPr>
+        <w:t>(</w:t>
+      </w:r>
+      <w:r>
+        <w:rPr>
+          <w:rFonts w:ascii="Consolas" w:eastAsia="Times New Roman" w:hAnsi="Consolas" w:cs="Times New Roman"/>
+          <w:color w:val="CE9178"/>
+          <w:kern w:val="0"/>
+          <w:sz w:val="21"/>
+          <w:szCs w:val="21"/>
+          <w:lang w:eastAsia="pt-BR"/>
+          <w14:ligatures w14:val="none"/>
+        </w:rPr>
+        <w:t>'tarefa_'</w:t>
+      </w:r>
+      <w:r>
+        <w:rPr>
+          <w:rFonts w:ascii="Consolas" w:eastAsia="Times New Roman" w:hAnsi="Consolas" w:cs="Times New Roman"/>
+          <w:color w:val="D4D4D4"/>
+          <w:kern w:val="0"/>
+          <w:sz w:val="21"/>
+          <w:szCs w:val="21"/>
+          <w:lang w:eastAsia="pt-BR"/>
+          <w14:ligatures w14:val="none"/>
+        </w:rPr>
+        <w:t xml:space="preserve"> + </w:t>
+      </w:r>
+      <w:r>
+        <w:rPr>
+          <w:rFonts w:ascii="Consolas" w:eastAsia="Times New Roman" w:hAnsi="Consolas" w:cs="Times New Roman"/>
+          <w:color w:val="9CDCFE"/>
+          <w:kern w:val="0"/>
+          <w:sz w:val="21"/>
+          <w:szCs w:val="21"/>
+          <w:lang w:eastAsia="pt-BR"/>
+          <w14:ligatures w14:val="none"/>
+        </w:rPr>
+        <w:t>id</w:t>
+      </w:r>
+      <w:r>
+        <w:rPr>
+          <w:rFonts w:ascii="Consolas" w:eastAsia="Times New Roman" w:hAnsi="Consolas" w:cs="Times New Roman"/>
+          <w:color w:val="D4D4D4"/>
+          <w:kern w:val="0"/>
+          <w:sz w:val="21"/>
+          <w:szCs w:val="21"/>
+          <w:lang w:eastAsia="pt-BR"/>
+          <w14:ligatures w14:val="none"/>
+        </w:rPr>
+        <w:t>)</w:t>
+      </w:r>
+      <w:r>
+        <w:rPr>
+          <w:rFonts w:ascii="Consolas" w:eastAsia="Times New Roman" w:hAnsi="Consolas" w:cs="Times New Roman"/>
+          <w:color w:val="6A9955"/>
+          <w:kern w:val="0"/>
+          <w:sz w:val="21"/>
+          <w:szCs w:val="21"/>
+          <w:lang w:eastAsia="pt-BR"/>
+          <w14:ligatures w14:val="none"/>
+        </w:rPr>
+        <w:t xml:space="preserve">//selecionando </w:t>
+      </w:r>
+      <w:proofErr w:type="spellStart"/>
+      <w:r>
+        <w:rPr>
+          <w:rFonts w:ascii="Consolas" w:eastAsia="Times New Roman" w:hAnsi="Consolas" w:cs="Times New Roman"/>
+          <w:color w:val="6A9955"/>
+          <w:kern w:val="0"/>
+          <w:sz w:val="21"/>
+          <w:szCs w:val="21"/>
+          <w:lang w:eastAsia="pt-BR"/>
+          <w14:ligatures w14:val="none"/>
+        </w:rPr>
+        <w:t>div</w:t>
+      </w:r>
+      <w:proofErr w:type="spellEnd"/>
+      <w:r>
+        <w:rPr>
+          <w:rFonts w:ascii="Consolas" w:eastAsia="Times New Roman" w:hAnsi="Consolas" w:cs="Times New Roman"/>
+          <w:color w:val="6A9955"/>
+          <w:kern w:val="0"/>
+          <w:sz w:val="21"/>
+          <w:szCs w:val="21"/>
+          <w:lang w:eastAsia="pt-BR"/>
+          <w14:ligatures w14:val="none"/>
+        </w:rPr>
+        <w:t xml:space="preserve"> pelo ID</w:t>
+      </w:r>
+    </w:p>
+    <w:p>
+      <w:pPr>
+        <w:spacing w:line="240" w:lineRule="auto"/>
+        <w:jc w:val="both"/>
+        <w:rPr>
+          <w:rFonts w:ascii="Arial" w:eastAsia="Times New Roman" w:hAnsi="Arial" w:cs="Arial"/>
+          <w:color w:val="000000" w:themeColor="text1"/>
+          <w:kern w:val="0"/>
+          <w:sz w:val="24"/>
+          <w:szCs w:val="24"/>
+          <w:lang w:eastAsia="pt-BR"/>
+          <w14:ligatures w14:val="none"/>
+        </w:rPr>
+      </w:pPr>
+    </w:p>
+    <w:p>
+      <w:pPr>
+        <w:spacing w:line="240" w:lineRule="auto"/>
+        <w:jc w:val="both"/>
+        <w:rPr>
+          <w:rFonts w:ascii="Arial" w:eastAsia="Times New Roman" w:hAnsi="Arial" w:cs="Arial"/>
+          <w:color w:val="000000" w:themeColor="text1"/>
+          <w:kern w:val="0"/>
+          <w:sz w:val="24"/>
+          <w:szCs w:val="24"/>
+          <w:lang w:eastAsia="pt-BR"/>
+          <w14:ligatures w14:val="none"/>
+        </w:rPr>
+      </w:pPr>
+      <w:r>
+        <w:rPr>
+          <w:rFonts w:ascii="Arial" w:eastAsia="Times New Roman" w:hAnsi="Arial" w:cs="Arial"/>
+          <w:color w:val="000000" w:themeColor="text1"/>
+          <w:kern w:val="0"/>
+          <w:sz w:val="24"/>
+          <w:szCs w:val="24"/>
+          <w:lang w:eastAsia="pt-BR"/>
+          <w14:ligatures w14:val="none"/>
+        </w:rPr>
+        <w:t xml:space="preserve">Limpando texto da tarefa para a inclusão do </w:t>
+      </w:r>
+      <w:proofErr w:type="spellStart"/>
+      <w:r>
+        <w:rPr>
+          <w:rFonts w:ascii="Arial" w:eastAsia="Times New Roman" w:hAnsi="Arial" w:cs="Arial"/>
+          <w:color w:val="000000" w:themeColor="text1"/>
+          <w:kern w:val="0"/>
+          <w:sz w:val="24"/>
+          <w:szCs w:val="24"/>
+          <w:lang w:eastAsia="pt-BR"/>
+          <w14:ligatures w14:val="none"/>
+        </w:rPr>
+        <w:t>form</w:t>
+      </w:r>
+      <w:proofErr w:type="spellEnd"/>
+    </w:p>
+    <w:p>
+      <w:pPr>
+        <w:shd w:val="clear" w:color="auto" w:fill="1F1F1F"/>
+        <w:spacing w:after="0" w:line="285" w:lineRule="atLeast"/>
+        <w:rPr>
+          <w:rFonts w:ascii="Consolas" w:eastAsia="Times New Roman" w:hAnsi="Consolas" w:cs="Times New Roman"/>
+          <w:color w:val="CCCCCC"/>
+          <w:kern w:val="0"/>
+          <w:sz w:val="21"/>
+          <w:szCs w:val="21"/>
+          <w:lang w:eastAsia="pt-BR"/>
+          <w14:ligatures w14:val="none"/>
+        </w:rPr>
+      </w:pPr>
+      <w:proofErr w:type="spellStart"/>
+      <w:proofErr w:type="gramStart"/>
+      <w:r>
+        <w:rPr>
+          <w:rFonts w:ascii="Consolas" w:eastAsia="Times New Roman" w:hAnsi="Consolas" w:cs="Times New Roman"/>
+          <w:color w:val="9CDCFE"/>
+          <w:kern w:val="0"/>
+          <w:sz w:val="21"/>
+          <w:szCs w:val="21"/>
+          <w:lang w:eastAsia="pt-BR"/>
+          <w14:ligatures w14:val="none"/>
+        </w:rPr>
+        <w:t>tarefa</w:t>
+      </w:r>
+      <w:r>
+        <w:rPr>
+          <w:rFonts w:ascii="Consolas" w:eastAsia="Times New Roman" w:hAnsi="Consolas" w:cs="Times New Roman"/>
+          <w:color w:val="D4D4D4"/>
+          <w:kern w:val="0"/>
+          <w:sz w:val="21"/>
+          <w:szCs w:val="21"/>
+          <w:lang w:eastAsia="pt-BR"/>
+          <w14:ligatures w14:val="none"/>
+        </w:rPr>
+        <w:t>.</w:t>
+      </w:r>
+      <w:r>
+        <w:rPr>
+          <w:rFonts w:ascii="Consolas" w:eastAsia="Times New Roman" w:hAnsi="Consolas" w:cs="Times New Roman"/>
+          <w:color w:val="9CDCFE"/>
+          <w:kern w:val="0"/>
+          <w:sz w:val="21"/>
+          <w:szCs w:val="21"/>
+          <w:lang w:eastAsia="pt-BR"/>
+          <w14:ligatures w14:val="none"/>
+        </w:rPr>
+        <w:t>innerHTML</w:t>
+      </w:r>
+      <w:proofErr w:type="spellEnd"/>
+      <w:proofErr w:type="gramEnd"/>
+      <w:r>
+        <w:rPr>
+          <w:rFonts w:ascii="Consolas" w:eastAsia="Times New Roman" w:hAnsi="Consolas" w:cs="Times New Roman"/>
+          <w:color w:val="D4D4D4"/>
+          <w:kern w:val="0"/>
+          <w:sz w:val="21"/>
+          <w:szCs w:val="21"/>
+          <w:lang w:eastAsia="pt-BR"/>
+          <w14:ligatures w14:val="none"/>
+        </w:rPr>
+        <w:t>=</w:t>
+      </w:r>
+      <w:r>
+        <w:rPr>
+          <w:rFonts w:ascii="Consolas" w:eastAsia="Times New Roman" w:hAnsi="Consolas" w:cs="Times New Roman"/>
+          <w:color w:val="CE9178"/>
+          <w:kern w:val="0"/>
+          <w:sz w:val="21"/>
+          <w:szCs w:val="21"/>
+          <w:lang w:eastAsia="pt-BR"/>
+          <w14:ligatures w14:val="none"/>
+        </w:rPr>
+        <w:t>''</w:t>
+      </w:r>
+    </w:p>
+    <w:p>
+      <w:pPr>
+        <w:spacing w:line="240" w:lineRule="auto"/>
+        <w:jc w:val="both"/>
+        <w:rPr>
+          <w:rFonts w:ascii="Arial" w:eastAsia="Times New Roman" w:hAnsi="Arial" w:cs="Arial"/>
+          <w:color w:val="000000" w:themeColor="text1"/>
+          <w:kern w:val="0"/>
+          <w:sz w:val="24"/>
+          <w:szCs w:val="24"/>
+          <w:lang w:eastAsia="pt-BR"/>
+          <w14:ligatures w14:val="none"/>
+        </w:rPr>
+      </w:pPr>
+    </w:p>
+    <w:p>
+      <w:pPr>
+        <w:spacing w:line="240" w:lineRule="auto"/>
+        <w:jc w:val="both"/>
+        <w:rPr>
+          <w:rFonts w:ascii="Arial" w:eastAsia="Times New Roman" w:hAnsi="Arial" w:cs="Arial"/>
+          <w:color w:val="000000" w:themeColor="text1"/>
+          <w:kern w:val="0"/>
+          <w:sz w:val="24"/>
+          <w:szCs w:val="24"/>
+          <w:lang w:eastAsia="pt-BR"/>
+          <w14:ligatures w14:val="none"/>
+        </w:rPr>
+      </w:pPr>
+      <w:r>
+        <w:rPr>
+          <w:rFonts w:ascii="Arial" w:eastAsia="Times New Roman" w:hAnsi="Arial" w:cs="Arial"/>
+          <w:color w:val="000000" w:themeColor="text1"/>
+          <w:kern w:val="0"/>
+          <w:sz w:val="24"/>
+          <w:szCs w:val="24"/>
+          <w:lang w:eastAsia="pt-BR"/>
+          <w14:ligatures w14:val="none"/>
+        </w:rPr>
+        <w:t xml:space="preserve">Incluir </w:t>
+      </w:r>
+      <w:proofErr w:type="spellStart"/>
+      <w:r>
+        <w:rPr>
+          <w:rFonts w:ascii="Arial" w:eastAsia="Times New Roman" w:hAnsi="Arial" w:cs="Arial"/>
+          <w:color w:val="000000" w:themeColor="text1"/>
+          <w:kern w:val="0"/>
+          <w:sz w:val="24"/>
+          <w:szCs w:val="24"/>
+          <w:lang w:eastAsia="pt-BR"/>
+          <w14:ligatures w14:val="none"/>
+        </w:rPr>
+        <w:t>form</w:t>
+      </w:r>
+      <w:proofErr w:type="spellEnd"/>
+      <w:r>
+        <w:rPr>
+          <w:rFonts w:ascii="Arial" w:eastAsia="Times New Roman" w:hAnsi="Arial" w:cs="Arial"/>
+          <w:color w:val="000000" w:themeColor="text1"/>
+          <w:kern w:val="0"/>
+          <w:sz w:val="24"/>
+          <w:szCs w:val="24"/>
+          <w:lang w:eastAsia="pt-BR"/>
+          <w14:ligatures w14:val="none"/>
+        </w:rPr>
+        <w:t xml:space="preserve"> na página</w:t>
+      </w:r>
+    </w:p>
+    <w:p>
+      <w:pPr>
+        <w:shd w:val="clear" w:color="auto" w:fill="1F1F1F"/>
+        <w:spacing w:after="0" w:line="285" w:lineRule="atLeast"/>
+        <w:rPr>
+          <w:rFonts w:ascii="Consolas" w:eastAsia="Times New Roman" w:hAnsi="Consolas" w:cs="Times New Roman"/>
+          <w:color w:val="CCCCCC"/>
+          <w:kern w:val="0"/>
+          <w:sz w:val="21"/>
+          <w:szCs w:val="21"/>
+          <w:lang w:eastAsia="pt-BR"/>
+          <w14:ligatures w14:val="none"/>
+        </w:rPr>
+      </w:pPr>
+      <w:proofErr w:type="spellStart"/>
+      <w:proofErr w:type="gramStart"/>
+      <w:r>
+        <w:rPr>
+          <w:rFonts w:ascii="Consolas" w:eastAsia="Times New Roman" w:hAnsi="Consolas" w:cs="Times New Roman"/>
+          <w:color w:val="9CDCFE"/>
+          <w:kern w:val="0"/>
+          <w:sz w:val="21"/>
+          <w:szCs w:val="21"/>
+          <w:lang w:eastAsia="pt-BR"/>
+          <w14:ligatures w14:val="none"/>
+        </w:rPr>
+        <w:t>tarefa</w:t>
+      </w:r>
+      <w:r>
+        <w:rPr>
+          <w:rFonts w:ascii="Consolas" w:eastAsia="Times New Roman" w:hAnsi="Consolas" w:cs="Times New Roman"/>
+          <w:color w:val="D4D4D4"/>
+          <w:kern w:val="0"/>
+          <w:sz w:val="21"/>
+          <w:szCs w:val="21"/>
+          <w:lang w:eastAsia="pt-BR"/>
+          <w14:ligatures w14:val="none"/>
+        </w:rPr>
+        <w:t>.</w:t>
+      </w:r>
+      <w:r>
+        <w:rPr>
+          <w:rFonts w:ascii="Consolas" w:eastAsia="Times New Roman" w:hAnsi="Consolas" w:cs="Times New Roman"/>
+          <w:color w:val="9CDCFE"/>
+          <w:kern w:val="0"/>
+          <w:sz w:val="21"/>
+          <w:szCs w:val="21"/>
+          <w:lang w:eastAsia="pt-BR"/>
+          <w14:ligatures w14:val="none"/>
+        </w:rPr>
+        <w:t>insertBefore</w:t>
+      </w:r>
+      <w:proofErr w:type="spellEnd"/>
+      <w:proofErr w:type="gramEnd"/>
+    </w:p>
+    <w:p>
+      <w:pPr>
+        <w:shd w:val="clear" w:color="auto" w:fill="1F1F1F"/>
+        <w:spacing w:after="0" w:line="285" w:lineRule="atLeast"/>
+        <w:rPr>
+          <w:rFonts w:ascii="Consolas" w:eastAsia="Times New Roman" w:hAnsi="Consolas" w:cs="Times New Roman"/>
+          <w:color w:val="CCCCCC"/>
+          <w:kern w:val="0"/>
+          <w:sz w:val="21"/>
+          <w:szCs w:val="21"/>
+          <w:lang w:eastAsia="pt-BR"/>
+          <w14:ligatures w14:val="none"/>
+        </w:rPr>
+      </w:pPr>
+      <w:r>
+        <w:rPr>
+          <w:rFonts w:ascii="Consolas" w:eastAsia="Times New Roman" w:hAnsi="Consolas" w:cs="Times New Roman"/>
+          <w:color w:val="D4D4D4"/>
+          <w:kern w:val="0"/>
+          <w:sz w:val="21"/>
+          <w:szCs w:val="21"/>
+          <w:lang w:eastAsia="pt-BR"/>
+          <w14:ligatures w14:val="none"/>
+        </w:rPr>
+        <w:t xml:space="preserve">            </w:t>
+      </w:r>
+      <w:r>
+        <w:rPr>
+          <w:rFonts w:ascii="Consolas" w:eastAsia="Times New Roman" w:hAnsi="Consolas" w:cs="Times New Roman"/>
+          <w:color w:val="6A9955"/>
+          <w:kern w:val="0"/>
+          <w:sz w:val="21"/>
+          <w:szCs w:val="21"/>
+          <w:lang w:eastAsia="pt-BR"/>
+          <w14:ligatures w14:val="none"/>
+        </w:rPr>
+        <w:t>//</w:t>
+      </w:r>
+      <w:proofErr w:type="spellStart"/>
+      <w:r>
+        <w:rPr>
+          <w:rFonts w:ascii="Consolas" w:eastAsia="Times New Roman" w:hAnsi="Consolas" w:cs="Times New Roman"/>
+          <w:color w:val="6A9955"/>
+          <w:kern w:val="0"/>
+          <w:sz w:val="21"/>
+          <w:szCs w:val="21"/>
+          <w:lang w:eastAsia="pt-BR"/>
+          <w14:ligatures w14:val="none"/>
+        </w:rPr>
+        <w:t>insertBefore</w:t>
+      </w:r>
+      <w:proofErr w:type="spellEnd"/>
+      <w:r>
+        <w:rPr>
+          <w:rFonts w:ascii="Consolas" w:eastAsia="Times New Roman" w:hAnsi="Consolas" w:cs="Times New Roman"/>
+          <w:color w:val="6A9955"/>
+          <w:kern w:val="0"/>
+          <w:sz w:val="21"/>
+          <w:szCs w:val="21"/>
+          <w:lang w:eastAsia="pt-BR"/>
+          <w14:ligatures w14:val="none"/>
+        </w:rPr>
+        <w:t xml:space="preserve"> -- permite que uma árvore de elementos HTML seja inserida dentro de um outro elemento já renderizado</w:t>
+      </w:r>
+    </w:p>
+    <w:p>
+      <w:pPr>
+        <w:spacing w:line="240" w:lineRule="auto"/>
+        <w:jc w:val="both"/>
+        <w:rPr>
+          <w:rFonts w:ascii="Arial" w:eastAsia="Times New Roman" w:hAnsi="Arial" w:cs="Arial"/>
+          <w:color w:val="000000" w:themeColor="text1"/>
+          <w:kern w:val="0"/>
+          <w:sz w:val="24"/>
+          <w:szCs w:val="24"/>
+          <w:lang w:eastAsia="pt-BR"/>
+          <w14:ligatures w14:val="none"/>
+        </w:rPr>
+      </w:pPr>
+      <w:proofErr w:type="spellStart"/>
+      <w:r>
+        <w:rPr>
+          <w:rFonts w:ascii="Arial" w:eastAsia="Times New Roman" w:hAnsi="Arial" w:cs="Arial"/>
+          <w:color w:val="000000" w:themeColor="text1"/>
+          <w:kern w:val="0"/>
+          <w:sz w:val="24"/>
+          <w:szCs w:val="24"/>
+          <w:lang w:eastAsia="pt-BR"/>
+          <w14:ligatures w14:val="none"/>
+        </w:rPr>
+        <w:t>insertBefore</w:t>
+      </w:r>
+      <w:proofErr w:type="spellEnd"/>
+      <w:r>
+        <w:rPr>
+          <w:rFonts w:ascii="Arial" w:eastAsia="Times New Roman" w:hAnsi="Arial" w:cs="Arial"/>
+          <w:color w:val="000000" w:themeColor="text1"/>
+          <w:kern w:val="0"/>
+          <w:sz w:val="24"/>
+          <w:szCs w:val="24"/>
+          <w:lang w:eastAsia="pt-BR"/>
+          <w14:ligatures w14:val="none"/>
+        </w:rPr>
+        <w:t xml:space="preserve"> – </w:t>
+      </w:r>
+      <w:proofErr w:type="spellStart"/>
+      <w:r>
+        <w:rPr>
+          <w:rFonts w:ascii="Arial" w:eastAsia="Times New Roman" w:hAnsi="Arial" w:cs="Arial"/>
+          <w:color w:val="000000" w:themeColor="text1"/>
+          <w:kern w:val="0"/>
+          <w:sz w:val="24"/>
+          <w:szCs w:val="24"/>
+          <w:lang w:eastAsia="pt-BR"/>
+          <w14:ligatures w14:val="none"/>
+        </w:rPr>
+        <w:t>insert</w:t>
+      </w:r>
+      <w:proofErr w:type="spellEnd"/>
+      <w:r>
+        <w:rPr>
+          <w:rFonts w:ascii="Arial" w:eastAsia="Times New Roman" w:hAnsi="Arial" w:cs="Arial"/>
+          <w:color w:val="000000" w:themeColor="text1"/>
+          <w:kern w:val="0"/>
+          <w:sz w:val="24"/>
+          <w:szCs w:val="24"/>
+          <w:lang w:eastAsia="pt-BR"/>
+          <w14:ligatures w14:val="none"/>
+        </w:rPr>
+        <w:t xml:space="preserve"> após a renderização da página (método nativo da API do banco)</w:t>
       </w:r>
     </w:p>
     <w:sectPr>

</xml_diff>

<commit_message>
atualiz. registro - 1/1
</commit_message>
<xml_diff>
--- a/app_lista tarefas.docx
+++ b/app_lista tarefas.docx
@@ -4844,6 +4844,7 @@
           <w:szCs w:val="20"/>
           <w:highlight w:val="black"/>
         </w:rPr>
+        <w:lastRenderedPageBreak/>
         <w:t>$</w:t>
       </w:r>
       <w:proofErr w:type="spellStart"/>
@@ -4930,7 +4931,6 @@
           <w:sz w:val="20"/>
           <w:szCs w:val="20"/>
         </w:rPr>
-        <w:lastRenderedPageBreak/>
         <w:t xml:space="preserve">Criando em </w:t>
       </w:r>
       <w:proofErr w:type="spellStart"/>
@@ -7391,7 +7391,6 @@
           <w:lang w:eastAsia="pt-BR"/>
           <w14:ligatures w14:val="none"/>
         </w:rPr>
-        <w:lastRenderedPageBreak/>
         <w:t>&lt;?</w:t>
       </w:r>
       <w:proofErr w:type="spellStart"/>
@@ -8845,8 +8844,9 @@
           <w:sz w:val="24"/>
           <w:szCs w:val="24"/>
         </w:rPr>
-        <w:t>exista</w:t>
-      </w:r>
+        <w:t>exista '</w:t>
+      </w:r>
+      <w:proofErr w:type="spellStart"/>
       <w:r>
         <w:rPr>
           <w:rFonts w:ascii="Arial" w:hAnsi="Arial" w:cs="Arial"/>
@@ -8856,17 +8856,9 @@
           <w:sz w:val="24"/>
           <w:szCs w:val="24"/>
         </w:rPr>
-        <w:t xml:space="preserve"> 'acao'</w:t>
-      </w:r>
-      <w:r>
-        <w:rPr>
-          <w:rFonts w:ascii="Arial" w:hAnsi="Arial" w:cs="Arial"/>
-          <w:color w:val="000000" w:themeColor="text1"/>
-          <w:sz w:val="24"/>
-          <w:szCs w:val="24"/>
-        </w:rPr>
-        <w:t xml:space="preserve"> e se </w:t>
-      </w:r>
+        <w:t>acao</w:t>
+      </w:r>
+      <w:proofErr w:type="spellEnd"/>
       <w:r>
         <w:rPr>
           <w:rFonts w:ascii="Arial" w:hAnsi="Arial" w:cs="Arial"/>
@@ -8878,7 +8870,15 @@
         </w:rPr>
         <w:t>'</w:t>
       </w:r>
-      <w:proofErr w:type="spellStart"/>
+      <w:r>
+        <w:rPr>
+          <w:rFonts w:ascii="Arial" w:hAnsi="Arial" w:cs="Arial"/>
+          <w:color w:val="000000" w:themeColor="text1"/>
+          <w:sz w:val="24"/>
+          <w:szCs w:val="24"/>
+        </w:rPr>
+        <w:t xml:space="preserve"> e se </w:t>
+      </w:r>
       <w:r>
         <w:rPr>
           <w:rFonts w:ascii="Arial" w:hAnsi="Arial" w:cs="Arial"/>
@@ -8888,27 +8888,9 @@
           <w:sz w:val="24"/>
           <w:szCs w:val="24"/>
         </w:rPr>
-        <w:t>acao</w:t>
-      </w:r>
-      <w:proofErr w:type="spellEnd"/>
-      <w:r>
-        <w:rPr>
-          <w:rFonts w:ascii="Arial" w:hAnsi="Arial" w:cs="Arial"/>
-          <w:color w:val="000000" w:themeColor="text1"/>
-          <w:sz w:val="24"/>
-          <w:szCs w:val="24"/>
-        </w:rPr>
-        <w:t xml:space="preserve"> for</w:t>
-      </w:r>
-      <w:r>
-        <w:rPr>
-          <w:rFonts w:ascii="Arial" w:hAnsi="Arial" w:cs="Arial"/>
-          <w:color w:val="000000" w:themeColor="text1"/>
-          <w:sz w:val="24"/>
-          <w:szCs w:val="24"/>
-        </w:rPr>
-        <w:t xml:space="preserve"> </w:t>
-      </w:r>
+        <w:t>'</w:t>
+      </w:r>
+      <w:proofErr w:type="spellStart"/>
       <w:r>
         <w:rPr>
           <w:rFonts w:ascii="Arial" w:hAnsi="Arial" w:cs="Arial"/>
@@ -8918,7 +8900,26 @@
           <w:sz w:val="24"/>
           <w:szCs w:val="24"/>
         </w:rPr>
-        <w:t>=</w:t>
+        <w:t>acao</w:t>
+      </w:r>
+      <w:proofErr w:type="spellEnd"/>
+      <w:r>
+        <w:rPr>
+          <w:rFonts w:ascii="Arial" w:hAnsi="Arial" w:cs="Arial"/>
+          <w:color w:val="000000" w:themeColor="text1"/>
+          <w:sz w:val="24"/>
+          <w:szCs w:val="24"/>
+        </w:rPr>
+        <w:t xml:space="preserve"> for</w:t>
+      </w:r>
+      <w:r>
+        <w:rPr>
+          <w:rFonts w:ascii="Arial" w:hAnsi="Arial" w:cs="Arial"/>
+          <w:color w:val="000000" w:themeColor="text1"/>
+          <w:sz w:val="24"/>
+          <w:szCs w:val="24"/>
+        </w:rPr>
+        <w:t xml:space="preserve"> </w:t>
       </w:r>
       <w:r>
         <w:rPr>
@@ -8929,7 +8930,7 @@
           <w:sz w:val="24"/>
           <w:szCs w:val="24"/>
         </w:rPr>
-        <w:t xml:space="preserve"> existir</w:t>
+        <w:t>= existir</w:t>
       </w:r>
       <w:r>
         <w:rPr>
@@ -10752,7 +10753,6 @@
           <w:lang w:eastAsia="pt-BR"/>
           <w14:ligatures w14:val="none"/>
         </w:rPr>
-        <w:lastRenderedPageBreak/>
         <w:t>Listando registros – 2</w:t>
       </w:r>
     </w:p>
@@ -14407,33 +14407,7 @@
           <w:lang w:eastAsia="pt-BR"/>
           <w14:ligatures w14:val="none"/>
         </w:rPr>
-        <w:t xml:space="preserve">, </w:t>
-      </w:r>
-      <w:proofErr w:type="spellStart"/>
-      <w:r>
-        <w:rPr>
-          <w:rFonts w:ascii="Times New Roman" w:eastAsia="Times New Roman" w:hAnsi="Times New Roman" w:cs="Times New Roman"/>
-          <w:color w:val="CE9178"/>
-          <w:kern w:val="0"/>
-          <w:sz w:val="16"/>
-          <w:szCs w:val="16"/>
-          <w:lang w:eastAsia="pt-BR"/>
-          <w14:ligatures w14:val="none"/>
-        </w:rPr>
-        <w:t>t.tarefa</w:t>
-      </w:r>
-      <w:proofErr w:type="spellEnd"/>
-      <w:r>
-        <w:rPr>
-          <w:rFonts w:ascii="Times New Roman" w:eastAsia="Times New Roman" w:hAnsi="Times New Roman" w:cs="Times New Roman"/>
-          <w:color w:val="CE9178"/>
-          <w:kern w:val="0"/>
-          <w:sz w:val="16"/>
-          <w:szCs w:val="16"/>
-          <w:lang w:eastAsia="pt-BR"/>
-          <w14:ligatures w14:val="none"/>
-        </w:rPr>
-        <w:t xml:space="preserve"> </w:t>
+        <w:t xml:space="preserve">, t.tarefa </w:t>
       </w:r>
     </w:p>
     <w:p>
@@ -14635,6 +14609,7 @@
           <w:lang w:eastAsia="pt-BR"/>
           <w14:ligatures w14:val="none"/>
         </w:rPr>
+        <w:lastRenderedPageBreak/>
         <w:t>tb_status</w:t>
       </w:r>
       <w:proofErr w:type="spellEnd"/>
@@ -14919,44 +14894,20 @@
           <w:lang w:eastAsia="pt-BR"/>
           <w14:ligatures w14:val="none"/>
         </w:rPr>
-        <w:t>tb_</w:t>
-      </w:r>
-      <w:r>
-        <w:rPr>
-          <w:rFonts w:ascii="Arial" w:eastAsia="Times New Roman" w:hAnsi="Arial" w:cs="Arial"/>
-          <w:color w:val="000000" w:themeColor="text1"/>
-          <w:kern w:val="0"/>
-          <w:sz w:val="20"/>
-          <w:szCs w:val="20"/>
-          <w:lang w:eastAsia="pt-BR"/>
-          <w14:ligatures w14:val="none"/>
-        </w:rPr>
-        <w:t>status</w:t>
-      </w:r>
-      <w:proofErr w:type="spellEnd"/>
-      <w:r>
-        <w:rPr>
-          <w:rFonts w:ascii="Arial" w:eastAsia="Times New Roman" w:hAnsi="Arial" w:cs="Arial"/>
-          <w:color w:val="000000" w:themeColor="text1"/>
-          <w:kern w:val="0"/>
-          <w:sz w:val="20"/>
-          <w:szCs w:val="20"/>
-          <w:lang w:eastAsia="pt-BR"/>
-          <w14:ligatures w14:val="none"/>
-        </w:rPr>
-        <w:t xml:space="preserve">: </w:t>
-      </w:r>
-      <w:r>
-        <w:rPr>
-          <w:rFonts w:ascii="Arial" w:eastAsia="Times New Roman" w:hAnsi="Arial" w:cs="Arial"/>
-          <w:color w:val="000000" w:themeColor="text1"/>
-          <w:kern w:val="0"/>
-          <w:sz w:val="20"/>
-          <w:szCs w:val="20"/>
-          <w:lang w:eastAsia="pt-BR"/>
-          <w14:ligatures w14:val="none"/>
-        </w:rPr>
-        <w:t xml:space="preserve">s --- </w:t>
+        <w:t>tb_status</w:t>
+      </w:r>
+      <w:proofErr w:type="spellEnd"/>
+      <w:r>
+        <w:rPr>
+          <w:rFonts w:ascii="Arial" w:eastAsia="Times New Roman" w:hAnsi="Arial" w:cs="Arial"/>
+          <w:color w:val="000000" w:themeColor="text1"/>
+          <w:kern w:val="0"/>
+          <w:sz w:val="20"/>
+          <w:szCs w:val="20"/>
+          <w:lang w:eastAsia="pt-BR"/>
+          <w14:ligatures w14:val="none"/>
+        </w:rPr>
+        <w:t xml:space="preserve">: s --- </w:t>
       </w:r>
       <w:proofErr w:type="spellStart"/>
       <w:r>
@@ -18999,6 +18950,92 @@
       </w:r>
       <w:proofErr w:type="spellEnd"/>
       <w:proofErr w:type="gramEnd"/>
+      <w:r>
+        <w:rPr>
+          <w:rFonts w:ascii="Consolas" w:eastAsia="Times New Roman" w:hAnsi="Consolas" w:cs="Times New Roman"/>
+          <w:color w:val="D4D4D4"/>
+          <w:kern w:val="0"/>
+          <w:sz w:val="21"/>
+          <w:szCs w:val="21"/>
+          <w:lang w:eastAsia="pt-BR"/>
+          <w14:ligatures w14:val="none"/>
+        </w:rPr>
+        <w:t>(</w:t>
+      </w:r>
+      <w:proofErr w:type="spellStart"/>
+      <w:r>
+        <w:rPr>
+          <w:rFonts w:ascii="Consolas" w:eastAsia="Times New Roman" w:hAnsi="Consolas" w:cs="Times New Roman"/>
+          <w:color w:val="9CDCFE"/>
+          <w:kern w:val="0"/>
+          <w:sz w:val="21"/>
+          <w:szCs w:val="21"/>
+          <w:lang w:eastAsia="pt-BR"/>
+          <w14:ligatures w14:val="none"/>
+        </w:rPr>
+        <w:t>form</w:t>
+      </w:r>
+      <w:proofErr w:type="spellEnd"/>
+      <w:r>
+        <w:rPr>
+          <w:rFonts w:ascii="Consolas" w:eastAsia="Times New Roman" w:hAnsi="Consolas" w:cs="Times New Roman"/>
+          <w:color w:val="D4D4D4"/>
+          <w:kern w:val="0"/>
+          <w:sz w:val="21"/>
+          <w:szCs w:val="21"/>
+          <w:lang w:eastAsia="pt-BR"/>
+          <w14:ligatures w14:val="none"/>
+        </w:rPr>
+        <w:t xml:space="preserve">, </w:t>
+      </w:r>
+      <w:r>
+        <w:rPr>
+          <w:rFonts w:ascii="Consolas" w:eastAsia="Times New Roman" w:hAnsi="Consolas" w:cs="Times New Roman"/>
+          <w:color w:val="9CDCFE"/>
+          <w:kern w:val="0"/>
+          <w:sz w:val="21"/>
+          <w:szCs w:val="21"/>
+          <w:lang w:eastAsia="pt-BR"/>
+          <w14:ligatures w14:val="none"/>
+        </w:rPr>
+        <w:t>tarefa</w:t>
+      </w:r>
+      <w:r>
+        <w:rPr>
+          <w:rFonts w:ascii="Consolas" w:eastAsia="Times New Roman" w:hAnsi="Consolas" w:cs="Times New Roman"/>
+          <w:color w:val="D4D4D4"/>
+          <w:kern w:val="0"/>
+          <w:sz w:val="21"/>
+          <w:szCs w:val="21"/>
+          <w:lang w:eastAsia="pt-BR"/>
+          <w14:ligatures w14:val="none"/>
+        </w:rPr>
+        <w:t>[</w:t>
+      </w:r>
+      <w:r>
+        <w:rPr>
+          <w:rFonts w:ascii="Consolas" w:eastAsia="Times New Roman" w:hAnsi="Consolas" w:cs="Times New Roman"/>
+          <w:color w:val="B5CEA8"/>
+          <w:kern w:val="0"/>
+          <w:sz w:val="21"/>
+          <w:szCs w:val="21"/>
+          <w:lang w:eastAsia="pt-BR"/>
+          <w14:ligatures w14:val="none"/>
+        </w:rPr>
+        <w:t>0</w:t>
+      </w:r>
+      <w:r>
+        <w:rPr>
+          <w:rFonts w:ascii="Consolas" w:eastAsia="Times New Roman" w:hAnsi="Consolas" w:cs="Times New Roman"/>
+          <w:color w:val="D4D4D4"/>
+          <w:kern w:val="0"/>
+          <w:sz w:val="21"/>
+          <w:szCs w:val="21"/>
+          <w:lang w:eastAsia="pt-BR"/>
+          <w14:ligatures w14:val="none"/>
+        </w:rPr>
+        <w:t>])</w:t>
+      </w:r>
     </w:p>
     <w:p>
       <w:pPr>
@@ -19129,8 +19166,1667 @@
           <w:lang w:eastAsia="pt-BR"/>
           <w14:ligatures w14:val="none"/>
         </w:rPr>
-        <w:t xml:space="preserve"> após a renderização da página (método nativo da API do banco)</w:t>
-      </w:r>
+        <w:t xml:space="preserve"> após a renderização da página (método nativo da API do</w:t>
+      </w:r>
+      <w:r>
+        <w:rPr>
+          <w:rFonts w:ascii="Arial" w:eastAsia="Times New Roman" w:hAnsi="Arial" w:cs="Arial"/>
+          <w:color w:val="000000" w:themeColor="text1"/>
+          <w:kern w:val="0"/>
+          <w:sz w:val="24"/>
+          <w:szCs w:val="24"/>
+          <w:lang w:eastAsia="pt-BR"/>
+          <w14:ligatures w14:val="none"/>
+        </w:rPr>
+        <w:t xml:space="preserve"> DOM</w:t>
+      </w:r>
+      <w:r>
+        <w:rPr>
+          <w:rFonts w:ascii="Arial" w:eastAsia="Times New Roman" w:hAnsi="Arial" w:cs="Arial"/>
+          <w:color w:val="000000" w:themeColor="text1"/>
+          <w:kern w:val="0"/>
+          <w:sz w:val="24"/>
+          <w:szCs w:val="24"/>
+          <w:lang w:eastAsia="pt-BR"/>
+          <w14:ligatures w14:val="none"/>
+        </w:rPr>
+        <w:t>)</w:t>
+      </w:r>
+      <w:r>
+        <w:rPr>
+          <w:rFonts w:ascii="Arial" w:eastAsia="Times New Roman" w:hAnsi="Arial" w:cs="Arial"/>
+          <w:color w:val="000000" w:themeColor="text1"/>
+          <w:kern w:val="0"/>
+          <w:sz w:val="24"/>
+          <w:szCs w:val="24"/>
+          <w:lang w:eastAsia="pt-BR"/>
+          <w14:ligatures w14:val="none"/>
+        </w:rPr>
+        <w:t>.</w:t>
+      </w:r>
+    </w:p>
+    <w:p>
+      <w:pPr>
+        <w:spacing w:line="240" w:lineRule="auto"/>
+        <w:jc w:val="both"/>
+        <w:rPr>
+          <w:rFonts w:ascii="Arial" w:eastAsia="Times New Roman" w:hAnsi="Arial" w:cs="Arial"/>
+          <w:color w:val="000000" w:themeColor="text1"/>
+          <w:kern w:val="0"/>
+          <w:sz w:val="24"/>
+          <w:szCs w:val="24"/>
+          <w:lang w:eastAsia="pt-BR"/>
+          <w14:ligatures w14:val="none"/>
+        </w:rPr>
+      </w:pPr>
+    </w:p>
+    <w:p>
+      <w:pPr>
+        <w:spacing w:line="240" w:lineRule="auto"/>
+        <w:jc w:val="both"/>
+        <w:rPr>
+          <w:rFonts w:ascii="Arial" w:eastAsia="Times New Roman" w:hAnsi="Arial" w:cs="Arial"/>
+          <w:color w:val="000000" w:themeColor="text1"/>
+          <w:kern w:val="0"/>
+          <w:sz w:val="24"/>
+          <w:szCs w:val="24"/>
+          <w:lang w:eastAsia="pt-BR"/>
+          <w14:ligatures w14:val="none"/>
+        </w:rPr>
+      </w:pPr>
+      <w:r>
+        <w:rPr>
+          <w:rFonts w:ascii="Arial" w:eastAsia="Times New Roman" w:hAnsi="Arial" w:cs="Arial"/>
+          <w:color w:val="000000" w:themeColor="text1"/>
+          <w:kern w:val="0"/>
+          <w:sz w:val="24"/>
+          <w:szCs w:val="24"/>
+          <w:lang w:eastAsia="pt-BR"/>
+          <w14:ligatures w14:val="none"/>
+        </w:rPr>
+        <w:t>Parâmetros: árvore de elementos que será adicionada,</w:t>
+      </w:r>
+      <w:r>
+        <w:rPr>
+          <w:rFonts w:ascii="Arial" w:eastAsia="Times New Roman" w:hAnsi="Arial" w:cs="Arial"/>
+          <w:color w:val="000000" w:themeColor="text1"/>
+          <w:kern w:val="0"/>
+          <w:sz w:val="24"/>
+          <w:szCs w:val="24"/>
+          <w:lang w:eastAsia="pt-BR"/>
+          <w14:ligatures w14:val="none"/>
+        </w:rPr>
+        <w:t xml:space="preserve"> nó dentro do elemento selecionado (tarefa) que a árvore de elementos será adicionada</w:t>
+      </w:r>
+    </w:p>
+    <w:p>
+      <w:pPr>
+        <w:shd w:val="clear" w:color="auto" w:fill="1F1F1F"/>
+        <w:spacing w:after="0" w:line="285" w:lineRule="atLeast"/>
+        <w:rPr>
+          <w:rFonts w:ascii="Consolas" w:eastAsia="Times New Roman" w:hAnsi="Consolas" w:cs="Times New Roman"/>
+          <w:color w:val="CCCCCC"/>
+          <w:kern w:val="0"/>
+          <w:sz w:val="21"/>
+          <w:szCs w:val="21"/>
+          <w:lang w:eastAsia="pt-BR"/>
+          <w14:ligatures w14:val="none"/>
+        </w:rPr>
+      </w:pPr>
+      <w:r>
+        <w:rPr>
+          <w:rFonts w:ascii="Consolas" w:eastAsia="Times New Roman" w:hAnsi="Consolas" w:cs="Times New Roman"/>
+          <w:color w:val="D4D4D4"/>
+          <w:kern w:val="0"/>
+          <w:sz w:val="21"/>
+          <w:szCs w:val="21"/>
+          <w:lang w:eastAsia="pt-BR"/>
+          <w14:ligatures w14:val="none"/>
+        </w:rPr>
+        <w:t>(</w:t>
+      </w:r>
+      <w:proofErr w:type="spellStart"/>
+      <w:r>
+        <w:rPr>
+          <w:rFonts w:ascii="Consolas" w:eastAsia="Times New Roman" w:hAnsi="Consolas" w:cs="Times New Roman"/>
+          <w:color w:val="9CDCFE"/>
+          <w:kern w:val="0"/>
+          <w:sz w:val="21"/>
+          <w:szCs w:val="21"/>
+          <w:lang w:eastAsia="pt-BR"/>
+          <w14:ligatures w14:val="none"/>
+        </w:rPr>
+        <w:t>form</w:t>
+      </w:r>
+      <w:proofErr w:type="spellEnd"/>
+      <w:r>
+        <w:rPr>
+          <w:rFonts w:ascii="Consolas" w:eastAsia="Times New Roman" w:hAnsi="Consolas" w:cs="Times New Roman"/>
+          <w:color w:val="D4D4D4"/>
+          <w:kern w:val="0"/>
+          <w:sz w:val="21"/>
+          <w:szCs w:val="21"/>
+          <w:lang w:eastAsia="pt-BR"/>
+          <w14:ligatures w14:val="none"/>
+        </w:rPr>
+        <w:t xml:space="preserve">, </w:t>
+      </w:r>
+      <w:proofErr w:type="gramStart"/>
+      <w:r>
+        <w:rPr>
+          <w:rFonts w:ascii="Consolas" w:eastAsia="Times New Roman" w:hAnsi="Consolas" w:cs="Times New Roman"/>
+          <w:color w:val="9CDCFE"/>
+          <w:kern w:val="0"/>
+          <w:sz w:val="21"/>
+          <w:szCs w:val="21"/>
+          <w:lang w:eastAsia="pt-BR"/>
+          <w14:ligatures w14:val="none"/>
+        </w:rPr>
+        <w:t>tarefa</w:t>
+      </w:r>
+      <w:r>
+        <w:rPr>
+          <w:rFonts w:ascii="Consolas" w:eastAsia="Times New Roman" w:hAnsi="Consolas" w:cs="Times New Roman"/>
+          <w:color w:val="D4D4D4"/>
+          <w:kern w:val="0"/>
+          <w:sz w:val="21"/>
+          <w:szCs w:val="21"/>
+          <w:lang w:eastAsia="pt-BR"/>
+          <w14:ligatures w14:val="none"/>
+        </w:rPr>
+        <w:t>[</w:t>
+      </w:r>
+      <w:proofErr w:type="gramEnd"/>
+      <w:r>
+        <w:rPr>
+          <w:rFonts w:ascii="Consolas" w:eastAsia="Times New Roman" w:hAnsi="Consolas" w:cs="Times New Roman"/>
+          <w:color w:val="B5CEA8"/>
+          <w:kern w:val="0"/>
+          <w:sz w:val="21"/>
+          <w:szCs w:val="21"/>
+          <w:lang w:eastAsia="pt-BR"/>
+          <w14:ligatures w14:val="none"/>
+        </w:rPr>
+        <w:t>0</w:t>
+      </w:r>
+      <w:r>
+        <w:rPr>
+          <w:rFonts w:ascii="Consolas" w:eastAsia="Times New Roman" w:hAnsi="Consolas" w:cs="Times New Roman"/>
+          <w:color w:val="D4D4D4"/>
+          <w:kern w:val="0"/>
+          <w:sz w:val="21"/>
+          <w:szCs w:val="21"/>
+          <w:lang w:eastAsia="pt-BR"/>
+          <w14:ligatures w14:val="none"/>
+        </w:rPr>
+        <w:t>])</w:t>
+      </w:r>
+    </w:p>
+    <w:p>
+      <w:pPr>
+        <w:spacing w:line="240" w:lineRule="auto"/>
+        <w:jc w:val="both"/>
+        <w:rPr>
+          <w:rFonts w:ascii="Arial" w:eastAsia="Times New Roman" w:hAnsi="Arial" w:cs="Arial"/>
+          <w:color w:val="000000" w:themeColor="text1"/>
+          <w:kern w:val="0"/>
+          <w:sz w:val="24"/>
+          <w:szCs w:val="24"/>
+          <w:lang w:eastAsia="pt-BR"/>
+          <w14:ligatures w14:val="none"/>
+        </w:rPr>
+      </w:pPr>
+    </w:p>
+    <w:p>
+      <w:pPr>
+        <w:spacing w:line="240" w:lineRule="auto"/>
+        <w:jc w:val="both"/>
+        <w:rPr>
+          <w:rFonts w:ascii="Arial" w:eastAsia="Times New Roman" w:hAnsi="Arial" w:cs="Arial"/>
+          <w:color w:val="000000" w:themeColor="text1"/>
+          <w:kern w:val="0"/>
+          <w:sz w:val="24"/>
+          <w:szCs w:val="24"/>
+          <w:lang w:eastAsia="pt-BR"/>
+          <w14:ligatures w14:val="none"/>
+        </w:rPr>
+      </w:pPr>
+      <w:r>
+        <w:rPr>
+          <w:rFonts w:ascii="Arial" w:eastAsia="Times New Roman" w:hAnsi="Arial" w:cs="Arial"/>
+          <w:color w:val="000000" w:themeColor="text1"/>
+          <w:kern w:val="0"/>
+          <w:sz w:val="24"/>
+          <w:szCs w:val="24"/>
+          <w:lang w:eastAsia="pt-BR"/>
+          <w14:ligatures w14:val="none"/>
+        </w:rPr>
+        <w:t xml:space="preserve">Input e </w:t>
+      </w:r>
+      <w:proofErr w:type="spellStart"/>
+      <w:r>
+        <w:rPr>
+          <w:rFonts w:ascii="Arial" w:eastAsia="Times New Roman" w:hAnsi="Arial" w:cs="Arial"/>
+          <w:color w:val="000000" w:themeColor="text1"/>
+          <w:kern w:val="0"/>
+          <w:sz w:val="24"/>
+          <w:szCs w:val="24"/>
+          <w:lang w:eastAsia="pt-BR"/>
+          <w14:ligatures w14:val="none"/>
+        </w:rPr>
+        <w:t>button</w:t>
+      </w:r>
+      <w:proofErr w:type="spellEnd"/>
+      <w:r>
+        <w:rPr>
+          <w:rFonts w:ascii="Arial" w:eastAsia="Times New Roman" w:hAnsi="Arial" w:cs="Arial"/>
+          <w:color w:val="000000" w:themeColor="text1"/>
+          <w:kern w:val="0"/>
+          <w:sz w:val="24"/>
+          <w:szCs w:val="24"/>
+          <w:lang w:eastAsia="pt-BR"/>
+          <w14:ligatures w14:val="none"/>
+        </w:rPr>
+        <w:t xml:space="preserve"> na mesma linha:</w:t>
+      </w:r>
+    </w:p>
+    <w:p>
+      <w:pPr>
+        <w:shd w:val="clear" w:color="auto" w:fill="1F1F1F"/>
+        <w:spacing w:after="0" w:line="285" w:lineRule="atLeast"/>
+        <w:rPr>
+          <w:rFonts w:ascii="Consolas" w:eastAsia="Times New Roman" w:hAnsi="Consolas" w:cs="Times New Roman"/>
+          <w:color w:val="CCCCCC"/>
+          <w:kern w:val="0"/>
+          <w:sz w:val="21"/>
+          <w:szCs w:val="21"/>
+          <w:lang w:eastAsia="pt-BR"/>
+          <w14:ligatures w14:val="none"/>
+        </w:rPr>
+      </w:pPr>
+      <w:r>
+        <w:rPr>
+          <w:rFonts w:ascii="Consolas" w:eastAsia="Times New Roman" w:hAnsi="Consolas" w:cs="Times New Roman"/>
+          <w:color w:val="D4D4D4"/>
+          <w:kern w:val="0"/>
+          <w:sz w:val="21"/>
+          <w:szCs w:val="21"/>
+          <w:lang w:eastAsia="pt-BR"/>
+          <w14:ligatures w14:val="none"/>
+        </w:rPr>
+        <w:t xml:space="preserve">            </w:t>
+      </w:r>
+      <w:proofErr w:type="spellStart"/>
+      <w:proofErr w:type="gramStart"/>
+      <w:r>
+        <w:rPr>
+          <w:rFonts w:ascii="Consolas" w:eastAsia="Times New Roman" w:hAnsi="Consolas" w:cs="Times New Roman"/>
+          <w:color w:val="9CDCFE"/>
+          <w:kern w:val="0"/>
+          <w:sz w:val="21"/>
+          <w:szCs w:val="21"/>
+          <w:lang w:eastAsia="pt-BR"/>
+          <w14:ligatures w14:val="none"/>
+        </w:rPr>
+        <w:t>form</w:t>
+      </w:r>
+      <w:r>
+        <w:rPr>
+          <w:rFonts w:ascii="Consolas" w:eastAsia="Times New Roman" w:hAnsi="Consolas" w:cs="Times New Roman"/>
+          <w:color w:val="D4D4D4"/>
+          <w:kern w:val="0"/>
+          <w:sz w:val="21"/>
+          <w:szCs w:val="21"/>
+          <w:lang w:eastAsia="pt-BR"/>
+          <w14:ligatures w14:val="none"/>
+        </w:rPr>
+        <w:t>.</w:t>
+      </w:r>
+      <w:r>
+        <w:rPr>
+          <w:rFonts w:ascii="Consolas" w:eastAsia="Times New Roman" w:hAnsi="Consolas" w:cs="Times New Roman"/>
+          <w:color w:val="9CDCFE"/>
+          <w:kern w:val="0"/>
+          <w:sz w:val="21"/>
+          <w:szCs w:val="21"/>
+          <w:lang w:eastAsia="pt-BR"/>
+          <w14:ligatures w14:val="none"/>
+        </w:rPr>
+        <w:t>className</w:t>
+      </w:r>
+      <w:proofErr w:type="spellEnd"/>
+      <w:proofErr w:type="gramEnd"/>
+      <w:r>
+        <w:rPr>
+          <w:rFonts w:ascii="Consolas" w:eastAsia="Times New Roman" w:hAnsi="Consolas" w:cs="Times New Roman"/>
+          <w:color w:val="D4D4D4"/>
+          <w:kern w:val="0"/>
+          <w:sz w:val="21"/>
+          <w:szCs w:val="21"/>
+          <w:lang w:eastAsia="pt-BR"/>
+          <w14:ligatures w14:val="none"/>
+        </w:rPr>
+        <w:t xml:space="preserve"> = </w:t>
+      </w:r>
+      <w:r>
+        <w:rPr>
+          <w:rFonts w:ascii="Consolas" w:eastAsia="Times New Roman" w:hAnsi="Consolas" w:cs="Times New Roman"/>
+          <w:color w:val="CE9178"/>
+          <w:kern w:val="0"/>
+          <w:sz w:val="21"/>
+          <w:szCs w:val="21"/>
+          <w:lang w:eastAsia="pt-BR"/>
+          <w14:ligatures w14:val="none"/>
+        </w:rPr>
+        <w:t>'</w:t>
+      </w:r>
+      <w:proofErr w:type="spellStart"/>
+      <w:r>
+        <w:rPr>
+          <w:rFonts w:ascii="Consolas" w:eastAsia="Times New Roman" w:hAnsi="Consolas" w:cs="Times New Roman"/>
+          <w:color w:val="CE9178"/>
+          <w:kern w:val="0"/>
+          <w:sz w:val="21"/>
+          <w:szCs w:val="21"/>
+          <w:lang w:eastAsia="pt-BR"/>
+          <w14:ligatures w14:val="none"/>
+        </w:rPr>
+        <w:t>row</w:t>
+      </w:r>
+      <w:proofErr w:type="spellEnd"/>
+      <w:r>
+        <w:rPr>
+          <w:rFonts w:ascii="Consolas" w:eastAsia="Times New Roman" w:hAnsi="Consolas" w:cs="Times New Roman"/>
+          <w:color w:val="CE9178"/>
+          <w:kern w:val="0"/>
+          <w:sz w:val="21"/>
+          <w:szCs w:val="21"/>
+          <w:lang w:eastAsia="pt-BR"/>
+          <w14:ligatures w14:val="none"/>
+        </w:rPr>
+        <w:t>'</w:t>
+      </w:r>
+    </w:p>
+    <w:p>
+      <w:pPr>
+        <w:shd w:val="clear" w:color="auto" w:fill="1F1F1F"/>
+        <w:spacing w:after="0" w:line="285" w:lineRule="atLeast"/>
+        <w:rPr>
+          <w:rFonts w:ascii="Consolas" w:eastAsia="Times New Roman" w:hAnsi="Consolas" w:cs="Times New Roman"/>
+          <w:color w:val="CCCCCC"/>
+          <w:kern w:val="0"/>
+          <w:sz w:val="21"/>
+          <w:szCs w:val="21"/>
+          <w:lang w:eastAsia="pt-BR"/>
+          <w14:ligatures w14:val="none"/>
+        </w:rPr>
+      </w:pPr>
+      <w:r>
+        <w:rPr>
+          <w:rFonts w:ascii="Consolas" w:eastAsia="Times New Roman" w:hAnsi="Consolas" w:cs="Times New Roman"/>
+          <w:color w:val="D4D4D4"/>
+          <w:kern w:val="0"/>
+          <w:sz w:val="21"/>
+          <w:szCs w:val="21"/>
+          <w:lang w:eastAsia="pt-BR"/>
+          <w14:ligatures w14:val="none"/>
+        </w:rPr>
+        <w:t xml:space="preserve">            </w:t>
+      </w:r>
+      <w:proofErr w:type="spellStart"/>
+      <w:r>
+        <w:rPr>
+          <w:rFonts w:ascii="Consolas" w:eastAsia="Times New Roman" w:hAnsi="Consolas" w:cs="Times New Roman"/>
+          <w:color w:val="9CDCFE"/>
+          <w:kern w:val="0"/>
+          <w:sz w:val="21"/>
+          <w:szCs w:val="21"/>
+          <w:lang w:eastAsia="pt-BR"/>
+          <w14:ligatures w14:val="none"/>
+        </w:rPr>
+        <w:t>inputTarefa</w:t>
+      </w:r>
+      <w:r>
+        <w:rPr>
+          <w:rFonts w:ascii="Consolas" w:eastAsia="Times New Roman" w:hAnsi="Consolas" w:cs="Times New Roman"/>
+          <w:color w:val="D4D4D4"/>
+          <w:kern w:val="0"/>
+          <w:sz w:val="21"/>
+          <w:szCs w:val="21"/>
+          <w:lang w:eastAsia="pt-BR"/>
+          <w14:ligatures w14:val="none"/>
+        </w:rPr>
+        <w:t>.</w:t>
+      </w:r>
+      <w:r>
+        <w:rPr>
+          <w:rFonts w:ascii="Consolas" w:eastAsia="Times New Roman" w:hAnsi="Consolas" w:cs="Times New Roman"/>
+          <w:color w:val="9CDCFE"/>
+          <w:kern w:val="0"/>
+          <w:sz w:val="21"/>
+          <w:szCs w:val="21"/>
+          <w:lang w:eastAsia="pt-BR"/>
+          <w14:ligatures w14:val="none"/>
+        </w:rPr>
+        <w:t>className</w:t>
+      </w:r>
+      <w:proofErr w:type="spellEnd"/>
+      <w:r>
+        <w:rPr>
+          <w:rFonts w:ascii="Consolas" w:eastAsia="Times New Roman" w:hAnsi="Consolas" w:cs="Times New Roman"/>
+          <w:color w:val="D4D4D4"/>
+          <w:kern w:val="0"/>
+          <w:sz w:val="21"/>
+          <w:szCs w:val="21"/>
+          <w:lang w:eastAsia="pt-BR"/>
+          <w14:ligatures w14:val="none"/>
+        </w:rPr>
+        <w:t xml:space="preserve"> = </w:t>
+      </w:r>
+      <w:r>
+        <w:rPr>
+          <w:rFonts w:ascii="Consolas" w:eastAsia="Times New Roman" w:hAnsi="Consolas" w:cs="Times New Roman"/>
+          <w:color w:val="CE9178"/>
+          <w:kern w:val="0"/>
+          <w:sz w:val="21"/>
+          <w:szCs w:val="21"/>
+          <w:lang w:eastAsia="pt-BR"/>
+          <w14:ligatures w14:val="none"/>
+        </w:rPr>
+        <w:t>'col-9</w:t>
+      </w:r>
+      <w:r>
+        <w:rPr>
+          <w:rFonts w:ascii="Consolas" w:eastAsia="Times New Roman" w:hAnsi="Consolas" w:cs="Times New Roman"/>
+          <w:color w:val="CE9178"/>
+          <w:kern w:val="0"/>
+          <w:sz w:val="21"/>
+          <w:szCs w:val="21"/>
+          <w:lang w:eastAsia="pt-BR"/>
+          <w14:ligatures w14:val="none"/>
+        </w:rPr>
+        <w:t>’</w:t>
+      </w:r>
+    </w:p>
+    <w:p>
+      <w:pPr>
+        <w:shd w:val="clear" w:color="auto" w:fill="1F1F1F"/>
+        <w:spacing w:after="0" w:line="285" w:lineRule="atLeast"/>
+        <w:rPr>
+          <w:rFonts w:ascii="Consolas" w:eastAsia="Times New Roman" w:hAnsi="Consolas" w:cs="Times New Roman"/>
+          <w:color w:val="CCCCCC"/>
+          <w:kern w:val="0"/>
+          <w:sz w:val="21"/>
+          <w:szCs w:val="21"/>
+          <w:lang w:eastAsia="pt-BR"/>
+          <w14:ligatures w14:val="none"/>
+        </w:rPr>
+      </w:pPr>
+      <w:r>
+        <w:rPr>
+          <w:rFonts w:ascii="Consolas" w:eastAsia="Times New Roman" w:hAnsi="Consolas" w:cs="Times New Roman"/>
+          <w:color w:val="D4D4D4"/>
+          <w:kern w:val="0"/>
+          <w:sz w:val="21"/>
+          <w:szCs w:val="21"/>
+          <w:lang w:eastAsia="pt-BR"/>
+          <w14:ligatures w14:val="none"/>
+        </w:rPr>
+        <w:t xml:space="preserve">            </w:t>
+      </w:r>
+      <w:proofErr w:type="spellStart"/>
+      <w:proofErr w:type="gramStart"/>
+      <w:r>
+        <w:rPr>
+          <w:rFonts w:ascii="Consolas" w:eastAsia="Times New Roman" w:hAnsi="Consolas" w:cs="Times New Roman"/>
+          <w:color w:val="9CDCFE"/>
+          <w:kern w:val="0"/>
+          <w:sz w:val="21"/>
+          <w:szCs w:val="21"/>
+          <w:lang w:eastAsia="pt-BR"/>
+          <w14:ligatures w14:val="none"/>
+        </w:rPr>
+        <w:t>button</w:t>
+      </w:r>
+      <w:r>
+        <w:rPr>
+          <w:rFonts w:ascii="Consolas" w:eastAsia="Times New Roman" w:hAnsi="Consolas" w:cs="Times New Roman"/>
+          <w:color w:val="D4D4D4"/>
+          <w:kern w:val="0"/>
+          <w:sz w:val="21"/>
+          <w:szCs w:val="21"/>
+          <w:lang w:eastAsia="pt-BR"/>
+          <w14:ligatures w14:val="none"/>
+        </w:rPr>
+        <w:t>.</w:t>
+      </w:r>
+      <w:r>
+        <w:rPr>
+          <w:rFonts w:ascii="Consolas" w:eastAsia="Times New Roman" w:hAnsi="Consolas" w:cs="Times New Roman"/>
+          <w:color w:val="9CDCFE"/>
+          <w:kern w:val="0"/>
+          <w:sz w:val="21"/>
+          <w:szCs w:val="21"/>
+          <w:lang w:eastAsia="pt-BR"/>
+          <w14:ligatures w14:val="none"/>
+        </w:rPr>
+        <w:t>className</w:t>
+      </w:r>
+      <w:proofErr w:type="spellEnd"/>
+      <w:proofErr w:type="gramEnd"/>
+      <w:r>
+        <w:rPr>
+          <w:rFonts w:ascii="Consolas" w:eastAsia="Times New Roman" w:hAnsi="Consolas" w:cs="Times New Roman"/>
+          <w:color w:val="D4D4D4"/>
+          <w:kern w:val="0"/>
+          <w:sz w:val="21"/>
+          <w:szCs w:val="21"/>
+          <w:lang w:eastAsia="pt-BR"/>
+          <w14:ligatures w14:val="none"/>
+        </w:rPr>
+        <w:t xml:space="preserve"> = </w:t>
+      </w:r>
+      <w:r>
+        <w:rPr>
+          <w:rFonts w:ascii="Consolas" w:eastAsia="Times New Roman" w:hAnsi="Consolas" w:cs="Times New Roman"/>
+          <w:color w:val="CE9178"/>
+          <w:kern w:val="0"/>
+          <w:sz w:val="21"/>
+          <w:szCs w:val="21"/>
+          <w:lang w:eastAsia="pt-BR"/>
+          <w14:ligatures w14:val="none"/>
+        </w:rPr>
+        <w:t>'col-3'</w:t>
+      </w:r>
+    </w:p>
+    <w:p>
+      <w:pPr>
+        <w:spacing w:line="240" w:lineRule="auto"/>
+        <w:jc w:val="both"/>
+        <w:rPr>
+          <w:rFonts w:ascii="Arial" w:eastAsia="Times New Roman" w:hAnsi="Arial" w:cs="Arial"/>
+          <w:color w:val="000000" w:themeColor="text1"/>
+          <w:kern w:val="0"/>
+          <w:sz w:val="24"/>
+          <w:szCs w:val="24"/>
+          <w:lang w:eastAsia="pt-BR"/>
+          <w14:ligatures w14:val="none"/>
+        </w:rPr>
+      </w:pPr>
+    </w:p>
+    <w:p>
+      <w:pPr>
+        <w:spacing w:line="240" w:lineRule="auto"/>
+        <w:jc w:val="both"/>
+        <w:rPr>
+          <w:rFonts w:ascii="Arial" w:eastAsia="Times New Roman" w:hAnsi="Arial" w:cs="Arial"/>
+          <w:color w:val="000000" w:themeColor="text1"/>
+          <w:kern w:val="0"/>
+          <w:sz w:val="24"/>
+          <w:szCs w:val="24"/>
+          <w:lang w:eastAsia="pt-BR"/>
+          <w14:ligatures w14:val="none"/>
+        </w:rPr>
+      </w:pPr>
+      <w:r>
+        <w:rPr>
+          <w:rFonts w:ascii="Arial" w:eastAsia="Times New Roman" w:hAnsi="Arial" w:cs="Arial"/>
+          <w:color w:val="000000" w:themeColor="text1"/>
+          <w:kern w:val="0"/>
+          <w:sz w:val="24"/>
+          <w:szCs w:val="24"/>
+          <w:lang w:eastAsia="pt-BR"/>
+          <w14:ligatures w14:val="none"/>
+        </w:rPr>
+        <w:t>Exibindo tarefa no elemento de edição:</w:t>
+      </w:r>
+    </w:p>
+    <w:p>
+      <w:pPr>
+        <w:shd w:val="clear" w:color="auto" w:fill="1F1F1F"/>
+        <w:spacing w:after="0" w:line="285" w:lineRule="atLeast"/>
+        <w:rPr>
+          <w:rFonts w:ascii="Consolas" w:eastAsia="Times New Roman" w:hAnsi="Consolas" w:cs="Times New Roman"/>
+          <w:color w:val="CCCCCC"/>
+          <w:kern w:val="0"/>
+          <w:sz w:val="21"/>
+          <w:szCs w:val="21"/>
+          <w:lang w:eastAsia="pt-BR"/>
+          <w14:ligatures w14:val="none"/>
+        </w:rPr>
+      </w:pPr>
+      <w:proofErr w:type="spellStart"/>
+      <w:r>
+        <w:rPr>
+          <w:rFonts w:ascii="Consolas" w:eastAsia="Times New Roman" w:hAnsi="Consolas" w:cs="Times New Roman"/>
+          <w:color w:val="9CDCFE"/>
+          <w:kern w:val="0"/>
+          <w:sz w:val="21"/>
+          <w:szCs w:val="21"/>
+          <w:lang w:eastAsia="pt-BR"/>
+          <w14:ligatures w14:val="none"/>
+        </w:rPr>
+        <w:t>onclick</w:t>
+      </w:r>
+      <w:proofErr w:type="spellEnd"/>
+      <w:r>
+        <w:rPr>
+          <w:rFonts w:ascii="Consolas" w:eastAsia="Times New Roman" w:hAnsi="Consolas" w:cs="Times New Roman"/>
+          <w:color w:val="CCCCCC"/>
+          <w:kern w:val="0"/>
+          <w:sz w:val="21"/>
+          <w:szCs w:val="21"/>
+          <w:lang w:eastAsia="pt-BR"/>
+          <w14:ligatures w14:val="none"/>
+        </w:rPr>
+        <w:t>=</w:t>
+      </w:r>
+      <w:r>
+        <w:rPr>
+          <w:rFonts w:ascii="Consolas" w:eastAsia="Times New Roman" w:hAnsi="Consolas" w:cs="Times New Roman"/>
+          <w:color w:val="CE9178"/>
+          <w:kern w:val="0"/>
+          <w:sz w:val="21"/>
+          <w:szCs w:val="21"/>
+          <w:lang w:eastAsia="pt-BR"/>
+          <w14:ligatures w14:val="none"/>
+        </w:rPr>
+        <w:t>"</w:t>
+      </w:r>
+      <w:proofErr w:type="gramStart"/>
+      <w:r>
+        <w:rPr>
+          <w:rFonts w:ascii="Consolas" w:eastAsia="Times New Roman" w:hAnsi="Consolas" w:cs="Times New Roman"/>
+          <w:color w:val="DCDCAA"/>
+          <w:kern w:val="0"/>
+          <w:sz w:val="21"/>
+          <w:szCs w:val="21"/>
+          <w:lang w:eastAsia="pt-BR"/>
+          <w14:ligatures w14:val="none"/>
+        </w:rPr>
+        <w:t>editar</w:t>
+      </w:r>
+      <w:r>
+        <w:rPr>
+          <w:rFonts w:ascii="Consolas" w:eastAsia="Times New Roman" w:hAnsi="Consolas" w:cs="Times New Roman"/>
+          <w:color w:val="CE9178"/>
+          <w:kern w:val="0"/>
+          <w:sz w:val="21"/>
+          <w:szCs w:val="21"/>
+          <w:lang w:eastAsia="pt-BR"/>
+          <w14:ligatures w14:val="none"/>
+        </w:rPr>
+        <w:t>(</w:t>
+      </w:r>
+      <w:proofErr w:type="gramEnd"/>
+      <w:r>
+        <w:rPr>
+          <w:rFonts w:ascii="Consolas" w:eastAsia="Times New Roman" w:hAnsi="Consolas" w:cs="Times New Roman"/>
+          <w:color w:val="569CD6"/>
+          <w:kern w:val="0"/>
+          <w:sz w:val="21"/>
+          <w:szCs w:val="21"/>
+          <w:lang w:eastAsia="pt-BR"/>
+          <w14:ligatures w14:val="none"/>
+        </w:rPr>
+        <w:t>&lt;?=</w:t>
+      </w:r>
+      <w:r>
+        <w:rPr>
+          <w:rFonts w:ascii="Consolas" w:eastAsia="Times New Roman" w:hAnsi="Consolas" w:cs="Times New Roman"/>
+          <w:color w:val="D4D4D4"/>
+          <w:kern w:val="0"/>
+          <w:sz w:val="21"/>
+          <w:szCs w:val="21"/>
+          <w:lang w:eastAsia="pt-BR"/>
+          <w14:ligatures w14:val="none"/>
+        </w:rPr>
+        <w:t xml:space="preserve"> </w:t>
+      </w:r>
+      <w:r>
+        <w:rPr>
+          <w:rFonts w:ascii="Consolas" w:eastAsia="Times New Roman" w:hAnsi="Consolas" w:cs="Times New Roman"/>
+          <w:color w:val="9CDCFE"/>
+          <w:kern w:val="0"/>
+          <w:sz w:val="21"/>
+          <w:szCs w:val="21"/>
+          <w:lang w:eastAsia="pt-BR"/>
+          <w14:ligatures w14:val="none"/>
+        </w:rPr>
+        <w:t>$tarefa</w:t>
+      </w:r>
+      <w:r>
+        <w:rPr>
+          <w:rFonts w:ascii="Consolas" w:eastAsia="Times New Roman" w:hAnsi="Consolas" w:cs="Times New Roman"/>
+          <w:color w:val="D4D4D4"/>
+          <w:kern w:val="0"/>
+          <w:sz w:val="21"/>
+          <w:szCs w:val="21"/>
+          <w:lang w:eastAsia="pt-BR"/>
+          <w14:ligatures w14:val="none"/>
+        </w:rPr>
+        <w:t>-&gt;</w:t>
+      </w:r>
+      <w:r>
+        <w:rPr>
+          <w:rFonts w:ascii="Consolas" w:eastAsia="Times New Roman" w:hAnsi="Consolas" w:cs="Times New Roman"/>
+          <w:color w:val="9CDCFE"/>
+          <w:kern w:val="0"/>
+          <w:sz w:val="21"/>
+          <w:szCs w:val="21"/>
+          <w:lang w:eastAsia="pt-BR"/>
+          <w14:ligatures w14:val="none"/>
+        </w:rPr>
+        <w:t>id</w:t>
+      </w:r>
+      <w:r>
+        <w:rPr>
+          <w:rFonts w:ascii="Consolas" w:eastAsia="Times New Roman" w:hAnsi="Consolas" w:cs="Times New Roman"/>
+          <w:color w:val="D4D4D4"/>
+          <w:kern w:val="0"/>
+          <w:sz w:val="21"/>
+          <w:szCs w:val="21"/>
+          <w:lang w:eastAsia="pt-BR"/>
+          <w14:ligatures w14:val="none"/>
+        </w:rPr>
+        <w:t xml:space="preserve"> </w:t>
+      </w:r>
+      <w:r>
+        <w:rPr>
+          <w:rFonts w:ascii="Consolas" w:eastAsia="Times New Roman" w:hAnsi="Consolas" w:cs="Times New Roman"/>
+          <w:color w:val="569CD6"/>
+          <w:kern w:val="0"/>
+          <w:sz w:val="21"/>
+          <w:szCs w:val="21"/>
+          <w:lang w:eastAsia="pt-BR"/>
+          <w14:ligatures w14:val="none"/>
+        </w:rPr>
+        <w:t>?&gt;</w:t>
+      </w:r>
+      <w:r>
+        <w:rPr>
+          <w:rFonts w:ascii="Consolas" w:eastAsia="Times New Roman" w:hAnsi="Consolas" w:cs="Times New Roman"/>
+          <w:color w:val="CE9178"/>
+          <w:kern w:val="0"/>
+          <w:sz w:val="21"/>
+          <w:szCs w:val="21"/>
+          <w:lang w:eastAsia="pt-BR"/>
+          <w14:ligatures w14:val="none"/>
+        </w:rPr>
+        <w:t>, '</w:t>
+      </w:r>
+      <w:r>
+        <w:rPr>
+          <w:rFonts w:ascii="Consolas" w:eastAsia="Times New Roman" w:hAnsi="Consolas" w:cs="Times New Roman"/>
+          <w:color w:val="569CD6"/>
+          <w:kern w:val="0"/>
+          <w:sz w:val="21"/>
+          <w:szCs w:val="21"/>
+          <w:lang w:eastAsia="pt-BR"/>
+          <w14:ligatures w14:val="none"/>
+        </w:rPr>
+        <w:t>&lt;?=</w:t>
+      </w:r>
+      <w:r>
+        <w:rPr>
+          <w:rFonts w:ascii="Consolas" w:eastAsia="Times New Roman" w:hAnsi="Consolas" w:cs="Times New Roman"/>
+          <w:color w:val="D4D4D4"/>
+          <w:kern w:val="0"/>
+          <w:sz w:val="21"/>
+          <w:szCs w:val="21"/>
+          <w:lang w:eastAsia="pt-BR"/>
+          <w14:ligatures w14:val="none"/>
+        </w:rPr>
+        <w:t xml:space="preserve"> </w:t>
+      </w:r>
+      <w:r>
+        <w:rPr>
+          <w:rFonts w:ascii="Consolas" w:eastAsia="Times New Roman" w:hAnsi="Consolas" w:cs="Times New Roman"/>
+          <w:color w:val="9CDCFE"/>
+          <w:kern w:val="0"/>
+          <w:sz w:val="21"/>
+          <w:szCs w:val="21"/>
+          <w:lang w:eastAsia="pt-BR"/>
+          <w14:ligatures w14:val="none"/>
+        </w:rPr>
+        <w:t>$tarefa</w:t>
+      </w:r>
+      <w:r>
+        <w:rPr>
+          <w:rFonts w:ascii="Consolas" w:eastAsia="Times New Roman" w:hAnsi="Consolas" w:cs="Times New Roman"/>
+          <w:color w:val="D4D4D4"/>
+          <w:kern w:val="0"/>
+          <w:sz w:val="21"/>
+          <w:szCs w:val="21"/>
+          <w:lang w:eastAsia="pt-BR"/>
+          <w14:ligatures w14:val="none"/>
+        </w:rPr>
+        <w:t>-&gt;</w:t>
+      </w:r>
+      <w:r>
+        <w:rPr>
+          <w:rFonts w:ascii="Consolas" w:eastAsia="Times New Roman" w:hAnsi="Consolas" w:cs="Times New Roman"/>
+          <w:color w:val="9CDCFE"/>
+          <w:kern w:val="0"/>
+          <w:sz w:val="21"/>
+          <w:szCs w:val="21"/>
+          <w:lang w:eastAsia="pt-BR"/>
+          <w14:ligatures w14:val="none"/>
+        </w:rPr>
+        <w:t>tarefa</w:t>
+      </w:r>
+      <w:r>
+        <w:rPr>
+          <w:rFonts w:ascii="Consolas" w:eastAsia="Times New Roman" w:hAnsi="Consolas" w:cs="Times New Roman"/>
+          <w:color w:val="D4D4D4"/>
+          <w:kern w:val="0"/>
+          <w:sz w:val="21"/>
+          <w:szCs w:val="21"/>
+          <w:lang w:eastAsia="pt-BR"/>
+          <w14:ligatures w14:val="none"/>
+        </w:rPr>
+        <w:t xml:space="preserve"> </w:t>
+      </w:r>
+      <w:r>
+        <w:rPr>
+          <w:rFonts w:ascii="Consolas" w:eastAsia="Times New Roman" w:hAnsi="Consolas" w:cs="Times New Roman"/>
+          <w:color w:val="569CD6"/>
+          <w:kern w:val="0"/>
+          <w:sz w:val="21"/>
+          <w:szCs w:val="21"/>
+          <w:lang w:eastAsia="pt-BR"/>
+          <w14:ligatures w14:val="none"/>
+        </w:rPr>
+        <w:t>?&gt;</w:t>
+      </w:r>
+      <w:r>
+        <w:rPr>
+          <w:rFonts w:ascii="Consolas" w:eastAsia="Times New Roman" w:hAnsi="Consolas" w:cs="Times New Roman"/>
+          <w:color w:val="CE9178"/>
+          <w:kern w:val="0"/>
+          <w:sz w:val="21"/>
+          <w:szCs w:val="21"/>
+          <w:lang w:eastAsia="pt-BR"/>
+          <w14:ligatures w14:val="none"/>
+        </w:rPr>
+        <w:t>')"</w:t>
+      </w:r>
+      <w:r>
+        <w:rPr>
+          <w:rFonts w:ascii="Consolas" w:eastAsia="Times New Roman" w:hAnsi="Consolas" w:cs="Times New Roman"/>
+          <w:color w:val="808080"/>
+          <w:kern w:val="0"/>
+          <w:sz w:val="21"/>
+          <w:szCs w:val="21"/>
+          <w:lang w:eastAsia="pt-BR"/>
+          <w14:ligatures w14:val="none"/>
+        </w:rPr>
+        <w:t>&gt;&lt;/</w:t>
+      </w:r>
+      <w:r>
+        <w:rPr>
+          <w:rFonts w:ascii="Consolas" w:eastAsia="Times New Roman" w:hAnsi="Consolas" w:cs="Times New Roman"/>
+          <w:color w:val="569CD6"/>
+          <w:kern w:val="0"/>
+          <w:sz w:val="21"/>
+          <w:szCs w:val="21"/>
+          <w:lang w:eastAsia="pt-BR"/>
+          <w14:ligatures w14:val="none"/>
+        </w:rPr>
+        <w:t>i</w:t>
+      </w:r>
+      <w:r>
+        <w:rPr>
+          <w:rFonts w:ascii="Consolas" w:eastAsia="Times New Roman" w:hAnsi="Consolas" w:cs="Times New Roman"/>
+          <w:color w:val="808080"/>
+          <w:kern w:val="0"/>
+          <w:sz w:val="21"/>
+          <w:szCs w:val="21"/>
+          <w:lang w:eastAsia="pt-BR"/>
+          <w14:ligatures w14:val="none"/>
+        </w:rPr>
+        <w:t>&gt;</w:t>
+      </w:r>
+    </w:p>
+    <w:p>
+      <w:pPr>
+        <w:spacing w:line="240" w:lineRule="auto"/>
+        <w:jc w:val="both"/>
+        <w:rPr>
+          <w:rFonts w:ascii="Arial" w:eastAsia="Times New Roman" w:hAnsi="Arial" w:cs="Arial"/>
+          <w:color w:val="000000" w:themeColor="text1"/>
+          <w:kern w:val="0"/>
+          <w:sz w:val="24"/>
+          <w:szCs w:val="24"/>
+          <w:lang w:eastAsia="pt-BR"/>
+          <w14:ligatures w14:val="none"/>
+        </w:rPr>
+      </w:pPr>
+      <w:r>
+        <w:rPr>
+          <w:rFonts w:ascii="Arial" w:eastAsia="Times New Roman" w:hAnsi="Arial" w:cs="Arial"/>
+          <w:color w:val="000000" w:themeColor="text1"/>
+          <w:kern w:val="0"/>
+          <w:sz w:val="24"/>
+          <w:szCs w:val="24"/>
+          <w:lang w:eastAsia="pt-BR"/>
+          <w14:ligatures w14:val="none"/>
+        </w:rPr>
+        <w:t>Encapsulada dentro de aspas simples, pois é uma STRING, diferente do primeiro valor que é INT.</w:t>
+      </w:r>
+    </w:p>
+    <w:p>
+      <w:pPr>
+        <w:spacing w:line="240" w:lineRule="auto"/>
+        <w:jc w:val="both"/>
+        <w:rPr>
+          <w:rFonts w:ascii="Arial" w:eastAsia="Times New Roman" w:hAnsi="Arial" w:cs="Arial"/>
+          <w:color w:val="000000" w:themeColor="text1"/>
+          <w:kern w:val="0"/>
+          <w:sz w:val="24"/>
+          <w:szCs w:val="24"/>
+          <w:lang w:eastAsia="pt-BR"/>
+          <w14:ligatures w14:val="none"/>
+        </w:rPr>
+      </w:pPr>
+    </w:p>
+    <w:p>
+      <w:pPr>
+        <w:spacing w:line="240" w:lineRule="auto"/>
+        <w:jc w:val="both"/>
+        <w:rPr>
+          <w:rFonts w:ascii="Arial" w:eastAsia="Times New Roman" w:hAnsi="Arial" w:cs="Arial"/>
+          <w:color w:val="000000" w:themeColor="text1"/>
+          <w:kern w:val="0"/>
+          <w:sz w:val="24"/>
+          <w:szCs w:val="24"/>
+          <w:lang w:eastAsia="pt-BR"/>
+          <w14:ligatures w14:val="none"/>
+        </w:rPr>
+      </w:pPr>
+      <w:r>
+        <w:rPr>
+          <w:rFonts w:ascii="Arial" w:eastAsia="Times New Roman" w:hAnsi="Arial" w:cs="Arial"/>
+          <w:color w:val="000000" w:themeColor="text1"/>
+          <w:kern w:val="0"/>
+          <w:sz w:val="24"/>
+          <w:szCs w:val="24"/>
+          <w:lang w:eastAsia="pt-BR"/>
+          <w14:ligatures w14:val="none"/>
+        </w:rPr>
+        <w:t>Passando referência da descrição do produto (id)</w:t>
+      </w:r>
+      <w:r>
+        <w:rPr>
+          <w:rFonts w:ascii="Arial" w:eastAsia="Times New Roman" w:hAnsi="Arial" w:cs="Arial"/>
+          <w:color w:val="000000" w:themeColor="text1"/>
+          <w:kern w:val="0"/>
+          <w:sz w:val="24"/>
+          <w:szCs w:val="24"/>
+          <w:lang w:eastAsia="pt-BR"/>
+          <w14:ligatures w14:val="none"/>
+        </w:rPr>
+        <w:t>;</w:t>
+      </w:r>
+    </w:p>
+    <w:p>
+      <w:pPr>
+        <w:spacing w:line="240" w:lineRule="auto"/>
+        <w:jc w:val="both"/>
+        <w:rPr>
+          <w:rFonts w:ascii="Arial" w:eastAsia="Times New Roman" w:hAnsi="Arial" w:cs="Arial"/>
+          <w:color w:val="000000" w:themeColor="text1"/>
+          <w:kern w:val="0"/>
+          <w:sz w:val="24"/>
+          <w:szCs w:val="24"/>
+          <w:lang w:eastAsia="pt-BR"/>
+          <w14:ligatures w14:val="none"/>
+        </w:rPr>
+      </w:pPr>
+      <w:r>
+        <w:rPr>
+          <w:rFonts w:ascii="Arial" w:eastAsia="Times New Roman" w:hAnsi="Arial" w:cs="Arial"/>
+          <w:color w:val="000000" w:themeColor="text1"/>
+          <w:kern w:val="0"/>
+          <w:sz w:val="24"/>
+          <w:szCs w:val="24"/>
+          <w:lang w:eastAsia="pt-BR"/>
+          <w14:ligatures w14:val="none"/>
+        </w:rPr>
+        <w:t xml:space="preserve">Criando </w:t>
+      </w:r>
+      <w:r>
+        <w:rPr>
+          <w:rFonts w:ascii="Arial" w:eastAsia="Times New Roman" w:hAnsi="Arial" w:cs="Arial"/>
+          <w:color w:val="000000" w:themeColor="text1"/>
+          <w:kern w:val="0"/>
+          <w:sz w:val="24"/>
+          <w:szCs w:val="24"/>
+          <w:lang w:eastAsia="pt-BR"/>
+          <w14:ligatures w14:val="none"/>
+        </w:rPr>
+        <w:t>input Hidden para guardar o id da tarefa:</w:t>
+      </w:r>
+    </w:p>
+    <w:p>
+      <w:pPr>
+        <w:shd w:val="clear" w:color="auto" w:fill="1F1F1F"/>
+        <w:spacing w:after="0" w:line="240" w:lineRule="auto"/>
+        <w:rPr>
+          <w:rFonts w:ascii="Consolas" w:eastAsia="Times New Roman" w:hAnsi="Consolas" w:cs="Times New Roman"/>
+          <w:color w:val="CCCCCC"/>
+          <w:kern w:val="0"/>
+          <w:sz w:val="16"/>
+          <w:szCs w:val="16"/>
+          <w:lang w:eastAsia="pt-BR"/>
+          <w14:ligatures w14:val="none"/>
+        </w:rPr>
+      </w:pPr>
+      <w:proofErr w:type="spellStart"/>
+      <w:r>
+        <w:rPr>
+          <w:rFonts w:ascii="Consolas" w:eastAsia="Times New Roman" w:hAnsi="Consolas" w:cs="Times New Roman"/>
+          <w:color w:val="569CD6"/>
+          <w:kern w:val="0"/>
+          <w:sz w:val="16"/>
+          <w:szCs w:val="16"/>
+          <w:lang w:eastAsia="pt-BR"/>
+          <w14:ligatures w14:val="none"/>
+        </w:rPr>
+        <w:t>let</w:t>
+      </w:r>
+      <w:proofErr w:type="spellEnd"/>
+      <w:r>
+        <w:rPr>
+          <w:rFonts w:ascii="Consolas" w:eastAsia="Times New Roman" w:hAnsi="Consolas" w:cs="Times New Roman"/>
+          <w:color w:val="D4D4D4"/>
+          <w:kern w:val="0"/>
+          <w:sz w:val="16"/>
+          <w:szCs w:val="16"/>
+          <w:lang w:eastAsia="pt-BR"/>
+          <w14:ligatures w14:val="none"/>
+        </w:rPr>
+        <w:t xml:space="preserve"> </w:t>
+      </w:r>
+      <w:proofErr w:type="spellStart"/>
+      <w:r>
+        <w:rPr>
+          <w:rFonts w:ascii="Consolas" w:eastAsia="Times New Roman" w:hAnsi="Consolas" w:cs="Times New Roman"/>
+          <w:color w:val="9CDCFE"/>
+          <w:kern w:val="0"/>
+          <w:sz w:val="16"/>
+          <w:szCs w:val="16"/>
+          <w:lang w:eastAsia="pt-BR"/>
+          <w14:ligatures w14:val="none"/>
+        </w:rPr>
+        <w:t>inputId</w:t>
+      </w:r>
+      <w:proofErr w:type="spellEnd"/>
+      <w:r>
+        <w:rPr>
+          <w:rFonts w:ascii="Consolas" w:eastAsia="Times New Roman" w:hAnsi="Consolas" w:cs="Times New Roman"/>
+          <w:color w:val="D4D4D4"/>
+          <w:kern w:val="0"/>
+          <w:sz w:val="16"/>
+          <w:szCs w:val="16"/>
+          <w:lang w:eastAsia="pt-BR"/>
+          <w14:ligatures w14:val="none"/>
+        </w:rPr>
+        <w:t xml:space="preserve"> = </w:t>
+      </w:r>
+      <w:proofErr w:type="spellStart"/>
+      <w:proofErr w:type="gramStart"/>
+      <w:r>
+        <w:rPr>
+          <w:rFonts w:ascii="Consolas" w:eastAsia="Times New Roman" w:hAnsi="Consolas" w:cs="Times New Roman"/>
+          <w:color w:val="9CDCFE"/>
+          <w:kern w:val="0"/>
+          <w:sz w:val="16"/>
+          <w:szCs w:val="16"/>
+          <w:lang w:eastAsia="pt-BR"/>
+          <w14:ligatures w14:val="none"/>
+        </w:rPr>
+        <w:t>document</w:t>
+      </w:r>
+      <w:r>
+        <w:rPr>
+          <w:rFonts w:ascii="Consolas" w:eastAsia="Times New Roman" w:hAnsi="Consolas" w:cs="Times New Roman"/>
+          <w:color w:val="D4D4D4"/>
+          <w:kern w:val="0"/>
+          <w:sz w:val="16"/>
+          <w:szCs w:val="16"/>
+          <w:lang w:eastAsia="pt-BR"/>
+          <w14:ligatures w14:val="none"/>
+        </w:rPr>
+        <w:t>.</w:t>
+      </w:r>
+      <w:r>
+        <w:rPr>
+          <w:rFonts w:ascii="Consolas" w:eastAsia="Times New Roman" w:hAnsi="Consolas" w:cs="Times New Roman"/>
+          <w:color w:val="DCDCAA"/>
+          <w:kern w:val="0"/>
+          <w:sz w:val="16"/>
+          <w:szCs w:val="16"/>
+          <w:lang w:eastAsia="pt-BR"/>
+          <w14:ligatures w14:val="none"/>
+        </w:rPr>
+        <w:t>createElement</w:t>
+      </w:r>
+      <w:proofErr w:type="spellEnd"/>
+      <w:proofErr w:type="gramEnd"/>
+      <w:r>
+        <w:rPr>
+          <w:rFonts w:ascii="Consolas" w:eastAsia="Times New Roman" w:hAnsi="Consolas" w:cs="Times New Roman"/>
+          <w:color w:val="D4D4D4"/>
+          <w:kern w:val="0"/>
+          <w:sz w:val="16"/>
+          <w:szCs w:val="16"/>
+          <w:lang w:eastAsia="pt-BR"/>
+          <w14:ligatures w14:val="none"/>
+        </w:rPr>
+        <w:t>(</w:t>
+      </w:r>
+      <w:r>
+        <w:rPr>
+          <w:rFonts w:ascii="Consolas" w:eastAsia="Times New Roman" w:hAnsi="Consolas" w:cs="Times New Roman"/>
+          <w:color w:val="CE9178"/>
+          <w:kern w:val="0"/>
+          <w:sz w:val="16"/>
+          <w:szCs w:val="16"/>
+          <w:lang w:eastAsia="pt-BR"/>
+          <w14:ligatures w14:val="none"/>
+        </w:rPr>
+        <w:t>'input'</w:t>
+      </w:r>
+      <w:r>
+        <w:rPr>
+          <w:rFonts w:ascii="Consolas" w:eastAsia="Times New Roman" w:hAnsi="Consolas" w:cs="Times New Roman"/>
+          <w:color w:val="D4D4D4"/>
+          <w:kern w:val="0"/>
+          <w:sz w:val="16"/>
+          <w:szCs w:val="16"/>
+          <w:lang w:eastAsia="pt-BR"/>
+          <w14:ligatures w14:val="none"/>
+        </w:rPr>
+        <w:t>)</w:t>
+      </w:r>
+    </w:p>
+    <w:p>
+      <w:pPr>
+        <w:shd w:val="clear" w:color="auto" w:fill="1F1F1F"/>
+        <w:spacing w:after="0" w:line="240" w:lineRule="auto"/>
+        <w:rPr>
+          <w:rFonts w:ascii="Consolas" w:eastAsia="Times New Roman" w:hAnsi="Consolas" w:cs="Times New Roman"/>
+          <w:color w:val="CCCCCC"/>
+          <w:kern w:val="0"/>
+          <w:sz w:val="16"/>
+          <w:szCs w:val="16"/>
+          <w:lang w:eastAsia="pt-BR"/>
+          <w14:ligatures w14:val="none"/>
+        </w:rPr>
+      </w:pPr>
+      <w:r>
+        <w:rPr>
+          <w:rFonts w:ascii="Consolas" w:eastAsia="Times New Roman" w:hAnsi="Consolas" w:cs="Times New Roman"/>
+          <w:color w:val="D4D4D4"/>
+          <w:kern w:val="0"/>
+          <w:sz w:val="16"/>
+          <w:szCs w:val="16"/>
+          <w:lang w:eastAsia="pt-BR"/>
+          <w14:ligatures w14:val="none"/>
+        </w:rPr>
+        <w:t xml:space="preserve">            </w:t>
+      </w:r>
+      <w:proofErr w:type="spellStart"/>
+      <w:r>
+        <w:rPr>
+          <w:rFonts w:ascii="Consolas" w:eastAsia="Times New Roman" w:hAnsi="Consolas" w:cs="Times New Roman"/>
+          <w:color w:val="9CDCFE"/>
+          <w:kern w:val="0"/>
+          <w:sz w:val="16"/>
+          <w:szCs w:val="16"/>
+          <w:lang w:eastAsia="pt-BR"/>
+          <w14:ligatures w14:val="none"/>
+        </w:rPr>
+        <w:t>inputId</w:t>
+      </w:r>
+      <w:r>
+        <w:rPr>
+          <w:rFonts w:ascii="Consolas" w:eastAsia="Times New Roman" w:hAnsi="Consolas" w:cs="Times New Roman"/>
+          <w:color w:val="D4D4D4"/>
+          <w:kern w:val="0"/>
+          <w:sz w:val="16"/>
+          <w:szCs w:val="16"/>
+          <w:lang w:eastAsia="pt-BR"/>
+          <w14:ligatures w14:val="none"/>
+        </w:rPr>
+        <w:t>.</w:t>
+      </w:r>
+      <w:r>
+        <w:rPr>
+          <w:rFonts w:ascii="Consolas" w:eastAsia="Times New Roman" w:hAnsi="Consolas" w:cs="Times New Roman"/>
+          <w:color w:val="9CDCFE"/>
+          <w:kern w:val="0"/>
+          <w:sz w:val="16"/>
+          <w:szCs w:val="16"/>
+          <w:lang w:eastAsia="pt-BR"/>
+          <w14:ligatures w14:val="none"/>
+        </w:rPr>
+        <w:t>type</w:t>
+      </w:r>
+      <w:proofErr w:type="spellEnd"/>
+      <w:r>
+        <w:rPr>
+          <w:rFonts w:ascii="Consolas" w:eastAsia="Times New Roman" w:hAnsi="Consolas" w:cs="Times New Roman"/>
+          <w:color w:val="D4D4D4"/>
+          <w:kern w:val="0"/>
+          <w:sz w:val="16"/>
+          <w:szCs w:val="16"/>
+          <w:lang w:eastAsia="pt-BR"/>
+          <w14:ligatures w14:val="none"/>
+        </w:rPr>
+        <w:t xml:space="preserve"> = </w:t>
+      </w:r>
+      <w:r>
+        <w:rPr>
+          <w:rFonts w:ascii="Consolas" w:eastAsia="Times New Roman" w:hAnsi="Consolas" w:cs="Times New Roman"/>
+          <w:color w:val="CE9178"/>
+          <w:kern w:val="0"/>
+          <w:sz w:val="16"/>
+          <w:szCs w:val="16"/>
+          <w:lang w:eastAsia="pt-BR"/>
+          <w14:ligatures w14:val="none"/>
+        </w:rPr>
+        <w:t>'</w:t>
+      </w:r>
+      <w:proofErr w:type="spellStart"/>
+      <w:r>
+        <w:rPr>
+          <w:rFonts w:ascii="Consolas" w:eastAsia="Times New Roman" w:hAnsi="Consolas" w:cs="Times New Roman"/>
+          <w:color w:val="CE9178"/>
+          <w:kern w:val="0"/>
+          <w:sz w:val="16"/>
+          <w:szCs w:val="16"/>
+          <w:lang w:eastAsia="pt-BR"/>
+          <w14:ligatures w14:val="none"/>
+        </w:rPr>
+        <w:t>hidden</w:t>
+      </w:r>
+      <w:proofErr w:type="spellEnd"/>
+      <w:r>
+        <w:rPr>
+          <w:rFonts w:ascii="Consolas" w:eastAsia="Times New Roman" w:hAnsi="Consolas" w:cs="Times New Roman"/>
+          <w:color w:val="CE9178"/>
+          <w:kern w:val="0"/>
+          <w:sz w:val="16"/>
+          <w:szCs w:val="16"/>
+          <w:lang w:eastAsia="pt-BR"/>
+          <w14:ligatures w14:val="none"/>
+        </w:rPr>
+        <w:t>'</w:t>
+      </w:r>
+      <w:r>
+        <w:rPr>
+          <w:rFonts w:ascii="Consolas" w:eastAsia="Times New Roman" w:hAnsi="Consolas" w:cs="Times New Roman"/>
+          <w:color w:val="6A9955"/>
+          <w:kern w:val="0"/>
+          <w:sz w:val="16"/>
+          <w:szCs w:val="16"/>
+          <w:lang w:eastAsia="pt-BR"/>
+          <w14:ligatures w14:val="none"/>
+        </w:rPr>
+        <w:t>//'oculto'</w:t>
+      </w:r>
+    </w:p>
+    <w:p>
+      <w:pPr>
+        <w:shd w:val="clear" w:color="auto" w:fill="1F1F1F"/>
+        <w:spacing w:after="0" w:line="240" w:lineRule="auto"/>
+        <w:rPr>
+          <w:rFonts w:ascii="Consolas" w:eastAsia="Times New Roman" w:hAnsi="Consolas" w:cs="Times New Roman"/>
+          <w:color w:val="CCCCCC"/>
+          <w:kern w:val="0"/>
+          <w:sz w:val="16"/>
+          <w:szCs w:val="16"/>
+          <w:lang w:eastAsia="pt-BR"/>
+          <w14:ligatures w14:val="none"/>
+        </w:rPr>
+      </w:pPr>
+      <w:r>
+        <w:rPr>
+          <w:rFonts w:ascii="Consolas" w:eastAsia="Times New Roman" w:hAnsi="Consolas" w:cs="Times New Roman"/>
+          <w:color w:val="D4D4D4"/>
+          <w:kern w:val="0"/>
+          <w:sz w:val="16"/>
+          <w:szCs w:val="16"/>
+          <w:lang w:eastAsia="pt-BR"/>
+          <w14:ligatures w14:val="none"/>
+        </w:rPr>
+        <w:t xml:space="preserve">            </w:t>
+      </w:r>
+      <w:r>
+        <w:rPr>
+          <w:rFonts w:ascii="Consolas" w:eastAsia="Times New Roman" w:hAnsi="Consolas" w:cs="Times New Roman"/>
+          <w:color w:val="9CDCFE"/>
+          <w:kern w:val="0"/>
+          <w:sz w:val="16"/>
+          <w:szCs w:val="16"/>
+          <w:lang w:eastAsia="pt-BR"/>
+          <w14:ligatures w14:val="none"/>
+        </w:rPr>
+        <w:t>inputId</w:t>
+      </w:r>
+      <w:r>
+        <w:rPr>
+          <w:rFonts w:ascii="Consolas" w:eastAsia="Times New Roman" w:hAnsi="Consolas" w:cs="Times New Roman"/>
+          <w:color w:val="D4D4D4"/>
+          <w:kern w:val="0"/>
+          <w:sz w:val="16"/>
+          <w:szCs w:val="16"/>
+          <w:lang w:eastAsia="pt-BR"/>
+          <w14:ligatures w14:val="none"/>
+        </w:rPr>
+        <w:t>.</w:t>
+      </w:r>
+      <w:r>
+        <w:rPr>
+          <w:rFonts w:ascii="Consolas" w:eastAsia="Times New Roman" w:hAnsi="Consolas" w:cs="Times New Roman"/>
+          <w:color w:val="9CDCFE"/>
+          <w:kern w:val="0"/>
+          <w:sz w:val="16"/>
+          <w:szCs w:val="16"/>
+          <w:lang w:eastAsia="pt-BR"/>
+          <w14:ligatures w14:val="none"/>
+        </w:rPr>
+        <w:t>name</w:t>
+      </w:r>
+      <w:r>
+        <w:rPr>
+          <w:rFonts w:ascii="Consolas" w:eastAsia="Times New Roman" w:hAnsi="Consolas" w:cs="Times New Roman"/>
+          <w:color w:val="D4D4D4"/>
+          <w:kern w:val="0"/>
+          <w:sz w:val="16"/>
+          <w:szCs w:val="16"/>
+          <w:lang w:eastAsia="pt-BR"/>
+          <w14:ligatures w14:val="none"/>
+        </w:rPr>
+        <w:t xml:space="preserve"> = </w:t>
+      </w:r>
+      <w:r>
+        <w:rPr>
+          <w:rFonts w:ascii="Consolas" w:eastAsia="Times New Roman" w:hAnsi="Consolas" w:cs="Times New Roman"/>
+          <w:color w:val="CE9178"/>
+          <w:kern w:val="0"/>
+          <w:sz w:val="16"/>
+          <w:szCs w:val="16"/>
+          <w:lang w:eastAsia="pt-BR"/>
+          <w14:ligatures w14:val="none"/>
+        </w:rPr>
+        <w:t>'Id'</w:t>
+      </w:r>
+    </w:p>
+    <w:p>
+      <w:pPr>
+        <w:shd w:val="clear" w:color="auto" w:fill="1F1F1F"/>
+        <w:spacing w:after="0" w:line="240" w:lineRule="auto"/>
+        <w:rPr>
+          <w:rFonts w:ascii="Consolas" w:eastAsia="Times New Roman" w:hAnsi="Consolas" w:cs="Times New Roman"/>
+          <w:color w:val="CCCCCC"/>
+          <w:kern w:val="0"/>
+          <w:sz w:val="16"/>
+          <w:szCs w:val="16"/>
+          <w:lang w:eastAsia="pt-BR"/>
+          <w14:ligatures w14:val="none"/>
+        </w:rPr>
+      </w:pPr>
+      <w:r>
+        <w:rPr>
+          <w:rFonts w:ascii="Consolas" w:eastAsia="Times New Roman" w:hAnsi="Consolas" w:cs="Times New Roman"/>
+          <w:color w:val="D4D4D4"/>
+          <w:kern w:val="0"/>
+          <w:sz w:val="16"/>
+          <w:szCs w:val="16"/>
+          <w:lang w:eastAsia="pt-BR"/>
+          <w14:ligatures w14:val="none"/>
+        </w:rPr>
+        <w:t xml:space="preserve">            </w:t>
+      </w:r>
+      <w:proofErr w:type="spellStart"/>
+      <w:r>
+        <w:rPr>
+          <w:rFonts w:ascii="Consolas" w:eastAsia="Times New Roman" w:hAnsi="Consolas" w:cs="Times New Roman"/>
+          <w:color w:val="9CDCFE"/>
+          <w:kern w:val="0"/>
+          <w:sz w:val="16"/>
+          <w:szCs w:val="16"/>
+          <w:lang w:eastAsia="pt-BR"/>
+          <w14:ligatures w14:val="none"/>
+        </w:rPr>
+        <w:t>inputId</w:t>
+      </w:r>
+      <w:r>
+        <w:rPr>
+          <w:rFonts w:ascii="Consolas" w:eastAsia="Times New Roman" w:hAnsi="Consolas" w:cs="Times New Roman"/>
+          <w:color w:val="D4D4D4"/>
+          <w:kern w:val="0"/>
+          <w:sz w:val="16"/>
+          <w:szCs w:val="16"/>
+          <w:lang w:eastAsia="pt-BR"/>
+          <w14:ligatures w14:val="none"/>
+        </w:rPr>
+        <w:t>.</w:t>
+      </w:r>
+      <w:r>
+        <w:rPr>
+          <w:rFonts w:ascii="Consolas" w:eastAsia="Times New Roman" w:hAnsi="Consolas" w:cs="Times New Roman"/>
+          <w:color w:val="9CDCFE"/>
+          <w:kern w:val="0"/>
+          <w:sz w:val="16"/>
+          <w:szCs w:val="16"/>
+          <w:lang w:eastAsia="pt-BR"/>
+          <w14:ligatures w14:val="none"/>
+        </w:rPr>
+        <w:t>value</w:t>
+      </w:r>
+      <w:proofErr w:type="spellEnd"/>
+      <w:r>
+        <w:rPr>
+          <w:rFonts w:ascii="Consolas" w:eastAsia="Times New Roman" w:hAnsi="Consolas" w:cs="Times New Roman"/>
+          <w:color w:val="D4D4D4"/>
+          <w:kern w:val="0"/>
+          <w:sz w:val="16"/>
+          <w:szCs w:val="16"/>
+          <w:lang w:eastAsia="pt-BR"/>
+          <w14:ligatures w14:val="none"/>
+        </w:rPr>
+        <w:t xml:space="preserve"> = </w:t>
+      </w:r>
+      <w:r>
+        <w:rPr>
+          <w:rFonts w:ascii="Consolas" w:eastAsia="Times New Roman" w:hAnsi="Consolas" w:cs="Times New Roman"/>
+          <w:color w:val="9CDCFE"/>
+          <w:kern w:val="0"/>
+          <w:sz w:val="16"/>
+          <w:szCs w:val="16"/>
+          <w:lang w:eastAsia="pt-BR"/>
+          <w14:ligatures w14:val="none"/>
+        </w:rPr>
+        <w:t>id</w:t>
+      </w:r>
+    </w:p>
+    <w:p>
+      <w:pPr>
+        <w:spacing w:line="240" w:lineRule="auto"/>
+        <w:jc w:val="both"/>
+        <w:rPr>
+          <w:rFonts w:ascii="Arial" w:eastAsia="Times New Roman" w:hAnsi="Arial" w:cs="Arial"/>
+          <w:color w:val="000000" w:themeColor="text1"/>
+          <w:kern w:val="0"/>
+          <w:sz w:val="24"/>
+          <w:szCs w:val="24"/>
+          <w:lang w:eastAsia="pt-BR"/>
+          <w14:ligatures w14:val="none"/>
+        </w:rPr>
+      </w:pPr>
+      <w:r>
+        <w:rPr>
+          <w:rFonts w:ascii="Arial" w:eastAsia="Times New Roman" w:hAnsi="Arial" w:cs="Arial"/>
+          <w:color w:val="000000" w:themeColor="text1"/>
+          <w:kern w:val="0"/>
+          <w:sz w:val="24"/>
+          <w:szCs w:val="24"/>
+          <w:lang w:eastAsia="pt-BR"/>
+          <w14:ligatures w14:val="none"/>
+        </w:rPr>
+        <w:lastRenderedPageBreak/>
+        <w:t xml:space="preserve">Incluindo elemento no </w:t>
+      </w:r>
+      <w:proofErr w:type="spellStart"/>
+      <w:r>
+        <w:rPr>
+          <w:rFonts w:ascii="Arial" w:eastAsia="Times New Roman" w:hAnsi="Arial" w:cs="Arial"/>
+          <w:color w:val="000000" w:themeColor="text1"/>
+          <w:kern w:val="0"/>
+          <w:sz w:val="24"/>
+          <w:szCs w:val="24"/>
+          <w:lang w:eastAsia="pt-BR"/>
+          <w14:ligatures w14:val="none"/>
+        </w:rPr>
+        <w:t>form</w:t>
+      </w:r>
+      <w:proofErr w:type="spellEnd"/>
+      <w:r>
+        <w:rPr>
+          <w:rFonts w:ascii="Arial" w:eastAsia="Times New Roman" w:hAnsi="Arial" w:cs="Arial"/>
+          <w:color w:val="000000" w:themeColor="text1"/>
+          <w:kern w:val="0"/>
+          <w:sz w:val="24"/>
+          <w:szCs w:val="24"/>
+          <w:lang w:eastAsia="pt-BR"/>
+          <w14:ligatures w14:val="none"/>
+        </w:rPr>
+        <w:t>:</w:t>
+      </w:r>
+    </w:p>
+    <w:p>
+      <w:pPr>
+        <w:shd w:val="clear" w:color="auto" w:fill="1F1F1F"/>
+        <w:spacing w:after="0" w:line="285" w:lineRule="atLeast"/>
+        <w:rPr>
+          <w:rFonts w:ascii="Consolas" w:eastAsia="Times New Roman" w:hAnsi="Consolas" w:cs="Times New Roman"/>
+          <w:color w:val="CCCCCC"/>
+          <w:kern w:val="0"/>
+          <w:sz w:val="21"/>
+          <w:szCs w:val="21"/>
+          <w:lang w:eastAsia="pt-BR"/>
+          <w14:ligatures w14:val="none"/>
+        </w:rPr>
+      </w:pPr>
+      <w:r>
+        <w:rPr>
+          <w:rFonts w:ascii="Consolas" w:eastAsia="Times New Roman" w:hAnsi="Consolas" w:cs="Times New Roman"/>
+          <w:color w:val="D4D4D4"/>
+          <w:kern w:val="0"/>
+          <w:sz w:val="21"/>
+          <w:szCs w:val="21"/>
+          <w:lang w:eastAsia="pt-BR"/>
+          <w14:ligatures w14:val="none"/>
+        </w:rPr>
+        <w:t xml:space="preserve">            </w:t>
+      </w:r>
+      <w:proofErr w:type="spellStart"/>
+      <w:proofErr w:type="gramStart"/>
+      <w:r>
+        <w:rPr>
+          <w:rFonts w:ascii="Consolas" w:eastAsia="Times New Roman" w:hAnsi="Consolas" w:cs="Times New Roman"/>
+          <w:color w:val="9CDCFE"/>
+          <w:kern w:val="0"/>
+          <w:sz w:val="21"/>
+          <w:szCs w:val="21"/>
+          <w:lang w:eastAsia="pt-BR"/>
+          <w14:ligatures w14:val="none"/>
+        </w:rPr>
+        <w:t>form</w:t>
+      </w:r>
+      <w:r>
+        <w:rPr>
+          <w:rFonts w:ascii="Consolas" w:eastAsia="Times New Roman" w:hAnsi="Consolas" w:cs="Times New Roman"/>
+          <w:color w:val="D4D4D4"/>
+          <w:kern w:val="0"/>
+          <w:sz w:val="21"/>
+          <w:szCs w:val="21"/>
+          <w:lang w:eastAsia="pt-BR"/>
+          <w14:ligatures w14:val="none"/>
+        </w:rPr>
+        <w:t>.</w:t>
+      </w:r>
+      <w:r>
+        <w:rPr>
+          <w:rFonts w:ascii="Consolas" w:eastAsia="Times New Roman" w:hAnsi="Consolas" w:cs="Times New Roman"/>
+          <w:color w:val="DCDCAA"/>
+          <w:kern w:val="0"/>
+          <w:sz w:val="21"/>
+          <w:szCs w:val="21"/>
+          <w:lang w:eastAsia="pt-BR"/>
+          <w14:ligatures w14:val="none"/>
+        </w:rPr>
+        <w:t>appendChild</w:t>
+      </w:r>
+      <w:proofErr w:type="spellEnd"/>
+      <w:proofErr w:type="gramEnd"/>
+      <w:r>
+        <w:rPr>
+          <w:rFonts w:ascii="Consolas" w:eastAsia="Times New Roman" w:hAnsi="Consolas" w:cs="Times New Roman"/>
+          <w:color w:val="D4D4D4"/>
+          <w:kern w:val="0"/>
+          <w:sz w:val="21"/>
+          <w:szCs w:val="21"/>
+          <w:lang w:eastAsia="pt-BR"/>
+          <w14:ligatures w14:val="none"/>
+        </w:rPr>
+        <w:t>(</w:t>
+      </w:r>
+      <w:proofErr w:type="spellStart"/>
+      <w:r>
+        <w:rPr>
+          <w:rFonts w:ascii="Consolas" w:eastAsia="Times New Roman" w:hAnsi="Consolas" w:cs="Times New Roman"/>
+          <w:color w:val="9CDCFE"/>
+          <w:kern w:val="0"/>
+          <w:sz w:val="21"/>
+          <w:szCs w:val="21"/>
+          <w:lang w:eastAsia="pt-BR"/>
+          <w14:ligatures w14:val="none"/>
+        </w:rPr>
+        <w:t>inputId</w:t>
+      </w:r>
+      <w:proofErr w:type="spellEnd"/>
+      <w:r>
+        <w:rPr>
+          <w:rFonts w:ascii="Consolas" w:eastAsia="Times New Roman" w:hAnsi="Consolas" w:cs="Times New Roman"/>
+          <w:color w:val="D4D4D4"/>
+          <w:kern w:val="0"/>
+          <w:sz w:val="21"/>
+          <w:szCs w:val="21"/>
+          <w:lang w:eastAsia="pt-BR"/>
+          <w14:ligatures w14:val="none"/>
+        </w:rPr>
+        <w:t>)</w:t>
+      </w:r>
+    </w:p>
+    <w:p>
+      <w:pPr>
+        <w:spacing w:line="240" w:lineRule="auto"/>
+        <w:jc w:val="both"/>
+        <w:rPr>
+          <w:rFonts w:ascii="Arial" w:eastAsia="Times New Roman" w:hAnsi="Arial" w:cs="Arial"/>
+          <w:color w:val="000000" w:themeColor="text1"/>
+          <w:kern w:val="0"/>
+          <w:sz w:val="24"/>
+          <w:szCs w:val="24"/>
+          <w:lang w:eastAsia="pt-BR"/>
+          <w14:ligatures w14:val="none"/>
+        </w:rPr>
+      </w:pPr>
     </w:p>
     <w:sectPr>
       <w:pgSz w:w="11906" w:h="16838"/>
@@ -19542,7 +21238,7 @@
   <w:style w:type="paragraph" w:default="1" w:styleId="Normal">
     <w:name w:val="Normal"/>
     <w:qFormat/>
-    <w:rsid w:val="00224D23"/>
+    <w:rsid w:val="00D3667B"/>
     <w:pPr>
       <w:spacing w:line="256" w:lineRule="auto"/>
     </w:pPr>

</xml_diff>

<commit_message>
atualiz. registro - 2
</commit_message>
<xml_diff>
--- a/app_lista tarefas.docx
+++ b/app_lista tarefas.docx
@@ -20827,6 +20827,3551 @@
           <w14:ligatures w14:val="none"/>
         </w:rPr>
       </w:pPr>
+    </w:p>
+    <w:p>
+      <w:pPr>
+        <w:spacing w:line="240" w:lineRule="auto"/>
+        <w:jc w:val="both"/>
+        <w:rPr>
+          <w:rFonts w:ascii="Arial" w:eastAsia="Times New Roman" w:hAnsi="Arial" w:cs="Arial"/>
+          <w:color w:val="000000" w:themeColor="text1"/>
+          <w:kern w:val="0"/>
+          <w:sz w:val="24"/>
+          <w:szCs w:val="24"/>
+          <w:lang w:eastAsia="pt-BR"/>
+          <w14:ligatures w14:val="none"/>
+        </w:rPr>
+      </w:pPr>
+    </w:p>
+    <w:p>
+      <w:pPr>
+        <w:spacing w:line="240" w:lineRule="auto"/>
+        <w:jc w:val="both"/>
+        <w:rPr>
+          <w:rFonts w:ascii="Arial" w:eastAsia="Times New Roman" w:hAnsi="Arial" w:cs="Arial"/>
+          <w:b/>
+          <w:bCs/>
+          <w:color w:val="000000" w:themeColor="text1"/>
+          <w:kern w:val="0"/>
+          <w:sz w:val="24"/>
+          <w:szCs w:val="24"/>
+          <w:lang w:eastAsia="pt-BR"/>
+          <w14:ligatures w14:val="none"/>
+        </w:rPr>
+      </w:pPr>
+      <w:r>
+        <w:rPr>
+          <w:rFonts w:ascii="Arial" w:eastAsia="Times New Roman" w:hAnsi="Arial" w:cs="Arial"/>
+          <w:b/>
+          <w:bCs/>
+          <w:color w:val="000000" w:themeColor="text1"/>
+          <w:kern w:val="0"/>
+          <w:sz w:val="24"/>
+          <w:szCs w:val="24"/>
+          <w:lang w:eastAsia="pt-BR"/>
+          <w14:ligatures w14:val="none"/>
+        </w:rPr>
+        <w:t>Atualizando registros – 2</w:t>
+      </w:r>
+      <w:r>
+        <w:rPr>
+          <w:rFonts w:ascii="Arial" w:eastAsia="Times New Roman" w:hAnsi="Arial" w:cs="Arial"/>
+          <w:b/>
+          <w:bCs/>
+          <w:color w:val="000000" w:themeColor="text1"/>
+          <w:kern w:val="0"/>
+          <w:sz w:val="24"/>
+          <w:szCs w:val="24"/>
+          <w:lang w:eastAsia="pt-BR"/>
+          <w14:ligatures w14:val="none"/>
+        </w:rPr>
+        <w:t xml:space="preserve"> (BACK-END)</w:t>
+      </w:r>
+    </w:p>
+    <w:p>
+      <w:pPr>
+        <w:spacing w:line="240" w:lineRule="auto"/>
+        <w:jc w:val="both"/>
+        <w:rPr>
+          <w:rFonts w:ascii="Arial" w:eastAsia="Times New Roman" w:hAnsi="Arial" w:cs="Arial"/>
+          <w:color w:val="000000" w:themeColor="text1"/>
+          <w:kern w:val="0"/>
+          <w:sz w:val="24"/>
+          <w:szCs w:val="24"/>
+          <w:lang w:eastAsia="pt-BR"/>
+          <w14:ligatures w14:val="none"/>
+        </w:rPr>
+      </w:pPr>
+      <w:r>
+        <w:rPr>
+          <w:rFonts w:ascii="Arial" w:eastAsia="Times New Roman" w:hAnsi="Arial" w:cs="Arial"/>
+          <w:color w:val="000000" w:themeColor="text1"/>
+          <w:kern w:val="0"/>
+          <w:sz w:val="24"/>
+          <w:szCs w:val="24"/>
+          <w:lang w:eastAsia="pt-BR"/>
+          <w14:ligatures w14:val="none"/>
+        </w:rPr>
+        <w:t>Adicionando método atualizar ao CONTROLLER:</w:t>
+      </w:r>
+    </w:p>
+    <w:p>
+      <w:pPr>
+        <w:shd w:val="clear" w:color="auto" w:fill="1F1F1F"/>
+        <w:spacing w:after="0" w:line="285" w:lineRule="atLeast"/>
+        <w:rPr>
+          <w:rFonts w:ascii="Consolas" w:eastAsia="Times New Roman" w:hAnsi="Consolas" w:cs="Times New Roman"/>
+          <w:color w:val="CCCCCC"/>
+          <w:kern w:val="0"/>
+          <w:sz w:val="21"/>
+          <w:szCs w:val="21"/>
+          <w:lang w:eastAsia="pt-BR"/>
+          <w14:ligatures w14:val="none"/>
+        </w:rPr>
+      </w:pPr>
+      <w:proofErr w:type="spellStart"/>
+      <w:r>
+        <w:rPr>
+          <w:rFonts w:ascii="Consolas" w:eastAsia="Times New Roman" w:hAnsi="Consolas" w:cs="Times New Roman"/>
+          <w:color w:val="C586C0"/>
+          <w:kern w:val="0"/>
+          <w:sz w:val="21"/>
+          <w:szCs w:val="21"/>
+          <w:lang w:eastAsia="pt-BR"/>
+          <w14:ligatures w14:val="none"/>
+        </w:rPr>
+        <w:t>else</w:t>
+      </w:r>
+      <w:proofErr w:type="spellEnd"/>
+      <w:r>
+        <w:rPr>
+          <w:rFonts w:ascii="Consolas" w:eastAsia="Times New Roman" w:hAnsi="Consolas" w:cs="Times New Roman"/>
+          <w:color w:val="D4D4D4"/>
+          <w:kern w:val="0"/>
+          <w:sz w:val="21"/>
+          <w:szCs w:val="21"/>
+          <w:lang w:eastAsia="pt-BR"/>
+          <w14:ligatures w14:val="none"/>
+        </w:rPr>
+        <w:t xml:space="preserve"> </w:t>
+      </w:r>
+      <w:proofErr w:type="spellStart"/>
+      <w:r>
+        <w:rPr>
+          <w:rFonts w:ascii="Consolas" w:eastAsia="Times New Roman" w:hAnsi="Consolas" w:cs="Times New Roman"/>
+          <w:color w:val="C586C0"/>
+          <w:kern w:val="0"/>
+          <w:sz w:val="21"/>
+          <w:szCs w:val="21"/>
+          <w:lang w:eastAsia="pt-BR"/>
+          <w14:ligatures w14:val="none"/>
+        </w:rPr>
+        <w:t>if</w:t>
+      </w:r>
+      <w:proofErr w:type="spellEnd"/>
+      <w:r>
+        <w:rPr>
+          <w:rFonts w:ascii="Consolas" w:eastAsia="Times New Roman" w:hAnsi="Consolas" w:cs="Times New Roman"/>
+          <w:color w:val="D4D4D4"/>
+          <w:kern w:val="0"/>
+          <w:sz w:val="21"/>
+          <w:szCs w:val="21"/>
+          <w:lang w:eastAsia="pt-BR"/>
+          <w14:ligatures w14:val="none"/>
+        </w:rPr>
+        <w:t xml:space="preserve"> (</w:t>
+      </w:r>
+      <w:r>
+        <w:rPr>
+          <w:rFonts w:ascii="Consolas" w:eastAsia="Times New Roman" w:hAnsi="Consolas" w:cs="Times New Roman"/>
+          <w:color w:val="9CDCFE"/>
+          <w:kern w:val="0"/>
+          <w:sz w:val="21"/>
+          <w:szCs w:val="21"/>
+          <w:lang w:eastAsia="pt-BR"/>
+          <w14:ligatures w14:val="none"/>
+        </w:rPr>
+        <w:t>$</w:t>
+      </w:r>
+      <w:proofErr w:type="spellStart"/>
+      <w:r>
+        <w:rPr>
+          <w:rFonts w:ascii="Consolas" w:eastAsia="Times New Roman" w:hAnsi="Consolas" w:cs="Times New Roman"/>
+          <w:color w:val="9CDCFE"/>
+          <w:kern w:val="0"/>
+          <w:sz w:val="21"/>
+          <w:szCs w:val="21"/>
+          <w:lang w:eastAsia="pt-BR"/>
+          <w14:ligatures w14:val="none"/>
+        </w:rPr>
+        <w:t>acao</w:t>
+      </w:r>
+      <w:proofErr w:type="spellEnd"/>
+      <w:r>
+        <w:rPr>
+          <w:rFonts w:ascii="Consolas" w:eastAsia="Times New Roman" w:hAnsi="Consolas" w:cs="Times New Roman"/>
+          <w:color w:val="D4D4D4"/>
+          <w:kern w:val="0"/>
+          <w:sz w:val="21"/>
+          <w:szCs w:val="21"/>
+          <w:lang w:eastAsia="pt-BR"/>
+          <w14:ligatures w14:val="none"/>
+        </w:rPr>
+        <w:t xml:space="preserve"> == </w:t>
+      </w:r>
+      <w:r>
+        <w:rPr>
+          <w:rFonts w:ascii="Consolas" w:eastAsia="Times New Roman" w:hAnsi="Consolas" w:cs="Times New Roman"/>
+          <w:color w:val="CE9178"/>
+          <w:kern w:val="0"/>
+          <w:sz w:val="21"/>
+          <w:szCs w:val="21"/>
+          <w:lang w:eastAsia="pt-BR"/>
+          <w14:ligatures w14:val="none"/>
+        </w:rPr>
+        <w:t>'atualizar'</w:t>
+      </w:r>
+      <w:r>
+        <w:rPr>
+          <w:rFonts w:ascii="Consolas" w:eastAsia="Times New Roman" w:hAnsi="Consolas" w:cs="Times New Roman"/>
+          <w:color w:val="D4D4D4"/>
+          <w:kern w:val="0"/>
+          <w:sz w:val="21"/>
+          <w:szCs w:val="21"/>
+          <w:lang w:eastAsia="pt-BR"/>
+          <w14:ligatures w14:val="none"/>
+        </w:rPr>
+        <w:t>) {</w:t>
+      </w:r>
+    </w:p>
+    <w:p>
+      <w:pPr>
+        <w:shd w:val="clear" w:color="auto" w:fill="1F1F1F"/>
+        <w:spacing w:after="0" w:line="285" w:lineRule="atLeast"/>
+        <w:rPr>
+          <w:rFonts w:ascii="Consolas" w:eastAsia="Times New Roman" w:hAnsi="Consolas" w:cs="Times New Roman"/>
+          <w:color w:val="CCCCCC"/>
+          <w:kern w:val="0"/>
+          <w:sz w:val="21"/>
+          <w:szCs w:val="21"/>
+          <w:lang w:eastAsia="pt-BR"/>
+          <w14:ligatures w14:val="none"/>
+        </w:rPr>
+      </w:pPr>
+      <w:r>
+        <w:rPr>
+          <w:rFonts w:ascii="Consolas" w:eastAsia="Times New Roman" w:hAnsi="Consolas" w:cs="Times New Roman"/>
+          <w:color w:val="D4D4D4"/>
+          <w:kern w:val="0"/>
+          <w:sz w:val="21"/>
+          <w:szCs w:val="21"/>
+          <w:lang w:eastAsia="pt-BR"/>
+          <w14:ligatures w14:val="none"/>
+        </w:rPr>
+        <w:t xml:space="preserve">    </w:t>
+      </w:r>
+      <w:proofErr w:type="spellStart"/>
+      <w:r>
+        <w:rPr>
+          <w:rFonts w:ascii="Consolas" w:eastAsia="Times New Roman" w:hAnsi="Consolas" w:cs="Times New Roman"/>
+          <w:color w:val="DCDCAA"/>
+          <w:kern w:val="0"/>
+          <w:sz w:val="21"/>
+          <w:szCs w:val="21"/>
+          <w:lang w:eastAsia="pt-BR"/>
+          <w14:ligatures w14:val="none"/>
+        </w:rPr>
+        <w:t>echo</w:t>
+      </w:r>
+      <w:proofErr w:type="spellEnd"/>
+      <w:r>
+        <w:rPr>
+          <w:rFonts w:ascii="Consolas" w:eastAsia="Times New Roman" w:hAnsi="Consolas" w:cs="Times New Roman"/>
+          <w:color w:val="D4D4D4"/>
+          <w:kern w:val="0"/>
+          <w:sz w:val="21"/>
+          <w:szCs w:val="21"/>
+          <w:lang w:eastAsia="pt-BR"/>
+          <w14:ligatures w14:val="none"/>
+        </w:rPr>
+        <w:t xml:space="preserve"> </w:t>
+      </w:r>
+      <w:r>
+        <w:rPr>
+          <w:rFonts w:ascii="Consolas" w:eastAsia="Times New Roman" w:hAnsi="Consolas" w:cs="Times New Roman"/>
+          <w:color w:val="CE9178"/>
+          <w:kern w:val="0"/>
+          <w:sz w:val="21"/>
+          <w:szCs w:val="21"/>
+          <w:lang w:eastAsia="pt-BR"/>
+          <w14:ligatures w14:val="none"/>
+        </w:rPr>
+        <w:t>'oi'</w:t>
+      </w:r>
+      <w:r>
+        <w:rPr>
+          <w:rFonts w:ascii="Consolas" w:eastAsia="Times New Roman" w:hAnsi="Consolas" w:cs="Times New Roman"/>
+          <w:color w:val="D4D4D4"/>
+          <w:kern w:val="0"/>
+          <w:sz w:val="21"/>
+          <w:szCs w:val="21"/>
+          <w:lang w:eastAsia="pt-BR"/>
+          <w14:ligatures w14:val="none"/>
+        </w:rPr>
+        <w:t>;  </w:t>
+      </w:r>
+    </w:p>
+    <w:p>
+      <w:pPr>
+        <w:shd w:val="clear" w:color="auto" w:fill="1F1F1F"/>
+        <w:spacing w:after="0" w:line="285" w:lineRule="atLeast"/>
+        <w:rPr>
+          <w:rFonts w:ascii="Consolas" w:eastAsia="Times New Roman" w:hAnsi="Consolas" w:cs="Times New Roman"/>
+          <w:color w:val="CCCCCC"/>
+          <w:kern w:val="0"/>
+          <w:sz w:val="21"/>
+          <w:szCs w:val="21"/>
+          <w:lang w:eastAsia="pt-BR"/>
+          <w14:ligatures w14:val="none"/>
+        </w:rPr>
+      </w:pPr>
+      <w:r>
+        <w:rPr>
+          <w:rFonts w:ascii="Consolas" w:eastAsia="Times New Roman" w:hAnsi="Consolas" w:cs="Times New Roman"/>
+          <w:color w:val="D4D4D4"/>
+          <w:kern w:val="0"/>
+          <w:sz w:val="21"/>
+          <w:szCs w:val="21"/>
+          <w:lang w:eastAsia="pt-BR"/>
+          <w14:ligatures w14:val="none"/>
+        </w:rPr>
+        <w:t>}</w:t>
+      </w:r>
+    </w:p>
+    <w:p>
+      <w:pPr>
+        <w:spacing w:line="240" w:lineRule="auto"/>
+        <w:jc w:val="both"/>
+        <w:rPr>
+          <w:rFonts w:ascii="Arial" w:eastAsia="Times New Roman" w:hAnsi="Arial" w:cs="Arial"/>
+          <w:color w:val="000000" w:themeColor="text1"/>
+          <w:kern w:val="0"/>
+          <w:sz w:val="24"/>
+          <w:szCs w:val="24"/>
+          <w:lang w:eastAsia="pt-BR"/>
+          <w14:ligatures w14:val="none"/>
+        </w:rPr>
+      </w:pPr>
+    </w:p>
+    <w:p>
+      <w:pPr>
+        <w:spacing w:line="240" w:lineRule="auto"/>
+        <w:jc w:val="both"/>
+        <w:rPr>
+          <w:rFonts w:ascii="Arial" w:eastAsia="Times New Roman" w:hAnsi="Arial" w:cs="Arial"/>
+          <w:color w:val="000000" w:themeColor="text1"/>
+          <w:kern w:val="0"/>
+          <w:sz w:val="24"/>
+          <w:szCs w:val="24"/>
+          <w:lang w:eastAsia="pt-BR"/>
+          <w14:ligatures w14:val="none"/>
+        </w:rPr>
+      </w:pPr>
+      <w:r>
+        <w:rPr>
+          <w:rFonts w:ascii="Arial" w:eastAsia="Times New Roman" w:hAnsi="Arial" w:cs="Arial"/>
+          <w:color w:val="000000" w:themeColor="text1"/>
+          <w:kern w:val="0"/>
+          <w:sz w:val="24"/>
+          <w:szCs w:val="24"/>
+          <w:lang w:eastAsia="pt-BR"/>
+          <w14:ligatures w14:val="none"/>
+        </w:rPr>
+        <w:t xml:space="preserve">Encaminhando envio do FORM para a </w:t>
+      </w:r>
+      <w:r>
+        <w:rPr>
+          <w:rFonts w:ascii="Arial" w:eastAsia="Times New Roman" w:hAnsi="Arial" w:cs="Arial"/>
+          <w:color w:val="000000" w:themeColor="text1"/>
+          <w:kern w:val="0"/>
+          <w:sz w:val="24"/>
+          <w:szCs w:val="24"/>
+          <w:lang w:eastAsia="pt-BR"/>
+          <w14:ligatures w14:val="none"/>
+        </w:rPr>
+        <w:t>CONTROLLER</w:t>
+      </w:r>
+      <w:r>
+        <w:rPr>
+          <w:rFonts w:ascii="Arial" w:eastAsia="Times New Roman" w:hAnsi="Arial" w:cs="Arial"/>
+          <w:color w:val="000000" w:themeColor="text1"/>
+          <w:kern w:val="0"/>
+          <w:sz w:val="24"/>
+          <w:szCs w:val="24"/>
+          <w:lang w:eastAsia="pt-BR"/>
+          <w14:ligatures w14:val="none"/>
+        </w:rPr>
+        <w:t>:</w:t>
+      </w:r>
+    </w:p>
+    <w:p>
+      <w:pPr>
+        <w:shd w:val="clear" w:color="auto" w:fill="1F1F1F"/>
+        <w:spacing w:after="0" w:line="285" w:lineRule="atLeast"/>
+        <w:rPr>
+          <w:rFonts w:ascii="Consolas" w:eastAsia="Times New Roman" w:hAnsi="Consolas" w:cs="Times New Roman"/>
+          <w:color w:val="CCCCCC"/>
+          <w:kern w:val="0"/>
+          <w:sz w:val="21"/>
+          <w:szCs w:val="21"/>
+          <w:lang w:eastAsia="pt-BR"/>
+          <w14:ligatures w14:val="none"/>
+        </w:rPr>
+      </w:pPr>
+      <w:r>
+        <w:rPr>
+          <w:rFonts w:ascii="Consolas" w:eastAsia="Times New Roman" w:hAnsi="Consolas" w:cs="Times New Roman"/>
+          <w:color w:val="D4D4D4"/>
+          <w:kern w:val="0"/>
+          <w:sz w:val="21"/>
+          <w:szCs w:val="21"/>
+          <w:lang w:eastAsia="pt-BR"/>
+          <w14:ligatures w14:val="none"/>
+        </w:rPr>
+        <w:t xml:space="preserve">            </w:t>
+      </w:r>
+      <w:proofErr w:type="spellStart"/>
+      <w:proofErr w:type="gramStart"/>
+      <w:r>
+        <w:rPr>
+          <w:rFonts w:ascii="Consolas" w:eastAsia="Times New Roman" w:hAnsi="Consolas" w:cs="Times New Roman"/>
+          <w:color w:val="9CDCFE"/>
+          <w:kern w:val="0"/>
+          <w:sz w:val="21"/>
+          <w:szCs w:val="21"/>
+          <w:lang w:eastAsia="pt-BR"/>
+          <w14:ligatures w14:val="none"/>
+        </w:rPr>
+        <w:t>form</w:t>
+      </w:r>
+      <w:r>
+        <w:rPr>
+          <w:rFonts w:ascii="Consolas" w:eastAsia="Times New Roman" w:hAnsi="Consolas" w:cs="Times New Roman"/>
+          <w:color w:val="D4D4D4"/>
+          <w:kern w:val="0"/>
+          <w:sz w:val="21"/>
+          <w:szCs w:val="21"/>
+          <w:lang w:eastAsia="pt-BR"/>
+          <w14:ligatures w14:val="none"/>
+        </w:rPr>
+        <w:t>.</w:t>
+      </w:r>
+      <w:r>
+        <w:rPr>
+          <w:rFonts w:ascii="Consolas" w:eastAsia="Times New Roman" w:hAnsi="Consolas" w:cs="Times New Roman"/>
+          <w:color w:val="9CDCFE"/>
+          <w:kern w:val="0"/>
+          <w:sz w:val="21"/>
+          <w:szCs w:val="21"/>
+          <w:lang w:eastAsia="pt-BR"/>
+          <w14:ligatures w14:val="none"/>
+        </w:rPr>
+        <w:t>action</w:t>
+      </w:r>
+      <w:proofErr w:type="spellEnd"/>
+      <w:proofErr w:type="gramEnd"/>
+      <w:r>
+        <w:rPr>
+          <w:rFonts w:ascii="Consolas" w:eastAsia="Times New Roman" w:hAnsi="Consolas" w:cs="Times New Roman"/>
+          <w:color w:val="D4D4D4"/>
+          <w:kern w:val="0"/>
+          <w:sz w:val="21"/>
+          <w:szCs w:val="21"/>
+          <w:lang w:eastAsia="pt-BR"/>
+          <w14:ligatures w14:val="none"/>
+        </w:rPr>
+        <w:t xml:space="preserve"> = </w:t>
+      </w:r>
+      <w:r>
+        <w:rPr>
+          <w:rFonts w:ascii="Consolas" w:eastAsia="Times New Roman" w:hAnsi="Consolas" w:cs="Times New Roman"/>
+          <w:color w:val="CE9178"/>
+          <w:kern w:val="0"/>
+          <w:sz w:val="21"/>
+          <w:szCs w:val="21"/>
+          <w:lang w:eastAsia="pt-BR"/>
+          <w14:ligatures w14:val="none"/>
+        </w:rPr>
+        <w:t>'</w:t>
+      </w:r>
+      <w:proofErr w:type="spellStart"/>
+      <w:r>
+        <w:rPr>
+          <w:rFonts w:ascii="Consolas" w:eastAsia="Times New Roman" w:hAnsi="Consolas" w:cs="Times New Roman"/>
+          <w:color w:val="CE9178"/>
+          <w:kern w:val="0"/>
+          <w:sz w:val="21"/>
+          <w:szCs w:val="21"/>
+          <w:lang w:eastAsia="pt-BR"/>
+          <w14:ligatures w14:val="none"/>
+        </w:rPr>
+        <w:t>tarefa_controller.php?acao</w:t>
+      </w:r>
+      <w:proofErr w:type="spellEnd"/>
+      <w:r>
+        <w:rPr>
+          <w:rFonts w:ascii="Consolas" w:eastAsia="Times New Roman" w:hAnsi="Consolas" w:cs="Times New Roman"/>
+          <w:color w:val="CE9178"/>
+          <w:kern w:val="0"/>
+          <w:sz w:val="21"/>
+          <w:szCs w:val="21"/>
+          <w:lang w:eastAsia="pt-BR"/>
+          <w14:ligatures w14:val="none"/>
+        </w:rPr>
+        <w:t>=atualizar'</w:t>
+      </w:r>
+    </w:p>
+    <w:p>
+      <w:pPr>
+        <w:spacing w:line="240" w:lineRule="auto"/>
+        <w:jc w:val="both"/>
+        <w:rPr>
+          <w:rFonts w:ascii="Arial" w:eastAsia="Times New Roman" w:hAnsi="Arial" w:cs="Arial"/>
+          <w:color w:val="000000" w:themeColor="text1"/>
+          <w:kern w:val="0"/>
+          <w:sz w:val="24"/>
+          <w:szCs w:val="24"/>
+          <w:lang w:eastAsia="pt-BR"/>
+          <w14:ligatures w14:val="none"/>
+        </w:rPr>
+      </w:pPr>
+    </w:p>
+    <w:p>
+      <w:pPr>
+        <w:spacing w:line="240" w:lineRule="auto"/>
+        <w:jc w:val="both"/>
+        <w:rPr>
+          <w:rFonts w:ascii="Arial" w:eastAsia="Times New Roman" w:hAnsi="Arial" w:cs="Arial"/>
+          <w:color w:val="000000" w:themeColor="text1"/>
+          <w:kern w:val="0"/>
+          <w:sz w:val="24"/>
+          <w:szCs w:val="24"/>
+          <w:lang w:eastAsia="pt-BR"/>
+          <w14:ligatures w14:val="none"/>
+        </w:rPr>
+      </w:pPr>
+      <w:r>
+        <w:rPr>
+          <w:rFonts w:ascii="Arial" w:eastAsia="Times New Roman" w:hAnsi="Arial" w:cs="Arial"/>
+          <w:color w:val="000000" w:themeColor="text1"/>
+          <w:kern w:val="0"/>
+          <w:sz w:val="24"/>
+          <w:szCs w:val="24"/>
+          <w:lang w:eastAsia="pt-BR"/>
+          <w14:ligatures w14:val="none"/>
+        </w:rPr>
+        <w:t>Instanciando tarefa</w:t>
+      </w:r>
+      <w:r>
+        <w:rPr>
+          <w:rFonts w:ascii="Arial" w:eastAsia="Times New Roman" w:hAnsi="Arial" w:cs="Arial"/>
+          <w:color w:val="000000" w:themeColor="text1"/>
+          <w:kern w:val="0"/>
+          <w:sz w:val="24"/>
+          <w:szCs w:val="24"/>
+          <w:lang w:eastAsia="pt-BR"/>
+          <w14:ligatures w14:val="none"/>
+        </w:rPr>
+        <w:t>, adicionando id e tarefa e como valor id e tarefa vindos da super global $_POST</w:t>
+      </w:r>
+      <w:r>
+        <w:rPr>
+          <w:rFonts w:ascii="Arial" w:eastAsia="Times New Roman" w:hAnsi="Arial" w:cs="Arial"/>
+          <w:color w:val="000000" w:themeColor="text1"/>
+          <w:kern w:val="0"/>
+          <w:sz w:val="24"/>
+          <w:szCs w:val="24"/>
+          <w:lang w:eastAsia="pt-BR"/>
+          <w14:ligatures w14:val="none"/>
+        </w:rPr>
+        <w:t>:</w:t>
+      </w:r>
+    </w:p>
+    <w:p>
+      <w:pPr>
+        <w:shd w:val="clear" w:color="auto" w:fill="1F1F1F"/>
+        <w:spacing w:after="0" w:line="285" w:lineRule="atLeast"/>
+        <w:rPr>
+          <w:rFonts w:ascii="Consolas" w:eastAsia="Times New Roman" w:hAnsi="Consolas" w:cs="Times New Roman"/>
+          <w:color w:val="CCCCCC"/>
+          <w:kern w:val="0"/>
+          <w:sz w:val="21"/>
+          <w:szCs w:val="21"/>
+          <w:lang w:eastAsia="pt-BR"/>
+          <w14:ligatures w14:val="none"/>
+        </w:rPr>
+      </w:pPr>
+      <w:r>
+        <w:rPr>
+          <w:rFonts w:ascii="Consolas" w:eastAsia="Times New Roman" w:hAnsi="Consolas" w:cs="Times New Roman"/>
+          <w:color w:val="9CDCFE"/>
+          <w:kern w:val="0"/>
+          <w:sz w:val="21"/>
+          <w:szCs w:val="21"/>
+          <w:lang w:eastAsia="pt-BR"/>
+          <w14:ligatures w14:val="none"/>
+        </w:rPr>
+        <w:t>$tarefa</w:t>
+      </w:r>
+      <w:r>
+        <w:rPr>
+          <w:rFonts w:ascii="Consolas" w:eastAsia="Times New Roman" w:hAnsi="Consolas" w:cs="Times New Roman"/>
+          <w:color w:val="D4D4D4"/>
+          <w:kern w:val="0"/>
+          <w:sz w:val="21"/>
+          <w:szCs w:val="21"/>
+          <w:lang w:eastAsia="pt-BR"/>
+          <w14:ligatures w14:val="none"/>
+        </w:rPr>
+        <w:t xml:space="preserve"> = </w:t>
+      </w:r>
+      <w:r>
+        <w:rPr>
+          <w:rFonts w:ascii="Consolas" w:eastAsia="Times New Roman" w:hAnsi="Consolas" w:cs="Times New Roman"/>
+          <w:color w:val="569CD6"/>
+          <w:kern w:val="0"/>
+          <w:sz w:val="21"/>
+          <w:szCs w:val="21"/>
+          <w:lang w:eastAsia="pt-BR"/>
+          <w14:ligatures w14:val="none"/>
+        </w:rPr>
+        <w:t>new</w:t>
+      </w:r>
+      <w:r>
+        <w:rPr>
+          <w:rFonts w:ascii="Consolas" w:eastAsia="Times New Roman" w:hAnsi="Consolas" w:cs="Times New Roman"/>
+          <w:color w:val="D4D4D4"/>
+          <w:kern w:val="0"/>
+          <w:sz w:val="21"/>
+          <w:szCs w:val="21"/>
+          <w:lang w:eastAsia="pt-BR"/>
+          <w14:ligatures w14:val="none"/>
+        </w:rPr>
+        <w:t xml:space="preserve"> </w:t>
+      </w:r>
+      <w:proofErr w:type="gramStart"/>
+      <w:r>
+        <w:rPr>
+          <w:rFonts w:ascii="Consolas" w:eastAsia="Times New Roman" w:hAnsi="Consolas" w:cs="Times New Roman"/>
+          <w:color w:val="4EC9B0"/>
+          <w:kern w:val="0"/>
+          <w:sz w:val="21"/>
+          <w:szCs w:val="21"/>
+          <w:lang w:eastAsia="pt-BR"/>
+          <w14:ligatures w14:val="none"/>
+        </w:rPr>
+        <w:t>Tarefa</w:t>
+      </w:r>
+      <w:r>
+        <w:rPr>
+          <w:rFonts w:ascii="Consolas" w:eastAsia="Times New Roman" w:hAnsi="Consolas" w:cs="Times New Roman"/>
+          <w:color w:val="4EC9B0"/>
+          <w:kern w:val="0"/>
+          <w:sz w:val="21"/>
+          <w:szCs w:val="21"/>
+          <w:lang w:eastAsia="pt-BR"/>
+          <w14:ligatures w14:val="none"/>
+        </w:rPr>
+        <w:t>(</w:t>
+      </w:r>
+      <w:proofErr w:type="gramEnd"/>
+      <w:r>
+        <w:rPr>
+          <w:rFonts w:ascii="Consolas" w:eastAsia="Times New Roman" w:hAnsi="Consolas" w:cs="Times New Roman"/>
+          <w:color w:val="4EC9B0"/>
+          <w:kern w:val="0"/>
+          <w:sz w:val="21"/>
+          <w:szCs w:val="21"/>
+          <w:lang w:eastAsia="pt-BR"/>
+          <w14:ligatures w14:val="none"/>
+        </w:rPr>
+        <w:t>)</w:t>
+      </w:r>
+      <w:r>
+        <w:rPr>
+          <w:rFonts w:ascii="Consolas" w:eastAsia="Times New Roman" w:hAnsi="Consolas" w:cs="Times New Roman"/>
+          <w:color w:val="D4D4D4"/>
+          <w:kern w:val="0"/>
+          <w:sz w:val="21"/>
+          <w:szCs w:val="21"/>
+          <w:lang w:eastAsia="pt-BR"/>
+          <w14:ligatures w14:val="none"/>
+        </w:rPr>
+        <w:t xml:space="preserve">; </w:t>
+      </w:r>
+      <w:r>
+        <w:rPr>
+          <w:rFonts w:ascii="Consolas" w:eastAsia="Times New Roman" w:hAnsi="Consolas" w:cs="Times New Roman"/>
+          <w:color w:val="6A9955"/>
+          <w:kern w:val="0"/>
+          <w:sz w:val="21"/>
+          <w:szCs w:val="21"/>
+          <w:lang w:eastAsia="pt-BR"/>
+          <w14:ligatures w14:val="none"/>
+        </w:rPr>
+        <w:t>//instância de Tarefa</w:t>
+      </w:r>
+    </w:p>
+    <w:p>
+      <w:pPr>
+        <w:shd w:val="clear" w:color="auto" w:fill="1F1F1F"/>
+        <w:spacing w:after="0" w:line="285" w:lineRule="atLeast"/>
+        <w:rPr>
+          <w:rFonts w:ascii="Consolas" w:eastAsia="Times New Roman" w:hAnsi="Consolas" w:cs="Times New Roman"/>
+          <w:color w:val="CCCCCC"/>
+          <w:kern w:val="0"/>
+          <w:sz w:val="21"/>
+          <w:szCs w:val="21"/>
+          <w:lang w:eastAsia="pt-BR"/>
+          <w14:ligatures w14:val="none"/>
+        </w:rPr>
+      </w:pPr>
+      <w:r>
+        <w:rPr>
+          <w:rFonts w:ascii="Consolas" w:eastAsia="Times New Roman" w:hAnsi="Consolas" w:cs="Times New Roman"/>
+          <w:color w:val="D4D4D4"/>
+          <w:kern w:val="0"/>
+          <w:sz w:val="21"/>
+          <w:szCs w:val="21"/>
+          <w:lang w:eastAsia="pt-BR"/>
+          <w14:ligatures w14:val="none"/>
+        </w:rPr>
+        <w:t xml:space="preserve">    </w:t>
+      </w:r>
+      <w:r>
+        <w:rPr>
+          <w:rFonts w:ascii="Consolas" w:eastAsia="Times New Roman" w:hAnsi="Consolas" w:cs="Times New Roman"/>
+          <w:color w:val="9CDCFE"/>
+          <w:kern w:val="0"/>
+          <w:sz w:val="21"/>
+          <w:szCs w:val="21"/>
+          <w:lang w:eastAsia="pt-BR"/>
+          <w14:ligatures w14:val="none"/>
+        </w:rPr>
+        <w:t>$tarefa</w:t>
+      </w:r>
+      <w:r>
+        <w:rPr>
+          <w:rFonts w:ascii="Consolas" w:eastAsia="Times New Roman" w:hAnsi="Consolas" w:cs="Times New Roman"/>
+          <w:color w:val="D4D4D4"/>
+          <w:kern w:val="0"/>
+          <w:sz w:val="21"/>
+          <w:szCs w:val="21"/>
+          <w:lang w:eastAsia="pt-BR"/>
+          <w14:ligatures w14:val="none"/>
+        </w:rPr>
+        <w:t>-&gt;</w:t>
+      </w:r>
+      <w:r>
+        <w:rPr>
+          <w:rFonts w:ascii="Consolas" w:eastAsia="Times New Roman" w:hAnsi="Consolas" w:cs="Times New Roman"/>
+          <w:color w:val="DCDCAA"/>
+          <w:kern w:val="0"/>
+          <w:sz w:val="21"/>
+          <w:szCs w:val="21"/>
+          <w:lang w:eastAsia="pt-BR"/>
+          <w14:ligatures w14:val="none"/>
+        </w:rPr>
+        <w:t>__</w:t>
+      </w:r>
+      <w:proofErr w:type="gramStart"/>
+      <w:r>
+        <w:rPr>
+          <w:rFonts w:ascii="Consolas" w:eastAsia="Times New Roman" w:hAnsi="Consolas" w:cs="Times New Roman"/>
+          <w:color w:val="DCDCAA"/>
+          <w:kern w:val="0"/>
+          <w:sz w:val="21"/>
+          <w:szCs w:val="21"/>
+          <w:lang w:eastAsia="pt-BR"/>
+          <w14:ligatures w14:val="none"/>
+        </w:rPr>
+        <w:t>set</w:t>
+      </w:r>
+      <w:r>
+        <w:rPr>
+          <w:rFonts w:ascii="Consolas" w:eastAsia="Times New Roman" w:hAnsi="Consolas" w:cs="Times New Roman"/>
+          <w:color w:val="D4D4D4"/>
+          <w:kern w:val="0"/>
+          <w:sz w:val="21"/>
+          <w:szCs w:val="21"/>
+          <w:lang w:eastAsia="pt-BR"/>
+          <w14:ligatures w14:val="none"/>
+        </w:rPr>
+        <w:t>(</w:t>
+      </w:r>
+      <w:proofErr w:type="gramEnd"/>
+      <w:r>
+        <w:rPr>
+          <w:rFonts w:ascii="Consolas" w:eastAsia="Times New Roman" w:hAnsi="Consolas" w:cs="Times New Roman"/>
+          <w:color w:val="CE9178"/>
+          <w:kern w:val="0"/>
+          <w:sz w:val="21"/>
+          <w:szCs w:val="21"/>
+          <w:lang w:eastAsia="pt-BR"/>
+          <w14:ligatures w14:val="none"/>
+        </w:rPr>
+        <w:t>'id'</w:t>
+      </w:r>
+      <w:r>
+        <w:rPr>
+          <w:rFonts w:ascii="Consolas" w:eastAsia="Times New Roman" w:hAnsi="Consolas" w:cs="Times New Roman"/>
+          <w:color w:val="D4D4D4"/>
+          <w:kern w:val="0"/>
+          <w:sz w:val="21"/>
+          <w:szCs w:val="21"/>
+          <w:lang w:eastAsia="pt-BR"/>
+          <w14:ligatures w14:val="none"/>
+        </w:rPr>
+        <w:t xml:space="preserve">, </w:t>
+      </w:r>
+      <w:r>
+        <w:rPr>
+          <w:rFonts w:ascii="Consolas" w:eastAsia="Times New Roman" w:hAnsi="Consolas" w:cs="Times New Roman"/>
+          <w:color w:val="9CDCFE"/>
+          <w:kern w:val="0"/>
+          <w:sz w:val="21"/>
+          <w:szCs w:val="21"/>
+          <w:lang w:eastAsia="pt-BR"/>
+          <w14:ligatures w14:val="none"/>
+        </w:rPr>
+        <w:t>$_POST</w:t>
+      </w:r>
+      <w:r>
+        <w:rPr>
+          <w:rFonts w:ascii="Consolas" w:eastAsia="Times New Roman" w:hAnsi="Consolas" w:cs="Times New Roman"/>
+          <w:color w:val="D4D4D4"/>
+          <w:kern w:val="0"/>
+          <w:sz w:val="21"/>
+          <w:szCs w:val="21"/>
+          <w:lang w:eastAsia="pt-BR"/>
+          <w14:ligatures w14:val="none"/>
+        </w:rPr>
+        <w:t>[</w:t>
+      </w:r>
+      <w:r>
+        <w:rPr>
+          <w:rFonts w:ascii="Consolas" w:eastAsia="Times New Roman" w:hAnsi="Consolas" w:cs="Times New Roman"/>
+          <w:color w:val="CE9178"/>
+          <w:kern w:val="0"/>
+          <w:sz w:val="21"/>
+          <w:szCs w:val="21"/>
+          <w:lang w:eastAsia="pt-BR"/>
+          <w14:ligatures w14:val="none"/>
+        </w:rPr>
+        <w:t>'id'</w:t>
+      </w:r>
+      <w:r>
+        <w:rPr>
+          <w:rFonts w:ascii="Consolas" w:eastAsia="Times New Roman" w:hAnsi="Consolas" w:cs="Times New Roman"/>
+          <w:color w:val="D4D4D4"/>
+          <w:kern w:val="0"/>
+          <w:sz w:val="21"/>
+          <w:szCs w:val="21"/>
+          <w:lang w:eastAsia="pt-BR"/>
+          <w14:ligatures w14:val="none"/>
+        </w:rPr>
+        <w:t xml:space="preserve">]); </w:t>
+      </w:r>
+      <w:r>
+        <w:rPr>
+          <w:rFonts w:ascii="Consolas" w:eastAsia="Times New Roman" w:hAnsi="Consolas" w:cs="Times New Roman"/>
+          <w:color w:val="6A9955"/>
+          <w:kern w:val="0"/>
+          <w:sz w:val="21"/>
+          <w:szCs w:val="21"/>
+          <w:lang w:eastAsia="pt-BR"/>
+          <w14:ligatures w14:val="none"/>
+        </w:rPr>
+        <w:t>//id da super global POST como valor</w:t>
+      </w:r>
+    </w:p>
+    <w:p>
+      <w:pPr>
+        <w:shd w:val="clear" w:color="auto" w:fill="1F1F1F"/>
+        <w:spacing w:after="0" w:line="285" w:lineRule="atLeast"/>
+        <w:rPr>
+          <w:rFonts w:ascii="Consolas" w:eastAsia="Times New Roman" w:hAnsi="Consolas" w:cs="Times New Roman"/>
+          <w:color w:val="CCCCCC"/>
+          <w:kern w:val="0"/>
+          <w:sz w:val="21"/>
+          <w:szCs w:val="21"/>
+          <w:lang w:eastAsia="pt-BR"/>
+          <w14:ligatures w14:val="none"/>
+        </w:rPr>
+      </w:pPr>
+      <w:r>
+        <w:rPr>
+          <w:rFonts w:ascii="Consolas" w:eastAsia="Times New Roman" w:hAnsi="Consolas" w:cs="Times New Roman"/>
+          <w:color w:val="D4D4D4"/>
+          <w:kern w:val="0"/>
+          <w:sz w:val="21"/>
+          <w:szCs w:val="21"/>
+          <w:lang w:eastAsia="pt-BR"/>
+          <w14:ligatures w14:val="none"/>
+        </w:rPr>
+        <w:t xml:space="preserve">    </w:t>
+      </w:r>
+      <w:r>
+        <w:rPr>
+          <w:rFonts w:ascii="Consolas" w:eastAsia="Times New Roman" w:hAnsi="Consolas" w:cs="Times New Roman"/>
+          <w:color w:val="9CDCFE"/>
+          <w:kern w:val="0"/>
+          <w:sz w:val="21"/>
+          <w:szCs w:val="21"/>
+          <w:lang w:eastAsia="pt-BR"/>
+          <w14:ligatures w14:val="none"/>
+        </w:rPr>
+        <w:t>$tarefa</w:t>
+      </w:r>
+      <w:r>
+        <w:rPr>
+          <w:rFonts w:ascii="Consolas" w:eastAsia="Times New Roman" w:hAnsi="Consolas" w:cs="Times New Roman"/>
+          <w:color w:val="D4D4D4"/>
+          <w:kern w:val="0"/>
+          <w:sz w:val="21"/>
+          <w:szCs w:val="21"/>
+          <w:lang w:eastAsia="pt-BR"/>
+          <w14:ligatures w14:val="none"/>
+        </w:rPr>
+        <w:t>-&gt;</w:t>
+      </w:r>
+      <w:r>
+        <w:rPr>
+          <w:rFonts w:ascii="Consolas" w:eastAsia="Times New Roman" w:hAnsi="Consolas" w:cs="Times New Roman"/>
+          <w:color w:val="DCDCAA"/>
+          <w:kern w:val="0"/>
+          <w:sz w:val="21"/>
+          <w:szCs w:val="21"/>
+          <w:lang w:eastAsia="pt-BR"/>
+          <w14:ligatures w14:val="none"/>
+        </w:rPr>
+        <w:t>__</w:t>
+      </w:r>
+      <w:proofErr w:type="gramStart"/>
+      <w:r>
+        <w:rPr>
+          <w:rFonts w:ascii="Consolas" w:eastAsia="Times New Roman" w:hAnsi="Consolas" w:cs="Times New Roman"/>
+          <w:color w:val="DCDCAA"/>
+          <w:kern w:val="0"/>
+          <w:sz w:val="21"/>
+          <w:szCs w:val="21"/>
+          <w:lang w:eastAsia="pt-BR"/>
+          <w14:ligatures w14:val="none"/>
+        </w:rPr>
+        <w:t>set</w:t>
+      </w:r>
+      <w:r>
+        <w:rPr>
+          <w:rFonts w:ascii="Consolas" w:eastAsia="Times New Roman" w:hAnsi="Consolas" w:cs="Times New Roman"/>
+          <w:color w:val="D4D4D4"/>
+          <w:kern w:val="0"/>
+          <w:sz w:val="21"/>
+          <w:szCs w:val="21"/>
+          <w:lang w:eastAsia="pt-BR"/>
+          <w14:ligatures w14:val="none"/>
+        </w:rPr>
+        <w:t>(</w:t>
+      </w:r>
+      <w:proofErr w:type="gramEnd"/>
+      <w:r>
+        <w:rPr>
+          <w:rFonts w:ascii="Consolas" w:eastAsia="Times New Roman" w:hAnsi="Consolas" w:cs="Times New Roman"/>
+          <w:color w:val="CE9178"/>
+          <w:kern w:val="0"/>
+          <w:sz w:val="21"/>
+          <w:szCs w:val="21"/>
+          <w:lang w:eastAsia="pt-BR"/>
+          <w14:ligatures w14:val="none"/>
+        </w:rPr>
+        <w:t>'tarefa'</w:t>
+      </w:r>
+      <w:r>
+        <w:rPr>
+          <w:rFonts w:ascii="Consolas" w:eastAsia="Times New Roman" w:hAnsi="Consolas" w:cs="Times New Roman"/>
+          <w:color w:val="D4D4D4"/>
+          <w:kern w:val="0"/>
+          <w:sz w:val="21"/>
+          <w:szCs w:val="21"/>
+          <w:lang w:eastAsia="pt-BR"/>
+          <w14:ligatures w14:val="none"/>
+        </w:rPr>
+        <w:t xml:space="preserve">, </w:t>
+      </w:r>
+      <w:r>
+        <w:rPr>
+          <w:rFonts w:ascii="Consolas" w:eastAsia="Times New Roman" w:hAnsi="Consolas" w:cs="Times New Roman"/>
+          <w:color w:val="9CDCFE"/>
+          <w:kern w:val="0"/>
+          <w:sz w:val="21"/>
+          <w:szCs w:val="21"/>
+          <w:lang w:eastAsia="pt-BR"/>
+          <w14:ligatures w14:val="none"/>
+        </w:rPr>
+        <w:t>$_POST</w:t>
+      </w:r>
+      <w:r>
+        <w:rPr>
+          <w:rFonts w:ascii="Consolas" w:eastAsia="Times New Roman" w:hAnsi="Consolas" w:cs="Times New Roman"/>
+          <w:color w:val="D4D4D4"/>
+          <w:kern w:val="0"/>
+          <w:sz w:val="21"/>
+          <w:szCs w:val="21"/>
+          <w:lang w:eastAsia="pt-BR"/>
+          <w14:ligatures w14:val="none"/>
+        </w:rPr>
+        <w:t>[</w:t>
+      </w:r>
+      <w:r>
+        <w:rPr>
+          <w:rFonts w:ascii="Consolas" w:eastAsia="Times New Roman" w:hAnsi="Consolas" w:cs="Times New Roman"/>
+          <w:color w:val="CE9178"/>
+          <w:kern w:val="0"/>
+          <w:sz w:val="21"/>
+          <w:szCs w:val="21"/>
+          <w:lang w:eastAsia="pt-BR"/>
+          <w14:ligatures w14:val="none"/>
+        </w:rPr>
+        <w:t>'tarefa'</w:t>
+      </w:r>
+      <w:r>
+        <w:rPr>
+          <w:rFonts w:ascii="Consolas" w:eastAsia="Times New Roman" w:hAnsi="Consolas" w:cs="Times New Roman"/>
+          <w:color w:val="D4D4D4"/>
+          <w:kern w:val="0"/>
+          <w:sz w:val="21"/>
+          <w:szCs w:val="21"/>
+          <w:lang w:eastAsia="pt-BR"/>
+          <w14:ligatures w14:val="none"/>
+        </w:rPr>
+        <w:t xml:space="preserve">]); </w:t>
+      </w:r>
+      <w:r>
+        <w:rPr>
+          <w:rFonts w:ascii="Consolas" w:eastAsia="Times New Roman" w:hAnsi="Consolas" w:cs="Times New Roman"/>
+          <w:color w:val="6A9955"/>
+          <w:kern w:val="0"/>
+          <w:sz w:val="21"/>
+          <w:szCs w:val="21"/>
+          <w:lang w:eastAsia="pt-BR"/>
+          <w14:ligatures w14:val="none"/>
+        </w:rPr>
+        <w:t xml:space="preserve">// atribuindo como valor </w:t>
+      </w:r>
+      <w:r>
+        <w:rPr>
+          <w:rFonts w:ascii="Consolas" w:eastAsia="Times New Roman" w:hAnsi="Consolas" w:cs="Times New Roman"/>
+          <w:color w:val="6A9955"/>
+          <w:kern w:val="0"/>
+          <w:sz w:val="21"/>
+          <w:szCs w:val="21"/>
+          <w:lang w:eastAsia="pt-BR"/>
+          <w14:ligatures w14:val="none"/>
+        </w:rPr>
+        <w:t>[‘tarefa’]</w:t>
+      </w:r>
+      <w:r>
+        <w:rPr>
+          <w:rFonts w:ascii="Consolas" w:eastAsia="Times New Roman" w:hAnsi="Consolas" w:cs="Times New Roman"/>
+          <w:color w:val="6A9955"/>
+          <w:kern w:val="0"/>
+          <w:sz w:val="21"/>
+          <w:szCs w:val="21"/>
+          <w:lang w:eastAsia="pt-BR"/>
+          <w14:ligatures w14:val="none"/>
+        </w:rPr>
+        <w:t xml:space="preserve"> da super global POST</w:t>
+      </w:r>
+    </w:p>
+    <w:p>
+      <w:pPr>
+        <w:spacing w:line="240" w:lineRule="auto"/>
+        <w:jc w:val="both"/>
+        <w:rPr>
+          <w:rFonts w:ascii="Arial" w:eastAsia="Times New Roman" w:hAnsi="Arial" w:cs="Arial"/>
+          <w:color w:val="000000" w:themeColor="text1"/>
+          <w:kern w:val="0"/>
+          <w:sz w:val="24"/>
+          <w:szCs w:val="24"/>
+          <w:lang w:eastAsia="pt-BR"/>
+          <w14:ligatures w14:val="none"/>
+        </w:rPr>
+      </w:pPr>
+    </w:p>
+    <w:p>
+      <w:pPr>
+        <w:spacing w:line="240" w:lineRule="auto"/>
+        <w:jc w:val="both"/>
+        <w:rPr>
+          <w:rFonts w:ascii="Arial" w:eastAsia="Times New Roman" w:hAnsi="Arial" w:cs="Arial"/>
+          <w:color w:val="000000" w:themeColor="text1"/>
+          <w:kern w:val="0"/>
+          <w:sz w:val="24"/>
+          <w:szCs w:val="24"/>
+          <w:lang w:eastAsia="pt-BR"/>
+          <w14:ligatures w14:val="none"/>
+        </w:rPr>
+      </w:pPr>
+      <w:r>
+        <w:rPr>
+          <w:rFonts w:ascii="Arial" w:eastAsia="Times New Roman" w:hAnsi="Arial" w:cs="Arial"/>
+          <w:color w:val="000000" w:themeColor="text1"/>
+          <w:kern w:val="0"/>
+          <w:sz w:val="24"/>
+          <w:szCs w:val="24"/>
+          <w:lang w:eastAsia="pt-BR"/>
+          <w14:ligatures w14:val="none"/>
+        </w:rPr>
+        <w:t>Instância conexão:</w:t>
+      </w:r>
+    </w:p>
+    <w:p>
+      <w:pPr>
+        <w:shd w:val="clear" w:color="auto" w:fill="1F1F1F"/>
+        <w:spacing w:after="0" w:line="285" w:lineRule="atLeast"/>
+        <w:rPr>
+          <w:rFonts w:ascii="Consolas" w:eastAsia="Times New Roman" w:hAnsi="Consolas" w:cs="Times New Roman"/>
+          <w:color w:val="CCCCCC"/>
+          <w:kern w:val="0"/>
+          <w:sz w:val="21"/>
+          <w:szCs w:val="21"/>
+          <w:lang w:eastAsia="pt-BR"/>
+          <w14:ligatures w14:val="none"/>
+        </w:rPr>
+      </w:pPr>
+      <w:r>
+        <w:rPr>
+          <w:rFonts w:ascii="Consolas" w:eastAsia="Times New Roman" w:hAnsi="Consolas" w:cs="Times New Roman"/>
+          <w:color w:val="D4D4D4"/>
+          <w:kern w:val="0"/>
+          <w:sz w:val="21"/>
+          <w:szCs w:val="21"/>
+          <w:lang w:eastAsia="pt-BR"/>
+          <w14:ligatures w14:val="none"/>
+        </w:rPr>
+        <w:t xml:space="preserve">    </w:t>
+      </w:r>
+      <w:r>
+        <w:rPr>
+          <w:rFonts w:ascii="Consolas" w:eastAsia="Times New Roman" w:hAnsi="Consolas" w:cs="Times New Roman"/>
+          <w:color w:val="9CDCFE"/>
+          <w:kern w:val="0"/>
+          <w:sz w:val="21"/>
+          <w:szCs w:val="21"/>
+          <w:lang w:eastAsia="pt-BR"/>
+          <w14:ligatures w14:val="none"/>
+        </w:rPr>
+        <w:t>$</w:t>
+      </w:r>
+      <w:proofErr w:type="spellStart"/>
+      <w:r>
+        <w:rPr>
+          <w:rFonts w:ascii="Consolas" w:eastAsia="Times New Roman" w:hAnsi="Consolas" w:cs="Times New Roman"/>
+          <w:color w:val="9CDCFE"/>
+          <w:kern w:val="0"/>
+          <w:sz w:val="21"/>
+          <w:szCs w:val="21"/>
+          <w:lang w:eastAsia="pt-BR"/>
+          <w14:ligatures w14:val="none"/>
+        </w:rPr>
+        <w:t>conexao</w:t>
+      </w:r>
+      <w:proofErr w:type="spellEnd"/>
+      <w:r>
+        <w:rPr>
+          <w:rFonts w:ascii="Consolas" w:eastAsia="Times New Roman" w:hAnsi="Consolas" w:cs="Times New Roman"/>
+          <w:color w:val="D4D4D4"/>
+          <w:kern w:val="0"/>
+          <w:sz w:val="21"/>
+          <w:szCs w:val="21"/>
+          <w:lang w:eastAsia="pt-BR"/>
+          <w14:ligatures w14:val="none"/>
+        </w:rPr>
+        <w:t xml:space="preserve"> = </w:t>
+      </w:r>
+      <w:r>
+        <w:rPr>
+          <w:rFonts w:ascii="Consolas" w:eastAsia="Times New Roman" w:hAnsi="Consolas" w:cs="Times New Roman"/>
+          <w:color w:val="569CD6"/>
+          <w:kern w:val="0"/>
+          <w:sz w:val="21"/>
+          <w:szCs w:val="21"/>
+          <w:lang w:eastAsia="pt-BR"/>
+          <w14:ligatures w14:val="none"/>
+        </w:rPr>
+        <w:t>new</w:t>
+      </w:r>
+      <w:r>
+        <w:rPr>
+          <w:rFonts w:ascii="Consolas" w:eastAsia="Times New Roman" w:hAnsi="Consolas" w:cs="Times New Roman"/>
+          <w:color w:val="D4D4D4"/>
+          <w:kern w:val="0"/>
+          <w:sz w:val="21"/>
+          <w:szCs w:val="21"/>
+          <w:lang w:eastAsia="pt-BR"/>
+          <w14:ligatures w14:val="none"/>
+        </w:rPr>
+        <w:t xml:space="preserve"> </w:t>
+      </w:r>
+      <w:proofErr w:type="spellStart"/>
+      <w:proofErr w:type="gramStart"/>
+      <w:r>
+        <w:rPr>
+          <w:rFonts w:ascii="Consolas" w:eastAsia="Times New Roman" w:hAnsi="Consolas" w:cs="Times New Roman"/>
+          <w:color w:val="4EC9B0"/>
+          <w:kern w:val="0"/>
+          <w:sz w:val="21"/>
+          <w:szCs w:val="21"/>
+          <w:lang w:eastAsia="pt-BR"/>
+          <w14:ligatures w14:val="none"/>
+        </w:rPr>
+        <w:t>Conexao</w:t>
+      </w:r>
+      <w:proofErr w:type="spellEnd"/>
+      <w:r>
+        <w:rPr>
+          <w:rFonts w:ascii="Consolas" w:eastAsia="Times New Roman" w:hAnsi="Consolas" w:cs="Times New Roman"/>
+          <w:color w:val="D4D4D4"/>
+          <w:kern w:val="0"/>
+          <w:sz w:val="21"/>
+          <w:szCs w:val="21"/>
+          <w:lang w:eastAsia="pt-BR"/>
+          <w14:ligatures w14:val="none"/>
+        </w:rPr>
+        <w:t>(</w:t>
+      </w:r>
+      <w:proofErr w:type="gramEnd"/>
+      <w:r>
+        <w:rPr>
+          <w:rFonts w:ascii="Consolas" w:eastAsia="Times New Roman" w:hAnsi="Consolas" w:cs="Times New Roman"/>
+          <w:color w:val="D4D4D4"/>
+          <w:kern w:val="0"/>
+          <w:sz w:val="21"/>
+          <w:szCs w:val="21"/>
+          <w:lang w:eastAsia="pt-BR"/>
+          <w14:ligatures w14:val="none"/>
+        </w:rPr>
+        <w:t>);</w:t>
+      </w:r>
+      <w:r>
+        <w:rPr>
+          <w:rFonts w:ascii="Consolas" w:eastAsia="Times New Roman" w:hAnsi="Consolas" w:cs="Times New Roman"/>
+          <w:color w:val="6A9955"/>
+          <w:kern w:val="0"/>
+          <w:sz w:val="21"/>
+          <w:szCs w:val="21"/>
+          <w:lang w:eastAsia="pt-BR"/>
+          <w14:ligatures w14:val="none"/>
+        </w:rPr>
+        <w:t>//</w:t>
+      </w:r>
+      <w:proofErr w:type="spellStart"/>
+      <w:r>
+        <w:rPr>
+          <w:rFonts w:ascii="Consolas" w:eastAsia="Times New Roman" w:hAnsi="Consolas" w:cs="Times New Roman"/>
+          <w:color w:val="6A9955"/>
+          <w:kern w:val="0"/>
+          <w:sz w:val="21"/>
+          <w:szCs w:val="21"/>
+          <w:lang w:eastAsia="pt-BR"/>
+          <w14:ligatures w14:val="none"/>
+        </w:rPr>
+        <w:t>nstanciando</w:t>
+      </w:r>
+      <w:proofErr w:type="spellEnd"/>
+      <w:r>
+        <w:rPr>
+          <w:rFonts w:ascii="Consolas" w:eastAsia="Times New Roman" w:hAnsi="Consolas" w:cs="Times New Roman"/>
+          <w:color w:val="6A9955"/>
+          <w:kern w:val="0"/>
+          <w:sz w:val="21"/>
+          <w:szCs w:val="21"/>
+          <w:lang w:eastAsia="pt-BR"/>
+          <w14:ligatures w14:val="none"/>
+        </w:rPr>
+        <w:t xml:space="preserve"> </w:t>
+      </w:r>
+      <w:proofErr w:type="spellStart"/>
+      <w:r>
+        <w:rPr>
+          <w:rFonts w:ascii="Consolas" w:eastAsia="Times New Roman" w:hAnsi="Consolas" w:cs="Times New Roman"/>
+          <w:color w:val="6A9955"/>
+          <w:kern w:val="0"/>
+          <w:sz w:val="21"/>
+          <w:szCs w:val="21"/>
+          <w:lang w:eastAsia="pt-BR"/>
+          <w14:ligatures w14:val="none"/>
+        </w:rPr>
+        <w:t>conexao</w:t>
+      </w:r>
+      <w:proofErr w:type="spellEnd"/>
+      <w:r>
+        <w:rPr>
+          <w:rFonts w:ascii="Consolas" w:eastAsia="Times New Roman" w:hAnsi="Consolas" w:cs="Times New Roman"/>
+          <w:color w:val="6A9955"/>
+          <w:kern w:val="0"/>
+          <w:sz w:val="21"/>
+          <w:szCs w:val="21"/>
+          <w:lang w:eastAsia="pt-BR"/>
+          <w14:ligatures w14:val="none"/>
+        </w:rPr>
+        <w:t xml:space="preserve"> em uma variável</w:t>
+      </w:r>
+    </w:p>
+    <w:p>
+      <w:pPr>
+        <w:spacing w:line="240" w:lineRule="auto"/>
+        <w:jc w:val="both"/>
+        <w:rPr>
+          <w:rFonts w:ascii="Arial" w:eastAsia="Times New Roman" w:hAnsi="Arial" w:cs="Arial"/>
+          <w:color w:val="000000" w:themeColor="text1"/>
+          <w:kern w:val="0"/>
+          <w:sz w:val="24"/>
+          <w:szCs w:val="24"/>
+          <w:lang w:eastAsia="pt-BR"/>
+          <w14:ligatures w14:val="none"/>
+        </w:rPr>
+      </w:pPr>
+    </w:p>
+    <w:p>
+      <w:pPr>
+        <w:spacing w:line="240" w:lineRule="auto"/>
+        <w:jc w:val="both"/>
+        <w:rPr>
+          <w:rFonts w:ascii="Arial" w:eastAsia="Times New Roman" w:hAnsi="Arial" w:cs="Arial"/>
+          <w:color w:val="000000" w:themeColor="text1"/>
+          <w:kern w:val="0"/>
+          <w:sz w:val="24"/>
+          <w:szCs w:val="24"/>
+          <w:lang w:eastAsia="pt-BR"/>
+          <w14:ligatures w14:val="none"/>
+        </w:rPr>
+      </w:pPr>
+      <w:r>
+        <w:rPr>
+          <w:rFonts w:ascii="Arial" w:eastAsia="Times New Roman" w:hAnsi="Arial" w:cs="Arial"/>
+          <w:color w:val="000000" w:themeColor="text1"/>
+          <w:kern w:val="0"/>
+          <w:sz w:val="24"/>
+          <w:szCs w:val="24"/>
+          <w:lang w:eastAsia="pt-BR"/>
+          <w14:ligatures w14:val="none"/>
+        </w:rPr>
+        <w:t xml:space="preserve">No método </w:t>
+      </w:r>
+      <w:proofErr w:type="gramStart"/>
+      <w:r>
+        <w:rPr>
+          <w:rFonts w:ascii="Arial" w:eastAsia="Times New Roman" w:hAnsi="Arial" w:cs="Arial"/>
+          <w:b/>
+          <w:bCs/>
+          <w:color w:val="000000" w:themeColor="text1"/>
+          <w:kern w:val="0"/>
+          <w:sz w:val="24"/>
+          <w:szCs w:val="24"/>
+          <w:lang w:eastAsia="pt-BR"/>
+          <w14:ligatures w14:val="none"/>
+        </w:rPr>
+        <w:t>atualizar(</w:t>
+      </w:r>
+      <w:proofErr w:type="gramEnd"/>
+      <w:r>
+        <w:rPr>
+          <w:rFonts w:ascii="Arial" w:eastAsia="Times New Roman" w:hAnsi="Arial" w:cs="Arial"/>
+          <w:b/>
+          <w:bCs/>
+          <w:color w:val="000000" w:themeColor="text1"/>
+          <w:kern w:val="0"/>
+          <w:sz w:val="24"/>
+          <w:szCs w:val="24"/>
+          <w:lang w:eastAsia="pt-BR"/>
+          <w14:ligatures w14:val="none"/>
+        </w:rPr>
+        <w:t>)</w:t>
+      </w:r>
+      <w:r>
+        <w:rPr>
+          <w:rFonts w:ascii="Arial" w:eastAsia="Times New Roman" w:hAnsi="Arial" w:cs="Arial"/>
+          <w:color w:val="000000" w:themeColor="text1"/>
+          <w:kern w:val="0"/>
+          <w:sz w:val="24"/>
+          <w:szCs w:val="24"/>
+          <w:lang w:eastAsia="pt-BR"/>
+          <w14:ligatures w14:val="none"/>
+        </w:rPr>
+        <w:t>:</w:t>
+      </w:r>
+    </w:p>
+    <w:p>
+      <w:pPr>
+        <w:shd w:val="clear" w:color="auto" w:fill="1F1F1F"/>
+        <w:spacing w:after="0" w:line="285" w:lineRule="atLeast"/>
+        <w:rPr>
+          <w:rFonts w:ascii="Consolas" w:eastAsia="Times New Roman" w:hAnsi="Consolas" w:cs="Times New Roman"/>
+          <w:color w:val="CCCCCC"/>
+          <w:kern w:val="0"/>
+          <w:sz w:val="21"/>
+          <w:szCs w:val="21"/>
+          <w:lang w:eastAsia="pt-BR"/>
+          <w14:ligatures w14:val="none"/>
+        </w:rPr>
+      </w:pPr>
+      <w:r>
+        <w:rPr>
+          <w:rFonts w:ascii="Consolas" w:eastAsia="Times New Roman" w:hAnsi="Consolas" w:cs="Times New Roman"/>
+          <w:color w:val="D4D4D4"/>
+          <w:kern w:val="0"/>
+          <w:sz w:val="21"/>
+          <w:szCs w:val="21"/>
+          <w:lang w:eastAsia="pt-BR"/>
+          <w14:ligatures w14:val="none"/>
+        </w:rPr>
+        <w:t xml:space="preserve">        </w:t>
+      </w:r>
+      <w:r>
+        <w:rPr>
+          <w:rFonts w:ascii="Consolas" w:eastAsia="Times New Roman" w:hAnsi="Consolas" w:cs="Times New Roman"/>
+          <w:color w:val="9CDCFE"/>
+          <w:kern w:val="0"/>
+          <w:sz w:val="21"/>
+          <w:szCs w:val="21"/>
+          <w:lang w:eastAsia="pt-BR"/>
+          <w14:ligatures w14:val="none"/>
+        </w:rPr>
+        <w:t>$query</w:t>
+      </w:r>
+      <w:r>
+        <w:rPr>
+          <w:rFonts w:ascii="Consolas" w:eastAsia="Times New Roman" w:hAnsi="Consolas" w:cs="Times New Roman"/>
+          <w:color w:val="D4D4D4"/>
+          <w:kern w:val="0"/>
+          <w:sz w:val="21"/>
+          <w:szCs w:val="21"/>
+          <w:lang w:eastAsia="pt-BR"/>
+          <w14:ligatures w14:val="none"/>
+        </w:rPr>
+        <w:t xml:space="preserve"> = </w:t>
+      </w:r>
+      <w:r>
+        <w:rPr>
+          <w:rFonts w:ascii="Consolas" w:eastAsia="Times New Roman" w:hAnsi="Consolas" w:cs="Times New Roman"/>
+          <w:color w:val="CE9178"/>
+          <w:kern w:val="0"/>
+          <w:sz w:val="21"/>
+          <w:szCs w:val="21"/>
+          <w:lang w:eastAsia="pt-BR"/>
+          <w14:ligatures w14:val="none"/>
+        </w:rPr>
+        <w:t xml:space="preserve">'update </w:t>
+      </w:r>
+      <w:proofErr w:type="spellStart"/>
+      <w:r>
+        <w:rPr>
+          <w:rFonts w:ascii="Consolas" w:eastAsia="Times New Roman" w:hAnsi="Consolas" w:cs="Times New Roman"/>
+          <w:color w:val="CE9178"/>
+          <w:kern w:val="0"/>
+          <w:sz w:val="21"/>
+          <w:szCs w:val="21"/>
+          <w:lang w:eastAsia="pt-BR"/>
+          <w14:ligatures w14:val="none"/>
+        </w:rPr>
+        <w:t>tb_tarefas</w:t>
+      </w:r>
+      <w:proofErr w:type="spellEnd"/>
+      <w:r>
+        <w:rPr>
+          <w:rFonts w:ascii="Consolas" w:eastAsia="Times New Roman" w:hAnsi="Consolas" w:cs="Times New Roman"/>
+          <w:color w:val="CE9178"/>
+          <w:kern w:val="0"/>
+          <w:sz w:val="21"/>
+          <w:szCs w:val="21"/>
+          <w:lang w:eastAsia="pt-BR"/>
+          <w14:ligatures w14:val="none"/>
+        </w:rPr>
+        <w:t xml:space="preserve"> set tarefa </w:t>
+      </w:r>
+      <w:proofErr w:type="gramStart"/>
+      <w:r>
+        <w:rPr>
+          <w:rFonts w:ascii="Consolas" w:eastAsia="Times New Roman" w:hAnsi="Consolas" w:cs="Times New Roman"/>
+          <w:color w:val="CE9178"/>
+          <w:kern w:val="0"/>
+          <w:sz w:val="21"/>
+          <w:szCs w:val="21"/>
+          <w:lang w:eastAsia="pt-BR"/>
+          <w14:ligatures w14:val="none"/>
+        </w:rPr>
+        <w:t>= :</w:t>
+      </w:r>
+      <w:proofErr w:type="gramEnd"/>
+      <w:r>
+        <w:rPr>
+          <w:rFonts w:ascii="Consolas" w:eastAsia="Times New Roman" w:hAnsi="Consolas" w:cs="Times New Roman"/>
+          <w:color w:val="CE9178"/>
+          <w:kern w:val="0"/>
+          <w:sz w:val="21"/>
+          <w:szCs w:val="21"/>
+          <w:lang w:eastAsia="pt-BR"/>
+          <w14:ligatures w14:val="none"/>
+        </w:rPr>
+        <w:t xml:space="preserve"> tarefa </w:t>
+      </w:r>
+      <w:proofErr w:type="spellStart"/>
+      <w:r>
+        <w:rPr>
+          <w:rFonts w:ascii="Consolas" w:eastAsia="Times New Roman" w:hAnsi="Consolas" w:cs="Times New Roman"/>
+          <w:color w:val="CE9178"/>
+          <w:kern w:val="0"/>
+          <w:sz w:val="21"/>
+          <w:szCs w:val="21"/>
+          <w:lang w:eastAsia="pt-BR"/>
+          <w14:ligatures w14:val="none"/>
+        </w:rPr>
+        <w:t>where</w:t>
+      </w:r>
+      <w:proofErr w:type="spellEnd"/>
+      <w:r>
+        <w:rPr>
+          <w:rFonts w:ascii="Consolas" w:eastAsia="Times New Roman" w:hAnsi="Consolas" w:cs="Times New Roman"/>
+          <w:color w:val="CE9178"/>
+          <w:kern w:val="0"/>
+          <w:sz w:val="21"/>
+          <w:szCs w:val="21"/>
+          <w:lang w:eastAsia="pt-BR"/>
+          <w14:ligatures w14:val="none"/>
+        </w:rPr>
+        <w:t xml:space="preserve"> id = :id'</w:t>
+      </w:r>
+      <w:r>
+        <w:rPr>
+          <w:rFonts w:ascii="Consolas" w:eastAsia="Times New Roman" w:hAnsi="Consolas" w:cs="Times New Roman"/>
+          <w:color w:val="D4D4D4"/>
+          <w:kern w:val="0"/>
+          <w:sz w:val="21"/>
+          <w:szCs w:val="21"/>
+          <w:lang w:eastAsia="pt-BR"/>
+          <w14:ligatures w14:val="none"/>
+        </w:rPr>
+        <w:t>;</w:t>
+      </w:r>
+    </w:p>
+    <w:p>
+      <w:pPr>
+        <w:spacing w:line="240" w:lineRule="auto"/>
+        <w:jc w:val="both"/>
+        <w:rPr>
+          <w:rFonts w:ascii="Arial" w:eastAsia="Times New Roman" w:hAnsi="Arial" w:cs="Arial"/>
+          <w:color w:val="000000" w:themeColor="text1"/>
+          <w:kern w:val="0"/>
+          <w:sz w:val="24"/>
+          <w:szCs w:val="24"/>
+          <w:lang w:eastAsia="pt-BR"/>
+          <w14:ligatures w14:val="none"/>
+        </w:rPr>
+      </w:pPr>
+    </w:p>
+    <w:p>
+      <w:pPr>
+        <w:shd w:val="clear" w:color="auto" w:fill="1F1F1F"/>
+        <w:spacing w:after="0" w:line="285" w:lineRule="atLeast"/>
+        <w:rPr>
+          <w:rFonts w:ascii="Consolas" w:eastAsia="Times New Roman" w:hAnsi="Consolas" w:cs="Times New Roman"/>
+          <w:color w:val="CCCCCC"/>
+          <w:kern w:val="0"/>
+          <w:sz w:val="21"/>
+          <w:szCs w:val="21"/>
+          <w:lang w:eastAsia="pt-BR"/>
+          <w14:ligatures w14:val="none"/>
+        </w:rPr>
+      </w:pPr>
+      <w:r>
+        <w:rPr>
+          <w:rFonts w:ascii="Consolas" w:eastAsia="Times New Roman" w:hAnsi="Consolas" w:cs="Times New Roman"/>
+          <w:color w:val="6A9955"/>
+          <w:kern w:val="0"/>
+          <w:sz w:val="21"/>
+          <w:szCs w:val="21"/>
+          <w:lang w:eastAsia="pt-BR"/>
+          <w14:ligatures w14:val="none"/>
+        </w:rPr>
+        <w:t>//</w:t>
+      </w:r>
+      <w:r>
+        <w:rPr>
+          <w:rFonts w:ascii="Consolas" w:eastAsia="Times New Roman" w:hAnsi="Consolas" w:cs="Times New Roman"/>
+          <w:color w:val="6A9955"/>
+          <w:kern w:val="0"/>
+          <w:sz w:val="21"/>
+          <w:szCs w:val="21"/>
+          <w:lang w:eastAsia="pt-BR"/>
+          <w14:ligatures w14:val="none"/>
+        </w:rPr>
+        <w:t xml:space="preserve">$query -- </w:t>
+      </w:r>
+      <w:r>
+        <w:rPr>
+          <w:rFonts w:ascii="Consolas" w:eastAsia="Times New Roman" w:hAnsi="Consolas" w:cs="Times New Roman"/>
+          <w:color w:val="6A9955"/>
+          <w:kern w:val="0"/>
+          <w:sz w:val="21"/>
+          <w:szCs w:val="21"/>
+          <w:lang w:eastAsia="pt-BR"/>
+          <w14:ligatures w14:val="none"/>
+        </w:rPr>
+        <w:t>usada para armazenar a consulta SQL</w:t>
+      </w:r>
+    </w:p>
+    <w:p>
+      <w:pPr>
+        <w:spacing w:line="240" w:lineRule="auto"/>
+        <w:jc w:val="both"/>
+        <w:rPr>
+          <w:rFonts w:ascii="Arial" w:eastAsia="Times New Roman" w:hAnsi="Arial" w:cs="Arial"/>
+          <w:color w:val="000000" w:themeColor="text1"/>
+          <w:kern w:val="0"/>
+          <w:sz w:val="24"/>
+          <w:szCs w:val="24"/>
+          <w:lang w:eastAsia="pt-BR"/>
+          <w14:ligatures w14:val="none"/>
+        </w:rPr>
+      </w:pPr>
+    </w:p>
+    <w:p>
+      <w:pPr>
+        <w:shd w:val="clear" w:color="auto" w:fill="1F1F1F"/>
+        <w:spacing w:after="0" w:line="285" w:lineRule="atLeast"/>
+        <w:rPr>
+          <w:rFonts w:ascii="Consolas" w:eastAsia="Times New Roman" w:hAnsi="Consolas" w:cs="Times New Roman"/>
+          <w:color w:val="CCCCCC"/>
+          <w:kern w:val="0"/>
+          <w:sz w:val="21"/>
+          <w:szCs w:val="21"/>
+          <w:lang w:eastAsia="pt-BR"/>
+          <w14:ligatures w14:val="none"/>
+        </w:rPr>
+      </w:pPr>
+      <w:r>
+        <w:rPr>
+          <w:rFonts w:ascii="Consolas" w:eastAsia="Times New Roman" w:hAnsi="Consolas" w:cs="Times New Roman"/>
+          <w:color w:val="CE9178"/>
+          <w:kern w:val="0"/>
+          <w:sz w:val="21"/>
+          <w:szCs w:val="21"/>
+          <w:lang w:eastAsia="pt-BR"/>
+          <w14:ligatures w14:val="none"/>
+        </w:rPr>
+        <w:t xml:space="preserve">'update </w:t>
+      </w:r>
+      <w:proofErr w:type="spellStart"/>
+      <w:r>
+        <w:rPr>
+          <w:rFonts w:ascii="Consolas" w:eastAsia="Times New Roman" w:hAnsi="Consolas" w:cs="Times New Roman"/>
+          <w:color w:val="CE9178"/>
+          <w:kern w:val="0"/>
+          <w:sz w:val="21"/>
+          <w:szCs w:val="21"/>
+          <w:lang w:eastAsia="pt-BR"/>
+          <w14:ligatures w14:val="none"/>
+        </w:rPr>
+        <w:t>tb_tarefas</w:t>
+      </w:r>
+      <w:proofErr w:type="spellEnd"/>
+      <w:r>
+        <w:rPr>
+          <w:rFonts w:ascii="Consolas" w:eastAsia="Times New Roman" w:hAnsi="Consolas" w:cs="Times New Roman"/>
+          <w:color w:val="CE9178"/>
+          <w:kern w:val="0"/>
+          <w:sz w:val="21"/>
+          <w:szCs w:val="21"/>
+          <w:lang w:eastAsia="pt-BR"/>
+          <w14:ligatures w14:val="none"/>
+        </w:rPr>
+        <w:t xml:space="preserve"> set tarefa </w:t>
+      </w:r>
+      <w:proofErr w:type="gramStart"/>
+      <w:r>
+        <w:rPr>
+          <w:rFonts w:ascii="Consolas" w:eastAsia="Times New Roman" w:hAnsi="Consolas" w:cs="Times New Roman"/>
+          <w:color w:val="CE9178"/>
+          <w:kern w:val="0"/>
+          <w:sz w:val="21"/>
+          <w:szCs w:val="21"/>
+          <w:lang w:eastAsia="pt-BR"/>
+          <w14:ligatures w14:val="none"/>
+        </w:rPr>
+        <w:t>= :</w:t>
+      </w:r>
+      <w:proofErr w:type="gramEnd"/>
+      <w:r>
+        <w:rPr>
+          <w:rFonts w:ascii="Consolas" w:eastAsia="Times New Roman" w:hAnsi="Consolas" w:cs="Times New Roman"/>
+          <w:color w:val="CE9178"/>
+          <w:kern w:val="0"/>
+          <w:sz w:val="21"/>
+          <w:szCs w:val="21"/>
+          <w:lang w:eastAsia="pt-BR"/>
+          <w14:ligatures w14:val="none"/>
+        </w:rPr>
+        <w:t xml:space="preserve"> tarefa </w:t>
+      </w:r>
+      <w:proofErr w:type="spellStart"/>
+      <w:r>
+        <w:rPr>
+          <w:rFonts w:ascii="Consolas" w:eastAsia="Times New Roman" w:hAnsi="Consolas" w:cs="Times New Roman"/>
+          <w:color w:val="CE9178"/>
+          <w:kern w:val="0"/>
+          <w:sz w:val="21"/>
+          <w:szCs w:val="21"/>
+          <w:lang w:eastAsia="pt-BR"/>
+          <w14:ligatures w14:val="none"/>
+        </w:rPr>
+        <w:t>where</w:t>
+      </w:r>
+      <w:proofErr w:type="spellEnd"/>
+      <w:r>
+        <w:rPr>
+          <w:rFonts w:ascii="Consolas" w:eastAsia="Times New Roman" w:hAnsi="Consolas" w:cs="Times New Roman"/>
+          <w:color w:val="CE9178"/>
+          <w:kern w:val="0"/>
+          <w:sz w:val="21"/>
+          <w:szCs w:val="21"/>
+          <w:lang w:eastAsia="pt-BR"/>
+          <w14:ligatures w14:val="none"/>
+        </w:rPr>
+        <w:t xml:space="preserve"> id = :id'</w:t>
+      </w:r>
+      <w:r>
+        <w:rPr>
+          <w:rFonts w:ascii="Consolas" w:eastAsia="Times New Roman" w:hAnsi="Consolas" w:cs="Times New Roman"/>
+          <w:color w:val="D4D4D4"/>
+          <w:kern w:val="0"/>
+          <w:sz w:val="21"/>
+          <w:szCs w:val="21"/>
+          <w:lang w:eastAsia="pt-BR"/>
+          <w14:ligatures w14:val="none"/>
+        </w:rPr>
+        <w:t>;</w:t>
+      </w:r>
+    </w:p>
+    <w:p>
+      <w:pPr>
+        <w:spacing w:line="240" w:lineRule="auto"/>
+        <w:jc w:val="both"/>
+        <w:rPr>
+          <w:rFonts w:ascii="Arial" w:eastAsia="Times New Roman" w:hAnsi="Arial" w:cs="Arial"/>
+          <w:color w:val="000000" w:themeColor="text1"/>
+          <w:kern w:val="0"/>
+          <w:sz w:val="24"/>
+          <w:szCs w:val="24"/>
+          <w:lang w:eastAsia="pt-BR"/>
+          <w14:ligatures w14:val="none"/>
+        </w:rPr>
+      </w:pPr>
+      <w:r>
+        <w:rPr>
+          <w:rFonts w:ascii="Arial" w:eastAsia="Times New Roman" w:hAnsi="Arial" w:cs="Arial"/>
+          <w:color w:val="000000" w:themeColor="text1"/>
+          <w:kern w:val="0"/>
+          <w:sz w:val="24"/>
+          <w:szCs w:val="24"/>
+          <w:lang w:eastAsia="pt-BR"/>
+          <w14:ligatures w14:val="none"/>
+        </w:rPr>
+        <w:t>A própria consulta SQL</w:t>
+      </w:r>
+    </w:p>
+    <w:p>
+      <w:pPr>
+        <w:spacing w:line="240" w:lineRule="auto"/>
+        <w:jc w:val="both"/>
+        <w:rPr>
+          <w:rFonts w:ascii="Arial" w:eastAsia="Times New Roman" w:hAnsi="Arial" w:cs="Arial"/>
+          <w:color w:val="000000" w:themeColor="text1"/>
+          <w:kern w:val="0"/>
+          <w:sz w:val="24"/>
+          <w:szCs w:val="24"/>
+          <w:lang w:eastAsia="pt-BR"/>
+          <w14:ligatures w14:val="none"/>
+        </w:rPr>
+      </w:pPr>
+    </w:p>
+    <w:p>
+      <w:pPr>
+        <w:spacing w:line="240" w:lineRule="auto"/>
+        <w:jc w:val="both"/>
+        <w:rPr>
+          <w:rFonts w:ascii="Consolas" w:eastAsia="Times New Roman" w:hAnsi="Consolas" w:cs="Times New Roman"/>
+          <w:color w:val="CE9178"/>
+          <w:kern w:val="0"/>
+          <w:sz w:val="21"/>
+          <w:szCs w:val="21"/>
+          <w:lang w:eastAsia="pt-BR"/>
+          <w14:ligatures w14:val="none"/>
+        </w:rPr>
+      </w:pPr>
+      <w:r>
+        <w:rPr>
+          <w:rFonts w:ascii="Consolas" w:eastAsia="Times New Roman" w:hAnsi="Consolas" w:cs="Times New Roman"/>
+          <w:color w:val="CE9178"/>
+          <w:kern w:val="0"/>
+          <w:sz w:val="21"/>
+          <w:szCs w:val="21"/>
+          <w:highlight w:val="black"/>
+          <w:lang w:eastAsia="pt-BR"/>
+          <w14:ligatures w14:val="none"/>
+        </w:rPr>
+        <w:t xml:space="preserve">'update </w:t>
+      </w:r>
+      <w:proofErr w:type="spellStart"/>
+      <w:r>
+        <w:rPr>
+          <w:rFonts w:ascii="Consolas" w:eastAsia="Times New Roman" w:hAnsi="Consolas" w:cs="Times New Roman"/>
+          <w:color w:val="CE9178"/>
+          <w:kern w:val="0"/>
+          <w:sz w:val="21"/>
+          <w:szCs w:val="21"/>
+          <w:highlight w:val="black"/>
+          <w:lang w:eastAsia="pt-BR"/>
+          <w14:ligatures w14:val="none"/>
+        </w:rPr>
+        <w:t>tb_tarefas</w:t>
+      </w:r>
+      <w:proofErr w:type="spellEnd"/>
+      <w:r>
+        <w:rPr>
+          <w:rFonts w:ascii="Consolas" w:eastAsia="Times New Roman" w:hAnsi="Consolas" w:cs="Times New Roman"/>
+          <w:color w:val="CE9178"/>
+          <w:kern w:val="0"/>
+          <w:sz w:val="21"/>
+          <w:szCs w:val="21"/>
+          <w:highlight w:val="black"/>
+          <w:lang w:eastAsia="pt-BR"/>
+          <w14:ligatures w14:val="none"/>
+        </w:rPr>
+        <w:t>’</w:t>
+      </w:r>
+    </w:p>
+    <w:p>
+      <w:pPr>
+        <w:spacing w:line="240" w:lineRule="auto"/>
+        <w:jc w:val="both"/>
+        <w:rPr>
+          <w:rFonts w:ascii="Arial" w:eastAsia="Times New Roman" w:hAnsi="Arial" w:cs="Arial"/>
+          <w:color w:val="000000" w:themeColor="text1"/>
+          <w:kern w:val="0"/>
+          <w:sz w:val="24"/>
+          <w:szCs w:val="24"/>
+          <w:lang w:eastAsia="pt-BR"/>
+          <w14:ligatures w14:val="none"/>
+        </w:rPr>
+      </w:pPr>
+      <w:r>
+        <w:rPr>
+          <w:rFonts w:ascii="Arial" w:eastAsia="Times New Roman" w:hAnsi="Arial" w:cs="Arial"/>
+          <w:color w:val="000000" w:themeColor="text1"/>
+          <w:kern w:val="0"/>
+          <w:sz w:val="24"/>
+          <w:szCs w:val="24"/>
+          <w:lang w:eastAsia="pt-BR"/>
+          <w14:ligatures w14:val="none"/>
+        </w:rPr>
+        <w:t xml:space="preserve">Atualizando registros em </w:t>
+      </w:r>
+      <w:proofErr w:type="spellStart"/>
+      <w:r>
+        <w:rPr>
+          <w:rFonts w:ascii="Arial" w:eastAsia="Times New Roman" w:hAnsi="Arial" w:cs="Arial"/>
+          <w:b/>
+          <w:bCs/>
+          <w:color w:val="000000" w:themeColor="text1"/>
+          <w:kern w:val="0"/>
+          <w:sz w:val="24"/>
+          <w:szCs w:val="24"/>
+          <w:lang w:eastAsia="pt-BR"/>
+          <w14:ligatures w14:val="none"/>
+        </w:rPr>
+        <w:t>tb_tarefas</w:t>
+      </w:r>
+      <w:proofErr w:type="spellEnd"/>
+    </w:p>
+    <w:p>
+      <w:pPr>
+        <w:spacing w:line="240" w:lineRule="auto"/>
+        <w:jc w:val="both"/>
+        <w:rPr>
+          <w:rFonts w:ascii="Arial" w:eastAsia="Times New Roman" w:hAnsi="Arial" w:cs="Arial"/>
+          <w:color w:val="000000" w:themeColor="text1"/>
+          <w:kern w:val="0"/>
+          <w:sz w:val="24"/>
+          <w:szCs w:val="24"/>
+          <w:lang w:eastAsia="pt-BR"/>
+          <w14:ligatures w14:val="none"/>
+        </w:rPr>
+      </w:pPr>
+    </w:p>
+    <w:p>
+      <w:pPr>
+        <w:spacing w:line="240" w:lineRule="auto"/>
+        <w:jc w:val="both"/>
+        <w:rPr>
+          <w:rFonts w:ascii="Consolas" w:eastAsia="Times New Roman" w:hAnsi="Consolas" w:cs="Times New Roman"/>
+          <w:color w:val="CE9178"/>
+          <w:kern w:val="0"/>
+          <w:sz w:val="21"/>
+          <w:szCs w:val="21"/>
+          <w:lang w:eastAsia="pt-BR"/>
+          <w14:ligatures w14:val="none"/>
+        </w:rPr>
+      </w:pPr>
+      <w:r>
+        <w:rPr>
+          <w:rFonts w:ascii="Consolas" w:eastAsia="Times New Roman" w:hAnsi="Consolas" w:cs="Times New Roman"/>
+          <w:color w:val="CE9178"/>
+          <w:kern w:val="0"/>
+          <w:sz w:val="21"/>
+          <w:szCs w:val="21"/>
+          <w:highlight w:val="black"/>
+          <w:lang w:eastAsia="pt-BR"/>
+          <w14:ligatures w14:val="none"/>
+        </w:rPr>
+        <w:t>set tarefa = :tarefa</w:t>
+      </w:r>
+      <w:r>
+        <w:rPr>
+          <w:rFonts w:ascii="Consolas" w:eastAsia="Times New Roman" w:hAnsi="Consolas" w:cs="Times New Roman"/>
+          <w:color w:val="CE9178"/>
+          <w:kern w:val="0"/>
+          <w:sz w:val="21"/>
+          <w:szCs w:val="21"/>
+          <w:highlight w:val="black"/>
+          <w:lang w:eastAsia="pt-BR"/>
+          <w14:ligatures w14:val="none"/>
+        </w:rPr>
+        <w:t xml:space="preserve"> </w:t>
+      </w:r>
+      <w:proofErr w:type="spellStart"/>
+      <w:r>
+        <w:rPr>
+          <w:rFonts w:ascii="Consolas" w:eastAsia="Times New Roman" w:hAnsi="Consolas" w:cs="Times New Roman"/>
+          <w:color w:val="CE9178"/>
+          <w:kern w:val="0"/>
+          <w:sz w:val="21"/>
+          <w:szCs w:val="21"/>
+          <w:highlight w:val="black"/>
+          <w:lang w:eastAsia="pt-BR"/>
+          <w14:ligatures w14:val="none"/>
+        </w:rPr>
+        <w:t>where</w:t>
+      </w:r>
+      <w:proofErr w:type="spellEnd"/>
+      <w:r>
+        <w:rPr>
+          <w:rFonts w:ascii="Consolas" w:eastAsia="Times New Roman" w:hAnsi="Consolas" w:cs="Times New Roman"/>
+          <w:color w:val="CE9178"/>
+          <w:kern w:val="0"/>
+          <w:sz w:val="21"/>
+          <w:szCs w:val="21"/>
+          <w:highlight w:val="black"/>
+          <w:lang w:eastAsia="pt-BR"/>
+          <w14:ligatures w14:val="none"/>
+        </w:rPr>
+        <w:t xml:space="preserve"> id = :id'</w:t>
+      </w:r>
+    </w:p>
+    <w:p>
+      <w:pPr>
+        <w:spacing w:line="240" w:lineRule="auto"/>
+        <w:jc w:val="both"/>
+        <w:rPr>
+          <w:rFonts w:ascii="Arial" w:eastAsia="Times New Roman" w:hAnsi="Arial" w:cs="Arial"/>
+          <w:color w:val="000000" w:themeColor="text1"/>
+          <w:kern w:val="0"/>
+          <w:sz w:val="24"/>
+          <w:szCs w:val="24"/>
+          <w:lang w:eastAsia="pt-BR"/>
+          <w14:ligatures w14:val="none"/>
+        </w:rPr>
+      </w:pPr>
+      <w:r>
+        <w:rPr>
+          <w:rFonts w:ascii="Arial" w:eastAsia="Times New Roman" w:hAnsi="Arial" w:cs="Arial"/>
+          <w:color w:val="000000" w:themeColor="text1"/>
+          <w:kern w:val="0"/>
+          <w:sz w:val="24"/>
+          <w:szCs w:val="24"/>
+          <w:lang w:eastAsia="pt-BR"/>
+          <w14:ligatures w14:val="none"/>
+        </w:rPr>
+        <w:t>Redefinindo nome da coluna ‘tabela’ para ‘:tabela’</w:t>
+      </w:r>
+      <w:r>
+        <w:rPr>
+          <w:rFonts w:ascii="Arial" w:eastAsia="Times New Roman" w:hAnsi="Arial" w:cs="Arial"/>
+          <w:color w:val="000000" w:themeColor="text1"/>
+          <w:kern w:val="0"/>
+          <w:sz w:val="24"/>
+          <w:szCs w:val="24"/>
+          <w:lang w:eastAsia="pt-BR"/>
+          <w14:ligatures w14:val="none"/>
+        </w:rPr>
+        <w:t xml:space="preserve"> onde ‘id’ é = ‘:id’.</w:t>
+      </w:r>
+    </w:p>
+    <w:p>
+      <w:pPr>
+        <w:spacing w:line="240" w:lineRule="auto"/>
+        <w:jc w:val="both"/>
+        <w:rPr>
+          <w:rFonts w:ascii="Arial" w:eastAsia="Times New Roman" w:hAnsi="Arial" w:cs="Arial"/>
+          <w:color w:val="000000" w:themeColor="text1"/>
+          <w:kern w:val="0"/>
+          <w:sz w:val="24"/>
+          <w:szCs w:val="24"/>
+          <w:lang w:eastAsia="pt-BR"/>
+          <w14:ligatures w14:val="none"/>
+        </w:rPr>
+      </w:pPr>
+      <w:proofErr w:type="spellStart"/>
+      <w:r>
+        <w:rPr>
+          <w:rFonts w:ascii="Arial" w:eastAsia="Times New Roman" w:hAnsi="Arial" w:cs="Arial"/>
+          <w:color w:val="000000" w:themeColor="text1"/>
+          <w:kern w:val="0"/>
+          <w:sz w:val="24"/>
+          <w:szCs w:val="24"/>
+          <w:lang w:eastAsia="pt-BR"/>
+          <w14:ligatures w14:val="none"/>
+        </w:rPr>
+        <w:lastRenderedPageBreak/>
+        <w:t>Confirando</w:t>
+      </w:r>
+      <w:proofErr w:type="spellEnd"/>
+      <w:r>
+        <w:rPr>
+          <w:rFonts w:ascii="Arial" w:eastAsia="Times New Roman" w:hAnsi="Arial" w:cs="Arial"/>
+          <w:color w:val="000000" w:themeColor="text1"/>
+          <w:kern w:val="0"/>
+          <w:sz w:val="24"/>
+          <w:szCs w:val="24"/>
+          <w:lang w:eastAsia="pt-BR"/>
+          <w14:ligatures w14:val="none"/>
+        </w:rPr>
+        <w:t xml:space="preserve"> variável </w:t>
+      </w:r>
+      <w:r>
+        <w:rPr>
+          <w:rFonts w:ascii="Arial" w:eastAsia="Times New Roman" w:hAnsi="Arial" w:cs="Arial"/>
+          <w:b/>
+          <w:bCs/>
+          <w:color w:val="000000" w:themeColor="text1"/>
+          <w:kern w:val="0"/>
+          <w:sz w:val="24"/>
+          <w:szCs w:val="24"/>
+          <w:lang w:eastAsia="pt-BR"/>
+          <w14:ligatures w14:val="none"/>
+        </w:rPr>
+        <w:t>$</w:t>
+      </w:r>
+      <w:proofErr w:type="spellStart"/>
+      <w:r>
+        <w:rPr>
+          <w:rFonts w:ascii="Arial" w:eastAsia="Times New Roman" w:hAnsi="Arial" w:cs="Arial"/>
+          <w:b/>
+          <w:bCs/>
+          <w:color w:val="000000" w:themeColor="text1"/>
+          <w:kern w:val="0"/>
+          <w:sz w:val="24"/>
+          <w:szCs w:val="24"/>
+          <w:lang w:eastAsia="pt-BR"/>
+          <w14:ligatures w14:val="none"/>
+        </w:rPr>
+        <w:t>stmt</w:t>
+      </w:r>
+      <w:proofErr w:type="spellEnd"/>
+      <w:r>
+        <w:rPr>
+          <w:rFonts w:ascii="Arial" w:eastAsia="Times New Roman" w:hAnsi="Arial" w:cs="Arial"/>
+          <w:color w:val="000000" w:themeColor="text1"/>
+          <w:kern w:val="0"/>
+          <w:sz w:val="24"/>
+          <w:szCs w:val="24"/>
+          <w:lang w:eastAsia="pt-BR"/>
+          <w14:ligatures w14:val="none"/>
+        </w:rPr>
+        <w:t xml:space="preserve"> dentro de </w:t>
+      </w:r>
+      <w:proofErr w:type="gramStart"/>
+      <w:r>
+        <w:rPr>
+          <w:rFonts w:ascii="Arial" w:eastAsia="Times New Roman" w:hAnsi="Arial" w:cs="Arial"/>
+          <w:b/>
+          <w:bCs/>
+          <w:color w:val="000000" w:themeColor="text1"/>
+          <w:kern w:val="0"/>
+          <w:sz w:val="24"/>
+          <w:szCs w:val="24"/>
+          <w:lang w:eastAsia="pt-BR"/>
+          <w14:ligatures w14:val="none"/>
+        </w:rPr>
+        <w:t>atualizar(</w:t>
+      </w:r>
+      <w:proofErr w:type="gramEnd"/>
+      <w:r>
+        <w:rPr>
+          <w:rFonts w:ascii="Arial" w:eastAsia="Times New Roman" w:hAnsi="Arial" w:cs="Arial"/>
+          <w:b/>
+          <w:bCs/>
+          <w:color w:val="000000" w:themeColor="text1"/>
+          <w:kern w:val="0"/>
+          <w:sz w:val="24"/>
+          <w:szCs w:val="24"/>
+          <w:lang w:eastAsia="pt-BR"/>
+          <w14:ligatures w14:val="none"/>
+        </w:rPr>
+        <w:t>)</w:t>
+      </w:r>
+      <w:r>
+        <w:rPr>
+          <w:rFonts w:ascii="Arial" w:eastAsia="Times New Roman" w:hAnsi="Arial" w:cs="Arial"/>
+          <w:color w:val="000000" w:themeColor="text1"/>
+          <w:kern w:val="0"/>
+          <w:sz w:val="24"/>
+          <w:szCs w:val="24"/>
+          <w:lang w:eastAsia="pt-BR"/>
+          <w14:ligatures w14:val="none"/>
+        </w:rPr>
+        <w:t>.</w:t>
+      </w:r>
+    </w:p>
+    <w:p>
+      <w:pPr>
+        <w:shd w:val="clear" w:color="auto" w:fill="1F1F1F"/>
+        <w:spacing w:after="0" w:line="285" w:lineRule="atLeast"/>
+        <w:rPr>
+          <w:rFonts w:ascii="Consolas" w:eastAsia="Times New Roman" w:hAnsi="Consolas" w:cs="Times New Roman"/>
+          <w:color w:val="CCCCCC"/>
+          <w:kern w:val="0"/>
+          <w:sz w:val="21"/>
+          <w:szCs w:val="21"/>
+          <w:lang w:eastAsia="pt-BR"/>
+          <w14:ligatures w14:val="none"/>
+        </w:rPr>
+      </w:pPr>
+      <w:r>
+        <w:rPr>
+          <w:rFonts w:ascii="Consolas" w:eastAsia="Times New Roman" w:hAnsi="Consolas" w:cs="Times New Roman"/>
+          <w:color w:val="9CDCFE"/>
+          <w:kern w:val="0"/>
+          <w:sz w:val="21"/>
+          <w:szCs w:val="21"/>
+          <w:lang w:eastAsia="pt-BR"/>
+          <w14:ligatures w14:val="none"/>
+        </w:rPr>
+        <w:t>$</w:t>
+      </w:r>
+      <w:proofErr w:type="spellStart"/>
+      <w:r>
+        <w:rPr>
+          <w:rFonts w:ascii="Consolas" w:eastAsia="Times New Roman" w:hAnsi="Consolas" w:cs="Times New Roman"/>
+          <w:color w:val="9CDCFE"/>
+          <w:kern w:val="0"/>
+          <w:sz w:val="21"/>
+          <w:szCs w:val="21"/>
+          <w:lang w:eastAsia="pt-BR"/>
+          <w14:ligatures w14:val="none"/>
+        </w:rPr>
+        <w:t>stmt</w:t>
+      </w:r>
+      <w:proofErr w:type="spellEnd"/>
+      <w:r>
+        <w:rPr>
+          <w:rFonts w:ascii="Consolas" w:eastAsia="Times New Roman" w:hAnsi="Consolas" w:cs="Times New Roman"/>
+          <w:color w:val="D4D4D4"/>
+          <w:kern w:val="0"/>
+          <w:sz w:val="21"/>
+          <w:szCs w:val="21"/>
+          <w:lang w:eastAsia="pt-BR"/>
+          <w14:ligatures w14:val="none"/>
+        </w:rPr>
+        <w:t xml:space="preserve"> = </w:t>
+      </w:r>
+      <w:r>
+        <w:rPr>
+          <w:rFonts w:ascii="Consolas" w:eastAsia="Times New Roman" w:hAnsi="Consolas" w:cs="Times New Roman"/>
+          <w:color w:val="569CD6"/>
+          <w:kern w:val="0"/>
+          <w:sz w:val="21"/>
+          <w:szCs w:val="21"/>
+          <w:lang w:eastAsia="pt-BR"/>
+          <w14:ligatures w14:val="none"/>
+        </w:rPr>
+        <w:t>$</w:t>
+      </w:r>
+      <w:proofErr w:type="spellStart"/>
+      <w:r>
+        <w:rPr>
+          <w:rFonts w:ascii="Consolas" w:eastAsia="Times New Roman" w:hAnsi="Consolas" w:cs="Times New Roman"/>
+          <w:color w:val="569CD6"/>
+          <w:kern w:val="0"/>
+          <w:sz w:val="21"/>
+          <w:szCs w:val="21"/>
+          <w:lang w:eastAsia="pt-BR"/>
+          <w14:ligatures w14:val="none"/>
+        </w:rPr>
+        <w:t>this</w:t>
+      </w:r>
+      <w:proofErr w:type="spellEnd"/>
+      <w:r>
+        <w:rPr>
+          <w:rFonts w:ascii="Consolas" w:eastAsia="Times New Roman" w:hAnsi="Consolas" w:cs="Times New Roman"/>
+          <w:color w:val="D4D4D4"/>
+          <w:kern w:val="0"/>
+          <w:sz w:val="21"/>
+          <w:szCs w:val="21"/>
+          <w:lang w:eastAsia="pt-BR"/>
+          <w14:ligatures w14:val="none"/>
+        </w:rPr>
+        <w:t>-&gt;</w:t>
+      </w:r>
+      <w:proofErr w:type="spellStart"/>
+      <w:r>
+        <w:rPr>
+          <w:rFonts w:ascii="Consolas" w:eastAsia="Times New Roman" w:hAnsi="Consolas" w:cs="Times New Roman"/>
+          <w:color w:val="9CDCFE"/>
+          <w:kern w:val="0"/>
+          <w:sz w:val="21"/>
+          <w:szCs w:val="21"/>
+          <w:lang w:eastAsia="pt-BR"/>
+          <w14:ligatures w14:val="none"/>
+        </w:rPr>
+        <w:t>conexao</w:t>
+      </w:r>
+      <w:proofErr w:type="spellEnd"/>
+      <w:r>
+        <w:rPr>
+          <w:rFonts w:ascii="Consolas" w:eastAsia="Times New Roman" w:hAnsi="Consolas" w:cs="Times New Roman"/>
+          <w:color w:val="D4D4D4"/>
+          <w:kern w:val="0"/>
+          <w:sz w:val="21"/>
+          <w:szCs w:val="21"/>
+          <w:lang w:eastAsia="pt-BR"/>
+          <w14:ligatures w14:val="none"/>
+        </w:rPr>
+        <w:t>-&gt;</w:t>
+      </w:r>
+      <w:r>
+        <w:rPr>
+          <w:rFonts w:ascii="Consolas" w:eastAsia="Times New Roman" w:hAnsi="Consolas" w:cs="Times New Roman"/>
+          <w:color w:val="DCDCAA"/>
+          <w:kern w:val="0"/>
+          <w:sz w:val="21"/>
+          <w:szCs w:val="21"/>
+          <w:lang w:eastAsia="pt-BR"/>
+          <w14:ligatures w14:val="none"/>
+        </w:rPr>
+        <w:t>prepare</w:t>
+      </w:r>
+      <w:r>
+        <w:rPr>
+          <w:rFonts w:ascii="Consolas" w:eastAsia="Times New Roman" w:hAnsi="Consolas" w:cs="Times New Roman"/>
+          <w:color w:val="D4D4D4"/>
+          <w:kern w:val="0"/>
+          <w:sz w:val="21"/>
+          <w:szCs w:val="21"/>
+          <w:lang w:eastAsia="pt-BR"/>
+          <w14:ligatures w14:val="none"/>
+        </w:rPr>
+        <w:t>(</w:t>
+      </w:r>
+      <w:r>
+        <w:rPr>
+          <w:rFonts w:ascii="Consolas" w:eastAsia="Times New Roman" w:hAnsi="Consolas" w:cs="Times New Roman"/>
+          <w:color w:val="9CDCFE"/>
+          <w:kern w:val="0"/>
+          <w:sz w:val="21"/>
+          <w:szCs w:val="21"/>
+          <w:lang w:eastAsia="pt-BR"/>
+          <w14:ligatures w14:val="none"/>
+        </w:rPr>
+        <w:t>$query</w:t>
+      </w:r>
+      <w:r>
+        <w:rPr>
+          <w:rFonts w:ascii="Consolas" w:eastAsia="Times New Roman" w:hAnsi="Consolas" w:cs="Times New Roman"/>
+          <w:color w:val="D4D4D4"/>
+          <w:kern w:val="0"/>
+          <w:sz w:val="21"/>
+          <w:szCs w:val="21"/>
+          <w:lang w:eastAsia="pt-BR"/>
+          <w14:ligatures w14:val="none"/>
+        </w:rPr>
+        <w:t>);</w:t>
+      </w:r>
+    </w:p>
+    <w:p>
+      <w:pPr>
+        <w:shd w:val="clear" w:color="auto" w:fill="1F1F1F"/>
+        <w:spacing w:after="0" w:line="285" w:lineRule="atLeast"/>
+        <w:rPr>
+          <w:rFonts w:ascii="Consolas" w:eastAsia="Times New Roman" w:hAnsi="Consolas" w:cs="Times New Roman"/>
+          <w:color w:val="CCCCCC"/>
+          <w:kern w:val="0"/>
+          <w:sz w:val="21"/>
+          <w:szCs w:val="21"/>
+          <w:lang w:eastAsia="pt-BR"/>
+          <w14:ligatures w14:val="none"/>
+        </w:rPr>
+      </w:pPr>
+      <w:r>
+        <w:rPr>
+          <w:rFonts w:ascii="Consolas" w:eastAsia="Times New Roman" w:hAnsi="Consolas" w:cs="Times New Roman"/>
+          <w:color w:val="9CDCFE"/>
+          <w:kern w:val="0"/>
+          <w:sz w:val="21"/>
+          <w:szCs w:val="21"/>
+          <w:lang w:eastAsia="pt-BR"/>
+          <w14:ligatures w14:val="none"/>
+        </w:rPr>
+        <w:t>$</w:t>
+      </w:r>
+      <w:proofErr w:type="spellStart"/>
+      <w:r>
+        <w:rPr>
+          <w:rFonts w:ascii="Consolas" w:eastAsia="Times New Roman" w:hAnsi="Consolas" w:cs="Times New Roman"/>
+          <w:color w:val="9CDCFE"/>
+          <w:kern w:val="0"/>
+          <w:sz w:val="21"/>
+          <w:szCs w:val="21"/>
+          <w:lang w:eastAsia="pt-BR"/>
+          <w14:ligatures w14:val="none"/>
+        </w:rPr>
+        <w:t>stmt</w:t>
+      </w:r>
+      <w:proofErr w:type="spellEnd"/>
+      <w:r>
+        <w:rPr>
+          <w:rFonts w:ascii="Consolas" w:eastAsia="Times New Roman" w:hAnsi="Consolas" w:cs="Times New Roman"/>
+          <w:color w:val="D4D4D4"/>
+          <w:kern w:val="0"/>
+          <w:sz w:val="21"/>
+          <w:szCs w:val="21"/>
+          <w:lang w:eastAsia="pt-BR"/>
+          <w14:ligatures w14:val="none"/>
+        </w:rPr>
+        <w:t>-&gt;</w:t>
+      </w:r>
+      <w:proofErr w:type="spellStart"/>
+      <w:proofErr w:type="gramStart"/>
+      <w:r>
+        <w:rPr>
+          <w:rFonts w:ascii="Consolas" w:eastAsia="Times New Roman" w:hAnsi="Consolas" w:cs="Times New Roman"/>
+          <w:color w:val="DCDCAA"/>
+          <w:kern w:val="0"/>
+          <w:sz w:val="21"/>
+          <w:szCs w:val="21"/>
+          <w:lang w:eastAsia="pt-BR"/>
+          <w14:ligatures w14:val="none"/>
+        </w:rPr>
+        <w:t>bindValue</w:t>
+      </w:r>
+      <w:proofErr w:type="spellEnd"/>
+      <w:r>
+        <w:rPr>
+          <w:rFonts w:ascii="Consolas" w:eastAsia="Times New Roman" w:hAnsi="Consolas" w:cs="Times New Roman"/>
+          <w:color w:val="D4D4D4"/>
+          <w:kern w:val="0"/>
+          <w:sz w:val="21"/>
+          <w:szCs w:val="21"/>
+          <w:lang w:eastAsia="pt-BR"/>
+          <w14:ligatures w14:val="none"/>
+        </w:rPr>
+        <w:t>(</w:t>
+      </w:r>
+      <w:proofErr w:type="gramEnd"/>
+      <w:r>
+        <w:rPr>
+          <w:rFonts w:ascii="Consolas" w:eastAsia="Times New Roman" w:hAnsi="Consolas" w:cs="Times New Roman"/>
+          <w:color w:val="CE9178"/>
+          <w:kern w:val="0"/>
+          <w:sz w:val="21"/>
+          <w:szCs w:val="21"/>
+          <w:lang w:eastAsia="pt-BR"/>
+          <w14:ligatures w14:val="none"/>
+        </w:rPr>
+        <w:t>':tarefa'</w:t>
+      </w:r>
+      <w:r>
+        <w:rPr>
+          <w:rFonts w:ascii="Consolas" w:eastAsia="Times New Roman" w:hAnsi="Consolas" w:cs="Times New Roman"/>
+          <w:color w:val="D4D4D4"/>
+          <w:kern w:val="0"/>
+          <w:sz w:val="21"/>
+          <w:szCs w:val="21"/>
+          <w:lang w:eastAsia="pt-BR"/>
+          <w14:ligatures w14:val="none"/>
+        </w:rPr>
+        <w:t xml:space="preserve">, </w:t>
+      </w:r>
+      <w:r>
+        <w:rPr>
+          <w:rFonts w:ascii="Consolas" w:eastAsia="Times New Roman" w:hAnsi="Consolas" w:cs="Times New Roman"/>
+          <w:color w:val="569CD6"/>
+          <w:kern w:val="0"/>
+          <w:sz w:val="21"/>
+          <w:szCs w:val="21"/>
+          <w:lang w:eastAsia="pt-BR"/>
+          <w14:ligatures w14:val="none"/>
+        </w:rPr>
+        <w:t>$</w:t>
+      </w:r>
+      <w:proofErr w:type="spellStart"/>
+      <w:r>
+        <w:rPr>
+          <w:rFonts w:ascii="Consolas" w:eastAsia="Times New Roman" w:hAnsi="Consolas" w:cs="Times New Roman"/>
+          <w:color w:val="569CD6"/>
+          <w:kern w:val="0"/>
+          <w:sz w:val="21"/>
+          <w:szCs w:val="21"/>
+          <w:lang w:eastAsia="pt-BR"/>
+          <w14:ligatures w14:val="none"/>
+        </w:rPr>
+        <w:t>this</w:t>
+      </w:r>
+      <w:proofErr w:type="spellEnd"/>
+      <w:r>
+        <w:rPr>
+          <w:rFonts w:ascii="Consolas" w:eastAsia="Times New Roman" w:hAnsi="Consolas" w:cs="Times New Roman"/>
+          <w:color w:val="D4D4D4"/>
+          <w:kern w:val="0"/>
+          <w:sz w:val="21"/>
+          <w:szCs w:val="21"/>
+          <w:lang w:eastAsia="pt-BR"/>
+          <w14:ligatures w14:val="none"/>
+        </w:rPr>
+        <w:t>-&gt;</w:t>
+      </w:r>
+      <w:r>
+        <w:rPr>
+          <w:rFonts w:ascii="Consolas" w:eastAsia="Times New Roman" w:hAnsi="Consolas" w:cs="Times New Roman"/>
+          <w:color w:val="9CDCFE"/>
+          <w:kern w:val="0"/>
+          <w:sz w:val="21"/>
+          <w:szCs w:val="21"/>
+          <w:lang w:eastAsia="pt-BR"/>
+          <w14:ligatures w14:val="none"/>
+        </w:rPr>
+        <w:t>tarefa</w:t>
+      </w:r>
+      <w:r>
+        <w:rPr>
+          <w:rFonts w:ascii="Consolas" w:eastAsia="Times New Roman" w:hAnsi="Consolas" w:cs="Times New Roman"/>
+          <w:color w:val="D4D4D4"/>
+          <w:kern w:val="0"/>
+          <w:sz w:val="21"/>
+          <w:szCs w:val="21"/>
+          <w:lang w:eastAsia="pt-BR"/>
+          <w14:ligatures w14:val="none"/>
+        </w:rPr>
+        <w:t>-&gt;</w:t>
+      </w:r>
+      <w:r>
+        <w:rPr>
+          <w:rFonts w:ascii="Consolas" w:eastAsia="Times New Roman" w:hAnsi="Consolas" w:cs="Times New Roman"/>
+          <w:color w:val="DCDCAA"/>
+          <w:kern w:val="0"/>
+          <w:sz w:val="21"/>
+          <w:szCs w:val="21"/>
+          <w:lang w:eastAsia="pt-BR"/>
+          <w14:ligatures w14:val="none"/>
+        </w:rPr>
+        <w:t>__</w:t>
+      </w:r>
+      <w:proofErr w:type="spellStart"/>
+      <w:r>
+        <w:rPr>
+          <w:rFonts w:ascii="Consolas" w:eastAsia="Times New Roman" w:hAnsi="Consolas" w:cs="Times New Roman"/>
+          <w:color w:val="DCDCAA"/>
+          <w:kern w:val="0"/>
+          <w:sz w:val="21"/>
+          <w:szCs w:val="21"/>
+          <w:lang w:eastAsia="pt-BR"/>
+          <w14:ligatures w14:val="none"/>
+        </w:rPr>
+        <w:t>get</w:t>
+      </w:r>
+      <w:proofErr w:type="spellEnd"/>
+      <w:r>
+        <w:rPr>
+          <w:rFonts w:ascii="Consolas" w:eastAsia="Times New Roman" w:hAnsi="Consolas" w:cs="Times New Roman"/>
+          <w:color w:val="D4D4D4"/>
+          <w:kern w:val="0"/>
+          <w:sz w:val="21"/>
+          <w:szCs w:val="21"/>
+          <w:lang w:eastAsia="pt-BR"/>
+          <w14:ligatures w14:val="none"/>
+        </w:rPr>
+        <w:t>(</w:t>
+      </w:r>
+      <w:r>
+        <w:rPr>
+          <w:rFonts w:ascii="Consolas" w:eastAsia="Times New Roman" w:hAnsi="Consolas" w:cs="Times New Roman"/>
+          <w:color w:val="CE9178"/>
+          <w:kern w:val="0"/>
+          <w:sz w:val="21"/>
+          <w:szCs w:val="21"/>
+          <w:lang w:eastAsia="pt-BR"/>
+          <w14:ligatures w14:val="none"/>
+        </w:rPr>
+        <w:t>'tarefa'</w:t>
+      </w:r>
+      <w:r>
+        <w:rPr>
+          <w:rFonts w:ascii="Consolas" w:eastAsia="Times New Roman" w:hAnsi="Consolas" w:cs="Times New Roman"/>
+          <w:color w:val="D4D4D4"/>
+          <w:kern w:val="0"/>
+          <w:sz w:val="21"/>
+          <w:szCs w:val="21"/>
+          <w:lang w:eastAsia="pt-BR"/>
+          <w14:ligatures w14:val="none"/>
+        </w:rPr>
+        <w:t>));</w:t>
+      </w:r>
+    </w:p>
+    <w:p>
+      <w:pPr>
+        <w:shd w:val="clear" w:color="auto" w:fill="1F1F1F"/>
+        <w:spacing w:after="0" w:line="285" w:lineRule="atLeast"/>
+        <w:rPr>
+          <w:rFonts w:ascii="Consolas" w:eastAsia="Times New Roman" w:hAnsi="Consolas" w:cs="Times New Roman"/>
+          <w:color w:val="CCCCCC"/>
+          <w:kern w:val="0"/>
+          <w:sz w:val="21"/>
+          <w:szCs w:val="21"/>
+          <w:lang w:eastAsia="pt-BR"/>
+          <w14:ligatures w14:val="none"/>
+        </w:rPr>
+      </w:pPr>
+      <w:r>
+        <w:rPr>
+          <w:rFonts w:ascii="Consolas" w:eastAsia="Times New Roman" w:hAnsi="Consolas" w:cs="Times New Roman"/>
+          <w:color w:val="9CDCFE"/>
+          <w:kern w:val="0"/>
+          <w:sz w:val="21"/>
+          <w:szCs w:val="21"/>
+          <w:lang w:eastAsia="pt-BR"/>
+          <w14:ligatures w14:val="none"/>
+        </w:rPr>
+        <w:t>$</w:t>
+      </w:r>
+      <w:proofErr w:type="spellStart"/>
+      <w:r>
+        <w:rPr>
+          <w:rFonts w:ascii="Consolas" w:eastAsia="Times New Roman" w:hAnsi="Consolas" w:cs="Times New Roman"/>
+          <w:color w:val="9CDCFE"/>
+          <w:kern w:val="0"/>
+          <w:sz w:val="21"/>
+          <w:szCs w:val="21"/>
+          <w:lang w:eastAsia="pt-BR"/>
+          <w14:ligatures w14:val="none"/>
+        </w:rPr>
+        <w:t>stmt</w:t>
+      </w:r>
+      <w:proofErr w:type="spellEnd"/>
+      <w:r>
+        <w:rPr>
+          <w:rFonts w:ascii="Consolas" w:eastAsia="Times New Roman" w:hAnsi="Consolas" w:cs="Times New Roman"/>
+          <w:color w:val="D4D4D4"/>
+          <w:kern w:val="0"/>
+          <w:sz w:val="21"/>
+          <w:szCs w:val="21"/>
+          <w:lang w:eastAsia="pt-BR"/>
+          <w14:ligatures w14:val="none"/>
+        </w:rPr>
+        <w:t>-&gt;</w:t>
+      </w:r>
+      <w:proofErr w:type="spellStart"/>
+      <w:proofErr w:type="gramStart"/>
+      <w:r>
+        <w:rPr>
+          <w:rFonts w:ascii="Consolas" w:eastAsia="Times New Roman" w:hAnsi="Consolas" w:cs="Times New Roman"/>
+          <w:color w:val="DCDCAA"/>
+          <w:kern w:val="0"/>
+          <w:sz w:val="21"/>
+          <w:szCs w:val="21"/>
+          <w:lang w:eastAsia="pt-BR"/>
+          <w14:ligatures w14:val="none"/>
+        </w:rPr>
+        <w:t>bindValue</w:t>
+      </w:r>
+      <w:proofErr w:type="spellEnd"/>
+      <w:r>
+        <w:rPr>
+          <w:rFonts w:ascii="Consolas" w:eastAsia="Times New Roman" w:hAnsi="Consolas" w:cs="Times New Roman"/>
+          <w:color w:val="D4D4D4"/>
+          <w:kern w:val="0"/>
+          <w:sz w:val="21"/>
+          <w:szCs w:val="21"/>
+          <w:lang w:eastAsia="pt-BR"/>
+          <w14:ligatures w14:val="none"/>
+        </w:rPr>
+        <w:t>(</w:t>
+      </w:r>
+      <w:proofErr w:type="gramEnd"/>
+      <w:r>
+        <w:rPr>
+          <w:rFonts w:ascii="Consolas" w:eastAsia="Times New Roman" w:hAnsi="Consolas" w:cs="Times New Roman"/>
+          <w:color w:val="CE9178"/>
+          <w:kern w:val="0"/>
+          <w:sz w:val="21"/>
+          <w:szCs w:val="21"/>
+          <w:lang w:eastAsia="pt-BR"/>
+          <w14:ligatures w14:val="none"/>
+        </w:rPr>
+        <w:t>':id'</w:t>
+      </w:r>
+      <w:r>
+        <w:rPr>
+          <w:rFonts w:ascii="Consolas" w:eastAsia="Times New Roman" w:hAnsi="Consolas" w:cs="Times New Roman"/>
+          <w:color w:val="D4D4D4"/>
+          <w:kern w:val="0"/>
+          <w:sz w:val="21"/>
+          <w:szCs w:val="21"/>
+          <w:lang w:eastAsia="pt-BR"/>
+          <w14:ligatures w14:val="none"/>
+        </w:rPr>
+        <w:t xml:space="preserve">, </w:t>
+      </w:r>
+      <w:r>
+        <w:rPr>
+          <w:rFonts w:ascii="Consolas" w:eastAsia="Times New Roman" w:hAnsi="Consolas" w:cs="Times New Roman"/>
+          <w:color w:val="569CD6"/>
+          <w:kern w:val="0"/>
+          <w:sz w:val="21"/>
+          <w:szCs w:val="21"/>
+          <w:lang w:eastAsia="pt-BR"/>
+          <w14:ligatures w14:val="none"/>
+        </w:rPr>
+        <w:t>$</w:t>
+      </w:r>
+      <w:proofErr w:type="spellStart"/>
+      <w:r>
+        <w:rPr>
+          <w:rFonts w:ascii="Consolas" w:eastAsia="Times New Roman" w:hAnsi="Consolas" w:cs="Times New Roman"/>
+          <w:color w:val="569CD6"/>
+          <w:kern w:val="0"/>
+          <w:sz w:val="21"/>
+          <w:szCs w:val="21"/>
+          <w:lang w:eastAsia="pt-BR"/>
+          <w14:ligatures w14:val="none"/>
+        </w:rPr>
+        <w:t>this</w:t>
+      </w:r>
+      <w:proofErr w:type="spellEnd"/>
+      <w:r>
+        <w:rPr>
+          <w:rFonts w:ascii="Consolas" w:eastAsia="Times New Roman" w:hAnsi="Consolas" w:cs="Times New Roman"/>
+          <w:color w:val="D4D4D4"/>
+          <w:kern w:val="0"/>
+          <w:sz w:val="21"/>
+          <w:szCs w:val="21"/>
+          <w:lang w:eastAsia="pt-BR"/>
+          <w14:ligatures w14:val="none"/>
+        </w:rPr>
+        <w:t>-&gt;</w:t>
+      </w:r>
+      <w:r>
+        <w:rPr>
+          <w:rFonts w:ascii="Consolas" w:eastAsia="Times New Roman" w:hAnsi="Consolas" w:cs="Times New Roman"/>
+          <w:color w:val="9CDCFE"/>
+          <w:kern w:val="0"/>
+          <w:sz w:val="21"/>
+          <w:szCs w:val="21"/>
+          <w:lang w:eastAsia="pt-BR"/>
+          <w14:ligatures w14:val="none"/>
+        </w:rPr>
+        <w:t>tarefa</w:t>
+      </w:r>
+      <w:r>
+        <w:rPr>
+          <w:rFonts w:ascii="Consolas" w:eastAsia="Times New Roman" w:hAnsi="Consolas" w:cs="Times New Roman"/>
+          <w:color w:val="D4D4D4"/>
+          <w:kern w:val="0"/>
+          <w:sz w:val="21"/>
+          <w:szCs w:val="21"/>
+          <w:lang w:eastAsia="pt-BR"/>
+          <w14:ligatures w14:val="none"/>
+        </w:rPr>
+        <w:t>-&gt;</w:t>
+      </w:r>
+      <w:r>
+        <w:rPr>
+          <w:rFonts w:ascii="Consolas" w:eastAsia="Times New Roman" w:hAnsi="Consolas" w:cs="Times New Roman"/>
+          <w:color w:val="DCDCAA"/>
+          <w:kern w:val="0"/>
+          <w:sz w:val="21"/>
+          <w:szCs w:val="21"/>
+          <w:lang w:eastAsia="pt-BR"/>
+          <w14:ligatures w14:val="none"/>
+        </w:rPr>
+        <w:t>__</w:t>
+      </w:r>
+      <w:proofErr w:type="spellStart"/>
+      <w:r>
+        <w:rPr>
+          <w:rFonts w:ascii="Consolas" w:eastAsia="Times New Roman" w:hAnsi="Consolas" w:cs="Times New Roman"/>
+          <w:color w:val="DCDCAA"/>
+          <w:kern w:val="0"/>
+          <w:sz w:val="21"/>
+          <w:szCs w:val="21"/>
+          <w:lang w:eastAsia="pt-BR"/>
+          <w14:ligatures w14:val="none"/>
+        </w:rPr>
+        <w:t>get</w:t>
+      </w:r>
+      <w:proofErr w:type="spellEnd"/>
+      <w:r>
+        <w:rPr>
+          <w:rFonts w:ascii="Consolas" w:eastAsia="Times New Roman" w:hAnsi="Consolas" w:cs="Times New Roman"/>
+          <w:color w:val="D4D4D4"/>
+          <w:kern w:val="0"/>
+          <w:sz w:val="21"/>
+          <w:szCs w:val="21"/>
+          <w:lang w:eastAsia="pt-BR"/>
+          <w14:ligatures w14:val="none"/>
+        </w:rPr>
+        <w:t>(</w:t>
+      </w:r>
+      <w:r>
+        <w:rPr>
+          <w:rFonts w:ascii="Consolas" w:eastAsia="Times New Roman" w:hAnsi="Consolas" w:cs="Times New Roman"/>
+          <w:color w:val="CE9178"/>
+          <w:kern w:val="0"/>
+          <w:sz w:val="21"/>
+          <w:szCs w:val="21"/>
+          <w:lang w:eastAsia="pt-BR"/>
+          <w14:ligatures w14:val="none"/>
+        </w:rPr>
+        <w:t>'id'</w:t>
+      </w:r>
+      <w:r>
+        <w:rPr>
+          <w:rFonts w:ascii="Consolas" w:eastAsia="Times New Roman" w:hAnsi="Consolas" w:cs="Times New Roman"/>
+          <w:color w:val="D4D4D4"/>
+          <w:kern w:val="0"/>
+          <w:sz w:val="21"/>
+          <w:szCs w:val="21"/>
+          <w:lang w:eastAsia="pt-BR"/>
+          <w14:ligatures w14:val="none"/>
+        </w:rPr>
+        <w:t>));</w:t>
+      </w:r>
+    </w:p>
+    <w:p>
+      <w:pPr>
+        <w:shd w:val="clear" w:color="auto" w:fill="1F1F1F"/>
+        <w:spacing w:after="0" w:line="285" w:lineRule="atLeast"/>
+        <w:rPr>
+          <w:rFonts w:ascii="Consolas" w:eastAsia="Times New Roman" w:hAnsi="Consolas" w:cs="Times New Roman"/>
+          <w:color w:val="CCCCCC"/>
+          <w:kern w:val="0"/>
+          <w:sz w:val="21"/>
+          <w:szCs w:val="21"/>
+          <w:lang w:eastAsia="pt-BR"/>
+          <w14:ligatures w14:val="none"/>
+        </w:rPr>
+      </w:pPr>
+      <w:proofErr w:type="spellStart"/>
+      <w:r>
+        <w:rPr>
+          <w:rFonts w:ascii="Consolas" w:eastAsia="Times New Roman" w:hAnsi="Consolas" w:cs="Times New Roman"/>
+          <w:color w:val="C586C0"/>
+          <w:kern w:val="0"/>
+          <w:sz w:val="21"/>
+          <w:szCs w:val="21"/>
+          <w:lang w:eastAsia="pt-BR"/>
+          <w14:ligatures w14:val="none"/>
+        </w:rPr>
+        <w:t>return</w:t>
+      </w:r>
+      <w:proofErr w:type="spellEnd"/>
+      <w:r>
+        <w:rPr>
+          <w:rFonts w:ascii="Consolas" w:eastAsia="Times New Roman" w:hAnsi="Consolas" w:cs="Times New Roman"/>
+          <w:color w:val="D4D4D4"/>
+          <w:kern w:val="0"/>
+          <w:sz w:val="21"/>
+          <w:szCs w:val="21"/>
+          <w:lang w:eastAsia="pt-BR"/>
+          <w14:ligatures w14:val="none"/>
+        </w:rPr>
+        <w:t xml:space="preserve"> </w:t>
+      </w:r>
+      <w:r>
+        <w:rPr>
+          <w:rFonts w:ascii="Consolas" w:eastAsia="Times New Roman" w:hAnsi="Consolas" w:cs="Times New Roman"/>
+          <w:color w:val="9CDCFE"/>
+          <w:kern w:val="0"/>
+          <w:sz w:val="21"/>
+          <w:szCs w:val="21"/>
+          <w:lang w:eastAsia="pt-BR"/>
+          <w14:ligatures w14:val="none"/>
+        </w:rPr>
+        <w:t>$</w:t>
+      </w:r>
+      <w:proofErr w:type="spellStart"/>
+      <w:r>
+        <w:rPr>
+          <w:rFonts w:ascii="Consolas" w:eastAsia="Times New Roman" w:hAnsi="Consolas" w:cs="Times New Roman"/>
+          <w:color w:val="9CDCFE"/>
+          <w:kern w:val="0"/>
+          <w:sz w:val="21"/>
+          <w:szCs w:val="21"/>
+          <w:lang w:eastAsia="pt-BR"/>
+          <w14:ligatures w14:val="none"/>
+        </w:rPr>
+        <w:t>stmt</w:t>
+      </w:r>
+      <w:proofErr w:type="spellEnd"/>
+      <w:r>
+        <w:rPr>
+          <w:rFonts w:ascii="Consolas" w:eastAsia="Times New Roman" w:hAnsi="Consolas" w:cs="Times New Roman"/>
+          <w:color w:val="D4D4D4"/>
+          <w:kern w:val="0"/>
+          <w:sz w:val="21"/>
+          <w:szCs w:val="21"/>
+          <w:lang w:eastAsia="pt-BR"/>
+          <w14:ligatures w14:val="none"/>
+        </w:rPr>
+        <w:t>-&gt;</w:t>
+      </w:r>
+      <w:proofErr w:type="gramStart"/>
+      <w:r>
+        <w:rPr>
+          <w:rFonts w:ascii="Consolas" w:eastAsia="Times New Roman" w:hAnsi="Consolas" w:cs="Times New Roman"/>
+          <w:color w:val="DCDCAA"/>
+          <w:kern w:val="0"/>
+          <w:sz w:val="21"/>
+          <w:szCs w:val="21"/>
+          <w:lang w:eastAsia="pt-BR"/>
+          <w14:ligatures w14:val="none"/>
+        </w:rPr>
+        <w:t>execute</w:t>
+      </w:r>
+      <w:r>
+        <w:rPr>
+          <w:rFonts w:ascii="Consolas" w:eastAsia="Times New Roman" w:hAnsi="Consolas" w:cs="Times New Roman"/>
+          <w:color w:val="D4D4D4"/>
+          <w:kern w:val="0"/>
+          <w:sz w:val="21"/>
+          <w:szCs w:val="21"/>
+          <w:lang w:eastAsia="pt-BR"/>
+          <w14:ligatures w14:val="none"/>
+        </w:rPr>
+        <w:t>(</w:t>
+      </w:r>
+      <w:proofErr w:type="gramEnd"/>
+      <w:r>
+        <w:rPr>
+          <w:rFonts w:ascii="Consolas" w:eastAsia="Times New Roman" w:hAnsi="Consolas" w:cs="Times New Roman"/>
+          <w:color w:val="D4D4D4"/>
+          <w:kern w:val="0"/>
+          <w:sz w:val="21"/>
+          <w:szCs w:val="21"/>
+          <w:lang w:eastAsia="pt-BR"/>
+          <w14:ligatures w14:val="none"/>
+        </w:rPr>
+        <w:t xml:space="preserve">); </w:t>
+      </w:r>
+      <w:r>
+        <w:rPr>
+          <w:rFonts w:ascii="Consolas" w:eastAsia="Times New Roman" w:hAnsi="Consolas" w:cs="Times New Roman"/>
+          <w:color w:val="6A9955"/>
+          <w:kern w:val="0"/>
+          <w:sz w:val="21"/>
+          <w:szCs w:val="21"/>
+          <w:lang w:eastAsia="pt-BR"/>
+          <w14:ligatures w14:val="none"/>
+        </w:rPr>
+        <w:t>//executando query</w:t>
+      </w:r>
+    </w:p>
+    <w:p>
+      <w:pPr>
+        <w:spacing w:line="240" w:lineRule="auto"/>
+        <w:jc w:val="both"/>
+        <w:rPr>
+          <w:rFonts w:ascii="Arial" w:eastAsia="Times New Roman" w:hAnsi="Arial" w:cs="Arial"/>
+          <w:color w:val="000000" w:themeColor="text1"/>
+          <w:kern w:val="0"/>
+          <w:sz w:val="24"/>
+          <w:szCs w:val="24"/>
+          <w:lang w:eastAsia="pt-BR"/>
+          <w14:ligatures w14:val="none"/>
+        </w:rPr>
+      </w:pPr>
+    </w:p>
+    <w:p>
+      <w:pPr>
+        <w:rPr>
+          <w:rFonts w:ascii="Arial" w:hAnsi="Arial" w:cs="Arial"/>
+          <w:sz w:val="24"/>
+          <w:szCs w:val="24"/>
+          <w:lang w:eastAsia="pt-BR"/>
+        </w:rPr>
+      </w:pPr>
+      <w:r>
+        <w:rPr>
+          <w:rFonts w:ascii="Arial" w:hAnsi="Arial" w:cs="Arial"/>
+          <w:sz w:val="24"/>
+          <w:szCs w:val="24"/>
+          <w:lang w:eastAsia="pt-BR"/>
+        </w:rPr>
+        <w:t xml:space="preserve">Se </w:t>
+      </w:r>
+      <w:r>
+        <w:rPr>
+          <w:rFonts w:ascii="Arial" w:hAnsi="Arial" w:cs="Arial"/>
+          <w:sz w:val="24"/>
+          <w:szCs w:val="24"/>
+          <w:lang w:eastAsia="pt-BR"/>
+        </w:rPr>
+        <w:t xml:space="preserve">retornar qualquer valor </w:t>
+      </w:r>
+      <w:r>
+        <w:rPr>
+          <w:rFonts w:ascii="Arial" w:hAnsi="Arial" w:cs="Arial"/>
+          <w:b/>
+          <w:bCs/>
+          <w:sz w:val="24"/>
+          <w:szCs w:val="24"/>
+          <w:lang w:eastAsia="pt-BR"/>
+        </w:rPr>
+        <w:t>superior a 0</w:t>
+      </w:r>
+      <w:r>
+        <w:rPr>
+          <w:rFonts w:ascii="Arial" w:hAnsi="Arial" w:cs="Arial"/>
+          <w:sz w:val="24"/>
+          <w:szCs w:val="24"/>
+          <w:lang w:eastAsia="pt-BR"/>
+        </w:rPr>
+        <w:t xml:space="preserve"> é </w:t>
+      </w:r>
+      <w:r>
+        <w:rPr>
+          <w:rFonts w:ascii="Arial" w:hAnsi="Arial" w:cs="Arial"/>
+          <w:b/>
+          <w:bCs/>
+          <w:sz w:val="24"/>
+          <w:szCs w:val="24"/>
+          <w:lang w:eastAsia="pt-BR"/>
+        </w:rPr>
+        <w:t>TRUE</w:t>
+      </w:r>
+      <w:r>
+        <w:rPr>
+          <w:rFonts w:ascii="Arial" w:hAnsi="Arial" w:cs="Arial"/>
+          <w:sz w:val="24"/>
+          <w:szCs w:val="24"/>
+          <w:lang w:eastAsia="pt-BR"/>
+        </w:rPr>
+        <w:t>;</w:t>
+      </w:r>
+    </w:p>
+    <w:p>
+      <w:pPr>
+        <w:rPr>
+          <w:rFonts w:ascii="Arial" w:hAnsi="Arial" w:cs="Arial"/>
+          <w:sz w:val="24"/>
+          <w:szCs w:val="24"/>
+          <w:lang w:eastAsia="pt-BR"/>
+        </w:rPr>
+      </w:pPr>
+      <w:r>
+        <w:rPr>
+          <w:rFonts w:ascii="Arial" w:hAnsi="Arial" w:cs="Arial"/>
+          <w:sz w:val="24"/>
+          <w:szCs w:val="24"/>
+          <w:lang w:eastAsia="pt-BR"/>
+        </w:rPr>
+        <w:t>S</w:t>
+      </w:r>
+      <w:r>
+        <w:rPr>
+          <w:rFonts w:ascii="Arial" w:hAnsi="Arial" w:cs="Arial"/>
+          <w:sz w:val="24"/>
+          <w:szCs w:val="24"/>
+          <w:lang w:eastAsia="pt-BR"/>
+        </w:rPr>
+        <w:t xml:space="preserve">e retornar </w:t>
+      </w:r>
+      <w:r>
+        <w:rPr>
+          <w:rFonts w:ascii="Arial" w:hAnsi="Arial" w:cs="Arial"/>
+          <w:b/>
+          <w:bCs/>
+          <w:sz w:val="24"/>
+          <w:szCs w:val="24"/>
+          <w:lang w:eastAsia="pt-BR"/>
+        </w:rPr>
+        <w:t>0 é FALSE</w:t>
+      </w:r>
+      <w:r>
+        <w:rPr>
+          <w:rFonts w:ascii="Arial" w:hAnsi="Arial" w:cs="Arial"/>
+          <w:sz w:val="24"/>
+          <w:szCs w:val="24"/>
+          <w:lang w:eastAsia="pt-BR"/>
+        </w:rPr>
+        <w:t>.</w:t>
+      </w:r>
+    </w:p>
+    <w:p>
+      <w:pPr>
+        <w:spacing w:line="240" w:lineRule="auto"/>
+        <w:jc w:val="both"/>
+        <w:rPr>
+          <w:rFonts w:ascii="Arial" w:eastAsia="Times New Roman" w:hAnsi="Arial" w:cs="Arial"/>
+          <w:color w:val="000000" w:themeColor="text1"/>
+          <w:kern w:val="0"/>
+          <w:sz w:val="24"/>
+          <w:szCs w:val="24"/>
+          <w:lang w:eastAsia="pt-BR"/>
+          <w14:ligatures w14:val="none"/>
+        </w:rPr>
+      </w:pPr>
+    </w:p>
+    <w:p>
+      <w:pPr>
+        <w:spacing w:line="240" w:lineRule="auto"/>
+        <w:jc w:val="both"/>
+        <w:rPr>
+          <w:rFonts w:ascii="Arial" w:eastAsia="Times New Roman" w:hAnsi="Arial" w:cs="Arial"/>
+          <w:b/>
+          <w:bCs/>
+          <w:i/>
+          <w:iCs/>
+          <w:color w:val="000000" w:themeColor="text1"/>
+          <w:kern w:val="0"/>
+          <w:sz w:val="20"/>
+          <w:szCs w:val="20"/>
+          <w:lang w:eastAsia="pt-BR"/>
+          <w14:ligatures w14:val="none"/>
+        </w:rPr>
+      </w:pPr>
+      <w:proofErr w:type="spellStart"/>
+      <w:r>
+        <w:rPr>
+          <w:rFonts w:ascii="Arial" w:eastAsia="Times New Roman" w:hAnsi="Arial" w:cs="Arial"/>
+          <w:b/>
+          <w:bCs/>
+          <w:i/>
+          <w:iCs/>
+          <w:color w:val="000000" w:themeColor="text1"/>
+          <w:kern w:val="0"/>
+          <w:sz w:val="20"/>
+          <w:szCs w:val="20"/>
+          <w:lang w:eastAsia="pt-BR"/>
+          <w14:ligatures w14:val="none"/>
+        </w:rPr>
+        <w:t>t</w:t>
+      </w:r>
+      <w:r>
+        <w:rPr>
+          <w:rFonts w:ascii="Arial" w:eastAsia="Times New Roman" w:hAnsi="Arial" w:cs="Arial"/>
+          <w:b/>
+          <w:bCs/>
+          <w:i/>
+          <w:iCs/>
+          <w:color w:val="000000" w:themeColor="text1"/>
+          <w:kern w:val="0"/>
+          <w:sz w:val="20"/>
+          <w:szCs w:val="20"/>
+          <w:lang w:eastAsia="pt-BR"/>
+          <w14:ligatures w14:val="none"/>
+        </w:rPr>
+        <w:t>arefa_controller.php</w:t>
+      </w:r>
+      <w:proofErr w:type="spellEnd"/>
+    </w:p>
+    <w:p>
+      <w:pPr>
+        <w:shd w:val="clear" w:color="auto" w:fill="1F1F1F"/>
+        <w:spacing w:after="0" w:line="285" w:lineRule="atLeast"/>
+        <w:rPr>
+          <w:rFonts w:ascii="Consolas" w:eastAsia="Times New Roman" w:hAnsi="Consolas" w:cs="Times New Roman"/>
+          <w:color w:val="CCCCCC"/>
+          <w:kern w:val="0"/>
+          <w:sz w:val="21"/>
+          <w:szCs w:val="21"/>
+          <w:lang w:eastAsia="pt-BR"/>
+          <w14:ligatures w14:val="none"/>
+        </w:rPr>
+      </w:pPr>
+      <w:proofErr w:type="spellStart"/>
+      <w:r>
+        <w:rPr>
+          <w:rFonts w:ascii="Consolas" w:eastAsia="Times New Roman" w:hAnsi="Consolas" w:cs="Times New Roman"/>
+          <w:color w:val="C586C0"/>
+          <w:kern w:val="0"/>
+          <w:sz w:val="21"/>
+          <w:szCs w:val="21"/>
+          <w:lang w:eastAsia="pt-BR"/>
+          <w14:ligatures w14:val="none"/>
+        </w:rPr>
+        <w:t>if</w:t>
+      </w:r>
+      <w:proofErr w:type="spellEnd"/>
+      <w:r>
+        <w:rPr>
+          <w:rFonts w:ascii="Consolas" w:eastAsia="Times New Roman" w:hAnsi="Consolas" w:cs="Times New Roman"/>
+          <w:color w:val="D4D4D4"/>
+          <w:kern w:val="0"/>
+          <w:sz w:val="21"/>
+          <w:szCs w:val="21"/>
+          <w:lang w:eastAsia="pt-BR"/>
+          <w14:ligatures w14:val="none"/>
+        </w:rPr>
+        <w:t xml:space="preserve"> (</w:t>
+      </w:r>
+      <w:r>
+        <w:rPr>
+          <w:rFonts w:ascii="Consolas" w:eastAsia="Times New Roman" w:hAnsi="Consolas" w:cs="Times New Roman"/>
+          <w:color w:val="9CDCFE"/>
+          <w:kern w:val="0"/>
+          <w:sz w:val="21"/>
+          <w:szCs w:val="21"/>
+          <w:lang w:eastAsia="pt-BR"/>
+          <w14:ligatures w14:val="none"/>
+        </w:rPr>
+        <w:t>$</w:t>
+      </w:r>
+      <w:proofErr w:type="spellStart"/>
+      <w:r>
+        <w:rPr>
+          <w:rFonts w:ascii="Consolas" w:eastAsia="Times New Roman" w:hAnsi="Consolas" w:cs="Times New Roman"/>
+          <w:color w:val="9CDCFE"/>
+          <w:kern w:val="0"/>
+          <w:sz w:val="21"/>
+          <w:szCs w:val="21"/>
+          <w:lang w:eastAsia="pt-BR"/>
+          <w14:ligatures w14:val="none"/>
+        </w:rPr>
+        <w:t>tarefaService</w:t>
+      </w:r>
+      <w:proofErr w:type="spellEnd"/>
+      <w:r>
+        <w:rPr>
+          <w:rFonts w:ascii="Consolas" w:eastAsia="Times New Roman" w:hAnsi="Consolas" w:cs="Times New Roman"/>
+          <w:color w:val="D4D4D4"/>
+          <w:kern w:val="0"/>
+          <w:sz w:val="21"/>
+          <w:szCs w:val="21"/>
+          <w:lang w:eastAsia="pt-BR"/>
+          <w14:ligatures w14:val="none"/>
+        </w:rPr>
+        <w:t>-&gt;</w:t>
+      </w:r>
+      <w:proofErr w:type="gramStart"/>
+      <w:r>
+        <w:rPr>
+          <w:rFonts w:ascii="Consolas" w:eastAsia="Times New Roman" w:hAnsi="Consolas" w:cs="Times New Roman"/>
+          <w:color w:val="DCDCAA"/>
+          <w:kern w:val="0"/>
+          <w:sz w:val="21"/>
+          <w:szCs w:val="21"/>
+          <w:lang w:eastAsia="pt-BR"/>
+          <w14:ligatures w14:val="none"/>
+        </w:rPr>
+        <w:t>atualizar</w:t>
+      </w:r>
+      <w:r>
+        <w:rPr>
+          <w:rFonts w:ascii="Consolas" w:eastAsia="Times New Roman" w:hAnsi="Consolas" w:cs="Times New Roman"/>
+          <w:color w:val="D4D4D4"/>
+          <w:kern w:val="0"/>
+          <w:sz w:val="21"/>
+          <w:szCs w:val="21"/>
+          <w:lang w:eastAsia="pt-BR"/>
+          <w14:ligatures w14:val="none"/>
+        </w:rPr>
+        <w:t>(</w:t>
+      </w:r>
+      <w:proofErr w:type="gramEnd"/>
+      <w:r>
+        <w:rPr>
+          <w:rFonts w:ascii="Consolas" w:eastAsia="Times New Roman" w:hAnsi="Consolas" w:cs="Times New Roman"/>
+          <w:color w:val="D4D4D4"/>
+          <w:kern w:val="0"/>
+          <w:sz w:val="21"/>
+          <w:szCs w:val="21"/>
+          <w:lang w:eastAsia="pt-BR"/>
+          <w14:ligatures w14:val="none"/>
+        </w:rPr>
+        <w:t xml:space="preserve">)) { </w:t>
+      </w:r>
+      <w:r>
+        <w:rPr>
+          <w:rFonts w:ascii="Consolas" w:eastAsia="Times New Roman" w:hAnsi="Consolas" w:cs="Times New Roman"/>
+          <w:color w:val="6A9955"/>
+          <w:kern w:val="0"/>
+          <w:sz w:val="21"/>
+          <w:szCs w:val="21"/>
+          <w:lang w:eastAsia="pt-BR"/>
+          <w14:ligatures w14:val="none"/>
+        </w:rPr>
+        <w:t xml:space="preserve">//se retorno da atualização é </w:t>
+      </w:r>
+      <w:proofErr w:type="spellStart"/>
+      <w:r>
+        <w:rPr>
+          <w:rFonts w:ascii="Consolas" w:eastAsia="Times New Roman" w:hAnsi="Consolas" w:cs="Times New Roman"/>
+          <w:color w:val="6A9955"/>
+          <w:kern w:val="0"/>
+          <w:sz w:val="21"/>
+          <w:szCs w:val="21"/>
+          <w:lang w:eastAsia="pt-BR"/>
+          <w14:ligatures w14:val="none"/>
+        </w:rPr>
+        <w:t>true</w:t>
+      </w:r>
+      <w:proofErr w:type="spellEnd"/>
+      <w:r>
+        <w:rPr>
+          <w:rFonts w:ascii="Consolas" w:eastAsia="Times New Roman" w:hAnsi="Consolas" w:cs="Times New Roman"/>
+          <w:color w:val="6A9955"/>
+          <w:kern w:val="0"/>
+          <w:sz w:val="21"/>
+          <w:szCs w:val="21"/>
+          <w:lang w:eastAsia="pt-BR"/>
+          <w14:ligatures w14:val="none"/>
+        </w:rPr>
+        <w:t>(1)</w:t>
+      </w:r>
+    </w:p>
+    <w:p>
+      <w:pPr>
+        <w:shd w:val="clear" w:color="auto" w:fill="1F1F1F"/>
+        <w:spacing w:after="0" w:line="285" w:lineRule="atLeast"/>
+        <w:rPr>
+          <w:rFonts w:ascii="Consolas" w:eastAsia="Times New Roman" w:hAnsi="Consolas" w:cs="Times New Roman"/>
+          <w:color w:val="CCCCCC"/>
+          <w:kern w:val="0"/>
+          <w:sz w:val="21"/>
+          <w:szCs w:val="21"/>
+          <w:lang w:eastAsia="pt-BR"/>
+          <w14:ligatures w14:val="none"/>
+        </w:rPr>
+      </w:pPr>
+      <w:r>
+        <w:rPr>
+          <w:rFonts w:ascii="Consolas" w:eastAsia="Times New Roman" w:hAnsi="Consolas" w:cs="Times New Roman"/>
+          <w:color w:val="D4D4D4"/>
+          <w:kern w:val="0"/>
+          <w:sz w:val="21"/>
+          <w:szCs w:val="21"/>
+          <w:lang w:eastAsia="pt-BR"/>
+          <w14:ligatures w14:val="none"/>
+        </w:rPr>
+        <w:t xml:space="preserve">        </w:t>
+      </w:r>
+      <w:proofErr w:type="gramStart"/>
+      <w:r>
+        <w:rPr>
+          <w:rFonts w:ascii="Consolas" w:eastAsia="Times New Roman" w:hAnsi="Consolas" w:cs="Times New Roman"/>
+          <w:color w:val="DCDCAA"/>
+          <w:kern w:val="0"/>
+          <w:sz w:val="21"/>
+          <w:szCs w:val="21"/>
+          <w:lang w:eastAsia="pt-BR"/>
+          <w14:ligatures w14:val="none"/>
+        </w:rPr>
+        <w:t>header</w:t>
+      </w:r>
+      <w:r>
+        <w:rPr>
+          <w:rFonts w:ascii="Consolas" w:eastAsia="Times New Roman" w:hAnsi="Consolas" w:cs="Times New Roman"/>
+          <w:color w:val="D4D4D4"/>
+          <w:kern w:val="0"/>
+          <w:sz w:val="21"/>
+          <w:szCs w:val="21"/>
+          <w:lang w:eastAsia="pt-BR"/>
+          <w14:ligatures w14:val="none"/>
+        </w:rPr>
+        <w:t>(</w:t>
+      </w:r>
+      <w:proofErr w:type="gramEnd"/>
+      <w:r>
+        <w:rPr>
+          <w:rFonts w:ascii="Consolas" w:eastAsia="Times New Roman" w:hAnsi="Consolas" w:cs="Times New Roman"/>
+          <w:color w:val="CE9178"/>
+          <w:kern w:val="0"/>
+          <w:sz w:val="21"/>
+          <w:szCs w:val="21"/>
+          <w:lang w:eastAsia="pt-BR"/>
+          <w14:ligatures w14:val="none"/>
+        </w:rPr>
+        <w:t>'</w:t>
+      </w:r>
+      <w:proofErr w:type="spellStart"/>
+      <w:r>
+        <w:rPr>
+          <w:rFonts w:ascii="Consolas" w:eastAsia="Times New Roman" w:hAnsi="Consolas" w:cs="Times New Roman"/>
+          <w:color w:val="CE9178"/>
+          <w:kern w:val="0"/>
+          <w:sz w:val="21"/>
+          <w:szCs w:val="21"/>
+          <w:lang w:eastAsia="pt-BR"/>
+          <w14:ligatures w14:val="none"/>
+        </w:rPr>
+        <w:t>location</w:t>
+      </w:r>
+      <w:proofErr w:type="spellEnd"/>
+      <w:r>
+        <w:rPr>
+          <w:rFonts w:ascii="Consolas" w:eastAsia="Times New Roman" w:hAnsi="Consolas" w:cs="Times New Roman"/>
+          <w:color w:val="CE9178"/>
+          <w:kern w:val="0"/>
+          <w:sz w:val="21"/>
+          <w:szCs w:val="21"/>
+          <w:lang w:eastAsia="pt-BR"/>
+          <w14:ligatures w14:val="none"/>
+        </w:rPr>
+        <w:t xml:space="preserve">: </w:t>
+      </w:r>
+      <w:proofErr w:type="spellStart"/>
+      <w:r>
+        <w:rPr>
+          <w:rFonts w:ascii="Consolas" w:eastAsia="Times New Roman" w:hAnsi="Consolas" w:cs="Times New Roman"/>
+          <w:color w:val="CE9178"/>
+          <w:kern w:val="0"/>
+          <w:sz w:val="21"/>
+          <w:szCs w:val="21"/>
+          <w:lang w:eastAsia="pt-BR"/>
+          <w14:ligatures w14:val="none"/>
+        </w:rPr>
+        <w:t>todas_tarefas.php</w:t>
+      </w:r>
+      <w:proofErr w:type="spellEnd"/>
+      <w:r>
+        <w:rPr>
+          <w:rFonts w:ascii="Consolas" w:eastAsia="Times New Roman" w:hAnsi="Consolas" w:cs="Times New Roman"/>
+          <w:color w:val="CE9178"/>
+          <w:kern w:val="0"/>
+          <w:sz w:val="21"/>
+          <w:szCs w:val="21"/>
+          <w:lang w:eastAsia="pt-BR"/>
+          <w14:ligatures w14:val="none"/>
+        </w:rPr>
+        <w:t>'</w:t>
+      </w:r>
+      <w:r>
+        <w:rPr>
+          <w:rFonts w:ascii="Consolas" w:eastAsia="Times New Roman" w:hAnsi="Consolas" w:cs="Times New Roman"/>
+          <w:color w:val="D4D4D4"/>
+          <w:kern w:val="0"/>
+          <w:sz w:val="21"/>
+          <w:szCs w:val="21"/>
+          <w:lang w:eastAsia="pt-BR"/>
+          <w14:ligatures w14:val="none"/>
+        </w:rPr>
+        <w:t>);</w:t>
+      </w:r>
+      <w:r>
+        <w:rPr>
+          <w:rFonts w:ascii="Consolas" w:eastAsia="Times New Roman" w:hAnsi="Consolas" w:cs="Times New Roman"/>
+          <w:color w:val="6A9955"/>
+          <w:kern w:val="0"/>
+          <w:sz w:val="21"/>
+          <w:szCs w:val="21"/>
+          <w:lang w:eastAsia="pt-BR"/>
+          <w14:ligatures w14:val="none"/>
+        </w:rPr>
+        <w:t>//reencaminha usuário para página de tarefas</w:t>
+      </w:r>
+    </w:p>
+    <w:p>
+      <w:pPr>
+        <w:shd w:val="clear" w:color="auto" w:fill="1F1F1F"/>
+        <w:spacing w:after="0" w:line="285" w:lineRule="atLeast"/>
+        <w:rPr>
+          <w:rFonts w:ascii="Consolas" w:eastAsia="Times New Roman" w:hAnsi="Consolas" w:cs="Times New Roman"/>
+          <w:color w:val="CCCCCC"/>
+          <w:kern w:val="0"/>
+          <w:sz w:val="21"/>
+          <w:szCs w:val="21"/>
+          <w:lang w:eastAsia="pt-BR"/>
+          <w14:ligatures w14:val="none"/>
+        </w:rPr>
+      </w:pPr>
+      <w:r>
+        <w:rPr>
+          <w:rFonts w:ascii="Consolas" w:eastAsia="Times New Roman" w:hAnsi="Consolas" w:cs="Times New Roman"/>
+          <w:color w:val="D4D4D4"/>
+          <w:kern w:val="0"/>
+          <w:sz w:val="21"/>
+          <w:szCs w:val="21"/>
+          <w:lang w:eastAsia="pt-BR"/>
+          <w14:ligatures w14:val="none"/>
+        </w:rPr>
+        <w:t>    }</w:t>
+      </w:r>
+    </w:p>
+    <w:p>
+      <w:pPr>
+        <w:spacing w:line="240" w:lineRule="auto"/>
+        <w:jc w:val="both"/>
+        <w:rPr>
+          <w:rFonts w:ascii="Arial" w:eastAsia="Times New Roman" w:hAnsi="Arial" w:cs="Arial"/>
+          <w:color w:val="000000" w:themeColor="text1"/>
+          <w:kern w:val="0"/>
+          <w:sz w:val="24"/>
+          <w:szCs w:val="24"/>
+          <w:lang w:eastAsia="pt-BR"/>
+          <w14:ligatures w14:val="none"/>
+        </w:rPr>
+      </w:pPr>
+      <w:r>
+        <w:rPr>
+          <w:rFonts w:ascii="Arial" w:eastAsia="Times New Roman" w:hAnsi="Arial" w:cs="Arial"/>
+          <w:color w:val="000000" w:themeColor="text1"/>
+          <w:kern w:val="0"/>
+          <w:sz w:val="24"/>
+          <w:szCs w:val="24"/>
+          <w:lang w:eastAsia="pt-BR"/>
+          <w14:ligatures w14:val="none"/>
+        </w:rPr>
+        <w:t xml:space="preserve">Se retorno da atualização for </w:t>
+      </w:r>
+      <w:r>
+        <w:rPr>
+          <w:rFonts w:ascii="Arial" w:eastAsia="Times New Roman" w:hAnsi="Arial" w:cs="Arial"/>
+          <w:b/>
+          <w:bCs/>
+          <w:color w:val="000000" w:themeColor="text1"/>
+          <w:kern w:val="0"/>
+          <w:sz w:val="24"/>
+          <w:szCs w:val="24"/>
+          <w:lang w:eastAsia="pt-BR"/>
+          <w14:ligatures w14:val="none"/>
+        </w:rPr>
+        <w:t>TRUE</w:t>
+      </w:r>
+      <w:r>
+        <w:rPr>
+          <w:rFonts w:ascii="Arial" w:eastAsia="Times New Roman" w:hAnsi="Arial" w:cs="Arial"/>
+          <w:b/>
+          <w:bCs/>
+          <w:color w:val="000000" w:themeColor="text1"/>
+          <w:kern w:val="0"/>
+          <w:sz w:val="24"/>
+          <w:szCs w:val="24"/>
+          <w:lang w:eastAsia="pt-BR"/>
+          <w14:ligatures w14:val="none"/>
+        </w:rPr>
+        <w:t xml:space="preserve"> </w:t>
+      </w:r>
+      <w:r>
+        <w:rPr>
+          <w:rFonts w:ascii="Arial" w:eastAsia="Times New Roman" w:hAnsi="Arial" w:cs="Arial"/>
+          <w:color w:val="000000" w:themeColor="text1"/>
+          <w:kern w:val="0"/>
+          <w:sz w:val="24"/>
+          <w:szCs w:val="24"/>
+          <w:lang w:eastAsia="pt-BR"/>
+          <w14:ligatures w14:val="none"/>
+        </w:rPr>
+        <w:t>(</w:t>
+      </w:r>
+      <w:r>
+        <w:rPr>
+          <w:rFonts w:ascii="Arial" w:eastAsia="Times New Roman" w:hAnsi="Arial" w:cs="Arial"/>
+          <w:b/>
+          <w:bCs/>
+          <w:color w:val="000000" w:themeColor="text1"/>
+          <w:kern w:val="0"/>
+          <w:sz w:val="24"/>
+          <w:szCs w:val="24"/>
+          <w:lang w:eastAsia="pt-BR"/>
+          <w14:ligatures w14:val="none"/>
+        </w:rPr>
+        <w:t>1</w:t>
+      </w:r>
+      <w:r>
+        <w:rPr>
+          <w:rFonts w:ascii="Arial" w:eastAsia="Times New Roman" w:hAnsi="Arial" w:cs="Arial"/>
+          <w:color w:val="000000" w:themeColor="text1"/>
+          <w:kern w:val="0"/>
+          <w:sz w:val="24"/>
+          <w:szCs w:val="24"/>
+          <w:lang w:eastAsia="pt-BR"/>
+          <w14:ligatures w14:val="none"/>
+        </w:rPr>
+        <w:t xml:space="preserve">), </w:t>
+      </w:r>
+      <w:r>
+        <w:rPr>
+          <w:rFonts w:ascii="Arial" w:eastAsia="Times New Roman" w:hAnsi="Arial" w:cs="Arial"/>
+          <w:b/>
+          <w:bCs/>
+          <w:color w:val="000000" w:themeColor="text1"/>
+          <w:kern w:val="0"/>
+          <w:sz w:val="24"/>
+          <w:szCs w:val="24"/>
+          <w:lang w:eastAsia="pt-BR"/>
+          <w14:ligatures w14:val="none"/>
+        </w:rPr>
+        <w:t>reencaminha usuário</w:t>
+      </w:r>
+      <w:r>
+        <w:rPr>
+          <w:rFonts w:ascii="Arial" w:eastAsia="Times New Roman" w:hAnsi="Arial" w:cs="Arial"/>
+          <w:color w:val="000000" w:themeColor="text1"/>
+          <w:kern w:val="0"/>
+          <w:sz w:val="24"/>
+          <w:szCs w:val="24"/>
+          <w:lang w:eastAsia="pt-BR"/>
+          <w14:ligatures w14:val="none"/>
+        </w:rPr>
+        <w:t xml:space="preserve"> para página de tarefas (</w:t>
+      </w:r>
+      <w:proofErr w:type="spellStart"/>
+      <w:r>
+        <w:rPr>
+          <w:rFonts w:ascii="Consolas" w:eastAsia="Times New Roman" w:hAnsi="Consolas" w:cs="Times New Roman"/>
+          <w:b/>
+          <w:bCs/>
+          <w:color w:val="000000" w:themeColor="text1"/>
+          <w:kern w:val="0"/>
+          <w:sz w:val="21"/>
+          <w:szCs w:val="21"/>
+          <w:lang w:eastAsia="pt-BR"/>
+          <w14:ligatures w14:val="none"/>
+        </w:rPr>
+        <w:t>todas_tarefas.php</w:t>
+      </w:r>
+      <w:proofErr w:type="spellEnd"/>
+      <w:r>
+        <w:rPr>
+          <w:rFonts w:ascii="Arial" w:eastAsia="Times New Roman" w:hAnsi="Arial" w:cs="Arial"/>
+          <w:color w:val="000000" w:themeColor="text1"/>
+          <w:kern w:val="0"/>
+          <w:sz w:val="24"/>
+          <w:szCs w:val="24"/>
+          <w:lang w:eastAsia="pt-BR"/>
+          <w14:ligatures w14:val="none"/>
+        </w:rPr>
+        <w:t>).</w:t>
+      </w:r>
     </w:p>
     <w:sectPr>
       <w:pgSz w:w="11906" w:h="16838"/>
@@ -21238,7 +24783,7 @@
   <w:style w:type="paragraph" w:default="1" w:styleId="Normal">
     <w:name w:val="Normal"/>
     <w:qFormat/>
-    <w:rsid w:val="00D3667B"/>
+    <w:rsid w:val="003F5E22"/>
     <w:pPr>
       <w:spacing w:line="256" w:lineRule="auto"/>
     </w:pPr>

</xml_diff>

<commit_message>
marcadores'?' --- setters return $this
</commit_message>
<xml_diff>
--- a/app_lista tarefas.docx
+++ b/app_lista tarefas.docx
@@ -21187,31 +21187,7 @@
           <w:lang w:eastAsia="pt-BR"/>
           <w14:ligatures w14:val="none"/>
         </w:rPr>
-        <w:t xml:space="preserve">Encaminhando envio do FORM para a </w:t>
-      </w:r>
-      <w:r>
-        <w:rPr>
-          <w:rFonts w:ascii="Arial" w:eastAsia="Times New Roman" w:hAnsi="Arial" w:cs="Arial"/>
-          <w:color w:val="000000" w:themeColor="text1"/>
-          <w:kern w:val="0"/>
-          <w:sz w:val="24"/>
-          <w:szCs w:val="24"/>
-          <w:lang w:eastAsia="pt-BR"/>
-          <w14:ligatures w14:val="none"/>
-        </w:rPr>
-        <w:t>CONTROLLER</w:t>
-      </w:r>
-      <w:r>
-        <w:rPr>
-          <w:rFonts w:ascii="Arial" w:eastAsia="Times New Roman" w:hAnsi="Arial" w:cs="Arial"/>
-          <w:color w:val="000000" w:themeColor="text1"/>
-          <w:kern w:val="0"/>
-          <w:sz w:val="24"/>
-          <w:szCs w:val="24"/>
-          <w:lang w:eastAsia="pt-BR"/>
-          <w14:ligatures w14:val="none"/>
-        </w:rPr>
-        <w:t>:</w:t>
+        <w:t>Encaminhando envio do FORM para a CONTROLLER:</w:t>
       </w:r>
     </w:p>
     <w:p>
@@ -24371,6 +24347,1734 @@
           <w14:ligatures w14:val="none"/>
         </w:rPr>
         <w:t>).</w:t>
+      </w:r>
+    </w:p>
+    <w:p>
+      <w:pPr>
+        <w:spacing w:line="240" w:lineRule="auto"/>
+        <w:jc w:val="both"/>
+        <w:rPr>
+          <w:rFonts w:ascii="Arial" w:eastAsia="Times New Roman" w:hAnsi="Arial" w:cs="Arial"/>
+          <w:color w:val="000000" w:themeColor="text1"/>
+          <w:kern w:val="0"/>
+          <w:sz w:val="24"/>
+          <w:szCs w:val="24"/>
+          <w:lang w:eastAsia="pt-BR"/>
+          <w14:ligatures w14:val="none"/>
+        </w:rPr>
+      </w:pPr>
+    </w:p>
+    <w:p>
+      <w:pPr>
+        <w:spacing w:line="240" w:lineRule="auto"/>
+        <w:jc w:val="both"/>
+        <w:rPr>
+          <w:rFonts w:ascii="Arial" w:eastAsia="Times New Roman" w:hAnsi="Arial" w:cs="Arial"/>
+          <w:color w:val="000000" w:themeColor="text1"/>
+          <w:kern w:val="0"/>
+          <w:sz w:val="24"/>
+          <w:szCs w:val="24"/>
+          <w:lang w:eastAsia="pt-BR"/>
+          <w14:ligatures w14:val="none"/>
+        </w:rPr>
+      </w:pPr>
+    </w:p>
+    <w:p>
+      <w:pPr>
+        <w:spacing w:line="240" w:lineRule="auto"/>
+        <w:jc w:val="both"/>
+        <w:rPr>
+          <w:rFonts w:ascii="Arial" w:eastAsia="Times New Roman" w:hAnsi="Arial" w:cs="Arial"/>
+          <w:b/>
+          <w:bCs/>
+          <w:color w:val="000000" w:themeColor="text1"/>
+          <w:kern w:val="0"/>
+          <w:sz w:val="24"/>
+          <w:szCs w:val="24"/>
+          <w:lang w:eastAsia="pt-BR"/>
+          <w14:ligatures w14:val="none"/>
+        </w:rPr>
+      </w:pPr>
+      <w:r>
+        <w:rPr>
+          <w:rFonts w:ascii="Arial" w:eastAsia="Times New Roman" w:hAnsi="Arial" w:cs="Arial"/>
+          <w:b/>
+          <w:bCs/>
+          <w:color w:val="000000" w:themeColor="text1"/>
+          <w:kern w:val="0"/>
+          <w:sz w:val="24"/>
+          <w:szCs w:val="24"/>
+          <w:lang w:eastAsia="pt-BR"/>
+          <w14:ligatures w14:val="none"/>
+        </w:rPr>
+        <w:t xml:space="preserve">Prepare com marcadores ‘?’ e métodos </w:t>
+      </w:r>
+      <w:proofErr w:type="spellStart"/>
+      <w:r>
+        <w:rPr>
+          <w:rFonts w:ascii="Arial" w:eastAsia="Times New Roman" w:hAnsi="Arial" w:cs="Arial"/>
+          <w:b/>
+          <w:bCs/>
+          <w:color w:val="000000" w:themeColor="text1"/>
+          <w:kern w:val="0"/>
+          <w:sz w:val="24"/>
+          <w:szCs w:val="24"/>
+          <w:lang w:eastAsia="pt-BR"/>
+          <w14:ligatures w14:val="none"/>
+        </w:rPr>
+        <w:t>setters</w:t>
+      </w:r>
+      <w:proofErr w:type="spellEnd"/>
+      <w:r>
+        <w:rPr>
+          <w:rFonts w:ascii="Arial" w:eastAsia="Times New Roman" w:hAnsi="Arial" w:cs="Arial"/>
+          <w:b/>
+          <w:bCs/>
+          <w:color w:val="000000" w:themeColor="text1"/>
+          <w:kern w:val="0"/>
+          <w:sz w:val="24"/>
+          <w:szCs w:val="24"/>
+          <w:lang w:eastAsia="pt-BR"/>
+          <w14:ligatures w14:val="none"/>
+        </w:rPr>
+        <w:t xml:space="preserve"> com </w:t>
+      </w:r>
+      <w:proofErr w:type="spellStart"/>
+      <w:r>
+        <w:rPr>
+          <w:rFonts w:ascii="Arial" w:eastAsia="Times New Roman" w:hAnsi="Arial" w:cs="Arial"/>
+          <w:b/>
+          <w:bCs/>
+          <w:color w:val="000000" w:themeColor="text1"/>
+          <w:kern w:val="0"/>
+          <w:sz w:val="24"/>
+          <w:szCs w:val="24"/>
+          <w:lang w:eastAsia="pt-BR"/>
+          <w14:ligatures w14:val="none"/>
+        </w:rPr>
+        <w:t>return</w:t>
+      </w:r>
+      <w:proofErr w:type="spellEnd"/>
+      <w:r>
+        <w:rPr>
+          <w:rFonts w:ascii="Arial" w:eastAsia="Times New Roman" w:hAnsi="Arial" w:cs="Arial"/>
+          <w:b/>
+          <w:bCs/>
+          <w:color w:val="000000" w:themeColor="text1"/>
+          <w:kern w:val="0"/>
+          <w:sz w:val="24"/>
+          <w:szCs w:val="24"/>
+          <w:lang w:eastAsia="pt-BR"/>
+          <w14:ligatures w14:val="none"/>
+        </w:rPr>
+        <w:t xml:space="preserve"> $</w:t>
+      </w:r>
+      <w:proofErr w:type="spellStart"/>
+      <w:r>
+        <w:rPr>
+          <w:rFonts w:ascii="Arial" w:eastAsia="Times New Roman" w:hAnsi="Arial" w:cs="Arial"/>
+          <w:b/>
+          <w:bCs/>
+          <w:color w:val="000000" w:themeColor="text1"/>
+          <w:kern w:val="0"/>
+          <w:sz w:val="24"/>
+          <w:szCs w:val="24"/>
+          <w:lang w:eastAsia="pt-BR"/>
+          <w14:ligatures w14:val="none"/>
+        </w:rPr>
+        <w:t>this</w:t>
+      </w:r>
+      <w:proofErr w:type="spellEnd"/>
+    </w:p>
+    <w:p>
+      <w:pPr>
+        <w:spacing w:line="240" w:lineRule="auto"/>
+        <w:jc w:val="both"/>
+        <w:rPr>
+          <w:rFonts w:ascii="Arial" w:eastAsia="Times New Roman" w:hAnsi="Arial" w:cs="Arial"/>
+          <w:color w:val="000000" w:themeColor="text1"/>
+          <w:kern w:val="0"/>
+          <w:sz w:val="24"/>
+          <w:szCs w:val="24"/>
+          <w:lang w:eastAsia="pt-BR"/>
+          <w14:ligatures w14:val="none"/>
+        </w:rPr>
+      </w:pPr>
+      <w:r>
+        <w:rPr>
+          <w:rFonts w:ascii="Arial" w:eastAsia="Times New Roman" w:hAnsi="Arial" w:cs="Arial"/>
+          <w:color w:val="000000" w:themeColor="text1"/>
+          <w:kern w:val="0"/>
+          <w:sz w:val="24"/>
+          <w:szCs w:val="24"/>
+          <w:lang w:eastAsia="pt-BR"/>
+          <w14:ligatures w14:val="none"/>
+        </w:rPr>
+        <w:t>No método prepare, podemos no update alterar, ao invés de marcadores nomeados utilizamos</w:t>
+      </w:r>
+      <w:proofErr w:type="gramStart"/>
+      <w:r>
+        <w:rPr>
+          <w:rFonts w:ascii="Arial" w:eastAsia="Times New Roman" w:hAnsi="Arial" w:cs="Arial"/>
+          <w:color w:val="000000" w:themeColor="text1"/>
+          <w:kern w:val="0"/>
+          <w:sz w:val="24"/>
+          <w:szCs w:val="24"/>
+          <w:lang w:eastAsia="pt-BR"/>
+          <w14:ligatures w14:val="none"/>
+        </w:rPr>
+        <w:t>: ?</w:t>
+      </w:r>
+      <w:proofErr w:type="gramEnd"/>
+      <w:r>
+        <w:rPr>
+          <w:rFonts w:ascii="Arial" w:eastAsia="Times New Roman" w:hAnsi="Arial" w:cs="Arial"/>
+          <w:color w:val="000000" w:themeColor="text1"/>
+          <w:kern w:val="0"/>
+          <w:sz w:val="24"/>
+          <w:szCs w:val="24"/>
+          <w:lang w:eastAsia="pt-BR"/>
+          <w14:ligatures w14:val="none"/>
+        </w:rPr>
+        <w:t>;</w:t>
+      </w:r>
+    </w:p>
+    <w:p>
+      <w:pPr>
+        <w:spacing w:line="240" w:lineRule="auto"/>
+        <w:jc w:val="both"/>
+        <w:rPr>
+          <w:rFonts w:ascii="Arial" w:eastAsia="Times New Roman" w:hAnsi="Arial" w:cs="Arial"/>
+          <w:color w:val="000000" w:themeColor="text1"/>
+          <w:kern w:val="0"/>
+          <w:sz w:val="24"/>
+          <w:szCs w:val="24"/>
+          <w:lang w:eastAsia="pt-BR"/>
+          <w14:ligatures w14:val="none"/>
+        </w:rPr>
+      </w:pPr>
+      <w:r>
+        <w:rPr>
+          <w:rFonts w:ascii="Arial" w:eastAsia="Times New Roman" w:hAnsi="Arial" w:cs="Arial"/>
+          <w:color w:val="000000" w:themeColor="text1"/>
+          <w:kern w:val="0"/>
+          <w:sz w:val="24"/>
+          <w:szCs w:val="24"/>
+          <w:lang w:eastAsia="pt-BR"/>
+          <w14:ligatures w14:val="none"/>
+        </w:rPr>
+        <w:t>A ligação (</w:t>
+      </w:r>
+      <w:proofErr w:type="spellStart"/>
+      <w:r>
+        <w:rPr>
+          <w:rFonts w:ascii="Arial" w:eastAsia="Times New Roman" w:hAnsi="Arial" w:cs="Arial"/>
+          <w:b/>
+          <w:bCs/>
+          <w:color w:val="000000" w:themeColor="text1"/>
+          <w:kern w:val="0"/>
+          <w:sz w:val="24"/>
+          <w:szCs w:val="24"/>
+          <w:lang w:eastAsia="pt-BR"/>
+          <w14:ligatures w14:val="none"/>
+        </w:rPr>
+        <w:t>bind</w:t>
+      </w:r>
+      <w:proofErr w:type="spellEnd"/>
+      <w:r>
+        <w:rPr>
+          <w:rFonts w:ascii="Arial" w:eastAsia="Times New Roman" w:hAnsi="Arial" w:cs="Arial"/>
+          <w:color w:val="000000" w:themeColor="text1"/>
+          <w:kern w:val="0"/>
+          <w:sz w:val="24"/>
+          <w:szCs w:val="24"/>
+          <w:lang w:eastAsia="pt-BR"/>
+          <w14:ligatures w14:val="none"/>
+        </w:rPr>
+        <w:t>) será feita a partir da indicação</w:t>
+      </w:r>
+      <w:r>
+        <w:rPr>
+          <w:rFonts w:ascii="Arial" w:eastAsia="Times New Roman" w:hAnsi="Arial" w:cs="Arial"/>
+          <w:color w:val="000000" w:themeColor="text1"/>
+          <w:kern w:val="0"/>
+          <w:sz w:val="24"/>
+          <w:szCs w:val="24"/>
+          <w:lang w:eastAsia="pt-BR"/>
+          <w14:ligatures w14:val="none"/>
+        </w:rPr>
+        <w:t xml:space="preserve"> de qual é ‘?’ será substituído (ordem sequencial: 1, 2...).</w:t>
+      </w:r>
+    </w:p>
+    <w:p>
+      <w:pPr>
+        <w:shd w:val="clear" w:color="auto" w:fill="1F1F1F"/>
+        <w:spacing w:after="0" w:line="285" w:lineRule="atLeast"/>
+        <w:rPr>
+          <w:rFonts w:ascii="Consolas" w:eastAsia="Times New Roman" w:hAnsi="Consolas" w:cs="Times New Roman"/>
+          <w:color w:val="CCCCCC"/>
+          <w:kern w:val="0"/>
+          <w:sz w:val="21"/>
+          <w:szCs w:val="21"/>
+          <w:lang w:eastAsia="pt-BR"/>
+          <w14:ligatures w14:val="none"/>
+        </w:rPr>
+      </w:pPr>
+      <w:r>
+        <w:rPr>
+          <w:rFonts w:ascii="Consolas" w:eastAsia="Times New Roman" w:hAnsi="Consolas" w:cs="Times New Roman"/>
+          <w:color w:val="D4D4D4"/>
+          <w:kern w:val="0"/>
+          <w:sz w:val="21"/>
+          <w:szCs w:val="21"/>
+          <w:lang w:eastAsia="pt-BR"/>
+          <w14:ligatures w14:val="none"/>
+        </w:rPr>
+        <w:t xml:space="preserve">        </w:t>
+      </w:r>
+      <w:r>
+        <w:rPr>
+          <w:rFonts w:ascii="Consolas" w:eastAsia="Times New Roman" w:hAnsi="Consolas" w:cs="Times New Roman"/>
+          <w:color w:val="9CDCFE"/>
+          <w:kern w:val="0"/>
+          <w:sz w:val="21"/>
+          <w:szCs w:val="21"/>
+          <w:lang w:eastAsia="pt-BR"/>
+          <w14:ligatures w14:val="none"/>
+        </w:rPr>
+        <w:t>$query</w:t>
+      </w:r>
+      <w:r>
+        <w:rPr>
+          <w:rFonts w:ascii="Consolas" w:eastAsia="Times New Roman" w:hAnsi="Consolas" w:cs="Times New Roman"/>
+          <w:color w:val="D4D4D4"/>
+          <w:kern w:val="0"/>
+          <w:sz w:val="21"/>
+          <w:szCs w:val="21"/>
+          <w:lang w:eastAsia="pt-BR"/>
+          <w14:ligatures w14:val="none"/>
+        </w:rPr>
+        <w:t xml:space="preserve"> = </w:t>
+      </w:r>
+      <w:r>
+        <w:rPr>
+          <w:rFonts w:ascii="Consolas" w:eastAsia="Times New Roman" w:hAnsi="Consolas" w:cs="Times New Roman"/>
+          <w:color w:val="CE9178"/>
+          <w:kern w:val="0"/>
+          <w:sz w:val="21"/>
+          <w:szCs w:val="21"/>
+          <w:lang w:eastAsia="pt-BR"/>
+          <w14:ligatures w14:val="none"/>
+        </w:rPr>
+        <w:t xml:space="preserve">'update </w:t>
+      </w:r>
+      <w:proofErr w:type="spellStart"/>
+      <w:r>
+        <w:rPr>
+          <w:rFonts w:ascii="Consolas" w:eastAsia="Times New Roman" w:hAnsi="Consolas" w:cs="Times New Roman"/>
+          <w:color w:val="CE9178"/>
+          <w:kern w:val="0"/>
+          <w:sz w:val="21"/>
+          <w:szCs w:val="21"/>
+          <w:lang w:eastAsia="pt-BR"/>
+          <w14:ligatures w14:val="none"/>
+        </w:rPr>
+        <w:t>tb_tarefas</w:t>
+      </w:r>
+      <w:proofErr w:type="spellEnd"/>
+      <w:r>
+        <w:rPr>
+          <w:rFonts w:ascii="Consolas" w:eastAsia="Times New Roman" w:hAnsi="Consolas" w:cs="Times New Roman"/>
+          <w:color w:val="CE9178"/>
+          <w:kern w:val="0"/>
+          <w:sz w:val="21"/>
+          <w:szCs w:val="21"/>
+          <w:lang w:eastAsia="pt-BR"/>
+          <w14:ligatures w14:val="none"/>
+        </w:rPr>
+        <w:t xml:space="preserve"> set tarefa </w:t>
+      </w:r>
+      <w:proofErr w:type="gramStart"/>
+      <w:r>
+        <w:rPr>
+          <w:rFonts w:ascii="Consolas" w:eastAsia="Times New Roman" w:hAnsi="Consolas" w:cs="Times New Roman"/>
+          <w:color w:val="CE9178"/>
+          <w:kern w:val="0"/>
+          <w:sz w:val="21"/>
+          <w:szCs w:val="21"/>
+          <w:lang w:eastAsia="pt-BR"/>
+          <w14:ligatures w14:val="none"/>
+        </w:rPr>
+        <w:t>= ?</w:t>
+      </w:r>
+      <w:proofErr w:type="gramEnd"/>
+      <w:r>
+        <w:rPr>
+          <w:rFonts w:ascii="Consolas" w:eastAsia="Times New Roman" w:hAnsi="Consolas" w:cs="Times New Roman"/>
+          <w:color w:val="CE9178"/>
+          <w:kern w:val="0"/>
+          <w:sz w:val="21"/>
+          <w:szCs w:val="21"/>
+          <w:lang w:eastAsia="pt-BR"/>
+          <w14:ligatures w14:val="none"/>
+        </w:rPr>
+        <w:t xml:space="preserve"> </w:t>
+      </w:r>
+      <w:proofErr w:type="spellStart"/>
+      <w:r>
+        <w:rPr>
+          <w:rFonts w:ascii="Consolas" w:eastAsia="Times New Roman" w:hAnsi="Consolas" w:cs="Times New Roman"/>
+          <w:color w:val="CE9178"/>
+          <w:kern w:val="0"/>
+          <w:sz w:val="21"/>
+          <w:szCs w:val="21"/>
+          <w:lang w:eastAsia="pt-BR"/>
+          <w14:ligatures w14:val="none"/>
+        </w:rPr>
+        <w:t>where</w:t>
+      </w:r>
+      <w:proofErr w:type="spellEnd"/>
+      <w:r>
+        <w:rPr>
+          <w:rFonts w:ascii="Consolas" w:eastAsia="Times New Roman" w:hAnsi="Consolas" w:cs="Times New Roman"/>
+          <w:color w:val="CE9178"/>
+          <w:kern w:val="0"/>
+          <w:sz w:val="21"/>
+          <w:szCs w:val="21"/>
+          <w:lang w:eastAsia="pt-BR"/>
+          <w14:ligatures w14:val="none"/>
+        </w:rPr>
+        <w:t xml:space="preserve"> id = ?'</w:t>
+      </w:r>
+      <w:r>
+        <w:rPr>
+          <w:rFonts w:ascii="Consolas" w:eastAsia="Times New Roman" w:hAnsi="Consolas" w:cs="Times New Roman"/>
+          <w:color w:val="D4D4D4"/>
+          <w:kern w:val="0"/>
+          <w:sz w:val="21"/>
+          <w:szCs w:val="21"/>
+          <w:lang w:eastAsia="pt-BR"/>
+          <w14:ligatures w14:val="none"/>
+        </w:rPr>
+        <w:t>;</w:t>
+      </w:r>
+    </w:p>
+    <w:p>
+      <w:pPr>
+        <w:shd w:val="clear" w:color="auto" w:fill="1F1F1F"/>
+        <w:spacing w:after="0" w:line="285" w:lineRule="atLeast"/>
+        <w:rPr>
+          <w:rFonts w:ascii="Consolas" w:eastAsia="Times New Roman" w:hAnsi="Consolas" w:cs="Times New Roman"/>
+          <w:color w:val="CCCCCC"/>
+          <w:kern w:val="0"/>
+          <w:sz w:val="21"/>
+          <w:szCs w:val="21"/>
+          <w:lang w:eastAsia="pt-BR"/>
+          <w14:ligatures w14:val="none"/>
+        </w:rPr>
+      </w:pPr>
+      <w:r>
+        <w:rPr>
+          <w:rFonts w:ascii="Consolas" w:eastAsia="Times New Roman" w:hAnsi="Consolas" w:cs="Times New Roman"/>
+          <w:color w:val="D4D4D4"/>
+          <w:kern w:val="0"/>
+          <w:sz w:val="21"/>
+          <w:szCs w:val="21"/>
+          <w:lang w:eastAsia="pt-BR"/>
+          <w14:ligatures w14:val="none"/>
+        </w:rPr>
+        <w:t xml:space="preserve">        </w:t>
+      </w:r>
+      <w:r>
+        <w:rPr>
+          <w:rFonts w:ascii="Consolas" w:eastAsia="Times New Roman" w:hAnsi="Consolas" w:cs="Times New Roman"/>
+          <w:color w:val="9CDCFE"/>
+          <w:kern w:val="0"/>
+          <w:sz w:val="21"/>
+          <w:szCs w:val="21"/>
+          <w:lang w:eastAsia="pt-BR"/>
+          <w14:ligatures w14:val="none"/>
+        </w:rPr>
+        <w:t>$</w:t>
+      </w:r>
+      <w:proofErr w:type="spellStart"/>
+      <w:r>
+        <w:rPr>
+          <w:rFonts w:ascii="Consolas" w:eastAsia="Times New Roman" w:hAnsi="Consolas" w:cs="Times New Roman"/>
+          <w:color w:val="9CDCFE"/>
+          <w:kern w:val="0"/>
+          <w:sz w:val="21"/>
+          <w:szCs w:val="21"/>
+          <w:lang w:eastAsia="pt-BR"/>
+          <w14:ligatures w14:val="none"/>
+        </w:rPr>
+        <w:t>stmt</w:t>
+      </w:r>
+      <w:proofErr w:type="spellEnd"/>
+      <w:r>
+        <w:rPr>
+          <w:rFonts w:ascii="Consolas" w:eastAsia="Times New Roman" w:hAnsi="Consolas" w:cs="Times New Roman"/>
+          <w:color w:val="D4D4D4"/>
+          <w:kern w:val="0"/>
+          <w:sz w:val="21"/>
+          <w:szCs w:val="21"/>
+          <w:lang w:eastAsia="pt-BR"/>
+          <w14:ligatures w14:val="none"/>
+        </w:rPr>
+        <w:t>-&gt;</w:t>
+      </w:r>
+      <w:proofErr w:type="spellStart"/>
+      <w:proofErr w:type="gramStart"/>
+      <w:r>
+        <w:rPr>
+          <w:rFonts w:ascii="Consolas" w:eastAsia="Times New Roman" w:hAnsi="Consolas" w:cs="Times New Roman"/>
+          <w:color w:val="DCDCAA"/>
+          <w:kern w:val="0"/>
+          <w:sz w:val="21"/>
+          <w:szCs w:val="21"/>
+          <w:lang w:eastAsia="pt-BR"/>
+          <w14:ligatures w14:val="none"/>
+        </w:rPr>
+        <w:t>bindValue</w:t>
+      </w:r>
+      <w:proofErr w:type="spellEnd"/>
+      <w:r>
+        <w:rPr>
+          <w:rFonts w:ascii="Consolas" w:eastAsia="Times New Roman" w:hAnsi="Consolas" w:cs="Times New Roman"/>
+          <w:color w:val="D4D4D4"/>
+          <w:kern w:val="0"/>
+          <w:sz w:val="21"/>
+          <w:szCs w:val="21"/>
+          <w:lang w:eastAsia="pt-BR"/>
+          <w14:ligatures w14:val="none"/>
+        </w:rPr>
+        <w:t>(</w:t>
+      </w:r>
+      <w:proofErr w:type="gramEnd"/>
+      <w:r>
+        <w:rPr>
+          <w:rFonts w:ascii="Consolas" w:eastAsia="Times New Roman" w:hAnsi="Consolas" w:cs="Times New Roman"/>
+          <w:color w:val="B5CEA8"/>
+          <w:kern w:val="0"/>
+          <w:sz w:val="21"/>
+          <w:szCs w:val="21"/>
+          <w:lang w:eastAsia="pt-BR"/>
+          <w14:ligatures w14:val="none"/>
+        </w:rPr>
+        <w:t>1</w:t>
+      </w:r>
+      <w:r>
+        <w:rPr>
+          <w:rFonts w:ascii="Consolas" w:eastAsia="Times New Roman" w:hAnsi="Consolas" w:cs="Times New Roman"/>
+          <w:color w:val="D4D4D4"/>
+          <w:kern w:val="0"/>
+          <w:sz w:val="21"/>
+          <w:szCs w:val="21"/>
+          <w:lang w:eastAsia="pt-BR"/>
+          <w14:ligatures w14:val="none"/>
+        </w:rPr>
+        <w:t xml:space="preserve">, </w:t>
+      </w:r>
+      <w:r>
+        <w:rPr>
+          <w:rFonts w:ascii="Consolas" w:eastAsia="Times New Roman" w:hAnsi="Consolas" w:cs="Times New Roman"/>
+          <w:color w:val="569CD6"/>
+          <w:kern w:val="0"/>
+          <w:sz w:val="21"/>
+          <w:szCs w:val="21"/>
+          <w:lang w:eastAsia="pt-BR"/>
+          <w14:ligatures w14:val="none"/>
+        </w:rPr>
+        <w:t>$</w:t>
+      </w:r>
+      <w:proofErr w:type="spellStart"/>
+      <w:r>
+        <w:rPr>
+          <w:rFonts w:ascii="Consolas" w:eastAsia="Times New Roman" w:hAnsi="Consolas" w:cs="Times New Roman"/>
+          <w:color w:val="569CD6"/>
+          <w:kern w:val="0"/>
+          <w:sz w:val="21"/>
+          <w:szCs w:val="21"/>
+          <w:lang w:eastAsia="pt-BR"/>
+          <w14:ligatures w14:val="none"/>
+        </w:rPr>
+        <w:t>this</w:t>
+      </w:r>
+      <w:proofErr w:type="spellEnd"/>
+      <w:r>
+        <w:rPr>
+          <w:rFonts w:ascii="Consolas" w:eastAsia="Times New Roman" w:hAnsi="Consolas" w:cs="Times New Roman"/>
+          <w:color w:val="D4D4D4"/>
+          <w:kern w:val="0"/>
+          <w:sz w:val="21"/>
+          <w:szCs w:val="21"/>
+          <w:lang w:eastAsia="pt-BR"/>
+          <w14:ligatures w14:val="none"/>
+        </w:rPr>
+        <w:t>-&gt;</w:t>
+      </w:r>
+      <w:r>
+        <w:rPr>
+          <w:rFonts w:ascii="Consolas" w:eastAsia="Times New Roman" w:hAnsi="Consolas" w:cs="Times New Roman"/>
+          <w:color w:val="9CDCFE"/>
+          <w:kern w:val="0"/>
+          <w:sz w:val="21"/>
+          <w:szCs w:val="21"/>
+          <w:lang w:eastAsia="pt-BR"/>
+          <w14:ligatures w14:val="none"/>
+        </w:rPr>
+        <w:t>tarefa</w:t>
+      </w:r>
+      <w:r>
+        <w:rPr>
+          <w:rFonts w:ascii="Consolas" w:eastAsia="Times New Roman" w:hAnsi="Consolas" w:cs="Times New Roman"/>
+          <w:color w:val="D4D4D4"/>
+          <w:kern w:val="0"/>
+          <w:sz w:val="21"/>
+          <w:szCs w:val="21"/>
+          <w:lang w:eastAsia="pt-BR"/>
+          <w14:ligatures w14:val="none"/>
+        </w:rPr>
+        <w:t>-&gt;</w:t>
+      </w:r>
+      <w:r>
+        <w:rPr>
+          <w:rFonts w:ascii="Consolas" w:eastAsia="Times New Roman" w:hAnsi="Consolas" w:cs="Times New Roman"/>
+          <w:color w:val="DCDCAA"/>
+          <w:kern w:val="0"/>
+          <w:sz w:val="21"/>
+          <w:szCs w:val="21"/>
+          <w:lang w:eastAsia="pt-BR"/>
+          <w14:ligatures w14:val="none"/>
+        </w:rPr>
+        <w:t>__</w:t>
+      </w:r>
+      <w:proofErr w:type="spellStart"/>
+      <w:r>
+        <w:rPr>
+          <w:rFonts w:ascii="Consolas" w:eastAsia="Times New Roman" w:hAnsi="Consolas" w:cs="Times New Roman"/>
+          <w:color w:val="DCDCAA"/>
+          <w:kern w:val="0"/>
+          <w:sz w:val="21"/>
+          <w:szCs w:val="21"/>
+          <w:lang w:eastAsia="pt-BR"/>
+          <w14:ligatures w14:val="none"/>
+        </w:rPr>
+        <w:t>get</w:t>
+      </w:r>
+      <w:proofErr w:type="spellEnd"/>
+      <w:r>
+        <w:rPr>
+          <w:rFonts w:ascii="Consolas" w:eastAsia="Times New Roman" w:hAnsi="Consolas" w:cs="Times New Roman"/>
+          <w:color w:val="D4D4D4"/>
+          <w:kern w:val="0"/>
+          <w:sz w:val="21"/>
+          <w:szCs w:val="21"/>
+          <w:lang w:eastAsia="pt-BR"/>
+          <w14:ligatures w14:val="none"/>
+        </w:rPr>
+        <w:t>(</w:t>
+      </w:r>
+      <w:r>
+        <w:rPr>
+          <w:rFonts w:ascii="Consolas" w:eastAsia="Times New Roman" w:hAnsi="Consolas" w:cs="Times New Roman"/>
+          <w:color w:val="CE9178"/>
+          <w:kern w:val="0"/>
+          <w:sz w:val="21"/>
+          <w:szCs w:val="21"/>
+          <w:lang w:eastAsia="pt-BR"/>
+          <w14:ligatures w14:val="none"/>
+        </w:rPr>
+        <w:t>'tarefa'</w:t>
+      </w:r>
+      <w:r>
+        <w:rPr>
+          <w:rFonts w:ascii="Consolas" w:eastAsia="Times New Roman" w:hAnsi="Consolas" w:cs="Times New Roman"/>
+          <w:color w:val="D4D4D4"/>
+          <w:kern w:val="0"/>
+          <w:sz w:val="21"/>
+          <w:szCs w:val="21"/>
+          <w:lang w:eastAsia="pt-BR"/>
+          <w14:ligatures w14:val="none"/>
+        </w:rPr>
+        <w:t>));</w:t>
+      </w:r>
+    </w:p>
+    <w:p>
+      <w:pPr>
+        <w:shd w:val="clear" w:color="auto" w:fill="1F1F1F"/>
+        <w:spacing w:line="285" w:lineRule="atLeast"/>
+        <w:rPr>
+          <w:rFonts w:ascii="Consolas" w:eastAsia="Times New Roman" w:hAnsi="Consolas" w:cs="Times New Roman"/>
+          <w:color w:val="CCCCCC"/>
+          <w:kern w:val="0"/>
+          <w:sz w:val="21"/>
+          <w:szCs w:val="21"/>
+          <w:lang w:eastAsia="pt-BR"/>
+          <w14:ligatures w14:val="none"/>
+        </w:rPr>
+      </w:pPr>
+      <w:r>
+        <w:rPr>
+          <w:rFonts w:ascii="Arial" w:eastAsia="Times New Roman" w:hAnsi="Arial" w:cs="Arial"/>
+          <w:color w:val="000000" w:themeColor="text1"/>
+          <w:kern w:val="0"/>
+          <w:sz w:val="24"/>
+          <w:szCs w:val="24"/>
+          <w:lang w:eastAsia="pt-BR"/>
+          <w14:ligatures w14:val="none"/>
+        </w:rPr>
+        <w:tab/>
+      </w:r>
+      <w:r>
+        <w:rPr>
+          <w:rFonts w:ascii="Consolas" w:eastAsia="Times New Roman" w:hAnsi="Consolas" w:cs="Times New Roman"/>
+          <w:color w:val="D4D4D4"/>
+          <w:kern w:val="0"/>
+          <w:sz w:val="21"/>
+          <w:szCs w:val="21"/>
+          <w:lang w:eastAsia="pt-BR"/>
+          <w14:ligatures w14:val="none"/>
+        </w:rPr>
+        <w:t> </w:t>
+      </w:r>
+      <w:r>
+        <w:rPr>
+          <w:rFonts w:ascii="Consolas" w:eastAsia="Times New Roman" w:hAnsi="Consolas" w:cs="Times New Roman"/>
+          <w:color w:val="D4D4D4"/>
+          <w:kern w:val="0"/>
+          <w:sz w:val="21"/>
+          <w:szCs w:val="21"/>
+          <w:lang w:eastAsia="pt-BR"/>
+          <w14:ligatures w14:val="none"/>
+        </w:rPr>
+        <w:t xml:space="preserve"> </w:t>
+      </w:r>
+      <w:r>
+        <w:rPr>
+          <w:rFonts w:ascii="Consolas" w:eastAsia="Times New Roman" w:hAnsi="Consolas" w:cs="Times New Roman"/>
+          <w:color w:val="9CDCFE"/>
+          <w:kern w:val="0"/>
+          <w:sz w:val="21"/>
+          <w:szCs w:val="21"/>
+          <w:lang w:eastAsia="pt-BR"/>
+          <w14:ligatures w14:val="none"/>
+        </w:rPr>
+        <w:t>$</w:t>
+      </w:r>
+      <w:proofErr w:type="spellStart"/>
+      <w:r>
+        <w:rPr>
+          <w:rFonts w:ascii="Consolas" w:eastAsia="Times New Roman" w:hAnsi="Consolas" w:cs="Times New Roman"/>
+          <w:color w:val="9CDCFE"/>
+          <w:kern w:val="0"/>
+          <w:sz w:val="21"/>
+          <w:szCs w:val="21"/>
+          <w:lang w:eastAsia="pt-BR"/>
+          <w14:ligatures w14:val="none"/>
+        </w:rPr>
+        <w:t>s</w:t>
+      </w:r>
+      <w:r>
+        <w:rPr>
+          <w:rFonts w:ascii="Consolas" w:eastAsia="Times New Roman" w:hAnsi="Consolas" w:cs="Times New Roman"/>
+          <w:color w:val="9CDCFE"/>
+          <w:kern w:val="0"/>
+          <w:sz w:val="21"/>
+          <w:szCs w:val="21"/>
+          <w:lang w:eastAsia="pt-BR"/>
+          <w14:ligatures w14:val="none"/>
+        </w:rPr>
+        <w:t>tmt</w:t>
+      </w:r>
+      <w:proofErr w:type="spellEnd"/>
+      <w:r>
+        <w:rPr>
+          <w:rFonts w:ascii="Consolas" w:eastAsia="Times New Roman" w:hAnsi="Consolas" w:cs="Times New Roman"/>
+          <w:color w:val="D4D4D4"/>
+          <w:kern w:val="0"/>
+          <w:sz w:val="21"/>
+          <w:szCs w:val="21"/>
+          <w:lang w:eastAsia="pt-BR"/>
+          <w14:ligatures w14:val="none"/>
+        </w:rPr>
+        <w:t>-&gt;</w:t>
+      </w:r>
+      <w:proofErr w:type="spellStart"/>
+      <w:proofErr w:type="gramStart"/>
+      <w:r>
+        <w:rPr>
+          <w:rFonts w:ascii="Consolas" w:eastAsia="Times New Roman" w:hAnsi="Consolas" w:cs="Times New Roman"/>
+          <w:color w:val="DCDCAA"/>
+          <w:kern w:val="0"/>
+          <w:sz w:val="21"/>
+          <w:szCs w:val="21"/>
+          <w:lang w:eastAsia="pt-BR"/>
+          <w14:ligatures w14:val="none"/>
+        </w:rPr>
+        <w:t>bindValue</w:t>
+      </w:r>
+      <w:proofErr w:type="spellEnd"/>
+      <w:r>
+        <w:rPr>
+          <w:rFonts w:ascii="Consolas" w:eastAsia="Times New Roman" w:hAnsi="Consolas" w:cs="Times New Roman"/>
+          <w:color w:val="D4D4D4"/>
+          <w:kern w:val="0"/>
+          <w:sz w:val="21"/>
+          <w:szCs w:val="21"/>
+          <w:lang w:eastAsia="pt-BR"/>
+          <w14:ligatures w14:val="none"/>
+        </w:rPr>
+        <w:t>(</w:t>
+      </w:r>
+      <w:proofErr w:type="gramEnd"/>
+      <w:r>
+        <w:rPr>
+          <w:rFonts w:ascii="Consolas" w:eastAsia="Times New Roman" w:hAnsi="Consolas" w:cs="Times New Roman"/>
+          <w:color w:val="B5CEA8"/>
+          <w:kern w:val="0"/>
+          <w:sz w:val="21"/>
+          <w:szCs w:val="21"/>
+          <w:lang w:eastAsia="pt-BR"/>
+          <w14:ligatures w14:val="none"/>
+        </w:rPr>
+        <w:t>2</w:t>
+      </w:r>
+      <w:r>
+        <w:rPr>
+          <w:rFonts w:ascii="Consolas" w:eastAsia="Times New Roman" w:hAnsi="Consolas" w:cs="Times New Roman"/>
+          <w:color w:val="D4D4D4"/>
+          <w:kern w:val="0"/>
+          <w:sz w:val="21"/>
+          <w:szCs w:val="21"/>
+          <w:lang w:eastAsia="pt-BR"/>
+          <w14:ligatures w14:val="none"/>
+        </w:rPr>
+        <w:t xml:space="preserve">, </w:t>
+      </w:r>
+      <w:r>
+        <w:rPr>
+          <w:rFonts w:ascii="Consolas" w:eastAsia="Times New Roman" w:hAnsi="Consolas" w:cs="Times New Roman"/>
+          <w:color w:val="569CD6"/>
+          <w:kern w:val="0"/>
+          <w:sz w:val="21"/>
+          <w:szCs w:val="21"/>
+          <w:lang w:eastAsia="pt-BR"/>
+          <w14:ligatures w14:val="none"/>
+        </w:rPr>
+        <w:t>$</w:t>
+      </w:r>
+      <w:proofErr w:type="spellStart"/>
+      <w:r>
+        <w:rPr>
+          <w:rFonts w:ascii="Consolas" w:eastAsia="Times New Roman" w:hAnsi="Consolas" w:cs="Times New Roman"/>
+          <w:color w:val="569CD6"/>
+          <w:kern w:val="0"/>
+          <w:sz w:val="21"/>
+          <w:szCs w:val="21"/>
+          <w:lang w:eastAsia="pt-BR"/>
+          <w14:ligatures w14:val="none"/>
+        </w:rPr>
+        <w:t>this</w:t>
+      </w:r>
+      <w:proofErr w:type="spellEnd"/>
+      <w:r>
+        <w:rPr>
+          <w:rFonts w:ascii="Consolas" w:eastAsia="Times New Roman" w:hAnsi="Consolas" w:cs="Times New Roman"/>
+          <w:color w:val="D4D4D4"/>
+          <w:kern w:val="0"/>
+          <w:sz w:val="21"/>
+          <w:szCs w:val="21"/>
+          <w:lang w:eastAsia="pt-BR"/>
+          <w14:ligatures w14:val="none"/>
+        </w:rPr>
+        <w:t>-&gt;</w:t>
+      </w:r>
+      <w:r>
+        <w:rPr>
+          <w:rFonts w:ascii="Consolas" w:eastAsia="Times New Roman" w:hAnsi="Consolas" w:cs="Times New Roman"/>
+          <w:color w:val="9CDCFE"/>
+          <w:kern w:val="0"/>
+          <w:sz w:val="21"/>
+          <w:szCs w:val="21"/>
+          <w:lang w:eastAsia="pt-BR"/>
+          <w14:ligatures w14:val="none"/>
+        </w:rPr>
+        <w:t>tarefa</w:t>
+      </w:r>
+      <w:r>
+        <w:rPr>
+          <w:rFonts w:ascii="Consolas" w:eastAsia="Times New Roman" w:hAnsi="Consolas" w:cs="Times New Roman"/>
+          <w:color w:val="D4D4D4"/>
+          <w:kern w:val="0"/>
+          <w:sz w:val="21"/>
+          <w:szCs w:val="21"/>
+          <w:lang w:eastAsia="pt-BR"/>
+          <w14:ligatures w14:val="none"/>
+        </w:rPr>
+        <w:t>-&gt;</w:t>
+      </w:r>
+      <w:r>
+        <w:rPr>
+          <w:rFonts w:ascii="Consolas" w:eastAsia="Times New Roman" w:hAnsi="Consolas" w:cs="Times New Roman"/>
+          <w:color w:val="DCDCAA"/>
+          <w:kern w:val="0"/>
+          <w:sz w:val="21"/>
+          <w:szCs w:val="21"/>
+          <w:lang w:eastAsia="pt-BR"/>
+          <w14:ligatures w14:val="none"/>
+        </w:rPr>
+        <w:t>__</w:t>
+      </w:r>
+      <w:proofErr w:type="spellStart"/>
+      <w:r>
+        <w:rPr>
+          <w:rFonts w:ascii="Consolas" w:eastAsia="Times New Roman" w:hAnsi="Consolas" w:cs="Times New Roman"/>
+          <w:color w:val="DCDCAA"/>
+          <w:kern w:val="0"/>
+          <w:sz w:val="21"/>
+          <w:szCs w:val="21"/>
+          <w:lang w:eastAsia="pt-BR"/>
+          <w14:ligatures w14:val="none"/>
+        </w:rPr>
+        <w:t>get</w:t>
+      </w:r>
+      <w:proofErr w:type="spellEnd"/>
+      <w:r>
+        <w:rPr>
+          <w:rFonts w:ascii="Consolas" w:eastAsia="Times New Roman" w:hAnsi="Consolas" w:cs="Times New Roman"/>
+          <w:color w:val="D4D4D4"/>
+          <w:kern w:val="0"/>
+          <w:sz w:val="21"/>
+          <w:szCs w:val="21"/>
+          <w:lang w:eastAsia="pt-BR"/>
+          <w14:ligatures w14:val="none"/>
+        </w:rPr>
+        <w:t>(</w:t>
+      </w:r>
+      <w:r>
+        <w:rPr>
+          <w:rFonts w:ascii="Consolas" w:eastAsia="Times New Roman" w:hAnsi="Consolas" w:cs="Times New Roman"/>
+          <w:color w:val="CE9178"/>
+          <w:kern w:val="0"/>
+          <w:sz w:val="21"/>
+          <w:szCs w:val="21"/>
+          <w:lang w:eastAsia="pt-BR"/>
+          <w14:ligatures w14:val="none"/>
+        </w:rPr>
+        <w:t>'id'</w:t>
+      </w:r>
+      <w:r>
+        <w:rPr>
+          <w:rFonts w:ascii="Consolas" w:eastAsia="Times New Roman" w:hAnsi="Consolas" w:cs="Times New Roman"/>
+          <w:color w:val="D4D4D4"/>
+          <w:kern w:val="0"/>
+          <w:sz w:val="21"/>
+          <w:szCs w:val="21"/>
+          <w:lang w:eastAsia="pt-BR"/>
+          <w14:ligatures w14:val="none"/>
+        </w:rPr>
+        <w:t xml:space="preserve">)); </w:t>
+      </w:r>
+    </w:p>
+    <w:p>
+      <w:pPr>
+        <w:spacing w:line="240" w:lineRule="auto"/>
+        <w:jc w:val="both"/>
+        <w:rPr>
+          <w:rFonts w:ascii="Arial" w:eastAsia="Times New Roman" w:hAnsi="Arial" w:cs="Arial"/>
+          <w:color w:val="000000" w:themeColor="text1"/>
+          <w:kern w:val="0"/>
+          <w:sz w:val="24"/>
+          <w:szCs w:val="24"/>
+          <w:lang w:eastAsia="pt-BR"/>
+          <w14:ligatures w14:val="none"/>
+        </w:rPr>
+      </w:pPr>
+    </w:p>
+    <w:p>
+      <w:pPr>
+        <w:spacing w:line="240" w:lineRule="auto"/>
+        <w:jc w:val="both"/>
+        <w:rPr>
+          <w:rFonts w:ascii="Arial" w:eastAsia="Times New Roman" w:hAnsi="Arial" w:cs="Arial"/>
+          <w:color w:val="000000" w:themeColor="text1"/>
+          <w:kern w:val="0"/>
+          <w:sz w:val="24"/>
+          <w:szCs w:val="24"/>
+          <w:lang w:eastAsia="pt-BR"/>
+          <w14:ligatures w14:val="none"/>
+        </w:rPr>
+      </w:pPr>
+      <w:r>
+        <w:rPr>
+          <w:rFonts w:ascii="Arial" w:eastAsia="Times New Roman" w:hAnsi="Arial" w:cs="Arial"/>
+          <w:color w:val="000000" w:themeColor="text1"/>
+          <w:kern w:val="0"/>
+          <w:sz w:val="24"/>
+          <w:szCs w:val="24"/>
+          <w:lang w:eastAsia="pt-BR"/>
+          <w14:ligatures w14:val="none"/>
+        </w:rPr>
+        <w:t xml:space="preserve">Método __set </w:t>
+      </w:r>
+      <w:proofErr w:type="gramStart"/>
+      <w:r>
+        <w:rPr>
+          <w:rFonts w:ascii="Arial" w:eastAsia="Times New Roman" w:hAnsi="Arial" w:cs="Arial"/>
+          <w:color w:val="000000" w:themeColor="text1"/>
+          <w:kern w:val="0"/>
+          <w:sz w:val="24"/>
+          <w:szCs w:val="24"/>
+          <w:lang w:eastAsia="pt-BR"/>
+          <w14:ligatures w14:val="none"/>
+        </w:rPr>
+        <w:t>retorna ele mesmo</w:t>
+      </w:r>
+      <w:proofErr w:type="gramEnd"/>
+      <w:r>
+        <w:rPr>
+          <w:rFonts w:ascii="Arial" w:eastAsia="Times New Roman" w:hAnsi="Arial" w:cs="Arial"/>
+          <w:color w:val="000000" w:themeColor="text1"/>
+          <w:kern w:val="0"/>
+          <w:sz w:val="24"/>
+          <w:szCs w:val="24"/>
+          <w:lang w:eastAsia="pt-BR"/>
+          <w14:ligatures w14:val="none"/>
+        </w:rPr>
+        <w:t>.</w:t>
+      </w:r>
+    </w:p>
+    <w:p>
+      <w:pPr>
+        <w:shd w:val="clear" w:color="auto" w:fill="1F1F1F"/>
+        <w:spacing w:after="0" w:line="285" w:lineRule="atLeast"/>
+        <w:rPr>
+          <w:rFonts w:ascii="Consolas" w:eastAsia="Times New Roman" w:hAnsi="Consolas" w:cs="Times New Roman"/>
+          <w:color w:val="CCCCCC"/>
+          <w:kern w:val="0"/>
+          <w:sz w:val="21"/>
+          <w:szCs w:val="21"/>
+          <w:lang w:eastAsia="pt-BR"/>
+          <w14:ligatures w14:val="none"/>
+        </w:rPr>
+      </w:pPr>
+      <w:proofErr w:type="spellStart"/>
+      <w:r>
+        <w:rPr>
+          <w:rFonts w:ascii="Consolas" w:eastAsia="Times New Roman" w:hAnsi="Consolas" w:cs="Times New Roman"/>
+          <w:color w:val="569CD6"/>
+          <w:kern w:val="0"/>
+          <w:sz w:val="21"/>
+          <w:szCs w:val="21"/>
+          <w:lang w:eastAsia="pt-BR"/>
+          <w14:ligatures w14:val="none"/>
+        </w:rPr>
+        <w:t>public</w:t>
+      </w:r>
+      <w:proofErr w:type="spellEnd"/>
+      <w:r>
+        <w:rPr>
+          <w:rFonts w:ascii="Consolas" w:eastAsia="Times New Roman" w:hAnsi="Consolas" w:cs="Times New Roman"/>
+          <w:color w:val="D4D4D4"/>
+          <w:kern w:val="0"/>
+          <w:sz w:val="21"/>
+          <w:szCs w:val="21"/>
+          <w:lang w:eastAsia="pt-BR"/>
+          <w14:ligatures w14:val="none"/>
+        </w:rPr>
+        <w:t xml:space="preserve"> </w:t>
+      </w:r>
+      <w:proofErr w:type="spellStart"/>
+      <w:r>
+        <w:rPr>
+          <w:rFonts w:ascii="Consolas" w:eastAsia="Times New Roman" w:hAnsi="Consolas" w:cs="Times New Roman"/>
+          <w:color w:val="569CD6"/>
+          <w:kern w:val="0"/>
+          <w:sz w:val="21"/>
+          <w:szCs w:val="21"/>
+          <w:lang w:eastAsia="pt-BR"/>
+          <w14:ligatures w14:val="none"/>
+        </w:rPr>
+        <w:t>function</w:t>
+      </w:r>
+      <w:proofErr w:type="spellEnd"/>
+      <w:r>
+        <w:rPr>
+          <w:rFonts w:ascii="Consolas" w:eastAsia="Times New Roman" w:hAnsi="Consolas" w:cs="Times New Roman"/>
+          <w:color w:val="D4D4D4"/>
+          <w:kern w:val="0"/>
+          <w:sz w:val="21"/>
+          <w:szCs w:val="21"/>
+          <w:lang w:eastAsia="pt-BR"/>
+          <w14:ligatures w14:val="none"/>
+        </w:rPr>
+        <w:t xml:space="preserve"> </w:t>
+      </w:r>
+      <w:r>
+        <w:rPr>
+          <w:rFonts w:ascii="Consolas" w:eastAsia="Times New Roman" w:hAnsi="Consolas" w:cs="Times New Roman"/>
+          <w:color w:val="DCDCAA"/>
+          <w:kern w:val="0"/>
+          <w:sz w:val="21"/>
+          <w:szCs w:val="21"/>
+          <w:lang w:eastAsia="pt-BR"/>
+          <w14:ligatures w14:val="none"/>
+        </w:rPr>
+        <w:t>__</w:t>
+      </w:r>
+      <w:proofErr w:type="gramStart"/>
+      <w:r>
+        <w:rPr>
+          <w:rFonts w:ascii="Consolas" w:eastAsia="Times New Roman" w:hAnsi="Consolas" w:cs="Times New Roman"/>
+          <w:color w:val="DCDCAA"/>
+          <w:kern w:val="0"/>
+          <w:sz w:val="21"/>
+          <w:szCs w:val="21"/>
+          <w:lang w:eastAsia="pt-BR"/>
+          <w14:ligatures w14:val="none"/>
+        </w:rPr>
+        <w:t>set</w:t>
+      </w:r>
+      <w:r>
+        <w:rPr>
+          <w:rFonts w:ascii="Consolas" w:eastAsia="Times New Roman" w:hAnsi="Consolas" w:cs="Times New Roman"/>
+          <w:color w:val="D4D4D4"/>
+          <w:kern w:val="0"/>
+          <w:sz w:val="21"/>
+          <w:szCs w:val="21"/>
+          <w:lang w:eastAsia="pt-BR"/>
+          <w14:ligatures w14:val="none"/>
+        </w:rPr>
+        <w:t>(</w:t>
+      </w:r>
+      <w:proofErr w:type="gramEnd"/>
+      <w:r>
+        <w:rPr>
+          <w:rFonts w:ascii="Consolas" w:eastAsia="Times New Roman" w:hAnsi="Consolas" w:cs="Times New Roman"/>
+          <w:color w:val="9CDCFE"/>
+          <w:kern w:val="0"/>
+          <w:sz w:val="21"/>
+          <w:szCs w:val="21"/>
+          <w:lang w:eastAsia="pt-BR"/>
+          <w14:ligatures w14:val="none"/>
+        </w:rPr>
+        <w:t>$atributo</w:t>
+      </w:r>
+      <w:r>
+        <w:rPr>
+          <w:rFonts w:ascii="Consolas" w:eastAsia="Times New Roman" w:hAnsi="Consolas" w:cs="Times New Roman"/>
+          <w:color w:val="D4D4D4"/>
+          <w:kern w:val="0"/>
+          <w:sz w:val="21"/>
+          <w:szCs w:val="21"/>
+          <w:lang w:eastAsia="pt-BR"/>
+          <w14:ligatures w14:val="none"/>
+        </w:rPr>
+        <w:t xml:space="preserve">, </w:t>
+      </w:r>
+      <w:r>
+        <w:rPr>
+          <w:rFonts w:ascii="Consolas" w:eastAsia="Times New Roman" w:hAnsi="Consolas" w:cs="Times New Roman"/>
+          <w:color w:val="9CDCFE"/>
+          <w:kern w:val="0"/>
+          <w:sz w:val="21"/>
+          <w:szCs w:val="21"/>
+          <w:lang w:eastAsia="pt-BR"/>
+          <w14:ligatures w14:val="none"/>
+        </w:rPr>
+        <w:t>$valor</w:t>
+      </w:r>
+      <w:r>
+        <w:rPr>
+          <w:rFonts w:ascii="Consolas" w:eastAsia="Times New Roman" w:hAnsi="Consolas" w:cs="Times New Roman"/>
+          <w:color w:val="D4D4D4"/>
+          <w:kern w:val="0"/>
+          <w:sz w:val="21"/>
+          <w:szCs w:val="21"/>
+          <w:lang w:eastAsia="pt-BR"/>
+          <w14:ligatures w14:val="none"/>
+        </w:rPr>
+        <w:t>)</w:t>
+      </w:r>
+    </w:p>
+    <w:p>
+      <w:pPr>
+        <w:shd w:val="clear" w:color="auto" w:fill="1F1F1F"/>
+        <w:spacing w:after="0" w:line="285" w:lineRule="atLeast"/>
+        <w:rPr>
+          <w:rFonts w:ascii="Consolas" w:eastAsia="Times New Roman" w:hAnsi="Consolas" w:cs="Times New Roman"/>
+          <w:color w:val="CCCCCC"/>
+          <w:kern w:val="0"/>
+          <w:sz w:val="21"/>
+          <w:szCs w:val="21"/>
+          <w:lang w:eastAsia="pt-BR"/>
+          <w14:ligatures w14:val="none"/>
+        </w:rPr>
+      </w:pPr>
+      <w:r>
+        <w:rPr>
+          <w:rFonts w:ascii="Consolas" w:eastAsia="Times New Roman" w:hAnsi="Consolas" w:cs="Times New Roman"/>
+          <w:color w:val="D4D4D4"/>
+          <w:kern w:val="0"/>
+          <w:sz w:val="21"/>
+          <w:szCs w:val="21"/>
+          <w:lang w:eastAsia="pt-BR"/>
+          <w14:ligatures w14:val="none"/>
+        </w:rPr>
+        <w:t>    {</w:t>
+      </w:r>
+    </w:p>
+    <w:p>
+      <w:pPr>
+        <w:shd w:val="clear" w:color="auto" w:fill="1F1F1F"/>
+        <w:spacing w:after="0" w:line="285" w:lineRule="atLeast"/>
+        <w:rPr>
+          <w:rFonts w:ascii="Consolas" w:eastAsia="Times New Roman" w:hAnsi="Consolas" w:cs="Times New Roman"/>
+          <w:color w:val="CCCCCC"/>
+          <w:kern w:val="0"/>
+          <w:sz w:val="21"/>
+          <w:szCs w:val="21"/>
+          <w:lang w:eastAsia="pt-BR"/>
+          <w14:ligatures w14:val="none"/>
+        </w:rPr>
+      </w:pPr>
+      <w:r>
+        <w:rPr>
+          <w:rFonts w:ascii="Consolas" w:eastAsia="Times New Roman" w:hAnsi="Consolas" w:cs="Times New Roman"/>
+          <w:color w:val="D4D4D4"/>
+          <w:kern w:val="0"/>
+          <w:sz w:val="21"/>
+          <w:szCs w:val="21"/>
+          <w:lang w:eastAsia="pt-BR"/>
+          <w14:ligatures w14:val="none"/>
+        </w:rPr>
+        <w:t xml:space="preserve">        </w:t>
+      </w:r>
+      <w:r>
+        <w:rPr>
+          <w:rFonts w:ascii="Consolas" w:eastAsia="Times New Roman" w:hAnsi="Consolas" w:cs="Times New Roman"/>
+          <w:color w:val="569CD6"/>
+          <w:kern w:val="0"/>
+          <w:sz w:val="21"/>
+          <w:szCs w:val="21"/>
+          <w:lang w:eastAsia="pt-BR"/>
+          <w14:ligatures w14:val="none"/>
+        </w:rPr>
+        <w:t>$</w:t>
+      </w:r>
+      <w:proofErr w:type="spellStart"/>
+      <w:r>
+        <w:rPr>
+          <w:rFonts w:ascii="Consolas" w:eastAsia="Times New Roman" w:hAnsi="Consolas" w:cs="Times New Roman"/>
+          <w:color w:val="569CD6"/>
+          <w:kern w:val="0"/>
+          <w:sz w:val="21"/>
+          <w:szCs w:val="21"/>
+          <w:lang w:eastAsia="pt-BR"/>
+          <w14:ligatures w14:val="none"/>
+        </w:rPr>
+        <w:t>this</w:t>
+      </w:r>
+      <w:proofErr w:type="spellEnd"/>
+      <w:r>
+        <w:rPr>
+          <w:rFonts w:ascii="Consolas" w:eastAsia="Times New Roman" w:hAnsi="Consolas" w:cs="Times New Roman"/>
+          <w:color w:val="D4D4D4"/>
+          <w:kern w:val="0"/>
+          <w:sz w:val="21"/>
+          <w:szCs w:val="21"/>
+          <w:lang w:eastAsia="pt-BR"/>
+          <w14:ligatures w14:val="none"/>
+        </w:rPr>
+        <w:t>-&gt;</w:t>
+      </w:r>
+      <w:r>
+        <w:rPr>
+          <w:rFonts w:ascii="Consolas" w:eastAsia="Times New Roman" w:hAnsi="Consolas" w:cs="Times New Roman"/>
+          <w:color w:val="9CDCFE"/>
+          <w:kern w:val="0"/>
+          <w:sz w:val="21"/>
+          <w:szCs w:val="21"/>
+          <w:lang w:eastAsia="pt-BR"/>
+          <w14:ligatures w14:val="none"/>
+        </w:rPr>
+        <w:t>$atributo</w:t>
+      </w:r>
+      <w:r>
+        <w:rPr>
+          <w:rFonts w:ascii="Consolas" w:eastAsia="Times New Roman" w:hAnsi="Consolas" w:cs="Times New Roman"/>
+          <w:color w:val="D4D4D4"/>
+          <w:kern w:val="0"/>
+          <w:sz w:val="21"/>
+          <w:szCs w:val="21"/>
+          <w:lang w:eastAsia="pt-BR"/>
+          <w14:ligatures w14:val="none"/>
+        </w:rPr>
+        <w:t xml:space="preserve"> = </w:t>
+      </w:r>
+      <w:r>
+        <w:rPr>
+          <w:rFonts w:ascii="Consolas" w:eastAsia="Times New Roman" w:hAnsi="Consolas" w:cs="Times New Roman"/>
+          <w:color w:val="9CDCFE"/>
+          <w:kern w:val="0"/>
+          <w:sz w:val="21"/>
+          <w:szCs w:val="21"/>
+          <w:lang w:eastAsia="pt-BR"/>
+          <w14:ligatures w14:val="none"/>
+        </w:rPr>
+        <w:t>$valor</w:t>
+      </w:r>
+      <w:r>
+        <w:rPr>
+          <w:rFonts w:ascii="Consolas" w:eastAsia="Times New Roman" w:hAnsi="Consolas" w:cs="Times New Roman"/>
+          <w:color w:val="D4D4D4"/>
+          <w:kern w:val="0"/>
+          <w:sz w:val="21"/>
+          <w:szCs w:val="21"/>
+          <w:lang w:eastAsia="pt-BR"/>
+          <w14:ligatures w14:val="none"/>
+        </w:rPr>
+        <w:t>;</w:t>
+      </w:r>
+    </w:p>
+    <w:p>
+      <w:pPr>
+        <w:shd w:val="clear" w:color="auto" w:fill="1F1F1F"/>
+        <w:spacing w:after="0" w:line="285" w:lineRule="atLeast"/>
+        <w:rPr>
+          <w:rFonts w:ascii="Consolas" w:eastAsia="Times New Roman" w:hAnsi="Consolas" w:cs="Times New Roman"/>
+          <w:color w:val="CCCCCC"/>
+          <w:kern w:val="0"/>
+          <w:sz w:val="21"/>
+          <w:szCs w:val="21"/>
+          <w:lang w:eastAsia="pt-BR"/>
+          <w14:ligatures w14:val="none"/>
+        </w:rPr>
+      </w:pPr>
+      <w:r>
+        <w:rPr>
+          <w:rFonts w:ascii="Consolas" w:eastAsia="Times New Roman" w:hAnsi="Consolas" w:cs="Times New Roman"/>
+          <w:color w:val="D4D4D4"/>
+          <w:kern w:val="0"/>
+          <w:sz w:val="21"/>
+          <w:szCs w:val="21"/>
+          <w:lang w:eastAsia="pt-BR"/>
+          <w14:ligatures w14:val="none"/>
+        </w:rPr>
+        <w:t xml:space="preserve">        </w:t>
+      </w:r>
+      <w:proofErr w:type="spellStart"/>
+      <w:r>
+        <w:rPr>
+          <w:rFonts w:ascii="Consolas" w:eastAsia="Times New Roman" w:hAnsi="Consolas" w:cs="Times New Roman"/>
+          <w:color w:val="C586C0"/>
+          <w:kern w:val="0"/>
+          <w:sz w:val="21"/>
+          <w:szCs w:val="21"/>
+          <w:lang w:eastAsia="pt-BR"/>
+          <w14:ligatures w14:val="none"/>
+        </w:rPr>
+        <w:t>return</w:t>
+      </w:r>
+      <w:proofErr w:type="spellEnd"/>
+      <w:r>
+        <w:rPr>
+          <w:rFonts w:ascii="Consolas" w:eastAsia="Times New Roman" w:hAnsi="Consolas" w:cs="Times New Roman"/>
+          <w:color w:val="D4D4D4"/>
+          <w:kern w:val="0"/>
+          <w:sz w:val="21"/>
+          <w:szCs w:val="21"/>
+          <w:lang w:eastAsia="pt-BR"/>
+          <w14:ligatures w14:val="none"/>
+        </w:rPr>
+        <w:t xml:space="preserve"> </w:t>
+      </w:r>
+      <w:r>
+        <w:rPr>
+          <w:rFonts w:ascii="Consolas" w:eastAsia="Times New Roman" w:hAnsi="Consolas" w:cs="Times New Roman"/>
+          <w:color w:val="569CD6"/>
+          <w:kern w:val="0"/>
+          <w:sz w:val="21"/>
+          <w:szCs w:val="21"/>
+          <w:lang w:eastAsia="pt-BR"/>
+          <w14:ligatures w14:val="none"/>
+        </w:rPr>
+        <w:t>$</w:t>
+      </w:r>
+      <w:proofErr w:type="spellStart"/>
+      <w:r>
+        <w:rPr>
+          <w:rFonts w:ascii="Consolas" w:eastAsia="Times New Roman" w:hAnsi="Consolas" w:cs="Times New Roman"/>
+          <w:color w:val="569CD6"/>
+          <w:kern w:val="0"/>
+          <w:sz w:val="21"/>
+          <w:szCs w:val="21"/>
+          <w:lang w:eastAsia="pt-BR"/>
+          <w14:ligatures w14:val="none"/>
+        </w:rPr>
+        <w:t>this</w:t>
+      </w:r>
+      <w:proofErr w:type="spellEnd"/>
+      <w:r>
+        <w:rPr>
+          <w:rFonts w:ascii="Consolas" w:eastAsia="Times New Roman" w:hAnsi="Consolas" w:cs="Times New Roman"/>
+          <w:color w:val="D4D4D4"/>
+          <w:kern w:val="0"/>
+          <w:sz w:val="21"/>
+          <w:szCs w:val="21"/>
+          <w:lang w:eastAsia="pt-BR"/>
+          <w14:ligatures w14:val="none"/>
+        </w:rPr>
+        <w:t>;</w:t>
+      </w:r>
+    </w:p>
+    <w:p>
+      <w:pPr>
+        <w:shd w:val="clear" w:color="auto" w:fill="1F1F1F"/>
+        <w:spacing w:after="0" w:line="285" w:lineRule="atLeast"/>
+        <w:rPr>
+          <w:rFonts w:ascii="Consolas" w:eastAsia="Times New Roman" w:hAnsi="Consolas" w:cs="Times New Roman"/>
+          <w:color w:val="CCCCCC"/>
+          <w:kern w:val="0"/>
+          <w:sz w:val="21"/>
+          <w:szCs w:val="21"/>
+          <w:lang w:eastAsia="pt-BR"/>
+          <w14:ligatures w14:val="none"/>
+        </w:rPr>
+      </w:pPr>
+      <w:r>
+        <w:rPr>
+          <w:rFonts w:ascii="Consolas" w:eastAsia="Times New Roman" w:hAnsi="Consolas" w:cs="Times New Roman"/>
+          <w:color w:val="D4D4D4"/>
+          <w:kern w:val="0"/>
+          <w:sz w:val="21"/>
+          <w:szCs w:val="21"/>
+          <w:lang w:eastAsia="pt-BR"/>
+          <w14:ligatures w14:val="none"/>
+        </w:rPr>
+        <w:t>    }</w:t>
+      </w:r>
+    </w:p>
+    <w:p>
+      <w:pPr>
+        <w:spacing w:line="240" w:lineRule="auto"/>
+        <w:jc w:val="both"/>
+        <w:rPr>
+          <w:rFonts w:ascii="Arial" w:eastAsia="Times New Roman" w:hAnsi="Arial" w:cs="Arial"/>
+          <w:color w:val="000000" w:themeColor="text1"/>
+          <w:kern w:val="0"/>
+          <w:sz w:val="24"/>
+          <w:szCs w:val="24"/>
+          <w:lang w:eastAsia="pt-BR"/>
+          <w14:ligatures w14:val="none"/>
+        </w:rPr>
+      </w:pPr>
+    </w:p>
+    <w:p>
+      <w:pPr>
+        <w:spacing w:line="240" w:lineRule="auto"/>
+        <w:jc w:val="both"/>
+        <w:rPr>
+          <w:rFonts w:ascii="Arial" w:eastAsia="Times New Roman" w:hAnsi="Arial" w:cs="Arial"/>
+          <w:color w:val="000000" w:themeColor="text1"/>
+          <w:kern w:val="0"/>
+          <w:sz w:val="24"/>
+          <w:szCs w:val="24"/>
+          <w:lang w:eastAsia="pt-BR"/>
+          <w14:ligatures w14:val="none"/>
+        </w:rPr>
+      </w:pPr>
+      <w:r>
+        <w:rPr>
+          <w:rFonts w:ascii="Arial" w:eastAsia="Times New Roman" w:hAnsi="Arial" w:cs="Arial"/>
+          <w:color w:val="000000" w:themeColor="text1"/>
+          <w:kern w:val="0"/>
+          <w:sz w:val="24"/>
+          <w:szCs w:val="24"/>
+          <w:lang w:eastAsia="pt-BR"/>
+          <w14:ligatures w14:val="none"/>
+        </w:rPr>
+        <w:t>Código mais enxuto na hora de usar método POST:</w:t>
+      </w:r>
+    </w:p>
+    <w:p>
+      <w:pPr>
+        <w:shd w:val="clear" w:color="auto" w:fill="1F1F1F"/>
+        <w:spacing w:after="0" w:line="285" w:lineRule="atLeast"/>
+        <w:rPr>
+          <w:rFonts w:ascii="Consolas" w:eastAsia="Times New Roman" w:hAnsi="Consolas" w:cs="Times New Roman"/>
+          <w:color w:val="D4D4D4"/>
+          <w:kern w:val="0"/>
+          <w:sz w:val="21"/>
+          <w:szCs w:val="21"/>
+          <w:lang w:eastAsia="pt-BR"/>
+          <w14:ligatures w14:val="none"/>
+        </w:rPr>
+      </w:pPr>
+      <w:r>
+        <w:rPr>
+          <w:rFonts w:ascii="Consolas" w:eastAsia="Times New Roman" w:hAnsi="Consolas" w:cs="Times New Roman"/>
+          <w:color w:val="D4D4D4"/>
+          <w:kern w:val="0"/>
+          <w:sz w:val="21"/>
+          <w:szCs w:val="21"/>
+          <w:lang w:eastAsia="pt-BR"/>
+          <w14:ligatures w14:val="none"/>
+        </w:rPr>
+        <w:t> </w:t>
+      </w:r>
+      <w:r>
+        <w:rPr>
+          <w:rFonts w:ascii="Consolas" w:eastAsia="Times New Roman" w:hAnsi="Consolas" w:cs="Times New Roman"/>
+          <w:color w:val="D4D4D4"/>
+          <w:kern w:val="0"/>
+          <w:sz w:val="21"/>
+          <w:szCs w:val="21"/>
+          <w:lang w:eastAsia="pt-BR"/>
+          <w14:ligatures w14:val="none"/>
+        </w:rPr>
+        <w:t xml:space="preserve"> </w:t>
+      </w:r>
+      <w:r>
+        <w:rPr>
+          <w:rFonts w:ascii="Consolas" w:eastAsia="Times New Roman" w:hAnsi="Consolas" w:cs="Times New Roman"/>
+          <w:color w:val="9CDCFE"/>
+          <w:kern w:val="0"/>
+          <w:sz w:val="21"/>
+          <w:szCs w:val="21"/>
+          <w:lang w:eastAsia="pt-BR"/>
+          <w14:ligatures w14:val="none"/>
+        </w:rPr>
+        <w:t>$tarefa</w:t>
+      </w:r>
+      <w:r>
+        <w:rPr>
+          <w:rFonts w:ascii="Consolas" w:eastAsia="Times New Roman" w:hAnsi="Consolas" w:cs="Times New Roman"/>
+          <w:color w:val="D4D4D4"/>
+          <w:kern w:val="0"/>
+          <w:sz w:val="21"/>
+          <w:szCs w:val="21"/>
+          <w:lang w:eastAsia="pt-BR"/>
+          <w14:ligatures w14:val="none"/>
+        </w:rPr>
+        <w:t>-&gt;</w:t>
+      </w:r>
+      <w:r>
+        <w:rPr>
+          <w:rFonts w:ascii="Consolas" w:eastAsia="Times New Roman" w:hAnsi="Consolas" w:cs="Times New Roman"/>
+          <w:color w:val="DCDCAA"/>
+          <w:kern w:val="0"/>
+          <w:sz w:val="21"/>
+          <w:szCs w:val="21"/>
+          <w:lang w:eastAsia="pt-BR"/>
+          <w14:ligatures w14:val="none"/>
+        </w:rPr>
+        <w:t>__set</w:t>
+      </w:r>
+      <w:r>
+        <w:rPr>
+          <w:rFonts w:ascii="Consolas" w:eastAsia="Times New Roman" w:hAnsi="Consolas" w:cs="Times New Roman"/>
+          <w:color w:val="D4D4D4"/>
+          <w:kern w:val="0"/>
+          <w:sz w:val="21"/>
+          <w:szCs w:val="21"/>
+          <w:lang w:eastAsia="pt-BR"/>
+          <w14:ligatures w14:val="none"/>
+        </w:rPr>
+        <w:t>(</w:t>
+      </w:r>
+      <w:r>
+        <w:rPr>
+          <w:rFonts w:ascii="Consolas" w:eastAsia="Times New Roman" w:hAnsi="Consolas" w:cs="Times New Roman"/>
+          <w:color w:val="CE9178"/>
+          <w:kern w:val="0"/>
+          <w:sz w:val="21"/>
+          <w:szCs w:val="21"/>
+          <w:lang w:eastAsia="pt-BR"/>
+          <w14:ligatures w14:val="none"/>
+        </w:rPr>
+        <w:t>'id'</w:t>
+      </w:r>
+      <w:r>
+        <w:rPr>
+          <w:rFonts w:ascii="Consolas" w:eastAsia="Times New Roman" w:hAnsi="Consolas" w:cs="Times New Roman"/>
+          <w:color w:val="D4D4D4"/>
+          <w:kern w:val="0"/>
+          <w:sz w:val="21"/>
+          <w:szCs w:val="21"/>
+          <w:lang w:eastAsia="pt-BR"/>
+          <w14:ligatures w14:val="none"/>
+        </w:rPr>
+        <w:t xml:space="preserve">, </w:t>
+      </w:r>
+      <w:r>
+        <w:rPr>
+          <w:rFonts w:ascii="Consolas" w:eastAsia="Times New Roman" w:hAnsi="Consolas" w:cs="Times New Roman"/>
+          <w:color w:val="9CDCFE"/>
+          <w:kern w:val="0"/>
+          <w:sz w:val="21"/>
+          <w:szCs w:val="21"/>
+          <w:lang w:eastAsia="pt-BR"/>
+          <w14:ligatures w14:val="none"/>
+        </w:rPr>
+        <w:t>$_POST</w:t>
+      </w:r>
+      <w:r>
+        <w:rPr>
+          <w:rFonts w:ascii="Consolas" w:eastAsia="Times New Roman" w:hAnsi="Consolas" w:cs="Times New Roman"/>
+          <w:color w:val="D4D4D4"/>
+          <w:kern w:val="0"/>
+          <w:sz w:val="21"/>
+          <w:szCs w:val="21"/>
+          <w:lang w:eastAsia="pt-BR"/>
+          <w14:ligatures w14:val="none"/>
+        </w:rPr>
+        <w:t>[</w:t>
+      </w:r>
+      <w:r>
+        <w:rPr>
+          <w:rFonts w:ascii="Consolas" w:eastAsia="Times New Roman" w:hAnsi="Consolas" w:cs="Times New Roman"/>
+          <w:color w:val="CE9178"/>
+          <w:kern w:val="0"/>
+          <w:sz w:val="21"/>
+          <w:szCs w:val="21"/>
+          <w:lang w:eastAsia="pt-BR"/>
+          <w14:ligatures w14:val="none"/>
+        </w:rPr>
+        <w:t>'id'</w:t>
+      </w:r>
+      <w:r>
+        <w:rPr>
+          <w:rFonts w:ascii="Consolas" w:eastAsia="Times New Roman" w:hAnsi="Consolas" w:cs="Times New Roman"/>
+          <w:color w:val="D4D4D4"/>
+          <w:kern w:val="0"/>
+          <w:sz w:val="21"/>
+          <w:szCs w:val="21"/>
+          <w:lang w:eastAsia="pt-BR"/>
+          <w14:ligatures w14:val="none"/>
+        </w:rPr>
+        <w:t>])-&gt;</w:t>
+      </w:r>
+      <w:r>
+        <w:rPr>
+          <w:rFonts w:ascii="Consolas" w:eastAsia="Times New Roman" w:hAnsi="Consolas" w:cs="Times New Roman"/>
+          <w:color w:val="DCDCAA"/>
+          <w:kern w:val="0"/>
+          <w:sz w:val="21"/>
+          <w:szCs w:val="21"/>
+          <w:lang w:eastAsia="pt-BR"/>
+          <w14:ligatures w14:val="none"/>
+        </w:rPr>
+        <w:t>__set</w:t>
+      </w:r>
+      <w:r>
+        <w:rPr>
+          <w:rFonts w:ascii="Consolas" w:eastAsia="Times New Roman" w:hAnsi="Consolas" w:cs="Times New Roman"/>
+          <w:color w:val="D4D4D4"/>
+          <w:kern w:val="0"/>
+          <w:sz w:val="21"/>
+          <w:szCs w:val="21"/>
+          <w:lang w:eastAsia="pt-BR"/>
+          <w14:ligatures w14:val="none"/>
+        </w:rPr>
+        <w:t>(</w:t>
+      </w:r>
+      <w:r>
+        <w:rPr>
+          <w:rFonts w:ascii="Consolas" w:eastAsia="Times New Roman" w:hAnsi="Consolas" w:cs="Times New Roman"/>
+          <w:color w:val="CE9178"/>
+          <w:kern w:val="0"/>
+          <w:sz w:val="21"/>
+          <w:szCs w:val="21"/>
+          <w:lang w:eastAsia="pt-BR"/>
+          <w14:ligatures w14:val="none"/>
+        </w:rPr>
+        <w:t>'tarefa'</w:t>
+      </w:r>
+      <w:r>
+        <w:rPr>
+          <w:rFonts w:ascii="Consolas" w:eastAsia="Times New Roman" w:hAnsi="Consolas" w:cs="Times New Roman"/>
+          <w:color w:val="D4D4D4"/>
+          <w:kern w:val="0"/>
+          <w:sz w:val="21"/>
+          <w:szCs w:val="21"/>
+          <w:lang w:eastAsia="pt-BR"/>
+          <w14:ligatures w14:val="none"/>
+        </w:rPr>
+        <w:t>,</w:t>
+      </w:r>
+      <w:r>
+        <w:rPr>
+          <w:rFonts w:ascii="Consolas" w:eastAsia="Times New Roman" w:hAnsi="Consolas" w:cs="Times New Roman"/>
+          <w:color w:val="D4D4D4"/>
+          <w:kern w:val="0"/>
+          <w:sz w:val="21"/>
+          <w:szCs w:val="21"/>
+          <w:lang w:eastAsia="pt-BR"/>
+          <w14:ligatures w14:val="none"/>
+        </w:rPr>
+        <w:t xml:space="preserve"> </w:t>
+      </w:r>
+      <w:r>
+        <w:rPr>
+          <w:rFonts w:ascii="Consolas" w:eastAsia="Times New Roman" w:hAnsi="Consolas" w:cs="Times New Roman"/>
+          <w:color w:val="9CDCFE"/>
+          <w:kern w:val="0"/>
+          <w:sz w:val="21"/>
+          <w:szCs w:val="21"/>
+          <w:lang w:eastAsia="pt-BR"/>
+          <w14:ligatures w14:val="none"/>
+        </w:rPr>
+        <w:t>$_POST</w:t>
+      </w:r>
+      <w:r>
+        <w:rPr>
+          <w:rFonts w:ascii="Consolas" w:eastAsia="Times New Roman" w:hAnsi="Consolas" w:cs="Times New Roman"/>
+          <w:color w:val="D4D4D4"/>
+          <w:kern w:val="0"/>
+          <w:sz w:val="21"/>
+          <w:szCs w:val="21"/>
+          <w:lang w:eastAsia="pt-BR"/>
+          <w14:ligatures w14:val="none"/>
+        </w:rPr>
+        <w:t>[</w:t>
+      </w:r>
+      <w:r>
+        <w:rPr>
+          <w:rFonts w:ascii="Consolas" w:eastAsia="Times New Roman" w:hAnsi="Consolas" w:cs="Times New Roman"/>
+          <w:color w:val="CE9178"/>
+          <w:kern w:val="0"/>
+          <w:sz w:val="21"/>
+          <w:szCs w:val="21"/>
+          <w:lang w:eastAsia="pt-BR"/>
+          <w14:ligatures w14:val="none"/>
+        </w:rPr>
+        <w:t>'tarefa'</w:t>
+      </w:r>
+      <w:r>
+        <w:rPr>
+          <w:rFonts w:ascii="Consolas" w:eastAsia="Times New Roman" w:hAnsi="Consolas" w:cs="Times New Roman"/>
+          <w:color w:val="D4D4D4"/>
+          <w:kern w:val="0"/>
+          <w:sz w:val="21"/>
+          <w:szCs w:val="21"/>
+          <w:lang w:eastAsia="pt-BR"/>
+          <w14:ligatures w14:val="none"/>
+        </w:rPr>
+        <w:t>]);</w:t>
+      </w:r>
+      <w:r>
+        <w:rPr>
+          <w:rFonts w:ascii="Consolas" w:eastAsia="Times New Roman" w:hAnsi="Consolas" w:cs="Times New Roman"/>
+          <w:color w:val="D4D4D4"/>
+          <w:kern w:val="0"/>
+          <w:sz w:val="21"/>
+          <w:szCs w:val="21"/>
+          <w:lang w:eastAsia="pt-BR"/>
+          <w14:ligatures w14:val="none"/>
+        </w:rPr>
+        <w:t xml:space="preserve">  </w:t>
       </w:r>
     </w:p>
     <w:sectPr>

</xml_diff>

<commit_message>
marcando tarefas como realizadas
</commit_message>
<xml_diff>
--- a/app_lista tarefas.docx
+++ b/app_lista tarefas.docx
@@ -29273,6 +29273,7 @@
         <w:t xml:space="preserve">- </w:t>
       </w:r>
       <w:proofErr w:type="spellStart"/>
+      <w:proofErr w:type="gramStart"/>
       <w:r>
         <w:rPr>
           <w:rFonts w:ascii="Arial" w:hAnsi="Arial" w:cs="Arial"/>
@@ -29284,6 +29285,7 @@
         <w:t>stmt</w:t>
       </w:r>
       <w:proofErr w:type="spellEnd"/>
+      <w:proofErr w:type="gramEnd"/>
       <w:r>
         <w:rPr>
           <w:rFonts w:ascii="Arial" w:hAnsi="Arial" w:cs="Arial"/>
@@ -29393,6 +29395,494 @@
         </w:rPr>
         <w:t xml:space="preserve"> a query.</w:t>
       </w:r>
+    </w:p>
+    <w:p>
+      <w:pPr>
+        <w:spacing w:line="259" w:lineRule="auto"/>
+        <w:rPr>
+          <w:rFonts w:ascii="Arial" w:hAnsi="Arial" w:cs="Arial"/>
+          <w:sz w:val="24"/>
+          <w:szCs w:val="24"/>
+        </w:rPr>
+      </w:pPr>
+      <w:r>
+        <w:rPr>
+          <w:rFonts w:ascii="Arial" w:hAnsi="Arial" w:cs="Arial"/>
+          <w:sz w:val="24"/>
+          <w:szCs w:val="24"/>
+        </w:rPr>
+        <w:br w:type="page"/>
+      </w:r>
+    </w:p>
+    <w:p>
+      <w:pPr>
+        <w:spacing w:line="240" w:lineRule="auto"/>
+        <w:jc w:val="both"/>
+        <w:rPr>
+          <w:rFonts w:ascii="Arial" w:hAnsi="Arial" w:cs="Arial"/>
+          <w:b/>
+          <w:bCs/>
+          <w:sz w:val="24"/>
+          <w:szCs w:val="24"/>
+        </w:rPr>
+      </w:pPr>
+      <w:r>
+        <w:rPr>
+          <w:rFonts w:ascii="Arial" w:hAnsi="Arial" w:cs="Arial"/>
+          <w:b/>
+          <w:bCs/>
+          <w:sz w:val="24"/>
+          <w:szCs w:val="24"/>
+        </w:rPr>
+        <w:lastRenderedPageBreak/>
+        <w:t>Marcando tarefas como realizadas</w:t>
+      </w:r>
+    </w:p>
+    <w:p>
+      <w:pPr>
+        <w:spacing w:line="240" w:lineRule="auto"/>
+        <w:jc w:val="both"/>
+        <w:rPr>
+          <w:rFonts w:ascii="Arial" w:hAnsi="Arial" w:cs="Arial"/>
+          <w:b/>
+          <w:bCs/>
+          <w:sz w:val="24"/>
+          <w:szCs w:val="24"/>
+        </w:rPr>
+      </w:pPr>
+    </w:p>
+    <w:p>
+      <w:pPr>
+        <w:spacing w:line="240" w:lineRule="auto"/>
+        <w:jc w:val="both"/>
+        <w:rPr>
+          <w:rFonts w:ascii="Arial" w:hAnsi="Arial" w:cs="Arial"/>
+          <w:sz w:val="24"/>
+          <w:szCs w:val="24"/>
+        </w:rPr>
+      </w:pPr>
+      <w:r>
+        <w:rPr>
+          <w:rFonts w:ascii="Arial" w:hAnsi="Arial" w:cs="Arial"/>
+          <w:sz w:val="24"/>
+          <w:szCs w:val="24"/>
+        </w:rPr>
+        <w:t>Adicionando evento de click no ícone de marcação:</w:t>
+      </w:r>
+    </w:p>
+    <w:p>
+      <w:pPr>
+        <w:shd w:val="clear" w:color="auto" w:fill="1F1F1F"/>
+        <w:spacing w:after="0" w:line="285" w:lineRule="atLeast"/>
+        <w:rPr>
+          <w:rFonts w:ascii="Consolas" w:eastAsia="Times New Roman" w:hAnsi="Consolas" w:cs="Times New Roman"/>
+          <w:color w:val="CCCCCC"/>
+          <w:kern w:val="0"/>
+          <w:sz w:val="21"/>
+          <w:szCs w:val="21"/>
+          <w:lang w:eastAsia="pt-BR"/>
+          <w14:ligatures w14:val="none"/>
+        </w:rPr>
+      </w:pPr>
+      <w:r>
+        <w:rPr>
+          <w:rFonts w:ascii="Consolas" w:eastAsia="Times New Roman" w:hAnsi="Consolas" w:cs="Times New Roman"/>
+          <w:color w:val="808080"/>
+          <w:kern w:val="0"/>
+          <w:sz w:val="21"/>
+          <w:szCs w:val="21"/>
+          <w:lang w:eastAsia="pt-BR"/>
+          <w14:ligatures w14:val="none"/>
+        </w:rPr>
+        <w:t>&lt;</w:t>
+      </w:r>
+      <w:r>
+        <w:rPr>
+          <w:rFonts w:ascii="Consolas" w:eastAsia="Times New Roman" w:hAnsi="Consolas" w:cs="Times New Roman"/>
+          <w:color w:val="569CD6"/>
+          <w:kern w:val="0"/>
+          <w:sz w:val="21"/>
+          <w:szCs w:val="21"/>
+          <w:lang w:eastAsia="pt-BR"/>
+          <w14:ligatures w14:val="none"/>
+        </w:rPr>
+        <w:t>i</w:t>
+      </w:r>
+      <w:r>
+        <w:rPr>
+          <w:rFonts w:ascii="Consolas" w:eastAsia="Times New Roman" w:hAnsi="Consolas" w:cs="Times New Roman"/>
+          <w:color w:val="CCCCCC"/>
+          <w:kern w:val="0"/>
+          <w:sz w:val="21"/>
+          <w:szCs w:val="21"/>
+          <w:lang w:eastAsia="pt-BR"/>
+          <w14:ligatures w14:val="none"/>
+        </w:rPr>
+        <w:t xml:space="preserve"> </w:t>
+      </w:r>
+      <w:proofErr w:type="spellStart"/>
+      <w:r>
+        <w:rPr>
+          <w:rFonts w:ascii="Consolas" w:eastAsia="Times New Roman" w:hAnsi="Consolas" w:cs="Times New Roman"/>
+          <w:color w:val="9CDCFE"/>
+          <w:kern w:val="0"/>
+          <w:sz w:val="21"/>
+          <w:szCs w:val="21"/>
+          <w:lang w:eastAsia="pt-BR"/>
+          <w14:ligatures w14:val="none"/>
+        </w:rPr>
+        <w:t>class</w:t>
+      </w:r>
+      <w:proofErr w:type="spellEnd"/>
+      <w:r>
+        <w:rPr>
+          <w:rFonts w:ascii="Consolas" w:eastAsia="Times New Roman" w:hAnsi="Consolas" w:cs="Times New Roman"/>
+          <w:color w:val="CCCCCC"/>
+          <w:kern w:val="0"/>
+          <w:sz w:val="21"/>
+          <w:szCs w:val="21"/>
+          <w:lang w:eastAsia="pt-BR"/>
+          <w14:ligatures w14:val="none"/>
+        </w:rPr>
+        <w:t>=</w:t>
+      </w:r>
+      <w:r>
+        <w:rPr>
+          <w:rFonts w:ascii="Consolas" w:eastAsia="Times New Roman" w:hAnsi="Consolas" w:cs="Times New Roman"/>
+          <w:color w:val="CE9178"/>
+          <w:kern w:val="0"/>
+          <w:sz w:val="21"/>
+          <w:szCs w:val="21"/>
+          <w:lang w:eastAsia="pt-BR"/>
+          <w14:ligatures w14:val="none"/>
+        </w:rPr>
+        <w:t>"</w:t>
+      </w:r>
+      <w:proofErr w:type="spellStart"/>
+      <w:r>
+        <w:rPr>
+          <w:rFonts w:ascii="Consolas" w:eastAsia="Times New Roman" w:hAnsi="Consolas" w:cs="Times New Roman"/>
+          <w:color w:val="CE9178"/>
+          <w:kern w:val="0"/>
+          <w:sz w:val="21"/>
+          <w:szCs w:val="21"/>
+          <w:lang w:eastAsia="pt-BR"/>
+          <w14:ligatures w14:val="none"/>
+        </w:rPr>
+        <w:t>fas</w:t>
+      </w:r>
+      <w:proofErr w:type="spellEnd"/>
+      <w:r>
+        <w:rPr>
+          <w:rFonts w:ascii="Consolas" w:eastAsia="Times New Roman" w:hAnsi="Consolas" w:cs="Times New Roman"/>
+          <w:color w:val="CE9178"/>
+          <w:kern w:val="0"/>
+          <w:sz w:val="21"/>
+          <w:szCs w:val="21"/>
+          <w:lang w:eastAsia="pt-BR"/>
+          <w14:ligatures w14:val="none"/>
+        </w:rPr>
+        <w:t xml:space="preserve"> </w:t>
+      </w:r>
+      <w:proofErr w:type="spellStart"/>
+      <w:r>
+        <w:rPr>
+          <w:rFonts w:ascii="Consolas" w:eastAsia="Times New Roman" w:hAnsi="Consolas" w:cs="Times New Roman"/>
+          <w:color w:val="CE9178"/>
+          <w:kern w:val="0"/>
+          <w:sz w:val="21"/>
+          <w:szCs w:val="21"/>
+          <w:lang w:eastAsia="pt-BR"/>
+          <w14:ligatures w14:val="none"/>
+        </w:rPr>
+        <w:t>fa-check-square</w:t>
+      </w:r>
+      <w:proofErr w:type="spellEnd"/>
+      <w:r>
+        <w:rPr>
+          <w:rFonts w:ascii="Consolas" w:eastAsia="Times New Roman" w:hAnsi="Consolas" w:cs="Times New Roman"/>
+          <w:color w:val="CE9178"/>
+          <w:kern w:val="0"/>
+          <w:sz w:val="21"/>
+          <w:szCs w:val="21"/>
+          <w:lang w:eastAsia="pt-BR"/>
+          <w14:ligatures w14:val="none"/>
+        </w:rPr>
+        <w:t xml:space="preserve"> </w:t>
+      </w:r>
+      <w:proofErr w:type="spellStart"/>
+      <w:r>
+        <w:rPr>
+          <w:rFonts w:ascii="Consolas" w:eastAsia="Times New Roman" w:hAnsi="Consolas" w:cs="Times New Roman"/>
+          <w:color w:val="CE9178"/>
+          <w:kern w:val="0"/>
+          <w:sz w:val="21"/>
+          <w:szCs w:val="21"/>
+          <w:lang w:eastAsia="pt-BR"/>
+          <w14:ligatures w14:val="none"/>
+        </w:rPr>
+        <w:t>fa-lg</w:t>
+      </w:r>
+      <w:proofErr w:type="spellEnd"/>
+      <w:r>
+        <w:rPr>
+          <w:rFonts w:ascii="Consolas" w:eastAsia="Times New Roman" w:hAnsi="Consolas" w:cs="Times New Roman"/>
+          <w:color w:val="CE9178"/>
+          <w:kern w:val="0"/>
+          <w:sz w:val="21"/>
+          <w:szCs w:val="21"/>
+          <w:lang w:eastAsia="pt-BR"/>
+          <w14:ligatures w14:val="none"/>
+        </w:rPr>
+        <w:t xml:space="preserve"> </w:t>
+      </w:r>
+      <w:proofErr w:type="spellStart"/>
+      <w:r>
+        <w:rPr>
+          <w:rFonts w:ascii="Consolas" w:eastAsia="Times New Roman" w:hAnsi="Consolas" w:cs="Times New Roman"/>
+          <w:color w:val="CE9178"/>
+          <w:kern w:val="0"/>
+          <w:sz w:val="21"/>
+          <w:szCs w:val="21"/>
+          <w:lang w:eastAsia="pt-BR"/>
+          <w14:ligatures w14:val="none"/>
+        </w:rPr>
+        <w:t>text-success</w:t>
+      </w:r>
+      <w:proofErr w:type="spellEnd"/>
+      <w:r>
+        <w:rPr>
+          <w:rFonts w:ascii="Consolas" w:eastAsia="Times New Roman" w:hAnsi="Consolas" w:cs="Times New Roman"/>
+          <w:color w:val="CE9178"/>
+          <w:kern w:val="0"/>
+          <w:sz w:val="21"/>
+          <w:szCs w:val="21"/>
+          <w:lang w:eastAsia="pt-BR"/>
+          <w14:ligatures w14:val="none"/>
+        </w:rPr>
+        <w:t>"</w:t>
+      </w:r>
+      <w:r>
+        <w:rPr>
+          <w:rFonts w:ascii="Consolas" w:eastAsia="Times New Roman" w:hAnsi="Consolas" w:cs="Times New Roman"/>
+          <w:color w:val="CCCCCC"/>
+          <w:kern w:val="0"/>
+          <w:sz w:val="21"/>
+          <w:szCs w:val="21"/>
+          <w:lang w:eastAsia="pt-BR"/>
+          <w14:ligatures w14:val="none"/>
+        </w:rPr>
+        <w:t xml:space="preserve"> </w:t>
+      </w:r>
+      <w:proofErr w:type="spellStart"/>
+      <w:r>
+        <w:rPr>
+          <w:rFonts w:ascii="Consolas" w:eastAsia="Times New Roman" w:hAnsi="Consolas" w:cs="Times New Roman"/>
+          <w:color w:val="9CDCFE"/>
+          <w:kern w:val="0"/>
+          <w:sz w:val="21"/>
+          <w:szCs w:val="21"/>
+          <w:lang w:eastAsia="pt-BR"/>
+          <w14:ligatures w14:val="none"/>
+        </w:rPr>
+        <w:t>onclick</w:t>
+      </w:r>
+      <w:proofErr w:type="spellEnd"/>
+      <w:r>
+        <w:rPr>
+          <w:rFonts w:ascii="Consolas" w:eastAsia="Times New Roman" w:hAnsi="Consolas" w:cs="Times New Roman"/>
+          <w:color w:val="CCCCCC"/>
+          <w:kern w:val="0"/>
+          <w:sz w:val="21"/>
+          <w:szCs w:val="21"/>
+          <w:lang w:eastAsia="pt-BR"/>
+          <w14:ligatures w14:val="none"/>
+        </w:rPr>
+        <w:t>=</w:t>
+      </w:r>
+      <w:r>
+        <w:rPr>
+          <w:rFonts w:ascii="Consolas" w:eastAsia="Times New Roman" w:hAnsi="Consolas" w:cs="Times New Roman"/>
+          <w:color w:val="CE9178"/>
+          <w:kern w:val="0"/>
+          <w:sz w:val="21"/>
+          <w:szCs w:val="21"/>
+          <w:lang w:eastAsia="pt-BR"/>
+          <w14:ligatures w14:val="none"/>
+        </w:rPr>
+        <w:t>"</w:t>
+      </w:r>
+      <w:proofErr w:type="spellStart"/>
+      <w:proofErr w:type="gramStart"/>
+      <w:r>
+        <w:rPr>
+          <w:rFonts w:ascii="Consolas" w:eastAsia="Times New Roman" w:hAnsi="Consolas" w:cs="Times New Roman"/>
+          <w:color w:val="DCDCAA"/>
+          <w:kern w:val="0"/>
+          <w:sz w:val="21"/>
+          <w:szCs w:val="21"/>
+          <w:lang w:eastAsia="pt-BR"/>
+          <w14:ligatures w14:val="none"/>
+        </w:rPr>
+        <w:t>marcarRealizada</w:t>
+      </w:r>
+      <w:proofErr w:type="spellEnd"/>
+      <w:r>
+        <w:rPr>
+          <w:rFonts w:ascii="Consolas" w:eastAsia="Times New Roman" w:hAnsi="Consolas" w:cs="Times New Roman"/>
+          <w:color w:val="CE9178"/>
+          <w:kern w:val="0"/>
+          <w:sz w:val="21"/>
+          <w:szCs w:val="21"/>
+          <w:lang w:eastAsia="pt-BR"/>
+          <w14:ligatures w14:val="none"/>
+        </w:rPr>
+        <w:t>(</w:t>
+      </w:r>
+      <w:proofErr w:type="gramEnd"/>
+      <w:r>
+        <w:rPr>
+          <w:rFonts w:ascii="Consolas" w:eastAsia="Times New Roman" w:hAnsi="Consolas" w:cs="Times New Roman"/>
+          <w:color w:val="569CD6"/>
+          <w:kern w:val="0"/>
+          <w:sz w:val="21"/>
+          <w:szCs w:val="21"/>
+          <w:lang w:eastAsia="pt-BR"/>
+          <w14:ligatures w14:val="none"/>
+        </w:rPr>
+        <w:t>&lt;?=</w:t>
+      </w:r>
+      <w:r>
+        <w:rPr>
+          <w:rFonts w:ascii="Consolas" w:eastAsia="Times New Roman" w:hAnsi="Consolas" w:cs="Times New Roman"/>
+          <w:color w:val="D4D4D4"/>
+          <w:kern w:val="0"/>
+          <w:sz w:val="21"/>
+          <w:szCs w:val="21"/>
+          <w:lang w:eastAsia="pt-BR"/>
+          <w14:ligatures w14:val="none"/>
+        </w:rPr>
+        <w:t xml:space="preserve"> </w:t>
+      </w:r>
+      <w:r>
+        <w:rPr>
+          <w:rFonts w:ascii="Consolas" w:eastAsia="Times New Roman" w:hAnsi="Consolas" w:cs="Times New Roman"/>
+          <w:color w:val="9CDCFE"/>
+          <w:kern w:val="0"/>
+          <w:sz w:val="21"/>
+          <w:szCs w:val="21"/>
+          <w:lang w:eastAsia="pt-BR"/>
+          <w14:ligatures w14:val="none"/>
+        </w:rPr>
+        <w:t>$tarefa</w:t>
+      </w:r>
+      <w:r>
+        <w:rPr>
+          <w:rFonts w:ascii="Consolas" w:eastAsia="Times New Roman" w:hAnsi="Consolas" w:cs="Times New Roman"/>
+          <w:color w:val="D4D4D4"/>
+          <w:kern w:val="0"/>
+          <w:sz w:val="21"/>
+          <w:szCs w:val="21"/>
+          <w:lang w:eastAsia="pt-BR"/>
+          <w14:ligatures w14:val="none"/>
+        </w:rPr>
+        <w:t>-&gt;</w:t>
+      </w:r>
+      <w:r>
+        <w:rPr>
+          <w:rFonts w:ascii="Consolas" w:eastAsia="Times New Roman" w:hAnsi="Consolas" w:cs="Times New Roman"/>
+          <w:color w:val="9CDCFE"/>
+          <w:kern w:val="0"/>
+          <w:sz w:val="21"/>
+          <w:szCs w:val="21"/>
+          <w:lang w:eastAsia="pt-BR"/>
+          <w14:ligatures w14:val="none"/>
+        </w:rPr>
+        <w:t>id</w:t>
+      </w:r>
+      <w:r>
+        <w:rPr>
+          <w:rFonts w:ascii="Consolas" w:eastAsia="Times New Roman" w:hAnsi="Consolas" w:cs="Times New Roman"/>
+          <w:color w:val="D4D4D4"/>
+          <w:kern w:val="0"/>
+          <w:sz w:val="21"/>
+          <w:szCs w:val="21"/>
+          <w:lang w:eastAsia="pt-BR"/>
+          <w14:ligatures w14:val="none"/>
+        </w:rPr>
+        <w:t xml:space="preserve"> </w:t>
+      </w:r>
+      <w:r>
+        <w:rPr>
+          <w:rFonts w:ascii="Consolas" w:eastAsia="Times New Roman" w:hAnsi="Consolas" w:cs="Times New Roman"/>
+          <w:color w:val="569CD6"/>
+          <w:kern w:val="0"/>
+          <w:sz w:val="21"/>
+          <w:szCs w:val="21"/>
+          <w:lang w:eastAsia="pt-BR"/>
+          <w14:ligatures w14:val="none"/>
+        </w:rPr>
+        <w:t>?&gt;</w:t>
+      </w:r>
+      <w:r>
+        <w:rPr>
+          <w:rFonts w:ascii="Consolas" w:eastAsia="Times New Roman" w:hAnsi="Consolas" w:cs="Times New Roman"/>
+          <w:color w:val="CE9178"/>
+          <w:kern w:val="0"/>
+          <w:sz w:val="21"/>
+          <w:szCs w:val="21"/>
+          <w:lang w:eastAsia="pt-BR"/>
+          <w14:ligatures w14:val="none"/>
+        </w:rPr>
+        <w:t>)"</w:t>
+      </w:r>
+      <w:r>
+        <w:rPr>
+          <w:rFonts w:ascii="Consolas" w:eastAsia="Times New Roman" w:hAnsi="Consolas" w:cs="Times New Roman"/>
+          <w:color w:val="808080"/>
+          <w:kern w:val="0"/>
+          <w:sz w:val="21"/>
+          <w:szCs w:val="21"/>
+          <w:lang w:eastAsia="pt-BR"/>
+          <w14:ligatures w14:val="none"/>
+        </w:rPr>
+        <w:t>&gt;&lt;/</w:t>
+      </w:r>
+      <w:r>
+        <w:rPr>
+          <w:rFonts w:ascii="Consolas" w:eastAsia="Times New Roman" w:hAnsi="Consolas" w:cs="Times New Roman"/>
+          <w:color w:val="569CD6"/>
+          <w:kern w:val="0"/>
+          <w:sz w:val="21"/>
+          <w:szCs w:val="21"/>
+          <w:lang w:eastAsia="pt-BR"/>
+          <w14:ligatures w14:val="none"/>
+        </w:rPr>
+        <w:t>i</w:t>
+      </w:r>
+      <w:r>
+        <w:rPr>
+          <w:rFonts w:ascii="Consolas" w:eastAsia="Times New Roman" w:hAnsi="Consolas" w:cs="Times New Roman"/>
+          <w:color w:val="808080"/>
+          <w:kern w:val="0"/>
+          <w:sz w:val="21"/>
+          <w:szCs w:val="21"/>
+          <w:lang w:eastAsia="pt-BR"/>
+          <w14:ligatures w14:val="none"/>
+        </w:rPr>
+        <w:t>&gt;</w:t>
+      </w:r>
+    </w:p>
+    <w:p>
+      <w:pPr>
+        <w:spacing w:line="240" w:lineRule="auto"/>
+        <w:jc w:val="both"/>
+        <w:rPr>
+          <w:rFonts w:ascii="Arial" w:hAnsi="Arial" w:cs="Arial"/>
+          <w:sz w:val="24"/>
+          <w:szCs w:val="24"/>
+        </w:rPr>
+      </w:pPr>
     </w:p>
     <w:sectPr>
       <w:pgSz w:w="11906" w:h="16838"/>

</xml_diff>